<commit_message>
Actualització de la memòria
</commit_message>
<xml_diff>
--- a/Memoria/Memoria_Salvador/LorcaSansSalvadorMemoriaPFC.docx
+++ b/Memoria/Memoria_Salvador/LorcaSansSalvadorMemoriaPFC.docx
@@ -291,8 +291,14 @@
         </w:p>
         <w:p>
           <w:pPr>
+            <w:pStyle w:val="TDC1"/>
+            <w:tabs>
+              <w:tab w:val="right" w:leader="dot" w:pos="8494"/>
+            </w:tabs>
             <w:rPr>
-              <w:lang w:val="ca-ES"/>
+              <w:rFonts w:asciiTheme="minorHAnsi" w:eastAsiaTheme="minorEastAsia" w:hAnsiTheme="minorHAnsi" w:cstheme="minorBidi"/>
+              <w:noProof/>
+              <w:lang w:val="es-ES" w:eastAsia="es-ES" w:bidi="ar-SA"/>
             </w:rPr>
           </w:pPr>
           <w:r>
@@ -313,15 +319,655 @@
             </w:rPr>
             <w:fldChar w:fldCharType="separate"/>
           </w:r>
-          <w:r>
+          <w:hyperlink w:anchor="_Toc337493241" w:history="1">
+            <w:r>
+              <w:rPr>
+                <w:rStyle w:val="Hipervnculo"/>
+                <w:noProof/>
+                <w:lang w:val="ca-ES"/>
+              </w:rPr>
+              <w:t>Capítol 1: Introducció</w:t>
+            </w:r>
+            <w:r>
+              <w:rPr>
+                <w:noProof/>
+                <w:webHidden/>
+              </w:rPr>
+              <w:tab/>
+            </w:r>
+            <w:r>
+              <w:rPr>
+                <w:noProof/>
+                <w:webHidden/>
+              </w:rPr>
+              <w:fldChar w:fldCharType="begin"/>
+            </w:r>
+            <w:r>
+              <w:rPr>
+                <w:noProof/>
+                <w:webHidden/>
+              </w:rPr>
+              <w:instrText xml:space="preserve"> PAGEREF _Toc337493241 \h </w:instrText>
+            </w:r>
+            <w:r>
+              <w:rPr>
+                <w:noProof/>
+                <w:webHidden/>
+              </w:rPr>
+            </w:r>
+            <w:r>
+              <w:rPr>
+                <w:noProof/>
+                <w:webHidden/>
+              </w:rPr>
+              <w:fldChar w:fldCharType="separate"/>
+            </w:r>
+            <w:r>
+              <w:rPr>
+                <w:noProof/>
+                <w:webHidden/>
+              </w:rPr>
+              <w:t>3</w:t>
+            </w:r>
+            <w:r>
+              <w:rPr>
+                <w:noProof/>
+                <w:webHidden/>
+              </w:rPr>
+              <w:fldChar w:fldCharType="end"/>
+            </w:r>
+          </w:hyperlink>
+        </w:p>
+        <w:p>
+          <w:pPr>
+            <w:pStyle w:val="TDC2"/>
+            <w:tabs>
+              <w:tab w:val="right" w:leader="dot" w:pos="8494"/>
+            </w:tabs>
             <w:rPr>
-              <w:b/>
-              <w:bCs/>
+              <w:rFonts w:asciiTheme="minorHAnsi" w:eastAsiaTheme="minorEastAsia" w:hAnsiTheme="minorHAnsi" w:cstheme="minorBidi"/>
               <w:noProof/>
-              <w:lang w:val="es-ES"/>
+              <w:lang w:val="es-ES" w:eastAsia="es-ES" w:bidi="ar-SA"/>
             </w:rPr>
-            <w:t>No se encontraron elementos de tabla de contenido.</w:t>
-          </w:r>
+          </w:pPr>
+          <w:hyperlink w:anchor="_Toc337493242" w:history="1">
+            <w:r>
+              <w:rPr>
+                <w:rStyle w:val="Hipervnculo"/>
+                <w:noProof/>
+                <w:lang w:val="ca-ES"/>
+              </w:rPr>
+              <w:t>1. Idea</w:t>
+            </w:r>
+            <w:r>
+              <w:rPr>
+                <w:noProof/>
+                <w:webHidden/>
+              </w:rPr>
+              <w:tab/>
+            </w:r>
+            <w:r>
+              <w:rPr>
+                <w:noProof/>
+                <w:webHidden/>
+              </w:rPr>
+              <w:fldChar w:fldCharType="begin"/>
+            </w:r>
+            <w:r>
+              <w:rPr>
+                <w:noProof/>
+                <w:webHidden/>
+              </w:rPr>
+              <w:instrText xml:space="preserve"> PAGEREF _Toc337493242 \h </w:instrText>
+            </w:r>
+            <w:r>
+              <w:rPr>
+                <w:noProof/>
+                <w:webHidden/>
+              </w:rPr>
+            </w:r>
+            <w:r>
+              <w:rPr>
+                <w:noProof/>
+                <w:webHidden/>
+              </w:rPr>
+              <w:fldChar w:fldCharType="separate"/>
+            </w:r>
+            <w:r>
+              <w:rPr>
+                <w:noProof/>
+                <w:webHidden/>
+              </w:rPr>
+              <w:t>3</w:t>
+            </w:r>
+            <w:r>
+              <w:rPr>
+                <w:noProof/>
+                <w:webHidden/>
+              </w:rPr>
+              <w:fldChar w:fldCharType="end"/>
+            </w:r>
+          </w:hyperlink>
+        </w:p>
+        <w:p>
+          <w:pPr>
+            <w:pStyle w:val="TDC2"/>
+            <w:tabs>
+              <w:tab w:val="right" w:leader="dot" w:pos="8494"/>
+            </w:tabs>
+            <w:rPr>
+              <w:rFonts w:asciiTheme="minorHAnsi" w:eastAsiaTheme="minorEastAsia" w:hAnsiTheme="minorHAnsi" w:cstheme="minorBidi"/>
+              <w:noProof/>
+              <w:lang w:val="es-ES" w:eastAsia="es-ES" w:bidi="ar-SA"/>
+            </w:rPr>
+          </w:pPr>
+          <w:hyperlink w:anchor="_Toc337493243" w:history="1">
+            <w:r>
+              <w:rPr>
+                <w:rStyle w:val="Hipervnculo"/>
+                <w:noProof/>
+                <w:lang w:val="ca-ES"/>
+              </w:rPr>
+              <w:t>2. Possible funcionament</w:t>
+            </w:r>
+            <w:r>
+              <w:rPr>
+                <w:noProof/>
+                <w:webHidden/>
+              </w:rPr>
+              <w:tab/>
+            </w:r>
+            <w:r>
+              <w:rPr>
+                <w:noProof/>
+                <w:webHidden/>
+              </w:rPr>
+              <w:fldChar w:fldCharType="begin"/>
+            </w:r>
+            <w:r>
+              <w:rPr>
+                <w:noProof/>
+                <w:webHidden/>
+              </w:rPr>
+              <w:instrText xml:space="preserve"> PAGEREF _Toc337493243 \h </w:instrText>
+            </w:r>
+            <w:r>
+              <w:rPr>
+                <w:noProof/>
+                <w:webHidden/>
+              </w:rPr>
+            </w:r>
+            <w:r>
+              <w:rPr>
+                <w:noProof/>
+                <w:webHidden/>
+              </w:rPr>
+              <w:fldChar w:fldCharType="separate"/>
+            </w:r>
+            <w:r>
+              <w:rPr>
+                <w:noProof/>
+                <w:webHidden/>
+              </w:rPr>
+              <w:t>3</w:t>
+            </w:r>
+            <w:r>
+              <w:rPr>
+                <w:noProof/>
+                <w:webHidden/>
+              </w:rPr>
+              <w:fldChar w:fldCharType="end"/>
+            </w:r>
+          </w:hyperlink>
+        </w:p>
+        <w:p>
+          <w:pPr>
+            <w:pStyle w:val="TDC2"/>
+            <w:tabs>
+              <w:tab w:val="right" w:leader="dot" w:pos="8494"/>
+            </w:tabs>
+            <w:rPr>
+              <w:rFonts w:asciiTheme="minorHAnsi" w:eastAsiaTheme="minorEastAsia" w:hAnsiTheme="minorHAnsi" w:cstheme="minorBidi"/>
+              <w:noProof/>
+              <w:lang w:val="es-ES" w:eastAsia="es-ES" w:bidi="ar-SA"/>
+            </w:rPr>
+          </w:pPr>
+          <w:hyperlink w:anchor="_Toc337493244" w:history="1">
+            <w:r>
+              <w:rPr>
+                <w:rStyle w:val="Hipervnculo"/>
+                <w:noProof/>
+                <w:lang w:val="ca-ES"/>
+              </w:rPr>
+              <w:t>3. Objectius</w:t>
+            </w:r>
+            <w:r>
+              <w:rPr>
+                <w:noProof/>
+                <w:webHidden/>
+              </w:rPr>
+              <w:tab/>
+            </w:r>
+            <w:r>
+              <w:rPr>
+                <w:noProof/>
+                <w:webHidden/>
+              </w:rPr>
+              <w:fldChar w:fldCharType="begin"/>
+            </w:r>
+            <w:r>
+              <w:rPr>
+                <w:noProof/>
+                <w:webHidden/>
+              </w:rPr>
+              <w:instrText xml:space="preserve"> PAGEREF _Toc337493244 \h </w:instrText>
+            </w:r>
+            <w:r>
+              <w:rPr>
+                <w:noProof/>
+                <w:webHidden/>
+              </w:rPr>
+            </w:r>
+            <w:r>
+              <w:rPr>
+                <w:noProof/>
+                <w:webHidden/>
+              </w:rPr>
+              <w:fldChar w:fldCharType="separate"/>
+            </w:r>
+            <w:r>
+              <w:rPr>
+                <w:noProof/>
+                <w:webHidden/>
+              </w:rPr>
+              <w:t>4</w:t>
+            </w:r>
+            <w:r>
+              <w:rPr>
+                <w:noProof/>
+                <w:webHidden/>
+              </w:rPr>
+              <w:fldChar w:fldCharType="end"/>
+            </w:r>
+          </w:hyperlink>
+        </w:p>
+        <w:p>
+          <w:pPr>
+            <w:pStyle w:val="TDC3"/>
+            <w:tabs>
+              <w:tab w:val="right" w:leader="dot" w:pos="8494"/>
+            </w:tabs>
+            <w:rPr>
+              <w:rFonts w:asciiTheme="minorHAnsi" w:eastAsiaTheme="minorEastAsia" w:hAnsiTheme="minorHAnsi" w:cstheme="minorBidi"/>
+              <w:noProof/>
+              <w:lang w:val="es-ES" w:eastAsia="es-ES" w:bidi="ar-SA"/>
+            </w:rPr>
+          </w:pPr>
+          <w:hyperlink w:anchor="_Toc337493245" w:history="1">
+            <w:r>
+              <w:rPr>
+                <w:rStyle w:val="Hipervnculo"/>
+                <w:noProof/>
+                <w:lang w:val="ca-ES"/>
+              </w:rPr>
+              <w:t>3.1. Objectiu general</w:t>
+            </w:r>
+            <w:r>
+              <w:rPr>
+                <w:noProof/>
+                <w:webHidden/>
+              </w:rPr>
+              <w:tab/>
+            </w:r>
+            <w:r>
+              <w:rPr>
+                <w:noProof/>
+                <w:webHidden/>
+              </w:rPr>
+              <w:fldChar w:fldCharType="begin"/>
+            </w:r>
+            <w:r>
+              <w:rPr>
+                <w:noProof/>
+                <w:webHidden/>
+              </w:rPr>
+              <w:instrText xml:space="preserve"> PAGEREF _Toc337493245 \h </w:instrText>
+            </w:r>
+            <w:r>
+              <w:rPr>
+                <w:noProof/>
+                <w:webHidden/>
+              </w:rPr>
+            </w:r>
+            <w:r>
+              <w:rPr>
+                <w:noProof/>
+                <w:webHidden/>
+              </w:rPr>
+              <w:fldChar w:fldCharType="separate"/>
+            </w:r>
+            <w:r>
+              <w:rPr>
+                <w:noProof/>
+                <w:webHidden/>
+              </w:rPr>
+              <w:t>4</w:t>
+            </w:r>
+            <w:r>
+              <w:rPr>
+                <w:noProof/>
+                <w:webHidden/>
+              </w:rPr>
+              <w:fldChar w:fldCharType="end"/>
+            </w:r>
+          </w:hyperlink>
+        </w:p>
+        <w:p>
+          <w:pPr>
+            <w:pStyle w:val="TDC3"/>
+            <w:tabs>
+              <w:tab w:val="right" w:leader="dot" w:pos="8494"/>
+            </w:tabs>
+            <w:rPr>
+              <w:rFonts w:asciiTheme="minorHAnsi" w:eastAsiaTheme="minorEastAsia" w:hAnsiTheme="minorHAnsi" w:cstheme="minorBidi"/>
+              <w:noProof/>
+              <w:lang w:val="es-ES" w:eastAsia="es-ES" w:bidi="ar-SA"/>
+            </w:rPr>
+          </w:pPr>
+          <w:hyperlink w:anchor="_Toc337493246" w:history="1">
+            <w:r>
+              <w:rPr>
+                <w:rStyle w:val="Hipervnculo"/>
+                <w:noProof/>
+                <w:lang w:val="ca-ES"/>
+              </w:rPr>
+              <w:t>3.2. Objectius específics</w:t>
+            </w:r>
+            <w:r>
+              <w:rPr>
+                <w:noProof/>
+                <w:webHidden/>
+              </w:rPr>
+              <w:tab/>
+            </w:r>
+            <w:r>
+              <w:rPr>
+                <w:noProof/>
+                <w:webHidden/>
+              </w:rPr>
+              <w:fldChar w:fldCharType="begin"/>
+            </w:r>
+            <w:r>
+              <w:rPr>
+                <w:noProof/>
+                <w:webHidden/>
+              </w:rPr>
+              <w:instrText xml:space="preserve"> PAGEREF _Toc337493246 \h </w:instrText>
+            </w:r>
+            <w:r>
+              <w:rPr>
+                <w:noProof/>
+                <w:webHidden/>
+              </w:rPr>
+            </w:r>
+            <w:r>
+              <w:rPr>
+                <w:noProof/>
+                <w:webHidden/>
+              </w:rPr>
+              <w:fldChar w:fldCharType="separate"/>
+            </w:r>
+            <w:r>
+              <w:rPr>
+                <w:noProof/>
+                <w:webHidden/>
+              </w:rPr>
+              <w:t>4</w:t>
+            </w:r>
+            <w:r>
+              <w:rPr>
+                <w:noProof/>
+                <w:webHidden/>
+              </w:rPr>
+              <w:fldChar w:fldCharType="end"/>
+            </w:r>
+          </w:hyperlink>
+        </w:p>
+        <w:p>
+          <w:pPr>
+            <w:pStyle w:val="TDC2"/>
+            <w:tabs>
+              <w:tab w:val="right" w:leader="dot" w:pos="8494"/>
+            </w:tabs>
+            <w:rPr>
+              <w:rFonts w:asciiTheme="minorHAnsi" w:eastAsiaTheme="minorEastAsia" w:hAnsiTheme="minorHAnsi" w:cstheme="minorBidi"/>
+              <w:noProof/>
+              <w:lang w:val="es-ES" w:eastAsia="es-ES" w:bidi="ar-SA"/>
+            </w:rPr>
+          </w:pPr>
+          <w:hyperlink w:anchor="_Toc337493247" w:history="1">
+            <w:r>
+              <w:rPr>
+                <w:rStyle w:val="Hipervnculo"/>
+                <w:noProof/>
+                <w:lang w:val="ca-ES"/>
+              </w:rPr>
+              <w:t>4. Planificació amb fites i temporalització</w:t>
+            </w:r>
+            <w:r>
+              <w:rPr>
+                <w:noProof/>
+                <w:webHidden/>
+              </w:rPr>
+              <w:tab/>
+            </w:r>
+            <w:r>
+              <w:rPr>
+                <w:noProof/>
+                <w:webHidden/>
+              </w:rPr>
+              <w:fldChar w:fldCharType="begin"/>
+            </w:r>
+            <w:r>
+              <w:rPr>
+                <w:noProof/>
+                <w:webHidden/>
+              </w:rPr>
+              <w:instrText xml:space="preserve"> PAGEREF _Toc337493247 \h </w:instrText>
+            </w:r>
+            <w:r>
+              <w:rPr>
+                <w:noProof/>
+                <w:webHidden/>
+              </w:rPr>
+            </w:r>
+            <w:r>
+              <w:rPr>
+                <w:noProof/>
+                <w:webHidden/>
+              </w:rPr>
+              <w:fldChar w:fldCharType="separate"/>
+            </w:r>
+            <w:r>
+              <w:rPr>
+                <w:noProof/>
+                <w:webHidden/>
+              </w:rPr>
+              <w:t>4</w:t>
+            </w:r>
+            <w:r>
+              <w:rPr>
+                <w:noProof/>
+                <w:webHidden/>
+              </w:rPr>
+              <w:fldChar w:fldCharType="end"/>
+            </w:r>
+          </w:hyperlink>
+        </w:p>
+        <w:p>
+          <w:pPr>
+            <w:pStyle w:val="TDC1"/>
+            <w:tabs>
+              <w:tab w:val="right" w:leader="dot" w:pos="8494"/>
+            </w:tabs>
+            <w:rPr>
+              <w:rFonts w:asciiTheme="minorHAnsi" w:eastAsiaTheme="minorEastAsia" w:hAnsiTheme="minorHAnsi" w:cstheme="minorBidi"/>
+              <w:noProof/>
+              <w:lang w:val="es-ES" w:eastAsia="es-ES" w:bidi="ar-SA"/>
+            </w:rPr>
+          </w:pPr>
+          <w:hyperlink w:anchor="_Toc337493248" w:history="1">
+            <w:r>
+              <w:rPr>
+                <w:rStyle w:val="Hipervnculo"/>
+                <w:noProof/>
+                <w:lang w:val="ca-ES"/>
+              </w:rPr>
+              <w:t>Capítol 2: Est</w:t>
+            </w:r>
+            <w:r>
+              <w:rPr>
+                <w:rStyle w:val="Hipervnculo"/>
+                <w:noProof/>
+                <w:lang w:val="ca-ES"/>
+              </w:rPr>
+              <w:t>a</w:t>
+            </w:r>
+            <w:r>
+              <w:rPr>
+                <w:rStyle w:val="Hipervnculo"/>
+                <w:noProof/>
+                <w:lang w:val="ca-ES"/>
+              </w:rPr>
+              <w:t>t de l’art</w:t>
+            </w:r>
+            <w:r>
+              <w:rPr>
+                <w:noProof/>
+                <w:webHidden/>
+              </w:rPr>
+              <w:tab/>
+            </w:r>
+            <w:r>
+              <w:rPr>
+                <w:noProof/>
+                <w:webHidden/>
+              </w:rPr>
+              <w:fldChar w:fldCharType="begin"/>
+            </w:r>
+            <w:r>
+              <w:rPr>
+                <w:noProof/>
+                <w:webHidden/>
+              </w:rPr>
+              <w:instrText xml:space="preserve"> PAGEREF _Toc337493248 \h </w:instrText>
+            </w:r>
+            <w:r>
+              <w:rPr>
+                <w:noProof/>
+                <w:webHidden/>
+              </w:rPr>
+            </w:r>
+            <w:r>
+              <w:rPr>
+                <w:noProof/>
+                <w:webHidden/>
+              </w:rPr>
+              <w:fldChar w:fldCharType="separate"/>
+            </w:r>
+            <w:r>
+              <w:rPr>
+                <w:noProof/>
+                <w:webHidden/>
+              </w:rPr>
+              <w:t>6</w:t>
+            </w:r>
+            <w:r>
+              <w:rPr>
+                <w:noProof/>
+                <w:webHidden/>
+              </w:rPr>
+              <w:fldChar w:fldCharType="end"/>
+            </w:r>
+          </w:hyperlink>
+        </w:p>
+        <w:p>
+          <w:pPr>
+            <w:pStyle w:val="TDC1"/>
+            <w:tabs>
+              <w:tab w:val="right" w:leader="dot" w:pos="8494"/>
+            </w:tabs>
+            <w:rPr>
+              <w:rFonts w:asciiTheme="minorHAnsi" w:eastAsiaTheme="minorEastAsia" w:hAnsiTheme="minorHAnsi" w:cstheme="minorBidi"/>
+              <w:noProof/>
+              <w:lang w:val="es-ES" w:eastAsia="es-ES" w:bidi="ar-SA"/>
+            </w:rPr>
+          </w:pPr>
+          <w:hyperlink w:anchor="_Toc337493249" w:history="1">
+            <w:r>
+              <w:rPr>
+                <w:rStyle w:val="Hipervnculo"/>
+                <w:noProof/>
+                <w:lang w:val="ca-ES"/>
+              </w:rPr>
+              <w:t>Capítol 3: Estudi de mercat</w:t>
+            </w:r>
+            <w:r>
+              <w:rPr>
+                <w:noProof/>
+                <w:webHidden/>
+              </w:rPr>
+              <w:tab/>
+            </w:r>
+            <w:r>
+              <w:rPr>
+                <w:noProof/>
+                <w:webHidden/>
+              </w:rPr>
+              <w:fldChar w:fldCharType="begin"/>
+            </w:r>
+            <w:r>
+              <w:rPr>
+                <w:noProof/>
+                <w:webHidden/>
+              </w:rPr>
+              <w:instrText xml:space="preserve"> PAGEREF _Toc337493249 \h </w:instrText>
+            </w:r>
+            <w:r>
+              <w:rPr>
+                <w:noProof/>
+                <w:webHidden/>
+              </w:rPr>
+            </w:r>
+            <w:r>
+              <w:rPr>
+                <w:noProof/>
+                <w:webHidden/>
+              </w:rPr>
+              <w:fldChar w:fldCharType="separate"/>
+            </w:r>
+            <w:r>
+              <w:rPr>
+                <w:noProof/>
+                <w:webHidden/>
+              </w:rPr>
+              <w:t>7</w:t>
+            </w:r>
+            <w:r>
+              <w:rPr>
+                <w:noProof/>
+                <w:webHidden/>
+              </w:rPr>
+              <w:fldChar w:fldCharType="end"/>
+            </w:r>
+          </w:hyperlink>
+        </w:p>
+        <w:p>
+          <w:pPr>
+            <w:rPr>
+              <w:lang w:val="ca-ES"/>
+            </w:rPr>
+          </w:pPr>
           <w:r>
             <w:rPr>
               <w:lang w:val="ca-ES"/>
@@ -351,20 +997,1079 @@
     </w:p>
     <w:p>
       <w:pPr>
-        <w:rPr>
-          <w:rFonts w:asciiTheme="minorHAnsi" w:eastAsiaTheme="minorEastAsia" w:hAnsiTheme="minorHAnsi" w:cstheme="minorBidi"/>
-          <w:b/>
-          <w:bCs/>
+        <w:pStyle w:val="Ttulo1"/>
+        <w:rPr>
+          <w:rFonts w:eastAsiaTheme="minorEastAsia"/>
+          <w:lang w:val="ca-ES"/>
+        </w:rPr>
+      </w:pPr>
+      <w:bookmarkStart w:id="0" w:name="_Toc337493241"/>
+      <w:r>
+        <w:rPr>
+          <w:rFonts w:eastAsiaTheme="minorEastAsia"/>
+          <w:lang w:val="ca-ES"/>
+        </w:rPr>
+        <w:lastRenderedPageBreak/>
+        <w:t>Capítol 1</w:t>
+      </w:r>
+      <w:r>
+        <w:rPr>
+          <w:rFonts w:eastAsiaTheme="minorEastAsia"/>
+          <w:lang w:val="ca-ES"/>
+        </w:rPr>
+        <w:t>:</w:t>
+      </w:r>
+      <w:r>
+        <w:rPr>
+          <w:rFonts w:eastAsiaTheme="minorEastAsia"/>
+          <w:lang w:val="ca-ES"/>
+        </w:rPr>
+        <w:t xml:space="preserve"> Introducció</w:t>
+      </w:r>
+      <w:bookmarkEnd w:id="0"/>
+    </w:p>
+    <w:p>
+      <w:pPr>
+        <w:pStyle w:val="Ttulo2"/>
+        <w:rPr>
+          <w:lang w:val="ca-ES"/>
+        </w:rPr>
+      </w:pPr>
+      <w:bookmarkStart w:id="1" w:name="_Toc337493242"/>
+      <w:r>
+        <w:rPr>
+          <w:lang w:val="ca-ES"/>
+        </w:rPr>
+        <w:t xml:space="preserve">1. </w:t>
+      </w:r>
+      <w:r>
+        <w:rPr>
+          <w:lang w:val="ca-ES"/>
+        </w:rPr>
+        <w:t>Idea</w:t>
+      </w:r>
+      <w:bookmarkEnd w:id="1"/>
+    </w:p>
+    <w:p>
+      <w:pPr>
+        <w:ind w:firstLine="709"/>
+        <w:rPr>
+          <w:lang w:val="ca-ES"/>
+        </w:rPr>
+      </w:pPr>
+      <w:r>
+        <w:rPr>
+          <w:lang w:val="ca-ES"/>
+        </w:rPr>
+        <w:t xml:space="preserve">Partim d’una idea de projecte que es basa en la creació d’un sistema d’aprenentatge </w:t>
+      </w:r>
+      <w:r>
+        <w:rPr>
+          <w:lang w:val="ca-ES"/>
+        </w:rPr>
+        <w:t>de l’idioma japonès</w:t>
+      </w:r>
+      <w:r>
+        <w:rPr>
+          <w:lang w:val="ca-ES"/>
+        </w:rPr>
+        <w:t xml:space="preserve"> mitjançant dues utilitats:</w:t>
+      </w:r>
+    </w:p>
+    <w:p>
+      <w:pPr>
+        <w:pStyle w:val="Prrafodelista"/>
+        <w:numPr>
+          <w:ilvl w:val="0"/>
+          <w:numId w:val="15"/>
+        </w:numPr>
+        <w:rPr>
+          <w:lang w:val="ca-ES"/>
+        </w:rPr>
+      </w:pPr>
+      <w:r>
+        <w:rPr>
+          <w:lang w:val="ca-ES"/>
+        </w:rPr>
+        <w:t>Llistes d’estudi</w:t>
+      </w:r>
+    </w:p>
+    <w:p>
+      <w:pPr>
+        <w:pStyle w:val="Prrafodelista"/>
+        <w:numPr>
+          <w:ilvl w:val="0"/>
+          <w:numId w:val="15"/>
+        </w:numPr>
+        <w:rPr>
+          <w:lang w:val="ca-ES"/>
+        </w:rPr>
+      </w:pPr>
+      <w:r>
+        <w:rPr>
+          <w:lang w:val="ca-ES"/>
+        </w:rPr>
+        <w:t>Targetes didàctiques</w:t>
+      </w:r>
+    </w:p>
+    <w:p>
+      <w:pPr>
+        <w:ind w:firstLine="709"/>
+        <w:rPr>
+          <w:lang w:val="ca-ES"/>
+        </w:rPr>
+      </w:pPr>
+      <w:r>
+        <w:rPr>
+          <w:lang w:val="ca-ES"/>
+        </w:rPr>
+        <w:t xml:space="preserve">La primera utilitat es basa en </w:t>
+      </w:r>
+      <w:r>
+        <w:rPr>
+          <w:lang w:val="ca-ES"/>
+        </w:rPr>
+        <w:t xml:space="preserve">una plataforma per a definir llistes d’estudi. Una llista d’estudi és un conjunt de fitxes o elements que contenen una paraula en japonès (amb símbols </w:t>
+      </w:r>
+      <w:r>
+        <w:rPr>
           <w:i/>
-          <w:iCs/>
-          <w:color w:val="0B759B" w:themeColor="accent2" w:themeShade="7F"/>
+          <w:lang w:val="ca-ES"/>
+        </w:rPr>
+        <w:t>kanji</w:t>
+      </w:r>
+      <w:r>
+        <w:rPr>
+          <w:lang w:val="ca-ES"/>
+        </w:rPr>
+        <w:t>) i que estan organitzades</w:t>
+      </w:r>
+      <w:r>
+        <w:rPr>
+          <w:lang w:val="ca-ES"/>
+        </w:rPr>
+        <w:t xml:space="preserve"> de forma que un estudiant pot anar aprenent els símbols i la seva pronunciació navegant per les llistes d’estudi. Per exemple, podem definir una llista anomenada </w:t>
+      </w:r>
+      <w:r>
+        <w:rPr>
+          <w:i/>
+          <w:lang w:val="ca-ES"/>
+        </w:rPr>
+        <w:t>colors</w:t>
+      </w:r>
+      <w:r>
+        <w:rPr>
+          <w:lang w:val="ca-ES"/>
+        </w:rPr>
+        <w:t xml:space="preserve">, i que les fitxes t’ensenyin com s’escriu i es pronuncia el </w:t>
+      </w:r>
+      <w:r>
+        <w:rPr>
+          <w:i/>
+          <w:lang w:val="ca-ES"/>
+        </w:rPr>
+        <w:t>color</w:t>
+      </w:r>
+      <w:r>
+        <w:rPr>
+          <w:lang w:val="ca-ES"/>
+        </w:rPr>
+        <w:t xml:space="preserve"> en qüestió.</w:t>
+      </w:r>
+    </w:p>
+    <w:p>
+      <w:pPr>
+        <w:ind w:firstLine="709"/>
+        <w:rPr>
+          <w:lang w:val="ca-ES"/>
+        </w:rPr>
+      </w:pPr>
+      <w:r>
+        <w:rPr>
+          <w:lang w:val="ca-ES"/>
+        </w:rPr>
+        <w:t xml:space="preserve">La segona utilitat té com a objectiu la consolidació de l’aprenentatge anterior. Les targetes didàctiques (en anglès </w:t>
+      </w:r>
+      <w:r>
+        <w:rPr>
+          <w:i/>
+          <w:lang w:val="ca-ES"/>
+        </w:rPr>
+        <w:t>flashcards</w:t>
+      </w:r>
+      <w:r>
+        <w:rPr>
+          <w:lang w:val="ca-ES"/>
+        </w:rPr>
+        <w:t xml:space="preserve">) són un conjunt de targetes que contenen informació, com a paraules i nombres, en un o tots dos costats usades per adquirir diversos coneixements a través de la relectura del conjunt de targetes. En un costat de la targeta </w:t>
+      </w:r>
+      <w:r>
+        <w:rPr>
+          <w:lang w:val="ca-ES"/>
+        </w:rPr>
+        <w:t>apareixeria</w:t>
+      </w:r>
+      <w:r>
+        <w:rPr>
+          <w:lang w:val="ca-ES"/>
+        </w:rPr>
+        <w:t xml:space="preserve"> el símbol d’un dels elements en la llengua que volem aprendre (en aquest cas la japonesa) i en l'altre la pronunciació en japonès i el seu significat en català. Les </w:t>
+      </w:r>
+      <w:r>
+        <w:rPr>
+          <w:i/>
+          <w:lang w:val="ca-ES"/>
+        </w:rPr>
+        <w:t>flashcards</w:t>
+      </w:r>
+      <w:r>
+        <w:rPr>
+          <w:lang w:val="ca-ES"/>
+        </w:rPr>
+        <w:t xml:space="preserve"> s'usen àmpliament com un exercici d'aprenentatge per ajudar a la memorització per mitjà de la repetició espaiada.</w:t>
+      </w:r>
+    </w:p>
+    <w:p>
+      <w:pPr>
+        <w:pStyle w:val="Ttulo2"/>
+        <w:rPr>
+          <w:lang w:val="ca-ES"/>
+        </w:rPr>
+      </w:pPr>
+      <w:bookmarkStart w:id="2" w:name="_Toc337493243"/>
+      <w:r>
+        <w:rPr>
+          <w:lang w:val="ca-ES"/>
+        </w:rPr>
+        <w:t>2. Possible funcionament</w:t>
+      </w:r>
+      <w:bookmarkEnd w:id="2"/>
+    </w:p>
+    <w:p>
+      <w:pPr>
+        <w:ind w:firstLine="709"/>
+        <w:rPr>
+          <w:lang w:val="ca-ES"/>
+        </w:rPr>
+      </w:pPr>
+      <w:r>
+        <w:rPr>
+          <w:lang w:val="ca-ES"/>
+        </w:rPr>
+        <w:t xml:space="preserve">L’aplicació en mòbils </w:t>
+      </w:r>
+      <w:r>
+        <w:rPr>
+          <w:lang w:val="ca-ES"/>
+        </w:rPr>
+        <w:t>permet</w:t>
+      </w:r>
+      <w:r>
+        <w:rPr>
+          <w:lang w:val="ca-ES"/>
+        </w:rPr>
+        <w:t xml:space="preserve"> la gestió de les llistes d’estudi</w:t>
+      </w:r>
+      <w:r>
+        <w:rPr>
+          <w:lang w:val="ca-ES"/>
+        </w:rPr>
+        <w:t xml:space="preserve"> i les paraules, més </w:t>
+      </w:r>
+      <w:r>
+        <w:rPr>
+          <w:lang w:val="ca-ES"/>
+        </w:rPr>
+        <w:t xml:space="preserve">la visualització de les </w:t>
+      </w:r>
+      <w:r>
+        <w:rPr>
+          <w:i/>
+          <w:lang w:val="ca-ES"/>
+        </w:rPr>
+        <w:t>flashcards</w:t>
+      </w:r>
+      <w:r>
+        <w:rPr>
+          <w:lang w:val="ca-ES"/>
+        </w:rPr>
+        <w:t xml:space="preserve">. Les característiques principals </w:t>
+      </w:r>
+      <w:r>
+        <w:rPr>
+          <w:lang w:val="ca-ES"/>
+        </w:rPr>
+        <w:t>són</w:t>
+      </w:r>
+      <w:r>
+        <w:rPr>
+          <w:lang w:val="ca-ES"/>
+        </w:rPr>
+        <w:t xml:space="preserve"> les següents:</w:t>
+      </w:r>
+    </w:p>
+    <w:p>
+      <w:pPr>
+        <w:pStyle w:val="Prrafodelista"/>
+        <w:numPr>
+          <w:ilvl w:val="0"/>
+          <w:numId w:val="9"/>
+        </w:numPr>
+        <w:rPr>
+          <w:lang w:val="ca-ES" w:eastAsia="es-ES"/>
+        </w:rPr>
+      </w:pPr>
+      <w:r>
+        <w:rPr>
+          <w:lang w:val="ca-ES"/>
+        </w:rPr>
+        <w:t>Personalització de les llistes: Possibilitat de crear noves llistes d’estudi i d’afegir/modificar/esborrar elements a aquestes llistes. Per exemple: Dies de la setmana, mesos de l’any, colors, números, coses d'un hotel, aliments, etc.</w:t>
+      </w:r>
+    </w:p>
+    <w:p>
+      <w:pPr>
+        <w:pStyle w:val="Prrafodelista"/>
+        <w:numPr>
+          <w:ilvl w:val="0"/>
+          <w:numId w:val="9"/>
+        </w:numPr>
+        <w:rPr>
+          <w:lang w:val="ca-ES" w:eastAsia="es-ES"/>
+        </w:rPr>
+      </w:pPr>
+      <w:r>
+        <w:rPr>
+          <w:lang w:val="ca-ES"/>
+        </w:rPr>
+        <w:t>Gestió d’un diccionari de paraules: Creació, modificació i esborrat de paraules que proveiran les llistes d’estudi.</w:t>
+      </w:r>
+    </w:p>
+    <w:p>
+      <w:pPr>
+        <w:pStyle w:val="Prrafodelista"/>
+        <w:numPr>
+          <w:ilvl w:val="0"/>
+          <w:numId w:val="9"/>
+        </w:numPr>
+        <w:rPr>
+          <w:lang w:val="ca-ES" w:eastAsia="es-ES"/>
+        </w:rPr>
+      </w:pPr>
+      <w:r>
+        <w:rPr>
+          <w:lang w:val="ca-ES"/>
+        </w:rPr>
+        <w:t xml:space="preserve">Visualització de les </w:t>
+      </w:r>
+      <w:r>
+        <w:rPr>
+          <w:i/>
+          <w:lang w:val="ca-ES"/>
+        </w:rPr>
+        <w:t>flashcards</w:t>
+      </w:r>
+      <w:r>
+        <w:rPr>
+          <w:lang w:val="ca-ES"/>
+        </w:rPr>
+        <w:t>: Desplaçament entre fitxes amb opció per escoltar com es pronuncia la paraula que conté i presentació de les fitxes usant la metodologia del sistema Leitner</w:t>
+      </w:r>
+      <w:r>
+        <w:rPr>
+          <w:vertAlign w:val="superscript"/>
+          <w:lang w:val="ca-ES"/>
+        </w:rPr>
+        <w:t>1</w:t>
+      </w:r>
+      <w:r>
+        <w:rPr>
+          <w:lang w:val="ca-ES"/>
+        </w:rPr>
+        <w:t>.</w:t>
+      </w:r>
+    </w:p>
+    <w:p>
+      <w:pPr>
+        <w:rPr>
+          <w:lang w:val="ca-ES"/>
+        </w:rPr>
+      </w:pPr>
+    </w:p>
+    <w:p>
+      <w:pPr>
+        <w:rPr>
+          <w:lang w:val="ca-ES"/>
+        </w:rPr>
+      </w:pPr>
+    </w:p>
+    <w:p>
+      <w:pPr>
+        <w:pBdr>
+          <w:bottom w:val="single" w:sz="6" w:space="1" w:color="auto"/>
+        </w:pBdr>
+        <w:rPr>
+          <w:lang w:val="ca-ES"/>
+        </w:rPr>
+      </w:pPr>
+    </w:p>
+    <w:p>
+      <w:pPr>
+        <w:pBdr>
+          <w:bottom w:val="single" w:sz="6" w:space="1" w:color="auto"/>
+        </w:pBdr>
+        <w:rPr>
+          <w:lang w:val="ca-ES"/>
+        </w:rPr>
+      </w:pPr>
+    </w:p>
+    <w:p>
+      <w:pPr>
+        <w:rPr>
+          <w:lang w:val="ca-ES"/>
+        </w:rPr>
+      </w:pPr>
+      <w:r>
+        <w:rPr>
+          <w:vertAlign w:val="superscript"/>
+          <w:lang w:val="ca-ES"/>
+        </w:rPr>
+        <w:t>1</w:t>
+      </w:r>
+      <w:r>
+        <w:rPr>
+          <w:lang w:val="ca-ES"/>
+        </w:rPr>
+        <w:t xml:space="preserve"> El sistema Leitner </w:t>
+      </w:r>
+      <w:r>
+        <w:rPr>
+          <w:lang w:val="ca-ES"/>
+        </w:rPr>
+        <w:t>és un sistema de preguntes i respostes basat e</w:t>
+      </w:r>
+      <w:r>
+        <w:rPr>
+          <w:lang w:val="ca-ES"/>
+        </w:rPr>
+        <w:t>n fitxes inventat per Sebastian Leitner</w:t>
+      </w:r>
+      <w:r>
+        <w:rPr>
+          <w:lang w:val="ca-ES"/>
+        </w:rPr>
+        <w:t>.</w:t>
+      </w:r>
+    </w:p>
+    <w:p>
+      <w:pPr>
+        <w:rPr>
+          <w:lang w:val="ca-ES"/>
+        </w:rPr>
+      </w:pPr>
+    </w:p>
+    <w:p>
+      <w:pPr>
+        <w:pStyle w:val="Ttulo2"/>
+        <w:rPr>
+          <w:lang w:val="ca-ES"/>
+        </w:rPr>
+      </w:pPr>
+      <w:bookmarkStart w:id="3" w:name="_Toc337493244"/>
+      <w:r>
+        <w:rPr>
+          <w:lang w:val="ca-ES"/>
+        </w:rPr>
+        <w:t>3. Objectius</w:t>
+      </w:r>
+      <w:bookmarkEnd w:id="3"/>
+    </w:p>
+    <w:p>
+      <w:pPr>
+        <w:pStyle w:val="Ttulo3"/>
+        <w:rPr>
+          <w:lang w:val="ca-ES"/>
+        </w:rPr>
+      </w:pPr>
+      <w:bookmarkStart w:id="4" w:name="_Toc337493245"/>
+      <w:r>
+        <w:rPr>
+          <w:lang w:val="ca-ES"/>
+        </w:rPr>
+        <w:t>3.1. Objectiu general</w:t>
+      </w:r>
+      <w:bookmarkEnd w:id="4"/>
+    </w:p>
+    <w:p>
+      <w:pPr>
+        <w:ind w:firstLine="709"/>
+        <w:rPr>
+          <w:rStyle w:val="fnt112"/>
+          <w:lang w:val="ca-ES"/>
+        </w:rPr>
+      </w:pPr>
+      <w:r>
+        <w:rPr>
+          <w:lang w:val="ca-ES"/>
+        </w:rPr>
+        <w:t xml:space="preserve">El nostre objectiu principal és el disseny i implementació d’una aplicació web adaptada als </w:t>
+      </w:r>
+      <w:r>
+        <w:rPr>
+          <w:rStyle w:val="fnt112"/>
+          <w:lang w:val="ca-ES"/>
+        </w:rPr>
+        <w:t>dispositius mòbils (</w:t>
+      </w:r>
+      <w:r>
+        <w:rPr>
+          <w:rStyle w:val="fnt112"/>
+          <w:i/>
+          <w:lang w:val="ca-ES"/>
+        </w:rPr>
+        <w:t>tablets</w:t>
+      </w:r>
+      <w:r>
+        <w:rPr>
+          <w:rStyle w:val="fnt112"/>
+          <w:lang w:val="ca-ES"/>
+        </w:rPr>
+        <w:t xml:space="preserve">, </w:t>
+      </w:r>
+      <w:r>
+        <w:rPr>
+          <w:rStyle w:val="fnt112"/>
+          <w:i/>
+          <w:lang w:val="ca-ES"/>
+        </w:rPr>
+        <w:t>smartphones</w:t>
+      </w:r>
+      <w:r>
+        <w:rPr>
+          <w:rStyle w:val="fnt112"/>
+          <w:lang w:val="ca-ES"/>
+        </w:rPr>
+        <w:t>) que disposin de navegador.</w:t>
+      </w:r>
+    </w:p>
+    <w:p>
+      <w:pPr>
+        <w:pStyle w:val="Ttulo3"/>
+        <w:rPr>
+          <w:lang w:val="ca-ES"/>
+        </w:rPr>
+      </w:pPr>
+      <w:bookmarkStart w:id="5" w:name="_Toc337493246"/>
+      <w:r>
+        <w:rPr>
+          <w:lang w:val="ca-ES"/>
+        </w:rPr>
+        <w:t>3.2. Objectius específics</w:t>
+      </w:r>
+      <w:bookmarkEnd w:id="5"/>
+    </w:p>
+    <w:p>
+      <w:pPr>
+        <w:ind w:firstLine="709"/>
+        <w:rPr>
+          <w:lang w:val="ca-ES"/>
+        </w:rPr>
+      </w:pPr>
+      <w:r>
+        <w:rPr>
+          <w:lang w:val="ca-ES"/>
+        </w:rPr>
+        <w:t>Ens agradaria complir els següents objectius específics:</w:t>
+      </w:r>
+    </w:p>
+    <w:p>
+      <w:pPr>
+        <w:pStyle w:val="Prrafodelista"/>
+        <w:numPr>
+          <w:ilvl w:val="0"/>
+          <w:numId w:val="11"/>
+        </w:numPr>
+        <w:rPr>
+          <w:lang w:val="ca-ES"/>
+        </w:rPr>
+      </w:pPr>
+      <w:r>
+        <w:rPr>
+          <w:lang w:val="ca-ES"/>
+        </w:rPr>
+        <w:t>Lliurar una eina d’aprenentatge que s’adapti a les necessitats dels estudiants que s’inicien en l’aprenentatge de la llengua japonesa.</w:t>
+      </w:r>
+    </w:p>
+    <w:p>
+      <w:pPr>
+        <w:pStyle w:val="Prrafodelista"/>
+        <w:numPr>
+          <w:ilvl w:val="0"/>
+          <w:numId w:val="11"/>
+        </w:numPr>
+        <w:rPr>
+          <w:lang w:val="ca-ES"/>
+        </w:rPr>
+      </w:pPr>
+      <w:r>
+        <w:rPr>
+          <w:lang w:val="ca-ES"/>
+        </w:rPr>
+        <w:t>Assimilar tots els conceptes i nocions nous que aniran sortint durant el cicle de vida del programari, i més en concret la metodologia que ens portarà a aconseguir l’èxit.</w:t>
+      </w:r>
+    </w:p>
+    <w:p>
+      <w:pPr>
+        <w:ind w:firstLine="709"/>
+        <w:rPr>
+          <w:lang w:val="ca-ES"/>
+        </w:rPr>
+      </w:pPr>
+      <w:r>
+        <w:rPr>
+          <w:lang w:val="ca-ES"/>
+        </w:rPr>
+        <w:t>I de manera més precisa:</w:t>
+      </w:r>
+    </w:p>
+    <w:p>
+      <w:pPr>
+        <w:pStyle w:val="Prrafodelista"/>
+        <w:numPr>
+          <w:ilvl w:val="0"/>
+          <w:numId w:val="12"/>
+        </w:numPr>
+        <w:rPr>
+          <w:lang w:val="ca-ES"/>
+        </w:rPr>
+      </w:pPr>
+      <w:r>
+        <w:rPr>
+          <w:lang w:val="ca-ES"/>
+        </w:rPr>
+        <w:t>Programar la part servidor (mitjançant una API) i la part client del dispositiu mòbil.</w:t>
+      </w:r>
+    </w:p>
+    <w:p>
+      <w:pPr>
+        <w:pStyle w:val="Prrafodelista"/>
+        <w:numPr>
+          <w:ilvl w:val="0"/>
+          <w:numId w:val="12"/>
+        </w:numPr>
+        <w:rPr>
+          <w:lang w:val="ca-ES"/>
+        </w:rPr>
+      </w:pPr>
+      <w:r>
+        <w:rPr>
+          <w:lang w:val="ca-ES"/>
+        </w:rPr>
+        <w:t>Col·laborar amb un altre company de titulació i realitzar un projecte comú més ambiciós.</w:t>
+      </w:r>
+    </w:p>
+    <w:p>
+      <w:pPr>
+        <w:pStyle w:val="Ttulo2"/>
+        <w:rPr>
+          <w:lang w:val="ca-ES"/>
+        </w:rPr>
+      </w:pPr>
+      <w:bookmarkStart w:id="6" w:name="_Toc337493247"/>
+      <w:r>
+        <w:rPr>
+          <w:lang w:val="ca-ES"/>
+        </w:rPr>
+        <w:t>4. Planificació amb fites i temporalització</w:t>
+      </w:r>
+      <w:bookmarkEnd w:id="6"/>
+    </w:p>
+    <w:p>
+      <w:pPr>
+        <w:ind w:firstLine="709"/>
+        <w:rPr>
+          <w:lang w:val="ca-ES"/>
+        </w:rPr>
+      </w:pPr>
+      <w:r>
+        <w:rPr>
+          <w:lang w:val="ca-ES"/>
+        </w:rPr>
+        <w:t xml:space="preserve">A continuació es mostra la planificació i temporització de les tasques que hem definit es en aquest diagrama </w:t>
+      </w:r>
+      <w:r>
+        <w:rPr>
+          <w:i/>
+          <w:lang w:val="ca-ES"/>
+        </w:rPr>
+        <w:t>Gantt</w:t>
+      </w:r>
+      <w:r>
+        <w:rPr>
+          <w:lang w:val="ca-ES"/>
+        </w:rPr>
+        <w:t>:</w:t>
+      </w:r>
+    </w:p>
+    <w:p>
+      <w:pPr>
+        <w:jc w:val="left"/>
+        <w:rPr>
+          <w:lang w:val="ca-ES"/>
+        </w:rPr>
+      </w:pPr>
+      <w:r>
+        <w:rPr>
+          <w:lang w:val="ca-ES"/>
+        </w:rPr>
+        <w:br w:type="page"/>
+      </w:r>
+    </w:p>
+    <w:p>
+      <w:pPr>
+        <w:ind w:firstLine="709"/>
+        <w:rPr>
+          <w:lang w:val="ca-ES"/>
+        </w:rPr>
+        <w:sectPr>
+          <w:headerReference w:type="default" r:id="rId9"/>
+          <w:footerReference w:type="default" r:id="rId10"/>
+          <w:pgSz w:w="11906" w:h="16838"/>
+          <w:pgMar w:top="1418" w:right="1701" w:bottom="1418" w:left="1701" w:header="709" w:footer="709" w:gutter="0"/>
+          <w:cols w:space="708"/>
+          <w:docGrid w:linePitch="360"/>
+        </w:sectPr>
+      </w:pPr>
+    </w:p>
+    <w:p>
+      <w:pPr>
+        <w:rPr>
+          <w:lang w:val="ca-ES"/>
+        </w:rPr>
+      </w:pPr>
+      <w:r>
+        <w:rPr>
+          <w:lang w:val="ca-ES"/>
+        </w:rPr>
+        <w:lastRenderedPageBreak/>
+        <w:drawing>
+          <wp:inline distT="0" distB="0" distL="0" distR="0">
+            <wp:extent cx="9187743" cy="4752975"/>
+            <wp:effectExtent l="19050" t="0" r="0" b="0"/>
+            <wp:docPr id="1" name="Imagen 1" descr="C:\Users\Salvador\Dropbox\PFC\_PAC 1\PAC1.jpg"/>
+            <wp:cNvGraphicFramePr>
+              <a:graphicFrameLocks xmlns:a="http://schemas.openxmlformats.org/drawingml/2006/main" noChangeAspect="1"/>
+            </wp:cNvGraphicFramePr>
+            <a:graphic xmlns:a="http://schemas.openxmlformats.org/drawingml/2006/main">
+              <a:graphicData uri="http://schemas.openxmlformats.org/drawingml/2006/picture">
+                <pic:pic xmlns:pic="http://schemas.openxmlformats.org/drawingml/2006/picture">
+                  <pic:nvPicPr>
+                    <pic:cNvPr id="0" name="Picture 1" descr="C:\Users\Salvador\Dropbox\PFC\_PAC 1\PAC1.jpg"/>
+                    <pic:cNvPicPr>
+                      <a:picLocks noChangeAspect="1" noChangeArrowheads="1"/>
+                    </pic:cNvPicPr>
+                  </pic:nvPicPr>
+                  <pic:blipFill>
+                    <a:blip r:embed="rId11"/>
+                    <a:srcRect/>
+                    <a:stretch>
+                      <a:fillRect/>
+                    </a:stretch>
+                  </pic:blipFill>
+                  <pic:spPr bwMode="auto">
+                    <a:xfrm>
+                      <a:off x="0" y="0"/>
+                      <a:ext cx="9187743" cy="4752975"/>
+                    </a:xfrm>
+                    <a:prstGeom prst="rect">
+                      <a:avLst/>
+                    </a:prstGeom>
+                    <a:noFill/>
+                    <a:ln w="9525">
+                      <a:noFill/>
+                      <a:miter lim="800000"/>
+                      <a:headEnd/>
+                      <a:tailEnd/>
+                    </a:ln>
+                  </pic:spPr>
+                </pic:pic>
+              </a:graphicData>
+            </a:graphic>
+          </wp:inline>
+        </w:drawing>
+      </w:r>
+    </w:p>
+    <w:p>
+      <w:pPr>
+        <w:jc w:val="left"/>
+        <w:rPr>
+          <w:lang w:val="ca-ES"/>
+        </w:rPr>
+      </w:pPr>
+      <w:r>
+        <w:rPr>
+          <w:lang w:val="ca-ES"/>
+        </w:rPr>
+        <w:br w:type="page"/>
+      </w:r>
+    </w:p>
+    <w:p>
+      <w:pPr>
+        <w:ind w:firstLine="709"/>
+        <w:rPr>
+          <w:lang w:val="ca-ES"/>
+        </w:rPr>
+        <w:sectPr>
+          <w:pgSz w:w="16838" w:h="11906" w:orient="landscape"/>
+          <w:pgMar w:top="1701" w:right="1418" w:bottom="1701" w:left="1418" w:header="709" w:footer="709" w:gutter="0"/>
+          <w:cols w:space="708"/>
+          <w:docGrid w:linePitch="360"/>
+        </w:sectPr>
+      </w:pPr>
+    </w:p>
+    <w:p>
+      <w:pPr>
+        <w:pStyle w:val="Ttulo1"/>
+        <w:rPr>
+          <w:lang w:val="ca-ES"/>
+        </w:rPr>
+      </w:pPr>
+      <w:bookmarkStart w:id="7" w:name="_Toc337493248"/>
+      <w:r>
+        <w:rPr>
+          <w:lang w:val="ca-ES"/>
+        </w:rPr>
+        <w:lastRenderedPageBreak/>
+        <w:t xml:space="preserve">Capítol 2: </w:t>
+      </w:r>
+      <w:r>
+        <w:rPr>
+          <w:lang w:val="ca-ES"/>
+        </w:rPr>
+        <w:t>Estat de l’art</w:t>
+      </w:r>
+      <w:bookmarkEnd w:id="7"/>
+    </w:p>
+    <w:p>
+      <w:pPr>
+        <w:rPr>
+          <w:lang w:val="es-ES"/>
+        </w:rPr>
+      </w:pPr>
+      <w:r>
+        <w:rPr>
+          <w:lang w:val="ca-ES"/>
+        </w:rPr>
+        <w:tab/>
+      </w:r>
+      <w:r>
+        <w:rPr>
+          <w:lang w:val="ca-ES"/>
+        </w:rPr>
+        <w:t xml:space="preserve">Actualment existeix una aplicació que té com a finalitat l’aprenentatge i l’avaluació personal de </w:t>
+      </w:r>
+      <w:r>
+        <w:rPr>
+          <w:lang w:val="ca-ES"/>
+        </w:rPr>
+        <w:t>l’escriptura japonesa.</w:t>
+      </w:r>
+      <w:r>
+        <w:rPr>
+          <w:lang w:val="ca-ES"/>
+        </w:rPr>
+        <w:t xml:space="preserve"> El Quadern Virtual d’Escriptura</w:t>
+      </w:r>
+      <w:r>
+        <w:rPr>
+          <w:lang w:val="ca-ES"/>
+        </w:rPr>
+        <w:t xml:space="preserve"> </w:t>
+      </w:r>
+      <w:r>
+        <w:rPr>
+          <w:lang w:val="ca-ES"/>
+        </w:rPr>
+        <w:t xml:space="preserve">(QVE) conté, per una banda, </w:t>
+      </w:r>
+      <w:r>
+        <w:rPr>
+          <w:lang w:val="ca-ES"/>
+        </w:rPr>
+        <w:t xml:space="preserve">un assistent d’escriptura virtual </w:t>
+      </w:r>
+      <w:r>
+        <w:rPr>
+          <w:lang w:val="es-ES"/>
+        </w:rPr>
+        <w:t xml:space="preserve">que permet l'aprenentatge i </w:t>
+      </w:r>
+      <w:r>
+        <w:rPr>
+          <w:lang w:val="es-ES"/>
+        </w:rPr>
+        <w:t xml:space="preserve">pràctica del traç de caràcters, i per altra banda, </w:t>
+      </w:r>
+      <w:r>
+        <w:rPr>
+          <w:lang w:val="es-ES"/>
+        </w:rPr>
+        <w:t xml:space="preserve">una </w:t>
+      </w:r>
+      <w:r>
+        <w:rPr>
+          <w:lang w:val="es-ES"/>
+        </w:rPr>
+        <w:t>part teòrica sobre els caràcters</w:t>
+      </w:r>
+      <w:r>
+        <w:rPr>
+          <w:lang w:val="es-ES"/>
+        </w:rPr>
+        <w:t>.</w:t>
+      </w:r>
+      <w:r>
+        <w:rPr>
+          <w:lang w:val="es-ES"/>
+        </w:rPr>
+        <w:t xml:space="preserve"> Aquesta part teòrica és la que meny</w:t>
+      </w:r>
+      <w:r>
+        <w:rPr>
+          <w:lang w:val="es-ES"/>
+        </w:rPr>
+        <w:t xml:space="preserve">s profunditat presenta i </w:t>
+      </w:r>
+      <w:r>
+        <w:rPr>
+          <w:lang w:val="es-ES"/>
+        </w:rPr>
+        <w:t>de la que volem treure profit.</w:t>
+      </w:r>
+    </w:p>
+    <w:p>
+      <w:pPr>
+        <w:rPr>
+          <w:lang w:val="es-ES"/>
+        </w:rPr>
+      </w:pPr>
+      <w:r>
+        <w:rPr>
+          <w:noProof/>
+          <w:lang w:val="es-ES" w:eastAsia="es-ES" w:bidi="ar-SA"/>
+        </w:rPr>
+        <w:drawing>
+          <wp:inline distT="0" distB="0" distL="0" distR="0">
+            <wp:extent cx="5400040" cy="2682020"/>
+            <wp:effectExtent l="19050" t="0" r="0" b="0"/>
+            <wp:docPr id="2" name="Imagen 1" descr="http://cv.uoc.edu/app/openapps/components/com_flexicontent/librairies/phpthumb/phpThumb.php?src=http://cv.uoc.edu/app/openapps//upload/quadern.jpg&amp;w=600&amp;h=450&amp;zc=0"/>
+            <wp:cNvGraphicFramePr>
+              <a:graphicFrameLocks xmlns:a="http://schemas.openxmlformats.org/drawingml/2006/main" noChangeAspect="1"/>
+            </wp:cNvGraphicFramePr>
+            <a:graphic xmlns:a="http://schemas.openxmlformats.org/drawingml/2006/main">
+              <a:graphicData uri="http://schemas.openxmlformats.org/drawingml/2006/picture">
+                <pic:pic xmlns:pic="http://schemas.openxmlformats.org/drawingml/2006/picture">
+                  <pic:nvPicPr>
+                    <pic:cNvPr id="0" name="Picture 1" descr="http://cv.uoc.edu/app/openapps/components/com_flexicontent/librairies/phpthumb/phpThumb.php?src=http://cv.uoc.edu/app/openapps//upload/quadern.jpg&amp;w=600&amp;h=450&amp;zc=0"/>
+                    <pic:cNvPicPr>
+                      <a:picLocks noChangeAspect="1" noChangeArrowheads="1"/>
+                    </pic:cNvPicPr>
+                  </pic:nvPicPr>
+                  <pic:blipFill>
+                    <a:blip r:embed="rId12"/>
+                    <a:srcRect/>
+                    <a:stretch>
+                      <a:fillRect/>
+                    </a:stretch>
+                  </pic:blipFill>
+                  <pic:spPr bwMode="auto">
+                    <a:xfrm>
+                      <a:off x="0" y="0"/>
+                      <a:ext cx="5400040" cy="2682020"/>
+                    </a:xfrm>
+                    <a:prstGeom prst="rect">
+                      <a:avLst/>
+                    </a:prstGeom>
+                    <a:noFill/>
+                    <a:ln w="9525">
+                      <a:noFill/>
+                      <a:miter lim="800000"/>
+                      <a:headEnd/>
+                      <a:tailEnd/>
+                    </a:ln>
+                  </pic:spPr>
+                </pic:pic>
+              </a:graphicData>
+            </a:graphic>
+          </wp:inline>
+        </w:drawing>
+      </w:r>
+    </w:p>
+    <w:p>
+      <w:pPr>
+        <w:jc w:val="center"/>
+        <w:rPr>
+          <w:rStyle w:val="Referenciasutil"/>
+        </w:rPr>
+      </w:pPr>
+      <w:r>
+        <w:rPr>
+          <w:rStyle w:val="Referenciasutil"/>
+        </w:rPr>
+        <w:t>Il·lustració 1 – Selecció d’imatges kanji en el QVE</w:t>
+      </w:r>
+    </w:p>
+    <w:p>
+      <w:pPr>
+        <w:rPr>
+          <w:lang w:val="es-ES"/>
+        </w:rPr>
+      </w:pPr>
+    </w:p>
+    <w:p>
+      <w:pPr>
+        <w:jc w:val="left"/>
+        <w:rPr>
+          <w:lang w:val="ca-ES"/>
+        </w:rPr>
+      </w:pPr>
+      <w:r>
+        <w:rPr>
+          <w:lang w:val="ca-ES"/>
+        </w:rPr>
+        <w:br w:type="page"/>
+      </w:r>
+    </w:p>
+    <w:p>
+      <w:pPr>
+        <w:pStyle w:val="Ttulo1"/>
+        <w:rPr>
+          <w:lang w:val="ca-ES"/>
+        </w:rPr>
+      </w:pPr>
+      <w:bookmarkStart w:id="8" w:name="_Toc337493249"/>
+      <w:r>
+        <w:rPr>
+          <w:lang w:val="ca-ES"/>
+        </w:rPr>
+        <w:lastRenderedPageBreak/>
+        <w:t xml:space="preserve">Capítol 3: </w:t>
+      </w:r>
+      <w:r>
+        <w:rPr>
+          <w:lang w:val="ca-ES"/>
+        </w:rPr>
+        <w:t>Estudi de mercat</w:t>
+      </w:r>
+      <w:bookmarkEnd w:id="8"/>
+    </w:p>
+    <w:p>
+      <w:pPr>
+        <w:rPr>
           <w:lang w:val="ca-ES"/>
         </w:rPr>
       </w:pPr>
     </w:p>
     <w:sectPr>
-      <w:headerReference w:type="default" r:id="rId9"/>
-      <w:footerReference w:type="default" r:id="rId10"/>
       <w:pgSz w:w="11906" w:h="16838"/>
       <w:pgMar w:top="1418" w:right="1701" w:bottom="1418" w:left="1701" w:header="709" w:footer="709" w:gutter="0"/>
       <w:cols w:space="708"/>
@@ -438,7 +2143,7 @@
         <w:noProof/>
         <w:lang w:val="ca-ES"/>
       </w:rPr>
-      <w:t>3</w:t>
+      <w:t>6</w:t>
     </w:r>
     <w:r>
       <w:rPr>
@@ -476,7 +2181,7 @@
         <w:noProof/>
         <w:lang w:val="ca-ES"/>
       </w:rPr>
-      <w:t>3</w:t>
+      <w:t>7</w:t>
     </w:r>
     <w:r>
       <w:rPr>
@@ -2886,7 +4591,6 @@
     <w:next w:val="Normal"/>
     <w:link w:val="Ttulo3Car"/>
     <w:uiPriority w:val="9"/>
-    <w:semiHidden/>
     <w:unhideWhenUsed/>
     <w:qFormat/>
     <w:rsid w:val="00221CC4"/>
@@ -3279,7 +4983,6 @@
     <w:basedOn w:val="Fuentedeprrafopredeter"/>
     <w:link w:val="Ttulo3"/>
     <w:uiPriority w:val="9"/>
-    <w:semiHidden/>
     <w:rsid w:val="00221CC4"/>
     <w:rPr>
       <w:rFonts w:eastAsiaTheme="majorEastAsia" w:cstheme="majorBidi"/>
@@ -3677,6 +5380,37 @@
     <w:name w:val="fnt112"/>
     <w:basedOn w:val="Fuentedeprrafopredeter"/>
     <w:rsid w:val="00286BCF"/>
+  </w:style>
+  <w:style w:type="paragraph" w:styleId="TDC3">
+    <w:name w:val="toc 3"/>
+    <w:basedOn w:val="Normal"/>
+    <w:next w:val="Normal"/>
+    <w:autoRedefine/>
+    <w:uiPriority w:val="39"/>
+    <w:unhideWhenUsed/>
+    <w:rsid w:val="0024020E"/>
+    <w:pPr>
+      <w:spacing w:after="100"/>
+      <w:ind w:left="440"/>
+    </w:pPr>
+  </w:style>
+  <w:style w:type="paragraph" w:styleId="NormalWeb">
+    <w:name w:val="Normal (Web)"/>
+    <w:basedOn w:val="Normal"/>
+    <w:uiPriority w:val="99"/>
+    <w:semiHidden/>
+    <w:unhideWhenUsed/>
+    <w:rsid w:val="000C6366"/>
+    <w:pPr>
+      <w:spacing w:before="100" w:beforeAutospacing="1" w:after="100" w:afterAutospacing="1" w:line="240" w:lineRule="auto"/>
+      <w:jc w:val="left"/>
+    </w:pPr>
+    <w:rPr>
+      <w:rFonts w:ascii="Times New Roman" w:eastAsia="Times New Roman" w:hAnsi="Times New Roman" w:cs="Times New Roman"/>
+      <w:sz w:val="24"/>
+      <w:szCs w:val="24"/>
+      <w:lang w:val="es-ES" w:eastAsia="es-ES" w:bidi="ar-SA"/>
+    </w:rPr>
   </w:style>
 </w:styles>
 </file>
@@ -4172,7 +5906,7 @@
 </file>
 
 <file path=customXml/itemProps1.xml><?xml version="1.0" encoding="utf-8"?>
-<ds:datastoreItem xmlns:ds="http://schemas.openxmlformats.org/officeDocument/2006/customXml" ds:itemID="{F8EA2AF4-C315-4449-B109-A39DE182C892}">
+<ds:datastoreItem xmlns:ds="http://schemas.openxmlformats.org/officeDocument/2006/customXml" ds:itemID="{519BC15E-AA3F-4567-B805-604151432D49}">
   <ds:schemaRefs>
     <ds:schemaRef ds:uri="http://schemas.openxmlformats.org/officeDocument/2006/bibliography"/>
   </ds:schemaRefs>

</xml_diff>

<commit_message>
Afegit: Arquitectura del sistema
</commit_message>
<xml_diff>
--- a/Memoria/Memoria_Salvador/LorcaSansSalvadorMemoriaPFC.docx
+++ b/Memoria/Memoria_Salvador/LorcaSansSalvadorMemoriaPFC.docx
@@ -319,7 +319,7 @@
             </w:rPr>
             <w:fldChar w:fldCharType="separate"/>
           </w:r>
-          <w:hyperlink w:anchor="_Toc337493241" w:history="1">
+          <w:hyperlink w:anchor="_Toc337911357" w:history="1">
             <w:r>
               <w:rPr>
                 <w:rStyle w:val="Hipervnculo"/>
@@ -347,7 +347,7 @@
                 <w:noProof/>
                 <w:webHidden/>
               </w:rPr>
-              <w:instrText xml:space="preserve"> PAGEREF _Toc337493241 \h </w:instrText>
+              <w:instrText xml:space="preserve"> PAGEREF _Toc337911357 \h </w:instrText>
             </w:r>
             <w:r>
               <w:rPr>
@@ -390,14 +390,14 @@
               <w:lang w:val="es-ES" w:eastAsia="es-ES" w:bidi="ar-SA"/>
             </w:rPr>
           </w:pPr>
-          <w:hyperlink w:anchor="_Toc337493242" w:history="1">
+          <w:hyperlink w:anchor="_Toc337911358" w:history="1">
             <w:r>
               <w:rPr>
                 <w:rStyle w:val="Hipervnculo"/>
                 <w:noProof/>
                 <w:lang w:val="ca-ES"/>
               </w:rPr>
-              <w:t>1. Idea</w:t>
+              <w:t>1.1. Idea</w:t>
             </w:r>
             <w:r>
               <w:rPr>
@@ -418,7 +418,7 @@
                 <w:noProof/>
                 <w:webHidden/>
               </w:rPr>
-              <w:instrText xml:space="preserve"> PAGEREF _Toc337493242 \h </w:instrText>
+              <w:instrText xml:space="preserve"> PAGEREF _Toc337911358 \h </w:instrText>
             </w:r>
             <w:r>
               <w:rPr>
@@ -461,14 +461,14 @@
               <w:lang w:val="es-ES" w:eastAsia="es-ES" w:bidi="ar-SA"/>
             </w:rPr>
           </w:pPr>
-          <w:hyperlink w:anchor="_Toc337493243" w:history="1">
+          <w:hyperlink w:anchor="_Toc337911359" w:history="1">
             <w:r>
               <w:rPr>
                 <w:rStyle w:val="Hipervnculo"/>
                 <w:noProof/>
                 <w:lang w:val="ca-ES"/>
               </w:rPr>
-              <w:t>2. Possible funcionament</w:t>
+              <w:t>1.2. Possible funcionament</w:t>
             </w:r>
             <w:r>
               <w:rPr>
@@ -489,7 +489,7 @@
                 <w:noProof/>
                 <w:webHidden/>
               </w:rPr>
-              <w:instrText xml:space="preserve"> PAGEREF _Toc337493243 \h </w:instrText>
+              <w:instrText xml:space="preserve"> PAGEREF _Toc337911359 \h </w:instrText>
             </w:r>
             <w:r>
               <w:rPr>
@@ -532,14 +532,14 @@
               <w:lang w:val="es-ES" w:eastAsia="es-ES" w:bidi="ar-SA"/>
             </w:rPr>
           </w:pPr>
-          <w:hyperlink w:anchor="_Toc337493244" w:history="1">
+          <w:hyperlink w:anchor="_Toc337911360" w:history="1">
             <w:r>
               <w:rPr>
                 <w:rStyle w:val="Hipervnculo"/>
                 <w:noProof/>
                 <w:lang w:val="ca-ES"/>
               </w:rPr>
-              <w:t>3. Objectius</w:t>
+              <w:t>1.3. Objectius</w:t>
             </w:r>
             <w:r>
               <w:rPr>
@@ -560,7 +560,7 @@
                 <w:noProof/>
                 <w:webHidden/>
               </w:rPr>
-              <w:instrText xml:space="preserve"> PAGEREF _Toc337493244 \h </w:instrText>
+              <w:instrText xml:space="preserve"> PAGEREF _Toc337911360 \h </w:instrText>
             </w:r>
             <w:r>
               <w:rPr>
@@ -603,14 +603,14 @@
               <w:lang w:val="es-ES" w:eastAsia="es-ES" w:bidi="ar-SA"/>
             </w:rPr>
           </w:pPr>
-          <w:hyperlink w:anchor="_Toc337493245" w:history="1">
+          <w:hyperlink w:anchor="_Toc337911361" w:history="1">
             <w:r>
               <w:rPr>
                 <w:rStyle w:val="Hipervnculo"/>
                 <w:noProof/>
                 <w:lang w:val="ca-ES"/>
               </w:rPr>
-              <w:t>3.1. Objectiu general</w:t>
+              <w:t>1.3.1. Objectiu general</w:t>
             </w:r>
             <w:r>
               <w:rPr>
@@ -631,7 +631,7 @@
                 <w:noProof/>
                 <w:webHidden/>
               </w:rPr>
-              <w:instrText xml:space="preserve"> PAGEREF _Toc337493245 \h </w:instrText>
+              <w:instrText xml:space="preserve"> PAGEREF _Toc337911361 \h </w:instrText>
             </w:r>
             <w:r>
               <w:rPr>
@@ -674,14 +674,14 @@
               <w:lang w:val="es-ES" w:eastAsia="es-ES" w:bidi="ar-SA"/>
             </w:rPr>
           </w:pPr>
-          <w:hyperlink w:anchor="_Toc337493246" w:history="1">
+          <w:hyperlink w:anchor="_Toc337911362" w:history="1">
             <w:r>
               <w:rPr>
                 <w:rStyle w:val="Hipervnculo"/>
                 <w:noProof/>
                 <w:lang w:val="ca-ES"/>
               </w:rPr>
-              <w:t>3.2. Objectius específics</w:t>
+              <w:t>1.3.2. Objectius específics</w:t>
             </w:r>
             <w:r>
               <w:rPr>
@@ -702,7 +702,7 @@
                 <w:noProof/>
                 <w:webHidden/>
               </w:rPr>
-              <w:instrText xml:space="preserve"> PAGEREF _Toc337493246 \h </w:instrText>
+              <w:instrText xml:space="preserve"> PAGEREF _Toc337911362 \h </w:instrText>
             </w:r>
             <w:r>
               <w:rPr>
@@ -745,14 +745,14 @@
               <w:lang w:val="es-ES" w:eastAsia="es-ES" w:bidi="ar-SA"/>
             </w:rPr>
           </w:pPr>
-          <w:hyperlink w:anchor="_Toc337493247" w:history="1">
+          <w:hyperlink w:anchor="_Toc337911363" w:history="1">
             <w:r>
               <w:rPr>
                 <w:rStyle w:val="Hipervnculo"/>
                 <w:noProof/>
                 <w:lang w:val="ca-ES"/>
               </w:rPr>
-              <w:t>4. Planificació amb fites i temporalització</w:t>
+              <w:t>1.4. Planificació amb fites i temporalització</w:t>
             </w:r>
             <w:r>
               <w:rPr>
@@ -773,7 +773,7 @@
                 <w:noProof/>
                 <w:webHidden/>
               </w:rPr>
-              <w:instrText xml:space="preserve"> PAGEREF _Toc337493247 \h </w:instrText>
+              <w:instrText xml:space="preserve"> PAGEREF _Toc337911363 \h </w:instrText>
             </w:r>
             <w:r>
               <w:rPr>
@@ -816,30 +816,14 @@
               <w:lang w:val="es-ES" w:eastAsia="es-ES" w:bidi="ar-SA"/>
             </w:rPr>
           </w:pPr>
-          <w:hyperlink w:anchor="_Toc337493248" w:history="1">
+          <w:hyperlink w:anchor="_Toc337911364" w:history="1">
             <w:r>
               <w:rPr>
                 <w:rStyle w:val="Hipervnculo"/>
                 <w:noProof/>
                 <w:lang w:val="ca-ES"/>
               </w:rPr>
-              <w:t>Capítol 2: Estat d</w:t>
-            </w:r>
-            <w:r>
-              <w:rPr>
-                <w:rStyle w:val="Hipervnculo"/>
-                <w:noProof/>
-                <w:lang w:val="ca-ES"/>
-              </w:rPr>
-              <w:t>e</w:t>
-            </w:r>
-            <w:r>
-              <w:rPr>
-                <w:rStyle w:val="Hipervnculo"/>
-                <w:noProof/>
-                <w:lang w:val="ca-ES"/>
-              </w:rPr>
-              <w:t xml:space="preserve"> l’art</w:t>
+              <w:t>Capítol 2: Estat de l’art</w:t>
             </w:r>
             <w:r>
               <w:rPr>
@@ -860,7 +844,7 @@
                 <w:noProof/>
                 <w:webHidden/>
               </w:rPr>
-              <w:instrText xml:space="preserve"> PAGEREF _Toc337493248 \h </w:instrText>
+              <w:instrText xml:space="preserve"> PAGEREF _Toc337911364 \h </w:instrText>
             </w:r>
             <w:r>
               <w:rPr>
@@ -903,7 +887,7 @@
               <w:lang w:val="es-ES" w:eastAsia="es-ES" w:bidi="ar-SA"/>
             </w:rPr>
           </w:pPr>
-          <w:hyperlink w:anchor="_Toc337493249" w:history="1">
+          <w:hyperlink w:anchor="_Toc337911365" w:history="1">
             <w:r>
               <w:rPr>
                 <w:rStyle w:val="Hipervnculo"/>
@@ -931,7 +915,7 @@
                 <w:noProof/>
                 <w:webHidden/>
               </w:rPr>
-              <w:instrText xml:space="preserve"> PAGEREF _Toc337493249 \h </w:instrText>
+              <w:instrText xml:space="preserve"> PAGEREF _Toc337911365 \h </w:instrText>
             </w:r>
             <w:r>
               <w:rPr>
@@ -952,6 +936,156 @@
                 <w:webHidden/>
               </w:rPr>
               <w:t>9</w:t>
+            </w:r>
+            <w:r>
+              <w:rPr>
+                <w:noProof/>
+                <w:webHidden/>
+              </w:rPr>
+              <w:fldChar w:fldCharType="end"/>
+            </w:r>
+          </w:hyperlink>
+        </w:p>
+        <w:p>
+          <w:pPr>
+            <w:pStyle w:val="TDC1"/>
+            <w:tabs>
+              <w:tab w:val="right" w:leader="dot" w:pos="8494"/>
+            </w:tabs>
+            <w:rPr>
+              <w:rFonts w:asciiTheme="minorHAnsi" w:eastAsiaTheme="minorEastAsia" w:hAnsiTheme="minorHAnsi" w:cstheme="minorBidi"/>
+              <w:noProof/>
+              <w:lang w:val="es-ES" w:eastAsia="es-ES" w:bidi="ar-SA"/>
+            </w:rPr>
+          </w:pPr>
+          <w:hyperlink w:anchor="_Toc337911366" w:history="1">
+            <w:r>
+              <w:rPr>
+                <w:rStyle w:val="Hipervnculo"/>
+                <w:noProof/>
+                <w:lang w:val="ca-ES"/>
+              </w:rPr>
+              <w:t>Capítol 4: Anàlisi i disseny</w:t>
+            </w:r>
+            <w:r>
+              <w:rPr>
+                <w:noProof/>
+                <w:webHidden/>
+              </w:rPr>
+              <w:tab/>
+            </w:r>
+            <w:r>
+              <w:rPr>
+                <w:noProof/>
+                <w:webHidden/>
+              </w:rPr>
+              <w:fldChar w:fldCharType="begin"/>
+            </w:r>
+            <w:r>
+              <w:rPr>
+                <w:noProof/>
+                <w:webHidden/>
+              </w:rPr>
+              <w:instrText xml:space="preserve"> PAGEREF _Toc337911366 \h </w:instrText>
+            </w:r>
+            <w:r>
+              <w:rPr>
+                <w:noProof/>
+                <w:webHidden/>
+              </w:rPr>
+            </w:r>
+            <w:r>
+              <w:rPr>
+                <w:noProof/>
+                <w:webHidden/>
+              </w:rPr>
+              <w:fldChar w:fldCharType="separate"/>
+            </w:r>
+            <w:r>
+              <w:rPr>
+                <w:noProof/>
+                <w:webHidden/>
+              </w:rPr>
+              <w:t>10</w:t>
+            </w:r>
+            <w:r>
+              <w:rPr>
+                <w:noProof/>
+                <w:webHidden/>
+              </w:rPr>
+              <w:fldChar w:fldCharType="end"/>
+            </w:r>
+          </w:hyperlink>
+        </w:p>
+        <w:p>
+          <w:pPr>
+            <w:pStyle w:val="TDC2"/>
+            <w:tabs>
+              <w:tab w:val="right" w:leader="dot" w:pos="8494"/>
+            </w:tabs>
+            <w:rPr>
+              <w:rFonts w:asciiTheme="minorHAnsi" w:eastAsiaTheme="minorEastAsia" w:hAnsiTheme="minorHAnsi" w:cstheme="minorBidi"/>
+              <w:noProof/>
+              <w:lang w:val="es-ES" w:eastAsia="es-ES" w:bidi="ar-SA"/>
+            </w:rPr>
+          </w:pPr>
+          <w:hyperlink w:anchor="_Toc337911367" w:history="1">
+            <w:r>
+              <w:rPr>
+                <w:rStyle w:val="Hipervnculo"/>
+                <w:noProof/>
+                <w:lang w:val="ca-ES"/>
+              </w:rPr>
+              <w:t>4.1. Tecnologi</w:t>
+            </w:r>
+            <w:r>
+              <w:rPr>
+                <w:rStyle w:val="Hipervnculo"/>
+                <w:noProof/>
+                <w:lang w:val="ca-ES"/>
+              </w:rPr>
+              <w:t>a</w:t>
+            </w:r>
+            <w:r>
+              <w:rPr>
+                <w:noProof/>
+                <w:webHidden/>
+              </w:rPr>
+              <w:tab/>
+            </w:r>
+            <w:r>
+              <w:rPr>
+                <w:noProof/>
+                <w:webHidden/>
+              </w:rPr>
+              <w:fldChar w:fldCharType="begin"/>
+            </w:r>
+            <w:r>
+              <w:rPr>
+                <w:noProof/>
+                <w:webHidden/>
+              </w:rPr>
+              <w:instrText xml:space="preserve"> PAGEREF _Toc337911367 \h </w:instrText>
+            </w:r>
+            <w:r>
+              <w:rPr>
+                <w:noProof/>
+                <w:webHidden/>
+              </w:rPr>
+            </w:r>
+            <w:r>
+              <w:rPr>
+                <w:noProof/>
+                <w:webHidden/>
+              </w:rPr>
+              <w:fldChar w:fldCharType="separate"/>
+            </w:r>
+            <w:r>
+              <w:rPr>
+                <w:noProof/>
+                <w:webHidden/>
+              </w:rPr>
+              <w:t>10</w:t>
             </w:r>
             <w:r>
               <w:rPr>
@@ -1003,7 +1137,7 @@
           <w:lang w:val="ca-ES"/>
         </w:rPr>
       </w:pPr>
-      <w:bookmarkStart w:id="0" w:name="_Toc337493241"/>
+      <w:bookmarkStart w:id="0" w:name="_Toc337911357"/>
       <w:r>
         <w:rPr>
           <w:rFonts w:eastAsiaTheme="minorEastAsia"/>
@@ -1035,7 +1169,7 @@
           <w:lang w:val="ca-ES"/>
         </w:rPr>
       </w:pPr>
-      <w:bookmarkStart w:id="1" w:name="_Toc337493242"/>
+      <w:bookmarkStart w:id="1" w:name="_Toc337911358"/>
       <w:r>
         <w:rPr>
           <w:lang w:val="ca-ES"/>
@@ -1242,7 +1376,7 @@
           <w:lang w:val="ca-ES"/>
         </w:rPr>
       </w:pPr>
-      <w:bookmarkStart w:id="2" w:name="_Toc337493243"/>
+      <w:bookmarkStart w:id="2" w:name="_Toc337911359"/>
       <w:r>
         <w:rPr>
           <w:lang w:val="ca-ES"/>
@@ -1486,7 +1620,7 @@
           <w:lang w:val="ca-ES"/>
         </w:rPr>
       </w:pPr>
-      <w:bookmarkStart w:id="3" w:name="_Toc337493244"/>
+      <w:bookmarkStart w:id="3" w:name="_Toc337911360"/>
       <w:r>
         <w:rPr>
           <w:lang w:val="ca-ES"/>
@@ -1508,7 +1642,7 @@
           <w:lang w:val="ca-ES"/>
         </w:rPr>
       </w:pPr>
-      <w:bookmarkStart w:id="4" w:name="_Toc337493245"/>
+      <w:bookmarkStart w:id="4" w:name="_Toc337911361"/>
       <w:r>
         <w:rPr>
           <w:lang w:val="ca-ES"/>
@@ -1582,7 +1716,7 @@
           <w:lang w:val="ca-ES"/>
         </w:rPr>
       </w:pPr>
-      <w:bookmarkStart w:id="5" w:name="_Toc337493246"/>
+      <w:bookmarkStart w:id="5" w:name="_Toc337911362"/>
       <w:r>
         <w:rPr>
           <w:lang w:val="ca-ES"/>
@@ -1704,7 +1838,7 @@
           <w:lang w:val="ca-ES"/>
         </w:rPr>
       </w:pPr>
-      <w:bookmarkStart w:id="6" w:name="_Toc337493247"/>
+      <w:bookmarkStart w:id="6" w:name="_Toc337911363"/>
       <w:r>
         <w:rPr>
           <w:lang w:val="ca-ES"/>
@@ -1889,7 +2023,7 @@
           <w:lang w:val="ca-ES"/>
         </w:rPr>
       </w:pPr>
-      <w:bookmarkStart w:id="7" w:name="_Toc337493248"/>
+      <w:bookmarkStart w:id="7" w:name="_Toc337911364"/>
       <w:r>
         <w:rPr>
           <w:lang w:val="ca-ES"/>
@@ -2634,7 +2768,7 @@
           <w:lang w:val="ca-ES"/>
         </w:rPr>
       </w:pPr>
-      <w:bookmarkStart w:id="8" w:name="_Toc337493249"/>
+      <w:bookmarkStart w:id="8" w:name="_Toc337911365"/>
       <w:r>
         <w:rPr>
           <w:lang w:val="ca-ES"/>
@@ -2671,13 +2805,21 @@
           <w:lang w:val="ca-ES"/>
         </w:rPr>
       </w:pPr>
+      <w:bookmarkStart w:id="9" w:name="_Toc337911366"/>
       <w:r>
         <w:rPr>
           <w:lang w:val="ca-ES"/>
         </w:rPr>
         <w:lastRenderedPageBreak/>
-        <w:t>Capítol 4: aNÀLISI I DISSENY</w:t>
-      </w:r>
+        <w:t xml:space="preserve">Capítol 4: </w:t>
+      </w:r>
+      <w:r>
+        <w:rPr>
+          <w:lang w:val="ca-ES"/>
+        </w:rPr>
+        <w:t>Anàlisi i disseny</w:t>
+      </w:r>
+      <w:bookmarkEnd w:id="9"/>
     </w:p>
     <w:p>
       <w:pPr>
@@ -2686,6 +2828,7 @@
           <w:lang w:val="ca-ES"/>
         </w:rPr>
       </w:pPr>
+      <w:bookmarkStart w:id="10" w:name="_Toc337911367"/>
       <w:r>
         <w:rPr>
           <w:lang w:val="ca-ES"/>
@@ -2698,6 +2841,7 @@
         </w:rPr>
         <w:t>Tecnologia</w:t>
       </w:r>
+      <w:bookmarkEnd w:id="10"/>
     </w:p>
     <w:p>
       <w:pPr>
@@ -2847,7 +2991,7 @@
       <w:r>
         <w:rPr>
           <w:rStyle w:val="Referenciasutil"/>
-          <w:lang w:val="es-ES"/>
+          <w:lang w:val="ca-ES"/>
         </w:rPr>
         <w:t>Il·lustració 6 – Framework escollit , el Sencha Touch 2</w:t>
       </w:r>
@@ -3199,6 +3343,7 @@
     </w:p>
     <w:p>
       <w:pPr>
+        <w:ind w:firstLine="709"/>
         <w:rPr>
           <w:lang w:val="es-ES"/>
         </w:rPr>
@@ -3275,11 +3420,6 @@
       </w:r>
     </w:p>
     <w:p>
-      <w:pPr>
-        <w:rPr>
-          <w:lang w:val="es-ES"/>
-        </w:rPr>
-      </w:pPr>
       <w:hyperlink r:id="rId20" w:history="1">
         <w:r>
           <w:rPr>
@@ -3289,6 +3429,493 @@
           <w:t>https://github.com/salvinha/UOCPFC_Eduard_Salva.git</w:t>
         </w:r>
       </w:hyperlink>
+    </w:p>
+    <w:p>
+      <w:pPr>
+        <w:jc w:val="center"/>
+        <w:rPr>
+          <w:lang w:val="es-ES"/>
+        </w:rPr>
+      </w:pPr>
+      <w:r>
+        <w:rPr>
+          <w:noProof/>
+          <w:lang w:val="es-ES" w:eastAsia="es-ES" w:bidi="ar-SA"/>
+        </w:rPr>
+        <w:drawing>
+          <wp:inline distT="0" distB="0" distL="0" distR="0">
+            <wp:extent cx="2667000" cy="1057603"/>
+            <wp:effectExtent l="19050" t="19050" r="19050" b="28247"/>
+            <wp:docPr id="11" name="Imagen 1" descr="http://cdn.gregrickaby.com/wp-content/uploads/2012/03/github-logo.png"/>
+            <wp:cNvGraphicFramePr>
+              <a:graphicFrameLocks xmlns:a="http://schemas.openxmlformats.org/drawingml/2006/main" noChangeAspect="1"/>
+            </wp:cNvGraphicFramePr>
+            <a:graphic xmlns:a="http://schemas.openxmlformats.org/drawingml/2006/main">
+              <a:graphicData uri="http://schemas.openxmlformats.org/drawingml/2006/picture">
+                <pic:pic xmlns:pic="http://schemas.openxmlformats.org/drawingml/2006/picture">
+                  <pic:nvPicPr>
+                    <pic:cNvPr id="0" name="Picture 1" descr="http://cdn.gregrickaby.com/wp-content/uploads/2012/03/github-logo.png"/>
+                    <pic:cNvPicPr>
+                      <a:picLocks noChangeAspect="1" noChangeArrowheads="1"/>
+                    </pic:cNvPicPr>
+                  </pic:nvPicPr>
+                  <pic:blipFill>
+                    <a:blip r:embed="rId21"/>
+                    <a:srcRect/>
+                    <a:stretch>
+                      <a:fillRect/>
+                    </a:stretch>
+                  </pic:blipFill>
+                  <pic:spPr bwMode="auto">
+                    <a:xfrm>
+                      <a:off x="0" y="0"/>
+                      <a:ext cx="2667000" cy="1057603"/>
+                    </a:xfrm>
+                    <a:prstGeom prst="rect">
+                      <a:avLst/>
+                    </a:prstGeom>
+                    <a:noFill/>
+                    <a:ln w="9525">
+                      <a:solidFill>
+                        <a:schemeClr val="accent1"/>
+                      </a:solidFill>
+                      <a:miter lim="800000"/>
+                      <a:headEnd/>
+                      <a:tailEnd/>
+                    </a:ln>
+                  </pic:spPr>
+                </pic:pic>
+              </a:graphicData>
+            </a:graphic>
+          </wp:inline>
+        </w:drawing>
+      </w:r>
+    </w:p>
+    <w:p>
+      <w:pPr>
+        <w:jc w:val="center"/>
+        <w:rPr>
+          <w:rStyle w:val="Referenciasutil"/>
+          <w:lang w:val="es-ES"/>
+        </w:rPr>
+      </w:pPr>
+      <w:r>
+        <w:rPr>
+          <w:rStyle w:val="Referenciasutil"/>
+          <w:lang w:val="es-ES"/>
+        </w:rPr>
+        <w:t xml:space="preserve">Il·lustració 8 – </w:t>
+      </w:r>
+      <w:r>
+        <w:rPr>
+          <w:rStyle w:val="Referenciasutil"/>
+          <w:lang w:val="es-ES"/>
+        </w:rPr>
+        <w:t>Sistema de control de versions del nostre projecte</w:t>
+      </w:r>
+    </w:p>
+    <w:p>
+      <w:pPr>
+        <w:pStyle w:val="Ttulo2"/>
+        <w:rPr>
+          <w:lang w:val="es-ES"/>
+        </w:rPr>
+      </w:pPr>
+      <w:r>
+        <w:rPr>
+          <w:lang w:val="es-ES"/>
+        </w:rPr>
+        <w:t>4.2. Arquitectura del sistema</w:t>
+      </w:r>
+    </w:p>
+    <w:p>
+      <w:pPr>
+        <w:ind w:firstLine="709"/>
+        <w:rPr>
+          <w:lang w:val="es-ES"/>
+        </w:rPr>
+      </w:pPr>
+      <w:r>
+        <w:rPr>
+          <w:lang w:val="es-ES"/>
+        </w:rPr>
+        <w:t>L’arquitectura de l’aplicació web seguirà el model vista controlador</w:t>
+      </w:r>
+      <w:r>
+        <w:rPr>
+          <w:lang w:val="es-ES"/>
+        </w:rPr>
+        <w:t xml:space="preserve"> (MVC) </w:t>
+      </w:r>
+      <w:r>
+        <w:rPr>
+          <w:lang w:val="es-ES"/>
+        </w:rPr>
+        <w:t xml:space="preserve">. Aquest patró és aplicat per l’arquitectura del </w:t>
+      </w:r>
+      <w:r>
+        <w:rPr>
+          <w:i/>
+          <w:lang w:val="es-ES"/>
+        </w:rPr>
+        <w:t>framework</w:t>
+      </w:r>
+      <w:r>
+        <w:rPr>
+          <w:lang w:val="es-ES"/>
+        </w:rPr>
+        <w:t xml:space="preserve"> Sencha Touch</w:t>
+      </w:r>
+      <w:r>
+        <w:rPr>
+          <w:lang w:val="es-ES"/>
+        </w:rPr>
+        <w:t>.</w:t>
+      </w:r>
+    </w:p>
+    <w:p>
+      <w:pPr>
+        <w:ind w:firstLine="709"/>
+        <w:rPr>
+          <w:lang w:val="es-ES"/>
+        </w:rPr>
+      </w:pPr>
+      <w:r>
+        <w:rPr>
+          <w:lang w:val="es-ES"/>
+        </w:rPr>
+        <w:t>Bàsicament, aquest model es comporta de la següent forma:</w:t>
+      </w:r>
+    </w:p>
+    <w:p>
+      <w:pPr>
+        <w:jc w:val="center"/>
+        <w:rPr>
+          <w:lang w:val="es-ES"/>
+        </w:rPr>
+      </w:pPr>
+      <w:r>
+        <w:rPr>
+          <w:noProof/>
+          <w:lang w:val="es-ES" w:eastAsia="es-ES" w:bidi="ar-SA"/>
+        </w:rPr>
+        <w:drawing>
+          <wp:inline distT="0" distB="0" distL="0" distR="0">
+            <wp:extent cx="2647950" cy="2400300"/>
+            <wp:effectExtent l="19050" t="19050" r="19050" b="19050"/>
+            <wp:docPr id="12" name="Imagen 4" descr="http://www.cocoalab.com/media/labnotes/mvc.png"/>
+            <wp:cNvGraphicFramePr>
+              <a:graphicFrameLocks xmlns:a="http://schemas.openxmlformats.org/drawingml/2006/main" noChangeAspect="1"/>
+            </wp:cNvGraphicFramePr>
+            <a:graphic xmlns:a="http://schemas.openxmlformats.org/drawingml/2006/main">
+              <a:graphicData uri="http://schemas.openxmlformats.org/drawingml/2006/picture">
+                <pic:pic xmlns:pic="http://schemas.openxmlformats.org/drawingml/2006/picture">
+                  <pic:nvPicPr>
+                    <pic:cNvPr id="0" name="Picture 4" descr="http://www.cocoalab.com/media/labnotes/mvc.png"/>
+                    <pic:cNvPicPr>
+                      <a:picLocks noChangeAspect="1" noChangeArrowheads="1"/>
+                    </pic:cNvPicPr>
+                  </pic:nvPicPr>
+                  <pic:blipFill>
+                    <a:blip r:embed="rId22"/>
+                    <a:srcRect/>
+                    <a:stretch>
+                      <a:fillRect/>
+                    </a:stretch>
+                  </pic:blipFill>
+                  <pic:spPr bwMode="auto">
+                    <a:xfrm>
+                      <a:off x="0" y="0"/>
+                      <a:ext cx="2647950" cy="2400300"/>
+                    </a:xfrm>
+                    <a:prstGeom prst="rect">
+                      <a:avLst/>
+                    </a:prstGeom>
+                    <a:noFill/>
+                    <a:ln w="9525">
+                      <a:solidFill>
+                        <a:schemeClr val="accent1"/>
+                      </a:solidFill>
+                      <a:miter lim="800000"/>
+                      <a:headEnd/>
+                      <a:tailEnd/>
+                    </a:ln>
+                  </pic:spPr>
+                </pic:pic>
+              </a:graphicData>
+            </a:graphic>
+          </wp:inline>
+        </w:drawing>
+      </w:r>
+    </w:p>
+    <w:p>
+      <w:pPr>
+        <w:jc w:val="center"/>
+        <w:rPr>
+          <w:rStyle w:val="Referenciasutil"/>
+          <w:lang w:val="es-ES"/>
+        </w:rPr>
+      </w:pPr>
+      <w:r>
+        <w:rPr>
+          <w:rStyle w:val="Referenciasutil"/>
+          <w:lang w:val="es-ES"/>
+        </w:rPr>
+        <w:t>Il·lustració 9 – Model Vista Controlador (MVC) del framework</w:t>
+      </w:r>
+      <w:r>
+        <w:rPr>
+          <w:rStyle w:val="Referenciasutil"/>
+          <w:lang w:val="es-ES"/>
+        </w:rPr>
+        <w:t xml:space="preserve"> Sencha Touch</w:t>
+      </w:r>
+    </w:p>
+    <w:p>
+      <w:pPr>
+        <w:pStyle w:val="Prrafodelista"/>
+        <w:numPr>
+          <w:ilvl w:val="0"/>
+          <w:numId w:val="19"/>
+        </w:numPr>
+        <w:rPr>
+          <w:iCs/>
+          <w:lang w:val="es-ES"/>
+        </w:rPr>
+      </w:pPr>
+      <w:r>
+        <w:rPr>
+          <w:iCs/>
+          <w:lang w:val="es-ES"/>
+        </w:rPr>
+        <w:lastRenderedPageBreak/>
+        <w:t xml:space="preserve">Una capa </w:t>
+      </w:r>
+      <w:r>
+        <w:rPr>
+          <w:b/>
+          <w:iCs/>
+          <w:lang w:val="es-ES"/>
+        </w:rPr>
+        <w:t>Model</w:t>
+      </w:r>
+      <w:r>
+        <w:rPr>
+          <w:iCs/>
+          <w:lang w:val="es-ES"/>
+        </w:rPr>
+        <w:t xml:space="preserve"> </w:t>
+      </w:r>
+      <w:r>
+        <w:rPr>
+          <w:iCs/>
+          <w:lang w:val="es-ES"/>
+        </w:rPr>
+        <w:t>que s’encarrega de la representació especifica de la informació amb la que el sistema opera. Es composa per la lògica de negoci i pel sistema de gestió de base de dades.</w:t>
+      </w:r>
+    </w:p>
+    <w:p>
+      <w:pPr>
+        <w:pStyle w:val="Prrafodelista"/>
+        <w:numPr>
+          <w:ilvl w:val="0"/>
+          <w:numId w:val="19"/>
+        </w:numPr>
+        <w:rPr>
+          <w:iCs/>
+          <w:lang w:val="es-ES"/>
+        </w:rPr>
+      </w:pPr>
+      <w:r>
+        <w:rPr>
+          <w:iCs/>
+          <w:lang w:val="es-ES"/>
+        </w:rPr>
+        <w:t xml:space="preserve">Una capa </w:t>
+      </w:r>
+      <w:r>
+        <w:rPr>
+          <w:b/>
+          <w:iCs/>
+          <w:lang w:val="es-ES"/>
+        </w:rPr>
+        <w:t>Vista</w:t>
+      </w:r>
+      <w:r>
+        <w:rPr>
+          <w:iCs/>
+          <w:lang w:val="es-ES"/>
+        </w:rPr>
+        <w:t xml:space="preserve"> </w:t>
+      </w:r>
+      <w:r>
+        <w:rPr>
+          <w:iCs/>
+          <w:lang w:val="es-ES"/>
+        </w:rPr>
+        <w:t>que</w:t>
+      </w:r>
+      <w:r>
+        <w:rPr>
+          <w:iCs/>
+          <w:lang w:val="es-ES"/>
+        </w:rPr>
+        <w:t xml:space="preserve"> s’encarrega de la representació del model en un format</w:t>
+      </w:r>
+      <w:r>
+        <w:rPr>
+          <w:iCs/>
+          <w:lang w:val="es-ES"/>
+        </w:rPr>
+        <w:t xml:space="preserve"> </w:t>
+      </w:r>
+      <w:r>
+        <w:rPr>
+          <w:iCs/>
+          <w:lang w:val="es-ES"/>
+        </w:rPr>
+        <w:t xml:space="preserve">adequat per interactuar, </w:t>
+      </w:r>
+      <w:r>
+        <w:rPr>
+          <w:iCs/>
+          <w:lang w:val="es-ES"/>
+        </w:rPr>
+        <w:t xml:space="preserve">i que </w:t>
+      </w:r>
+      <w:r>
+        <w:rPr>
+          <w:iCs/>
+          <w:lang w:val="es-ES"/>
+        </w:rPr>
+        <w:t>es coneix com interfície d’usuari.</w:t>
+      </w:r>
+    </w:p>
+    <w:p>
+      <w:pPr>
+        <w:pStyle w:val="Prrafodelista"/>
+        <w:numPr>
+          <w:ilvl w:val="0"/>
+          <w:numId w:val="19"/>
+        </w:numPr>
+        <w:rPr>
+          <w:iCs/>
+          <w:lang w:val="es-ES"/>
+        </w:rPr>
+      </w:pPr>
+      <w:r>
+        <w:rPr>
+          <w:iCs/>
+          <w:lang w:val="es-ES"/>
+        </w:rPr>
+        <w:t xml:space="preserve">Una capa </w:t>
+      </w:r>
+      <w:r>
+        <w:rPr>
+          <w:b/>
+          <w:iCs/>
+          <w:lang w:val="es-ES"/>
+        </w:rPr>
+        <w:t>Controlador</w:t>
+      </w:r>
+      <w:r>
+        <w:rPr>
+          <w:iCs/>
+          <w:lang w:val="es-ES"/>
+        </w:rPr>
+        <w:t xml:space="preserve"> </w:t>
+      </w:r>
+      <w:r>
+        <w:rPr>
+          <w:iCs/>
+          <w:lang w:val="es-ES"/>
+        </w:rPr>
+        <w:t xml:space="preserve">que s’encarrega d’accedir al model per tal de consultar les dades que calguin representar a la vista. </w:t>
+      </w:r>
+      <w:r>
+        <w:rPr>
+          <w:iCs/>
+          <w:lang w:val="es-ES"/>
+        </w:rPr>
+        <w:t>É</w:t>
+      </w:r>
+      <w:r>
+        <w:rPr>
+          <w:iCs/>
+          <w:lang w:val="es-ES"/>
+        </w:rPr>
+        <w:t>s a dir, el</w:t>
+      </w:r>
+      <w:r>
+        <w:rPr>
+          <w:iCs/>
+          <w:lang w:val="es-ES"/>
+        </w:rPr>
+        <w:t xml:space="preserve"> </w:t>
+      </w:r>
+      <w:r>
+        <w:rPr>
+          <w:iCs/>
+          <w:lang w:val="es-ES"/>
+        </w:rPr>
+        <w:t>controlador és la capa que s’encarrega de la comunicació entre la vista i</w:t>
+      </w:r>
+      <w:r>
+        <w:rPr>
+          <w:iCs/>
+          <w:lang w:val="es-ES"/>
+        </w:rPr>
+        <w:t xml:space="preserve"> </w:t>
+      </w:r>
+      <w:r>
+        <w:rPr>
+          <w:iCs/>
+          <w:lang w:val="es-ES"/>
+        </w:rPr>
+        <w:t>el model.</w:t>
+      </w:r>
+    </w:p>
+    <w:p>
+      <w:pPr>
+        <w:ind w:firstLine="709"/>
+        <w:rPr>
+          <w:iCs/>
+          <w:lang w:val="es-ES"/>
+        </w:rPr>
+      </w:pPr>
+      <w:r>
+        <w:rPr>
+          <w:iCs/>
+          <w:lang w:val="es-ES"/>
+        </w:rPr>
+        <w:t xml:space="preserve">El patró </w:t>
+      </w:r>
+      <w:r>
+        <w:rPr>
+          <w:lang w:val="es-ES"/>
+        </w:rPr>
+        <w:t xml:space="preserve">MVC és molt utilitzat en entorns web on l’usuari interactua amb la </w:t>
+      </w:r>
+      <w:r>
+        <w:rPr>
+          <w:lang w:val="es-ES"/>
+        </w:rPr>
+        <w:t xml:space="preserve">pàgina, plana o vista; </w:t>
+      </w:r>
+      <w:r>
+        <w:rPr>
+          <w:lang w:val="es-ES"/>
+        </w:rPr>
+        <w:t>el controlador rep la notificació de l’acció sol·licitada per l’usuari, accedeix al model si convé i executa l’acció. Després la vista s’encarrega de rebre les dades del model per visualitzar el resultat a l’usuari.</w:t>
+      </w:r>
+    </w:p>
+    <w:p>
+      <w:pPr>
+        <w:jc w:val="center"/>
+        <w:rPr>
+          <w:lang w:val="es-ES"/>
+        </w:rPr>
+      </w:pPr>
     </w:p>
     <w:sectPr>
       <w:pgSz w:w="11906" w:h="16838"/>
@@ -3364,7 +3991,7 @@
         <w:noProof/>
         <w:lang w:val="ca-ES"/>
       </w:rPr>
-      <w:t>9</w:t>
+      <w:t>12</w:t>
     </w:r>
     <w:r>
       <w:rPr>
@@ -3402,7 +4029,7 @@
         <w:noProof/>
         <w:lang w:val="ca-ES"/>
       </w:rPr>
-      <w:t>11</w:t>
+      <w:t>12</w:t>
     </w:r>
     <w:r>
       <w:rPr>
@@ -3949,6 +4576,119 @@
     </w:lvl>
   </w:abstractNum>
   <w:abstractNum w:abstractNumId="3">
+    <w:nsid w:val="24F50054"/>
+    <w:multiLevelType w:val="hybridMultilevel"/>
+    <w:tmpl w:val="A85A1B8C"/>
+    <w:lvl w:ilvl="0" w:tplc="0C0A0005">
+      <w:start w:val="1"/>
+      <w:numFmt w:val="bullet"/>
+      <w:lvlText w:val=""/>
+      <w:lvlJc w:val="left"/>
+      <w:pPr>
+        <w:ind w:left="1068" w:hanging="360"/>
+      </w:pPr>
+      <w:rPr>
+        <w:rFonts w:ascii="Wingdings" w:hAnsi="Wingdings" w:hint="default"/>
+      </w:rPr>
+    </w:lvl>
+    <w:lvl w:ilvl="1" w:tplc="0C0A0003" w:tentative="1">
+      <w:start w:val="1"/>
+      <w:numFmt w:val="bullet"/>
+      <w:lvlText w:val="o"/>
+      <w:lvlJc w:val="left"/>
+      <w:pPr>
+        <w:ind w:left="1788" w:hanging="360"/>
+      </w:pPr>
+      <w:rPr>
+        <w:rFonts w:ascii="Courier New" w:hAnsi="Courier New" w:cs="Courier New" w:hint="default"/>
+      </w:rPr>
+    </w:lvl>
+    <w:lvl w:ilvl="2" w:tplc="0C0A0005" w:tentative="1">
+      <w:start w:val="1"/>
+      <w:numFmt w:val="bullet"/>
+      <w:lvlText w:val=""/>
+      <w:lvlJc w:val="left"/>
+      <w:pPr>
+        <w:ind w:left="2508" w:hanging="360"/>
+      </w:pPr>
+      <w:rPr>
+        <w:rFonts w:ascii="Wingdings" w:hAnsi="Wingdings" w:hint="default"/>
+      </w:rPr>
+    </w:lvl>
+    <w:lvl w:ilvl="3" w:tplc="0C0A0001" w:tentative="1">
+      <w:start w:val="1"/>
+      <w:numFmt w:val="bullet"/>
+      <w:lvlText w:val=""/>
+      <w:lvlJc w:val="left"/>
+      <w:pPr>
+        <w:ind w:left="3228" w:hanging="360"/>
+      </w:pPr>
+      <w:rPr>
+        <w:rFonts w:ascii="Symbol" w:hAnsi="Symbol" w:hint="default"/>
+      </w:rPr>
+    </w:lvl>
+    <w:lvl w:ilvl="4" w:tplc="0C0A0003" w:tentative="1">
+      <w:start w:val="1"/>
+      <w:numFmt w:val="bullet"/>
+      <w:lvlText w:val="o"/>
+      <w:lvlJc w:val="left"/>
+      <w:pPr>
+        <w:ind w:left="3948" w:hanging="360"/>
+      </w:pPr>
+      <w:rPr>
+        <w:rFonts w:ascii="Courier New" w:hAnsi="Courier New" w:cs="Courier New" w:hint="default"/>
+      </w:rPr>
+    </w:lvl>
+    <w:lvl w:ilvl="5" w:tplc="0C0A0005" w:tentative="1">
+      <w:start w:val="1"/>
+      <w:numFmt w:val="bullet"/>
+      <w:lvlText w:val=""/>
+      <w:lvlJc w:val="left"/>
+      <w:pPr>
+        <w:ind w:left="4668" w:hanging="360"/>
+      </w:pPr>
+      <w:rPr>
+        <w:rFonts w:ascii="Wingdings" w:hAnsi="Wingdings" w:hint="default"/>
+      </w:rPr>
+    </w:lvl>
+    <w:lvl w:ilvl="6" w:tplc="0C0A0001" w:tentative="1">
+      <w:start w:val="1"/>
+      <w:numFmt w:val="bullet"/>
+      <w:lvlText w:val=""/>
+      <w:lvlJc w:val="left"/>
+      <w:pPr>
+        <w:ind w:left="5388" w:hanging="360"/>
+      </w:pPr>
+      <w:rPr>
+        <w:rFonts w:ascii="Symbol" w:hAnsi="Symbol" w:hint="default"/>
+      </w:rPr>
+    </w:lvl>
+    <w:lvl w:ilvl="7" w:tplc="0C0A0003" w:tentative="1">
+      <w:start w:val="1"/>
+      <w:numFmt w:val="bullet"/>
+      <w:lvlText w:val="o"/>
+      <w:lvlJc w:val="left"/>
+      <w:pPr>
+        <w:ind w:left="6108" w:hanging="360"/>
+      </w:pPr>
+      <w:rPr>
+        <w:rFonts w:ascii="Courier New" w:hAnsi="Courier New" w:cs="Courier New" w:hint="default"/>
+      </w:rPr>
+    </w:lvl>
+    <w:lvl w:ilvl="8" w:tplc="0C0A0005" w:tentative="1">
+      <w:start w:val="1"/>
+      <w:numFmt w:val="bullet"/>
+      <w:lvlText w:val=""/>
+      <w:lvlJc w:val="left"/>
+      <w:pPr>
+        <w:ind w:left="6828" w:hanging="360"/>
+      </w:pPr>
+      <w:rPr>
+        <w:rFonts w:ascii="Wingdings" w:hAnsi="Wingdings" w:hint="default"/>
+      </w:rPr>
+    </w:lvl>
+  </w:abstractNum>
+  <w:abstractNum w:abstractNumId="4">
     <w:nsid w:val="2DF55E93"/>
     <w:multiLevelType w:val="hybridMultilevel"/>
     <w:tmpl w:val="E29060F8"/>
@@ -4061,7 +4801,7 @@
       </w:rPr>
     </w:lvl>
   </w:abstractNum>
-  <w:abstractNum w:abstractNumId="4">
+  <w:abstractNum w:abstractNumId="5">
     <w:nsid w:val="2EC1700D"/>
     <w:multiLevelType w:val="hybridMultilevel"/>
     <w:tmpl w:val="00C83E14"/>
@@ -4174,7 +4914,7 @@
       </w:rPr>
     </w:lvl>
   </w:abstractNum>
-  <w:abstractNum w:abstractNumId="5">
+  <w:abstractNum w:abstractNumId="6">
     <w:nsid w:val="315C4EB3"/>
     <w:multiLevelType w:val="hybridMultilevel"/>
     <w:tmpl w:val="BBF40658"/>
@@ -4287,7 +5027,7 @@
       </w:rPr>
     </w:lvl>
   </w:abstractNum>
-  <w:abstractNum w:abstractNumId="6">
+  <w:abstractNum w:abstractNumId="7">
     <w:nsid w:val="38D031B4"/>
     <w:multiLevelType w:val="hybridMultilevel"/>
     <w:tmpl w:val="F656F53E"/>
@@ -4400,7 +5140,7 @@
       </w:rPr>
     </w:lvl>
   </w:abstractNum>
-  <w:abstractNum w:abstractNumId="7">
+  <w:abstractNum w:abstractNumId="8">
     <w:nsid w:val="53860EEC"/>
     <w:multiLevelType w:val="hybridMultilevel"/>
     <w:tmpl w:val="5BA09762"/>
@@ -4513,7 +5253,7 @@
       </w:rPr>
     </w:lvl>
   </w:abstractNum>
-  <w:abstractNum w:abstractNumId="8">
+  <w:abstractNum w:abstractNumId="9">
     <w:nsid w:val="5AA1225C"/>
     <w:multiLevelType w:val="hybridMultilevel"/>
     <w:tmpl w:val="505E9C96"/>
@@ -4625,7 +5365,7 @@
       </w:rPr>
     </w:lvl>
   </w:abstractNum>
-  <w:abstractNum w:abstractNumId="9">
+  <w:abstractNum w:abstractNumId="10">
     <w:nsid w:val="5B2C7A1B"/>
     <w:multiLevelType w:val="hybridMultilevel"/>
     <w:tmpl w:val="49303610"/>
@@ -4711,7 +5451,7 @@
       </w:pPr>
     </w:lvl>
   </w:abstractNum>
-  <w:abstractNum w:abstractNumId="10">
+  <w:abstractNum w:abstractNumId="11">
     <w:nsid w:val="65250CCB"/>
     <w:multiLevelType w:val="hybridMultilevel"/>
     <w:tmpl w:val="CFF0A72C"/>
@@ -4797,7 +5537,7 @@
       </w:pPr>
     </w:lvl>
   </w:abstractNum>
-  <w:abstractNum w:abstractNumId="11">
+  <w:abstractNum w:abstractNumId="12">
     <w:nsid w:val="67AA3937"/>
     <w:multiLevelType w:val="hybridMultilevel"/>
     <w:tmpl w:val="8ACAEBB6"/>
@@ -4883,7 +5623,7 @@
       </w:pPr>
     </w:lvl>
   </w:abstractNum>
-  <w:abstractNum w:abstractNumId="12">
+  <w:abstractNum w:abstractNumId="13">
     <w:nsid w:val="67C1268E"/>
     <w:multiLevelType w:val="hybridMultilevel"/>
     <w:tmpl w:val="93EC5E82"/>
@@ -4996,7 +5736,7 @@
       </w:rPr>
     </w:lvl>
   </w:abstractNum>
-  <w:abstractNum w:abstractNumId="13">
+  <w:abstractNum w:abstractNumId="14">
     <w:nsid w:val="693975EA"/>
     <w:multiLevelType w:val="hybridMultilevel"/>
     <w:tmpl w:val="CA76A04A"/>
@@ -5109,7 +5849,7 @@
       </w:rPr>
     </w:lvl>
   </w:abstractNum>
-  <w:abstractNum w:abstractNumId="14">
+  <w:abstractNum w:abstractNumId="15">
     <w:nsid w:val="696B02BC"/>
     <w:multiLevelType w:val="hybridMultilevel"/>
     <w:tmpl w:val="104A4932"/>
@@ -5222,7 +5962,7 @@
       </w:rPr>
     </w:lvl>
   </w:abstractNum>
-  <w:abstractNum w:abstractNumId="15">
+  <w:abstractNum w:abstractNumId="16">
     <w:nsid w:val="6C1522F4"/>
     <w:multiLevelType w:val="hybridMultilevel"/>
     <w:tmpl w:val="57FCF1B4"/>
@@ -5308,7 +6048,7 @@
       </w:pPr>
     </w:lvl>
   </w:abstractNum>
-  <w:abstractNum w:abstractNumId="16">
+  <w:abstractNum w:abstractNumId="17">
     <w:nsid w:val="6D9F3A2C"/>
     <w:multiLevelType w:val="hybridMultilevel"/>
     <w:tmpl w:val="B19072F0"/>
@@ -5421,7 +6161,7 @@
       </w:rPr>
     </w:lvl>
   </w:abstractNum>
-  <w:abstractNum w:abstractNumId="17">
+  <w:abstractNum w:abstractNumId="18">
     <w:nsid w:val="7DB009F8"/>
     <w:multiLevelType w:val="hybridMultilevel"/>
     <w:tmpl w:val="26C60406"/>
@@ -5535,58 +6275,61 @@
     </w:lvl>
   </w:abstractNum>
   <w:num w:numId="1">
-    <w:abstractNumId w:val="8"/>
+    <w:abstractNumId w:val="9"/>
   </w:num>
   <w:num w:numId="2">
+    <w:abstractNumId w:val="14"/>
+  </w:num>
+  <w:num w:numId="3">
+    <w:abstractNumId w:val="5"/>
+  </w:num>
+  <w:num w:numId="4">
     <w:abstractNumId w:val="13"/>
   </w:num>
-  <w:num w:numId="3">
-    <w:abstractNumId w:val="4"/>
-  </w:num>
-  <w:num w:numId="4">
-    <w:abstractNumId w:val="12"/>
-  </w:num>
   <w:num w:numId="5">
-    <w:abstractNumId w:val="14"/>
+    <w:abstractNumId w:val="15"/>
   </w:num>
   <w:num w:numId="6">
-    <w:abstractNumId w:val="3"/>
+    <w:abstractNumId w:val="4"/>
   </w:num>
   <w:num w:numId="7">
     <w:abstractNumId w:val="1"/>
   </w:num>
   <w:num w:numId="8">
-    <w:abstractNumId w:val="7"/>
+    <w:abstractNumId w:val="8"/>
   </w:num>
   <w:num w:numId="9">
-    <w:abstractNumId w:val="5"/>
+    <w:abstractNumId w:val="6"/>
   </w:num>
   <w:num w:numId="10">
     <w:abstractNumId w:val="0"/>
   </w:num>
   <w:num w:numId="11">
-    <w:abstractNumId w:val="17"/>
+    <w:abstractNumId w:val="18"/>
   </w:num>
   <w:num w:numId="12">
-    <w:abstractNumId w:val="6"/>
+    <w:abstractNumId w:val="7"/>
   </w:num>
   <w:num w:numId="13">
-    <w:abstractNumId w:val="9"/>
+    <w:abstractNumId w:val="10"/>
   </w:num>
   <w:num w:numId="14">
-    <w:abstractNumId w:val="10"/>
+    <w:abstractNumId w:val="11"/>
   </w:num>
   <w:num w:numId="15">
-    <w:abstractNumId w:val="16"/>
+    <w:abstractNumId w:val="17"/>
   </w:num>
   <w:num w:numId="16">
     <w:abstractNumId w:val="2"/>
   </w:num>
   <w:num w:numId="17">
-    <w:abstractNumId w:val="11"/>
+    <w:abstractNumId w:val="12"/>
   </w:num>
   <w:num w:numId="18">
-    <w:abstractNumId w:val="15"/>
+    <w:abstractNumId w:val="16"/>
+  </w:num>
+  <w:num w:numId="19">
+    <w:abstractNumId w:val="3"/>
   </w:num>
 </w:numbering>
 </file>
@@ -5969,6 +6712,7 @@
   <w:style w:type="character" w:default="1" w:styleId="Fuentedeprrafopredeter">
     <w:name w:val="Default Paragraph Font"/>
     <w:uiPriority w:val="1"/>
+    <w:semiHidden/>
     <w:unhideWhenUsed/>
   </w:style>
   <w:style w:type="table" w:default="1" w:styleId="Tablanormal">
@@ -7126,7 +7870,7 @@
 </file>
 
 <file path=customXml/itemProps1.xml><?xml version="1.0" encoding="utf-8"?>
-<ds:datastoreItem xmlns:ds="http://schemas.openxmlformats.org/officeDocument/2006/customXml" ds:itemID="{C07E7C62-8F32-4D4F-86DC-D2615B718046}">
+<ds:datastoreItem xmlns:ds="http://schemas.openxmlformats.org/officeDocument/2006/customXml" ds:itemID="{C7895129-00DC-43CC-8CE2-4F4D375F6498}">
   <ds:schemaRefs>
     <ds:schemaRef ds:uri="http://schemas.openxmlformats.org/officeDocument/2006/bibliography"/>
   </ds:schemaRefs>

</xml_diff>

<commit_message>
Actualitzat: Prototip i Memòria
</commit_message>
<xml_diff>
--- a/Memoria/Memoria_Salvador/LorcaSansSalvadorMemoriaPFC.docx
+++ b/Memoria/Memoria_Salvador/LorcaSansSalvadorMemoriaPFC.docx
@@ -1,6 +1,6 @@
 
 <file path=word/document.xml><?xml version="1.0" encoding="utf-8"?>
-<w:document xmlns:wpc="http://schemas.microsoft.com/office/word/2010/wordprocessingCanvas" xmlns:mo="http://schemas.microsoft.com/office/mac/office/2008/main" xmlns:mc="http://schemas.openxmlformats.org/markup-compatibility/2006" xmlns:mv="urn:schemas-microsoft-com:mac:vml" xmlns:o="urn:schemas-microsoft-com:office:office" xmlns:r="http://schemas.openxmlformats.org/officeDocument/2006/relationships" xmlns:m="http://schemas.openxmlformats.org/officeDocument/2006/math" xmlns:v="urn:schemas-microsoft-com:vml" xmlns:wp14="http://schemas.microsoft.com/office/word/2010/wordprocessingDrawing" xmlns:wp="http://schemas.openxmlformats.org/drawingml/2006/wordprocessingDrawing" xmlns:w10="urn:schemas-microsoft-com:office:word" xmlns:w="http://schemas.openxmlformats.org/wordprocessingml/2006/main" xmlns:w14="http://schemas.microsoft.com/office/word/2010/wordml" xmlns:wpg="http://schemas.microsoft.com/office/word/2010/wordprocessingGroup" xmlns:wpi="http://schemas.microsoft.com/office/word/2010/wordprocessingInk" xmlns:wne="http://schemas.microsoft.com/office/word/2006/wordml" xmlns:wps="http://schemas.microsoft.com/office/word/2010/wordprocessingShape" mc:Ignorable="w14 wp14">
+<w:document xmlns:ve="http://schemas.openxmlformats.org/markup-compatibility/2006" xmlns:o="urn:schemas-microsoft-com:office:office" xmlns:r="http://schemas.openxmlformats.org/officeDocument/2006/relationships" xmlns:m="http://schemas.openxmlformats.org/officeDocument/2006/math" xmlns:v="urn:schemas-microsoft-com:vml" xmlns:wp="http://schemas.openxmlformats.org/drawingml/2006/wordprocessingDrawing" xmlns:w10="urn:schemas-microsoft-com:office:word" xmlns:w="http://schemas.openxmlformats.org/wordprocessingml/2006/main" xmlns:wne="http://schemas.microsoft.com/office/word/2006/wordml">
   <w:body>
     <w:p>
       <w:pPr>
@@ -41,10 +41,10 @@
         <w:rPr>
           <w:noProof/>
           <w:color w:val="000080"/>
-          <w:lang w:val="en-US" w:bidi="ar-SA"/>
+          <w:lang w:val="es-ES" w:eastAsia="es-ES" w:bidi="ar-SA"/>
         </w:rPr>
         <w:drawing>
-          <wp:anchor distT="0" distB="0" distL="114300" distR="114300" simplePos="0" relativeHeight="251658240" behindDoc="1" locked="0" layoutInCell="1" allowOverlap="1" wp14:anchorId="766C116E" wp14:editId="2AE5AEEF">
+          <wp:anchor distT="0" distB="0" distL="114300" distR="114300" simplePos="0" relativeHeight="251658240" behindDoc="1" locked="0" layoutInCell="1" allowOverlap="1">
             <wp:simplePos x="0" y="0"/>
             <wp:positionH relativeFrom="column">
               <wp:posOffset>374015</wp:posOffset>
@@ -69,7 +69,7 @@
                     </pic:cNvPicPr>
                   </pic:nvPicPr>
                   <pic:blipFill>
-                    <a:blip r:embed="rId9" cstate="print"/>
+                    <a:blip r:embed="rId8" cstate="print"/>
                     <a:srcRect/>
                     <a:stretch>
                       <a:fillRect/>
@@ -120,12 +120,12 @@
     </w:p>
     <w:p>
       <w:pPr>
-        <w:pStyle w:val="Title"/>
-      </w:pPr>
-    </w:p>
-    <w:p>
-      <w:pPr>
-        <w:pStyle w:val="Title"/>
+        <w:pStyle w:val="Ttulo"/>
+      </w:pPr>
+    </w:p>
+    <w:p>
+      <w:pPr>
+        <w:pStyle w:val="Ttulo"/>
       </w:pPr>
       <w:r>
         <w:rPr>
@@ -136,7 +136,7 @@
     </w:p>
     <w:p>
       <w:pPr>
-        <w:pStyle w:val="Title"/>
+        <w:pStyle w:val="Ttulo"/>
       </w:pPr>
       <w:r>
         <w:t>Memòria</w:t>
@@ -144,7 +144,7 @@
     </w:p>
     <w:p>
       <w:pPr>
-        <w:pStyle w:val="Subtitle"/>
+        <w:pStyle w:val="Subttulo"/>
       </w:pPr>
       <w:r>
         <w:t>Aprenentatge d’idiomes</w:t>
@@ -159,49 +159,49 @@
     </w:p>
     <w:p>
       <w:pPr>
-        <w:pStyle w:val="Subtitle"/>
-        <w:rPr>
-          <w:rStyle w:val="IntenseEmphasis"/>
-        </w:rPr>
-      </w:pPr>
-      <w:r>
-        <w:rPr>
-          <w:rStyle w:val="IntenseEmphasis"/>
+        <w:pStyle w:val="Subttulo"/>
+        <w:rPr>
+          <w:rStyle w:val="nfasisintenso"/>
+        </w:rPr>
+      </w:pPr>
+      <w:r>
+        <w:rPr>
+          <w:rStyle w:val="nfasisintenso"/>
         </w:rPr>
         <w:t>Alumne</w:t>
       </w:r>
       <w:r>
         <w:rPr>
-          <w:rStyle w:val="IntenseEmphasis"/>
+          <w:rStyle w:val="nfasisintenso"/>
         </w:rPr>
         <w:t>s</w:t>
       </w:r>
       <w:r>
         <w:rPr>
-          <w:rStyle w:val="IntenseEmphasis"/>
+          <w:rStyle w:val="nfasisintenso"/>
         </w:rPr>
         <w:t xml:space="preserve">: </w:t>
       </w:r>
       <w:r>
         <w:rPr>
-          <w:rStyle w:val="IntenseEmphasis"/>
+          <w:rStyle w:val="nfasisintenso"/>
         </w:rPr>
         <w:t xml:space="preserve">Capell Brufau, Eduard i </w:t>
       </w:r>
       <w:r>
         <w:rPr>
-          <w:rStyle w:val="IntenseEmphasis"/>
+          <w:rStyle w:val="nfasisintenso"/>
         </w:rPr>
         <w:t>Lorca Sans, Salvador</w:t>
       </w:r>
     </w:p>
     <w:p>
       <w:pPr>
-        <w:pStyle w:val="Subtitle"/>
-      </w:pPr>
-      <w:r>
-        <w:rPr>
-          <w:rStyle w:val="IntenseEmphasis"/>
+        <w:pStyle w:val="Subttulo"/>
+      </w:pPr>
+      <w:r>
+        <w:rPr>
+          <w:rStyle w:val="nfasisintenso"/>
         </w:rPr>
         <w:t>Consultor: Roset Mayals, Roman</w:t>
       </w:r>
@@ -237,7 +237,7 @@
       <w:sdtContent>
         <w:p>
           <w:pPr>
-            <w:pStyle w:val="TOCHeading"/>
+            <w:pStyle w:val="TtulodeTDC"/>
           </w:pPr>
           <w:r>
             <w:t>Contingut</w:t>
@@ -245,14 +245,14 @@
         </w:p>
         <w:p>
           <w:pPr>
-            <w:pStyle w:val="TOC1"/>
+            <w:pStyle w:val="TDC1"/>
             <w:tabs>
               <w:tab w:val="right" w:leader="dot" w:pos="8494"/>
             </w:tabs>
             <w:rPr>
               <w:rFonts w:asciiTheme="minorHAnsi" w:eastAsiaTheme="minorEastAsia" w:hAnsiTheme="minorHAnsi" w:cstheme="minorBidi"/>
               <w:noProof/>
-              <w:lang w:eastAsia="es-ES" w:bidi="ar-SA"/>
+              <w:lang w:val="es-ES" w:eastAsia="es-ES" w:bidi="ar-SA"/>
             </w:rPr>
           </w:pPr>
           <w:r>
@@ -264,10 +264,10 @@
           <w:r>
             <w:fldChar w:fldCharType="separate"/>
           </w:r>
-          <w:hyperlink w:anchor="_Toc337915928" w:history="1">
-            <w:r>
-              <w:rPr>
-                <w:rStyle w:val="Hyperlink"/>
+          <w:hyperlink w:anchor="_Toc338015765" w:history="1">
+            <w:r>
+              <w:rPr>
+                <w:rStyle w:val="Hipervnculo"/>
                 <w:noProof/>
               </w:rPr>
               <w:t>Capítol 1: Introducció</w:t>
@@ -291,7 +291,7 @@
                 <w:noProof/>
                 <w:webHidden/>
               </w:rPr>
-              <w:instrText xml:space="preserve"> PAGEREF _Toc337915928 \h </w:instrText>
+              <w:instrText xml:space="preserve"> PAGEREF _Toc338015765 \h </w:instrText>
             </w:r>
             <w:r>
               <w:rPr>
@@ -324,20 +324,20 @@
         </w:p>
         <w:p>
           <w:pPr>
-            <w:pStyle w:val="TOC2"/>
+            <w:pStyle w:val="TDC2"/>
             <w:tabs>
               <w:tab w:val="right" w:leader="dot" w:pos="8494"/>
             </w:tabs>
             <w:rPr>
               <w:rFonts w:asciiTheme="minorHAnsi" w:eastAsiaTheme="minorEastAsia" w:hAnsiTheme="minorHAnsi" w:cstheme="minorBidi"/>
               <w:noProof/>
-              <w:lang w:eastAsia="es-ES" w:bidi="ar-SA"/>
+              <w:lang w:val="es-ES" w:eastAsia="es-ES" w:bidi="ar-SA"/>
             </w:rPr>
           </w:pPr>
-          <w:hyperlink w:anchor="_Toc337915929" w:history="1">
-            <w:r>
-              <w:rPr>
-                <w:rStyle w:val="Hyperlink"/>
+          <w:hyperlink w:anchor="_Toc338015766" w:history="1">
+            <w:r>
+              <w:rPr>
+                <w:rStyle w:val="Hipervnculo"/>
                 <w:noProof/>
               </w:rPr>
               <w:t>1.1. Idea</w:t>
@@ -361,7 +361,7 @@
                 <w:noProof/>
                 <w:webHidden/>
               </w:rPr>
-              <w:instrText xml:space="preserve"> PAGEREF _Toc337915929 \h </w:instrText>
+              <w:instrText xml:space="preserve"> PAGEREF _Toc338015766 \h </w:instrText>
             </w:r>
             <w:r>
               <w:rPr>
@@ -394,20 +394,20 @@
         </w:p>
         <w:p>
           <w:pPr>
-            <w:pStyle w:val="TOC2"/>
+            <w:pStyle w:val="TDC2"/>
             <w:tabs>
               <w:tab w:val="right" w:leader="dot" w:pos="8494"/>
             </w:tabs>
             <w:rPr>
               <w:rFonts w:asciiTheme="minorHAnsi" w:eastAsiaTheme="minorEastAsia" w:hAnsiTheme="minorHAnsi" w:cstheme="minorBidi"/>
               <w:noProof/>
-              <w:lang w:eastAsia="es-ES" w:bidi="ar-SA"/>
+              <w:lang w:val="es-ES" w:eastAsia="es-ES" w:bidi="ar-SA"/>
             </w:rPr>
           </w:pPr>
-          <w:hyperlink w:anchor="_Toc337915930" w:history="1">
-            <w:r>
-              <w:rPr>
-                <w:rStyle w:val="Hyperlink"/>
+          <w:hyperlink w:anchor="_Toc338015767" w:history="1">
+            <w:r>
+              <w:rPr>
+                <w:rStyle w:val="Hipervnculo"/>
                 <w:noProof/>
               </w:rPr>
               <w:t>1.2. Possible funcionament</w:t>
@@ -431,7 +431,7 @@
                 <w:noProof/>
                 <w:webHidden/>
               </w:rPr>
-              <w:instrText xml:space="preserve"> PAGEREF _Toc337915930 \h </w:instrText>
+              <w:instrText xml:space="preserve"> PAGEREF _Toc338015767 \h </w:instrText>
             </w:r>
             <w:r>
               <w:rPr>
@@ -464,20 +464,20 @@
         </w:p>
         <w:p>
           <w:pPr>
-            <w:pStyle w:val="TOC2"/>
+            <w:pStyle w:val="TDC2"/>
             <w:tabs>
               <w:tab w:val="right" w:leader="dot" w:pos="8494"/>
             </w:tabs>
             <w:rPr>
               <w:rFonts w:asciiTheme="minorHAnsi" w:eastAsiaTheme="minorEastAsia" w:hAnsiTheme="minorHAnsi" w:cstheme="minorBidi"/>
               <w:noProof/>
-              <w:lang w:eastAsia="es-ES" w:bidi="ar-SA"/>
+              <w:lang w:val="es-ES" w:eastAsia="es-ES" w:bidi="ar-SA"/>
             </w:rPr>
           </w:pPr>
-          <w:hyperlink w:anchor="_Toc337915931" w:history="1">
-            <w:r>
-              <w:rPr>
-                <w:rStyle w:val="Hyperlink"/>
+          <w:hyperlink w:anchor="_Toc338015768" w:history="1">
+            <w:r>
+              <w:rPr>
+                <w:rStyle w:val="Hipervnculo"/>
                 <w:noProof/>
               </w:rPr>
               <w:t>1.3. Objectius</w:t>
@@ -501,7 +501,7 @@
                 <w:noProof/>
                 <w:webHidden/>
               </w:rPr>
-              <w:instrText xml:space="preserve"> PAGEREF _Toc337915931 \h </w:instrText>
+              <w:instrText xml:space="preserve"> PAGEREF _Toc338015768 \h </w:instrText>
             </w:r>
             <w:r>
               <w:rPr>
@@ -534,20 +534,20 @@
         </w:p>
         <w:p>
           <w:pPr>
-            <w:pStyle w:val="TOC3"/>
+            <w:pStyle w:val="TDC3"/>
             <w:tabs>
               <w:tab w:val="right" w:leader="dot" w:pos="8494"/>
             </w:tabs>
             <w:rPr>
               <w:rFonts w:asciiTheme="minorHAnsi" w:eastAsiaTheme="minorEastAsia" w:hAnsiTheme="minorHAnsi" w:cstheme="minorBidi"/>
               <w:noProof/>
-              <w:lang w:eastAsia="es-ES" w:bidi="ar-SA"/>
+              <w:lang w:val="es-ES" w:eastAsia="es-ES" w:bidi="ar-SA"/>
             </w:rPr>
           </w:pPr>
-          <w:hyperlink w:anchor="_Toc337915932" w:history="1">
-            <w:r>
-              <w:rPr>
-                <w:rStyle w:val="Hyperlink"/>
+          <w:hyperlink w:anchor="_Toc338015769" w:history="1">
+            <w:r>
+              <w:rPr>
+                <w:rStyle w:val="Hipervnculo"/>
                 <w:noProof/>
               </w:rPr>
               <w:t>1.3.1. Objectiu general</w:t>
@@ -571,7 +571,7 @@
                 <w:noProof/>
                 <w:webHidden/>
               </w:rPr>
-              <w:instrText xml:space="preserve"> PAGEREF _Toc337915932 \h </w:instrText>
+              <w:instrText xml:space="preserve"> PAGEREF _Toc338015769 \h </w:instrText>
             </w:r>
             <w:r>
               <w:rPr>
@@ -604,20 +604,20 @@
         </w:p>
         <w:p>
           <w:pPr>
-            <w:pStyle w:val="TOC3"/>
+            <w:pStyle w:val="TDC3"/>
             <w:tabs>
               <w:tab w:val="right" w:leader="dot" w:pos="8494"/>
             </w:tabs>
             <w:rPr>
               <w:rFonts w:asciiTheme="minorHAnsi" w:eastAsiaTheme="minorEastAsia" w:hAnsiTheme="minorHAnsi" w:cstheme="minorBidi"/>
               <w:noProof/>
-              <w:lang w:eastAsia="es-ES" w:bidi="ar-SA"/>
+              <w:lang w:val="es-ES" w:eastAsia="es-ES" w:bidi="ar-SA"/>
             </w:rPr>
           </w:pPr>
-          <w:hyperlink w:anchor="_Toc337915933" w:history="1">
-            <w:r>
-              <w:rPr>
-                <w:rStyle w:val="Hyperlink"/>
+          <w:hyperlink w:anchor="_Toc338015770" w:history="1">
+            <w:r>
+              <w:rPr>
+                <w:rStyle w:val="Hipervnculo"/>
                 <w:noProof/>
               </w:rPr>
               <w:t>1.3.2. Objectius específics</w:t>
@@ -641,7 +641,7 @@
                 <w:noProof/>
                 <w:webHidden/>
               </w:rPr>
-              <w:instrText xml:space="preserve"> PAGEREF _Toc337915933 \h </w:instrText>
+              <w:instrText xml:space="preserve"> PAGEREF _Toc338015770 \h </w:instrText>
             </w:r>
             <w:r>
               <w:rPr>
@@ -674,20 +674,20 @@
         </w:p>
         <w:p>
           <w:pPr>
-            <w:pStyle w:val="TOC2"/>
+            <w:pStyle w:val="TDC2"/>
             <w:tabs>
               <w:tab w:val="right" w:leader="dot" w:pos="8494"/>
             </w:tabs>
             <w:rPr>
               <w:rFonts w:asciiTheme="minorHAnsi" w:eastAsiaTheme="minorEastAsia" w:hAnsiTheme="minorHAnsi" w:cstheme="minorBidi"/>
               <w:noProof/>
-              <w:lang w:eastAsia="es-ES" w:bidi="ar-SA"/>
+              <w:lang w:val="es-ES" w:eastAsia="es-ES" w:bidi="ar-SA"/>
             </w:rPr>
           </w:pPr>
-          <w:hyperlink w:anchor="_Toc337915934" w:history="1">
-            <w:r>
-              <w:rPr>
-                <w:rStyle w:val="Hyperlink"/>
+          <w:hyperlink w:anchor="_Toc338015771" w:history="1">
+            <w:r>
+              <w:rPr>
+                <w:rStyle w:val="Hipervnculo"/>
                 <w:noProof/>
               </w:rPr>
               <w:t>1.4. Planificació amb fites i temporalització</w:t>
@@ -711,7 +711,7 @@
                 <w:noProof/>
                 <w:webHidden/>
               </w:rPr>
-              <w:instrText xml:space="preserve"> PAGEREF _Toc337915934 \h </w:instrText>
+              <w:instrText xml:space="preserve"> PAGEREF _Toc338015771 \h </w:instrText>
             </w:r>
             <w:r>
               <w:rPr>
@@ -744,20 +744,20 @@
         </w:p>
         <w:p>
           <w:pPr>
-            <w:pStyle w:val="TOC1"/>
+            <w:pStyle w:val="TDC1"/>
             <w:tabs>
               <w:tab w:val="right" w:leader="dot" w:pos="8494"/>
             </w:tabs>
             <w:rPr>
               <w:rFonts w:asciiTheme="minorHAnsi" w:eastAsiaTheme="minorEastAsia" w:hAnsiTheme="minorHAnsi" w:cstheme="minorBidi"/>
               <w:noProof/>
-              <w:lang w:eastAsia="es-ES" w:bidi="ar-SA"/>
+              <w:lang w:val="es-ES" w:eastAsia="es-ES" w:bidi="ar-SA"/>
             </w:rPr>
           </w:pPr>
-          <w:hyperlink w:anchor="_Toc337915935" w:history="1">
-            <w:r>
-              <w:rPr>
-                <w:rStyle w:val="Hyperlink"/>
+          <w:hyperlink w:anchor="_Toc338015772" w:history="1">
+            <w:r>
+              <w:rPr>
+                <w:rStyle w:val="Hipervnculo"/>
                 <w:noProof/>
               </w:rPr>
               <w:t>Capítol 2: Estat de l’art</w:t>
@@ -781,7 +781,7 @@
                 <w:noProof/>
                 <w:webHidden/>
               </w:rPr>
-              <w:instrText xml:space="preserve"> PAGEREF _Toc337915935 \h </w:instrText>
+              <w:instrText xml:space="preserve"> PAGEREF _Toc338015772 \h </w:instrText>
             </w:r>
             <w:r>
               <w:rPr>
@@ -814,20 +814,20 @@
         </w:p>
         <w:p>
           <w:pPr>
-            <w:pStyle w:val="TOC1"/>
+            <w:pStyle w:val="TDC1"/>
             <w:tabs>
               <w:tab w:val="right" w:leader="dot" w:pos="8494"/>
             </w:tabs>
             <w:rPr>
               <w:rFonts w:asciiTheme="minorHAnsi" w:eastAsiaTheme="minorEastAsia" w:hAnsiTheme="minorHAnsi" w:cstheme="minorBidi"/>
               <w:noProof/>
-              <w:lang w:eastAsia="es-ES" w:bidi="ar-SA"/>
+              <w:lang w:val="es-ES" w:eastAsia="es-ES" w:bidi="ar-SA"/>
             </w:rPr>
           </w:pPr>
-          <w:hyperlink w:anchor="_Toc337915936" w:history="1">
-            <w:r>
-              <w:rPr>
-                <w:rStyle w:val="Hyperlink"/>
+          <w:hyperlink w:anchor="_Toc338015773" w:history="1">
+            <w:r>
+              <w:rPr>
+                <w:rStyle w:val="Hipervnculo"/>
                 <w:noProof/>
               </w:rPr>
               <w:t>Capítol 3: Estudi de mercat</w:t>
@@ -851,7 +851,7 @@
                 <w:noProof/>
                 <w:webHidden/>
               </w:rPr>
-              <w:instrText xml:space="preserve"> PAGEREF _Toc337915936 \h </w:instrText>
+              <w:instrText xml:space="preserve"> PAGEREF _Toc338015773 \h </w:instrText>
             </w:r>
             <w:r>
               <w:rPr>
@@ -884,23 +884,23 @@
         </w:p>
         <w:p>
           <w:pPr>
-            <w:pStyle w:val="TOC1"/>
+            <w:pStyle w:val="TDC2"/>
             <w:tabs>
               <w:tab w:val="right" w:leader="dot" w:pos="8494"/>
             </w:tabs>
             <w:rPr>
               <w:rFonts w:asciiTheme="minorHAnsi" w:eastAsiaTheme="minorEastAsia" w:hAnsiTheme="minorHAnsi" w:cstheme="minorBidi"/>
               <w:noProof/>
-              <w:lang w:eastAsia="es-ES" w:bidi="ar-SA"/>
+              <w:lang w:val="es-ES" w:eastAsia="es-ES" w:bidi="ar-SA"/>
             </w:rPr>
           </w:pPr>
-          <w:hyperlink w:anchor="_Toc337915937" w:history="1">
-            <w:r>
-              <w:rPr>
-                <w:rStyle w:val="Hyperlink"/>
-                <w:noProof/>
-              </w:rPr>
-              <w:t>Capítol 4: Anàlisi i disseny</w:t>
+          <w:hyperlink w:anchor="_Toc338015774" w:history="1">
+            <w:r>
+              <w:rPr>
+                <w:rStyle w:val="Hipervnculo"/>
+                <w:noProof/>
+              </w:rPr>
+              <w:t>3.1. Diccionaris</w:t>
             </w:r>
             <w:r>
               <w:rPr>
@@ -921,7 +921,7 @@
                 <w:noProof/>
                 <w:webHidden/>
               </w:rPr>
-              <w:instrText xml:space="preserve"> PAGEREF _Toc337915937 \h </w:instrText>
+              <w:instrText xml:space="preserve"> PAGEREF _Toc338015774 \h </w:instrText>
             </w:r>
             <w:r>
               <w:rPr>
@@ -941,7 +941,7 @@
                 <w:noProof/>
                 <w:webHidden/>
               </w:rPr>
-              <w:t>10</w:t>
+              <w:t>9</w:t>
             </w:r>
             <w:r>
               <w:rPr>
@@ -954,23 +954,23 @@
         </w:p>
         <w:p>
           <w:pPr>
-            <w:pStyle w:val="TOC2"/>
+            <w:pStyle w:val="TDC2"/>
             <w:tabs>
               <w:tab w:val="right" w:leader="dot" w:pos="8494"/>
             </w:tabs>
             <w:rPr>
               <w:rFonts w:asciiTheme="minorHAnsi" w:eastAsiaTheme="minorEastAsia" w:hAnsiTheme="minorHAnsi" w:cstheme="minorBidi"/>
               <w:noProof/>
-              <w:lang w:eastAsia="es-ES" w:bidi="ar-SA"/>
+              <w:lang w:val="es-ES" w:eastAsia="es-ES" w:bidi="ar-SA"/>
             </w:rPr>
           </w:pPr>
-          <w:hyperlink w:anchor="_Toc337915938" w:history="1">
-            <w:r>
-              <w:rPr>
-                <w:rStyle w:val="Hyperlink"/>
-                <w:noProof/>
-              </w:rPr>
-              <w:t>4.1. Tecnologia</w:t>
+          <w:hyperlink w:anchor="_Toc338015775" w:history="1">
+            <w:r>
+              <w:rPr>
+                <w:rStyle w:val="Hipervnculo"/>
+                <w:noProof/>
+              </w:rPr>
+              <w:t>3.2. Flashcards</w:t>
             </w:r>
             <w:r>
               <w:rPr>
@@ -991,7 +991,7 @@
                 <w:noProof/>
                 <w:webHidden/>
               </w:rPr>
-              <w:instrText xml:space="preserve"> PAGEREF _Toc337915938 \h </w:instrText>
+              <w:instrText xml:space="preserve"> PAGEREF _Toc338015775 \h </w:instrText>
             </w:r>
             <w:r>
               <w:rPr>
@@ -1011,7 +1011,7 @@
                 <w:noProof/>
                 <w:webHidden/>
               </w:rPr>
-              <w:t>10</w:t>
+              <w:t>9</w:t>
             </w:r>
             <w:r>
               <w:rPr>
@@ -1024,20 +1024,314 @@
         </w:p>
         <w:p>
           <w:pPr>
-            <w:pStyle w:val="TOC2"/>
+            <w:pStyle w:val="TDC2"/>
             <w:tabs>
               <w:tab w:val="right" w:leader="dot" w:pos="8494"/>
             </w:tabs>
             <w:rPr>
               <w:rFonts w:asciiTheme="minorHAnsi" w:eastAsiaTheme="minorEastAsia" w:hAnsiTheme="minorHAnsi" w:cstheme="minorBidi"/>
               <w:noProof/>
-              <w:lang w:eastAsia="es-ES" w:bidi="ar-SA"/>
+              <w:lang w:val="es-ES" w:eastAsia="es-ES" w:bidi="ar-SA"/>
             </w:rPr>
           </w:pPr>
-          <w:hyperlink w:anchor="_Toc337915939" w:history="1">
-            <w:r>
-              <w:rPr>
-                <w:rStyle w:val="Hyperlink"/>
+          <w:hyperlink w:anchor="_Toc338015776" w:history="1">
+            <w:r>
+              <w:rPr>
+                <w:rStyle w:val="Hipervnculo"/>
+                <w:noProof/>
+              </w:rPr>
+              <w:t>3.3. Àudio</w:t>
+            </w:r>
+            <w:r>
+              <w:rPr>
+                <w:noProof/>
+                <w:webHidden/>
+              </w:rPr>
+              <w:tab/>
+            </w:r>
+            <w:r>
+              <w:rPr>
+                <w:noProof/>
+                <w:webHidden/>
+              </w:rPr>
+              <w:fldChar w:fldCharType="begin"/>
+            </w:r>
+            <w:r>
+              <w:rPr>
+                <w:noProof/>
+                <w:webHidden/>
+              </w:rPr>
+              <w:instrText xml:space="preserve"> PAGEREF _Toc338015776 \h </w:instrText>
+            </w:r>
+            <w:r>
+              <w:rPr>
+                <w:noProof/>
+                <w:webHidden/>
+              </w:rPr>
+            </w:r>
+            <w:r>
+              <w:rPr>
+                <w:noProof/>
+                <w:webHidden/>
+              </w:rPr>
+              <w:fldChar w:fldCharType="separate"/>
+            </w:r>
+            <w:r>
+              <w:rPr>
+                <w:noProof/>
+                <w:webHidden/>
+              </w:rPr>
+              <w:t>9</w:t>
+            </w:r>
+            <w:r>
+              <w:rPr>
+                <w:noProof/>
+                <w:webHidden/>
+              </w:rPr>
+              <w:fldChar w:fldCharType="end"/>
+            </w:r>
+          </w:hyperlink>
+        </w:p>
+        <w:p>
+          <w:pPr>
+            <w:pStyle w:val="TDC2"/>
+            <w:tabs>
+              <w:tab w:val="right" w:leader="dot" w:pos="8494"/>
+            </w:tabs>
+            <w:rPr>
+              <w:rFonts w:asciiTheme="minorHAnsi" w:eastAsiaTheme="minorEastAsia" w:hAnsiTheme="minorHAnsi" w:cstheme="minorBidi"/>
+              <w:noProof/>
+              <w:lang w:val="es-ES" w:eastAsia="es-ES" w:bidi="ar-SA"/>
+            </w:rPr>
+          </w:pPr>
+          <w:hyperlink w:anchor="_Toc338015777" w:history="1">
+            <w:r>
+              <w:rPr>
+                <w:rStyle w:val="Hipervnculo"/>
+                <w:noProof/>
+              </w:rPr>
+              <w:t>3.4. Pràctic</w:t>
+            </w:r>
+            <w:r>
+              <w:rPr>
+                <w:rStyle w:val="Hipervnculo"/>
+                <w:noProof/>
+              </w:rPr>
+              <w:t>a</w:t>
+            </w:r>
+            <w:r>
+              <w:rPr>
+                <w:rStyle w:val="Hipervnculo"/>
+                <w:noProof/>
+              </w:rPr>
+              <w:t xml:space="preserve"> de Traços</w:t>
+            </w:r>
+            <w:r>
+              <w:rPr>
+                <w:noProof/>
+                <w:webHidden/>
+              </w:rPr>
+              <w:tab/>
+            </w:r>
+            <w:r>
+              <w:rPr>
+                <w:noProof/>
+                <w:webHidden/>
+              </w:rPr>
+              <w:fldChar w:fldCharType="begin"/>
+            </w:r>
+            <w:r>
+              <w:rPr>
+                <w:noProof/>
+                <w:webHidden/>
+              </w:rPr>
+              <w:instrText xml:space="preserve"> PAGEREF _Toc338015777 \h </w:instrText>
+            </w:r>
+            <w:r>
+              <w:rPr>
+                <w:noProof/>
+                <w:webHidden/>
+              </w:rPr>
+            </w:r>
+            <w:r>
+              <w:rPr>
+                <w:noProof/>
+                <w:webHidden/>
+              </w:rPr>
+              <w:fldChar w:fldCharType="separate"/>
+            </w:r>
+            <w:r>
+              <w:rPr>
+                <w:noProof/>
+                <w:webHidden/>
+              </w:rPr>
+              <w:t>10</w:t>
+            </w:r>
+            <w:r>
+              <w:rPr>
+                <w:noProof/>
+                <w:webHidden/>
+              </w:rPr>
+              <w:fldChar w:fldCharType="end"/>
+            </w:r>
+          </w:hyperlink>
+        </w:p>
+        <w:p>
+          <w:pPr>
+            <w:pStyle w:val="TDC1"/>
+            <w:tabs>
+              <w:tab w:val="right" w:leader="dot" w:pos="8494"/>
+            </w:tabs>
+            <w:rPr>
+              <w:rFonts w:asciiTheme="minorHAnsi" w:eastAsiaTheme="minorEastAsia" w:hAnsiTheme="minorHAnsi" w:cstheme="minorBidi"/>
+              <w:noProof/>
+              <w:lang w:val="es-ES" w:eastAsia="es-ES" w:bidi="ar-SA"/>
+            </w:rPr>
+          </w:pPr>
+          <w:hyperlink w:anchor="_Toc338015778" w:history="1">
+            <w:r>
+              <w:rPr>
+                <w:rStyle w:val="Hipervnculo"/>
+                <w:noProof/>
+              </w:rPr>
+              <w:t>Capítol 4: Anàlisi i disseny</w:t>
+            </w:r>
+            <w:r>
+              <w:rPr>
+                <w:noProof/>
+                <w:webHidden/>
+              </w:rPr>
+              <w:tab/>
+            </w:r>
+            <w:r>
+              <w:rPr>
+                <w:noProof/>
+                <w:webHidden/>
+              </w:rPr>
+              <w:fldChar w:fldCharType="begin"/>
+            </w:r>
+            <w:r>
+              <w:rPr>
+                <w:noProof/>
+                <w:webHidden/>
+              </w:rPr>
+              <w:instrText xml:space="preserve"> PAGEREF _Toc338015778 \h </w:instrText>
+            </w:r>
+            <w:r>
+              <w:rPr>
+                <w:noProof/>
+                <w:webHidden/>
+              </w:rPr>
+            </w:r>
+            <w:r>
+              <w:rPr>
+                <w:noProof/>
+                <w:webHidden/>
+              </w:rPr>
+              <w:fldChar w:fldCharType="separate"/>
+            </w:r>
+            <w:r>
+              <w:rPr>
+                <w:noProof/>
+                <w:webHidden/>
+              </w:rPr>
+              <w:t>11</w:t>
+            </w:r>
+            <w:r>
+              <w:rPr>
+                <w:noProof/>
+                <w:webHidden/>
+              </w:rPr>
+              <w:fldChar w:fldCharType="end"/>
+            </w:r>
+          </w:hyperlink>
+        </w:p>
+        <w:p>
+          <w:pPr>
+            <w:pStyle w:val="TDC2"/>
+            <w:tabs>
+              <w:tab w:val="right" w:leader="dot" w:pos="8494"/>
+            </w:tabs>
+            <w:rPr>
+              <w:rFonts w:asciiTheme="minorHAnsi" w:eastAsiaTheme="minorEastAsia" w:hAnsiTheme="minorHAnsi" w:cstheme="minorBidi"/>
+              <w:noProof/>
+              <w:lang w:val="es-ES" w:eastAsia="es-ES" w:bidi="ar-SA"/>
+            </w:rPr>
+          </w:pPr>
+          <w:hyperlink w:anchor="_Toc338015779" w:history="1">
+            <w:r>
+              <w:rPr>
+                <w:rStyle w:val="Hipervnculo"/>
+                <w:noProof/>
+              </w:rPr>
+              <w:t>4.1. Tecnologia</w:t>
+            </w:r>
+            <w:r>
+              <w:rPr>
+                <w:noProof/>
+                <w:webHidden/>
+              </w:rPr>
+              <w:tab/>
+            </w:r>
+            <w:r>
+              <w:rPr>
+                <w:noProof/>
+                <w:webHidden/>
+              </w:rPr>
+              <w:fldChar w:fldCharType="begin"/>
+            </w:r>
+            <w:r>
+              <w:rPr>
+                <w:noProof/>
+                <w:webHidden/>
+              </w:rPr>
+              <w:instrText xml:space="preserve"> PAGEREF _Toc338015779 \h </w:instrText>
+            </w:r>
+            <w:r>
+              <w:rPr>
+                <w:noProof/>
+                <w:webHidden/>
+              </w:rPr>
+            </w:r>
+            <w:r>
+              <w:rPr>
+                <w:noProof/>
+                <w:webHidden/>
+              </w:rPr>
+              <w:fldChar w:fldCharType="separate"/>
+            </w:r>
+            <w:r>
+              <w:rPr>
+                <w:noProof/>
+                <w:webHidden/>
+              </w:rPr>
+              <w:t>11</w:t>
+            </w:r>
+            <w:r>
+              <w:rPr>
+                <w:noProof/>
+                <w:webHidden/>
+              </w:rPr>
+              <w:fldChar w:fldCharType="end"/>
+            </w:r>
+          </w:hyperlink>
+        </w:p>
+        <w:p>
+          <w:pPr>
+            <w:pStyle w:val="TDC2"/>
+            <w:tabs>
+              <w:tab w:val="right" w:leader="dot" w:pos="8494"/>
+            </w:tabs>
+            <w:rPr>
+              <w:rFonts w:asciiTheme="minorHAnsi" w:eastAsiaTheme="minorEastAsia" w:hAnsiTheme="minorHAnsi" w:cstheme="minorBidi"/>
+              <w:noProof/>
+              <w:lang w:val="es-ES" w:eastAsia="es-ES" w:bidi="ar-SA"/>
+            </w:rPr>
+          </w:pPr>
+          <w:hyperlink w:anchor="_Toc338015780" w:history="1">
+            <w:r>
+              <w:rPr>
+                <w:rStyle w:val="Hipervnculo"/>
                 <w:noProof/>
               </w:rPr>
               <w:t>4.2. Arquitectura del sistema</w:t>
@@ -1061,7 +1355,7 @@
                 <w:noProof/>
                 <w:webHidden/>
               </w:rPr>
-              <w:instrText xml:space="preserve"> PAGEREF _Toc337915939 \h </w:instrText>
+              <w:instrText xml:space="preserve"> PAGEREF _Toc338015780 \h </w:instrText>
             </w:r>
             <w:r>
               <w:rPr>
@@ -1081,7 +1375,77 @@
                 <w:noProof/>
                 <w:webHidden/>
               </w:rPr>
-              <w:t>11</w:t>
+              <w:t>12</w:t>
+            </w:r>
+            <w:r>
+              <w:rPr>
+                <w:noProof/>
+                <w:webHidden/>
+              </w:rPr>
+              <w:fldChar w:fldCharType="end"/>
+            </w:r>
+          </w:hyperlink>
+        </w:p>
+        <w:p>
+          <w:pPr>
+            <w:pStyle w:val="TDC2"/>
+            <w:tabs>
+              <w:tab w:val="right" w:leader="dot" w:pos="8494"/>
+            </w:tabs>
+            <w:rPr>
+              <w:rFonts w:asciiTheme="minorHAnsi" w:eastAsiaTheme="minorEastAsia" w:hAnsiTheme="minorHAnsi" w:cstheme="minorBidi"/>
+              <w:noProof/>
+              <w:lang w:val="es-ES" w:eastAsia="es-ES" w:bidi="ar-SA"/>
+            </w:rPr>
+          </w:pPr>
+          <w:hyperlink w:anchor="_Toc338015781" w:history="1">
+            <w:r>
+              <w:rPr>
+                <w:rStyle w:val="Hipervnculo"/>
+                <w:noProof/>
+              </w:rPr>
+              <w:t>4.3. Disseny preliminar de les pantalles</w:t>
+            </w:r>
+            <w:r>
+              <w:rPr>
+                <w:noProof/>
+                <w:webHidden/>
+              </w:rPr>
+              <w:tab/>
+            </w:r>
+            <w:r>
+              <w:rPr>
+                <w:noProof/>
+                <w:webHidden/>
+              </w:rPr>
+              <w:fldChar w:fldCharType="begin"/>
+            </w:r>
+            <w:r>
+              <w:rPr>
+                <w:noProof/>
+                <w:webHidden/>
+              </w:rPr>
+              <w:instrText xml:space="preserve"> PAGEREF _Toc338015781 \h </w:instrText>
+            </w:r>
+            <w:r>
+              <w:rPr>
+                <w:noProof/>
+                <w:webHidden/>
+              </w:rPr>
+            </w:r>
+            <w:r>
+              <w:rPr>
+                <w:noProof/>
+                <w:webHidden/>
+              </w:rPr>
+              <w:fldChar w:fldCharType="separate"/>
+            </w:r>
+            <w:r>
+              <w:rPr>
+                <w:noProof/>
+                <w:webHidden/>
+              </w:rPr>
+              <w:t>13</w:t>
             </w:r>
             <w:r>
               <w:rPr>
@@ -1115,12 +1479,12 @@
     </w:p>
     <w:p>
       <w:pPr>
-        <w:pStyle w:val="Heading1"/>
+        <w:pStyle w:val="Ttulo1"/>
         <w:rPr>
           <w:rFonts w:eastAsiaTheme="minorEastAsia"/>
         </w:rPr>
       </w:pPr>
-      <w:bookmarkStart w:id="0" w:name="_Toc337915928"/>
+      <w:bookmarkStart w:id="0" w:name="_Toc338015765"/>
       <w:r>
         <w:rPr>
           <w:rFonts w:eastAsiaTheme="minorEastAsia"/>
@@ -1144,9 +1508,9 @@
     </w:p>
     <w:p>
       <w:pPr>
-        <w:pStyle w:val="Heading2"/>
-      </w:pPr>
-      <w:bookmarkStart w:id="1" w:name="_Toc337915929"/>
+        <w:pStyle w:val="Ttulo2"/>
+      </w:pPr>
+      <w:bookmarkStart w:id="1" w:name="_Toc338015766"/>
       <w:r>
         <w:t>1.</w:t>
       </w:r>
@@ -1174,7 +1538,7 @@
     </w:p>
     <w:p>
       <w:pPr>
-        <w:pStyle w:val="ListParagraph"/>
+        <w:pStyle w:val="Prrafodelista"/>
         <w:numPr>
           <w:ilvl w:val="0"/>
           <w:numId w:val="15"/>
@@ -1186,7 +1550,7 @@
     </w:p>
     <w:p>
       <w:pPr>
-        <w:pStyle w:val="ListParagraph"/>
+        <w:pStyle w:val="Prrafodelista"/>
         <w:numPr>
           <w:ilvl w:val="0"/>
           <w:numId w:val="15"/>
@@ -1268,9 +1632,9 @@
     </w:p>
     <w:p>
       <w:pPr>
-        <w:pStyle w:val="Heading2"/>
-      </w:pPr>
-      <w:bookmarkStart w:id="2" w:name="_Toc337915930"/>
+        <w:pStyle w:val="Ttulo2"/>
+      </w:pPr>
+      <w:bookmarkStart w:id="2" w:name="_Toc338015767"/>
       <w:r>
         <w:t>1.</w:t>
       </w:r>
@@ -1310,7 +1674,7 @@
     </w:p>
     <w:p>
       <w:pPr>
-        <w:pStyle w:val="ListParagraph"/>
+        <w:pStyle w:val="Prrafodelista"/>
         <w:numPr>
           <w:ilvl w:val="0"/>
           <w:numId w:val="9"/>
@@ -1325,7 +1689,7 @@
     </w:p>
     <w:p>
       <w:pPr>
-        <w:pStyle w:val="ListParagraph"/>
+        <w:pStyle w:val="Prrafodelista"/>
         <w:numPr>
           <w:ilvl w:val="0"/>
           <w:numId w:val="9"/>
@@ -1340,7 +1704,7 @@
     </w:p>
     <w:p>
       <w:pPr>
-        <w:pStyle w:val="ListParagraph"/>
+        <w:pStyle w:val="Prrafodelista"/>
         <w:numPr>
           <w:ilvl w:val="0"/>
           <w:numId w:val="9"/>
@@ -1410,9 +1774,9 @@
     <w:p/>
     <w:p>
       <w:pPr>
-        <w:pStyle w:val="Heading2"/>
-      </w:pPr>
-      <w:bookmarkStart w:id="3" w:name="_Toc337915931"/>
+        <w:pStyle w:val="Ttulo2"/>
+      </w:pPr>
+      <w:bookmarkStart w:id="3" w:name="_Toc338015768"/>
       <w:r>
         <w:t>1.</w:t>
       </w:r>
@@ -1423,9 +1787,9 @@
     </w:p>
     <w:p>
       <w:pPr>
-        <w:pStyle w:val="Heading3"/>
-      </w:pPr>
-      <w:bookmarkStart w:id="4" w:name="_Toc337915932"/>
+        <w:pStyle w:val="Ttulo3"/>
+      </w:pPr>
+      <w:bookmarkStart w:id="4" w:name="_Toc338015769"/>
       <w:r>
         <w:t>1.</w:t>
       </w:r>
@@ -1479,9 +1843,9 @@
     </w:p>
     <w:p>
       <w:pPr>
-        <w:pStyle w:val="Heading3"/>
-      </w:pPr>
-      <w:bookmarkStart w:id="5" w:name="_Toc337915933"/>
+        <w:pStyle w:val="Ttulo3"/>
+      </w:pPr>
+      <w:bookmarkStart w:id="5" w:name="_Toc338015770"/>
       <w:r>
         <w:t>1.</w:t>
       </w:r>
@@ -1500,7 +1864,7 @@
     </w:p>
     <w:p>
       <w:pPr>
-        <w:pStyle w:val="ListParagraph"/>
+        <w:pStyle w:val="Prrafodelista"/>
         <w:numPr>
           <w:ilvl w:val="0"/>
           <w:numId w:val="11"/>
@@ -1512,7 +1876,7 @@
     </w:p>
     <w:p>
       <w:pPr>
-        <w:pStyle w:val="ListParagraph"/>
+        <w:pStyle w:val="Prrafodelista"/>
         <w:numPr>
           <w:ilvl w:val="0"/>
           <w:numId w:val="11"/>
@@ -1532,7 +1896,7 @@
     </w:p>
     <w:p>
       <w:pPr>
-        <w:pStyle w:val="ListParagraph"/>
+        <w:pStyle w:val="Prrafodelista"/>
         <w:numPr>
           <w:ilvl w:val="0"/>
           <w:numId w:val="12"/>
@@ -1544,7 +1908,7 @@
     </w:p>
     <w:p>
       <w:pPr>
-        <w:pStyle w:val="ListParagraph"/>
+        <w:pStyle w:val="Prrafodelista"/>
         <w:numPr>
           <w:ilvl w:val="0"/>
           <w:numId w:val="12"/>
@@ -1556,9 +1920,9 @@
     </w:p>
     <w:p>
       <w:pPr>
-        <w:pStyle w:val="Heading2"/>
-      </w:pPr>
-      <w:bookmarkStart w:id="6" w:name="_Toc337915934"/>
+        <w:pStyle w:val="Ttulo2"/>
+      </w:pPr>
+      <w:bookmarkStart w:id="6" w:name="_Toc338015771"/>
       <w:r>
         <w:t>1.</w:t>
       </w:r>
@@ -1596,8 +1960,8 @@
       <w:pPr>
         <w:ind w:firstLine="709"/>
         <w:sectPr>
-          <w:headerReference w:type="default" r:id="rId10"/>
-          <w:footerReference w:type="default" r:id="rId11"/>
+          <w:headerReference w:type="default" r:id="rId9"/>
+          <w:footerReference w:type="default" r:id="rId10"/>
           <w:pgSz w:w="11906" w:h="16838"/>
           <w:pgMar w:top="1418" w:right="1701" w:bottom="1418" w:left="1701" w:header="709" w:footer="709" w:gutter="0"/>
           <w:cols w:space="708"/>
@@ -1609,11 +1973,11 @@
       <w:r>
         <w:rPr>
           <w:noProof/>
-          <w:lang w:val="en-US" w:bidi="ar-SA"/>
+          <w:lang w:val="es-ES" w:eastAsia="es-ES" w:bidi="ar-SA"/>
         </w:rPr>
         <w:lastRenderedPageBreak/>
         <w:drawing>
-          <wp:inline distT="0" distB="0" distL="0" distR="0" wp14:anchorId="4874D7F9" wp14:editId="458E3A6E">
+          <wp:inline distT="0" distB="0" distL="0" distR="0">
             <wp:extent cx="9187743" cy="4486275"/>
             <wp:effectExtent l="19050" t="0" r="0" b="0"/>
             <wp:docPr id="1" name="Imagen 1" descr="C:\Users\Salvador\Dropbox\PFC\_PAC 1\PAC1.jpg"/>
@@ -1630,7 +1994,7 @@
                     </pic:cNvPicPr>
                   </pic:nvPicPr>
                   <pic:blipFill>
-                    <a:blip r:embed="rId12"/>
+                    <a:blip r:embed="rId11"/>
                     <a:srcRect/>
                     <a:stretch>
                       <a:fillRect/>
@@ -1671,7 +2035,7 @@
       </w:pPr>
       <w:r>
         <w:rPr>
-          <w:rStyle w:val="SubtleReference"/>
+          <w:rStyle w:val="Referenciasutil"/>
         </w:rPr>
         <w:t>Il·lustració 1 – Diagrama Gantt de planificació</w:t>
       </w:r>
@@ -1697,9 +2061,9 @@
     </w:p>
     <w:p>
       <w:pPr>
-        <w:pStyle w:val="Heading1"/>
-      </w:pPr>
-      <w:bookmarkStart w:id="7" w:name="_Toc337915935"/>
+        <w:pStyle w:val="Ttulo1"/>
+      </w:pPr>
+      <w:bookmarkStart w:id="7" w:name="_Toc338015772"/>
       <w:r>
         <w:lastRenderedPageBreak/>
         <w:t xml:space="preserve">Capítol 2: </w:t>
@@ -1769,10 +2133,10 @@
       <w:r>
         <w:rPr>
           <w:noProof/>
-          <w:lang w:val="en-US" w:bidi="ar-SA"/>
+          <w:lang w:val="es-ES" w:eastAsia="es-ES" w:bidi="ar-SA"/>
         </w:rPr>
         <w:drawing>
-          <wp:inline distT="0" distB="0" distL="0" distR="0" wp14:anchorId="7C647908" wp14:editId="35841767">
+          <wp:inline distT="0" distB="0" distL="0" distR="0">
             <wp:extent cx="5400040" cy="2682020"/>
             <wp:effectExtent l="19050" t="19050" r="10160" b="23080"/>
             <wp:docPr id="2" name="Imagen 1" descr="http://cv.uoc.edu/app/openapps/components/com_flexicontent/librairies/phpthumb/phpThumb.php?src=http://cv.uoc.edu/app/openapps//upload/quadern.jpg&amp;w=600&amp;h=450&amp;zc=0"/>
@@ -1789,7 +2153,7 @@
                     </pic:cNvPicPr>
                   </pic:nvPicPr>
                   <pic:blipFill>
-                    <a:blip r:embed="rId13"/>
+                    <a:blip r:embed="rId12"/>
                     <a:srcRect/>
                     <a:stretch>
                       <a:fillRect/>
@@ -1824,18 +2188,18 @@
       <w:pPr>
         <w:jc w:val="center"/>
         <w:rPr>
-          <w:rStyle w:val="SubtleReference"/>
-        </w:rPr>
-      </w:pPr>
-      <w:r>
-        <w:rPr>
-          <w:rStyle w:val="SubtleReference"/>
+          <w:rStyle w:val="Referenciasutil"/>
+        </w:rPr>
+      </w:pPr>
+      <w:r>
+        <w:rPr>
+          <w:rStyle w:val="Referenciasutil"/>
         </w:rPr>
         <w:t>Il·lustració 2</w:t>
       </w:r>
       <w:r>
         <w:rPr>
-          <w:rStyle w:val="SubtleReference"/>
+          <w:rStyle w:val="Referenciasutil"/>
         </w:rPr>
         <w:t xml:space="preserve"> – Selecció d’imatges kanji en el QVE</w:t>
       </w:r>
@@ -1870,10 +2234,10 @@
       <w:r>
         <w:rPr>
           <w:noProof/>
-          <w:lang w:val="en-US" w:bidi="ar-SA"/>
+          <w:lang w:val="es-ES" w:eastAsia="es-ES" w:bidi="ar-SA"/>
         </w:rPr>
         <w:drawing>
-          <wp:inline distT="0" distB="0" distL="0" distR="0" wp14:anchorId="278288AF" wp14:editId="55C2793D">
+          <wp:inline distT="0" distB="0" distL="0" distR="0">
             <wp:extent cx="5400040" cy="2582365"/>
             <wp:effectExtent l="19050" t="19050" r="10160" b="27485"/>
             <wp:docPr id="4" name="Imagen 1"/>
@@ -1890,7 +2254,7 @@
                     </pic:cNvPicPr>
                   </pic:nvPicPr>
                   <pic:blipFill>
-                    <a:blip r:embed="rId14"/>
+                    <a:blip r:embed="rId13"/>
                     <a:srcRect/>
                     <a:stretch>
                       <a:fillRect/>
@@ -1925,24 +2289,24 @@
       <w:pPr>
         <w:jc w:val="center"/>
         <w:rPr>
-          <w:rStyle w:val="SubtleReference"/>
-        </w:rPr>
-      </w:pPr>
-      <w:r>
-        <w:rPr>
-          <w:rStyle w:val="SubtleReference"/>
+          <w:rStyle w:val="Referenciasutil"/>
+        </w:rPr>
+      </w:pPr>
+      <w:r>
+        <w:rPr>
+          <w:rStyle w:val="Referenciasutil"/>
         </w:rPr>
         <w:t xml:space="preserve">Il·lustració </w:t>
       </w:r>
       <w:r>
         <w:rPr>
-          <w:rStyle w:val="SubtleReference"/>
+          <w:rStyle w:val="Referenciasutil"/>
         </w:rPr>
         <w:t>3</w:t>
       </w:r>
       <w:r>
         <w:rPr>
-          <w:rStyle w:val="SubtleReference"/>
+          <w:rStyle w:val="Referenciasutil"/>
         </w:rPr>
         <w:t xml:space="preserve"> – Pantalla d’informació d’un kanji en el QVE</w:t>
       </w:r>
@@ -2013,10 +2377,10 @@
       <w:r>
         <w:rPr>
           <w:noProof/>
-          <w:lang w:val="en-US" w:bidi="ar-SA"/>
+          <w:lang w:val="es-ES" w:eastAsia="es-ES" w:bidi="ar-SA"/>
         </w:rPr>
         <w:drawing>
-          <wp:inline distT="0" distB="0" distL="0" distR="0" wp14:anchorId="20B206EF" wp14:editId="68C0B645">
+          <wp:inline distT="0" distB="0" distL="0" distR="0">
             <wp:extent cx="5400040" cy="2721328"/>
             <wp:effectExtent l="19050" t="19050" r="10160" b="21872"/>
             <wp:docPr id="5" name="Imagen 2"/>
@@ -2033,7 +2397,7 @@
                     </pic:cNvPicPr>
                   </pic:nvPicPr>
                   <pic:blipFill>
-                    <a:blip r:embed="rId15"/>
+                    <a:blip r:embed="rId14"/>
                     <a:srcRect/>
                     <a:stretch>
                       <a:fillRect/>
@@ -2068,10 +2432,10 @@
       <w:r>
         <w:rPr>
           <w:noProof/>
-          <w:lang w:val="en-US" w:bidi="ar-SA"/>
+          <w:lang w:val="es-ES" w:eastAsia="es-ES" w:bidi="ar-SA"/>
         </w:rPr>
         <w:drawing>
-          <wp:inline distT="0" distB="0" distL="0" distR="0" wp14:anchorId="441D5ECA" wp14:editId="35CA5089">
+          <wp:inline distT="0" distB="0" distL="0" distR="0">
             <wp:extent cx="5400040" cy="2578504"/>
             <wp:effectExtent l="19050" t="19050" r="10160" b="12296"/>
             <wp:docPr id="6" name="Imagen 3"/>
@@ -2088,7 +2452,7 @@
                     </pic:cNvPicPr>
                   </pic:nvPicPr>
                   <pic:blipFill>
-                    <a:blip r:embed="rId16"/>
+                    <a:blip r:embed="rId15"/>
                     <a:srcRect/>
                     <a:stretch>
                       <a:fillRect/>
@@ -2123,10 +2487,10 @@
       <w:r>
         <w:rPr>
           <w:noProof/>
-          <w:lang w:val="en-US" w:bidi="ar-SA"/>
+          <w:lang w:val="es-ES" w:eastAsia="es-ES" w:bidi="ar-SA"/>
         </w:rPr>
         <w:drawing>
-          <wp:inline distT="0" distB="0" distL="0" distR="0" wp14:anchorId="2D8079DA" wp14:editId="34CF711E">
+          <wp:inline distT="0" distB="0" distL="0" distR="0">
             <wp:extent cx="5400040" cy="948743"/>
             <wp:effectExtent l="19050" t="19050" r="10160" b="22807"/>
             <wp:docPr id="7" name="Imagen 4"/>
@@ -2143,7 +2507,7 @@
                     </pic:cNvPicPr>
                   </pic:nvPicPr>
                   <pic:blipFill>
-                    <a:blip r:embed="rId17"/>
+                    <a:blip r:embed="rId16"/>
                     <a:srcRect/>
                     <a:stretch>
                       <a:fillRect/>
@@ -2178,18 +2542,18 @@
       <w:pPr>
         <w:jc w:val="center"/>
         <w:rPr>
-          <w:rStyle w:val="SubtleReference"/>
-        </w:rPr>
-      </w:pPr>
-      <w:r>
-        <w:rPr>
-          <w:rStyle w:val="SubtleReference"/>
+          <w:rStyle w:val="Referenciasutil"/>
+        </w:rPr>
+      </w:pPr>
+      <w:r>
+        <w:rPr>
+          <w:rStyle w:val="Referenciasutil"/>
         </w:rPr>
         <w:t>Il·lustració 4</w:t>
       </w:r>
       <w:r>
         <w:rPr>
-          <w:rStyle w:val="SubtleReference"/>
+          <w:rStyle w:val="Referenciasutil"/>
         </w:rPr>
         <w:t xml:space="preserve"> – Pantalles de pràctica d’escriptura</w:t>
       </w:r>
@@ -2234,9 +2598,9 @@
     </w:p>
     <w:p>
       <w:pPr>
-        <w:pStyle w:val="Heading1"/>
-      </w:pPr>
-      <w:bookmarkStart w:id="8" w:name="_Toc337915936"/>
+        <w:pStyle w:val="Ttulo1"/>
+      </w:pPr>
+      <w:bookmarkStart w:id="8" w:name="_Toc338015773"/>
       <w:r>
         <w:lastRenderedPageBreak/>
         <w:t xml:space="preserve">Capítol 3: </w:t>
@@ -2264,11 +2628,13 @@
     </w:p>
     <w:p>
       <w:pPr>
-        <w:pStyle w:val="Heading2"/>
-      </w:pPr>
+        <w:pStyle w:val="Ttulo2"/>
+      </w:pPr>
+      <w:bookmarkStart w:id="9" w:name="_Toc338015774"/>
       <w:r>
         <w:t>3.1. Diccionaris</w:t>
       </w:r>
+      <w:bookmarkEnd w:id="9"/>
     </w:p>
     <w:p>
       <w:pPr>
@@ -2294,7 +2660,7 @@
     </w:p>
     <w:p>
       <w:pPr>
-        <w:pStyle w:val="ListParagraph"/>
+        <w:pStyle w:val="Prrafodelista"/>
         <w:numPr>
           <w:ilvl w:val="0"/>
           <w:numId w:val="20"/>
@@ -2306,7 +2672,7 @@
     </w:p>
     <w:p>
       <w:pPr>
-        <w:pStyle w:val="ListParagraph"/>
+        <w:pStyle w:val="Prrafodelista"/>
         <w:numPr>
           <w:ilvl w:val="0"/>
           <w:numId w:val="20"/>
@@ -2318,7 +2684,7 @@
     </w:p>
     <w:p>
       <w:pPr>
-        <w:pStyle w:val="ListParagraph"/>
+        <w:pStyle w:val="Prrafodelista"/>
         <w:numPr>
           <w:ilvl w:val="0"/>
           <w:numId w:val="20"/>
@@ -2330,7 +2696,7 @@
     </w:p>
     <w:p>
       <w:pPr>
-        <w:pStyle w:val="ListParagraph"/>
+        <w:pStyle w:val="Prrafodelista"/>
         <w:numPr>
           <w:ilvl w:val="0"/>
           <w:numId w:val="20"/>
@@ -2342,7 +2708,7 @@
     </w:p>
     <w:p>
       <w:pPr>
-        <w:pStyle w:val="ListParagraph"/>
+        <w:pStyle w:val="Prrafodelista"/>
         <w:numPr>
           <w:ilvl w:val="0"/>
           <w:numId w:val="20"/>
@@ -2359,14 +2725,16 @@
     </w:p>
     <w:p>
       <w:pPr>
-        <w:pStyle w:val="Heading2"/>
-      </w:pPr>
+        <w:pStyle w:val="Ttulo2"/>
+      </w:pPr>
+      <w:bookmarkStart w:id="10" w:name="_Toc338015775"/>
       <w:r>
         <w:t xml:space="preserve">3.2. </w:t>
       </w:r>
       <w:r>
         <w:t>Flashcards</w:t>
       </w:r>
+      <w:bookmarkEnd w:id="10"/>
     </w:p>
     <w:p>
       <w:pPr>
@@ -2395,7 +2763,7 @@
     </w:p>
     <w:p>
       <w:pPr>
-        <w:pStyle w:val="ListParagraph"/>
+        <w:pStyle w:val="Prrafodelista"/>
         <w:numPr>
           <w:ilvl w:val="0"/>
           <w:numId w:val="20"/>
@@ -2407,7 +2775,7 @@
     </w:p>
     <w:p>
       <w:pPr>
-        <w:pStyle w:val="ListParagraph"/>
+        <w:pStyle w:val="Prrafodelista"/>
         <w:numPr>
           <w:ilvl w:val="0"/>
           <w:numId w:val="20"/>
@@ -2419,7 +2787,7 @@
     </w:p>
     <w:p>
       <w:pPr>
-        <w:pStyle w:val="ListParagraph"/>
+        <w:pStyle w:val="Prrafodelista"/>
         <w:numPr>
           <w:ilvl w:val="0"/>
           <w:numId w:val="20"/>
@@ -2431,7 +2799,7 @@
     </w:p>
     <w:p>
       <w:pPr>
-        <w:pStyle w:val="ListParagraph"/>
+        <w:pStyle w:val="Prrafodelista"/>
         <w:numPr>
           <w:ilvl w:val="0"/>
           <w:numId w:val="20"/>
@@ -2451,14 +2819,19 @@
     </w:p>
     <w:p>
       <w:pPr>
-        <w:pStyle w:val="Heading2"/>
-      </w:pPr>
+        <w:pStyle w:val="Ttulo2"/>
+      </w:pPr>
+      <w:bookmarkStart w:id="11" w:name="_Toc338015776"/>
       <w:r>
         <w:t xml:space="preserve">3.3. </w:t>
       </w:r>
       <w:r>
-        <w:t>ÀUDIO</w:t>
-      </w:r>
+        <w:t>À</w:t>
+      </w:r>
+      <w:r>
+        <w:t>udio</w:t>
+      </w:r>
+      <w:bookmarkEnd w:id="11"/>
     </w:p>
     <w:p>
       <w:pPr>
@@ -2484,11 +2857,16 @@
     </w:p>
     <w:p>
       <w:pPr>
-        <w:pStyle w:val="Heading2"/>
-      </w:pPr>
+        <w:pStyle w:val="Ttulo2"/>
+      </w:pPr>
+      <w:bookmarkStart w:id="12" w:name="_Toc338015777"/>
+      <w:r>
+        <w:t xml:space="preserve">3.4. </w:t>
+      </w:r>
       <w:r>
         <w:t>Pràctica de Traços</w:t>
       </w:r>
+      <w:bookmarkEnd w:id="12"/>
     </w:p>
     <w:p>
       <w:pPr>
@@ -2521,9 +2899,9 @@
     </w:p>
     <w:p>
       <w:pPr>
-        <w:pStyle w:val="Heading1"/>
-      </w:pPr>
-      <w:bookmarkStart w:id="9" w:name="_Toc337915937"/>
+        <w:pStyle w:val="Ttulo1"/>
+      </w:pPr>
+      <w:bookmarkStart w:id="13" w:name="_Toc338015778"/>
       <w:r>
         <w:lastRenderedPageBreak/>
         <w:t xml:space="preserve">Capítol 4: </w:t>
@@ -2531,20 +2909,20 @@
       <w:r>
         <w:t>Anàlisi i disseny</w:t>
       </w:r>
-      <w:bookmarkEnd w:id="9"/>
-    </w:p>
-    <w:p>
-      <w:pPr>
-        <w:pStyle w:val="Heading2"/>
-      </w:pPr>
-      <w:bookmarkStart w:id="10" w:name="_Toc337915938"/>
+      <w:bookmarkEnd w:id="13"/>
+    </w:p>
+    <w:p>
+      <w:pPr>
+        <w:pStyle w:val="Ttulo2"/>
+      </w:pPr>
+      <w:bookmarkStart w:id="14" w:name="_Toc338015779"/>
       <w:r>
         <w:t xml:space="preserve">4.1. </w:t>
       </w:r>
       <w:r>
         <w:t>Tecnologia</w:t>
       </w:r>
-      <w:bookmarkEnd w:id="10"/>
+      <w:bookmarkEnd w:id="14"/>
     </w:p>
     <w:p>
       <w:pPr>
@@ -2600,10 +2978,10 @@
       <w:r>
         <w:rPr>
           <w:noProof/>
-          <w:lang w:val="en-US" w:bidi="ar-SA"/>
+          <w:lang w:val="es-ES" w:eastAsia="es-ES" w:bidi="ar-SA"/>
         </w:rPr>
         <w:drawing>
-          <wp:inline distT="0" distB="0" distL="0" distR="0" wp14:anchorId="15336C56" wp14:editId="70CFC9F3">
+          <wp:inline distT="0" distB="0" distL="0" distR="0">
             <wp:extent cx="3994547" cy="2324100"/>
             <wp:effectExtent l="19050" t="19050" r="25003" b="19050"/>
             <wp:docPr id="9" name="Imagen 4" descr="http://www.loiane.com/wp-content/uploads/2012/05/sencha_touch_slide.png"/>
@@ -2620,7 +2998,7 @@
                     </pic:cNvPicPr>
                   </pic:nvPicPr>
                   <pic:blipFill>
-                    <a:blip r:embed="rId18"/>
+                    <a:blip r:embed="rId17"/>
                     <a:srcRect/>
                     <a:stretch>
                       <a:fillRect/>
@@ -2657,7 +3035,7 @@
       </w:pPr>
       <w:r>
         <w:rPr>
-          <w:rStyle w:val="SubtleReference"/>
+          <w:rStyle w:val="Referenciasutil"/>
         </w:rPr>
         <w:t>Il·lustració 6 – Framework escollit , el Sencha Touch 2</w:t>
       </w:r>
@@ -2706,10 +3084,10 @@
       <w:r>
         <w:rPr>
           <w:noProof/>
-          <w:lang w:val="en-US" w:bidi="ar-SA"/>
+          <w:lang w:val="es-ES" w:eastAsia="es-ES" w:bidi="ar-SA"/>
         </w:rPr>
         <w:drawing>
-          <wp:inline distT="0" distB="0" distL="0" distR="0" wp14:anchorId="6E835DA5" wp14:editId="40AC7236">
+          <wp:inline distT="0" distB="0" distL="0" distR="0">
             <wp:extent cx="3538105" cy="2162175"/>
             <wp:effectExtent l="19050" t="19050" r="24245" b="28575"/>
             <wp:docPr id="8" name="Imagen 1" descr="http://files.myopera.com/mimetist/albums/12192732/HTML5%2BCSS3.png"/>
@@ -2726,7 +3104,7 @@
                     </pic:cNvPicPr>
                   </pic:nvPicPr>
                   <pic:blipFill>
-                    <a:blip r:embed="rId19"/>
+                    <a:blip r:embed="rId18"/>
                     <a:srcRect/>
                     <a:stretch>
                       <a:fillRect/>
@@ -2761,30 +3139,30 @@
       <w:pPr>
         <w:jc w:val="center"/>
         <w:rPr>
-          <w:rStyle w:val="SubtleReference"/>
-        </w:rPr>
-      </w:pPr>
-      <w:r>
-        <w:rPr>
-          <w:rStyle w:val="SubtleReference"/>
+          <w:rStyle w:val="Referenciasutil"/>
+        </w:rPr>
+      </w:pPr>
+      <w:r>
+        <w:rPr>
+          <w:rStyle w:val="Referenciasutil"/>
         </w:rPr>
         <w:t xml:space="preserve">Il·lustració </w:t>
       </w:r>
       <w:r>
         <w:rPr>
-          <w:rStyle w:val="SubtleReference"/>
+          <w:rStyle w:val="Referenciasutil"/>
         </w:rPr>
         <w:t>6</w:t>
       </w:r>
       <w:r>
         <w:rPr>
-          <w:rStyle w:val="SubtleReference"/>
+          <w:rStyle w:val="Referenciasutil"/>
         </w:rPr>
         <w:t xml:space="preserve"> – Llenguatges usats per a l’elaboració </w:t>
       </w:r>
       <w:r>
         <w:rPr>
-          <w:rStyle w:val="SubtleReference"/>
+          <w:rStyle w:val="Referenciasutil"/>
         </w:rPr>
         <w:t>del projecte</w:t>
       </w:r>
@@ -2866,10 +3244,10 @@
       <w:r>
         <w:rPr>
           <w:noProof/>
-          <w:lang w:val="en-US" w:bidi="ar-SA"/>
+          <w:lang w:val="es-ES" w:eastAsia="es-ES" w:bidi="ar-SA"/>
         </w:rPr>
         <w:drawing>
-          <wp:inline distT="0" distB="0" distL="0" distR="0" wp14:anchorId="32A6516B" wp14:editId="318E3A82">
+          <wp:inline distT="0" distB="0" distL="0" distR="0">
             <wp:extent cx="2794000" cy="762000"/>
             <wp:effectExtent l="19050" t="19050" r="25400" b="19050"/>
             <wp:docPr id="10" name="Imagen 7" descr="http://morelosgeek.com/wp-content/uploads/2012/05/node_js.png"/>
@@ -2886,7 +3264,7 @@
                     </pic:cNvPicPr>
                   </pic:nvPicPr>
                   <pic:blipFill>
-                    <a:blip r:embed="rId20"/>
+                    <a:blip r:embed="rId19"/>
                     <a:srcRect/>
                     <a:stretch>
                       <a:fillRect/>
@@ -2921,18 +3299,18 @@
       <w:pPr>
         <w:jc w:val="center"/>
         <w:rPr>
-          <w:rStyle w:val="SubtleReference"/>
-        </w:rPr>
-      </w:pPr>
-      <w:r>
-        <w:rPr>
-          <w:rStyle w:val="SubtleReference"/>
+          <w:rStyle w:val="Referenciasutil"/>
+        </w:rPr>
+      </w:pPr>
+      <w:r>
+        <w:rPr>
+          <w:rStyle w:val="Referenciasutil"/>
         </w:rPr>
         <w:t xml:space="preserve">Il·lustració 7 – </w:t>
       </w:r>
       <w:r>
         <w:rPr>
-          <w:rStyle w:val="SubtleReference"/>
+          <w:rStyle w:val="Referenciasutil"/>
         </w:rPr>
         <w:t>Servidor escollit, pur JavaScript</w:t>
       </w:r>
@@ -2976,10 +3354,10 @@
       </w:r>
     </w:p>
     <w:p>
-      <w:hyperlink r:id="rId21" w:history="1">
+      <w:hyperlink r:id="rId20" w:history="1">
         <w:r>
           <w:rPr>
-            <w:rStyle w:val="Hyperlink"/>
+            <w:rStyle w:val="Hipervnculo"/>
           </w:rPr>
           <w:t>https://github.com/salvinha/UOCPFC_Eduard_Salva.git</w:t>
         </w:r>
@@ -2992,10 +3370,10 @@
       <w:r>
         <w:rPr>
           <w:noProof/>
-          <w:lang w:val="en-US" w:bidi="ar-SA"/>
+          <w:lang w:val="es-ES" w:eastAsia="es-ES" w:bidi="ar-SA"/>
         </w:rPr>
         <w:drawing>
-          <wp:inline distT="0" distB="0" distL="0" distR="0" wp14:anchorId="38674F64" wp14:editId="6E5D71B6">
+          <wp:inline distT="0" distB="0" distL="0" distR="0">
             <wp:extent cx="2667000" cy="1057603"/>
             <wp:effectExtent l="19050" t="19050" r="19050" b="28247"/>
             <wp:docPr id="11" name="Imagen 1" descr="http://cdn.gregrickaby.com/wp-content/uploads/2012/03/github-logo.png"/>
@@ -3012,7 +3390,7 @@
                     </pic:cNvPicPr>
                   </pic:nvPicPr>
                   <pic:blipFill>
-                    <a:blip r:embed="rId22"/>
+                    <a:blip r:embed="rId21"/>
                     <a:srcRect/>
                     <a:stretch>
                       <a:fillRect/>
@@ -3047,31 +3425,31 @@
       <w:pPr>
         <w:jc w:val="center"/>
         <w:rPr>
-          <w:rStyle w:val="SubtleReference"/>
-        </w:rPr>
-      </w:pPr>
-      <w:r>
-        <w:rPr>
-          <w:rStyle w:val="SubtleReference"/>
+          <w:rStyle w:val="Referenciasutil"/>
+        </w:rPr>
+      </w:pPr>
+      <w:r>
+        <w:rPr>
+          <w:rStyle w:val="Referenciasutil"/>
         </w:rPr>
         <w:t xml:space="preserve">Il·lustració 8 – </w:t>
       </w:r>
       <w:r>
         <w:rPr>
-          <w:rStyle w:val="SubtleReference"/>
+          <w:rStyle w:val="Referenciasutil"/>
         </w:rPr>
         <w:t>Sistema de control de versions del nostre projecte</w:t>
       </w:r>
     </w:p>
     <w:p>
       <w:pPr>
-        <w:pStyle w:val="Heading2"/>
-      </w:pPr>
-      <w:bookmarkStart w:id="11" w:name="_Toc337915939"/>
+        <w:pStyle w:val="Ttulo2"/>
+      </w:pPr>
+      <w:bookmarkStart w:id="15" w:name="_Toc338015780"/>
       <w:r>
         <w:t>4.2. Arquitectura del sistema</w:t>
       </w:r>
-      <w:bookmarkEnd w:id="11"/>
+      <w:bookmarkEnd w:id="15"/>
     </w:p>
     <w:p>
       <w:pPr>
@@ -3092,8 +3470,8 @@
         </w:rPr>
         <w:t>framework</w:t>
       </w:r>
-      <w:bookmarkStart w:id="12" w:name="_GoBack"/>
-      <w:bookmarkEnd w:id="12"/>
+      <w:bookmarkStart w:id="16" w:name="_GoBack"/>
+      <w:bookmarkEnd w:id="16"/>
       <w:r>
         <w:t xml:space="preserve"> Sencha Touch</w:t>
       </w:r>
@@ -3116,10 +3494,10 @@
       <w:r>
         <w:rPr>
           <w:noProof/>
-          <w:lang w:val="en-US" w:bidi="ar-SA"/>
+          <w:lang w:val="es-ES" w:eastAsia="es-ES" w:bidi="ar-SA"/>
         </w:rPr>
         <w:drawing>
-          <wp:inline distT="0" distB="0" distL="0" distR="0" wp14:anchorId="11E050C6" wp14:editId="658786EE">
+          <wp:inline distT="0" distB="0" distL="0" distR="0">
             <wp:extent cx="2647950" cy="2400300"/>
             <wp:effectExtent l="19050" t="19050" r="19050" b="19050"/>
             <wp:docPr id="12" name="Imagen 4" descr="http://www.cocoalab.com/media/labnotes/mvc.png"/>
@@ -3136,7 +3514,7 @@
                     </pic:cNvPicPr>
                   </pic:nvPicPr>
                   <pic:blipFill>
-                    <a:blip r:embed="rId23"/>
+                    <a:blip r:embed="rId22"/>
                     <a:srcRect/>
                     <a:stretch>
                       <a:fillRect/>
@@ -3171,25 +3549,25 @@
       <w:pPr>
         <w:jc w:val="center"/>
         <w:rPr>
-          <w:rStyle w:val="SubtleReference"/>
-        </w:rPr>
-      </w:pPr>
-      <w:r>
-        <w:rPr>
-          <w:rStyle w:val="SubtleReference"/>
+          <w:rStyle w:val="Referenciasutil"/>
+        </w:rPr>
+      </w:pPr>
+      <w:r>
+        <w:rPr>
+          <w:rStyle w:val="Referenciasutil"/>
         </w:rPr>
         <w:t>Il·lustració 9 – Model Vista Controlador (MVC) del framework</w:t>
       </w:r>
       <w:r>
         <w:rPr>
-          <w:rStyle w:val="SubtleReference"/>
+          <w:rStyle w:val="Referenciasutil"/>
         </w:rPr>
         <w:t xml:space="preserve"> Sencha Touch</w:t>
       </w:r>
     </w:p>
     <w:p>
       <w:pPr>
-        <w:pStyle w:val="ListParagraph"/>
+        <w:pStyle w:val="Prrafodelista"/>
         <w:numPr>
           <w:ilvl w:val="0"/>
           <w:numId w:val="19"/>
@@ -3227,7 +3605,7 @@
     </w:p>
     <w:p>
       <w:pPr>
-        <w:pStyle w:val="ListParagraph"/>
+        <w:pStyle w:val="Prrafodelista"/>
         <w:numPr>
           <w:ilvl w:val="0"/>
           <w:numId w:val="19"/>
@@ -3294,7 +3672,7 @@
     </w:p>
     <w:p>
       <w:pPr>
-        <w:pStyle w:val="ListParagraph"/>
+        <w:pStyle w:val="Prrafodelista"/>
         <w:numPr>
           <w:ilvl w:val="0"/>
           <w:numId w:val="19"/>
@@ -3390,11 +3768,13 @@
     </w:p>
     <w:p>
       <w:pPr>
-        <w:pStyle w:val="Heading2"/>
-      </w:pPr>
+        <w:pStyle w:val="Ttulo2"/>
+      </w:pPr>
+      <w:bookmarkStart w:id="17" w:name="_Toc338015781"/>
       <w:r>
         <w:t>4.3. Disseny preliminar de les pantalles</w:t>
       </w:r>
+      <w:bookmarkEnd w:id="17"/>
     </w:p>
     <w:p>
       <w:pPr>
@@ -3423,10 +3803,10 @@
       <w:r>
         <w:rPr>
           <w:noProof/>
-          <w:lang w:val="en-US" w:bidi="ar-SA"/>
+          <w:lang w:val="es-ES" w:eastAsia="es-ES" w:bidi="ar-SA"/>
         </w:rPr>
         <w:drawing>
-          <wp:inline distT="0" distB="0" distL="0" distR="0" wp14:anchorId="1B5051D9" wp14:editId="7360AF32">
+          <wp:inline distT="0" distB="0" distL="0" distR="0">
             <wp:extent cx="2653493" cy="4680000"/>
             <wp:effectExtent l="19050" t="0" r="0" b="0"/>
             <wp:docPr id="15" name="Imagen 3" descr="C:\Users\Salvador\GitHub\UOCPFC_Eduard_Salva\trunk\Implementacio\maqueta\Inici.jpg"/>
@@ -3443,7 +3823,7 @@
                     </pic:cNvPicPr>
                   </pic:nvPicPr>
                   <pic:blipFill>
-                    <a:blip r:embed="rId24"/>
+                    <a:blip r:embed="rId23"/>
                     <a:srcRect/>
                     <a:stretch>
                       <a:fillRect/>
@@ -3476,12 +3856,12 @@
       <w:pPr>
         <w:jc w:val="center"/>
         <w:rPr>
-          <w:rStyle w:val="SubtleReference"/>
-        </w:rPr>
-      </w:pPr>
-      <w:r>
-        <w:rPr>
-          <w:rStyle w:val="SubtleReference"/>
+          <w:rStyle w:val="Referenciasutil"/>
+        </w:rPr>
+      </w:pPr>
+      <w:r>
+        <w:rPr>
+          <w:rStyle w:val="Referenciasutil"/>
         </w:rPr>
         <w:t>Il·lustració 10 – Pantalla d’inici de la maqueta</w:t>
       </w:r>
@@ -3502,7 +3882,7 @@
 </file>
 
 <file path=word/endnotes.xml><?xml version="1.0" encoding="utf-8"?>
-<w:endnotes xmlns:wpc="http://schemas.microsoft.com/office/word/2010/wordprocessingCanvas" xmlns:mo="http://schemas.microsoft.com/office/mac/office/2008/main" xmlns:mc="http://schemas.openxmlformats.org/markup-compatibility/2006" xmlns:mv="urn:schemas-microsoft-com:mac:vml" xmlns:o="urn:schemas-microsoft-com:office:office" xmlns:r="http://schemas.openxmlformats.org/officeDocument/2006/relationships" xmlns:m="http://schemas.openxmlformats.org/officeDocument/2006/math" xmlns:v="urn:schemas-microsoft-com:vml" xmlns:wp14="http://schemas.microsoft.com/office/word/2010/wordprocessingDrawing" xmlns:wp="http://schemas.openxmlformats.org/drawingml/2006/wordprocessingDrawing" xmlns:w10="urn:schemas-microsoft-com:office:word" xmlns:w="http://schemas.openxmlformats.org/wordprocessingml/2006/main" xmlns:w14="http://schemas.microsoft.com/office/word/2010/wordml" xmlns:wpg="http://schemas.microsoft.com/office/word/2010/wordprocessingGroup" xmlns:wpi="http://schemas.microsoft.com/office/word/2010/wordprocessingInk" xmlns:wne="http://schemas.microsoft.com/office/word/2006/wordml" xmlns:wps="http://schemas.microsoft.com/office/word/2010/wordprocessingShape" mc:Ignorable="w14 wp14">
+<w:endnotes xmlns:ve="http://schemas.openxmlformats.org/markup-compatibility/2006" xmlns:o="urn:schemas-microsoft-com:office:office" xmlns:r="http://schemas.openxmlformats.org/officeDocument/2006/relationships" xmlns:m="http://schemas.openxmlformats.org/officeDocument/2006/math" xmlns:v="urn:schemas-microsoft-com:vml" xmlns:wp="http://schemas.openxmlformats.org/drawingml/2006/wordprocessingDrawing" xmlns:w10="urn:schemas-microsoft-com:office:word" xmlns:w="http://schemas.openxmlformats.org/wordprocessingml/2006/main" xmlns:wne="http://schemas.microsoft.com/office/word/2006/wordml">
   <w:endnote w:type="separator" w:id="-1">
     <w:p>
       <w:pPr>
@@ -3527,10 +3907,10 @@
 </file>
 
 <file path=word/footer1.xml><?xml version="1.0" encoding="utf-8"?>
-<w:ftr xmlns:wpc="http://schemas.microsoft.com/office/word/2010/wordprocessingCanvas" xmlns:mo="http://schemas.microsoft.com/office/mac/office/2008/main" xmlns:mc="http://schemas.openxmlformats.org/markup-compatibility/2006" xmlns:mv="urn:schemas-microsoft-com:mac:vml" xmlns:o="urn:schemas-microsoft-com:office:office" xmlns:r="http://schemas.openxmlformats.org/officeDocument/2006/relationships" xmlns:m="http://schemas.openxmlformats.org/officeDocument/2006/math" xmlns:v="urn:schemas-microsoft-com:vml" xmlns:wp14="http://schemas.microsoft.com/office/word/2010/wordprocessingDrawing" xmlns:wp="http://schemas.openxmlformats.org/drawingml/2006/wordprocessingDrawing" xmlns:w10="urn:schemas-microsoft-com:office:word" xmlns:w="http://schemas.openxmlformats.org/wordprocessingml/2006/main" xmlns:w14="http://schemas.microsoft.com/office/word/2010/wordml" xmlns:wpg="http://schemas.microsoft.com/office/word/2010/wordprocessingGroup" xmlns:wpi="http://schemas.microsoft.com/office/word/2010/wordprocessingInk" xmlns:wne="http://schemas.microsoft.com/office/word/2006/wordml" xmlns:wps="http://schemas.microsoft.com/office/word/2010/wordprocessingShape" mc:Ignorable="w14 wp14">
+<w:ftr xmlns:ve="http://schemas.openxmlformats.org/markup-compatibility/2006" xmlns:o="urn:schemas-microsoft-com:office:office" xmlns:r="http://schemas.openxmlformats.org/officeDocument/2006/relationships" xmlns:m="http://schemas.openxmlformats.org/officeDocument/2006/math" xmlns:v="urn:schemas-microsoft-com:vml" xmlns:wp="http://schemas.openxmlformats.org/drawingml/2006/wordprocessingDrawing" xmlns:w10="urn:schemas-microsoft-com:office:word" xmlns:w="http://schemas.openxmlformats.org/wordprocessingml/2006/main" xmlns:wne="http://schemas.microsoft.com/office/word/2006/wordml">
   <w:p>
     <w:pPr>
-      <w:pStyle w:val="Footer"/>
+      <w:pStyle w:val="Piedepgina"/>
       <w:jc w:val="center"/>
     </w:pPr>
     <w:r>
@@ -3549,7 +3929,7 @@
       <w:rPr>
         <w:noProof/>
       </w:rPr>
-      <w:t>12</w:t>
+      <w:t>11</w:t>
     </w:r>
     <w:r>
       <w:rPr>
@@ -3587,14 +3967,14 @@
   </w:p>
   <w:p>
     <w:pPr>
-      <w:pStyle w:val="Footer"/>
+      <w:pStyle w:val="Piedepgina"/>
     </w:pPr>
   </w:p>
 </w:ftr>
 </file>
 
 <file path=word/footnotes.xml><?xml version="1.0" encoding="utf-8"?>
-<w:footnotes xmlns:wpc="http://schemas.microsoft.com/office/word/2010/wordprocessingCanvas" xmlns:mo="http://schemas.microsoft.com/office/mac/office/2008/main" xmlns:mc="http://schemas.openxmlformats.org/markup-compatibility/2006" xmlns:mv="urn:schemas-microsoft-com:mac:vml" xmlns:o="urn:schemas-microsoft-com:office:office" xmlns:r="http://schemas.openxmlformats.org/officeDocument/2006/relationships" xmlns:m="http://schemas.openxmlformats.org/officeDocument/2006/math" xmlns:v="urn:schemas-microsoft-com:vml" xmlns:wp14="http://schemas.microsoft.com/office/word/2010/wordprocessingDrawing" xmlns:wp="http://schemas.openxmlformats.org/drawingml/2006/wordprocessingDrawing" xmlns:w10="urn:schemas-microsoft-com:office:word" xmlns:w="http://schemas.openxmlformats.org/wordprocessingml/2006/main" xmlns:w14="http://schemas.microsoft.com/office/word/2010/wordml" xmlns:wpg="http://schemas.microsoft.com/office/word/2010/wordprocessingGroup" xmlns:wpi="http://schemas.microsoft.com/office/word/2010/wordprocessingInk" xmlns:wne="http://schemas.microsoft.com/office/word/2006/wordml" xmlns:wps="http://schemas.microsoft.com/office/word/2010/wordprocessingShape" mc:Ignorable="w14 wp14">
+<w:footnotes xmlns:ve="http://schemas.openxmlformats.org/markup-compatibility/2006" xmlns:o="urn:schemas-microsoft-com:office:office" xmlns:r="http://schemas.openxmlformats.org/officeDocument/2006/relationships" xmlns:m="http://schemas.openxmlformats.org/officeDocument/2006/math" xmlns:v="urn:schemas-microsoft-com:vml" xmlns:wp="http://schemas.openxmlformats.org/drawingml/2006/wordprocessingDrawing" xmlns:w10="urn:schemas-microsoft-com:office:word" xmlns:w="http://schemas.openxmlformats.org/wordprocessingml/2006/main" xmlns:wne="http://schemas.microsoft.com/office/word/2006/wordml">
   <w:footnote w:type="separator" w:id="-1">
     <w:p>
       <w:pPr>
@@ -3619,10 +3999,10 @@
 </file>
 
 <file path=word/header1.xml><?xml version="1.0" encoding="utf-8"?>
-<w:hdr xmlns:wpc="http://schemas.microsoft.com/office/word/2010/wordprocessingCanvas" xmlns:mo="http://schemas.microsoft.com/office/mac/office/2008/main" xmlns:mc="http://schemas.openxmlformats.org/markup-compatibility/2006" xmlns:mv="urn:schemas-microsoft-com:mac:vml" xmlns:o="urn:schemas-microsoft-com:office:office" xmlns:r="http://schemas.openxmlformats.org/officeDocument/2006/relationships" xmlns:m="http://schemas.openxmlformats.org/officeDocument/2006/math" xmlns:v="urn:schemas-microsoft-com:vml" xmlns:wp14="http://schemas.microsoft.com/office/word/2010/wordprocessingDrawing" xmlns:wp="http://schemas.openxmlformats.org/drawingml/2006/wordprocessingDrawing" xmlns:w10="urn:schemas-microsoft-com:office:word" xmlns:w="http://schemas.openxmlformats.org/wordprocessingml/2006/main" xmlns:w14="http://schemas.microsoft.com/office/word/2010/wordml" xmlns:wpg="http://schemas.microsoft.com/office/word/2010/wordprocessingGroup" xmlns:wpi="http://schemas.microsoft.com/office/word/2010/wordprocessingInk" xmlns:wne="http://schemas.microsoft.com/office/word/2006/wordml" xmlns:wps="http://schemas.microsoft.com/office/word/2010/wordprocessingShape" mc:Ignorable="w14 wp14">
+<w:hdr xmlns:ve="http://schemas.openxmlformats.org/markup-compatibility/2006" xmlns:o="urn:schemas-microsoft-com:office:office" xmlns:r="http://schemas.openxmlformats.org/officeDocument/2006/relationships" xmlns:m="http://schemas.openxmlformats.org/officeDocument/2006/math" xmlns:v="urn:schemas-microsoft-com:vml" xmlns:wp="http://schemas.openxmlformats.org/drawingml/2006/wordprocessingDrawing" xmlns:w10="urn:schemas-microsoft-com:office:word" xmlns:w="http://schemas.openxmlformats.org/wordprocessingml/2006/main" xmlns:wne="http://schemas.microsoft.com/office/word/2006/wordml">
   <w:p>
     <w:pPr>
-      <w:pStyle w:val="Header"/>
+      <w:pStyle w:val="Encabezado"/>
       <w:rPr>
         <w:rFonts w:cs="Calibri"/>
       </w:rPr>
@@ -3656,7 +4036,7 @@
   </w:p>
   <w:p>
     <w:pPr>
-      <w:pStyle w:val="Header"/>
+      <w:pStyle w:val="Encabezado"/>
       <w:rPr>
         <w:rFonts w:cs="Calibri"/>
       </w:rPr>
@@ -3700,7 +4080,7 @@
   </w:p>
   <w:p>
     <w:pPr>
-      <w:pStyle w:val="Header"/>
+      <w:pStyle w:val="Encabezado"/>
     </w:pPr>
     <w:r>
       <w:rPr>
@@ -3758,19 +4138,19 @@
   </w:p>
   <w:p>
     <w:pPr>
-      <w:pStyle w:val="Header"/>
+      <w:pStyle w:val="Encabezado"/>
     </w:pPr>
   </w:p>
   <w:p>
     <w:pPr>
-      <w:pStyle w:val="Header"/>
+      <w:pStyle w:val="Encabezado"/>
     </w:pPr>
   </w:p>
 </w:hdr>
 </file>
 
 <file path=word/numbering.xml><?xml version="1.0" encoding="utf-8"?>
-<w:numbering xmlns:wpc="http://schemas.microsoft.com/office/word/2010/wordprocessingCanvas" xmlns:mo="http://schemas.microsoft.com/office/mac/office/2008/main" xmlns:mc="http://schemas.openxmlformats.org/markup-compatibility/2006" xmlns:mv="urn:schemas-microsoft-com:mac:vml" xmlns:o="urn:schemas-microsoft-com:office:office" xmlns:r="http://schemas.openxmlformats.org/officeDocument/2006/relationships" xmlns:m="http://schemas.openxmlformats.org/officeDocument/2006/math" xmlns:v="urn:schemas-microsoft-com:vml" xmlns:wp14="http://schemas.microsoft.com/office/word/2010/wordprocessingDrawing" xmlns:wp="http://schemas.openxmlformats.org/drawingml/2006/wordprocessingDrawing" xmlns:w10="urn:schemas-microsoft-com:office:word" xmlns:w="http://schemas.openxmlformats.org/wordprocessingml/2006/main" xmlns:w14="http://schemas.microsoft.com/office/word/2010/wordml" xmlns:wpg="http://schemas.microsoft.com/office/word/2010/wordprocessingGroup" xmlns:wpi="http://schemas.microsoft.com/office/word/2010/wordprocessingInk" xmlns:wne="http://schemas.microsoft.com/office/word/2006/wordml" xmlns:wps="http://schemas.microsoft.com/office/word/2010/wordprocessingShape" mc:Ignorable="w14 wp14">
+<w:numbering xmlns:ve="http://schemas.openxmlformats.org/markup-compatibility/2006" xmlns:o="urn:schemas-microsoft-com:office:office" xmlns:r="http://schemas.openxmlformats.org/officeDocument/2006/relationships" xmlns:m="http://schemas.openxmlformats.org/officeDocument/2006/math" xmlns:v="urn:schemas-microsoft-com:vml" xmlns:wp="http://schemas.openxmlformats.org/drawingml/2006/wordprocessingDrawing" xmlns:w10="urn:schemas-microsoft-com:office:word" xmlns:w="http://schemas.openxmlformats.org/wordprocessingml/2006/main" xmlns:wne="http://schemas.microsoft.com/office/word/2006/wordml">
   <w:abstractNum w:abstractNumId="0">
     <w:nsid w:val="13B95132"/>
     <w:multiLevelType w:val="hybridMultilevel"/>
@@ -5959,7 +6339,7 @@
 </file>
 
 <file path=word/styles.xml><?xml version="1.0" encoding="utf-8"?>
-<w:styles xmlns:mc="http://schemas.openxmlformats.org/markup-compatibility/2006" xmlns:r="http://schemas.openxmlformats.org/officeDocument/2006/relationships" xmlns:w="http://schemas.openxmlformats.org/wordprocessingml/2006/main" xmlns:w14="http://schemas.microsoft.com/office/word/2010/wordml" mc:Ignorable="w14">
+<w:styles xmlns:r="http://schemas.openxmlformats.org/officeDocument/2006/relationships" xmlns:w="http://schemas.openxmlformats.org/wordprocessingml/2006/main">
   <w:docDefaults>
     <w:rPrDefault>
       <w:rPr>
@@ -5975,7 +6355,7 @@
       </w:pPr>
     </w:pPrDefault>
   </w:docDefaults>
-  <w:latentStyles w:defLockedState="0" w:defUIPriority="99" w:defSemiHidden="1" w:defUnhideWhenUsed="1" w:defQFormat="0" w:count="276">
+  <w:latentStyles w:defLockedState="0" w:defUIPriority="99" w:defSemiHidden="1" w:defUnhideWhenUsed="1" w:defQFormat="0" w:count="267">
     <w:lsdException w:name="Normal" w:semiHidden="0" w:uiPriority="0" w:unhideWhenUsed="0" w:qFormat="1"/>
     <w:lsdException w:name="heading 1" w:semiHidden="0" w:uiPriority="9" w:unhideWhenUsed="0" w:qFormat="1"/>
     <w:lsdException w:name="heading 2" w:uiPriority="9" w:qFormat="1"/>
@@ -6127,11 +6507,11 @@
       <w:lang w:val="ca-ES"/>
     </w:rPr>
   </w:style>
-  <w:style w:type="paragraph" w:styleId="Heading1">
+  <w:style w:type="paragraph" w:styleId="Ttulo1">
     <w:name w:val="heading 1"/>
     <w:basedOn w:val="Normal"/>
     <w:next w:val="Normal"/>
-    <w:link w:val="Heading1Char"/>
+    <w:link w:val="Ttulo1Car"/>
     <w:uiPriority w:val="9"/>
     <w:qFormat/>
     <w:rsid w:val="00221CC4"/>
@@ -6151,11 +6531,11 @@
       <w:szCs w:val="28"/>
     </w:rPr>
   </w:style>
-  <w:style w:type="paragraph" w:styleId="Heading2">
+  <w:style w:type="paragraph" w:styleId="Ttulo2">
     <w:name w:val="heading 2"/>
     <w:basedOn w:val="Normal"/>
     <w:next w:val="Normal"/>
-    <w:link w:val="Heading2Char"/>
+    <w:link w:val="Ttulo2Car"/>
     <w:uiPriority w:val="9"/>
     <w:unhideWhenUsed/>
     <w:qFormat/>
@@ -6176,11 +6556,11 @@
       <w:szCs w:val="24"/>
     </w:rPr>
   </w:style>
-  <w:style w:type="paragraph" w:styleId="Heading3">
+  <w:style w:type="paragraph" w:styleId="Ttulo3">
     <w:name w:val="heading 3"/>
     <w:basedOn w:val="Normal"/>
     <w:next w:val="Normal"/>
-    <w:link w:val="Heading3Char"/>
+    <w:link w:val="Ttulo3Car"/>
     <w:uiPriority w:val="9"/>
     <w:unhideWhenUsed/>
     <w:qFormat/>
@@ -6201,11 +6581,11 @@
       <w:szCs w:val="24"/>
     </w:rPr>
   </w:style>
-  <w:style w:type="paragraph" w:styleId="Heading4">
+  <w:style w:type="paragraph" w:styleId="Ttulo4">
     <w:name w:val="heading 4"/>
     <w:basedOn w:val="Normal"/>
     <w:next w:val="Normal"/>
-    <w:link w:val="Heading4Char"/>
+    <w:link w:val="Ttulo4Car"/>
     <w:uiPriority w:val="9"/>
     <w:semiHidden/>
     <w:unhideWhenUsed/>
@@ -6225,11 +6605,11 @@
       <w:spacing w:val="10"/>
     </w:rPr>
   </w:style>
-  <w:style w:type="paragraph" w:styleId="Heading5">
+  <w:style w:type="paragraph" w:styleId="Ttulo5">
     <w:name w:val="heading 5"/>
     <w:basedOn w:val="Normal"/>
     <w:next w:val="Normal"/>
-    <w:link w:val="Heading5Char"/>
+    <w:link w:val="Ttulo5Car"/>
     <w:uiPriority w:val="9"/>
     <w:semiHidden/>
     <w:unhideWhenUsed/>
@@ -6246,11 +6626,11 @@
       <w:spacing w:val="10"/>
     </w:rPr>
   </w:style>
-  <w:style w:type="paragraph" w:styleId="Heading6">
+  <w:style w:type="paragraph" w:styleId="Ttulo6">
     <w:name w:val="heading 6"/>
     <w:basedOn w:val="Normal"/>
     <w:next w:val="Normal"/>
-    <w:link w:val="Heading6Char"/>
+    <w:link w:val="Ttulo6Car"/>
     <w:uiPriority w:val="9"/>
     <w:semiHidden/>
     <w:unhideWhenUsed/>
@@ -6267,11 +6647,11 @@
       <w:spacing w:val="10"/>
     </w:rPr>
   </w:style>
-  <w:style w:type="paragraph" w:styleId="Heading7">
+  <w:style w:type="paragraph" w:styleId="Ttulo7">
     <w:name w:val="heading 7"/>
     <w:basedOn w:val="Normal"/>
     <w:next w:val="Normal"/>
-    <w:link w:val="Heading7Char"/>
+    <w:link w:val="Ttulo7Car"/>
     <w:uiPriority w:val="9"/>
     <w:semiHidden/>
     <w:unhideWhenUsed/>
@@ -6290,11 +6670,11 @@
       <w:spacing w:val="10"/>
     </w:rPr>
   </w:style>
-  <w:style w:type="paragraph" w:styleId="Heading8">
+  <w:style w:type="paragraph" w:styleId="Ttulo8">
     <w:name w:val="heading 8"/>
     <w:basedOn w:val="Normal"/>
     <w:next w:val="Normal"/>
-    <w:link w:val="Heading8Char"/>
+    <w:link w:val="Ttulo8Car"/>
     <w:uiPriority w:val="9"/>
     <w:semiHidden/>
     <w:unhideWhenUsed/>
@@ -6312,11 +6692,11 @@
       <w:szCs w:val="20"/>
     </w:rPr>
   </w:style>
-  <w:style w:type="paragraph" w:styleId="Heading9">
+  <w:style w:type="paragraph" w:styleId="Ttulo9">
     <w:name w:val="heading 9"/>
     <w:basedOn w:val="Normal"/>
     <w:next w:val="Normal"/>
-    <w:link w:val="Heading9Char"/>
+    <w:link w:val="Ttulo9Car"/>
     <w:uiPriority w:val="9"/>
     <w:semiHidden/>
     <w:unhideWhenUsed/>
@@ -6336,17 +6716,18 @@
       <w:szCs w:val="20"/>
     </w:rPr>
   </w:style>
-  <w:style w:type="character" w:default="1" w:styleId="DefaultParagraphFont">
+  <w:style w:type="character" w:default="1" w:styleId="Fuentedeprrafopredeter">
     <w:name w:val="Default Paragraph Font"/>
     <w:uiPriority w:val="1"/>
     <w:semiHidden/>
     <w:unhideWhenUsed/>
   </w:style>
-  <w:style w:type="table" w:default="1" w:styleId="TableNormal">
+  <w:style w:type="table" w:default="1" w:styleId="Tablanormal">
     <w:name w:val="Normal Table"/>
     <w:uiPriority w:val="99"/>
     <w:semiHidden/>
     <w:unhideWhenUsed/>
+    <w:qFormat/>
     <w:tblPr>
       <w:tblInd w:w="0" w:type="dxa"/>
       <w:tblCellMar>
@@ -6357,15 +6738,15 @@
       </w:tblCellMar>
     </w:tblPr>
   </w:style>
-  <w:style w:type="numbering" w:default="1" w:styleId="NoList">
+  <w:style w:type="numbering" w:default="1" w:styleId="Sinlista">
     <w:name w:val="No List"/>
     <w:uiPriority w:val="99"/>
     <w:semiHidden/>
     <w:unhideWhenUsed/>
   </w:style>
-  <w:style w:type="character" w:styleId="Hyperlink">
+  <w:style w:type="character" w:styleId="Hipervnculo">
     <w:name w:val="Hyperlink"/>
-    <w:basedOn w:val="DefaultParagraphFont"/>
+    <w:basedOn w:val="Fuentedeprrafopredeter"/>
     <w:uiPriority w:val="99"/>
     <w:unhideWhenUsed/>
     <w:rsid w:val="00CB3E2E"/>
@@ -6390,7 +6771,7 @@
       <w:szCs w:val="24"/>
     </w:rPr>
   </w:style>
-  <w:style w:type="paragraph" w:styleId="ListParagraph">
+  <w:style w:type="paragraph" w:styleId="Prrafodelista">
     <w:name w:val="List Paragraph"/>
     <w:basedOn w:val="Normal"/>
     <w:uiPriority w:val="34"/>
@@ -6401,9 +6782,9 @@
       <w:contextualSpacing/>
     </w:pPr>
   </w:style>
-  <w:style w:type="character" w:styleId="FollowedHyperlink">
+  <w:style w:type="character" w:styleId="Hipervnculovisitado">
     <w:name w:val="FollowedHyperlink"/>
-    <w:basedOn w:val="DefaultParagraphFont"/>
+    <w:basedOn w:val="Fuentedeprrafopredeter"/>
     <w:uiPriority w:val="99"/>
     <w:semiHidden/>
     <w:unhideWhenUsed/>
@@ -6415,13 +6796,13 @@
   </w:style>
   <w:style w:type="character" w:customStyle="1" w:styleId="apple-converted-space">
     <w:name w:val="apple-converted-space"/>
-    <w:basedOn w:val="DefaultParagraphFont"/>
+    <w:basedOn w:val="Fuentedeprrafopredeter"/>
     <w:rsid w:val="00644916"/>
   </w:style>
-  <w:style w:type="character" w:customStyle="1" w:styleId="Heading1Char">
-    <w:name w:val="Heading 1 Char"/>
-    <w:basedOn w:val="DefaultParagraphFont"/>
-    <w:link w:val="Heading1"/>
+  <w:style w:type="character" w:customStyle="1" w:styleId="Ttulo1Car">
+    <w:name w:val="Título 1 Car"/>
+    <w:basedOn w:val="Fuentedeprrafopredeter"/>
+    <w:link w:val="Ttulo1"/>
     <w:uiPriority w:val="9"/>
     <w:rsid w:val="00221CC4"/>
     <w:rPr>
@@ -6433,10 +6814,10 @@
       <w:szCs w:val="28"/>
     </w:rPr>
   </w:style>
-  <w:style w:type="character" w:customStyle="1" w:styleId="Heading2Char">
-    <w:name w:val="Heading 2 Char"/>
-    <w:basedOn w:val="DefaultParagraphFont"/>
-    <w:link w:val="Heading2"/>
+  <w:style w:type="character" w:customStyle="1" w:styleId="Ttulo2Car">
+    <w:name w:val="Título 2 Car"/>
+    <w:basedOn w:val="Fuentedeprrafopredeter"/>
+    <w:link w:val="Ttulo2"/>
     <w:uiPriority w:val="9"/>
     <w:rsid w:val="00221CC4"/>
     <w:rPr>
@@ -6447,10 +6828,10 @@
       <w:szCs w:val="24"/>
     </w:rPr>
   </w:style>
-  <w:style w:type="paragraph" w:styleId="NoSpacing">
+  <w:style w:type="paragraph" w:styleId="Sinespaciado">
     <w:name w:val="No Spacing"/>
     <w:basedOn w:val="Normal"/>
-    <w:link w:val="NoSpacingChar"/>
+    <w:link w:val="SinespaciadoCar"/>
     <w:uiPriority w:val="1"/>
     <w:qFormat/>
     <w:rsid w:val="00221CC4"/>
@@ -6458,10 +6839,10 @@
       <w:spacing w:after="0" w:line="240" w:lineRule="auto"/>
     </w:pPr>
   </w:style>
-  <w:style w:type="paragraph" w:styleId="Header">
+  <w:style w:type="paragraph" w:styleId="Encabezado">
     <w:name w:val="header"/>
     <w:basedOn w:val="Normal"/>
-    <w:link w:val="HeaderChar"/>
+    <w:link w:val="EncabezadoCar"/>
     <w:unhideWhenUsed/>
     <w:rsid w:val="00D75F0C"/>
     <w:pPr>
@@ -6472,17 +6853,17 @@
       <w:spacing w:after="0" w:line="240" w:lineRule="auto"/>
     </w:pPr>
   </w:style>
-  <w:style w:type="character" w:customStyle="1" w:styleId="HeaderChar">
-    <w:name w:val="Header Char"/>
-    <w:basedOn w:val="DefaultParagraphFont"/>
-    <w:link w:val="Header"/>
+  <w:style w:type="character" w:customStyle="1" w:styleId="EncabezadoCar">
+    <w:name w:val="Encabezado Car"/>
+    <w:basedOn w:val="Fuentedeprrafopredeter"/>
+    <w:link w:val="Encabezado"/>
     <w:uiPriority w:val="99"/>
     <w:rsid w:val="00D75F0C"/>
   </w:style>
-  <w:style w:type="paragraph" w:styleId="Footer">
+  <w:style w:type="paragraph" w:styleId="Piedepgina">
     <w:name w:val="footer"/>
     <w:basedOn w:val="Normal"/>
-    <w:link w:val="FooterChar"/>
+    <w:link w:val="PiedepginaCar"/>
     <w:unhideWhenUsed/>
     <w:rsid w:val="00D75F0C"/>
     <w:pPr>
@@ -6493,17 +6874,17 @@
       <w:spacing w:after="0" w:line="240" w:lineRule="auto"/>
     </w:pPr>
   </w:style>
-  <w:style w:type="character" w:customStyle="1" w:styleId="FooterChar">
-    <w:name w:val="Footer Char"/>
-    <w:basedOn w:val="DefaultParagraphFont"/>
-    <w:link w:val="Footer"/>
+  <w:style w:type="character" w:customStyle="1" w:styleId="PiedepginaCar">
+    <w:name w:val="Pie de página Car"/>
+    <w:basedOn w:val="Fuentedeprrafopredeter"/>
+    <w:link w:val="Piedepgina"/>
     <w:uiPriority w:val="99"/>
     <w:rsid w:val="00D75F0C"/>
   </w:style>
-  <w:style w:type="paragraph" w:styleId="BalloonText">
+  <w:style w:type="paragraph" w:styleId="Textodeglobo">
     <w:name w:val="Balloon Text"/>
     <w:basedOn w:val="Normal"/>
-    <w:link w:val="BalloonTextChar"/>
+    <w:link w:val="TextodegloboCar"/>
     <w:uiPriority w:val="99"/>
     <w:semiHidden/>
     <w:unhideWhenUsed/>
@@ -6517,10 +6898,10 @@
       <w:szCs w:val="16"/>
     </w:rPr>
   </w:style>
-  <w:style w:type="character" w:customStyle="1" w:styleId="BalloonTextChar">
-    <w:name w:val="Balloon Text Char"/>
-    <w:basedOn w:val="DefaultParagraphFont"/>
-    <w:link w:val="BalloonText"/>
+  <w:style w:type="character" w:customStyle="1" w:styleId="TextodegloboCar">
+    <w:name w:val="Texto de globo Car"/>
+    <w:basedOn w:val="Fuentedeprrafopredeter"/>
+    <w:link w:val="Textodeglobo"/>
     <w:uiPriority w:val="99"/>
     <w:semiHidden/>
     <w:rsid w:val="00D75F0C"/>
@@ -6530,9 +6911,9 @@
       <w:szCs w:val="16"/>
     </w:rPr>
   </w:style>
-  <w:style w:type="paragraph" w:styleId="TOCHeading">
+  <w:style w:type="paragraph" w:styleId="TtulodeTDC">
     <w:name w:val="TOC Heading"/>
-    <w:basedOn w:val="Heading1"/>
+    <w:basedOn w:val="Ttulo1"/>
     <w:next w:val="Normal"/>
     <w:uiPriority w:val="39"/>
     <w:semiHidden/>
@@ -6543,7 +6924,7 @@
       <w:outlineLvl w:val="9"/>
     </w:pPr>
   </w:style>
-  <w:style w:type="paragraph" w:styleId="TOC1">
+  <w:style w:type="paragraph" w:styleId="TDC1">
     <w:name w:val="toc 1"/>
     <w:basedOn w:val="Normal"/>
     <w:next w:val="Normal"/>
@@ -6555,7 +6936,7 @@
       <w:spacing w:after="100"/>
     </w:pPr>
   </w:style>
-  <w:style w:type="paragraph" w:styleId="TOC2">
+  <w:style w:type="paragraph" w:styleId="TDC2">
     <w:name w:val="toc 2"/>
     <w:basedOn w:val="Normal"/>
     <w:next w:val="Normal"/>
@@ -6568,10 +6949,10 @@
       <w:ind w:left="220"/>
     </w:pPr>
   </w:style>
-  <w:style w:type="character" w:customStyle="1" w:styleId="Heading3Char">
-    <w:name w:val="Heading 3 Char"/>
-    <w:basedOn w:val="DefaultParagraphFont"/>
-    <w:link w:val="Heading3"/>
+  <w:style w:type="character" w:customStyle="1" w:styleId="Ttulo3Car">
+    <w:name w:val="Título 3 Car"/>
+    <w:basedOn w:val="Fuentedeprrafopredeter"/>
+    <w:link w:val="Ttulo3"/>
     <w:uiPriority w:val="9"/>
     <w:rsid w:val="00221CC4"/>
     <w:rPr>
@@ -6582,10 +6963,10 @@
       <w:szCs w:val="24"/>
     </w:rPr>
   </w:style>
-  <w:style w:type="character" w:customStyle="1" w:styleId="Heading4Char">
-    <w:name w:val="Heading 4 Char"/>
-    <w:basedOn w:val="DefaultParagraphFont"/>
-    <w:link w:val="Heading4"/>
+  <w:style w:type="character" w:customStyle="1" w:styleId="Ttulo4Car">
+    <w:name w:val="Título 4 Car"/>
+    <w:basedOn w:val="Fuentedeprrafopredeter"/>
+    <w:link w:val="Ttulo4"/>
     <w:uiPriority w:val="9"/>
     <w:semiHidden/>
     <w:rsid w:val="00221CC4"/>
@@ -6596,10 +6977,10 @@
       <w:spacing w:val="10"/>
     </w:rPr>
   </w:style>
-  <w:style w:type="character" w:customStyle="1" w:styleId="Heading5Char">
-    <w:name w:val="Heading 5 Char"/>
-    <w:basedOn w:val="DefaultParagraphFont"/>
-    <w:link w:val="Heading5"/>
+  <w:style w:type="character" w:customStyle="1" w:styleId="Ttulo5Car">
+    <w:name w:val="Título 5 Car"/>
+    <w:basedOn w:val="Fuentedeprrafopredeter"/>
+    <w:link w:val="Ttulo5"/>
     <w:uiPriority w:val="9"/>
     <w:semiHidden/>
     <w:rsid w:val="00221CC4"/>
@@ -6610,10 +6991,10 @@
       <w:spacing w:val="10"/>
     </w:rPr>
   </w:style>
-  <w:style w:type="character" w:customStyle="1" w:styleId="Heading6Char">
-    <w:name w:val="Heading 6 Char"/>
-    <w:basedOn w:val="DefaultParagraphFont"/>
-    <w:link w:val="Heading6"/>
+  <w:style w:type="character" w:customStyle="1" w:styleId="Ttulo6Car">
+    <w:name w:val="Título 6 Car"/>
+    <w:basedOn w:val="Fuentedeprrafopredeter"/>
+    <w:link w:val="Ttulo6"/>
     <w:uiPriority w:val="9"/>
     <w:semiHidden/>
     <w:rsid w:val="00221CC4"/>
@@ -6624,10 +7005,10 @@
       <w:spacing w:val="10"/>
     </w:rPr>
   </w:style>
-  <w:style w:type="character" w:customStyle="1" w:styleId="Heading7Char">
-    <w:name w:val="Heading 7 Char"/>
-    <w:basedOn w:val="DefaultParagraphFont"/>
-    <w:link w:val="Heading7"/>
+  <w:style w:type="character" w:customStyle="1" w:styleId="Ttulo7Car">
+    <w:name w:val="Título 7 Car"/>
+    <w:basedOn w:val="Fuentedeprrafopredeter"/>
+    <w:link w:val="Ttulo7"/>
     <w:uiPriority w:val="9"/>
     <w:semiHidden/>
     <w:rsid w:val="00221CC4"/>
@@ -6640,10 +7021,10 @@
       <w:spacing w:val="10"/>
     </w:rPr>
   </w:style>
-  <w:style w:type="character" w:customStyle="1" w:styleId="Heading8Char">
-    <w:name w:val="Heading 8 Char"/>
-    <w:basedOn w:val="DefaultParagraphFont"/>
-    <w:link w:val="Heading8"/>
+  <w:style w:type="character" w:customStyle="1" w:styleId="Ttulo8Car">
+    <w:name w:val="Título 8 Car"/>
+    <w:basedOn w:val="Fuentedeprrafopredeter"/>
+    <w:link w:val="Ttulo8"/>
     <w:uiPriority w:val="9"/>
     <w:semiHidden/>
     <w:rsid w:val="00221CC4"/>
@@ -6655,10 +7036,10 @@
       <w:szCs w:val="20"/>
     </w:rPr>
   </w:style>
-  <w:style w:type="character" w:customStyle="1" w:styleId="Heading9Char">
-    <w:name w:val="Heading 9 Char"/>
-    <w:basedOn w:val="DefaultParagraphFont"/>
-    <w:link w:val="Heading9"/>
+  <w:style w:type="character" w:customStyle="1" w:styleId="Ttulo9Car">
+    <w:name w:val="Título 9 Car"/>
+    <w:basedOn w:val="Fuentedeprrafopredeter"/>
+    <w:link w:val="Ttulo9"/>
     <w:uiPriority w:val="9"/>
     <w:semiHidden/>
     <w:rsid w:val="00221CC4"/>
@@ -6672,7 +7053,7 @@
       <w:szCs w:val="20"/>
     </w:rPr>
   </w:style>
-  <w:style w:type="paragraph" w:styleId="Caption">
+  <w:style w:type="paragraph" w:styleId="Epgrafe">
     <w:name w:val="caption"/>
     <w:basedOn w:val="Normal"/>
     <w:next w:val="Normal"/>
@@ -6688,11 +7069,11 @@
       <w:szCs w:val="18"/>
     </w:rPr>
   </w:style>
-  <w:style w:type="paragraph" w:styleId="Title">
+  <w:style w:type="paragraph" w:styleId="Ttulo">
     <w:name w:val="Title"/>
     <w:basedOn w:val="Normal"/>
     <w:next w:val="Normal"/>
-    <w:link w:val="TitleChar"/>
+    <w:link w:val="TtuloCar"/>
     <w:uiPriority w:val="10"/>
     <w:qFormat/>
     <w:rsid w:val="00221CC4"/>
@@ -6712,10 +7093,10 @@
       <w:szCs w:val="44"/>
     </w:rPr>
   </w:style>
-  <w:style w:type="character" w:customStyle="1" w:styleId="TitleChar">
-    <w:name w:val="Title Char"/>
-    <w:basedOn w:val="DefaultParagraphFont"/>
-    <w:link w:val="Title"/>
+  <w:style w:type="character" w:customStyle="1" w:styleId="TtuloCar">
+    <w:name w:val="Título Car"/>
+    <w:basedOn w:val="Fuentedeprrafopredeter"/>
+    <w:link w:val="Ttulo"/>
     <w:uiPriority w:val="10"/>
     <w:rsid w:val="00221CC4"/>
     <w:rPr>
@@ -6727,11 +7108,11 @@
       <w:szCs w:val="44"/>
     </w:rPr>
   </w:style>
-  <w:style w:type="paragraph" w:styleId="Subtitle">
+  <w:style w:type="paragraph" w:styleId="Subttulo">
     <w:name w:val="Subtitle"/>
     <w:basedOn w:val="Normal"/>
     <w:next w:val="Normal"/>
-    <w:link w:val="SubtitleChar"/>
+    <w:link w:val="SubttuloCar"/>
     <w:uiPriority w:val="11"/>
     <w:qFormat/>
     <w:rsid w:val="00221CC4"/>
@@ -6746,10 +7127,10 @@
       <w:szCs w:val="18"/>
     </w:rPr>
   </w:style>
-  <w:style w:type="character" w:customStyle="1" w:styleId="SubtitleChar">
-    <w:name w:val="Subtitle Char"/>
-    <w:basedOn w:val="DefaultParagraphFont"/>
-    <w:link w:val="Subtitle"/>
+  <w:style w:type="character" w:customStyle="1" w:styleId="SubttuloCar">
+    <w:name w:val="Subtítulo Car"/>
+    <w:basedOn w:val="Fuentedeprrafopredeter"/>
+    <w:link w:val="Subttulo"/>
     <w:uiPriority w:val="11"/>
     <w:rsid w:val="00221CC4"/>
     <w:rPr>
@@ -6760,7 +7141,7 @@
       <w:szCs w:val="18"/>
     </w:rPr>
   </w:style>
-  <w:style w:type="character" w:styleId="Strong">
+  <w:style w:type="character" w:styleId="Textoennegrita">
     <w:name w:val="Strong"/>
     <w:uiPriority w:val="22"/>
     <w:qFormat/>
@@ -6772,7 +7153,7 @@
       <w:spacing w:val="5"/>
     </w:rPr>
   </w:style>
-  <w:style w:type="character" w:styleId="Emphasis">
+  <w:style w:type="character" w:styleId="nfasis">
     <w:name w:val="Emphasis"/>
     <w:uiPriority w:val="20"/>
     <w:qFormat/>
@@ -6784,18 +7165,18 @@
       <w:szCs w:val="20"/>
     </w:rPr>
   </w:style>
-  <w:style w:type="character" w:customStyle="1" w:styleId="NoSpacingChar">
-    <w:name w:val="No Spacing Char"/>
-    <w:basedOn w:val="DefaultParagraphFont"/>
-    <w:link w:val="NoSpacing"/>
+  <w:style w:type="character" w:customStyle="1" w:styleId="SinespaciadoCar">
+    <w:name w:val="Sin espaciado Car"/>
+    <w:basedOn w:val="Fuentedeprrafopredeter"/>
+    <w:link w:val="Sinespaciado"/>
     <w:uiPriority w:val="1"/>
     <w:rsid w:val="00221CC4"/>
   </w:style>
-  <w:style w:type="paragraph" w:styleId="Quote">
+  <w:style w:type="paragraph" w:styleId="Cita">
     <w:name w:val="Quote"/>
     <w:basedOn w:val="Normal"/>
     <w:next w:val="Normal"/>
-    <w:link w:val="QuoteChar"/>
+    <w:link w:val="CitaCar"/>
     <w:uiPriority w:val="29"/>
     <w:qFormat/>
     <w:rsid w:val="00221CC4"/>
@@ -6804,10 +7185,10 @@
       <w:iCs/>
     </w:rPr>
   </w:style>
-  <w:style w:type="character" w:customStyle="1" w:styleId="QuoteChar">
-    <w:name w:val="Quote Char"/>
-    <w:basedOn w:val="DefaultParagraphFont"/>
-    <w:link w:val="Quote"/>
+  <w:style w:type="character" w:customStyle="1" w:styleId="CitaCar">
+    <w:name w:val="Cita Car"/>
+    <w:basedOn w:val="Fuentedeprrafopredeter"/>
+    <w:link w:val="Cita"/>
     <w:uiPriority w:val="29"/>
     <w:rsid w:val="00221CC4"/>
     <w:rPr>
@@ -6816,11 +7197,11 @@
       <w:iCs/>
     </w:rPr>
   </w:style>
-  <w:style w:type="paragraph" w:styleId="IntenseQuote">
+  <w:style w:type="paragraph" w:styleId="Citadestacada">
     <w:name w:val="Intense Quote"/>
     <w:basedOn w:val="Normal"/>
     <w:next w:val="Normal"/>
-    <w:link w:val="IntenseQuoteChar"/>
+    <w:link w:val="CitadestacadaCar"/>
     <w:uiPriority w:val="30"/>
     <w:qFormat/>
     <w:rsid w:val="00221CC4"/>
@@ -6840,10 +7221,10 @@
       <w:szCs w:val="20"/>
     </w:rPr>
   </w:style>
-  <w:style w:type="character" w:customStyle="1" w:styleId="IntenseQuoteChar">
-    <w:name w:val="Intense Quote Char"/>
-    <w:basedOn w:val="DefaultParagraphFont"/>
-    <w:link w:val="IntenseQuote"/>
+  <w:style w:type="character" w:customStyle="1" w:styleId="CitadestacadaCar">
+    <w:name w:val="Cita destacada Car"/>
+    <w:basedOn w:val="Fuentedeprrafopredeter"/>
+    <w:link w:val="Citadestacada"/>
     <w:uiPriority w:val="30"/>
     <w:rsid w:val="00221CC4"/>
     <w:rPr>
@@ -6855,7 +7236,7 @@
       <w:szCs w:val="20"/>
     </w:rPr>
   </w:style>
-  <w:style w:type="character" w:styleId="SubtleEmphasis">
+  <w:style w:type="character" w:styleId="nfasissutil">
     <w:name w:val="Subtle Emphasis"/>
     <w:uiPriority w:val="19"/>
     <w:qFormat/>
@@ -6865,7 +7246,7 @@
       <w:iCs/>
     </w:rPr>
   </w:style>
-  <w:style w:type="character" w:styleId="IntenseEmphasis">
+  <w:style w:type="character" w:styleId="nfasisintenso">
     <w:name w:val="Intense Emphasis"/>
     <w:uiPriority w:val="21"/>
     <w:qFormat/>
@@ -6879,9 +7260,9 @@
       <w:szCs w:val="20"/>
     </w:rPr>
   </w:style>
-  <w:style w:type="character" w:styleId="SubtleReference">
+  <w:style w:type="character" w:styleId="Referenciasutil">
     <w:name w:val="Subtle Reference"/>
-    <w:basedOn w:val="DefaultParagraphFont"/>
+    <w:basedOn w:val="Fuentedeprrafopredeter"/>
     <w:uiPriority w:val="31"/>
     <w:qFormat/>
     <w:rsid w:val="00221CC4"/>
@@ -6892,7 +7273,7 @@
       <w:color w:val="0B759B" w:themeColor="accent2" w:themeShade="7F"/>
     </w:rPr>
   </w:style>
-  <w:style w:type="character" w:styleId="IntenseReference">
+  <w:style w:type="character" w:styleId="Referenciaintensa">
     <w:name w:val="Intense Reference"/>
     <w:uiPriority w:val="32"/>
     <w:qFormat/>
@@ -6906,7 +7287,7 @@
       <w:color w:val="0B759B" w:themeColor="accent2" w:themeShade="7F"/>
     </w:rPr>
   </w:style>
-  <w:style w:type="character" w:styleId="BookTitle">
+  <w:style w:type="character" w:styleId="Ttulodellibro">
     <w:name w:val="Book Title"/>
     <w:uiPriority w:val="33"/>
     <w:qFormat/>
@@ -6918,10 +7299,10 @@
       <w:u w:color="0B759B" w:themeColor="accent2" w:themeShade="7F"/>
     </w:rPr>
   </w:style>
-  <w:style w:type="paragraph" w:styleId="HTMLPreformatted">
+  <w:style w:type="paragraph" w:styleId="HTMLconformatoprevio">
     <w:name w:val="HTML Preformatted"/>
     <w:basedOn w:val="Normal"/>
-    <w:link w:val="HTMLPreformattedChar"/>
+    <w:link w:val="HTMLconformatoprevioCar"/>
     <w:uiPriority w:val="99"/>
     <w:unhideWhenUsed/>
     <w:rsid w:val="00286BCF"/>
@@ -6953,10 +7334,10 @@
       <w:lang w:eastAsia="es-ES"/>
     </w:rPr>
   </w:style>
-  <w:style w:type="character" w:customStyle="1" w:styleId="HTMLPreformattedChar">
-    <w:name w:val="HTML Preformatted Char"/>
-    <w:basedOn w:val="DefaultParagraphFont"/>
-    <w:link w:val="HTMLPreformatted"/>
+  <w:style w:type="character" w:customStyle="1" w:styleId="HTMLconformatoprevioCar">
+    <w:name w:val="HTML con formato previo Car"/>
+    <w:basedOn w:val="Fuentedeprrafopredeter"/>
+    <w:link w:val="HTMLconformatoprevio"/>
     <w:uiPriority w:val="99"/>
     <w:rsid w:val="00286BCF"/>
     <w:rPr>
@@ -6968,10 +7349,10 @@
   </w:style>
   <w:style w:type="character" w:customStyle="1" w:styleId="fnt112">
     <w:name w:val="fnt112"/>
-    <w:basedOn w:val="DefaultParagraphFont"/>
+    <w:basedOn w:val="Fuentedeprrafopredeter"/>
     <w:rsid w:val="00286BCF"/>
   </w:style>
-  <w:style w:type="paragraph" w:styleId="TOC3">
+  <w:style w:type="paragraph" w:styleId="TDC3">
     <w:name w:val="toc 3"/>
     <w:basedOn w:val="Normal"/>
     <w:next w:val="Normal"/>
@@ -7496,7 +7877,7 @@
 </file>
 
 <file path=customXml/itemProps1.xml><?xml version="1.0" encoding="utf-8"?>
-<ds:datastoreItem xmlns:ds="http://schemas.openxmlformats.org/officeDocument/2006/customXml" ds:itemID="{4AA5C7F9-D788-C742-8080-AC05258E718B}">
+<ds:datastoreItem xmlns:ds="http://schemas.openxmlformats.org/officeDocument/2006/customXml" ds:itemID="{5F4949A7-99E4-437D-8B9E-C68875DB6FB5}">
   <ds:schemaRefs>
     <ds:schemaRef ds:uri="http://schemas.openxmlformats.org/officeDocument/2006/bibliography"/>
   </ds:schemaRefs>

</xml_diff>

<commit_message>
Actualizació. Falten revisar els apartats 4.4. i posteriors
</commit_message>
<xml_diff>
--- a/Memoria/Memoria_Salvador/LorcaSansSalvadorMemoriaPFC.docx
+++ b/Memoria/Memoria_Salvador/LorcaSansSalvadorMemoriaPFC.docx
@@ -264,7 +264,7 @@
           <w:r>
             <w:fldChar w:fldCharType="separate"/>
           </w:r>
-          <w:hyperlink w:anchor="_Toc338015765" w:history="1">
+          <w:hyperlink w:anchor="_Toc338438311" w:history="1">
             <w:r>
               <w:rPr>
                 <w:rStyle w:val="Hipervnculo"/>
@@ -291,7 +291,7 @@
                 <w:noProof/>
                 <w:webHidden/>
               </w:rPr>
-              <w:instrText xml:space="preserve"> PAGEREF _Toc338015765 \h </w:instrText>
+              <w:instrText xml:space="preserve"> PAGEREF _Toc338438311 \h </w:instrText>
             </w:r>
             <w:r>
               <w:rPr>
@@ -334,7 +334,7 @@
               <w:lang w:val="es-ES" w:eastAsia="es-ES" w:bidi="ar-SA"/>
             </w:rPr>
           </w:pPr>
-          <w:hyperlink w:anchor="_Toc338015766" w:history="1">
+          <w:hyperlink w:anchor="_Toc338438312" w:history="1">
             <w:r>
               <w:rPr>
                 <w:rStyle w:val="Hipervnculo"/>
@@ -361,7 +361,7 @@
                 <w:noProof/>
                 <w:webHidden/>
               </w:rPr>
-              <w:instrText xml:space="preserve"> PAGEREF _Toc338015766 \h </w:instrText>
+              <w:instrText xml:space="preserve"> PAGEREF _Toc338438312 \h </w:instrText>
             </w:r>
             <w:r>
               <w:rPr>
@@ -404,7 +404,7 @@
               <w:lang w:val="es-ES" w:eastAsia="es-ES" w:bidi="ar-SA"/>
             </w:rPr>
           </w:pPr>
-          <w:hyperlink w:anchor="_Toc338015767" w:history="1">
+          <w:hyperlink w:anchor="_Toc338438313" w:history="1">
             <w:r>
               <w:rPr>
                 <w:rStyle w:val="Hipervnculo"/>
@@ -431,7 +431,7 @@
                 <w:noProof/>
                 <w:webHidden/>
               </w:rPr>
-              <w:instrText xml:space="preserve"> PAGEREF _Toc338015767 \h </w:instrText>
+              <w:instrText xml:space="preserve"> PAGEREF _Toc338438313 \h </w:instrText>
             </w:r>
             <w:r>
               <w:rPr>
@@ -474,7 +474,7 @@
               <w:lang w:val="es-ES" w:eastAsia="es-ES" w:bidi="ar-SA"/>
             </w:rPr>
           </w:pPr>
-          <w:hyperlink w:anchor="_Toc338015768" w:history="1">
+          <w:hyperlink w:anchor="_Toc338438314" w:history="1">
             <w:r>
               <w:rPr>
                 <w:rStyle w:val="Hipervnculo"/>
@@ -501,7 +501,7 @@
                 <w:noProof/>
                 <w:webHidden/>
               </w:rPr>
-              <w:instrText xml:space="preserve"> PAGEREF _Toc338015768 \h </w:instrText>
+              <w:instrText xml:space="preserve"> PAGEREF _Toc338438314 \h </w:instrText>
             </w:r>
             <w:r>
               <w:rPr>
@@ -544,7 +544,7 @@
               <w:lang w:val="es-ES" w:eastAsia="es-ES" w:bidi="ar-SA"/>
             </w:rPr>
           </w:pPr>
-          <w:hyperlink w:anchor="_Toc338015769" w:history="1">
+          <w:hyperlink w:anchor="_Toc338438315" w:history="1">
             <w:r>
               <w:rPr>
                 <w:rStyle w:val="Hipervnculo"/>
@@ -571,7 +571,7 @@
                 <w:noProof/>
                 <w:webHidden/>
               </w:rPr>
-              <w:instrText xml:space="preserve"> PAGEREF _Toc338015769 \h </w:instrText>
+              <w:instrText xml:space="preserve"> PAGEREF _Toc338438315 \h </w:instrText>
             </w:r>
             <w:r>
               <w:rPr>
@@ -614,7 +614,7 @@
               <w:lang w:val="es-ES" w:eastAsia="es-ES" w:bidi="ar-SA"/>
             </w:rPr>
           </w:pPr>
-          <w:hyperlink w:anchor="_Toc338015770" w:history="1">
+          <w:hyperlink w:anchor="_Toc338438316" w:history="1">
             <w:r>
               <w:rPr>
                 <w:rStyle w:val="Hipervnculo"/>
@@ -641,7 +641,7 @@
                 <w:noProof/>
                 <w:webHidden/>
               </w:rPr>
-              <w:instrText xml:space="preserve"> PAGEREF _Toc338015770 \h </w:instrText>
+              <w:instrText xml:space="preserve"> PAGEREF _Toc338438316 \h </w:instrText>
             </w:r>
             <w:r>
               <w:rPr>
@@ -684,7 +684,7 @@
               <w:lang w:val="es-ES" w:eastAsia="es-ES" w:bidi="ar-SA"/>
             </w:rPr>
           </w:pPr>
-          <w:hyperlink w:anchor="_Toc338015771" w:history="1">
+          <w:hyperlink w:anchor="_Toc338438317" w:history="1">
             <w:r>
               <w:rPr>
                 <w:rStyle w:val="Hipervnculo"/>
@@ -711,7 +711,7 @@
                 <w:noProof/>
                 <w:webHidden/>
               </w:rPr>
-              <w:instrText xml:space="preserve"> PAGEREF _Toc338015771 \h </w:instrText>
+              <w:instrText xml:space="preserve"> PAGEREF _Toc338438317 \h </w:instrText>
             </w:r>
             <w:r>
               <w:rPr>
@@ -754,7 +754,7 @@
               <w:lang w:val="es-ES" w:eastAsia="es-ES" w:bidi="ar-SA"/>
             </w:rPr>
           </w:pPr>
-          <w:hyperlink w:anchor="_Toc338015772" w:history="1">
+          <w:hyperlink w:anchor="_Toc338438318" w:history="1">
             <w:r>
               <w:rPr>
                 <w:rStyle w:val="Hipervnculo"/>
@@ -781,7 +781,7 @@
                 <w:noProof/>
                 <w:webHidden/>
               </w:rPr>
-              <w:instrText xml:space="preserve"> PAGEREF _Toc338015772 \h </w:instrText>
+              <w:instrText xml:space="preserve"> PAGEREF _Toc338438318 \h </w:instrText>
             </w:r>
             <w:r>
               <w:rPr>
@@ -824,7 +824,7 @@
               <w:lang w:val="es-ES" w:eastAsia="es-ES" w:bidi="ar-SA"/>
             </w:rPr>
           </w:pPr>
-          <w:hyperlink w:anchor="_Toc338015773" w:history="1">
+          <w:hyperlink w:anchor="_Toc338438319" w:history="1">
             <w:r>
               <w:rPr>
                 <w:rStyle w:val="Hipervnculo"/>
@@ -851,7 +851,7 @@
                 <w:noProof/>
                 <w:webHidden/>
               </w:rPr>
-              <w:instrText xml:space="preserve"> PAGEREF _Toc338015773 \h </w:instrText>
+              <w:instrText xml:space="preserve"> PAGEREF _Toc338438319 \h </w:instrText>
             </w:r>
             <w:r>
               <w:rPr>
@@ -894,7 +894,7 @@
               <w:lang w:val="es-ES" w:eastAsia="es-ES" w:bidi="ar-SA"/>
             </w:rPr>
           </w:pPr>
-          <w:hyperlink w:anchor="_Toc338015774" w:history="1">
+          <w:hyperlink w:anchor="_Toc338438320" w:history="1">
             <w:r>
               <w:rPr>
                 <w:rStyle w:val="Hipervnculo"/>
@@ -921,7 +921,7 @@
                 <w:noProof/>
                 <w:webHidden/>
               </w:rPr>
-              <w:instrText xml:space="preserve"> PAGEREF _Toc338015774 \h </w:instrText>
+              <w:instrText xml:space="preserve"> PAGEREF _Toc338438320 \h </w:instrText>
             </w:r>
             <w:r>
               <w:rPr>
@@ -964,13 +964,21 @@
               <w:lang w:val="es-ES" w:eastAsia="es-ES" w:bidi="ar-SA"/>
             </w:rPr>
           </w:pPr>
-          <w:hyperlink w:anchor="_Toc338015775" w:history="1">
+          <w:hyperlink w:anchor="_Toc338438321" w:history="1">
             <w:r>
               <w:rPr>
                 <w:rStyle w:val="Hipervnculo"/>
                 <w:noProof/>
               </w:rPr>
-              <w:t>3.2. Flashcards</w:t>
+              <w:t xml:space="preserve">3.2. </w:t>
+            </w:r>
+            <w:r>
+              <w:rPr>
+                <w:rStyle w:val="Hipervnculo"/>
+                <w:i/>
+                <w:noProof/>
+              </w:rPr>
+              <w:t>Flashcards</w:t>
             </w:r>
             <w:r>
               <w:rPr>
@@ -991,7 +999,7 @@
                 <w:noProof/>
                 <w:webHidden/>
               </w:rPr>
-              <w:instrText xml:space="preserve"> PAGEREF _Toc338015775 \h </w:instrText>
+              <w:instrText xml:space="preserve"> PAGEREF _Toc338438321 \h </w:instrText>
             </w:r>
             <w:r>
               <w:rPr>
@@ -1034,7 +1042,7 @@
               <w:lang w:val="es-ES" w:eastAsia="es-ES" w:bidi="ar-SA"/>
             </w:rPr>
           </w:pPr>
-          <w:hyperlink w:anchor="_Toc338015776" w:history="1">
+          <w:hyperlink w:anchor="_Toc338438322" w:history="1">
             <w:r>
               <w:rPr>
                 <w:rStyle w:val="Hipervnculo"/>
@@ -1061,7 +1069,7 @@
                 <w:noProof/>
                 <w:webHidden/>
               </w:rPr>
-              <w:instrText xml:space="preserve"> PAGEREF _Toc338015776 \h </w:instrText>
+              <w:instrText xml:space="preserve"> PAGEREF _Toc338438322 \h </w:instrText>
             </w:r>
             <w:r>
               <w:rPr>
@@ -1104,27 +1112,13 @@
               <w:lang w:val="es-ES" w:eastAsia="es-ES" w:bidi="ar-SA"/>
             </w:rPr>
           </w:pPr>
-          <w:hyperlink w:anchor="_Toc338015777" w:history="1">
+          <w:hyperlink w:anchor="_Toc338438323" w:history="1">
             <w:r>
               <w:rPr>
                 <w:rStyle w:val="Hipervnculo"/>
                 <w:noProof/>
               </w:rPr>
-              <w:t>3.4. Pràctic</w:t>
-            </w:r>
-            <w:r>
-              <w:rPr>
-                <w:rStyle w:val="Hipervnculo"/>
-                <w:noProof/>
-              </w:rPr>
-              <w:t>a</w:t>
-            </w:r>
-            <w:r>
-              <w:rPr>
-                <w:rStyle w:val="Hipervnculo"/>
-                <w:noProof/>
-              </w:rPr>
-              <w:t xml:space="preserve"> de Traços</w:t>
+              <w:t>3.4. Pràctica de Traços</w:t>
             </w:r>
             <w:r>
               <w:rPr>
@@ -1145,7 +1139,7 @@
                 <w:noProof/>
                 <w:webHidden/>
               </w:rPr>
-              <w:instrText xml:space="preserve"> PAGEREF _Toc338015777 \h </w:instrText>
+              <w:instrText xml:space="preserve"> PAGEREF _Toc338438323 \h </w:instrText>
             </w:r>
             <w:r>
               <w:rPr>
@@ -1188,7 +1182,7 @@
               <w:lang w:val="es-ES" w:eastAsia="es-ES" w:bidi="ar-SA"/>
             </w:rPr>
           </w:pPr>
-          <w:hyperlink w:anchor="_Toc338015778" w:history="1">
+          <w:hyperlink w:anchor="_Toc338438324" w:history="1">
             <w:r>
               <w:rPr>
                 <w:rStyle w:val="Hipervnculo"/>
@@ -1215,7 +1209,7 @@
                 <w:noProof/>
                 <w:webHidden/>
               </w:rPr>
-              <w:instrText xml:space="preserve"> PAGEREF _Toc338015778 \h </w:instrText>
+              <w:instrText xml:space="preserve"> PAGEREF _Toc338438324 \h </w:instrText>
             </w:r>
             <w:r>
               <w:rPr>
@@ -1258,7 +1252,7 @@
               <w:lang w:val="es-ES" w:eastAsia="es-ES" w:bidi="ar-SA"/>
             </w:rPr>
           </w:pPr>
-          <w:hyperlink w:anchor="_Toc338015779" w:history="1">
+          <w:hyperlink w:anchor="_Toc338438325" w:history="1">
             <w:r>
               <w:rPr>
                 <w:rStyle w:val="Hipervnculo"/>
@@ -1285,7 +1279,7 @@
                 <w:noProof/>
                 <w:webHidden/>
               </w:rPr>
-              <w:instrText xml:space="preserve"> PAGEREF _Toc338015779 \h </w:instrText>
+              <w:instrText xml:space="preserve"> PAGEREF _Toc338438325 \h </w:instrText>
             </w:r>
             <w:r>
               <w:rPr>
@@ -1328,7 +1322,7 @@
               <w:lang w:val="es-ES" w:eastAsia="es-ES" w:bidi="ar-SA"/>
             </w:rPr>
           </w:pPr>
-          <w:hyperlink w:anchor="_Toc338015780" w:history="1">
+          <w:hyperlink w:anchor="_Toc338438326" w:history="1">
             <w:r>
               <w:rPr>
                 <w:rStyle w:val="Hipervnculo"/>
@@ -1355,7 +1349,7 @@
                 <w:noProof/>
                 <w:webHidden/>
               </w:rPr>
-              <w:instrText xml:space="preserve"> PAGEREF _Toc338015780 \h </w:instrText>
+              <w:instrText xml:space="preserve"> PAGEREF _Toc338438326 \h </w:instrText>
             </w:r>
             <w:r>
               <w:rPr>
@@ -1398,7 +1392,7 @@
               <w:lang w:val="es-ES" w:eastAsia="es-ES" w:bidi="ar-SA"/>
             </w:rPr>
           </w:pPr>
-          <w:hyperlink w:anchor="_Toc338015781" w:history="1">
+          <w:hyperlink w:anchor="_Toc338438327" w:history="1">
             <w:r>
               <w:rPr>
                 <w:rStyle w:val="Hipervnculo"/>
@@ -1425,7 +1419,7 @@
                 <w:noProof/>
                 <w:webHidden/>
               </w:rPr>
-              <w:instrText xml:space="preserve"> PAGEREF _Toc338015781 \h </w:instrText>
+              <w:instrText xml:space="preserve"> PAGEREF _Toc338438327 \h </w:instrText>
             </w:r>
             <w:r>
               <w:rPr>
@@ -1446,6 +1440,854 @@
                 <w:webHidden/>
               </w:rPr>
               <w:t>13</w:t>
+            </w:r>
+            <w:r>
+              <w:rPr>
+                <w:noProof/>
+                <w:webHidden/>
+              </w:rPr>
+              <w:fldChar w:fldCharType="end"/>
+            </w:r>
+          </w:hyperlink>
+        </w:p>
+        <w:p>
+          <w:pPr>
+            <w:pStyle w:val="TDC3"/>
+            <w:tabs>
+              <w:tab w:val="right" w:leader="dot" w:pos="8494"/>
+            </w:tabs>
+            <w:rPr>
+              <w:rFonts w:asciiTheme="minorHAnsi" w:eastAsiaTheme="minorEastAsia" w:hAnsiTheme="minorHAnsi" w:cstheme="minorBidi"/>
+              <w:noProof/>
+              <w:lang w:val="es-ES" w:eastAsia="es-ES" w:bidi="ar-SA"/>
+            </w:rPr>
+          </w:pPr>
+          <w:hyperlink w:anchor="_Toc338438328" w:history="1">
+            <w:r>
+              <w:rPr>
+                <w:rStyle w:val="Hipervnculo"/>
+                <w:noProof/>
+              </w:rPr>
+              <w:t>4.3.1. Llistes d’estudi</w:t>
+            </w:r>
+            <w:r>
+              <w:rPr>
+                <w:noProof/>
+                <w:webHidden/>
+              </w:rPr>
+              <w:tab/>
+            </w:r>
+            <w:r>
+              <w:rPr>
+                <w:noProof/>
+                <w:webHidden/>
+              </w:rPr>
+              <w:fldChar w:fldCharType="begin"/>
+            </w:r>
+            <w:r>
+              <w:rPr>
+                <w:noProof/>
+                <w:webHidden/>
+              </w:rPr>
+              <w:instrText xml:space="preserve"> PAGEREF _Toc338438328 \h </w:instrText>
+            </w:r>
+            <w:r>
+              <w:rPr>
+                <w:noProof/>
+                <w:webHidden/>
+              </w:rPr>
+            </w:r>
+            <w:r>
+              <w:rPr>
+                <w:noProof/>
+                <w:webHidden/>
+              </w:rPr>
+              <w:fldChar w:fldCharType="separate"/>
+            </w:r>
+            <w:r>
+              <w:rPr>
+                <w:noProof/>
+                <w:webHidden/>
+              </w:rPr>
+              <w:t>13</w:t>
+            </w:r>
+            <w:r>
+              <w:rPr>
+                <w:noProof/>
+                <w:webHidden/>
+              </w:rPr>
+              <w:fldChar w:fldCharType="end"/>
+            </w:r>
+          </w:hyperlink>
+        </w:p>
+        <w:p>
+          <w:pPr>
+            <w:pStyle w:val="TDC3"/>
+            <w:tabs>
+              <w:tab w:val="right" w:leader="dot" w:pos="8494"/>
+            </w:tabs>
+            <w:rPr>
+              <w:rFonts w:asciiTheme="minorHAnsi" w:eastAsiaTheme="minorEastAsia" w:hAnsiTheme="minorHAnsi" w:cstheme="minorBidi"/>
+              <w:noProof/>
+              <w:lang w:val="es-ES" w:eastAsia="es-ES" w:bidi="ar-SA"/>
+            </w:rPr>
+          </w:pPr>
+          <w:hyperlink w:anchor="_Toc338438329" w:history="1">
+            <w:r>
+              <w:rPr>
+                <w:rStyle w:val="Hipervnculo"/>
+                <w:noProof/>
+              </w:rPr>
+              <w:t>4.3.2. Diccionari</w:t>
+            </w:r>
+            <w:r>
+              <w:rPr>
+                <w:noProof/>
+                <w:webHidden/>
+              </w:rPr>
+              <w:tab/>
+            </w:r>
+            <w:r>
+              <w:rPr>
+                <w:noProof/>
+                <w:webHidden/>
+              </w:rPr>
+              <w:fldChar w:fldCharType="begin"/>
+            </w:r>
+            <w:r>
+              <w:rPr>
+                <w:noProof/>
+                <w:webHidden/>
+              </w:rPr>
+              <w:instrText xml:space="preserve"> PAGEREF _Toc338438329 \h </w:instrText>
+            </w:r>
+            <w:r>
+              <w:rPr>
+                <w:noProof/>
+                <w:webHidden/>
+              </w:rPr>
+            </w:r>
+            <w:r>
+              <w:rPr>
+                <w:noProof/>
+                <w:webHidden/>
+              </w:rPr>
+              <w:fldChar w:fldCharType="separate"/>
+            </w:r>
+            <w:r>
+              <w:rPr>
+                <w:noProof/>
+                <w:webHidden/>
+              </w:rPr>
+              <w:t>15</w:t>
+            </w:r>
+            <w:r>
+              <w:rPr>
+                <w:noProof/>
+                <w:webHidden/>
+              </w:rPr>
+              <w:fldChar w:fldCharType="end"/>
+            </w:r>
+          </w:hyperlink>
+        </w:p>
+        <w:p>
+          <w:pPr>
+            <w:pStyle w:val="TDC3"/>
+            <w:tabs>
+              <w:tab w:val="right" w:leader="dot" w:pos="8494"/>
+            </w:tabs>
+            <w:rPr>
+              <w:rFonts w:asciiTheme="minorHAnsi" w:eastAsiaTheme="minorEastAsia" w:hAnsiTheme="minorHAnsi" w:cstheme="minorBidi"/>
+              <w:noProof/>
+              <w:lang w:val="es-ES" w:eastAsia="es-ES" w:bidi="ar-SA"/>
+            </w:rPr>
+          </w:pPr>
+          <w:hyperlink w:anchor="_Toc338438330" w:history="1">
+            <w:r>
+              <w:rPr>
+                <w:rStyle w:val="Hipervnculo"/>
+                <w:noProof/>
+              </w:rPr>
+              <w:t xml:space="preserve">4.3.3. </w:t>
+            </w:r>
+            <w:r>
+              <w:rPr>
+                <w:rStyle w:val="Hipervnculo"/>
+                <w:i/>
+                <w:noProof/>
+              </w:rPr>
+              <w:t>Flashcards</w:t>
+            </w:r>
+            <w:r>
+              <w:rPr>
+                <w:noProof/>
+                <w:webHidden/>
+              </w:rPr>
+              <w:tab/>
+            </w:r>
+            <w:r>
+              <w:rPr>
+                <w:noProof/>
+                <w:webHidden/>
+              </w:rPr>
+              <w:fldChar w:fldCharType="begin"/>
+            </w:r>
+            <w:r>
+              <w:rPr>
+                <w:noProof/>
+                <w:webHidden/>
+              </w:rPr>
+              <w:instrText xml:space="preserve"> PAGEREF _Toc338438330 \h </w:instrText>
+            </w:r>
+            <w:r>
+              <w:rPr>
+                <w:noProof/>
+                <w:webHidden/>
+              </w:rPr>
+            </w:r>
+            <w:r>
+              <w:rPr>
+                <w:noProof/>
+                <w:webHidden/>
+              </w:rPr>
+              <w:fldChar w:fldCharType="separate"/>
+            </w:r>
+            <w:r>
+              <w:rPr>
+                <w:noProof/>
+                <w:webHidden/>
+              </w:rPr>
+              <w:t>17</w:t>
+            </w:r>
+            <w:r>
+              <w:rPr>
+                <w:noProof/>
+                <w:webHidden/>
+              </w:rPr>
+              <w:fldChar w:fldCharType="end"/>
+            </w:r>
+          </w:hyperlink>
+        </w:p>
+        <w:p>
+          <w:pPr>
+            <w:pStyle w:val="TDC2"/>
+            <w:tabs>
+              <w:tab w:val="right" w:leader="dot" w:pos="8494"/>
+            </w:tabs>
+            <w:rPr>
+              <w:rFonts w:asciiTheme="minorHAnsi" w:eastAsiaTheme="minorEastAsia" w:hAnsiTheme="minorHAnsi" w:cstheme="minorBidi"/>
+              <w:noProof/>
+              <w:lang w:val="es-ES" w:eastAsia="es-ES" w:bidi="ar-SA"/>
+            </w:rPr>
+          </w:pPr>
+          <w:hyperlink w:anchor="_Toc338438331" w:history="1">
+            <w:r>
+              <w:rPr>
+                <w:rStyle w:val="Hipervnculo"/>
+                <w:noProof/>
+              </w:rPr>
+              <w:t>4.4. Disseny preliminar del mòdul del servidor</w:t>
+            </w:r>
+            <w:r>
+              <w:rPr>
+                <w:noProof/>
+                <w:webHidden/>
+              </w:rPr>
+              <w:tab/>
+            </w:r>
+            <w:r>
+              <w:rPr>
+                <w:noProof/>
+                <w:webHidden/>
+              </w:rPr>
+              <w:fldChar w:fldCharType="begin"/>
+            </w:r>
+            <w:r>
+              <w:rPr>
+                <w:noProof/>
+                <w:webHidden/>
+              </w:rPr>
+              <w:instrText xml:space="preserve"> PAGEREF _Toc338438331 \h </w:instrText>
+            </w:r>
+            <w:r>
+              <w:rPr>
+                <w:noProof/>
+                <w:webHidden/>
+              </w:rPr>
+            </w:r>
+            <w:r>
+              <w:rPr>
+                <w:noProof/>
+                <w:webHidden/>
+              </w:rPr>
+              <w:fldChar w:fldCharType="separate"/>
+            </w:r>
+            <w:r>
+              <w:rPr>
+                <w:noProof/>
+                <w:webHidden/>
+              </w:rPr>
+              <w:t>19</w:t>
+            </w:r>
+            <w:r>
+              <w:rPr>
+                <w:noProof/>
+                <w:webHidden/>
+              </w:rPr>
+              <w:fldChar w:fldCharType="end"/>
+            </w:r>
+          </w:hyperlink>
+        </w:p>
+        <w:p>
+          <w:pPr>
+            <w:pStyle w:val="TDC3"/>
+            <w:tabs>
+              <w:tab w:val="right" w:leader="dot" w:pos="8494"/>
+            </w:tabs>
+            <w:rPr>
+              <w:rFonts w:asciiTheme="minorHAnsi" w:eastAsiaTheme="minorEastAsia" w:hAnsiTheme="minorHAnsi" w:cstheme="minorBidi"/>
+              <w:noProof/>
+              <w:lang w:val="es-ES" w:eastAsia="es-ES" w:bidi="ar-SA"/>
+            </w:rPr>
+          </w:pPr>
+          <w:hyperlink w:anchor="_Toc338438332" w:history="1">
+            <w:r>
+              <w:rPr>
+                <w:rStyle w:val="Hipervnculo"/>
+                <w:noProof/>
+              </w:rPr>
+              <w:t>4.4.1. Avantatges de la implementació de les accions en servidor</w:t>
+            </w:r>
+            <w:r>
+              <w:rPr>
+                <w:noProof/>
+                <w:webHidden/>
+              </w:rPr>
+              <w:tab/>
+            </w:r>
+            <w:r>
+              <w:rPr>
+                <w:noProof/>
+                <w:webHidden/>
+              </w:rPr>
+              <w:fldChar w:fldCharType="begin"/>
+            </w:r>
+            <w:r>
+              <w:rPr>
+                <w:noProof/>
+                <w:webHidden/>
+              </w:rPr>
+              <w:instrText xml:space="preserve"> PAGEREF _Toc338438332 \h </w:instrText>
+            </w:r>
+            <w:r>
+              <w:rPr>
+                <w:noProof/>
+                <w:webHidden/>
+              </w:rPr>
+            </w:r>
+            <w:r>
+              <w:rPr>
+                <w:noProof/>
+                <w:webHidden/>
+              </w:rPr>
+              <w:fldChar w:fldCharType="separate"/>
+            </w:r>
+            <w:r>
+              <w:rPr>
+                <w:noProof/>
+                <w:webHidden/>
+              </w:rPr>
+              <w:t>19</w:t>
+            </w:r>
+            <w:r>
+              <w:rPr>
+                <w:noProof/>
+                <w:webHidden/>
+              </w:rPr>
+              <w:fldChar w:fldCharType="end"/>
+            </w:r>
+          </w:hyperlink>
+        </w:p>
+        <w:p>
+          <w:pPr>
+            <w:pStyle w:val="TDC3"/>
+            <w:tabs>
+              <w:tab w:val="right" w:leader="dot" w:pos="8494"/>
+            </w:tabs>
+            <w:rPr>
+              <w:rFonts w:asciiTheme="minorHAnsi" w:eastAsiaTheme="minorEastAsia" w:hAnsiTheme="minorHAnsi" w:cstheme="minorBidi"/>
+              <w:noProof/>
+              <w:lang w:val="es-ES" w:eastAsia="es-ES" w:bidi="ar-SA"/>
+            </w:rPr>
+          </w:pPr>
+          <w:hyperlink w:anchor="_Toc338438333" w:history="1">
+            <w:r>
+              <w:rPr>
+                <w:rStyle w:val="Hipervnculo"/>
+                <w:noProof/>
+              </w:rPr>
+              <w:t>4.4.2. Inconvenients de la implementació de les accions en servidor</w:t>
+            </w:r>
+            <w:r>
+              <w:rPr>
+                <w:noProof/>
+                <w:webHidden/>
+              </w:rPr>
+              <w:tab/>
+            </w:r>
+            <w:r>
+              <w:rPr>
+                <w:noProof/>
+                <w:webHidden/>
+              </w:rPr>
+              <w:fldChar w:fldCharType="begin"/>
+            </w:r>
+            <w:r>
+              <w:rPr>
+                <w:noProof/>
+                <w:webHidden/>
+              </w:rPr>
+              <w:instrText xml:space="preserve"> PAGEREF _Toc338438333 \h </w:instrText>
+            </w:r>
+            <w:r>
+              <w:rPr>
+                <w:noProof/>
+                <w:webHidden/>
+              </w:rPr>
+            </w:r>
+            <w:r>
+              <w:rPr>
+                <w:noProof/>
+                <w:webHidden/>
+              </w:rPr>
+              <w:fldChar w:fldCharType="separate"/>
+            </w:r>
+            <w:r>
+              <w:rPr>
+                <w:noProof/>
+                <w:webHidden/>
+              </w:rPr>
+              <w:t>20</w:t>
+            </w:r>
+            <w:r>
+              <w:rPr>
+                <w:noProof/>
+                <w:webHidden/>
+              </w:rPr>
+              <w:fldChar w:fldCharType="end"/>
+            </w:r>
+          </w:hyperlink>
+        </w:p>
+        <w:p>
+          <w:pPr>
+            <w:pStyle w:val="TDC3"/>
+            <w:tabs>
+              <w:tab w:val="right" w:leader="dot" w:pos="8494"/>
+            </w:tabs>
+            <w:rPr>
+              <w:rFonts w:asciiTheme="minorHAnsi" w:eastAsiaTheme="minorEastAsia" w:hAnsiTheme="minorHAnsi" w:cstheme="minorBidi"/>
+              <w:noProof/>
+              <w:lang w:val="es-ES" w:eastAsia="es-ES" w:bidi="ar-SA"/>
+            </w:rPr>
+          </w:pPr>
+          <w:hyperlink w:anchor="_Toc338438334" w:history="1">
+            <w:r>
+              <w:rPr>
+                <w:rStyle w:val="Hipervnculo"/>
+                <w:noProof/>
+              </w:rPr>
+              <w:t>4.4.3. El controlador</w:t>
+            </w:r>
+            <w:r>
+              <w:rPr>
+                <w:noProof/>
+                <w:webHidden/>
+              </w:rPr>
+              <w:tab/>
+            </w:r>
+            <w:r>
+              <w:rPr>
+                <w:noProof/>
+                <w:webHidden/>
+              </w:rPr>
+              <w:fldChar w:fldCharType="begin"/>
+            </w:r>
+            <w:r>
+              <w:rPr>
+                <w:noProof/>
+                <w:webHidden/>
+              </w:rPr>
+              <w:instrText xml:space="preserve"> PAGEREF _Toc338438334 \h </w:instrText>
+            </w:r>
+            <w:r>
+              <w:rPr>
+                <w:noProof/>
+                <w:webHidden/>
+              </w:rPr>
+            </w:r>
+            <w:r>
+              <w:rPr>
+                <w:noProof/>
+                <w:webHidden/>
+              </w:rPr>
+              <w:fldChar w:fldCharType="separate"/>
+            </w:r>
+            <w:r>
+              <w:rPr>
+                <w:noProof/>
+                <w:webHidden/>
+              </w:rPr>
+              <w:t>20</w:t>
+            </w:r>
+            <w:r>
+              <w:rPr>
+                <w:noProof/>
+                <w:webHidden/>
+              </w:rPr>
+              <w:fldChar w:fldCharType="end"/>
+            </w:r>
+          </w:hyperlink>
+        </w:p>
+        <w:p>
+          <w:pPr>
+            <w:pStyle w:val="TDC3"/>
+            <w:tabs>
+              <w:tab w:val="right" w:leader="dot" w:pos="8494"/>
+            </w:tabs>
+            <w:rPr>
+              <w:rFonts w:asciiTheme="minorHAnsi" w:eastAsiaTheme="minorEastAsia" w:hAnsiTheme="minorHAnsi" w:cstheme="minorBidi"/>
+              <w:noProof/>
+              <w:lang w:val="es-ES" w:eastAsia="es-ES" w:bidi="ar-SA"/>
+            </w:rPr>
+          </w:pPr>
+          <w:hyperlink w:anchor="_Toc338438335" w:history="1">
+            <w:r>
+              <w:rPr>
+                <w:rStyle w:val="Hipervnculo"/>
+                <w:noProof/>
+              </w:rPr>
+              <w:t>4.4.4. El Model</w:t>
+            </w:r>
+            <w:r>
+              <w:rPr>
+                <w:noProof/>
+                <w:webHidden/>
+              </w:rPr>
+              <w:tab/>
+            </w:r>
+            <w:r>
+              <w:rPr>
+                <w:noProof/>
+                <w:webHidden/>
+              </w:rPr>
+              <w:fldChar w:fldCharType="begin"/>
+            </w:r>
+            <w:r>
+              <w:rPr>
+                <w:noProof/>
+                <w:webHidden/>
+              </w:rPr>
+              <w:instrText xml:space="preserve"> PAGEREF _Toc338438335 \h </w:instrText>
+            </w:r>
+            <w:r>
+              <w:rPr>
+                <w:noProof/>
+                <w:webHidden/>
+              </w:rPr>
+            </w:r>
+            <w:r>
+              <w:rPr>
+                <w:noProof/>
+                <w:webHidden/>
+              </w:rPr>
+              <w:fldChar w:fldCharType="separate"/>
+            </w:r>
+            <w:r>
+              <w:rPr>
+                <w:noProof/>
+                <w:webHidden/>
+              </w:rPr>
+              <w:t>20</w:t>
+            </w:r>
+            <w:r>
+              <w:rPr>
+                <w:noProof/>
+                <w:webHidden/>
+              </w:rPr>
+              <w:fldChar w:fldCharType="end"/>
+            </w:r>
+          </w:hyperlink>
+        </w:p>
+        <w:p>
+          <w:pPr>
+            <w:pStyle w:val="TDC3"/>
+            <w:tabs>
+              <w:tab w:val="right" w:leader="dot" w:pos="8494"/>
+            </w:tabs>
+            <w:rPr>
+              <w:rFonts w:asciiTheme="minorHAnsi" w:eastAsiaTheme="minorEastAsia" w:hAnsiTheme="minorHAnsi" w:cstheme="minorBidi"/>
+              <w:noProof/>
+              <w:lang w:val="es-ES" w:eastAsia="es-ES" w:bidi="ar-SA"/>
+            </w:rPr>
+          </w:pPr>
+          <w:hyperlink w:anchor="_Toc338438336" w:history="1">
+            <w:r>
+              <w:rPr>
+                <w:rStyle w:val="Hipervnculo"/>
+                <w:noProof/>
+              </w:rPr>
+              <w:t>4.4.5. Els objectes del model</w:t>
+            </w:r>
+            <w:r>
+              <w:rPr>
+                <w:noProof/>
+                <w:webHidden/>
+              </w:rPr>
+              <w:tab/>
+            </w:r>
+            <w:r>
+              <w:rPr>
+                <w:noProof/>
+                <w:webHidden/>
+              </w:rPr>
+              <w:fldChar w:fldCharType="begin"/>
+            </w:r>
+            <w:r>
+              <w:rPr>
+                <w:noProof/>
+                <w:webHidden/>
+              </w:rPr>
+              <w:instrText xml:space="preserve"> PAGEREF _Toc338438336 \h </w:instrText>
+            </w:r>
+            <w:r>
+              <w:rPr>
+                <w:noProof/>
+                <w:webHidden/>
+              </w:rPr>
+            </w:r>
+            <w:r>
+              <w:rPr>
+                <w:noProof/>
+                <w:webHidden/>
+              </w:rPr>
+              <w:fldChar w:fldCharType="separate"/>
+            </w:r>
+            <w:r>
+              <w:rPr>
+                <w:noProof/>
+                <w:webHidden/>
+              </w:rPr>
+              <w:t>20</w:t>
+            </w:r>
+            <w:r>
+              <w:rPr>
+                <w:noProof/>
+                <w:webHidden/>
+              </w:rPr>
+              <w:fldChar w:fldCharType="end"/>
+            </w:r>
+          </w:hyperlink>
+        </w:p>
+        <w:p>
+          <w:pPr>
+            <w:pStyle w:val="TDC3"/>
+            <w:tabs>
+              <w:tab w:val="right" w:leader="dot" w:pos="8494"/>
+            </w:tabs>
+            <w:rPr>
+              <w:rFonts w:asciiTheme="minorHAnsi" w:eastAsiaTheme="minorEastAsia" w:hAnsiTheme="minorHAnsi" w:cstheme="minorBidi"/>
+              <w:noProof/>
+              <w:lang w:val="es-ES" w:eastAsia="es-ES" w:bidi="ar-SA"/>
+            </w:rPr>
+          </w:pPr>
+          <w:hyperlink w:anchor="_Toc338438337" w:history="1">
+            <w:r>
+              <w:rPr>
+                <w:rStyle w:val="Hipervnculo"/>
+                <w:noProof/>
+              </w:rPr>
+              <w:t>4.4.6. La base de dades</w:t>
+            </w:r>
+            <w:r>
+              <w:rPr>
+                <w:noProof/>
+                <w:webHidden/>
+              </w:rPr>
+              <w:tab/>
+            </w:r>
+            <w:r>
+              <w:rPr>
+                <w:noProof/>
+                <w:webHidden/>
+              </w:rPr>
+              <w:fldChar w:fldCharType="begin"/>
+            </w:r>
+            <w:r>
+              <w:rPr>
+                <w:noProof/>
+                <w:webHidden/>
+              </w:rPr>
+              <w:instrText xml:space="preserve"> PAGEREF _Toc338438337 \h </w:instrText>
+            </w:r>
+            <w:r>
+              <w:rPr>
+                <w:noProof/>
+                <w:webHidden/>
+              </w:rPr>
+            </w:r>
+            <w:r>
+              <w:rPr>
+                <w:noProof/>
+                <w:webHidden/>
+              </w:rPr>
+              <w:fldChar w:fldCharType="separate"/>
+            </w:r>
+            <w:r>
+              <w:rPr>
+                <w:noProof/>
+                <w:webHidden/>
+              </w:rPr>
+              <w:t>21</w:t>
+            </w:r>
+            <w:r>
+              <w:rPr>
+                <w:noProof/>
+                <w:webHidden/>
+              </w:rPr>
+              <w:fldChar w:fldCharType="end"/>
+            </w:r>
+          </w:hyperlink>
+        </w:p>
+        <w:p>
+          <w:pPr>
+            <w:pStyle w:val="TDC3"/>
+            <w:tabs>
+              <w:tab w:val="right" w:leader="dot" w:pos="8494"/>
+            </w:tabs>
+            <w:rPr>
+              <w:rFonts w:asciiTheme="minorHAnsi" w:eastAsiaTheme="minorEastAsia" w:hAnsiTheme="minorHAnsi" w:cstheme="minorBidi"/>
+              <w:noProof/>
+              <w:lang w:val="es-ES" w:eastAsia="es-ES" w:bidi="ar-SA"/>
+            </w:rPr>
+          </w:pPr>
+          <w:hyperlink w:anchor="_Toc338438338" w:history="1">
+            <w:r>
+              <w:rPr>
+                <w:rStyle w:val="Hipervnculo"/>
+                <w:noProof/>
+              </w:rPr>
+              <w:t>4.4.7. Comunicacions client – servidor</w:t>
+            </w:r>
+            <w:r>
+              <w:rPr>
+                <w:noProof/>
+                <w:webHidden/>
+              </w:rPr>
+              <w:tab/>
+            </w:r>
+            <w:r>
+              <w:rPr>
+                <w:noProof/>
+                <w:webHidden/>
+              </w:rPr>
+              <w:fldChar w:fldCharType="begin"/>
+            </w:r>
+            <w:r>
+              <w:rPr>
+                <w:noProof/>
+                <w:webHidden/>
+              </w:rPr>
+              <w:instrText xml:space="preserve"> PAGEREF _Toc338438338 \h </w:instrText>
+            </w:r>
+            <w:r>
+              <w:rPr>
+                <w:noProof/>
+                <w:webHidden/>
+              </w:rPr>
+            </w:r>
+            <w:r>
+              <w:rPr>
+                <w:noProof/>
+                <w:webHidden/>
+              </w:rPr>
+              <w:fldChar w:fldCharType="separate"/>
+            </w:r>
+            <w:r>
+              <w:rPr>
+                <w:noProof/>
+                <w:webHidden/>
+              </w:rPr>
+              <w:t>22</w:t>
+            </w:r>
+            <w:r>
+              <w:rPr>
+                <w:noProof/>
+                <w:webHidden/>
+              </w:rPr>
+              <w:fldChar w:fldCharType="end"/>
+            </w:r>
+          </w:hyperlink>
+        </w:p>
+        <w:p>
+          <w:pPr>
+            <w:pStyle w:val="TDC3"/>
+            <w:tabs>
+              <w:tab w:val="right" w:leader="dot" w:pos="8494"/>
+            </w:tabs>
+            <w:rPr>
+              <w:rFonts w:asciiTheme="minorHAnsi" w:eastAsiaTheme="minorEastAsia" w:hAnsiTheme="minorHAnsi" w:cstheme="minorBidi"/>
+              <w:noProof/>
+              <w:lang w:val="es-ES" w:eastAsia="es-ES" w:bidi="ar-SA"/>
+            </w:rPr>
+          </w:pPr>
+          <w:hyperlink w:anchor="_Toc338438339" w:history="1">
+            <w:r>
+              <w:rPr>
+                <w:rStyle w:val="Hipervnculo"/>
+                <w:noProof/>
+              </w:rPr>
+              <w:t>4.4.8. Peticions</w:t>
+            </w:r>
+            <w:r>
+              <w:rPr>
+                <w:noProof/>
+                <w:webHidden/>
+              </w:rPr>
+              <w:tab/>
+            </w:r>
+            <w:r>
+              <w:rPr>
+                <w:noProof/>
+                <w:webHidden/>
+              </w:rPr>
+              <w:fldChar w:fldCharType="begin"/>
+            </w:r>
+            <w:r>
+              <w:rPr>
+                <w:noProof/>
+                <w:webHidden/>
+              </w:rPr>
+              <w:instrText xml:space="preserve"> PAGEREF _Toc338438339 \h </w:instrText>
+            </w:r>
+            <w:r>
+              <w:rPr>
+                <w:noProof/>
+                <w:webHidden/>
+              </w:rPr>
+            </w:r>
+            <w:r>
+              <w:rPr>
+                <w:noProof/>
+                <w:webHidden/>
+              </w:rPr>
+              <w:fldChar w:fldCharType="separate"/>
+            </w:r>
+            <w:r>
+              <w:rPr>
+                <w:noProof/>
+                <w:webHidden/>
+              </w:rPr>
+              <w:t>22</w:t>
             </w:r>
             <w:r>
               <w:rPr>
@@ -1484,7 +2326,7 @@
           <w:rFonts w:eastAsiaTheme="minorEastAsia"/>
         </w:rPr>
       </w:pPr>
-      <w:bookmarkStart w:id="0" w:name="_Toc338015765"/>
+      <w:bookmarkStart w:id="0" w:name="_Toc338438311"/>
       <w:r>
         <w:rPr>
           <w:rFonts w:eastAsiaTheme="minorEastAsia"/>
@@ -1510,7 +2352,7 @@
       <w:pPr>
         <w:pStyle w:val="Ttulo2"/>
       </w:pPr>
-      <w:bookmarkStart w:id="1" w:name="_Toc338015766"/>
+      <w:bookmarkStart w:id="1" w:name="_Toc338438312"/>
       <w:r>
         <w:t>1.</w:t>
       </w:r>
@@ -1634,7 +2476,7 @@
       <w:pPr>
         <w:pStyle w:val="Ttulo2"/>
       </w:pPr>
-      <w:bookmarkStart w:id="2" w:name="_Toc338015767"/>
+      <w:bookmarkStart w:id="2" w:name="_Toc338438313"/>
       <w:r>
         <w:t>1.</w:t>
       </w:r>
@@ -1776,7 +2618,7 @@
       <w:pPr>
         <w:pStyle w:val="Ttulo2"/>
       </w:pPr>
-      <w:bookmarkStart w:id="3" w:name="_Toc338015768"/>
+      <w:bookmarkStart w:id="3" w:name="_Toc338438314"/>
       <w:r>
         <w:t>1.</w:t>
       </w:r>
@@ -1789,7 +2631,7 @@
       <w:pPr>
         <w:pStyle w:val="Ttulo3"/>
       </w:pPr>
-      <w:bookmarkStart w:id="4" w:name="_Toc338015769"/>
+      <w:bookmarkStart w:id="4" w:name="_Toc338438315"/>
       <w:r>
         <w:t>1.</w:t>
       </w:r>
@@ -1845,7 +2687,7 @@
       <w:pPr>
         <w:pStyle w:val="Ttulo3"/>
       </w:pPr>
-      <w:bookmarkStart w:id="5" w:name="_Toc338015770"/>
+      <w:bookmarkStart w:id="5" w:name="_Toc338438316"/>
       <w:r>
         <w:t>1.</w:t>
       </w:r>
@@ -1922,7 +2764,7 @@
       <w:pPr>
         <w:pStyle w:val="Ttulo2"/>
       </w:pPr>
-      <w:bookmarkStart w:id="6" w:name="_Toc338015771"/>
+      <w:bookmarkStart w:id="6" w:name="_Toc338438317"/>
       <w:r>
         <w:t>1.</w:t>
       </w:r>
@@ -2063,7 +2905,7 @@
       <w:pPr>
         <w:pStyle w:val="Ttulo1"/>
       </w:pPr>
-      <w:bookmarkStart w:id="7" w:name="_Toc338015772"/>
+      <w:bookmarkStart w:id="7" w:name="_Toc338438318"/>
       <w:r>
         <w:lastRenderedPageBreak/>
         <w:t xml:space="preserve">Capítol 2: </w:t>
@@ -2600,7 +3442,7 @@
       <w:pPr>
         <w:pStyle w:val="Ttulo1"/>
       </w:pPr>
-      <w:bookmarkStart w:id="8" w:name="_Toc338015773"/>
+      <w:bookmarkStart w:id="8" w:name="_Toc338438319"/>
       <w:r>
         <w:lastRenderedPageBreak/>
         <w:t xml:space="preserve">Capítol 3: </w:t>
@@ -2623,14 +3465,23 @@
         <w:ind w:firstLine="709"/>
       </w:pPr>
       <w:r>
-        <w:t>Dividim les aplicacions existents en les següents categories: diccionaris, flashcards, àudio, pràctica dels traços. Algunes de les aplicacions encaixen en més d’una de les categories proposades (per exemple, hi ha aplicacions que fan la funció de diccionari i tenen un mòdul d’àudio per saber la pronunciació d’una paraula).</w:t>
+        <w:t xml:space="preserve">Dividim les aplicacions existents en les següents categories: diccionaris, </w:t>
+      </w:r>
+      <w:r>
+        <w:rPr>
+          <w:i/>
+        </w:rPr>
+        <w:t>flashcards</w:t>
+      </w:r>
+      <w:r>
+        <w:t>, àudio, pràctica dels traços. Algunes de les aplicacions encaixen en més d’una de les categories proposades (per exemple, hi ha aplicacions que fan la funció de diccionari i tenen un mòdul d’àudio per saber la pronunciació d’una paraula).</w:t>
       </w:r>
     </w:p>
     <w:p>
       <w:pPr>
         <w:pStyle w:val="Ttulo2"/>
       </w:pPr>
-      <w:bookmarkStart w:id="9" w:name="_Toc338015774"/>
+      <w:bookmarkStart w:id="9" w:name="_Toc338438320"/>
       <w:r>
         <w:t>3.1. Diccionaris</w:t>
       </w:r>
@@ -2720,6 +3571,9 @@
     </w:p>
     <w:p>
       <w:r>
+        <w:rPr>
+          <w:highlight w:val="yellow"/>
+        </w:rPr>
         <w:t>&lt;Aquí hi posaré alguna captura de pantalla&gt;</w:t>
       </w:r>
     </w:p>
@@ -2727,11 +3581,14 @@
       <w:pPr>
         <w:pStyle w:val="Ttulo2"/>
       </w:pPr>
-      <w:bookmarkStart w:id="10" w:name="_Toc338015775"/>
+      <w:bookmarkStart w:id="10" w:name="_Toc338438321"/>
       <w:r>
         <w:t xml:space="preserve">3.2. </w:t>
       </w:r>
       <w:r>
+        <w:rPr>
+          <w:i/>
+        </w:rPr>
         <w:t>Flashcards</w:t>
       </w:r>
       <w:bookmarkEnd w:id="10"/>
@@ -2814,14 +3671,20 @@
     </w:p>
     <w:p>
       <w:r>
-        <w:t xml:space="preserve"> &lt;Aquí hi posaré alguna captura de pantalla&gt;</w:t>
+        <w:t xml:space="preserve"> </w:t>
+      </w:r>
+      <w:r>
+        <w:rPr>
+          <w:highlight w:val="yellow"/>
+        </w:rPr>
+        <w:t>&lt;Aquí hi posaré alguna captura de pantalla&gt;</w:t>
       </w:r>
     </w:p>
     <w:p>
       <w:pPr>
         <w:pStyle w:val="Ttulo2"/>
       </w:pPr>
-      <w:bookmarkStart w:id="11" w:name="_Toc338015776"/>
+      <w:bookmarkStart w:id="11" w:name="_Toc338438322"/>
       <w:r>
         <w:t xml:space="preserve">3.3. </w:t>
       </w:r>
@@ -2852,6 +3715,9 @@
     </w:p>
     <w:p>
       <w:r>
+        <w:rPr>
+          <w:highlight w:val="yellow"/>
+        </w:rPr>
         <w:t>&lt;Aquí hi posaré captura de pantalla&gt;</w:t>
       </w:r>
     </w:p>
@@ -2859,7 +3725,7 @@
       <w:pPr>
         <w:pStyle w:val="Ttulo2"/>
       </w:pPr>
-      <w:bookmarkStart w:id="12" w:name="_Toc338015777"/>
+      <w:bookmarkStart w:id="12" w:name="_Toc338438323"/>
       <w:r>
         <w:t xml:space="preserve">3.4. </w:t>
       </w:r>
@@ -2886,6 +3752,9 @@
     </w:p>
     <w:p>
       <w:r>
+        <w:rPr>
+          <w:highlight w:val="yellow"/>
+        </w:rPr>
         <w:t>&lt;Aquí hi posaré captura de pantalla&gt;</w:t>
       </w:r>
     </w:p>
@@ -2901,7 +3770,7 @@
       <w:pPr>
         <w:pStyle w:val="Ttulo1"/>
       </w:pPr>
-      <w:bookmarkStart w:id="13" w:name="_Toc338015778"/>
+      <w:bookmarkStart w:id="13" w:name="_Toc338438324"/>
       <w:r>
         <w:lastRenderedPageBreak/>
         <w:t xml:space="preserve">Capítol 4: </w:t>
@@ -2915,7 +3784,7 @@
       <w:pPr>
         <w:pStyle w:val="Ttulo2"/>
       </w:pPr>
-      <w:bookmarkStart w:id="14" w:name="_Toc338015779"/>
+      <w:bookmarkStart w:id="14" w:name="_Toc338438325"/>
       <w:r>
         <w:t xml:space="preserve">4.1. </w:t>
       </w:r>
@@ -3059,13 +3928,22 @@
         <w:t>Sencha Architect 2</w:t>
       </w:r>
       <w:r>
-        <w:t xml:space="preserve">, el qual permet generar fitxers </w:t>
+        <w:t xml:space="preserve"> </w:t>
+      </w:r>
+      <w:r>
+        <w:t xml:space="preserve">i utilitzarem els nous estàndards </w:t>
       </w:r>
       <w:r>
         <w:t xml:space="preserve">HTML5 i </w:t>
       </w:r>
       <w:r>
-        <w:t>CSS3 que</w:t>
+        <w:t>CSS3</w:t>
+      </w:r>
+      <w:r>
+        <w:t>,</w:t>
+      </w:r>
+      <w:r>
+        <w:t xml:space="preserve"> que</w:t>
       </w:r>
       <w:r>
         <w:t xml:space="preserve"> seran </w:t>
@@ -3445,7 +4323,7 @@
       <w:pPr>
         <w:pStyle w:val="Ttulo2"/>
       </w:pPr>
-      <w:bookmarkStart w:id="15" w:name="_Toc338015780"/>
+      <w:bookmarkStart w:id="15" w:name="_Toc338438326"/>
       <w:r>
         <w:t>4.2. Arquitectura del sistema</w:t>
       </w:r>
@@ -3770,7 +4648,7 @@
       <w:pPr>
         <w:pStyle w:val="Ttulo2"/>
       </w:pPr>
-      <w:bookmarkStart w:id="17" w:name="_Toc338015781"/>
+      <w:bookmarkStart w:id="17" w:name="_Toc338438327"/>
       <w:r>
         <w:t>4.3. Disseny preliminar de les pantalles</w:t>
       </w:r>
@@ -3793,8 +4671,21 @@
         <w:t>Prototyper Free</w:t>
       </w:r>
       <w:r>
-        <w:t xml:space="preserve"> la qual ens ha ajudat a fer una maqueta digital sense funcionalitat.</w:t>
-      </w:r>
+        <w:t xml:space="preserve"> la qual ens ha ajudat a fer una maqu</w:t>
+      </w:r>
+      <w:r>
+        <w:t>eta digital sense funcionalitat però amb un flux de navegació.</w:t>
+      </w:r>
+    </w:p>
+    <w:p>
+      <w:pPr>
+        <w:pStyle w:val="Ttulo3"/>
+      </w:pPr>
+      <w:bookmarkStart w:id="18" w:name="_Toc338438328"/>
+      <w:r>
+        <w:t>4.3.1. Llistes d’estudi</w:t>
+      </w:r>
+      <w:bookmarkEnd w:id="18"/>
     </w:p>
     <w:p>
       <w:pPr>
@@ -3807,9 +4698,9 @@
         </w:rPr>
         <w:drawing>
           <wp:inline distT="0" distB="0" distL="0" distR="0">
-            <wp:extent cx="2653493" cy="4680000"/>
-            <wp:effectExtent l="19050" t="0" r="0" b="0"/>
-            <wp:docPr id="15" name="Imagen 3" descr="C:\Users\Salvador\GitHub\UOCPFC_Eduard_Salva\trunk\Implementacio\maqueta\Inici.jpg"/>
+            <wp:extent cx="2340864" cy="4584192"/>
+            <wp:effectExtent l="19050" t="0" r="2286" b="0"/>
+            <wp:docPr id="20" name="19 Imagen" descr="Llistes d'estudi.jpg"/>
             <wp:cNvGraphicFramePr>
               <a:graphicFrameLocks xmlns:a="http://schemas.openxmlformats.org/drawingml/2006/main" noChangeAspect="1"/>
             </wp:cNvGraphicFramePr>
@@ -3817,33 +4708,23 @@
               <a:graphicData uri="http://schemas.openxmlformats.org/drawingml/2006/picture">
                 <pic:pic xmlns:pic="http://schemas.openxmlformats.org/drawingml/2006/picture">
                   <pic:nvPicPr>
-                    <pic:cNvPr id="0" name="Picture 3" descr="C:\Users\Salvador\GitHub\UOCPFC_Eduard_Salva\trunk\Implementacio\maqueta\Inici.jpg"/>
-                    <pic:cNvPicPr>
-                      <a:picLocks noChangeAspect="1" noChangeArrowheads="1"/>
-                    </pic:cNvPicPr>
+                    <pic:cNvPr id="0" name="Llistes d'estudi.jpg"/>
+                    <pic:cNvPicPr/>
                   </pic:nvPicPr>
                   <pic:blipFill>
                     <a:blip r:embed="rId23"/>
-                    <a:srcRect/>
                     <a:stretch>
                       <a:fillRect/>
                     </a:stretch>
                   </pic:blipFill>
-                  <pic:spPr bwMode="auto">
+                  <pic:spPr>
                     <a:xfrm>
                       <a:off x="0" y="0"/>
-                      <a:ext cx="2653493" cy="4680000"/>
+                      <a:ext cx="2340864" cy="4584192"/>
                     </a:xfrm>
                     <a:prstGeom prst="rect">
                       <a:avLst/>
                     </a:prstGeom>
-                    <a:noFill/>
-                    <a:ln w="9525">
-                      <a:noFill/>
-                      <a:miter lim="800000"/>
-                      <a:headEnd/>
-                      <a:tailEnd/>
-                    </a:ln>
                   </pic:spPr>
                 </pic:pic>
               </a:graphicData>
@@ -3851,6 +4732,47 @@
           </wp:inline>
         </w:drawing>
       </w:r>
+      <w:r>
+        <w:rPr>
+          <w:noProof/>
+          <w:lang w:val="es-ES" w:eastAsia="es-ES" w:bidi="ar-SA"/>
+        </w:rPr>
+        <w:drawing>
+          <wp:inline distT="0" distB="0" distL="0" distR="0">
+            <wp:extent cx="2340864" cy="4584192"/>
+            <wp:effectExtent l="19050" t="0" r="2286" b="0"/>
+            <wp:docPr id="21" name="20 Imagen" descr="Llista d'estudi.jpg"/>
+            <wp:cNvGraphicFramePr>
+              <a:graphicFrameLocks xmlns:a="http://schemas.openxmlformats.org/drawingml/2006/main" noChangeAspect="1"/>
+            </wp:cNvGraphicFramePr>
+            <a:graphic xmlns:a="http://schemas.openxmlformats.org/drawingml/2006/main">
+              <a:graphicData uri="http://schemas.openxmlformats.org/drawingml/2006/picture">
+                <pic:pic xmlns:pic="http://schemas.openxmlformats.org/drawingml/2006/picture">
+                  <pic:nvPicPr>
+                    <pic:cNvPr id="0" name="Llista d'estudi.jpg"/>
+                    <pic:cNvPicPr/>
+                  </pic:nvPicPr>
+                  <pic:blipFill>
+                    <a:blip r:embed="rId24"/>
+                    <a:stretch>
+                      <a:fillRect/>
+                    </a:stretch>
+                  </pic:blipFill>
+                  <pic:spPr>
+                    <a:xfrm>
+                      <a:off x="0" y="0"/>
+                      <a:ext cx="2340864" cy="4584192"/>
+                    </a:xfrm>
+                    <a:prstGeom prst="rect">
+                      <a:avLst/>
+                    </a:prstGeom>
+                  </pic:spPr>
+                </pic:pic>
+              </a:graphicData>
+            </a:graphic>
+          </wp:inline>
+        </w:drawing>
+      </w:r>
     </w:p>
     <w:p>
       <w:pPr>
@@ -3863,14 +4785,2335 @@
         <w:rPr>
           <w:rStyle w:val="Referenciasutil"/>
         </w:rPr>
-        <w:t>Il·lustració 10 – Pantalla d’inici de la maqueta</w:t>
-      </w:r>
-    </w:p>
-    <w:p>
-      <w:pPr>
-        <w:ind w:firstLine="709"/>
-      </w:pPr>
-    </w:p>
+        <w:lastRenderedPageBreak/>
+        <w:t xml:space="preserve">Il·lustració 10 </w:t>
+      </w:r>
+      <w:r>
+        <w:rPr>
+          <w:rStyle w:val="Referenciasutil"/>
+        </w:rPr>
+        <w:t>– Pantalla</w:t>
+      </w:r>
+      <w:r>
+        <w:rPr>
+          <w:rStyle w:val="Referenciasutil"/>
+        </w:rPr>
+        <w:t xml:space="preserve"> d’inici de l’aplicació, llistes d’estudi</w:t>
+      </w:r>
+      <w:r>
+        <w:rPr>
+          <w:rStyle w:val="Referenciasutil"/>
+        </w:rPr>
+        <w:t>, i pantalla detall de la llista</w:t>
+      </w:r>
+    </w:p>
+    <w:p>
+      <w:pPr>
+        <w:jc w:val="center"/>
+        <w:rPr>
+          <w:rStyle w:val="Referenciasutil"/>
+        </w:rPr>
+      </w:pPr>
+      <w:r>
+        <w:rPr>
+          <w:rFonts w:asciiTheme="minorHAnsi" w:eastAsiaTheme="minorEastAsia" w:hAnsiTheme="minorHAnsi" w:cstheme="minorBidi"/>
+          <w:i/>
+          <w:iCs/>
+          <w:noProof/>
+          <w:color w:val="0B759B" w:themeColor="accent2" w:themeShade="7F"/>
+          <w:lang w:val="es-ES" w:eastAsia="es-ES" w:bidi="ar-SA"/>
+        </w:rPr>
+        <w:drawing>
+          <wp:inline distT="0" distB="0" distL="0" distR="0">
+            <wp:extent cx="2340864" cy="4584192"/>
+            <wp:effectExtent l="19050" t="0" r="2286" b="0"/>
+            <wp:docPr id="22" name="21 Imagen" descr="Nova llista o Edició llista.jpg"/>
+            <wp:cNvGraphicFramePr>
+              <a:graphicFrameLocks xmlns:a="http://schemas.openxmlformats.org/drawingml/2006/main" noChangeAspect="1"/>
+            </wp:cNvGraphicFramePr>
+            <a:graphic xmlns:a="http://schemas.openxmlformats.org/drawingml/2006/main">
+              <a:graphicData uri="http://schemas.openxmlformats.org/drawingml/2006/picture">
+                <pic:pic xmlns:pic="http://schemas.openxmlformats.org/drawingml/2006/picture">
+                  <pic:nvPicPr>
+                    <pic:cNvPr id="0" name="Nova llista o Edició llista.jpg"/>
+                    <pic:cNvPicPr/>
+                  </pic:nvPicPr>
+                  <pic:blipFill>
+                    <a:blip r:embed="rId25"/>
+                    <a:stretch>
+                      <a:fillRect/>
+                    </a:stretch>
+                  </pic:blipFill>
+                  <pic:spPr>
+                    <a:xfrm>
+                      <a:off x="0" y="0"/>
+                      <a:ext cx="2340864" cy="4584192"/>
+                    </a:xfrm>
+                    <a:prstGeom prst="rect">
+                      <a:avLst/>
+                    </a:prstGeom>
+                  </pic:spPr>
+                </pic:pic>
+              </a:graphicData>
+            </a:graphic>
+          </wp:inline>
+        </w:drawing>
+      </w:r>
+      <w:r>
+        <w:rPr>
+          <w:rFonts w:asciiTheme="minorHAnsi" w:eastAsiaTheme="minorEastAsia" w:hAnsiTheme="minorHAnsi" w:cstheme="minorBidi"/>
+          <w:i/>
+          <w:iCs/>
+          <w:noProof/>
+          <w:color w:val="0B759B" w:themeColor="accent2" w:themeShade="7F"/>
+          <w:lang w:val="es-ES" w:eastAsia="es-ES" w:bidi="ar-SA"/>
+        </w:rPr>
+        <w:drawing>
+          <wp:inline distT="0" distB="0" distL="0" distR="0">
+            <wp:extent cx="2340864" cy="4584192"/>
+            <wp:effectExtent l="19050" t="0" r="2286" b="0"/>
+            <wp:docPr id="23" name="22 Imagen" descr="Esborrar llista.jpg"/>
+            <wp:cNvGraphicFramePr>
+              <a:graphicFrameLocks xmlns:a="http://schemas.openxmlformats.org/drawingml/2006/main" noChangeAspect="1"/>
+            </wp:cNvGraphicFramePr>
+            <a:graphic xmlns:a="http://schemas.openxmlformats.org/drawingml/2006/main">
+              <a:graphicData uri="http://schemas.openxmlformats.org/drawingml/2006/picture">
+                <pic:pic xmlns:pic="http://schemas.openxmlformats.org/drawingml/2006/picture">
+                  <pic:nvPicPr>
+                    <pic:cNvPr id="0" name="Esborrar llista.jpg"/>
+                    <pic:cNvPicPr/>
+                  </pic:nvPicPr>
+                  <pic:blipFill>
+                    <a:blip r:embed="rId26"/>
+                    <a:stretch>
+                      <a:fillRect/>
+                    </a:stretch>
+                  </pic:blipFill>
+                  <pic:spPr>
+                    <a:xfrm>
+                      <a:off x="0" y="0"/>
+                      <a:ext cx="2340864" cy="4584192"/>
+                    </a:xfrm>
+                    <a:prstGeom prst="rect">
+                      <a:avLst/>
+                    </a:prstGeom>
+                  </pic:spPr>
+                </pic:pic>
+              </a:graphicData>
+            </a:graphic>
+          </wp:inline>
+        </w:drawing>
+      </w:r>
+    </w:p>
+    <w:p>
+      <w:pPr>
+        <w:jc w:val="center"/>
+        <w:rPr>
+          <w:rStyle w:val="Referenciasutil"/>
+        </w:rPr>
+      </w:pPr>
+      <w:r>
+        <w:rPr>
+          <w:rStyle w:val="Referenciasutil"/>
+        </w:rPr>
+        <w:t>Il·lustració 1</w:t>
+      </w:r>
+      <w:r>
+        <w:rPr>
+          <w:rStyle w:val="Referenciasutil"/>
+        </w:rPr>
+        <w:t>1</w:t>
+      </w:r>
+      <w:r>
+        <w:rPr>
+          <w:rStyle w:val="Referenciasutil"/>
+        </w:rPr>
+        <w:t xml:space="preserve"> </w:t>
+      </w:r>
+      <w:r>
+        <w:rPr>
+          <w:rStyle w:val="Referenciasutil"/>
+        </w:rPr>
+        <w:t xml:space="preserve">– </w:t>
+      </w:r>
+      <w:r>
+        <w:rPr>
+          <w:rStyle w:val="Referenciasutil"/>
+        </w:rPr>
+        <w:t>Pantalles</w:t>
+      </w:r>
+      <w:r>
+        <w:rPr>
+          <w:rStyle w:val="Referenciasutil"/>
+        </w:rPr>
+        <w:t xml:space="preserve"> </w:t>
+      </w:r>
+      <w:r>
+        <w:rPr>
+          <w:rStyle w:val="Referenciasutil"/>
+        </w:rPr>
+        <w:t>d’edició i d’esborrat d’una llista</w:t>
+      </w:r>
+    </w:p>
+    <w:p>
+      <w:pPr>
+        <w:jc w:val="center"/>
+        <w:rPr>
+          <w:rStyle w:val="Referenciasutil"/>
+        </w:rPr>
+      </w:pPr>
+      <w:r>
+        <w:rPr>
+          <w:rFonts w:asciiTheme="minorHAnsi" w:eastAsiaTheme="minorEastAsia" w:hAnsiTheme="minorHAnsi" w:cstheme="minorBidi"/>
+          <w:i/>
+          <w:iCs/>
+          <w:noProof/>
+          <w:color w:val="0B759B" w:themeColor="accent2" w:themeShade="7F"/>
+          <w:lang w:val="es-ES" w:eastAsia="es-ES" w:bidi="ar-SA"/>
+        </w:rPr>
+        <w:lastRenderedPageBreak/>
+        <w:drawing>
+          <wp:inline distT="0" distB="0" distL="0" distR="0">
+            <wp:extent cx="2340864" cy="4584192"/>
+            <wp:effectExtent l="19050" t="0" r="2286" b="0"/>
+            <wp:docPr id="24" name="23 Imagen" descr="Paraula de la llista.jpg"/>
+            <wp:cNvGraphicFramePr>
+              <a:graphicFrameLocks xmlns:a="http://schemas.openxmlformats.org/drawingml/2006/main" noChangeAspect="1"/>
+            </wp:cNvGraphicFramePr>
+            <a:graphic xmlns:a="http://schemas.openxmlformats.org/drawingml/2006/main">
+              <a:graphicData uri="http://schemas.openxmlformats.org/drawingml/2006/picture">
+                <pic:pic xmlns:pic="http://schemas.openxmlformats.org/drawingml/2006/picture">
+                  <pic:nvPicPr>
+                    <pic:cNvPr id="0" name="Paraula de la llista.jpg"/>
+                    <pic:cNvPicPr/>
+                  </pic:nvPicPr>
+                  <pic:blipFill>
+                    <a:blip r:embed="rId27"/>
+                    <a:stretch>
+                      <a:fillRect/>
+                    </a:stretch>
+                  </pic:blipFill>
+                  <pic:spPr>
+                    <a:xfrm>
+                      <a:off x="0" y="0"/>
+                      <a:ext cx="2340864" cy="4584192"/>
+                    </a:xfrm>
+                    <a:prstGeom prst="rect">
+                      <a:avLst/>
+                    </a:prstGeom>
+                  </pic:spPr>
+                </pic:pic>
+              </a:graphicData>
+            </a:graphic>
+          </wp:inline>
+        </w:drawing>
+      </w:r>
+    </w:p>
+    <w:p>
+      <w:pPr>
+        <w:jc w:val="center"/>
+        <w:rPr>
+          <w:rStyle w:val="Referenciasutil"/>
+        </w:rPr>
+      </w:pPr>
+      <w:r>
+        <w:rPr>
+          <w:rStyle w:val="Referenciasutil"/>
+        </w:rPr>
+        <w:t>Il·lustració 1</w:t>
+      </w:r>
+      <w:r>
+        <w:rPr>
+          <w:rStyle w:val="Referenciasutil"/>
+        </w:rPr>
+        <w:t>2</w:t>
+      </w:r>
+      <w:r>
+        <w:rPr>
+          <w:rStyle w:val="Referenciasutil"/>
+        </w:rPr>
+        <w:t xml:space="preserve"> </w:t>
+      </w:r>
+      <w:r>
+        <w:rPr>
+          <w:rStyle w:val="Referenciasutil"/>
+        </w:rPr>
+        <w:t>– Pantalla per veure el detall del concepte d’una llista</w:t>
+      </w:r>
+    </w:p>
+    <w:p>
+      <w:pPr>
+        <w:pStyle w:val="Ttulo3"/>
+        <w:rPr>
+          <w:rStyle w:val="Referenciasutil"/>
+          <w:rFonts w:asciiTheme="majorHAnsi" w:eastAsiaTheme="majorEastAsia" w:hAnsiTheme="majorHAnsi" w:cstheme="majorBidi"/>
+          <w:i w:val="0"/>
+          <w:iCs w:val="0"/>
+        </w:rPr>
+      </w:pPr>
+      <w:bookmarkStart w:id="19" w:name="_Toc338438329"/>
+      <w:r>
+        <w:rPr>
+          <w:rStyle w:val="Referenciasutil"/>
+          <w:rFonts w:asciiTheme="majorHAnsi" w:eastAsiaTheme="majorEastAsia" w:hAnsiTheme="majorHAnsi" w:cstheme="majorBidi"/>
+          <w:i w:val="0"/>
+          <w:iCs w:val="0"/>
+        </w:rPr>
+        <w:t>4.3.2. Diccionari</w:t>
+      </w:r>
+      <w:bookmarkEnd w:id="19"/>
+    </w:p>
+    <w:p>
+      <w:pPr>
+        <w:jc w:val="center"/>
+      </w:pPr>
+      <w:r>
+        <w:rPr>
+          <w:noProof/>
+          <w:lang w:val="es-ES" w:eastAsia="es-ES" w:bidi="ar-SA"/>
+        </w:rPr>
+        <w:lastRenderedPageBreak/>
+        <w:drawing>
+          <wp:inline distT="0" distB="0" distL="0" distR="0">
+            <wp:extent cx="2340864" cy="4584192"/>
+            <wp:effectExtent l="19050" t="0" r="2286" b="0"/>
+            <wp:docPr id="25" name="24 Imagen" descr="Diccionari.jpg"/>
+            <wp:cNvGraphicFramePr>
+              <a:graphicFrameLocks xmlns:a="http://schemas.openxmlformats.org/drawingml/2006/main" noChangeAspect="1"/>
+            </wp:cNvGraphicFramePr>
+            <a:graphic xmlns:a="http://schemas.openxmlformats.org/drawingml/2006/main">
+              <a:graphicData uri="http://schemas.openxmlformats.org/drawingml/2006/picture">
+                <pic:pic xmlns:pic="http://schemas.openxmlformats.org/drawingml/2006/picture">
+                  <pic:nvPicPr>
+                    <pic:cNvPr id="0" name="Diccionari.jpg"/>
+                    <pic:cNvPicPr/>
+                  </pic:nvPicPr>
+                  <pic:blipFill>
+                    <a:blip r:embed="rId28"/>
+                    <a:stretch>
+                      <a:fillRect/>
+                    </a:stretch>
+                  </pic:blipFill>
+                  <pic:spPr>
+                    <a:xfrm>
+                      <a:off x="0" y="0"/>
+                      <a:ext cx="2340864" cy="4584192"/>
+                    </a:xfrm>
+                    <a:prstGeom prst="rect">
+                      <a:avLst/>
+                    </a:prstGeom>
+                  </pic:spPr>
+                </pic:pic>
+              </a:graphicData>
+            </a:graphic>
+          </wp:inline>
+        </w:drawing>
+      </w:r>
+      <w:r>
+        <w:rPr>
+          <w:noProof/>
+          <w:lang w:val="es-ES" w:eastAsia="es-ES" w:bidi="ar-SA"/>
+        </w:rPr>
+        <w:drawing>
+          <wp:inline distT="0" distB="0" distL="0" distR="0">
+            <wp:extent cx="2340864" cy="4584192"/>
+            <wp:effectExtent l="19050" t="0" r="2286" b="0"/>
+            <wp:docPr id="26" name="25 Imagen" descr="Paraula.jpg"/>
+            <wp:cNvGraphicFramePr>
+              <a:graphicFrameLocks xmlns:a="http://schemas.openxmlformats.org/drawingml/2006/main" noChangeAspect="1"/>
+            </wp:cNvGraphicFramePr>
+            <a:graphic xmlns:a="http://schemas.openxmlformats.org/drawingml/2006/main">
+              <a:graphicData uri="http://schemas.openxmlformats.org/drawingml/2006/picture">
+                <pic:pic xmlns:pic="http://schemas.openxmlformats.org/drawingml/2006/picture">
+                  <pic:nvPicPr>
+                    <pic:cNvPr id="0" name="Paraula.jpg"/>
+                    <pic:cNvPicPr/>
+                  </pic:nvPicPr>
+                  <pic:blipFill>
+                    <a:blip r:embed="rId29"/>
+                    <a:stretch>
+                      <a:fillRect/>
+                    </a:stretch>
+                  </pic:blipFill>
+                  <pic:spPr>
+                    <a:xfrm>
+                      <a:off x="0" y="0"/>
+                      <a:ext cx="2340864" cy="4584192"/>
+                    </a:xfrm>
+                    <a:prstGeom prst="rect">
+                      <a:avLst/>
+                    </a:prstGeom>
+                  </pic:spPr>
+                </pic:pic>
+              </a:graphicData>
+            </a:graphic>
+          </wp:inline>
+        </w:drawing>
+      </w:r>
+    </w:p>
+    <w:p>
+      <w:pPr>
+        <w:jc w:val="center"/>
+        <w:rPr>
+          <w:rStyle w:val="Referenciasutil"/>
+        </w:rPr>
+      </w:pPr>
+      <w:r>
+        <w:rPr>
+          <w:rStyle w:val="Referenciasutil"/>
+        </w:rPr>
+        <w:t>Il·lustració 1</w:t>
+      </w:r>
+      <w:r>
+        <w:rPr>
+          <w:rStyle w:val="Referenciasutil"/>
+        </w:rPr>
+        <w:t>3</w:t>
+      </w:r>
+      <w:r>
+        <w:rPr>
+          <w:rStyle w:val="Referenciasutil"/>
+        </w:rPr>
+        <w:t xml:space="preserve"> </w:t>
+      </w:r>
+      <w:r>
+        <w:rPr>
+          <w:rStyle w:val="Referenciasutil"/>
+        </w:rPr>
+        <w:t>– Pantalles</w:t>
+      </w:r>
+      <w:r>
+        <w:rPr>
+          <w:rStyle w:val="Referenciasutil"/>
+        </w:rPr>
+        <w:t xml:space="preserve"> llistat i detall</w:t>
+      </w:r>
+      <w:r>
+        <w:rPr>
+          <w:rStyle w:val="Referenciasutil"/>
+        </w:rPr>
+        <w:t xml:space="preserve"> </w:t>
+      </w:r>
+      <w:r>
+        <w:rPr>
+          <w:rStyle w:val="Referenciasutil"/>
+        </w:rPr>
+        <w:t>del diccionari</w:t>
+      </w:r>
+    </w:p>
+    <w:p>
+      <w:pPr>
+        <w:jc w:val="center"/>
+        <w:rPr>
+          <w:rStyle w:val="Referenciasutil"/>
+        </w:rPr>
+      </w:pPr>
+      <w:r>
+        <w:rPr>
+          <w:rFonts w:asciiTheme="minorHAnsi" w:eastAsiaTheme="minorEastAsia" w:hAnsiTheme="minorHAnsi" w:cstheme="minorBidi"/>
+          <w:i/>
+          <w:iCs/>
+          <w:noProof/>
+          <w:color w:val="0B759B" w:themeColor="accent2" w:themeShade="7F"/>
+          <w:lang w:val="es-ES" w:eastAsia="es-ES" w:bidi="ar-SA"/>
+        </w:rPr>
+        <w:lastRenderedPageBreak/>
+        <w:drawing>
+          <wp:inline distT="0" distB="0" distL="0" distR="0">
+            <wp:extent cx="2340864" cy="4584192"/>
+            <wp:effectExtent l="19050" t="0" r="2286" b="0"/>
+            <wp:docPr id="27" name="26 Imagen" descr="Alta o Edició.jpg"/>
+            <wp:cNvGraphicFramePr>
+              <a:graphicFrameLocks xmlns:a="http://schemas.openxmlformats.org/drawingml/2006/main" noChangeAspect="1"/>
+            </wp:cNvGraphicFramePr>
+            <a:graphic xmlns:a="http://schemas.openxmlformats.org/drawingml/2006/main">
+              <a:graphicData uri="http://schemas.openxmlformats.org/drawingml/2006/picture">
+                <pic:pic xmlns:pic="http://schemas.openxmlformats.org/drawingml/2006/picture">
+                  <pic:nvPicPr>
+                    <pic:cNvPr id="0" name="Alta o Edició.jpg"/>
+                    <pic:cNvPicPr/>
+                  </pic:nvPicPr>
+                  <pic:blipFill>
+                    <a:blip r:embed="rId30"/>
+                    <a:stretch>
+                      <a:fillRect/>
+                    </a:stretch>
+                  </pic:blipFill>
+                  <pic:spPr>
+                    <a:xfrm>
+                      <a:off x="0" y="0"/>
+                      <a:ext cx="2340864" cy="4584192"/>
+                    </a:xfrm>
+                    <a:prstGeom prst="rect">
+                      <a:avLst/>
+                    </a:prstGeom>
+                  </pic:spPr>
+                </pic:pic>
+              </a:graphicData>
+            </a:graphic>
+          </wp:inline>
+        </w:drawing>
+      </w:r>
+      <w:r>
+        <w:rPr>
+          <w:rFonts w:asciiTheme="minorHAnsi" w:eastAsiaTheme="minorEastAsia" w:hAnsiTheme="minorHAnsi" w:cstheme="minorBidi"/>
+          <w:i/>
+          <w:iCs/>
+          <w:noProof/>
+          <w:color w:val="0B759B" w:themeColor="accent2" w:themeShade="7F"/>
+          <w:lang w:val="es-ES" w:eastAsia="es-ES" w:bidi="ar-SA"/>
+        </w:rPr>
+        <w:drawing>
+          <wp:inline distT="0" distB="0" distL="0" distR="0">
+            <wp:extent cx="2340864" cy="4584192"/>
+            <wp:effectExtent l="19050" t="0" r="2286" b="0"/>
+            <wp:docPr id="28" name="27 Imagen" descr="Diàleg.jpg"/>
+            <wp:cNvGraphicFramePr>
+              <a:graphicFrameLocks xmlns:a="http://schemas.openxmlformats.org/drawingml/2006/main" noChangeAspect="1"/>
+            </wp:cNvGraphicFramePr>
+            <a:graphic xmlns:a="http://schemas.openxmlformats.org/drawingml/2006/main">
+              <a:graphicData uri="http://schemas.openxmlformats.org/drawingml/2006/picture">
+                <pic:pic xmlns:pic="http://schemas.openxmlformats.org/drawingml/2006/picture">
+                  <pic:nvPicPr>
+                    <pic:cNvPr id="0" name="Diàleg.jpg"/>
+                    <pic:cNvPicPr/>
+                  </pic:nvPicPr>
+                  <pic:blipFill>
+                    <a:blip r:embed="rId31"/>
+                    <a:stretch>
+                      <a:fillRect/>
+                    </a:stretch>
+                  </pic:blipFill>
+                  <pic:spPr>
+                    <a:xfrm>
+                      <a:off x="0" y="0"/>
+                      <a:ext cx="2340864" cy="4584192"/>
+                    </a:xfrm>
+                    <a:prstGeom prst="rect">
+                      <a:avLst/>
+                    </a:prstGeom>
+                  </pic:spPr>
+                </pic:pic>
+              </a:graphicData>
+            </a:graphic>
+          </wp:inline>
+        </w:drawing>
+      </w:r>
+    </w:p>
+    <w:p>
+      <w:pPr>
+        <w:jc w:val="center"/>
+        <w:rPr>
+          <w:rStyle w:val="Referenciasutil"/>
+        </w:rPr>
+      </w:pPr>
+      <w:r>
+        <w:rPr>
+          <w:rStyle w:val="Referenciasutil"/>
+        </w:rPr>
+        <w:t>Il·lustració 1</w:t>
+      </w:r>
+      <w:r>
+        <w:rPr>
+          <w:rStyle w:val="Referenciasutil"/>
+        </w:rPr>
+        <w:t>4</w:t>
+      </w:r>
+      <w:r>
+        <w:rPr>
+          <w:rStyle w:val="Referenciasutil"/>
+        </w:rPr>
+        <w:t xml:space="preserve"> </w:t>
+      </w:r>
+      <w:r>
+        <w:rPr>
+          <w:rStyle w:val="Referenciasutil"/>
+        </w:rPr>
+        <w:t>– Pantalles d’edició i d</w:t>
+      </w:r>
+      <w:r>
+        <w:rPr>
+          <w:rStyle w:val="Referenciasutil"/>
+        </w:rPr>
+        <w:t>e diàleg</w:t>
+      </w:r>
+      <w:r>
+        <w:rPr>
+          <w:rStyle w:val="Referenciasutil"/>
+        </w:rPr>
+        <w:t xml:space="preserve"> d</w:t>
+      </w:r>
+      <w:r>
+        <w:rPr>
+          <w:rStyle w:val="Referenciasutil"/>
+        </w:rPr>
+        <w:t>’un concepte</w:t>
+      </w:r>
+    </w:p>
+    <w:p>
+      <w:pPr>
+        <w:pStyle w:val="Ttulo3"/>
+        <w:rPr>
+          <w:rStyle w:val="Referenciasutil"/>
+          <w:rFonts w:asciiTheme="majorHAnsi" w:eastAsiaTheme="majorEastAsia" w:hAnsiTheme="majorHAnsi" w:cstheme="majorBidi"/>
+          <w:i w:val="0"/>
+          <w:iCs w:val="0"/>
+        </w:rPr>
+      </w:pPr>
+      <w:bookmarkStart w:id="20" w:name="_Toc338438330"/>
+      <w:r>
+        <w:rPr>
+          <w:rStyle w:val="Referenciasutil"/>
+          <w:rFonts w:asciiTheme="majorHAnsi" w:eastAsiaTheme="majorEastAsia" w:hAnsiTheme="majorHAnsi" w:cstheme="majorBidi"/>
+          <w:i w:val="0"/>
+          <w:iCs w:val="0"/>
+        </w:rPr>
+        <w:t xml:space="preserve">4.3.3. </w:t>
+      </w:r>
+      <w:r>
+        <w:rPr>
+          <w:rStyle w:val="Referenciasutil"/>
+          <w:rFonts w:asciiTheme="majorHAnsi" w:eastAsiaTheme="majorEastAsia" w:hAnsiTheme="majorHAnsi" w:cstheme="majorBidi"/>
+          <w:iCs w:val="0"/>
+        </w:rPr>
+        <w:t>Flashcards</w:t>
+      </w:r>
+      <w:bookmarkEnd w:id="20"/>
+    </w:p>
+    <w:p>
+      <w:pPr>
+        <w:jc w:val="center"/>
+        <w:rPr>
+          <w:rStyle w:val="Referenciasutil"/>
+        </w:rPr>
+      </w:pPr>
+      <w:r>
+        <w:rPr>
+          <w:rFonts w:asciiTheme="minorHAnsi" w:eastAsiaTheme="minorEastAsia" w:hAnsiTheme="minorHAnsi" w:cstheme="minorBidi"/>
+          <w:i/>
+          <w:iCs/>
+          <w:noProof/>
+          <w:color w:val="0B759B" w:themeColor="accent2" w:themeShade="7F"/>
+          <w:lang w:val="es-ES" w:eastAsia="es-ES" w:bidi="ar-SA"/>
+        </w:rPr>
+        <w:lastRenderedPageBreak/>
+        <w:drawing>
+          <wp:inline distT="0" distB="0" distL="0" distR="0">
+            <wp:extent cx="2340864" cy="4584192"/>
+            <wp:effectExtent l="19050" t="0" r="2286" b="0"/>
+            <wp:docPr id="30" name="29 Imagen" descr="Prèvia Flashcards.jpg"/>
+            <wp:cNvGraphicFramePr>
+              <a:graphicFrameLocks xmlns:a="http://schemas.openxmlformats.org/drawingml/2006/main" noChangeAspect="1"/>
+            </wp:cNvGraphicFramePr>
+            <a:graphic xmlns:a="http://schemas.openxmlformats.org/drawingml/2006/main">
+              <a:graphicData uri="http://schemas.openxmlformats.org/drawingml/2006/picture">
+                <pic:pic xmlns:pic="http://schemas.openxmlformats.org/drawingml/2006/picture">
+                  <pic:nvPicPr>
+                    <pic:cNvPr id="0" name="Prèvia Flashcards.jpg"/>
+                    <pic:cNvPicPr/>
+                  </pic:nvPicPr>
+                  <pic:blipFill>
+                    <a:blip r:embed="rId32"/>
+                    <a:stretch>
+                      <a:fillRect/>
+                    </a:stretch>
+                  </pic:blipFill>
+                  <pic:spPr>
+                    <a:xfrm>
+                      <a:off x="0" y="0"/>
+                      <a:ext cx="2340864" cy="4584192"/>
+                    </a:xfrm>
+                    <a:prstGeom prst="rect">
+                      <a:avLst/>
+                    </a:prstGeom>
+                  </pic:spPr>
+                </pic:pic>
+              </a:graphicData>
+            </a:graphic>
+          </wp:inline>
+        </w:drawing>
+      </w:r>
+    </w:p>
+    <w:p>
+      <w:pPr>
+        <w:jc w:val="center"/>
+        <w:rPr>
+          <w:rStyle w:val="Referenciasutil"/>
+        </w:rPr>
+      </w:pPr>
+      <w:r>
+        <w:rPr>
+          <w:rStyle w:val="Referenciasutil"/>
+        </w:rPr>
+        <w:t>Il·lustració 1</w:t>
+      </w:r>
+      <w:r>
+        <w:rPr>
+          <w:rStyle w:val="Referenciasutil"/>
+        </w:rPr>
+        <w:t>5</w:t>
+      </w:r>
+      <w:r>
+        <w:rPr>
+          <w:rStyle w:val="Referenciasutil"/>
+        </w:rPr>
+        <w:t xml:space="preserve"> </w:t>
+      </w:r>
+      <w:r>
+        <w:rPr>
+          <w:rStyle w:val="Referenciasutil"/>
+        </w:rPr>
+        <w:t>– Pantalla prèvia a l’inici de l’exercici per</w:t>
+      </w:r>
+      <w:r>
+        <w:rPr>
+          <w:rStyle w:val="Referenciasutil"/>
+        </w:rPr>
+        <w:t xml:space="preserve"> a</w:t>
+      </w:r>
+      <w:r>
+        <w:rPr>
+          <w:rStyle w:val="Referenciasutil"/>
+        </w:rPr>
+        <w:t xml:space="preserve"> escollir una llista</w:t>
+      </w:r>
+    </w:p>
+    <w:p>
+      <w:pPr>
+        <w:jc w:val="center"/>
+        <w:rPr>
+          <w:rStyle w:val="Referenciasutil"/>
+        </w:rPr>
+      </w:pPr>
+      <w:r>
+        <w:rPr>
+          <w:rFonts w:asciiTheme="minorHAnsi" w:eastAsiaTheme="minorEastAsia" w:hAnsiTheme="minorHAnsi" w:cstheme="minorBidi"/>
+          <w:i/>
+          <w:iCs/>
+          <w:noProof/>
+          <w:color w:val="0B759B" w:themeColor="accent2" w:themeShade="7F"/>
+          <w:lang w:val="es-ES" w:eastAsia="es-ES" w:bidi="ar-SA"/>
+        </w:rPr>
+        <w:lastRenderedPageBreak/>
+        <w:drawing>
+          <wp:inline distT="0" distB="0" distL="0" distR="0">
+            <wp:extent cx="2340864" cy="4584192"/>
+            <wp:effectExtent l="19050" t="0" r="2286" b="0"/>
+            <wp:docPr id="33" name="31 Imagen" descr="Flashcards.jpg"/>
+            <wp:cNvGraphicFramePr>
+              <a:graphicFrameLocks xmlns:a="http://schemas.openxmlformats.org/drawingml/2006/main" noChangeAspect="1"/>
+            </wp:cNvGraphicFramePr>
+            <a:graphic xmlns:a="http://schemas.openxmlformats.org/drawingml/2006/main">
+              <a:graphicData uri="http://schemas.openxmlformats.org/drawingml/2006/picture">
+                <pic:pic xmlns:pic="http://schemas.openxmlformats.org/drawingml/2006/picture">
+                  <pic:nvPicPr>
+                    <pic:cNvPr id="0" name="Flashcards.jpg"/>
+                    <pic:cNvPicPr/>
+                  </pic:nvPicPr>
+                  <pic:blipFill>
+                    <a:blip r:embed="rId33"/>
+                    <a:stretch>
+                      <a:fillRect/>
+                    </a:stretch>
+                  </pic:blipFill>
+                  <pic:spPr>
+                    <a:xfrm>
+                      <a:off x="0" y="0"/>
+                      <a:ext cx="2340864" cy="4584192"/>
+                    </a:xfrm>
+                    <a:prstGeom prst="rect">
+                      <a:avLst/>
+                    </a:prstGeom>
+                  </pic:spPr>
+                </pic:pic>
+              </a:graphicData>
+            </a:graphic>
+          </wp:inline>
+        </w:drawing>
+      </w:r>
+      <w:r>
+        <w:rPr>
+          <w:rFonts w:asciiTheme="minorHAnsi" w:eastAsiaTheme="minorEastAsia" w:hAnsiTheme="minorHAnsi" w:cstheme="minorBidi"/>
+          <w:i/>
+          <w:iCs/>
+          <w:noProof/>
+          <w:color w:val="0B759B" w:themeColor="accent2" w:themeShade="7F"/>
+          <w:lang w:val="es-ES" w:eastAsia="es-ES" w:bidi="ar-SA"/>
+        </w:rPr>
+        <w:drawing>
+          <wp:inline distT="0" distB="0" distL="0" distR="0">
+            <wp:extent cx="2340864" cy="4584192"/>
+            <wp:effectExtent l="19050" t="0" r="2286" b="0"/>
+            <wp:docPr id="31" name="30 Imagen" descr="Flashcards Revers.jpg"/>
+            <wp:cNvGraphicFramePr>
+              <a:graphicFrameLocks xmlns:a="http://schemas.openxmlformats.org/drawingml/2006/main" noChangeAspect="1"/>
+            </wp:cNvGraphicFramePr>
+            <a:graphic xmlns:a="http://schemas.openxmlformats.org/drawingml/2006/main">
+              <a:graphicData uri="http://schemas.openxmlformats.org/drawingml/2006/picture">
+                <pic:pic xmlns:pic="http://schemas.openxmlformats.org/drawingml/2006/picture">
+                  <pic:nvPicPr>
+                    <pic:cNvPr id="0" name="Flashcards Revers.jpg"/>
+                    <pic:cNvPicPr/>
+                  </pic:nvPicPr>
+                  <pic:blipFill>
+                    <a:blip r:embed="rId34"/>
+                    <a:stretch>
+                      <a:fillRect/>
+                    </a:stretch>
+                  </pic:blipFill>
+                  <pic:spPr>
+                    <a:xfrm>
+                      <a:off x="0" y="0"/>
+                      <a:ext cx="2340864" cy="4584192"/>
+                    </a:xfrm>
+                    <a:prstGeom prst="rect">
+                      <a:avLst/>
+                    </a:prstGeom>
+                  </pic:spPr>
+                </pic:pic>
+              </a:graphicData>
+            </a:graphic>
+          </wp:inline>
+        </w:drawing>
+      </w:r>
+    </w:p>
+    <w:p>
+      <w:pPr>
+        <w:jc w:val="center"/>
+        <w:rPr>
+          <w:rStyle w:val="Referenciasutil"/>
+        </w:rPr>
+      </w:pPr>
+      <w:r>
+        <w:rPr>
+          <w:rStyle w:val="Referenciasutil"/>
+        </w:rPr>
+        <w:t>Il·lustració 1</w:t>
+      </w:r>
+      <w:r>
+        <w:rPr>
+          <w:rStyle w:val="Referenciasutil"/>
+        </w:rPr>
+        <w:t>6</w:t>
+      </w:r>
+      <w:r>
+        <w:rPr>
+          <w:rStyle w:val="Referenciasutil"/>
+        </w:rPr>
+        <w:t xml:space="preserve"> </w:t>
+      </w:r>
+      <w:r>
+        <w:rPr>
+          <w:rStyle w:val="Referenciasutil"/>
+        </w:rPr>
+        <w:t>– Pantalles de l’exercici, anvers i revers de la targeta amb el concepte</w:t>
+      </w:r>
+      <w:r>
+        <w:rPr>
+          <w:rStyle w:val="Referenciasutil"/>
+        </w:rPr>
+        <w:t xml:space="preserve"> escrit</w:t>
+      </w:r>
+    </w:p>
+    <w:p>
+      <w:pPr>
+        <w:pStyle w:val="Ttulo2"/>
+      </w:pPr>
+      <w:bookmarkStart w:id="21" w:name="_Toc338438331"/>
+      <w:r>
+        <w:t>4.4. D</w:t>
+      </w:r>
+      <w:r>
+        <w:t>isseny preliminar del mòdul del servidor</w:t>
+      </w:r>
+      <w:bookmarkEnd w:id="21"/>
+    </w:p>
+    <w:p>
+      <w:pPr>
+        <w:ind w:firstLine="708"/>
+      </w:pPr>
+      <w:r>
+        <w:t>Seguint amb el model MVC exposat anteriorment, ara ens centrarem en el disseny de la part corresponent al servidor.</w:t>
+      </w:r>
+    </w:p>
+    <w:p>
+      <w:pPr>
+        <w:ind w:firstLine="708"/>
+      </w:pPr>
+      <w:r>
+        <w:t>La idea és fer disponibles un conjunt de serveis, que seran els que invocaran les accions del client. D’aquesta manera, sempre que es vulgui realitzar alguna operació des de les pantalles, aquesta operació serà gestionada pel servidor. Aquesta arquitectura té avantatges i desavantatges, que mostrem a continuació.</w:t>
+      </w:r>
+    </w:p>
+    <w:p>
+      <w:pPr>
+        <w:pStyle w:val="Ttulo3"/>
+      </w:pPr>
+      <w:bookmarkStart w:id="22" w:name="_Toc338438332"/>
+      <w:r>
+        <w:t xml:space="preserve">4.4.1. </w:t>
+      </w:r>
+      <w:r>
+        <w:t>Avantatges de la implementació de les ac</w:t>
+      </w:r>
+      <w:r>
+        <w:t>cions en</w:t>
+      </w:r>
+      <w:r>
+        <w:t xml:space="preserve"> servidor</w:t>
+      </w:r>
+      <w:bookmarkEnd w:id="22"/>
+    </w:p>
+    <w:p>
+      <w:pPr>
+        <w:pStyle w:val="Prrafodelista"/>
+        <w:numPr>
+          <w:ilvl w:val="0"/>
+          <w:numId w:val="20"/>
+        </w:numPr>
+      </w:pPr>
+      <w:r>
+        <w:t>Centralitat: totes les respostes a qualsevol acció estan sota el nostre control. Si hi ha un error, o bé si hi ha alguna millora a fer, n’hi ha prou d’actualitzar el servidor per tal de fer disponible la millora a tots els clients, sense que faci falta que els clients s’actualitzin.</w:t>
+      </w:r>
+    </w:p>
+    <w:p>
+      <w:pPr>
+        <w:pStyle w:val="Prrafodelista"/>
+        <w:numPr>
+          <w:ilvl w:val="0"/>
+          <w:numId w:val="20"/>
+        </w:numPr>
+      </w:pPr>
+      <w:r>
+        <w:t xml:space="preserve">Lleugeresa: menys pes de l’aplicació client. Si volguéssim fer disponible tota la funcionalitat en els clients, això implicaria que aquests s’haurien de baixar totes les dades necessàries per fer funcionar el sistema. Això té rellevància tant en el </w:t>
+      </w:r>
+      <w:r>
+        <w:lastRenderedPageBreak/>
+        <w:t>consum de dades de l’usuari, com en l’ocupació d’espai en la memòria del dispositiu de l’usuari.</w:t>
+      </w:r>
+    </w:p>
+    <w:p>
+      <w:pPr>
+        <w:pStyle w:val="Prrafodelista"/>
+        <w:numPr>
+          <w:ilvl w:val="0"/>
+          <w:numId w:val="20"/>
+        </w:numPr>
+      </w:pPr>
+      <w:r>
+        <w:t>Potència: les accions a realitzar les fa el servidor, i no pas el client. Això implica que la potència de càlcul resideix en el servidor, i el client es despreocupa de tota aquesta lògica. És un factor molt important, perquè si posem més funcionalitat al dispositiu mòbil això implica que pot suposar un consum de bateria més elevat i l’experiència d’usuari se’n pot ressentir.</w:t>
+      </w:r>
+    </w:p>
+    <w:p>
+      <w:pPr>
+        <w:pStyle w:val="Prrafodelista"/>
+        <w:numPr>
+          <w:ilvl w:val="0"/>
+          <w:numId w:val="20"/>
+        </w:numPr>
+      </w:pPr>
+      <w:r>
+        <w:t>Manteniment: el disseny client – servidor ens obliga a mantenir un servei en el llarg termini, perquè els usuaris confiaran que l’aplicació els ha de funcionar durant un llarg període de temps. Seran necessaris mecanismes de monitorització i de backup per tal d’assegurar la màxima disponibilitat possible.</w:t>
+      </w:r>
+    </w:p>
+    <w:p>
+      <w:pPr>
+        <w:pStyle w:val="Ttulo3"/>
+      </w:pPr>
+      <w:bookmarkStart w:id="23" w:name="_Toc338438333"/>
+      <w:r>
+        <w:t xml:space="preserve">4.4.2. </w:t>
+      </w:r>
+      <w:r>
+        <w:t>Inconvenients de la</w:t>
+      </w:r>
+      <w:r>
+        <w:t xml:space="preserve"> implementació de les accions en</w:t>
+      </w:r>
+      <w:r>
+        <w:t xml:space="preserve"> servidor</w:t>
+      </w:r>
+      <w:bookmarkEnd w:id="23"/>
+    </w:p>
+    <w:p>
+      <w:pPr>
+        <w:pStyle w:val="Prrafodelista"/>
+        <w:numPr>
+          <w:ilvl w:val="0"/>
+          <w:numId w:val="20"/>
+        </w:numPr>
+      </w:pPr>
+      <w:r>
+        <w:t>Connectivitat: el fet que les accions s’hagin de realitzar sempre contra el servidor obliga a estar connectats permanentment. Hi ha opcions intermèdies, com són la de precarregar (memòria cau) certa informació que preveiem que serà utilitzada, però no es pot comptar amb fer servir l’aplicació de manera completament offline.</w:t>
+      </w:r>
+    </w:p>
+    <w:p>
+      <w:pPr>
+        <w:pStyle w:val="Prrafodelista"/>
+        <w:numPr>
+          <w:ilvl w:val="0"/>
+          <w:numId w:val="20"/>
+        </w:numPr>
+      </w:pPr>
+      <w:r>
+        <w:t xml:space="preserve">Dependència: si les accions són al servidor, el programador segueix controlant l’aplicació encara que l’usuari se l’hagi baixat. Això implica que si el servidor cau o hi ha problemes en el mòdul del servidor, el client és inoperatiu, malgrat que tingui connectivitat i tingui la versió més recent de l’aplicació. </w:t>
+      </w:r>
+    </w:p>
+    <w:p>
+      <w:pPr>
+        <w:pStyle w:val="Ttulo3"/>
+      </w:pPr>
+      <w:bookmarkStart w:id="24" w:name="_Toc338438334"/>
+      <w:r>
+        <w:t xml:space="preserve">4.4.3. </w:t>
+      </w:r>
+      <w:r>
+        <w:t>El controlador</w:t>
+      </w:r>
+      <w:bookmarkEnd w:id="24"/>
+    </w:p>
+    <w:p>
+      <w:r>
+        <w:t>El Controlador serà un únic punt d’accés a qualsevol funcionalitat del servidor. Totes les peticions arribaran al Controlador, que les gestionarà de la manera convenient. Les responsabilitats del Controlador són les següents:</w:t>
+      </w:r>
+    </w:p>
+    <w:p>
+      <w:pPr>
+        <w:pStyle w:val="Prrafodelista"/>
+        <w:numPr>
+          <w:ilvl w:val="0"/>
+          <w:numId w:val="20"/>
+        </w:numPr>
+      </w:pPr>
+      <w:r>
+        <w:t>Rebre totes les peticions.</w:t>
+      </w:r>
+    </w:p>
+    <w:p>
+      <w:pPr>
+        <w:pStyle w:val="Prrafodelista"/>
+        <w:numPr>
+          <w:ilvl w:val="0"/>
+          <w:numId w:val="20"/>
+        </w:numPr>
+      </w:pPr>
+      <w:r>
+        <w:t>Donada una petició, esbrinar a qui correspon la tasca de dur-la a terme, i delegar-la-hi.</w:t>
+      </w:r>
+    </w:p>
+    <w:p>
+      <w:pPr>
+        <w:pStyle w:val="Prrafodelista"/>
+        <w:numPr>
+          <w:ilvl w:val="0"/>
+          <w:numId w:val="20"/>
+        </w:numPr>
+      </w:pPr>
+      <w:r>
+        <w:t>Recollir els resultats de la petició.</w:t>
+      </w:r>
+    </w:p>
+    <w:p>
+      <w:pPr>
+        <w:pStyle w:val="Prrafodelista"/>
+        <w:numPr>
+          <w:ilvl w:val="0"/>
+          <w:numId w:val="20"/>
+        </w:numPr>
+      </w:pPr>
+      <w:r>
+        <w:t>Retornar els resultats de la petició al client.</w:t>
+      </w:r>
+    </w:p>
+    <w:p>
+      <w:r>
+        <w:rPr>
+          <w:highlight w:val="yellow"/>
+        </w:rPr>
+        <w:t>&lt;Aquí hi he d’afegir un diagrama de funcionament del Controlador&gt;</w:t>
+      </w:r>
+    </w:p>
+    <w:p>
+      <w:pPr>
+        <w:pStyle w:val="Ttulo3"/>
+      </w:pPr>
+      <w:bookmarkStart w:id="25" w:name="_Toc338438335"/>
+      <w:r>
+        <w:t>4.4.4</w:t>
+      </w:r>
+      <w:r>
+        <w:t xml:space="preserve">. </w:t>
+      </w:r>
+      <w:r>
+        <w:t>El Model</w:t>
+      </w:r>
+      <w:bookmarkEnd w:id="25"/>
+    </w:p>
+    <w:p>
+      <w:r>
+        <w:t>El Model, en el paradigma MVC, és el conjunt de components que representen la realitat que estem modelant. En el cas concret de la nostra aplicació això suposarà:</w:t>
+      </w:r>
+    </w:p>
+    <w:p>
+      <w:pPr>
+        <w:pStyle w:val="Prrafodelista"/>
+        <w:numPr>
+          <w:ilvl w:val="0"/>
+          <w:numId w:val="20"/>
+        </w:numPr>
+      </w:pPr>
+      <w:r>
+        <w:t xml:space="preserve">Codi </w:t>
+      </w:r>
+      <w:r>
+        <w:rPr>
+          <w:i/>
+        </w:rPr>
+        <w:t>nodejs</w:t>
+      </w:r>
+      <w:r>
+        <w:t xml:space="preserve"> amb les classes que representen els objectes que prenen part en el sistema.</w:t>
+      </w:r>
+    </w:p>
+    <w:p>
+      <w:pPr>
+        <w:pStyle w:val="Prrafodelista"/>
+        <w:numPr>
+          <w:ilvl w:val="0"/>
+          <w:numId w:val="20"/>
+        </w:numPr>
+      </w:pPr>
+      <w:r>
+        <w:t>Base de dades relacional, amb la informació desada que l’aplicació necessita per a funcionar.</w:t>
+      </w:r>
+    </w:p>
+    <w:p>
+      <w:pPr>
+        <w:pStyle w:val="Ttulo3"/>
+      </w:pPr>
+      <w:bookmarkStart w:id="26" w:name="_Toc338438336"/>
+      <w:r>
+        <w:t>4.4.5</w:t>
+      </w:r>
+      <w:r>
+        <w:t xml:space="preserve">. </w:t>
+      </w:r>
+      <w:r>
+        <w:t>Els objectes del model</w:t>
+      </w:r>
+      <w:bookmarkEnd w:id="26"/>
+    </w:p>
+    <w:p>
+      <w:r>
+        <w:lastRenderedPageBreak/>
+        <w:t>Per representar la realitat que ens ocupa, necessitem un conjunt d’objectes, que veiem a continuació:</w:t>
+      </w:r>
+    </w:p>
+    <w:p>
+      <w:r>
+        <w:rPr>
+          <w:highlight w:val="yellow"/>
+        </w:rPr>
+        <w:t>&lt;Aquí hi he d’afegir un diagrama de classes UML on hi apareguin les classes que necessitem&gt;</w:t>
+      </w:r>
+    </w:p>
+    <w:p>
+      <w:r>
+        <w:t>Descripció breu de cada classe:</w:t>
+      </w:r>
+    </w:p>
+    <w:p>
+      <w:r>
+        <w:rPr>
+          <w:b/>
+        </w:rPr>
+        <w:t>Paraula</w:t>
+      </w:r>
+      <w:r>
+        <w:t>: una paraula.</w:t>
+      </w:r>
+    </w:p>
+    <w:p>
+      <w:r>
+        <w:rPr>
+          <w:b/>
+        </w:rPr>
+        <w:t>Idioma</w:t>
+      </w:r>
+      <w:r>
+        <w:t>: idioma en què està una paraula.</w:t>
+      </w:r>
+    </w:p>
+    <w:p>
+      <w:r>
+        <w:rPr>
+          <w:b/>
+        </w:rPr>
+        <w:t>Llista</w:t>
+      </w:r>
+      <w:r>
+        <w:t>: llista de paraules.</w:t>
+      </w:r>
+    </w:p>
+    <w:p>
+      <w:r>
+        <w:rPr>
+          <w:b/>
+        </w:rPr>
+        <w:t>Usuari</w:t>
+      </w:r>
+      <w:r>
+        <w:t>: un usuari del sistema.</w:t>
+      </w:r>
+    </w:p>
+    <w:p>
+      <w:r>
+        <w:rPr>
+          <w:b/>
+        </w:rPr>
+        <w:t>Flashcard</w:t>
+      </w:r>
+      <w:r>
+        <w:t>: una flashcards de les que utilitza l’usuari per practicar.</w:t>
+      </w:r>
+    </w:p>
+    <w:p>
+      <w:pPr>
+        <w:pStyle w:val="Ttulo3"/>
+      </w:pPr>
+      <w:bookmarkStart w:id="27" w:name="_Toc338438337"/>
+      <w:r>
+        <w:t>4.4.6</w:t>
+      </w:r>
+      <w:r>
+        <w:t xml:space="preserve">. </w:t>
+      </w:r>
+      <w:r>
+        <w:t>La base de dades</w:t>
+      </w:r>
+      <w:bookmarkEnd w:id="27"/>
+      <w:r>
+        <w:t xml:space="preserve"> </w:t>
+      </w:r>
+    </w:p>
+    <w:p>
+      <w:r>
+        <w:t>Per tal de desar tota la informació que necessitarà l’aplicació, utilitzarem una base de dades relacional. Es proposa el servidor MySQL, versió 5.5.</w:t>
+      </w:r>
+    </w:p>
+    <w:p>
+      <w:r>
+        <w:t>Informació que es desarà a la base de dades:</w:t>
+      </w:r>
+    </w:p>
+    <w:p>
+      <w:pPr>
+        <w:pStyle w:val="Prrafodelista"/>
+        <w:numPr>
+          <w:ilvl w:val="0"/>
+          <w:numId w:val="20"/>
+        </w:numPr>
+      </w:pPr>
+      <w:r>
+        <w:rPr>
+          <w:b/>
+        </w:rPr>
+        <w:t>Usuaris</w:t>
+      </w:r>
+      <w:r>
+        <w:t>:</w:t>
+      </w:r>
+    </w:p>
+    <w:p>
+      <w:pPr>
+        <w:pStyle w:val="Prrafodelista"/>
+        <w:numPr>
+          <w:ilvl w:val="1"/>
+          <w:numId w:val="20"/>
+        </w:numPr>
+      </w:pPr>
+      <w:r>
+        <w:t xml:space="preserve">Identificador de cada usuari. Pot ser un identificador explícit (Email / contrasenya) o un simple codi associat a l’ID del terminal des d’on es connecta l’usuari. Una altra opció és utilitzar un identificador explícit triat per l’usuari (Email) però sense obligar-lo a autenticar-se amb una contrasenya. </w:t>
+      </w:r>
+    </w:p>
+    <w:p>
+      <w:pPr>
+        <w:pStyle w:val="Prrafodelista"/>
+        <w:numPr>
+          <w:ilvl w:val="1"/>
+          <w:numId w:val="20"/>
+        </w:numPr>
+      </w:pPr>
+      <w:r>
+        <w:t>Peticions al sistema: cada cop que un usuari fa una petició al sistema, s’enregistrarà aquesta petició.</w:t>
+      </w:r>
+    </w:p>
+    <w:p>
+      <w:pPr>
+        <w:pStyle w:val="Prrafodelista"/>
+        <w:numPr>
+          <w:ilvl w:val="0"/>
+          <w:numId w:val="20"/>
+        </w:numPr>
+      </w:pPr>
+      <w:r>
+        <w:rPr>
+          <w:b/>
+        </w:rPr>
+        <w:t>Paraules</w:t>
+      </w:r>
+      <w:r>
+        <w:t>:</w:t>
+      </w:r>
+    </w:p>
+    <w:p>
+      <w:pPr>
+        <w:pStyle w:val="Prrafodelista"/>
+        <w:numPr>
+          <w:ilvl w:val="1"/>
+          <w:numId w:val="20"/>
+        </w:numPr>
+      </w:pPr>
+      <w:r>
+        <w:t>Desarem la paraula en l’idioma japonès i també la seva traducció en català.</w:t>
+      </w:r>
+    </w:p>
+    <w:p>
+      <w:pPr>
+        <w:pStyle w:val="Prrafodelista"/>
+        <w:numPr>
+          <w:ilvl w:val="1"/>
+          <w:numId w:val="20"/>
+        </w:numPr>
+      </w:pPr>
+      <w:r>
+        <w:t xml:space="preserve">La paraula en japonès es desarà en l’alfabet japonès, amb els seus </w:t>
+      </w:r>
+      <w:r>
+        <w:rPr>
+          <w:i/>
+        </w:rPr>
+        <w:t>kanji</w:t>
+      </w:r>
+      <w:r>
+        <w:t xml:space="preserve"> corresponents. La versió que proposem de MySQL suporta aquesta funcionalitat.</w:t>
+      </w:r>
+    </w:p>
+    <w:p>
+      <w:pPr>
+        <w:pStyle w:val="Prrafodelista"/>
+        <w:numPr>
+          <w:ilvl w:val="1"/>
+          <w:numId w:val="20"/>
+        </w:numPr>
+      </w:pPr>
+      <w:r>
+        <w:t>Els usuaris podran afegir paraules pròpies, de manera que aquesta taula tindrà unes paraules predeterminades, i unes altres que cada usuari afegirà.</w:t>
+      </w:r>
+    </w:p>
+    <w:p>
+      <w:pPr>
+        <w:pStyle w:val="Prrafodelista"/>
+        <w:numPr>
+          <w:ilvl w:val="0"/>
+          <w:numId w:val="20"/>
+        </w:numPr>
+      </w:pPr>
+      <w:r>
+        <w:rPr>
+          <w:b/>
+        </w:rPr>
+        <w:t>Llistes</w:t>
+      </w:r>
+      <w:r>
+        <w:t>:</w:t>
+      </w:r>
+    </w:p>
+    <w:p>
+      <w:pPr>
+        <w:pStyle w:val="Prrafodelista"/>
+        <w:numPr>
+          <w:ilvl w:val="1"/>
+          <w:numId w:val="20"/>
+        </w:numPr>
+      </w:pPr>
+      <w:r>
+        <w:t>Són llistes de paraules, agrupades per àmbits (menjars, colors, llocs geogràfics, etc.).</w:t>
+      </w:r>
+    </w:p>
+    <w:p>
+      <w:pPr>
+        <w:pStyle w:val="Prrafodelista"/>
+        <w:numPr>
+          <w:ilvl w:val="1"/>
+          <w:numId w:val="20"/>
+        </w:numPr>
+      </w:pPr>
+      <w:r>
+        <w:t>Inicialment hi ha un conjunt de llistes predeterminades, però els usuaris n’hi poden afegir de pròpies, i vincular-hi les paraules que vulguin.</w:t>
+      </w:r>
+    </w:p>
+    <w:p/>
+    <w:p>
+      <w:r>
+        <w:rPr>
+          <w:highlight w:val="yellow"/>
+        </w:rPr>
+        <w:t>&lt;Aquí hi posaré el diagrama E/R, semblant al diagrama UML&gt;</w:t>
+      </w:r>
+    </w:p>
+    <w:p>
+      <w:pPr>
+        <w:pStyle w:val="Ttulo3"/>
+      </w:pPr>
+      <w:bookmarkStart w:id="28" w:name="_Toc338438338"/>
+      <w:r>
+        <w:lastRenderedPageBreak/>
+        <w:t>4.4.7</w:t>
+      </w:r>
+      <w:r>
+        <w:t xml:space="preserve">. </w:t>
+      </w:r>
+      <w:r>
+        <w:t>C</w:t>
+      </w:r>
+      <w:r>
+        <w:t>omunicacions client – servidor</w:t>
+      </w:r>
+      <w:bookmarkEnd w:id="28"/>
+    </w:p>
+    <w:p>
+      <w:pPr>
+        <w:tabs>
+          <w:tab w:val="right" w:pos="8504"/>
+        </w:tabs>
+      </w:pPr>
+      <w:r>
+        <w:t>Cada comunicació entre client i servidor es farà mitjançant peticions JSON</w:t>
+      </w:r>
+      <w:r>
+        <w:rPr>
+          <w:rStyle w:val="Refdenotaalpie"/>
+        </w:rPr>
+        <w:footnoteReference w:id="1"/>
+      </w:r>
+      <w:r>
+        <w:t>. Totes les peticions tenen la següent estructura:</w:t>
+      </w:r>
+    </w:p>
+    <w:p>
+      <w:pPr>
+        <w:pStyle w:val="Prrafodelista"/>
+        <w:numPr>
+          <w:ilvl w:val="0"/>
+          <w:numId w:val="20"/>
+        </w:numPr>
+        <w:tabs>
+          <w:tab w:val="right" w:pos="8504"/>
+        </w:tabs>
+      </w:pPr>
+      <w:r>
+        <w:t>Nom de la petició</w:t>
+      </w:r>
+    </w:p>
+    <w:p>
+      <w:pPr>
+        <w:pStyle w:val="Prrafodelista"/>
+        <w:numPr>
+          <w:ilvl w:val="0"/>
+          <w:numId w:val="20"/>
+        </w:numPr>
+        <w:tabs>
+          <w:tab w:val="right" w:pos="8504"/>
+        </w:tabs>
+      </w:pPr>
+      <w:r>
+        <w:t>Paràmetres (alguns obligatoris, d’altres d’opcionals)</w:t>
+      </w:r>
+    </w:p>
+    <w:p>
+      <w:pPr>
+        <w:pStyle w:val="Prrafodelista"/>
+        <w:numPr>
+          <w:ilvl w:val="0"/>
+          <w:numId w:val="20"/>
+        </w:numPr>
+        <w:tabs>
+          <w:tab w:val="right" w:pos="8504"/>
+        </w:tabs>
+      </w:pPr>
+      <w:r>
+        <w:t xml:space="preserve">Resposta del servidor, que prèviament haurà realitzat les accions oportunes, si és necessari. </w:t>
+      </w:r>
+    </w:p>
+    <w:p>
+      <w:pPr>
+        <w:tabs>
+          <w:tab w:val="right" w:pos="8504"/>
+        </w:tabs>
+      </w:pPr>
+      <w:r>
+        <w:t>Les peticions de què disposarà la nostra aplicació seran les següents:</w:t>
+      </w:r>
+    </w:p>
+    <w:p>
+      <w:pPr>
+        <w:pStyle w:val="Prrafodelista"/>
+        <w:numPr>
+          <w:ilvl w:val="0"/>
+          <w:numId w:val="20"/>
+        </w:numPr>
+        <w:tabs>
+          <w:tab w:val="right" w:pos="8504"/>
+        </w:tabs>
+      </w:pPr>
+      <w:r>
+        <w:rPr>
+          <w:b/>
+        </w:rPr>
+        <w:t>registre_usuari</w:t>
+      </w:r>
+      <w:r>
+        <w:t>, per fer l’alta d’usuaris nous.</w:t>
+      </w:r>
+    </w:p>
+    <w:p>
+      <w:pPr>
+        <w:pStyle w:val="Prrafodelista"/>
+        <w:numPr>
+          <w:ilvl w:val="0"/>
+          <w:numId w:val="20"/>
+        </w:numPr>
+        <w:tabs>
+          <w:tab w:val="right" w:pos="8504"/>
+        </w:tabs>
+      </w:pPr>
+      <w:r>
+        <w:rPr>
+          <w:b/>
+        </w:rPr>
+        <w:t>autenticacio_usuari</w:t>
+      </w:r>
+      <w:r>
+        <w:t>, per accedir al sistema.</w:t>
+      </w:r>
+    </w:p>
+    <w:p>
+      <w:pPr>
+        <w:pStyle w:val="Prrafodelista"/>
+        <w:numPr>
+          <w:ilvl w:val="0"/>
+          <w:numId w:val="20"/>
+        </w:numPr>
+        <w:tabs>
+          <w:tab w:val="right" w:pos="8504"/>
+        </w:tabs>
+      </w:pPr>
+      <w:r>
+        <w:rPr>
+          <w:b/>
+        </w:rPr>
+        <w:t>llistes_personalitzades</w:t>
+      </w:r>
+      <w:r>
+        <w:t>, per veure les llistes personalitzades que té l’usuari</w:t>
+      </w:r>
+    </w:p>
+    <w:p>
+      <w:pPr>
+        <w:pStyle w:val="Prrafodelista"/>
+        <w:numPr>
+          <w:ilvl w:val="0"/>
+          <w:numId w:val="20"/>
+        </w:numPr>
+        <w:tabs>
+          <w:tab w:val="right" w:pos="8504"/>
+        </w:tabs>
+      </w:pPr>
+      <w:r>
+        <w:rPr>
+          <w:b/>
+        </w:rPr>
+        <w:t>consulta_diccionari</w:t>
+      </w:r>
+      <w:r>
+        <w:t>, per fer una consulta al diccionari</w:t>
+      </w:r>
+    </w:p>
+    <w:p>
+      <w:pPr>
+        <w:pStyle w:val="Prrafodelista"/>
+        <w:numPr>
+          <w:ilvl w:val="0"/>
+          <w:numId w:val="20"/>
+        </w:numPr>
+        <w:tabs>
+          <w:tab w:val="right" w:pos="8504"/>
+        </w:tabs>
+      </w:pPr>
+      <w:r>
+        <w:rPr>
+          <w:b/>
+        </w:rPr>
+        <w:t>flashcard</w:t>
+      </w:r>
+      <w:r>
+        <w:t>, per descarregar-se la següent flashcard</w:t>
+      </w:r>
+    </w:p>
+    <w:p>
+      <w:pPr>
+        <w:pStyle w:val="Ttulo3"/>
+      </w:pPr>
+      <w:bookmarkStart w:id="29" w:name="_Toc338438339"/>
+      <w:r>
+        <w:t xml:space="preserve">4.4.8. </w:t>
+      </w:r>
+      <w:r>
+        <w:t>Peticions</w:t>
+      </w:r>
+      <w:bookmarkEnd w:id="29"/>
+    </w:p>
+    <w:tbl>
+      <w:tblPr>
+        <w:tblStyle w:val="Tablaconcuadrcula"/>
+        <w:tblW w:w="0" w:type="auto"/>
+        <w:tblLook w:val="04A0"/>
+      </w:tblPr>
+      <w:tblGrid>
+        <w:gridCol w:w="3369"/>
+        <w:gridCol w:w="5351"/>
+      </w:tblGrid>
+      <w:tr>
+        <w:tc>
+          <w:tcPr>
+            <w:tcW w:w="3369" w:type="dxa"/>
+            <w:shd w:val="clear" w:color="auto" w:fill="CCCCCC"/>
+          </w:tcPr>
+          <w:p>
+            <w:pPr>
+              <w:rPr>
+                <w:b/>
+              </w:rPr>
+            </w:pPr>
+            <w:r>
+              <w:rPr>
+                <w:b/>
+              </w:rPr>
+              <w:t>Nom</w:t>
+            </w:r>
+          </w:p>
+        </w:tc>
+        <w:tc>
+          <w:tcPr>
+            <w:tcW w:w="5351" w:type="dxa"/>
+            <w:shd w:val="clear" w:color="auto" w:fill="CCCCCC"/>
+          </w:tcPr>
+          <w:p>
+            <w:pPr>
+              <w:rPr>
+                <w:b/>
+              </w:rPr>
+            </w:pPr>
+            <w:r>
+              <w:rPr>
+                <w:b/>
+              </w:rPr>
+              <w:t>r</w:t>
+            </w:r>
+            <w:r>
+              <w:rPr>
+                <w:b/>
+              </w:rPr>
+              <w:t>egistre_usuari</w:t>
+            </w:r>
+          </w:p>
+        </w:tc>
+      </w:tr>
+      <w:tr>
+        <w:tc>
+          <w:tcPr>
+            <w:tcW w:w="3369" w:type="dxa"/>
+          </w:tcPr>
+          <w:p>
+            <w:pPr>
+              <w:rPr>
+                <w:b/>
+              </w:rPr>
+            </w:pPr>
+            <w:r>
+              <w:rPr>
+                <w:b/>
+              </w:rPr>
+              <w:t>Descripció</w:t>
+            </w:r>
+          </w:p>
+        </w:tc>
+        <w:tc>
+          <w:tcPr>
+            <w:tcW w:w="5351" w:type="dxa"/>
+          </w:tcPr>
+          <w:p>
+            <w:r>
+              <w:t>Acció que s’executa quan un usuari es dóna d’alta al sistema. Un usuari ens donarà el seu correu, una contrasenya, i el nom amb el qual vol ser conegut pel sistema. Totes aquestes informacions són obligatòries.</w:t>
+            </w:r>
+          </w:p>
+        </w:tc>
+      </w:tr>
+      <w:tr>
+        <w:tc>
+          <w:tcPr>
+            <w:tcW w:w="8720" w:type="dxa"/>
+            <w:gridSpan w:val="2"/>
+          </w:tcPr>
+          <w:p>
+            <w:pPr>
+              <w:rPr>
+                <w:b/>
+              </w:rPr>
+            </w:pPr>
+            <w:r>
+              <w:rPr>
+                <w:b/>
+              </w:rPr>
+              <w:t>Paràmetres (els obligatoris estan en negreta)</w:t>
+            </w:r>
+          </w:p>
+        </w:tc>
+      </w:tr>
+      <w:tr>
+        <w:tc>
+          <w:tcPr>
+            <w:tcW w:w="3369" w:type="dxa"/>
+          </w:tcPr>
+          <w:p>
+            <w:pPr>
+              <w:rPr>
+                <w:b/>
+              </w:rPr>
+            </w:pPr>
+            <w:r>
+              <w:rPr>
+                <w:b/>
+              </w:rPr>
+              <w:t>Email</w:t>
+            </w:r>
+          </w:p>
+        </w:tc>
+        <w:tc>
+          <w:tcPr>
+            <w:tcW w:w="5351" w:type="dxa"/>
+          </w:tcPr>
+          <w:p>
+            <w:r>
+              <w:t>Adreça de correu de l’usuari que es registra</w:t>
+            </w:r>
+          </w:p>
+        </w:tc>
+      </w:tr>
+      <w:tr>
+        <w:tc>
+          <w:tcPr>
+            <w:tcW w:w="3369" w:type="dxa"/>
+          </w:tcPr>
+          <w:p>
+            <w:pPr>
+              <w:rPr>
+                <w:b/>
+              </w:rPr>
+            </w:pPr>
+            <w:r>
+              <w:rPr>
+                <w:b/>
+              </w:rPr>
+              <w:t>Contrasenya</w:t>
+            </w:r>
+          </w:p>
+        </w:tc>
+        <w:tc>
+          <w:tcPr>
+            <w:tcW w:w="5351" w:type="dxa"/>
+          </w:tcPr>
+          <w:p>
+            <w:r>
+              <w:t>Contrasenya triada per l’usuari</w:t>
+            </w:r>
+          </w:p>
+        </w:tc>
+      </w:tr>
+      <w:tr>
+        <w:tc>
+          <w:tcPr>
+            <w:tcW w:w="3369" w:type="dxa"/>
+          </w:tcPr>
+          <w:p>
+            <w:pPr>
+              <w:rPr>
+                <w:b/>
+              </w:rPr>
+            </w:pPr>
+            <w:r>
+              <w:rPr>
+                <w:b/>
+              </w:rPr>
+              <w:t>Confirmació de la contrasenya</w:t>
+            </w:r>
+          </w:p>
+        </w:tc>
+        <w:tc>
+          <w:tcPr>
+            <w:tcW w:w="5351" w:type="dxa"/>
+          </w:tcPr>
+          <w:p>
+            <w:r>
+              <w:t>Confirmació de la contrasenya triada per l’usuari</w:t>
+            </w:r>
+          </w:p>
+        </w:tc>
+      </w:tr>
+      <w:tr>
+        <w:tc>
+          <w:tcPr>
+            <w:tcW w:w="3369" w:type="dxa"/>
+          </w:tcPr>
+          <w:p>
+            <w:pPr>
+              <w:rPr>
+                <w:b/>
+              </w:rPr>
+            </w:pPr>
+            <w:r>
+              <w:rPr>
+                <w:b/>
+              </w:rPr>
+              <w:t>Nom</w:t>
+            </w:r>
+          </w:p>
+        </w:tc>
+        <w:tc>
+          <w:tcPr>
+            <w:tcW w:w="5351" w:type="dxa"/>
+          </w:tcPr>
+          <w:p>
+            <w:r>
+              <w:t>Nom amb què l’usuari vol ser conegut pel sistema</w:t>
+            </w:r>
+          </w:p>
+        </w:tc>
+      </w:tr>
+      <w:tr>
+        <w:tc>
+          <w:tcPr>
+            <w:tcW w:w="8720" w:type="dxa"/>
+            <w:gridSpan w:val="2"/>
+          </w:tcPr>
+          <w:p>
+            <w:r>
+              <w:t>Precondicions</w:t>
+            </w:r>
+          </w:p>
+        </w:tc>
+      </w:tr>
+      <w:tr>
+        <w:tc>
+          <w:tcPr>
+            <w:tcW w:w="8720" w:type="dxa"/>
+            <w:gridSpan w:val="2"/>
+          </w:tcPr>
+          <w:p>
+            <w:pPr>
+              <w:pStyle w:val="Prrafodelista"/>
+              <w:numPr>
+                <w:ilvl w:val="0"/>
+                <w:numId w:val="20"/>
+              </w:numPr>
+            </w:pPr>
+            <w:r>
+              <w:t>Tots els camps s’han emplenat correctament</w:t>
+            </w:r>
+          </w:p>
+          <w:p>
+            <w:pPr>
+              <w:pStyle w:val="Prrafodelista"/>
+              <w:numPr>
+                <w:ilvl w:val="0"/>
+                <w:numId w:val="20"/>
+              </w:numPr>
+            </w:pPr>
+            <w:r>
+              <w:t>L’adreça de correu és vàlida</w:t>
+            </w:r>
+          </w:p>
+          <w:p>
+            <w:pPr>
+              <w:pStyle w:val="Prrafodelista"/>
+              <w:numPr>
+                <w:ilvl w:val="0"/>
+                <w:numId w:val="20"/>
+              </w:numPr>
+            </w:pPr>
+            <w:r>
+              <w:t>Les dues contrasenyes són coincidents</w:t>
+            </w:r>
+          </w:p>
+        </w:tc>
+      </w:tr>
+      <w:tr>
+        <w:tc>
+          <w:tcPr>
+            <w:tcW w:w="8720" w:type="dxa"/>
+            <w:gridSpan w:val="2"/>
+          </w:tcPr>
+          <w:p>
+            <w:r>
+              <w:rPr>
+                <w:b/>
+              </w:rPr>
+              <w:t>Postcondicions</w:t>
+            </w:r>
+          </w:p>
+        </w:tc>
+      </w:tr>
+      <w:tr>
+        <w:tc>
+          <w:tcPr>
+            <w:tcW w:w="8720" w:type="dxa"/>
+            <w:gridSpan w:val="2"/>
+          </w:tcPr>
+          <w:p>
+            <w:pPr>
+              <w:pStyle w:val="Prrafodelista"/>
+              <w:numPr>
+                <w:ilvl w:val="0"/>
+                <w:numId w:val="20"/>
+              </w:numPr>
+            </w:pPr>
+            <w:r>
+              <w:t>L’usuari ha estat donat d’alta al sistema.</w:t>
+            </w:r>
+          </w:p>
+          <w:p>
+            <w:pPr>
+              <w:pStyle w:val="Prrafodelista"/>
+              <w:numPr>
+                <w:ilvl w:val="0"/>
+                <w:numId w:val="20"/>
+              </w:numPr>
+            </w:pPr>
+            <w:r>
+              <w:t>Les dades de l’usuari s’han emmagatzemat a la base de dades. La contrasenya es desarà de forma encriptada.</w:t>
+            </w:r>
+          </w:p>
+          <w:p>
+            <w:pPr>
+              <w:pStyle w:val="Prrafodelista"/>
+              <w:numPr>
+                <w:ilvl w:val="0"/>
+                <w:numId w:val="20"/>
+              </w:numPr>
+            </w:pPr>
+            <w:r>
+              <w:t>Es retorna un codi de confirmació al dispositiu que ha fet la petició (OK-0).</w:t>
+            </w:r>
+          </w:p>
+          <w:p>
+            <w:pPr>
+              <w:pStyle w:val="Prrafodelista"/>
+              <w:numPr>
+                <w:ilvl w:val="0"/>
+                <w:numId w:val="20"/>
+              </w:numPr>
+            </w:pPr>
+            <w:r>
+              <w:t>S’envia un correu electrònic de benvinguda a l’adreça especificada. (correu de verificació?).</w:t>
+            </w:r>
+          </w:p>
+        </w:tc>
+      </w:tr>
+      <w:tr>
+        <w:tc>
+          <w:tcPr>
+            <w:tcW w:w="8720" w:type="dxa"/>
+            <w:gridSpan w:val="2"/>
+          </w:tcPr>
+          <w:p>
+            <w:pPr>
+              <w:rPr>
+                <w:b/>
+              </w:rPr>
+            </w:pPr>
+            <w:r>
+              <w:rPr>
+                <w:b/>
+              </w:rPr>
+              <w:t>Excepcions</w:t>
+            </w:r>
+          </w:p>
+        </w:tc>
+      </w:tr>
+      <w:tr>
+        <w:tc>
+          <w:tcPr>
+            <w:tcW w:w="8720" w:type="dxa"/>
+            <w:gridSpan w:val="2"/>
+          </w:tcPr>
+          <w:p>
+            <w:pPr>
+              <w:pStyle w:val="Prrafodelista"/>
+              <w:numPr>
+                <w:ilvl w:val="0"/>
+                <w:numId w:val="20"/>
+              </w:numPr>
+            </w:pPr>
+            <w:r>
+              <w:t>Si no tots els camps han estat emplenats, es retornarà un codi d’error al client (KO-1).</w:t>
+            </w:r>
+          </w:p>
+          <w:p>
+            <w:pPr>
+              <w:pStyle w:val="Prrafodelista"/>
+              <w:numPr>
+                <w:ilvl w:val="0"/>
+                <w:numId w:val="20"/>
+              </w:numPr>
+            </w:pPr>
+            <w:r>
+              <w:t>Si l’adreça de correu no és vàlida, es retornarà un codi d’error al client (KO-2).</w:t>
+            </w:r>
+          </w:p>
+          <w:p>
+            <w:pPr>
+              <w:pStyle w:val="Prrafodelista"/>
+              <w:numPr>
+                <w:ilvl w:val="0"/>
+                <w:numId w:val="20"/>
+              </w:numPr>
+            </w:pPr>
+            <w:r>
+              <w:lastRenderedPageBreak/>
+              <w:t>Si les contrasenyes no són coincidents, es retornarà un codi d’error al client (KO-3).</w:t>
+            </w:r>
+          </w:p>
+        </w:tc>
+      </w:tr>
+    </w:tbl>
+    <w:p/>
+    <w:tbl>
+      <w:tblPr>
+        <w:tblStyle w:val="Tablaconcuadrcula"/>
+        <w:tblW w:w="0" w:type="auto"/>
+        <w:tblLook w:val="04A0"/>
+      </w:tblPr>
+      <w:tblGrid>
+        <w:gridCol w:w="3369"/>
+        <w:gridCol w:w="5351"/>
+      </w:tblGrid>
+      <w:tr>
+        <w:tc>
+          <w:tcPr>
+            <w:tcW w:w="3369" w:type="dxa"/>
+            <w:shd w:val="clear" w:color="auto" w:fill="CCCCCC"/>
+          </w:tcPr>
+          <w:p>
+            <w:pPr>
+              <w:rPr>
+                <w:b/>
+              </w:rPr>
+            </w:pPr>
+            <w:r>
+              <w:rPr>
+                <w:b/>
+              </w:rPr>
+              <w:t>Nom</w:t>
+            </w:r>
+          </w:p>
+        </w:tc>
+        <w:tc>
+          <w:tcPr>
+            <w:tcW w:w="5351" w:type="dxa"/>
+            <w:shd w:val="clear" w:color="auto" w:fill="CCCCCC"/>
+          </w:tcPr>
+          <w:p>
+            <w:pPr>
+              <w:rPr>
+                <w:b/>
+              </w:rPr>
+            </w:pPr>
+            <w:r>
+              <w:rPr>
+                <w:b/>
+              </w:rPr>
+              <w:t>autenticacio_usuari</w:t>
+            </w:r>
+          </w:p>
+        </w:tc>
+      </w:tr>
+      <w:tr>
+        <w:tc>
+          <w:tcPr>
+            <w:tcW w:w="3369" w:type="dxa"/>
+          </w:tcPr>
+          <w:p>
+            <w:pPr>
+              <w:rPr>
+                <w:b/>
+              </w:rPr>
+            </w:pPr>
+            <w:r>
+              <w:rPr>
+                <w:b/>
+              </w:rPr>
+              <w:t>Descripció</w:t>
+            </w:r>
+          </w:p>
+        </w:tc>
+        <w:tc>
+          <w:tcPr>
+            <w:tcW w:w="5351" w:type="dxa"/>
+          </w:tcPr>
+          <w:p>
+            <w:r>
+              <w:t>Acció que s’executa quan un usuari prèviament registrat entra al sistema.</w:t>
+            </w:r>
+          </w:p>
+        </w:tc>
+      </w:tr>
+      <w:tr>
+        <w:tc>
+          <w:tcPr>
+            <w:tcW w:w="8720" w:type="dxa"/>
+            <w:gridSpan w:val="2"/>
+          </w:tcPr>
+          <w:p>
+            <w:pPr>
+              <w:rPr>
+                <w:b/>
+              </w:rPr>
+            </w:pPr>
+            <w:r>
+              <w:rPr>
+                <w:b/>
+              </w:rPr>
+              <w:t>Paràmetres (els obligatoris estan en negreta)</w:t>
+            </w:r>
+          </w:p>
+        </w:tc>
+      </w:tr>
+      <w:tr>
+        <w:tc>
+          <w:tcPr>
+            <w:tcW w:w="3369" w:type="dxa"/>
+          </w:tcPr>
+          <w:p>
+            <w:pPr>
+              <w:rPr>
+                <w:b/>
+              </w:rPr>
+            </w:pPr>
+            <w:r>
+              <w:rPr>
+                <w:b/>
+              </w:rPr>
+              <w:t>Email</w:t>
+            </w:r>
+          </w:p>
+        </w:tc>
+        <w:tc>
+          <w:tcPr>
+            <w:tcW w:w="5351" w:type="dxa"/>
+          </w:tcPr>
+          <w:p>
+            <w:r>
+              <w:t>Adreça de correu de l’usuari</w:t>
+            </w:r>
+          </w:p>
+        </w:tc>
+      </w:tr>
+      <w:tr>
+        <w:tc>
+          <w:tcPr>
+            <w:tcW w:w="3369" w:type="dxa"/>
+          </w:tcPr>
+          <w:p>
+            <w:pPr>
+              <w:rPr>
+                <w:b/>
+              </w:rPr>
+            </w:pPr>
+            <w:r>
+              <w:rPr>
+                <w:b/>
+              </w:rPr>
+              <w:t>Contrasenya</w:t>
+            </w:r>
+          </w:p>
+        </w:tc>
+        <w:tc>
+          <w:tcPr>
+            <w:tcW w:w="5351" w:type="dxa"/>
+          </w:tcPr>
+          <w:p>
+            <w:r>
+              <w:t>Contrasenya de l’usuari</w:t>
+            </w:r>
+          </w:p>
+        </w:tc>
+      </w:tr>
+      <w:tr>
+        <w:tc>
+          <w:tcPr>
+            <w:tcW w:w="8720" w:type="dxa"/>
+            <w:gridSpan w:val="2"/>
+          </w:tcPr>
+          <w:p>
+            <w:r>
+              <w:t>Precondicions</w:t>
+            </w:r>
+          </w:p>
+        </w:tc>
+      </w:tr>
+      <w:tr>
+        <w:tc>
+          <w:tcPr>
+            <w:tcW w:w="8720" w:type="dxa"/>
+            <w:gridSpan w:val="2"/>
+          </w:tcPr>
+          <w:p>
+            <w:pPr>
+              <w:pStyle w:val="Prrafodelista"/>
+              <w:numPr>
+                <w:ilvl w:val="0"/>
+                <w:numId w:val="20"/>
+              </w:numPr>
+            </w:pPr>
+            <w:r>
+              <w:t>Tots els camps s’han emplenat correctament</w:t>
+            </w:r>
+          </w:p>
+        </w:tc>
+      </w:tr>
+      <w:tr>
+        <w:tc>
+          <w:tcPr>
+            <w:tcW w:w="8720" w:type="dxa"/>
+            <w:gridSpan w:val="2"/>
+          </w:tcPr>
+          <w:p>
+            <w:r>
+              <w:rPr>
+                <w:b/>
+              </w:rPr>
+              <w:t>Postcondicions</w:t>
+            </w:r>
+          </w:p>
+        </w:tc>
+      </w:tr>
+      <w:tr>
+        <w:tc>
+          <w:tcPr>
+            <w:tcW w:w="8720" w:type="dxa"/>
+            <w:gridSpan w:val="2"/>
+          </w:tcPr>
+          <w:p>
+            <w:pPr>
+              <w:pStyle w:val="Prrafodelista"/>
+              <w:numPr>
+                <w:ilvl w:val="0"/>
+                <w:numId w:val="20"/>
+              </w:numPr>
+            </w:pPr>
+            <w:r>
+              <w:t>El sistema desarà a la base de dades l’acció de login, hagi tingut èxit o no.</w:t>
+            </w:r>
+          </w:p>
+          <w:p>
+            <w:pPr>
+              <w:pStyle w:val="Prrafodelista"/>
+              <w:numPr>
+                <w:ilvl w:val="0"/>
+                <w:numId w:val="20"/>
+              </w:numPr>
+            </w:pPr>
+            <w:r>
+              <w:t xml:space="preserve">El sistema haurà respost amb un codi que indicarà l’èxit de l’acció. (OK-0). </w:t>
+            </w:r>
+          </w:p>
+          <w:p>
+            <w:pPr>
+              <w:pStyle w:val="Prrafodelista"/>
+              <w:numPr>
+                <w:ilvl w:val="0"/>
+                <w:numId w:val="20"/>
+              </w:numPr>
+            </w:pPr>
+            <w:r>
+              <w:t>La contrasenya no s’enviarà en clar, sinó de forma encriptada.</w:t>
+            </w:r>
+          </w:p>
+        </w:tc>
+      </w:tr>
+      <w:tr>
+        <w:tc>
+          <w:tcPr>
+            <w:tcW w:w="8720" w:type="dxa"/>
+            <w:gridSpan w:val="2"/>
+          </w:tcPr>
+          <w:p>
+            <w:r>
+              <w:rPr>
+                <w:b/>
+              </w:rPr>
+              <w:t>Excepcions</w:t>
+            </w:r>
+          </w:p>
+        </w:tc>
+      </w:tr>
+      <w:tr>
+        <w:tc>
+          <w:tcPr>
+            <w:tcW w:w="8720" w:type="dxa"/>
+            <w:gridSpan w:val="2"/>
+          </w:tcPr>
+          <w:p>
+            <w:pPr>
+              <w:pStyle w:val="Prrafodelista"/>
+              <w:numPr>
+                <w:ilvl w:val="0"/>
+                <w:numId w:val="20"/>
+              </w:numPr>
+            </w:pPr>
+            <w:r>
+              <w:t>Si no tots els camps han estat emplenats, es retornarà un codi d’error (KO-1)</w:t>
+            </w:r>
+          </w:p>
+          <w:p>
+            <w:pPr>
+              <w:pStyle w:val="Prrafodelista"/>
+              <w:numPr>
+                <w:ilvl w:val="0"/>
+                <w:numId w:val="20"/>
+              </w:numPr>
+            </w:pPr>
+            <w:r>
+              <w:t>Si l’adreça de correu no és vàlida, es retornarà un codi d’error (KO-2).</w:t>
+            </w:r>
+          </w:p>
+          <w:p>
+            <w:pPr>
+              <w:pStyle w:val="Prrafodelista"/>
+              <w:numPr>
+                <w:ilvl w:val="0"/>
+                <w:numId w:val="20"/>
+              </w:numPr>
+            </w:pPr>
+            <w:r>
+              <w:t>Si la combinació de correu electrònic i contrasenya no és correcta, es retornarà un codi d’error (KO-3).</w:t>
+            </w:r>
+          </w:p>
+        </w:tc>
+      </w:tr>
+    </w:tbl>
+    <w:p/>
+    <w:p/>
     <w:sectPr>
       <w:pgSz w:w="11906" w:h="16838"/>
       <w:pgMar w:top="1418" w:right="1701" w:bottom="1418" w:left="1701" w:header="709" w:footer="709" w:gutter="0"/>
@@ -3929,7 +7172,7 @@
       <w:rPr>
         <w:noProof/>
       </w:rPr>
-      <w:t>11</w:t>
+      <w:t>2</w:t>
     </w:r>
     <w:r>
       <w:rPr>
@@ -3953,7 +7196,7 @@
       <w:rPr>
         <w:noProof/>
       </w:rPr>
-      <w:t>14</w:t>
+      <w:t>23</w:t>
     </w:r>
     <w:r>
       <w:rPr>
@@ -3992,6 +7235,53 @@
       </w:pPr>
       <w:r>
         <w:continuationSeparator/>
+      </w:r>
+    </w:p>
+  </w:footnote>
+  <w:footnote w:id="1">
+    <w:p>
+      <w:pPr>
+        <w:pStyle w:val="Textonotapie"/>
+        <w:rPr>
+          <w:lang w:val="es-ES_tradnl"/>
+        </w:rPr>
+      </w:pPr>
+      <w:r>
+        <w:rPr>
+          <w:rStyle w:val="Refdenotaalpie"/>
+        </w:rPr>
+        <w:footnoteRef/>
+      </w:r>
+      <w:r>
+        <w:t xml:space="preserve"> </w:t>
+      </w:r>
+      <w:r>
+        <w:rPr>
+          <w:i/>
+          <w:lang w:val="es-ES_tradnl"/>
+        </w:rPr>
+        <w:t>JavaScript Object Notation</w:t>
+      </w:r>
+      <w:r>
+        <w:rPr>
+          <w:lang w:val="es-ES_tradnl"/>
+        </w:rPr>
+        <w:t>, sistema lleuger d’intercanvi de dades. Nodejs està implementat en V8 (</w:t>
+      </w:r>
+      <w:hyperlink r:id="rId1" w:history="1">
+        <w:r>
+          <w:rPr>
+            <w:rStyle w:val="Hipervnculo"/>
+            <w:lang w:val="es-ES_tradnl"/>
+          </w:rPr>
+          <w:t>http://code.google.com/p/v8/</w:t>
+        </w:r>
+      </w:hyperlink>
+      <w:r>
+        <w:rPr>
+          <w:lang w:val="es-ES_tradnl"/>
+        </w:rPr>
+        <w:t>), que proporciona de forma nativa accés als objectes JSON.</w:t>
       </w:r>
     </w:p>
   </w:footnote>
@@ -7383,6 +10673,69 @@
       <w:lang w:val="es-ES" w:eastAsia="es-ES" w:bidi="ar-SA"/>
     </w:rPr>
   </w:style>
+  <w:style w:type="table" w:styleId="Tablaconcuadrcula">
+    <w:name w:val="Table Grid"/>
+    <w:basedOn w:val="Tablanormal"/>
+    <w:uiPriority w:val="59"/>
+    <w:rsid w:val="00904C59"/>
+    <w:pPr>
+      <w:spacing w:after="0" w:line="240" w:lineRule="auto"/>
+    </w:pPr>
+    <w:tblPr>
+      <w:tblInd w:w="0" w:type="dxa"/>
+      <w:tblBorders>
+        <w:top w:val="single" w:sz="4" w:space="0" w:color="auto"/>
+        <w:left w:val="single" w:sz="4" w:space="0" w:color="auto"/>
+        <w:bottom w:val="single" w:sz="4" w:space="0" w:color="auto"/>
+        <w:right w:val="single" w:sz="4" w:space="0" w:color="auto"/>
+        <w:insideH w:val="single" w:sz="4" w:space="0" w:color="auto"/>
+        <w:insideV w:val="single" w:sz="4" w:space="0" w:color="auto"/>
+      </w:tblBorders>
+      <w:tblCellMar>
+        <w:top w:w="0" w:type="dxa"/>
+        <w:left w:w="108" w:type="dxa"/>
+        <w:bottom w:w="0" w:type="dxa"/>
+        <w:right w:w="108" w:type="dxa"/>
+      </w:tblCellMar>
+    </w:tblPr>
+  </w:style>
+  <w:style w:type="paragraph" w:styleId="Textonotapie">
+    <w:name w:val="footnote text"/>
+    <w:basedOn w:val="Normal"/>
+    <w:link w:val="TextonotapieCar"/>
+    <w:uiPriority w:val="99"/>
+    <w:unhideWhenUsed/>
+    <w:rsid w:val="00904C59"/>
+    <w:pPr>
+      <w:spacing w:after="0" w:line="240" w:lineRule="auto"/>
+    </w:pPr>
+    <w:rPr>
+      <w:sz w:val="24"/>
+      <w:szCs w:val="24"/>
+    </w:rPr>
+  </w:style>
+  <w:style w:type="character" w:customStyle="1" w:styleId="TextonotapieCar">
+    <w:name w:val="Texto nota pie Car"/>
+    <w:basedOn w:val="Fuentedeprrafopredeter"/>
+    <w:link w:val="Textonotapie"/>
+    <w:uiPriority w:val="99"/>
+    <w:rsid w:val="00904C59"/>
+    <w:rPr>
+      <w:sz w:val="24"/>
+      <w:szCs w:val="24"/>
+      <w:lang w:val="ca-ES"/>
+    </w:rPr>
+  </w:style>
+  <w:style w:type="character" w:styleId="Refdenotaalpie">
+    <w:name w:val="footnote reference"/>
+    <w:basedOn w:val="Fuentedeprrafopredeter"/>
+    <w:uiPriority w:val="99"/>
+    <w:unhideWhenUsed/>
+    <w:rsid w:val="00904C59"/>
+    <w:rPr>
+      <w:vertAlign w:val="superscript"/>
+    </w:rPr>
+  </w:style>
 </w:styles>
 </file>
 
@@ -7877,7 +11230,7 @@
 </file>
 
 <file path=customXml/itemProps1.xml><?xml version="1.0" encoding="utf-8"?>
-<ds:datastoreItem xmlns:ds="http://schemas.openxmlformats.org/officeDocument/2006/customXml" ds:itemID="{5F4949A7-99E4-437D-8B9E-C68875DB6FB5}">
+<ds:datastoreItem xmlns:ds="http://schemas.openxmlformats.org/officeDocument/2006/customXml" ds:itemID="{59D68A02-027F-48D3-841B-7E2F6EA73A28}">
   <ds:schemaRefs>
     <ds:schemaRef ds:uri="http://schemas.openxmlformats.org/officeDocument/2006/bibliography"/>
   </ds:schemaRefs>

</xml_diff>

<commit_message>
Afegit l'apartat de metodologia de treball
</commit_message>
<xml_diff>
--- a/Memoria/Memoria_Salvador/LorcaSansSalvadorMemoriaPFC.docx
+++ b/Memoria/Memoria_Salvador/LorcaSansSalvadorMemoriaPFC.docx
@@ -2865,9 +2865,6 @@
           <w:ilvl w:val="0"/>
           <w:numId w:val="9"/>
         </w:numPr>
-        <w:rPr>
-          <w:lang w:eastAsia="es-ES"/>
-        </w:rPr>
       </w:pPr>
       <w:r>
         <w:t xml:space="preserve">Visualització de les </w:t>
@@ -2883,51 +2880,14 @@
       </w:r>
       <w:r>
         <w:rPr>
-          <w:vertAlign w:val="superscript"/>
-        </w:rPr>
-        <w:t>1</w:t>
+          <w:rStyle w:val="Refdenotaalpie"/>
+        </w:rPr>
+        <w:footnoteReference w:id="1"/>
       </w:r>
       <w:r>
         <w:t>.</w:t>
       </w:r>
     </w:p>
-    <w:p/>
-    <w:p/>
-    <w:p>
-      <w:pPr>
-        <w:pBdr>
-          <w:bottom w:val="single" w:sz="6" w:space="1" w:color="auto"/>
-        </w:pBdr>
-      </w:pPr>
-    </w:p>
-    <w:p>
-      <w:pPr>
-        <w:pBdr>
-          <w:bottom w:val="single" w:sz="6" w:space="1" w:color="auto"/>
-        </w:pBdr>
-      </w:pPr>
-    </w:p>
-    <w:p>
-      <w:r>
-        <w:rPr>
-          <w:vertAlign w:val="superscript"/>
-        </w:rPr>
-        <w:t>1</w:t>
-      </w:r>
-      <w:r>
-        <w:t xml:space="preserve"> El sistema Leitner </w:t>
-      </w:r>
-      <w:r>
-        <w:t>és un sistema de preguntes i respostes basat e</w:t>
-      </w:r>
-      <w:r>
-        <w:t>n fitxes inventat per Sebastian Leitner</w:t>
-      </w:r>
-      <w:r>
-        <w:t>.</w:t>
-      </w:r>
-    </w:p>
-    <w:p/>
     <w:p>
       <w:pPr>
         <w:pStyle w:val="Ttulo2"/>
@@ -2997,6 +2957,7 @@
       </w:pPr>
       <w:bookmarkStart w:id="5" w:name="_Toc212452251"/>
       <w:r>
+        <w:lastRenderedPageBreak/>
         <w:t>Objectius específics</w:t>
       </w:r>
       <w:bookmarkEnd w:id="5"/>
@@ -3845,7 +3806,7 @@
                     <a:blip r:embed="rId20">
                       <a:extLst>
                         <a:ext uri="{28A0092B-C50C-407E-A947-70E740481C1C}">
-                          <a14:useLocalDpi xmlns:a14="http://schemas.microsoft.com/office/drawing/2010/main" xmlns:wps="http://schemas.microsoft.com/office/word/2010/wordprocessingShape" xmlns:wpi="http://schemas.microsoft.com/office/word/2010/wordprocessingInk" xmlns:wpg="http://schemas.microsoft.com/office/word/2010/wordprocessingGroup" xmlns:w14="http://schemas.microsoft.com/office/word/2010/wordml" xmlns:w="http://schemas.openxmlformats.org/wordprocessingml/2006/main" xmlns:w10="urn:schemas-microsoft-com:office:word" xmlns:wp14="http://schemas.microsoft.com/office/word/2010/wordprocessingDrawing" xmlns:v="urn:schemas-microsoft-com:vml" xmlns:o="urn:schemas-microsoft-com:office:office" xmlns:mv="urn:schemas-microsoft-com:mac:vml" xmlns:mc="http://schemas.openxmlformats.org/markup-compatibility/2006" xmlns:mo="http://schemas.microsoft.com/office/mac/office/2008/main" xmlns:wpc="http://schemas.microsoft.com/office/word/2010/wordprocessingCanvas" xmlns="" val="0"/>
+                          <a14:useLocalDpi xmlns="" xmlns:wpc="http://schemas.microsoft.com/office/word/2010/wordprocessingCanvas" xmlns:mo="http://schemas.microsoft.com/office/mac/office/2008/main" xmlns:mc="http://schemas.openxmlformats.org/markup-compatibility/2006" xmlns:mv="urn:schemas-microsoft-com:mac:vml" xmlns:o="urn:schemas-microsoft-com:office:office" xmlns:v="urn:schemas-microsoft-com:vml" xmlns:wp14="http://schemas.microsoft.com/office/word/2010/wordprocessingDrawing" xmlns:w10="urn:schemas-microsoft-com:office:word" xmlns:w="http://schemas.openxmlformats.org/wordprocessingml/2006/main" xmlns:w14="http://schemas.microsoft.com/office/word/2010/wordml" xmlns:wpg="http://schemas.microsoft.com/office/word/2010/wordprocessingGroup" xmlns:wpi="http://schemas.microsoft.com/office/word/2010/wordprocessingInk" xmlns:wps="http://schemas.microsoft.com/office/word/2010/wordprocessingShape" xmlns:a14="http://schemas.microsoft.com/office/drawing/2010/main" val="0"/>
                         </a:ext>
                       </a:extLst>
                     </a:blip>
@@ -3909,7 +3870,7 @@
                     <a:blip r:embed="rId21">
                       <a:extLst>
                         <a:ext uri="{28A0092B-C50C-407E-A947-70E740481C1C}">
-                          <a14:useLocalDpi xmlns:a14="http://schemas.microsoft.com/office/drawing/2010/main" xmlns:wps="http://schemas.microsoft.com/office/word/2010/wordprocessingShape" xmlns:wpi="http://schemas.microsoft.com/office/word/2010/wordprocessingInk" xmlns:wpg="http://schemas.microsoft.com/office/word/2010/wordprocessingGroup" xmlns:w14="http://schemas.microsoft.com/office/word/2010/wordml" xmlns:w="http://schemas.openxmlformats.org/wordprocessingml/2006/main" xmlns:w10="urn:schemas-microsoft-com:office:word" xmlns:wp14="http://schemas.microsoft.com/office/word/2010/wordprocessingDrawing" xmlns:v="urn:schemas-microsoft-com:vml" xmlns:o="urn:schemas-microsoft-com:office:office" xmlns:mv="urn:schemas-microsoft-com:mac:vml" xmlns:mc="http://schemas.openxmlformats.org/markup-compatibility/2006" xmlns:mo="http://schemas.microsoft.com/office/mac/office/2008/main" xmlns:wpc="http://schemas.microsoft.com/office/word/2010/wordprocessingCanvas" xmlns="" val="0"/>
+                          <a14:useLocalDpi xmlns="" xmlns:wpc="http://schemas.microsoft.com/office/word/2010/wordprocessingCanvas" xmlns:mo="http://schemas.microsoft.com/office/mac/office/2008/main" xmlns:mc="http://schemas.openxmlformats.org/markup-compatibility/2006" xmlns:mv="urn:schemas-microsoft-com:mac:vml" xmlns:o="urn:schemas-microsoft-com:office:office" xmlns:v="urn:schemas-microsoft-com:vml" xmlns:wp14="http://schemas.microsoft.com/office/word/2010/wordprocessingDrawing" xmlns:w10="urn:schemas-microsoft-com:office:word" xmlns:w="http://schemas.openxmlformats.org/wordprocessingml/2006/main" xmlns:w14="http://schemas.microsoft.com/office/word/2010/wordml" xmlns:wpg="http://schemas.microsoft.com/office/word/2010/wordprocessingGroup" xmlns:wpi="http://schemas.microsoft.com/office/word/2010/wordprocessingInk" xmlns:wps="http://schemas.microsoft.com/office/word/2010/wordprocessingShape" xmlns:a14="http://schemas.microsoft.com/office/drawing/2010/main" val="0"/>
                         </a:ext>
                       </a:extLst>
                     </a:blip>
@@ -4091,7 +4052,7 @@
                     <a:blip r:embed="rId23">
                       <a:extLst>
                         <a:ext uri="{28A0092B-C50C-407E-A947-70E740481C1C}">
-                          <a14:useLocalDpi xmlns:a14="http://schemas.microsoft.com/office/drawing/2010/main" xmlns:wps="http://schemas.microsoft.com/office/word/2010/wordprocessingShape" xmlns:wpi="http://schemas.microsoft.com/office/word/2010/wordprocessingInk" xmlns:wpg="http://schemas.microsoft.com/office/word/2010/wordprocessingGroup" xmlns:w14="http://schemas.microsoft.com/office/word/2010/wordml" xmlns:w="http://schemas.openxmlformats.org/wordprocessingml/2006/main" xmlns:w10="urn:schemas-microsoft-com:office:word" xmlns:wp14="http://schemas.microsoft.com/office/word/2010/wordprocessingDrawing" xmlns:v="urn:schemas-microsoft-com:vml" xmlns:o="urn:schemas-microsoft-com:office:office" xmlns:mv="urn:schemas-microsoft-com:mac:vml" xmlns:mc="http://schemas.openxmlformats.org/markup-compatibility/2006" xmlns:mo="http://schemas.microsoft.com/office/mac/office/2008/main" xmlns:wpc="http://schemas.microsoft.com/office/word/2010/wordprocessingCanvas" xmlns="" val="0"/>
+                          <a14:useLocalDpi xmlns="" xmlns:wpc="http://schemas.microsoft.com/office/word/2010/wordprocessingCanvas" xmlns:mo="http://schemas.microsoft.com/office/mac/office/2008/main" xmlns:mc="http://schemas.openxmlformats.org/markup-compatibility/2006" xmlns:mv="urn:schemas-microsoft-com:mac:vml" xmlns:o="urn:schemas-microsoft-com:office:office" xmlns:v="urn:schemas-microsoft-com:vml" xmlns:wp14="http://schemas.microsoft.com/office/word/2010/wordprocessingDrawing" xmlns:w10="urn:schemas-microsoft-com:office:word" xmlns:w="http://schemas.openxmlformats.org/wordprocessingml/2006/main" xmlns:w14="http://schemas.microsoft.com/office/word/2010/wordml" xmlns:wpg="http://schemas.microsoft.com/office/word/2010/wordprocessingGroup" xmlns:wpi="http://schemas.microsoft.com/office/word/2010/wordprocessingInk" xmlns:wps="http://schemas.microsoft.com/office/word/2010/wordprocessingShape" xmlns:a14="http://schemas.microsoft.com/office/drawing/2010/main" val="0"/>
                         </a:ext>
                       </a:extLst>
                     </a:blip>
@@ -4148,7 +4109,7 @@
                     <a:blip r:embed="rId24">
                       <a:extLst>
                         <a:ext uri="{28A0092B-C50C-407E-A947-70E740481C1C}">
-                          <a14:useLocalDpi xmlns:a14="http://schemas.microsoft.com/office/drawing/2010/main" xmlns:wps="http://schemas.microsoft.com/office/word/2010/wordprocessingShape" xmlns:wpi="http://schemas.microsoft.com/office/word/2010/wordprocessingInk" xmlns:wpg="http://schemas.microsoft.com/office/word/2010/wordprocessingGroup" xmlns:w14="http://schemas.microsoft.com/office/word/2010/wordml" xmlns:w="http://schemas.openxmlformats.org/wordprocessingml/2006/main" xmlns:w10="urn:schemas-microsoft-com:office:word" xmlns:wp14="http://schemas.microsoft.com/office/word/2010/wordprocessingDrawing" xmlns:v="urn:schemas-microsoft-com:vml" xmlns:o="urn:schemas-microsoft-com:office:office" xmlns:mv="urn:schemas-microsoft-com:mac:vml" xmlns:mc="http://schemas.openxmlformats.org/markup-compatibility/2006" xmlns:mo="http://schemas.microsoft.com/office/mac/office/2008/main" xmlns:wpc="http://schemas.microsoft.com/office/word/2010/wordprocessingCanvas" xmlns="" val="0"/>
+                          <a14:useLocalDpi xmlns="" xmlns:wpc="http://schemas.microsoft.com/office/word/2010/wordprocessingCanvas" xmlns:mo="http://schemas.microsoft.com/office/mac/office/2008/main" xmlns:mc="http://schemas.openxmlformats.org/markup-compatibility/2006" xmlns:mv="urn:schemas-microsoft-com:mac:vml" xmlns:o="urn:schemas-microsoft-com:office:office" xmlns:v="urn:schemas-microsoft-com:vml" xmlns:wp14="http://schemas.microsoft.com/office/word/2010/wordprocessingDrawing" xmlns:w10="urn:schemas-microsoft-com:office:word" xmlns:w="http://schemas.openxmlformats.org/wordprocessingml/2006/main" xmlns:w14="http://schemas.microsoft.com/office/word/2010/wordml" xmlns:wpg="http://schemas.microsoft.com/office/word/2010/wordprocessingGroup" xmlns:wpi="http://schemas.microsoft.com/office/word/2010/wordprocessingInk" xmlns:wps="http://schemas.microsoft.com/office/word/2010/wordprocessingShape" xmlns:a14="http://schemas.microsoft.com/office/drawing/2010/main" val="0"/>
                         </a:ext>
                       </a:extLst>
                     </a:blip>
@@ -4205,7 +4166,7 @@
                     <a:blip r:embed="rId25">
                       <a:extLst>
                         <a:ext uri="{28A0092B-C50C-407E-A947-70E740481C1C}">
-                          <a14:useLocalDpi xmlns:a14="http://schemas.microsoft.com/office/drawing/2010/main" xmlns:wps="http://schemas.microsoft.com/office/word/2010/wordprocessingShape" xmlns:wpi="http://schemas.microsoft.com/office/word/2010/wordprocessingInk" xmlns:wpg="http://schemas.microsoft.com/office/word/2010/wordprocessingGroup" xmlns:w14="http://schemas.microsoft.com/office/word/2010/wordml" xmlns:w="http://schemas.openxmlformats.org/wordprocessingml/2006/main" xmlns:w10="urn:schemas-microsoft-com:office:word" xmlns:wp14="http://schemas.microsoft.com/office/word/2010/wordprocessingDrawing" xmlns:v="urn:schemas-microsoft-com:vml" xmlns:o="urn:schemas-microsoft-com:office:office" xmlns:mv="urn:schemas-microsoft-com:mac:vml" xmlns:mc="http://schemas.openxmlformats.org/markup-compatibility/2006" xmlns:mo="http://schemas.microsoft.com/office/mac/office/2008/main" xmlns:wpc="http://schemas.microsoft.com/office/word/2010/wordprocessingCanvas" xmlns="" val="0"/>
+                          <a14:useLocalDpi xmlns="" xmlns:wpc="http://schemas.microsoft.com/office/word/2010/wordprocessingCanvas" xmlns:mo="http://schemas.microsoft.com/office/mac/office/2008/main" xmlns:mc="http://schemas.openxmlformats.org/markup-compatibility/2006" xmlns:mv="urn:schemas-microsoft-com:mac:vml" xmlns:o="urn:schemas-microsoft-com:office:office" xmlns:v="urn:schemas-microsoft-com:vml" xmlns:wp14="http://schemas.microsoft.com/office/word/2010/wordprocessingDrawing" xmlns:w10="urn:schemas-microsoft-com:office:word" xmlns:w="http://schemas.openxmlformats.org/wordprocessingml/2006/main" xmlns:w14="http://schemas.microsoft.com/office/word/2010/wordml" xmlns:wpg="http://schemas.microsoft.com/office/word/2010/wordprocessingGroup" xmlns:wpi="http://schemas.microsoft.com/office/word/2010/wordprocessingInk" xmlns:wps="http://schemas.microsoft.com/office/word/2010/wordprocessingShape" xmlns:a14="http://schemas.microsoft.com/office/drawing/2010/main" val="0"/>
                         </a:ext>
                       </a:extLst>
                     </a:blip>
@@ -4352,7 +4313,7 @@
                     <a:blip r:embed="rId28">
                       <a:extLst>
                         <a:ext uri="{28A0092B-C50C-407E-A947-70E740481C1C}">
-                          <a14:useLocalDpi xmlns:a14="http://schemas.microsoft.com/office/drawing/2010/main" xmlns:wps="http://schemas.microsoft.com/office/word/2010/wordprocessingShape" xmlns:wpi="http://schemas.microsoft.com/office/word/2010/wordprocessingInk" xmlns:wpg="http://schemas.microsoft.com/office/word/2010/wordprocessingGroup" xmlns:w14="http://schemas.microsoft.com/office/word/2010/wordml" xmlns:w="http://schemas.openxmlformats.org/wordprocessingml/2006/main" xmlns:w10="urn:schemas-microsoft-com:office:word" xmlns:wp14="http://schemas.microsoft.com/office/word/2010/wordprocessingDrawing" xmlns:v="urn:schemas-microsoft-com:vml" xmlns:o="urn:schemas-microsoft-com:office:office" xmlns:mv="urn:schemas-microsoft-com:mac:vml" xmlns:mc="http://schemas.openxmlformats.org/markup-compatibility/2006" xmlns:mo="http://schemas.microsoft.com/office/mac/office/2008/main" xmlns:wpc="http://schemas.microsoft.com/office/word/2010/wordprocessingCanvas" xmlns="" val="0"/>
+                          <a14:useLocalDpi xmlns="" xmlns:wpc="http://schemas.microsoft.com/office/word/2010/wordprocessingCanvas" xmlns:mo="http://schemas.microsoft.com/office/mac/office/2008/main" xmlns:mc="http://schemas.openxmlformats.org/markup-compatibility/2006" xmlns:mv="urn:schemas-microsoft-com:mac:vml" xmlns:o="urn:schemas-microsoft-com:office:office" xmlns:v="urn:schemas-microsoft-com:vml" xmlns:wp14="http://schemas.microsoft.com/office/word/2010/wordprocessingDrawing" xmlns:w10="urn:schemas-microsoft-com:office:word" xmlns:w="http://schemas.openxmlformats.org/wordprocessingml/2006/main" xmlns:w14="http://schemas.microsoft.com/office/word/2010/wordml" xmlns:wpg="http://schemas.microsoft.com/office/word/2010/wordprocessingGroup" xmlns:wpi="http://schemas.microsoft.com/office/word/2010/wordprocessingInk" xmlns:wps="http://schemas.microsoft.com/office/word/2010/wordprocessingShape" xmlns:a14="http://schemas.microsoft.com/office/drawing/2010/main" val="0"/>
                         </a:ext>
                       </a:extLst>
                     </a:blip>
@@ -4409,7 +4370,7 @@
                     <a:blip r:embed="rId29">
                       <a:extLst>
                         <a:ext uri="{28A0092B-C50C-407E-A947-70E740481C1C}">
-                          <a14:useLocalDpi xmlns:a14="http://schemas.microsoft.com/office/drawing/2010/main" xmlns:wps="http://schemas.microsoft.com/office/word/2010/wordprocessingShape" xmlns:wpi="http://schemas.microsoft.com/office/word/2010/wordprocessingInk" xmlns:wpg="http://schemas.microsoft.com/office/word/2010/wordprocessingGroup" xmlns:w14="http://schemas.microsoft.com/office/word/2010/wordml" xmlns:w="http://schemas.openxmlformats.org/wordprocessingml/2006/main" xmlns:w10="urn:schemas-microsoft-com:office:word" xmlns:wp14="http://schemas.microsoft.com/office/word/2010/wordprocessingDrawing" xmlns:v="urn:schemas-microsoft-com:vml" xmlns:o="urn:schemas-microsoft-com:office:office" xmlns:mv="urn:schemas-microsoft-com:mac:vml" xmlns:mc="http://schemas.openxmlformats.org/markup-compatibility/2006" xmlns:mo="http://schemas.microsoft.com/office/mac/office/2008/main" xmlns:wpc="http://schemas.microsoft.com/office/word/2010/wordprocessingCanvas" xmlns="" val="0"/>
+                          <a14:useLocalDpi xmlns="" xmlns:wpc="http://schemas.microsoft.com/office/word/2010/wordprocessingCanvas" xmlns:mo="http://schemas.microsoft.com/office/mac/office/2008/main" xmlns:mc="http://schemas.openxmlformats.org/markup-compatibility/2006" xmlns:mv="urn:schemas-microsoft-com:mac:vml" xmlns:o="urn:schemas-microsoft-com:office:office" xmlns:v="urn:schemas-microsoft-com:vml" xmlns:wp14="http://schemas.microsoft.com/office/word/2010/wordprocessingDrawing" xmlns:w10="urn:schemas-microsoft-com:office:word" xmlns:w="http://schemas.openxmlformats.org/wordprocessingml/2006/main" xmlns:w14="http://schemas.microsoft.com/office/word/2010/wordml" xmlns:wpg="http://schemas.microsoft.com/office/word/2010/wordprocessingGroup" xmlns:wpi="http://schemas.microsoft.com/office/word/2010/wordprocessingInk" xmlns:wps="http://schemas.microsoft.com/office/word/2010/wordprocessingShape" xmlns:a14="http://schemas.microsoft.com/office/drawing/2010/main" val="0"/>
                         </a:ext>
                       </a:extLst>
                     </a:blip>
@@ -4466,7 +4427,7 @@
                     <a:blip r:embed="rId30">
                       <a:extLst>
                         <a:ext uri="{28A0092B-C50C-407E-A947-70E740481C1C}">
-                          <a14:useLocalDpi xmlns:a14="http://schemas.microsoft.com/office/drawing/2010/main" xmlns:wps="http://schemas.microsoft.com/office/word/2010/wordprocessingShape" xmlns:wpi="http://schemas.microsoft.com/office/word/2010/wordprocessingInk" xmlns:wpg="http://schemas.microsoft.com/office/word/2010/wordprocessingGroup" xmlns:w14="http://schemas.microsoft.com/office/word/2010/wordml" xmlns:w="http://schemas.openxmlformats.org/wordprocessingml/2006/main" xmlns:w10="urn:schemas-microsoft-com:office:word" xmlns:wp14="http://schemas.microsoft.com/office/word/2010/wordprocessingDrawing" xmlns:v="urn:schemas-microsoft-com:vml" xmlns:o="urn:schemas-microsoft-com:office:office" xmlns:mv="urn:schemas-microsoft-com:mac:vml" xmlns:mc="http://schemas.openxmlformats.org/markup-compatibility/2006" xmlns:mo="http://schemas.microsoft.com/office/mac/office/2008/main" xmlns:wpc="http://schemas.microsoft.com/office/word/2010/wordprocessingCanvas" xmlns="" val="0"/>
+                          <a14:useLocalDpi xmlns="" xmlns:wpc="http://schemas.microsoft.com/office/word/2010/wordprocessingCanvas" xmlns:mo="http://schemas.microsoft.com/office/mac/office/2008/main" xmlns:mc="http://schemas.openxmlformats.org/markup-compatibility/2006" xmlns:mv="urn:schemas-microsoft-com:mac:vml" xmlns:o="urn:schemas-microsoft-com:office:office" xmlns:v="urn:schemas-microsoft-com:vml" xmlns:wp14="http://schemas.microsoft.com/office/word/2010/wordprocessingDrawing" xmlns:w10="urn:schemas-microsoft-com:office:word" xmlns:w="http://schemas.openxmlformats.org/wordprocessingml/2006/main" xmlns:w14="http://schemas.microsoft.com/office/word/2010/wordml" xmlns:wpg="http://schemas.microsoft.com/office/word/2010/wordprocessingGroup" xmlns:wpi="http://schemas.microsoft.com/office/word/2010/wordprocessingInk" xmlns:wps="http://schemas.microsoft.com/office/word/2010/wordprocessingShape" xmlns:a14="http://schemas.microsoft.com/office/drawing/2010/main" val="0"/>
                         </a:ext>
                       </a:extLst>
                     </a:blip>
@@ -4590,7 +4551,7 @@
                     <a:blip r:embed="rId32">
                       <a:extLst>
                         <a:ext uri="{28A0092B-C50C-407E-A947-70E740481C1C}">
-                          <a14:useLocalDpi xmlns:a14="http://schemas.microsoft.com/office/drawing/2010/main" xmlns:wps="http://schemas.microsoft.com/office/word/2010/wordprocessingShape" xmlns:wpi="http://schemas.microsoft.com/office/word/2010/wordprocessingInk" xmlns:wpg="http://schemas.microsoft.com/office/word/2010/wordprocessingGroup" xmlns:w14="http://schemas.microsoft.com/office/word/2010/wordml" xmlns:w="http://schemas.openxmlformats.org/wordprocessingml/2006/main" xmlns:w10="urn:schemas-microsoft-com:office:word" xmlns:wp14="http://schemas.microsoft.com/office/word/2010/wordprocessingDrawing" xmlns:v="urn:schemas-microsoft-com:vml" xmlns:o="urn:schemas-microsoft-com:office:office" xmlns:mv="urn:schemas-microsoft-com:mac:vml" xmlns:mc="http://schemas.openxmlformats.org/markup-compatibility/2006" xmlns:mo="http://schemas.microsoft.com/office/mac/office/2008/main" xmlns:wpc="http://schemas.microsoft.com/office/word/2010/wordprocessingCanvas" xmlns="" val="0"/>
+                          <a14:useLocalDpi xmlns="" xmlns:wpc="http://schemas.microsoft.com/office/word/2010/wordprocessingCanvas" xmlns:mo="http://schemas.microsoft.com/office/mac/office/2008/main" xmlns:mc="http://schemas.openxmlformats.org/markup-compatibility/2006" xmlns:mv="urn:schemas-microsoft-com:mac:vml" xmlns:o="urn:schemas-microsoft-com:office:office" xmlns:v="urn:schemas-microsoft-com:vml" xmlns:wp14="http://schemas.microsoft.com/office/word/2010/wordprocessingDrawing" xmlns:w10="urn:schemas-microsoft-com:office:word" xmlns:w="http://schemas.openxmlformats.org/wordprocessingml/2006/main" xmlns:w14="http://schemas.microsoft.com/office/word/2010/wordml" xmlns:wpg="http://schemas.microsoft.com/office/word/2010/wordprocessingGroup" xmlns:wpi="http://schemas.microsoft.com/office/word/2010/wordprocessingInk" xmlns:wps="http://schemas.microsoft.com/office/word/2010/wordprocessingShape" xmlns:a14="http://schemas.microsoft.com/office/drawing/2010/main" val="0"/>
                         </a:ext>
                       </a:extLst>
                     </a:blip>
@@ -4647,7 +4608,7 @@
                     <a:blip r:embed="rId33">
                       <a:extLst>
                         <a:ext uri="{28A0092B-C50C-407E-A947-70E740481C1C}">
-                          <a14:useLocalDpi xmlns:a14="http://schemas.microsoft.com/office/drawing/2010/main" xmlns:wps="http://schemas.microsoft.com/office/word/2010/wordprocessingShape" xmlns:wpi="http://schemas.microsoft.com/office/word/2010/wordprocessingInk" xmlns:wpg="http://schemas.microsoft.com/office/word/2010/wordprocessingGroup" xmlns:w14="http://schemas.microsoft.com/office/word/2010/wordml" xmlns:w="http://schemas.openxmlformats.org/wordprocessingml/2006/main" xmlns:w10="urn:schemas-microsoft-com:office:word" xmlns:wp14="http://schemas.microsoft.com/office/word/2010/wordprocessingDrawing" xmlns:v="urn:schemas-microsoft-com:vml" xmlns:o="urn:schemas-microsoft-com:office:office" xmlns:mv="urn:schemas-microsoft-com:mac:vml" xmlns:mc="http://schemas.openxmlformats.org/markup-compatibility/2006" xmlns:mo="http://schemas.microsoft.com/office/mac/office/2008/main" xmlns:wpc="http://schemas.microsoft.com/office/word/2010/wordprocessingCanvas" xmlns="" val="0"/>
+                          <a14:useLocalDpi xmlns="" xmlns:wpc="http://schemas.microsoft.com/office/word/2010/wordprocessingCanvas" xmlns:mo="http://schemas.microsoft.com/office/mac/office/2008/main" xmlns:mc="http://schemas.openxmlformats.org/markup-compatibility/2006" xmlns:mv="urn:schemas-microsoft-com:mac:vml" xmlns:o="urn:schemas-microsoft-com:office:office" xmlns:v="urn:schemas-microsoft-com:vml" xmlns:wp14="http://schemas.microsoft.com/office/word/2010/wordprocessingDrawing" xmlns:w10="urn:schemas-microsoft-com:office:word" xmlns:w="http://schemas.openxmlformats.org/wordprocessingml/2006/main" xmlns:w14="http://schemas.microsoft.com/office/word/2010/wordml" xmlns:wpg="http://schemas.microsoft.com/office/word/2010/wordprocessingGroup" xmlns:wpi="http://schemas.microsoft.com/office/word/2010/wordprocessingInk" xmlns:wps="http://schemas.microsoft.com/office/word/2010/wordprocessingShape" xmlns:a14="http://schemas.microsoft.com/office/drawing/2010/main" val="0"/>
                         </a:ext>
                       </a:extLst>
                     </a:blip>
@@ -4738,7 +4699,7 @@
                     <a:blip r:embed="rId35">
                       <a:extLst>
                         <a:ext uri="{28A0092B-C50C-407E-A947-70E740481C1C}">
-                          <a14:useLocalDpi xmlns:a14="http://schemas.microsoft.com/office/drawing/2010/main" xmlns:wps="http://schemas.microsoft.com/office/word/2010/wordprocessingShape" xmlns:wpi="http://schemas.microsoft.com/office/word/2010/wordprocessingInk" xmlns:wpg="http://schemas.microsoft.com/office/word/2010/wordprocessingGroup" xmlns:w14="http://schemas.microsoft.com/office/word/2010/wordml" xmlns:w="http://schemas.openxmlformats.org/wordprocessingml/2006/main" xmlns:w10="urn:schemas-microsoft-com:office:word" xmlns:wp14="http://schemas.microsoft.com/office/word/2010/wordprocessingDrawing" xmlns:v="urn:schemas-microsoft-com:vml" xmlns:o="urn:schemas-microsoft-com:office:office" xmlns:mv="urn:schemas-microsoft-com:mac:vml" xmlns:mc="http://schemas.openxmlformats.org/markup-compatibility/2006" xmlns:mo="http://schemas.microsoft.com/office/mac/office/2008/main" xmlns:wpc="http://schemas.microsoft.com/office/word/2010/wordprocessingCanvas" xmlns="" val="0"/>
+                          <a14:useLocalDpi xmlns="" xmlns:wpc="http://schemas.microsoft.com/office/word/2010/wordprocessingCanvas" xmlns:mo="http://schemas.microsoft.com/office/mac/office/2008/main" xmlns:mc="http://schemas.openxmlformats.org/markup-compatibility/2006" xmlns:mv="urn:schemas-microsoft-com:mac:vml" xmlns:o="urn:schemas-microsoft-com:office:office" xmlns:v="urn:schemas-microsoft-com:vml" xmlns:wp14="http://schemas.microsoft.com/office/word/2010/wordprocessingDrawing" xmlns:w10="urn:schemas-microsoft-com:office:word" xmlns:w="http://schemas.openxmlformats.org/wordprocessingml/2006/main" xmlns:w14="http://schemas.microsoft.com/office/word/2010/wordml" xmlns:wpg="http://schemas.microsoft.com/office/word/2010/wordprocessingGroup" xmlns:wpi="http://schemas.microsoft.com/office/word/2010/wordprocessingInk" xmlns:wps="http://schemas.microsoft.com/office/word/2010/wordprocessingShape" xmlns:a14="http://schemas.microsoft.com/office/drawing/2010/main" val="0"/>
                         </a:ext>
                       </a:extLst>
                     </a:blip>
@@ -4798,7 +4759,7 @@
                     <a:blip r:embed="rId36">
                       <a:extLst>
                         <a:ext uri="{28A0092B-C50C-407E-A947-70E740481C1C}">
-                          <a14:useLocalDpi xmlns:a14="http://schemas.microsoft.com/office/drawing/2010/main" xmlns:wps="http://schemas.microsoft.com/office/word/2010/wordprocessingShape" xmlns:wpi="http://schemas.microsoft.com/office/word/2010/wordprocessingInk" xmlns:wpg="http://schemas.microsoft.com/office/word/2010/wordprocessingGroup" xmlns:w14="http://schemas.microsoft.com/office/word/2010/wordml" xmlns:w="http://schemas.openxmlformats.org/wordprocessingml/2006/main" xmlns:w10="urn:schemas-microsoft-com:office:word" xmlns:wp14="http://schemas.microsoft.com/office/word/2010/wordprocessingDrawing" xmlns:v="urn:schemas-microsoft-com:vml" xmlns:o="urn:schemas-microsoft-com:office:office" xmlns:mv="urn:schemas-microsoft-com:mac:vml" xmlns:mc="http://schemas.openxmlformats.org/markup-compatibility/2006" xmlns:mo="http://schemas.microsoft.com/office/mac/office/2008/main" xmlns:wpc="http://schemas.microsoft.com/office/word/2010/wordprocessingCanvas" xmlns="" val="0"/>
+                          <a14:useLocalDpi xmlns="" xmlns:wpc="http://schemas.microsoft.com/office/word/2010/wordprocessingCanvas" xmlns:mo="http://schemas.microsoft.com/office/mac/office/2008/main" xmlns:mc="http://schemas.openxmlformats.org/markup-compatibility/2006" xmlns:mv="urn:schemas-microsoft-com:mac:vml" xmlns:o="urn:schemas-microsoft-com:office:office" xmlns:v="urn:schemas-microsoft-com:vml" xmlns:wp14="http://schemas.microsoft.com/office/word/2010/wordprocessingDrawing" xmlns:w10="urn:schemas-microsoft-com:office:word" xmlns:w="http://schemas.openxmlformats.org/wordprocessingml/2006/main" xmlns:w14="http://schemas.microsoft.com/office/word/2010/wordml" xmlns:wpg="http://schemas.microsoft.com/office/word/2010/wordprocessingGroup" xmlns:wpi="http://schemas.microsoft.com/office/word/2010/wordprocessingInk" xmlns:wps="http://schemas.microsoft.com/office/word/2010/wordprocessingShape" xmlns:a14="http://schemas.microsoft.com/office/drawing/2010/main" val="0"/>
                         </a:ext>
                       </a:extLst>
                     </a:blip>
@@ -4868,6 +4829,242 @@
       </w:pPr>
       <w:bookmarkStart w:id="13" w:name="_Toc212452259"/>
       <w:r>
+        <w:t>Metodologia de treball</w:t>
+      </w:r>
+    </w:p>
+    <w:p>
+      <w:pPr>
+        <w:ind w:firstLine="709"/>
+      </w:pPr>
+      <w:r>
+        <w:t xml:space="preserve">Per fer aquest treball ens hem basat en una metodologia que comparteix origen amb el llenguatge </w:t>
+      </w:r>
+      <w:r>
+        <w:t xml:space="preserve">dels </w:t>
+      </w:r>
+      <w:r>
+        <w:rPr>
+          <w:i/>
+        </w:rPr>
+        <w:t>kanjis</w:t>
+      </w:r>
+      <w:r>
+        <w:t xml:space="preserve">, el japonès. Es diu </w:t>
+      </w:r>
+      <w:r>
+        <w:rPr>
+          <w:i/>
+        </w:rPr>
+        <w:t>Kanban</w:t>
+      </w:r>
+      <w:r>
+        <w:rPr>
+          <w:rStyle w:val="Refdenotaalpie"/>
+          <w:i/>
+        </w:rPr>
+        <w:footnoteReference w:id="2"/>
+      </w:r>
+      <w:r>
+        <w:t xml:space="preserve">, i </w:t>
+      </w:r>
+      <w:r>
+        <w:t>és</w:t>
+      </w:r>
+      <w:r>
+        <w:t xml:space="preserve"> un sistema de producció que</w:t>
+      </w:r>
+      <w:r>
+        <w:t xml:space="preserve"> </w:t>
+      </w:r>
+      <w:r>
+        <w:t xml:space="preserve">dispara treball </w:t>
+      </w:r>
+      <w:r>
+        <w:t xml:space="preserve">només </w:t>
+      </w:r>
+      <w:r>
+        <w:t xml:space="preserve">quan existeix capacitat per processar-ho. El </w:t>
+      </w:r>
+      <w:r>
+        <w:t>“</w:t>
+      </w:r>
+      <w:r>
+        <w:t>disparador de treball</w:t>
+      </w:r>
+      <w:r>
+        <w:t xml:space="preserve">” és representat per targetes </w:t>
+      </w:r>
+      <w:r>
+        <w:rPr>
+          <w:i/>
+        </w:rPr>
+        <w:t>K</w:t>
+      </w:r>
+      <w:r>
+        <w:rPr>
+          <w:i/>
+        </w:rPr>
+        <w:t>anban</w:t>
+      </w:r>
+      <w:r>
+        <w:t xml:space="preserve"> de les quals es disposa d'una quantitat limitada.</w:t>
+      </w:r>
+      <w:r>
+        <w:t xml:space="preserve"> </w:t>
+      </w:r>
+      <w:r>
+        <w:t xml:space="preserve">Cada targeta </w:t>
+      </w:r>
+      <w:r>
+        <w:rPr>
+          <w:i/>
+        </w:rPr>
+        <w:t>Kanban</w:t>
+      </w:r>
+      <w:r>
+        <w:t xml:space="preserve"> acompanya a un </w:t>
+      </w:r>
+      <w:r>
+        <w:t>ítem</w:t>
+      </w:r>
+      <w:r>
+        <w:t xml:space="preserve"> durant tot el procés de producció, fins que aquest, és empès fora del sistema, alliberant una targeta. Un nou ítem de treball, solament podrà ser ingressat/acceptat si es disposa d'una targeta </w:t>
+      </w:r>
+      <w:r>
+        <w:rPr>
+          <w:i/>
+        </w:rPr>
+        <w:t>Kanban</w:t>
+      </w:r>
+      <w:r>
+        <w:t xml:space="preserve"> lliure</w:t>
+      </w:r>
+      <w:r>
+        <w:t>.</w:t>
+      </w:r>
+    </w:p>
+    <w:p>
+      <w:pPr>
+        <w:ind w:firstLine="709"/>
+      </w:pPr>
+      <w:r>
+        <w:t xml:space="preserve">No obstant això, en la pràctica, </w:t>
+      </w:r>
+      <w:r>
+        <w:rPr>
+          <w:i/>
+        </w:rPr>
+        <w:t>Kanban</w:t>
+      </w:r>
+      <w:r>
+        <w:t xml:space="preserve"> no es limita a una etiqueta (targeta). Aquesta targeta no serviria de molt si no s'apliqués d'acord a certs principis</w:t>
+      </w:r>
+      <w:r>
+        <w:t xml:space="preserve"> </w:t>
+      </w:r>
+      <w:r>
+        <w:t>i</w:t>
+      </w:r>
+      <w:r>
+        <w:t xml:space="preserve"> </w:t>
+      </w:r>
+      <w:r>
+        <w:t>regles</w:t>
+      </w:r>
+      <w:r>
+        <w:t>. Amb</w:t>
+      </w:r>
+      <w:r>
+        <w:t xml:space="preserve"> tan sol tres simples regles, </w:t>
+      </w:r>
+      <w:r>
+        <w:rPr>
+          <w:i/>
+        </w:rPr>
+        <w:t>Kanban</w:t>
+      </w:r>
+      <w:r>
+        <w:t xml:space="preserve"> demostra ser una de les metodologies adaptatives que</w:t>
+      </w:r>
+      <w:r>
+        <w:t xml:space="preserve"> </w:t>
+      </w:r>
+      <w:r>
+        <w:t xml:space="preserve">menys resistència al canvi presenta. Aquestes </w:t>
+      </w:r>
+      <w:r>
+        <w:t xml:space="preserve">són les tres </w:t>
+      </w:r>
+      <w:r>
+        <w:t>regles</w:t>
+      </w:r>
+      <w:r>
+        <w:t xml:space="preserve"> que hem seguit durant el desenvolupament del projecte final de carrera</w:t>
+      </w:r>
+      <w:r>
+        <w:t>:</w:t>
+      </w:r>
+    </w:p>
+    <w:p>
+      <w:pPr>
+        <w:pStyle w:val="Prrafodelista"/>
+        <w:numPr>
+          <w:ilvl w:val="0"/>
+          <w:numId w:val="34"/>
+        </w:numPr>
+      </w:pPr>
+      <w:r>
+        <w:t>Visualització en tot moment dels processos que feim els dos companys</w:t>
+      </w:r>
+      <w:r>
+        <w:t>.</w:t>
+      </w:r>
+    </w:p>
+    <w:p>
+      <w:pPr>
+        <w:pStyle w:val="Prrafodelista"/>
+        <w:numPr>
+          <w:ilvl w:val="0"/>
+          <w:numId w:val="34"/>
+        </w:numPr>
+      </w:pPr>
+      <w:r>
+        <w:t>L</w:t>
+      </w:r>
+      <w:r>
+        <w:t>imitar</w:t>
+      </w:r>
+      <w:r>
+        <w:t xml:space="preserve"> </w:t>
+      </w:r>
+      <w:r>
+        <w:t>el treball en curs</w:t>
+      </w:r>
+      <w:r>
+        <w:t>, és a dir, acordar prèviament el nombre d’ítems que es poden abordar en cada moment.</w:t>
+      </w:r>
+    </w:p>
+    <w:p>
+      <w:pPr>
+        <w:pStyle w:val="Prrafodelista"/>
+        <w:numPr>
+          <w:ilvl w:val="0"/>
+          <w:numId w:val="34"/>
+        </w:numPr>
+      </w:pPr>
+      <w:r>
+        <w:t>Optimitzar el flux de treball</w:t>
+      </w:r>
+      <w:r>
+        <w:t>.</w:t>
+      </w:r>
+    </w:p>
+    <w:p>
+      <w:pPr>
+        <w:pStyle w:val="Ttulo1"/>
+      </w:pPr>
+      <w:r>
+        <w:lastRenderedPageBreak/>
         <w:t>Anàlisi i disseny</w:t>
       </w:r>
       <w:bookmarkEnd w:id="13"/>
@@ -4992,7 +5189,6 @@
         <w:pStyle w:val="Illustracionsnumerades"/>
       </w:pPr>
       <w:r>
-        <w:lastRenderedPageBreak/>
         <w:t>Framework escollit, el Sencha Touch 2</w:t>
       </w:r>
     </w:p>
@@ -5174,6 +5370,7 @@
           <w:noProof/>
           <w:lang w:val="es-ES" w:eastAsia="es-ES" w:bidi="ar-SA"/>
         </w:rPr>
+        <w:lastRenderedPageBreak/>
         <w:drawing>
           <wp:inline distT="0" distB="0" distL="0" distR="0">
             <wp:extent cx="2794000" cy="762000"/>
@@ -5360,7 +5557,6 @@
         <w:ind w:firstLine="709"/>
       </w:pPr>
       <w:r>
-        <w:lastRenderedPageBreak/>
         <w:t>L’arquitectura de l’aplicació web seguirà el model vista controlador</w:t>
       </w:r>
       <w:r>
@@ -5508,6 +5704,7 @@
         <w:rPr>
           <w:iCs/>
         </w:rPr>
+        <w:lastRenderedPageBreak/>
         <w:t xml:space="preserve">Una capa </w:t>
       </w:r>
       <w:r>
@@ -5708,7 +5905,6 @@
           <w:noProof/>
           <w:lang w:val="es-ES" w:eastAsia="es-ES" w:bidi="ar-SA"/>
         </w:rPr>
-        <w:lastRenderedPageBreak/>
         <w:drawing>
           <wp:inline distT="0" distB="0" distL="0" distR="0">
             <wp:extent cx="2340864" cy="4584192"/>
@@ -6702,7 +6898,7 @@
                     <a:blip r:embed="rId56">
                       <a:extLst>
                         <a:ext uri="{28A0092B-C50C-407E-A947-70E740481C1C}">
-                          <a14:useLocalDpi xmlns:a14="http://schemas.microsoft.com/office/drawing/2010/main" xmlns:wps="http://schemas.microsoft.com/office/word/2010/wordprocessingShape" xmlns:wpi="http://schemas.microsoft.com/office/word/2010/wordprocessingInk" xmlns:wpg="http://schemas.microsoft.com/office/word/2010/wordprocessingGroup" xmlns:w14="http://schemas.microsoft.com/office/word/2010/wordml" xmlns:w="http://schemas.openxmlformats.org/wordprocessingml/2006/main" xmlns:w10="urn:schemas-microsoft-com:office:word" xmlns:wp14="http://schemas.microsoft.com/office/word/2010/wordprocessingDrawing" xmlns:v="urn:schemas-microsoft-com:vml" xmlns:o="urn:schemas-microsoft-com:office:office" xmlns:mv="urn:schemas-microsoft-com:mac:vml" xmlns:mc="http://schemas.openxmlformats.org/markup-compatibility/2006" xmlns:mo="http://schemas.microsoft.com/office/mac/office/2008/main" xmlns:wpc="http://schemas.microsoft.com/office/word/2010/wordprocessingCanvas" xmlns="" val="0"/>
+                          <a14:useLocalDpi xmlns="" xmlns:wpc="http://schemas.microsoft.com/office/word/2010/wordprocessingCanvas" xmlns:mo="http://schemas.microsoft.com/office/mac/office/2008/main" xmlns:mc="http://schemas.openxmlformats.org/markup-compatibility/2006" xmlns:mv="urn:schemas-microsoft-com:mac:vml" xmlns:o="urn:schemas-microsoft-com:office:office" xmlns:v="urn:schemas-microsoft-com:vml" xmlns:wp14="http://schemas.microsoft.com/office/word/2010/wordprocessingDrawing" xmlns:w10="urn:schemas-microsoft-com:office:word" xmlns:w="http://schemas.openxmlformats.org/wordprocessingml/2006/main" xmlns:w14="http://schemas.microsoft.com/office/word/2010/wordml" xmlns:wpg="http://schemas.microsoft.com/office/word/2010/wordprocessingGroup" xmlns:wpi="http://schemas.microsoft.com/office/word/2010/wordprocessingInk" xmlns:wps="http://schemas.microsoft.com/office/word/2010/wordprocessingShape" xmlns:a14="http://schemas.microsoft.com/office/drawing/2010/main" val="0"/>
                         </a:ext>
                       </a:extLst>
                     </a:blip>
@@ -6723,7 +6919,7 @@
                     </a:ln>
                     <a:extLst>
                       <a:ext uri="{53640926-AAD7-44d8-BBD7-CCE9431645EC}">
-                        <a14:shadowObscured xmlns:a14="http://schemas.microsoft.com/office/drawing/2010/main" xmlns:wps="http://schemas.microsoft.com/office/word/2010/wordprocessingShape" xmlns:wpi="http://schemas.microsoft.com/office/word/2010/wordprocessingInk" xmlns:wpg="http://schemas.microsoft.com/office/word/2010/wordprocessingGroup" xmlns:w14="http://schemas.microsoft.com/office/word/2010/wordml" xmlns:w="http://schemas.openxmlformats.org/wordprocessingml/2006/main" xmlns:w10="urn:schemas-microsoft-com:office:word" xmlns:wp14="http://schemas.microsoft.com/office/word/2010/wordprocessingDrawing" xmlns:v="urn:schemas-microsoft-com:vml" xmlns:o="urn:schemas-microsoft-com:office:office" xmlns:mv="urn:schemas-microsoft-com:mac:vml" xmlns:mc="http://schemas.openxmlformats.org/markup-compatibility/2006" xmlns:mo="http://schemas.microsoft.com/office/mac/office/2008/main" xmlns:wpc="http://schemas.microsoft.com/office/word/2010/wordprocessingCanvas" xmlns=""/>
+                        <a14:shadowObscured xmlns="" xmlns:wpc="http://schemas.microsoft.com/office/word/2010/wordprocessingCanvas" xmlns:mo="http://schemas.microsoft.com/office/mac/office/2008/main" xmlns:mc="http://schemas.openxmlformats.org/markup-compatibility/2006" xmlns:mv="urn:schemas-microsoft-com:mac:vml" xmlns:o="urn:schemas-microsoft-com:office:office" xmlns:v="urn:schemas-microsoft-com:vml" xmlns:wp14="http://schemas.microsoft.com/office/word/2010/wordprocessingDrawing" xmlns:w10="urn:schemas-microsoft-com:office:word" xmlns:w="http://schemas.openxmlformats.org/wordprocessingml/2006/main" xmlns:w14="http://schemas.microsoft.com/office/word/2010/wordml" xmlns:wpg="http://schemas.microsoft.com/office/word/2010/wordprocessingGroup" xmlns:wpi="http://schemas.microsoft.com/office/word/2010/wordprocessingInk" xmlns:wps="http://schemas.microsoft.com/office/word/2010/wordprocessingShape" xmlns:a14="http://schemas.microsoft.com/office/drawing/2010/main"/>
                       </a:ext>
                     </a:extLst>
                   </pic:spPr>
@@ -7246,7 +7442,7 @@
         <w:rPr>
           <w:rStyle w:val="Refdenotaalpie"/>
         </w:rPr>
-        <w:footnoteReference w:id="1"/>
+        <w:footnoteReference w:id="3"/>
       </w:r>
       <w:r>
         <w:t>. Totes les peticions tenen la següent estructura:</w:t>
@@ -13829,7 +14025,7 @@
         <w:rPr>
           <w:noProof/>
         </w:rPr>
-        <w:t>27</w:t>
+        <w:t>12</w:t>
       </w:r>
     </w:fldSimple>
     <w:r>
@@ -13878,6 +14074,50 @@
     </w:p>
   </w:footnote>
   <w:footnote w:id="1">
+    <w:p>
+      <w:pPr>
+        <w:pStyle w:val="Cita"/>
+      </w:pPr>
+      <w:r>
+        <w:rPr>
+          <w:rStyle w:val="Refdenotaalpie"/>
+        </w:rPr>
+        <w:footnoteRef/>
+      </w:r>
+      <w:r>
+        <w:t xml:space="preserve"> </w:t>
+      </w:r>
+      <w:r>
+        <w:t>El sistema Leitner és un sistema de preguntes i respostes basat en fitxes inventat per Sebastian Leitner.</w:t>
+      </w:r>
+    </w:p>
+  </w:footnote>
+  <w:footnote w:id="2">
+    <w:p>
+      <w:pPr>
+        <w:pStyle w:val="Cita"/>
+      </w:pPr>
+      <w:r>
+        <w:rPr>
+          <w:rStyle w:val="Refdenotaalpie"/>
+        </w:rPr>
+        <w:footnoteRef/>
+      </w:r>
+      <w:r>
+        <w:t xml:space="preserve"> </w:t>
+      </w:r>
+      <w:r>
+        <w:t xml:space="preserve">Kanban </w:t>
+      </w:r>
+      <w:r>
+        <w:t xml:space="preserve">és un terme que pot traduir-se com a etiqueta o tiquet </w:t>
+      </w:r>
+      <w:r>
+        <w:t>d'instrucció.</w:t>
+      </w:r>
+    </w:p>
+  </w:footnote>
+  <w:footnote w:id="3">
     <w:p>
       <w:pPr>
         <w:pStyle w:val="Textonotapie"/>
@@ -16152,6 +16392,92 @@
     </w:lvl>
   </w:abstractNum>
   <w:abstractNum w:abstractNumId="18">
+    <w:nsid w:val="62953689"/>
+    <w:multiLevelType w:val="hybridMultilevel"/>
+    <w:tmpl w:val="E86ADEBE"/>
+    <w:lvl w:ilvl="0" w:tplc="0C0A000F">
+      <w:start w:val="1"/>
+      <w:numFmt w:val="decimal"/>
+      <w:lvlText w:val="%1."/>
+      <w:lvlJc w:val="left"/>
+      <w:pPr>
+        <w:ind w:left="1069" w:hanging="360"/>
+      </w:pPr>
+    </w:lvl>
+    <w:lvl w:ilvl="1" w:tplc="0C0A0019" w:tentative="1">
+      <w:start w:val="1"/>
+      <w:numFmt w:val="lowerLetter"/>
+      <w:lvlText w:val="%2."/>
+      <w:lvlJc w:val="left"/>
+      <w:pPr>
+        <w:ind w:left="1789" w:hanging="360"/>
+      </w:pPr>
+    </w:lvl>
+    <w:lvl w:ilvl="2" w:tplc="0C0A001B" w:tentative="1">
+      <w:start w:val="1"/>
+      <w:numFmt w:val="lowerRoman"/>
+      <w:lvlText w:val="%3."/>
+      <w:lvlJc w:val="right"/>
+      <w:pPr>
+        <w:ind w:left="2509" w:hanging="180"/>
+      </w:pPr>
+    </w:lvl>
+    <w:lvl w:ilvl="3" w:tplc="0C0A000F" w:tentative="1">
+      <w:start w:val="1"/>
+      <w:numFmt w:val="decimal"/>
+      <w:lvlText w:val="%4."/>
+      <w:lvlJc w:val="left"/>
+      <w:pPr>
+        <w:ind w:left="3229" w:hanging="360"/>
+      </w:pPr>
+    </w:lvl>
+    <w:lvl w:ilvl="4" w:tplc="0C0A0019" w:tentative="1">
+      <w:start w:val="1"/>
+      <w:numFmt w:val="lowerLetter"/>
+      <w:lvlText w:val="%5."/>
+      <w:lvlJc w:val="left"/>
+      <w:pPr>
+        <w:ind w:left="3949" w:hanging="360"/>
+      </w:pPr>
+    </w:lvl>
+    <w:lvl w:ilvl="5" w:tplc="0C0A001B" w:tentative="1">
+      <w:start w:val="1"/>
+      <w:numFmt w:val="lowerRoman"/>
+      <w:lvlText w:val="%6."/>
+      <w:lvlJc w:val="right"/>
+      <w:pPr>
+        <w:ind w:left="4669" w:hanging="180"/>
+      </w:pPr>
+    </w:lvl>
+    <w:lvl w:ilvl="6" w:tplc="0C0A000F" w:tentative="1">
+      <w:start w:val="1"/>
+      <w:numFmt w:val="decimal"/>
+      <w:lvlText w:val="%7."/>
+      <w:lvlJc w:val="left"/>
+      <w:pPr>
+        <w:ind w:left="5389" w:hanging="360"/>
+      </w:pPr>
+    </w:lvl>
+    <w:lvl w:ilvl="7" w:tplc="0C0A0019" w:tentative="1">
+      <w:start w:val="1"/>
+      <w:numFmt w:val="lowerLetter"/>
+      <w:lvlText w:val="%8."/>
+      <w:lvlJc w:val="left"/>
+      <w:pPr>
+        <w:ind w:left="6109" w:hanging="360"/>
+      </w:pPr>
+    </w:lvl>
+    <w:lvl w:ilvl="8" w:tplc="0C0A001B" w:tentative="1">
+      <w:start w:val="1"/>
+      <w:numFmt w:val="lowerRoman"/>
+      <w:lvlText w:val="%9."/>
+      <w:lvlJc w:val="right"/>
+      <w:pPr>
+        <w:ind w:left="6829" w:hanging="180"/>
+      </w:pPr>
+    </w:lvl>
+  </w:abstractNum>
+  <w:abstractNum w:abstractNumId="19">
     <w:nsid w:val="65250CCB"/>
     <w:multiLevelType w:val="hybridMultilevel"/>
     <w:tmpl w:val="CFF0A72C"/>
@@ -16237,7 +16563,7 @@
       </w:pPr>
     </w:lvl>
   </w:abstractNum>
-  <w:abstractNum w:abstractNumId="19">
+  <w:abstractNum w:abstractNumId="20">
     <w:nsid w:val="66272D0C"/>
     <w:multiLevelType w:val="hybridMultilevel"/>
     <w:tmpl w:val="B704B236"/>
@@ -16350,7 +16676,7 @@
       </w:rPr>
     </w:lvl>
   </w:abstractNum>
-  <w:abstractNum w:abstractNumId="20">
+  <w:abstractNum w:abstractNumId="21">
     <w:nsid w:val="67AA3937"/>
     <w:multiLevelType w:val="hybridMultilevel"/>
     <w:tmpl w:val="8ACAEBB6"/>
@@ -16436,7 +16762,7 @@
       </w:pPr>
     </w:lvl>
   </w:abstractNum>
-  <w:abstractNum w:abstractNumId="21">
+  <w:abstractNum w:abstractNumId="22">
     <w:nsid w:val="67C1268E"/>
     <w:multiLevelType w:val="hybridMultilevel"/>
     <w:tmpl w:val="93EC5E82"/>
@@ -16549,7 +16875,7 @@
       </w:rPr>
     </w:lvl>
   </w:abstractNum>
-  <w:abstractNum w:abstractNumId="22">
+  <w:abstractNum w:abstractNumId="23">
     <w:nsid w:val="693975EA"/>
     <w:multiLevelType w:val="hybridMultilevel"/>
     <w:tmpl w:val="CA76A04A"/>
@@ -16662,7 +16988,7 @@
       </w:rPr>
     </w:lvl>
   </w:abstractNum>
-  <w:abstractNum w:abstractNumId="23">
+  <w:abstractNum w:abstractNumId="24">
     <w:nsid w:val="696B02BC"/>
     <w:multiLevelType w:val="hybridMultilevel"/>
     <w:tmpl w:val="104A4932"/>
@@ -16775,7 +17101,7 @@
       </w:rPr>
     </w:lvl>
   </w:abstractNum>
-  <w:abstractNum w:abstractNumId="24">
+  <w:abstractNum w:abstractNumId="25">
     <w:nsid w:val="6C1522F4"/>
     <w:multiLevelType w:val="hybridMultilevel"/>
     <w:tmpl w:val="57FCF1B4"/>
@@ -16861,7 +17187,7 @@
       </w:pPr>
     </w:lvl>
   </w:abstractNum>
-  <w:abstractNum w:abstractNumId="25">
+  <w:abstractNum w:abstractNumId="26">
     <w:nsid w:val="6D9F3A2C"/>
     <w:multiLevelType w:val="hybridMultilevel"/>
     <w:tmpl w:val="B19072F0"/>
@@ -16974,7 +17300,7 @@
       </w:rPr>
     </w:lvl>
   </w:abstractNum>
-  <w:abstractNum w:abstractNumId="26">
+  <w:abstractNum w:abstractNumId="27">
     <w:nsid w:val="74FC2D0B"/>
     <w:multiLevelType w:val="multilevel"/>
     <w:tmpl w:val="D54AF454"/>
@@ -17087,7 +17413,7 @@
       </w:rPr>
     </w:lvl>
   </w:abstractNum>
-  <w:abstractNum w:abstractNumId="27">
+  <w:abstractNum w:abstractNumId="28">
     <w:nsid w:val="7B5A7F87"/>
     <w:multiLevelType w:val="multilevel"/>
     <w:tmpl w:val="00DEC56C"/>
@@ -17201,7 +17527,7 @@
       </w:rPr>
     </w:lvl>
   </w:abstractNum>
-  <w:abstractNum w:abstractNumId="28">
+  <w:abstractNum w:abstractNumId="29">
     <w:nsid w:val="7BEE2521"/>
     <w:multiLevelType w:val="multilevel"/>
     <w:tmpl w:val="18C22CAC"/>
@@ -17315,7 +17641,7 @@
       </w:rPr>
     </w:lvl>
   </w:abstractNum>
-  <w:abstractNum w:abstractNumId="29">
+  <w:abstractNum w:abstractNumId="30">
     <w:nsid w:val="7CF17FE4"/>
     <w:multiLevelType w:val="multilevel"/>
     <w:tmpl w:val="13BC98F0"/>
@@ -17429,7 +17755,7 @@
       </w:rPr>
     </w:lvl>
   </w:abstractNum>
-  <w:abstractNum w:abstractNumId="30">
+  <w:abstractNum w:abstractNumId="31">
     <w:nsid w:val="7D9758A6"/>
     <w:multiLevelType w:val="multilevel"/>
     <w:tmpl w:val="D54AF454"/>
@@ -17542,7 +17868,7 @@
       </w:rPr>
     </w:lvl>
   </w:abstractNum>
-  <w:abstractNum w:abstractNumId="31">
+  <w:abstractNum w:abstractNumId="32">
     <w:nsid w:val="7DB009F8"/>
     <w:multiLevelType w:val="hybridMultilevel"/>
     <w:tmpl w:val="26C60406"/>
@@ -17659,16 +17985,16 @@
     <w:abstractNumId w:val="14"/>
   </w:num>
   <w:num w:numId="2">
-    <w:abstractNumId w:val="22"/>
+    <w:abstractNumId w:val="23"/>
   </w:num>
   <w:num w:numId="3">
     <w:abstractNumId w:val="6"/>
   </w:num>
   <w:num w:numId="4">
-    <w:abstractNumId w:val="21"/>
+    <w:abstractNumId w:val="22"/>
   </w:num>
   <w:num w:numId="5">
-    <w:abstractNumId w:val="23"/>
+    <w:abstractNumId w:val="24"/>
   </w:num>
   <w:num w:numId="6">
     <w:abstractNumId w:val="5"/>
@@ -17686,7 +18012,7 @@
     <w:abstractNumId w:val="0"/>
   </w:num>
   <w:num w:numId="11">
-    <w:abstractNumId w:val="31"/>
+    <w:abstractNumId w:val="32"/>
   </w:num>
   <w:num w:numId="12">
     <w:abstractNumId w:val="8"/>
@@ -17695,19 +18021,19 @@
     <w:abstractNumId w:val="16"/>
   </w:num>
   <w:num w:numId="14">
-    <w:abstractNumId w:val="18"/>
+    <w:abstractNumId w:val="19"/>
   </w:num>
   <w:num w:numId="15">
-    <w:abstractNumId w:val="25"/>
+    <w:abstractNumId w:val="26"/>
   </w:num>
   <w:num w:numId="16">
     <w:abstractNumId w:val="2"/>
   </w:num>
   <w:num w:numId="17">
-    <w:abstractNumId w:val="20"/>
+    <w:abstractNumId w:val="21"/>
   </w:num>
   <w:num w:numId="18">
-    <w:abstractNumId w:val="24"/>
+    <w:abstractNumId w:val="25"/>
   </w:num>
   <w:num w:numId="19">
     <w:abstractNumId w:val="4"/>
@@ -17716,13 +18042,13 @@
     <w:abstractNumId w:val="12"/>
   </w:num>
   <w:num w:numId="21">
-    <w:abstractNumId w:val="19"/>
+    <w:abstractNumId w:val="20"/>
   </w:num>
   <w:num w:numId="22">
     <w:abstractNumId w:val="17"/>
   </w:num>
   <w:num w:numId="23">
-    <w:abstractNumId w:val="27"/>
+    <w:abstractNumId w:val="28"/>
   </w:num>
   <w:num w:numId="24">
     <w:abstractNumId w:val="13"/>
@@ -17731,13 +18057,13 @@
     <w:abstractNumId w:val="9"/>
   </w:num>
   <w:num w:numId="26">
-    <w:abstractNumId w:val="29"/>
+    <w:abstractNumId w:val="30"/>
   </w:num>
   <w:num w:numId="27">
     <w:abstractNumId w:val="17"/>
   </w:num>
   <w:num w:numId="28">
-    <w:abstractNumId w:val="28"/>
+    <w:abstractNumId w:val="29"/>
   </w:num>
   <w:num w:numId="29">
     <w:abstractNumId w:val="15"/>
@@ -17746,13 +18072,16 @@
     <w:abstractNumId w:val="3"/>
   </w:num>
   <w:num w:numId="31">
-    <w:abstractNumId w:val="30"/>
+    <w:abstractNumId w:val="31"/>
   </w:num>
   <w:num w:numId="32">
-    <w:abstractNumId w:val="26"/>
+    <w:abstractNumId w:val="27"/>
   </w:num>
   <w:num w:numId="33">
     <w:abstractNumId w:val="10"/>
+  </w:num>
+  <w:num w:numId="34">
+    <w:abstractNumId w:val="18"/>
   </w:num>
 </w:numbering>
 </file>
@@ -18172,7 +18501,6 @@
   <w:style w:type="character" w:default="1" w:styleId="Fuentedeprrafopredeter">
     <w:name w:val="Default Paragraph Font"/>
     <w:uiPriority w:val="1"/>
-    <w:semiHidden/>
     <w:unhideWhenUsed/>
   </w:style>
   <w:style w:type="table" w:default="1" w:styleId="Tablanormal">
@@ -18646,10 +18974,11 @@
     <w:link w:val="CitaCar"/>
     <w:uiPriority w:val="29"/>
     <w:qFormat/>
-    <w:rsid w:val="00221CC4"/>
+    <w:rsid w:val="008B474A"/>
     <w:rPr>
       <w:i/>
       <w:iCs/>
+      <w:sz w:val="18"/>
     </w:rPr>
   </w:style>
   <w:style w:type="character" w:customStyle="1" w:styleId="CitaCar">
@@ -18657,11 +18986,12 @@
     <w:basedOn w:val="Fuentedeprrafopredeter"/>
     <w:link w:val="Cita"/>
     <w:uiPriority w:val="29"/>
-    <w:rsid w:val="00221CC4"/>
+    <w:rsid w:val="008B474A"/>
     <w:rPr>
-      <w:rFonts w:eastAsiaTheme="majorEastAsia" w:cstheme="majorBidi"/>
       <w:i/>
       <w:iCs/>
+      <w:sz w:val="18"/>
+      <w:lang w:val="ca-ES"/>
     </w:rPr>
   </w:style>
   <w:style w:type="paragraph" w:styleId="Citadestacada">
@@ -19025,6 +19355,37 @@
       <w:bCs/>
       <w:sz w:val="20"/>
       <w:szCs w:val="20"/>
+      <w:lang w:val="ca-ES"/>
+    </w:rPr>
+  </w:style>
+  <w:style w:type="paragraph" w:styleId="Mapadeldocumento">
+    <w:name w:val="Document Map"/>
+    <w:basedOn w:val="Normal"/>
+    <w:link w:val="MapadeldocumentoCar"/>
+    <w:uiPriority w:val="99"/>
+    <w:semiHidden/>
+    <w:unhideWhenUsed/>
+    <w:rsid w:val="00A56BDF"/>
+    <w:pPr>
+      <w:spacing w:after="0" w:line="240" w:lineRule="auto"/>
+    </w:pPr>
+    <w:rPr>
+      <w:rFonts w:ascii="Tahoma" w:hAnsi="Tahoma" w:cs="Tahoma"/>
+      <w:sz w:val="16"/>
+      <w:szCs w:val="16"/>
+    </w:rPr>
+  </w:style>
+  <w:style w:type="character" w:customStyle="1" w:styleId="MapadeldocumentoCar">
+    <w:name w:val="Mapa del documento Car"/>
+    <w:basedOn w:val="Fuentedeprrafopredeter"/>
+    <w:link w:val="Mapadeldocumento"/>
+    <w:uiPriority w:val="99"/>
+    <w:semiHidden/>
+    <w:rsid w:val="00A56BDF"/>
+    <w:rPr>
+      <w:rFonts w:ascii="Tahoma" w:hAnsi="Tahoma" w:cs="Tahoma"/>
+      <w:sz w:val="16"/>
+      <w:szCs w:val="16"/>
       <w:lang w:val="ca-ES"/>
     </w:rPr>
   </w:style>
@@ -19522,7 +19883,7 @@
 </file>
 
 <file path=customXml/itemProps1.xml><?xml version="1.0" encoding="utf-8"?>
-<ds:datastoreItem xmlns:ds="http://schemas.openxmlformats.org/officeDocument/2006/customXml" ds:itemID="{F944EFD4-6DAC-4156-9D14-88CBB45916DD}">
+<ds:datastoreItem xmlns:ds="http://schemas.openxmlformats.org/officeDocument/2006/customXml" ds:itemID="{C017817D-D346-43E8-BAD5-1790397DB9E3}">
   <ds:schemaRefs>
     <ds:schemaRef ds:uri="http://schemas.openxmlformats.org/officeDocument/2006/bibliography"/>
   </ds:schemaRefs>

</xml_diff>

<commit_message>
Documents del Guió-Presentació per a la PAC 2
Només caldrà fer el vídeo corresponent.
</commit_message>
<xml_diff>
--- a/Memoria/Memoria_Salvador/LorcaSansSalvadorMemoriaPFC.docx
+++ b/Memoria/Memoria_Salvador/LorcaSansSalvadorMemoriaPFC.docx
@@ -272,7 +272,7 @@
           <w:r>
             <w:fldChar w:fldCharType="separate"/>
           </w:r>
-          <w:hyperlink w:anchor="_Toc338959711" w:history="1">
+          <w:hyperlink w:anchor="_Toc339041080" w:history="1">
             <w:r>
               <w:rPr>
                 <w:rStyle w:val="Hipervnculo"/>
@@ -314,7 +314,7 @@
                 <w:noProof/>
                 <w:webHidden/>
               </w:rPr>
-              <w:instrText xml:space="preserve"> PAGEREF _Toc338959711 \h </w:instrText>
+              <w:instrText xml:space="preserve"> PAGEREF _Toc339041080 \h </w:instrText>
             </w:r>
             <w:r>
               <w:rPr>
@@ -358,7 +358,7 @@
               <w:lang w:val="es-ES" w:eastAsia="es-ES" w:bidi="ar-SA"/>
             </w:rPr>
           </w:pPr>
-          <w:hyperlink w:anchor="_Toc338959712" w:history="1">
+          <w:hyperlink w:anchor="_Toc339041081" w:history="1">
             <w:r>
               <w:rPr>
                 <w:rStyle w:val="Hipervnculo"/>
@@ -400,7 +400,7 @@
                 <w:noProof/>
                 <w:webHidden/>
               </w:rPr>
-              <w:instrText xml:space="preserve"> PAGEREF _Toc338959712 \h </w:instrText>
+              <w:instrText xml:space="preserve"> PAGEREF _Toc339041081 \h </w:instrText>
             </w:r>
             <w:r>
               <w:rPr>
@@ -444,7 +444,7 @@
               <w:lang w:val="es-ES" w:eastAsia="es-ES" w:bidi="ar-SA"/>
             </w:rPr>
           </w:pPr>
-          <w:hyperlink w:anchor="_Toc338959713" w:history="1">
+          <w:hyperlink w:anchor="_Toc339041082" w:history="1">
             <w:r>
               <w:rPr>
                 <w:rStyle w:val="Hipervnculo"/>
@@ -486,7 +486,7 @@
                 <w:noProof/>
                 <w:webHidden/>
               </w:rPr>
-              <w:instrText xml:space="preserve"> PAGEREF _Toc338959713 \h </w:instrText>
+              <w:instrText xml:space="preserve"> PAGEREF _Toc339041082 \h </w:instrText>
             </w:r>
             <w:r>
               <w:rPr>
@@ -530,7 +530,7 @@
               <w:lang w:val="es-ES" w:eastAsia="es-ES" w:bidi="ar-SA"/>
             </w:rPr>
           </w:pPr>
-          <w:hyperlink w:anchor="_Toc338959714" w:history="1">
+          <w:hyperlink w:anchor="_Toc339041083" w:history="1">
             <w:r>
               <w:rPr>
                 <w:rStyle w:val="Hipervnculo"/>
@@ -572,7 +572,7 @@
                 <w:noProof/>
                 <w:webHidden/>
               </w:rPr>
-              <w:instrText xml:space="preserve"> PAGEREF _Toc338959714 \h </w:instrText>
+              <w:instrText xml:space="preserve"> PAGEREF _Toc339041083 \h </w:instrText>
             </w:r>
             <w:r>
               <w:rPr>
@@ -616,7 +616,7 @@
               <w:lang w:val="es-ES" w:eastAsia="es-ES" w:bidi="ar-SA"/>
             </w:rPr>
           </w:pPr>
-          <w:hyperlink w:anchor="_Toc338959715" w:history="1">
+          <w:hyperlink w:anchor="_Toc339041084" w:history="1">
             <w:r>
               <w:rPr>
                 <w:rStyle w:val="Hipervnculo"/>
@@ -658,7 +658,7 @@
                 <w:noProof/>
                 <w:webHidden/>
               </w:rPr>
-              <w:instrText xml:space="preserve"> PAGEREF _Toc338959715 \h </w:instrText>
+              <w:instrText xml:space="preserve"> PAGEREF _Toc339041084 \h </w:instrText>
             </w:r>
             <w:r>
               <w:rPr>
@@ -702,7 +702,7 @@
               <w:lang w:val="es-ES" w:eastAsia="es-ES" w:bidi="ar-SA"/>
             </w:rPr>
           </w:pPr>
-          <w:hyperlink w:anchor="_Toc338959716" w:history="1">
+          <w:hyperlink w:anchor="_Toc339041085" w:history="1">
             <w:r>
               <w:rPr>
                 <w:rStyle w:val="Hipervnculo"/>
@@ -744,7 +744,7 @@
                 <w:noProof/>
                 <w:webHidden/>
               </w:rPr>
-              <w:instrText xml:space="preserve"> PAGEREF _Toc338959716 \h </w:instrText>
+              <w:instrText xml:space="preserve"> PAGEREF _Toc339041085 \h </w:instrText>
             </w:r>
             <w:r>
               <w:rPr>
@@ -788,7 +788,7 @@
               <w:lang w:val="es-ES" w:eastAsia="es-ES" w:bidi="ar-SA"/>
             </w:rPr>
           </w:pPr>
-          <w:hyperlink w:anchor="_Toc338959717" w:history="1">
+          <w:hyperlink w:anchor="_Toc339041086" w:history="1">
             <w:r>
               <w:rPr>
                 <w:rStyle w:val="Hipervnculo"/>
@@ -830,7 +830,7 @@
                 <w:noProof/>
                 <w:webHidden/>
               </w:rPr>
-              <w:instrText xml:space="preserve"> PAGEREF _Toc338959717 \h </w:instrText>
+              <w:instrText xml:space="preserve"> PAGEREF _Toc339041086 \h </w:instrText>
             </w:r>
             <w:r>
               <w:rPr>
@@ -874,7 +874,7 @@
               <w:lang w:val="es-ES" w:eastAsia="es-ES" w:bidi="ar-SA"/>
             </w:rPr>
           </w:pPr>
-          <w:hyperlink w:anchor="_Toc338959718" w:history="1">
+          <w:hyperlink w:anchor="_Toc339041087" w:history="1">
             <w:r>
               <w:rPr>
                 <w:rStyle w:val="Hipervnculo"/>
@@ -916,7 +916,7 @@
                 <w:noProof/>
                 <w:webHidden/>
               </w:rPr>
-              <w:instrText xml:space="preserve"> PAGEREF _Toc338959718 \h </w:instrText>
+              <w:instrText xml:space="preserve"> PAGEREF _Toc339041087 \h </w:instrText>
             </w:r>
             <w:r>
               <w:rPr>
@@ -960,7 +960,7 @@
               <w:lang w:val="es-ES" w:eastAsia="es-ES" w:bidi="ar-SA"/>
             </w:rPr>
           </w:pPr>
-          <w:hyperlink w:anchor="_Toc338959719" w:history="1">
+          <w:hyperlink w:anchor="_Toc339041088" w:history="1">
             <w:r>
               <w:rPr>
                 <w:rStyle w:val="Hipervnculo"/>
@@ -1002,7 +1002,7 @@
                 <w:noProof/>
                 <w:webHidden/>
               </w:rPr>
-              <w:instrText xml:space="preserve"> PAGEREF _Toc338959719 \h </w:instrText>
+              <w:instrText xml:space="preserve"> PAGEREF _Toc339041088 \h </w:instrText>
             </w:r>
             <w:r>
               <w:rPr>
@@ -1046,7 +1046,7 @@
               <w:lang w:val="es-ES" w:eastAsia="es-ES" w:bidi="ar-SA"/>
             </w:rPr>
           </w:pPr>
-          <w:hyperlink w:anchor="_Toc338959720" w:history="1">
+          <w:hyperlink w:anchor="_Toc339041089" w:history="1">
             <w:r>
               <w:rPr>
                 <w:rStyle w:val="Hipervnculo"/>
@@ -1088,7 +1088,7 @@
                 <w:noProof/>
                 <w:webHidden/>
               </w:rPr>
-              <w:instrText xml:space="preserve"> PAGEREF _Toc338959720 \h </w:instrText>
+              <w:instrText xml:space="preserve"> PAGEREF _Toc339041089 \h </w:instrText>
             </w:r>
             <w:r>
               <w:rPr>
@@ -1132,7 +1132,7 @@
               <w:lang w:val="es-ES" w:eastAsia="es-ES" w:bidi="ar-SA"/>
             </w:rPr>
           </w:pPr>
-          <w:hyperlink w:anchor="_Toc338959721" w:history="1">
+          <w:hyperlink w:anchor="_Toc339041090" w:history="1">
             <w:r>
               <w:rPr>
                 <w:rStyle w:val="Hipervnculo"/>
@@ -1175,7 +1175,7 @@
                 <w:noProof/>
                 <w:webHidden/>
               </w:rPr>
-              <w:instrText xml:space="preserve"> PAGEREF _Toc338959721 \h </w:instrText>
+              <w:instrText xml:space="preserve"> PAGEREF _Toc339041090 \h </w:instrText>
             </w:r>
             <w:r>
               <w:rPr>
@@ -1219,7 +1219,7 @@
               <w:lang w:val="es-ES" w:eastAsia="es-ES" w:bidi="ar-SA"/>
             </w:rPr>
           </w:pPr>
-          <w:hyperlink w:anchor="_Toc338959722" w:history="1">
+          <w:hyperlink w:anchor="_Toc339041091" w:history="1">
             <w:r>
               <w:rPr>
                 <w:rStyle w:val="Hipervnculo"/>
@@ -1261,7 +1261,7 @@
                 <w:noProof/>
                 <w:webHidden/>
               </w:rPr>
-              <w:instrText xml:space="preserve"> PAGEREF _Toc338959722 \h </w:instrText>
+              <w:instrText xml:space="preserve"> PAGEREF _Toc339041091 \h </w:instrText>
             </w:r>
             <w:r>
               <w:rPr>
@@ -1305,7 +1305,7 @@
               <w:lang w:val="es-ES" w:eastAsia="es-ES" w:bidi="ar-SA"/>
             </w:rPr>
           </w:pPr>
-          <w:hyperlink w:anchor="_Toc338959723" w:history="1">
+          <w:hyperlink w:anchor="_Toc339041092" w:history="1">
             <w:r>
               <w:rPr>
                 <w:rStyle w:val="Hipervnculo"/>
@@ -1347,7 +1347,7 @@
                 <w:noProof/>
                 <w:webHidden/>
               </w:rPr>
-              <w:instrText xml:space="preserve"> PAGEREF _Toc338959723 \h </w:instrText>
+              <w:instrText xml:space="preserve"> PAGEREF _Toc339041092 \h </w:instrText>
             </w:r>
             <w:r>
               <w:rPr>
@@ -1391,7 +1391,7 @@
               <w:lang w:val="es-ES" w:eastAsia="es-ES" w:bidi="ar-SA"/>
             </w:rPr>
           </w:pPr>
-          <w:hyperlink w:anchor="_Toc338959724" w:history="1">
+          <w:hyperlink w:anchor="_Toc339041093" w:history="1">
             <w:r>
               <w:rPr>
                 <w:rStyle w:val="Hipervnculo"/>
@@ -1433,7 +1433,7 @@
                 <w:noProof/>
                 <w:webHidden/>
               </w:rPr>
-              <w:instrText xml:space="preserve"> PAGEREF _Toc338959724 \h </w:instrText>
+              <w:instrText xml:space="preserve"> PAGEREF _Toc339041093 \h </w:instrText>
             </w:r>
             <w:r>
               <w:rPr>
@@ -1477,7 +1477,7 @@
               <w:lang w:val="es-ES" w:eastAsia="es-ES" w:bidi="ar-SA"/>
             </w:rPr>
           </w:pPr>
-          <w:hyperlink w:anchor="_Toc338959725" w:history="1">
+          <w:hyperlink w:anchor="_Toc339041094" w:history="1">
             <w:r>
               <w:rPr>
                 <w:rStyle w:val="Hipervnculo"/>
@@ -1519,7 +1519,7 @@
                 <w:noProof/>
                 <w:webHidden/>
               </w:rPr>
-              <w:instrText xml:space="preserve"> PAGEREF _Toc338959725 \h </w:instrText>
+              <w:instrText xml:space="preserve"> PAGEREF _Toc339041094 \h </w:instrText>
             </w:r>
             <w:r>
               <w:rPr>
@@ -1563,7 +1563,7 @@
               <w:lang w:val="es-ES" w:eastAsia="es-ES" w:bidi="ar-SA"/>
             </w:rPr>
           </w:pPr>
-          <w:hyperlink w:anchor="_Toc338959726" w:history="1">
+          <w:hyperlink w:anchor="_Toc339041095" w:history="1">
             <w:r>
               <w:rPr>
                 <w:rStyle w:val="Hipervnculo"/>
@@ -1605,7 +1605,7 @@
                 <w:noProof/>
                 <w:webHidden/>
               </w:rPr>
-              <w:instrText xml:space="preserve"> PAGEREF _Toc338959726 \h </w:instrText>
+              <w:instrText xml:space="preserve"> PAGEREF _Toc339041095 \h </w:instrText>
             </w:r>
             <w:r>
               <w:rPr>
@@ -1649,7 +1649,7 @@
               <w:lang w:val="es-ES" w:eastAsia="es-ES" w:bidi="ar-SA"/>
             </w:rPr>
           </w:pPr>
-          <w:hyperlink w:anchor="_Toc338959727" w:history="1">
+          <w:hyperlink w:anchor="_Toc339041096" w:history="1">
             <w:r>
               <w:rPr>
                 <w:rStyle w:val="Hipervnculo"/>
@@ -1691,7 +1691,7 @@
                 <w:noProof/>
                 <w:webHidden/>
               </w:rPr>
-              <w:instrText xml:space="preserve"> PAGEREF _Toc338959727 \h </w:instrText>
+              <w:instrText xml:space="preserve"> PAGEREF _Toc339041096 \h </w:instrText>
             </w:r>
             <w:r>
               <w:rPr>
@@ -1735,7 +1735,7 @@
               <w:lang w:val="es-ES" w:eastAsia="es-ES" w:bidi="ar-SA"/>
             </w:rPr>
           </w:pPr>
-          <w:hyperlink w:anchor="_Toc338959728" w:history="1">
+          <w:hyperlink w:anchor="_Toc339041097" w:history="1">
             <w:r>
               <w:rPr>
                 <w:rStyle w:val="Hipervnculo"/>
@@ -1777,7 +1777,7 @@
                 <w:noProof/>
                 <w:webHidden/>
               </w:rPr>
-              <w:instrText xml:space="preserve"> PAGEREF _Toc338959728 \h </w:instrText>
+              <w:instrText xml:space="preserve"> PAGEREF _Toc339041097 \h </w:instrText>
             </w:r>
             <w:r>
               <w:rPr>
@@ -1821,7 +1821,7 @@
               <w:lang w:val="es-ES" w:eastAsia="es-ES" w:bidi="ar-SA"/>
             </w:rPr>
           </w:pPr>
-          <w:hyperlink w:anchor="_Toc338959729" w:history="1">
+          <w:hyperlink w:anchor="_Toc339041098" w:history="1">
             <w:r>
               <w:rPr>
                 <w:rStyle w:val="Hipervnculo"/>
@@ -1863,7 +1863,7 @@
                 <w:noProof/>
                 <w:webHidden/>
               </w:rPr>
-              <w:instrText xml:space="preserve"> PAGEREF _Toc338959729 \h </w:instrText>
+              <w:instrText xml:space="preserve"> PAGEREF _Toc339041098 \h </w:instrText>
             </w:r>
             <w:r>
               <w:rPr>
@@ -1907,7 +1907,7 @@
               <w:lang w:val="es-ES" w:eastAsia="es-ES" w:bidi="ar-SA"/>
             </w:rPr>
           </w:pPr>
-          <w:hyperlink w:anchor="_Toc338959730" w:history="1">
+          <w:hyperlink w:anchor="_Toc339041099" w:history="1">
             <w:r>
               <w:rPr>
                 <w:rStyle w:val="Hipervnculo"/>
@@ -1949,7 +1949,7 @@
                 <w:noProof/>
                 <w:webHidden/>
               </w:rPr>
-              <w:instrText xml:space="preserve"> PAGEREF _Toc338959730 \h </w:instrText>
+              <w:instrText xml:space="preserve"> PAGEREF _Toc339041099 \h </w:instrText>
             </w:r>
             <w:r>
               <w:rPr>
@@ -1993,7 +1993,7 @@
               <w:lang w:val="es-ES" w:eastAsia="es-ES" w:bidi="ar-SA"/>
             </w:rPr>
           </w:pPr>
-          <w:hyperlink w:anchor="_Toc338959731" w:history="1">
+          <w:hyperlink w:anchor="_Toc339041100" w:history="1">
             <w:r>
               <w:rPr>
                 <w:rStyle w:val="Hipervnculo"/>
@@ -2035,7 +2035,7 @@
                 <w:noProof/>
                 <w:webHidden/>
               </w:rPr>
-              <w:instrText xml:space="preserve"> PAGEREF _Toc338959731 \h </w:instrText>
+              <w:instrText xml:space="preserve"> PAGEREF _Toc339041100 \h </w:instrText>
             </w:r>
             <w:r>
               <w:rPr>
@@ -2079,7 +2079,7 @@
               <w:lang w:val="es-ES" w:eastAsia="es-ES" w:bidi="ar-SA"/>
             </w:rPr>
           </w:pPr>
-          <w:hyperlink w:anchor="_Toc338959732" w:history="1">
+          <w:hyperlink w:anchor="_Toc339041101" w:history="1">
             <w:r>
               <w:rPr>
                 <w:rStyle w:val="Hipervnculo"/>
@@ -2121,7 +2121,7 @@
                 <w:noProof/>
                 <w:webHidden/>
               </w:rPr>
-              <w:instrText xml:space="preserve"> PAGEREF _Toc338959732 \h </w:instrText>
+              <w:instrText xml:space="preserve"> PAGEREF _Toc339041101 \h </w:instrText>
             </w:r>
             <w:r>
               <w:rPr>
@@ -2165,7 +2165,7 @@
               <w:lang w:val="es-ES" w:eastAsia="es-ES" w:bidi="ar-SA"/>
             </w:rPr>
           </w:pPr>
-          <w:hyperlink w:anchor="_Toc338959733" w:history="1">
+          <w:hyperlink w:anchor="_Toc339041102" w:history="1">
             <w:r>
               <w:rPr>
                 <w:rStyle w:val="Hipervnculo"/>
@@ -2207,7 +2207,7 @@
                 <w:noProof/>
                 <w:webHidden/>
               </w:rPr>
-              <w:instrText xml:space="preserve"> PAGEREF _Toc338959733 \h </w:instrText>
+              <w:instrText xml:space="preserve"> PAGEREF _Toc339041102 \h </w:instrText>
             </w:r>
             <w:r>
               <w:rPr>
@@ -2251,7 +2251,7 @@
               <w:lang w:val="es-ES" w:eastAsia="es-ES" w:bidi="ar-SA"/>
             </w:rPr>
           </w:pPr>
-          <w:hyperlink w:anchor="_Toc338959734" w:history="1">
+          <w:hyperlink w:anchor="_Toc339041103" w:history="1">
             <w:r>
               <w:rPr>
                 <w:rStyle w:val="Hipervnculo"/>
@@ -2293,7 +2293,7 @@
                 <w:noProof/>
                 <w:webHidden/>
               </w:rPr>
-              <w:instrText xml:space="preserve"> PAGEREF _Toc338959734 \h </w:instrText>
+              <w:instrText xml:space="preserve"> PAGEREF _Toc339041103 \h </w:instrText>
             </w:r>
             <w:r>
               <w:rPr>
@@ -2337,7 +2337,7 @@
               <w:lang w:val="es-ES" w:eastAsia="es-ES" w:bidi="ar-SA"/>
             </w:rPr>
           </w:pPr>
-          <w:hyperlink w:anchor="_Toc338959735" w:history="1">
+          <w:hyperlink w:anchor="_Toc339041104" w:history="1">
             <w:r>
               <w:rPr>
                 <w:rStyle w:val="Hipervnculo"/>
@@ -2379,7 +2379,7 @@
                 <w:noProof/>
                 <w:webHidden/>
               </w:rPr>
-              <w:instrText xml:space="preserve"> PAGEREF _Toc338959735 \h </w:instrText>
+              <w:instrText xml:space="preserve"> PAGEREF _Toc339041104 \h </w:instrText>
             </w:r>
             <w:r>
               <w:rPr>
@@ -2423,7 +2423,7 @@
               <w:lang w:val="es-ES" w:eastAsia="es-ES" w:bidi="ar-SA"/>
             </w:rPr>
           </w:pPr>
-          <w:hyperlink w:anchor="_Toc338959736" w:history="1">
+          <w:hyperlink w:anchor="_Toc339041105" w:history="1">
             <w:r>
               <w:rPr>
                 <w:rStyle w:val="Hipervnculo"/>
@@ -2465,7 +2465,7 @@
                 <w:noProof/>
                 <w:webHidden/>
               </w:rPr>
-              <w:instrText xml:space="preserve"> PAGEREF _Toc338959736 \h </w:instrText>
+              <w:instrText xml:space="preserve"> PAGEREF _Toc339041105 \h </w:instrText>
             </w:r>
             <w:r>
               <w:rPr>
@@ -2509,7 +2509,7 @@
               <w:lang w:val="es-ES" w:eastAsia="es-ES" w:bidi="ar-SA"/>
             </w:rPr>
           </w:pPr>
-          <w:hyperlink w:anchor="_Toc338959737" w:history="1">
+          <w:hyperlink w:anchor="_Toc339041106" w:history="1">
             <w:r>
               <w:rPr>
                 <w:rStyle w:val="Hipervnculo"/>
@@ -2551,7 +2551,7 @@
                 <w:noProof/>
                 <w:webHidden/>
               </w:rPr>
-              <w:instrText xml:space="preserve"> PAGEREF _Toc338959737 \h </w:instrText>
+              <w:instrText xml:space="preserve"> PAGEREF _Toc339041106 \h </w:instrText>
             </w:r>
             <w:r>
               <w:rPr>
@@ -2595,7 +2595,7 @@
               <w:lang w:val="es-ES" w:eastAsia="es-ES" w:bidi="ar-SA"/>
             </w:rPr>
           </w:pPr>
-          <w:hyperlink w:anchor="_Toc338959738" w:history="1">
+          <w:hyperlink w:anchor="_Toc339041107" w:history="1">
             <w:r>
               <w:rPr>
                 <w:rStyle w:val="Hipervnculo"/>
@@ -2637,7 +2637,7 @@
                 <w:noProof/>
                 <w:webHidden/>
               </w:rPr>
-              <w:instrText xml:space="preserve"> PAGEREF _Toc338959738 \h </w:instrText>
+              <w:instrText xml:space="preserve"> PAGEREF _Toc339041107 \h </w:instrText>
             </w:r>
             <w:r>
               <w:rPr>
@@ -2681,7 +2681,7 @@
               <w:lang w:val="es-ES" w:eastAsia="es-ES" w:bidi="ar-SA"/>
             </w:rPr>
           </w:pPr>
-          <w:hyperlink w:anchor="_Toc338959739" w:history="1">
+          <w:hyperlink w:anchor="_Toc339041108" w:history="1">
             <w:r>
               <w:rPr>
                 <w:rStyle w:val="Hipervnculo"/>
@@ -2723,7 +2723,7 @@
                 <w:noProof/>
                 <w:webHidden/>
               </w:rPr>
-              <w:instrText xml:space="preserve"> PAGEREF _Toc338959739 \h </w:instrText>
+              <w:instrText xml:space="preserve"> PAGEREF _Toc339041108 \h </w:instrText>
             </w:r>
             <w:r>
               <w:rPr>
@@ -2767,7 +2767,7 @@
               <w:lang w:val="es-ES" w:eastAsia="es-ES" w:bidi="ar-SA"/>
             </w:rPr>
           </w:pPr>
-          <w:hyperlink w:anchor="_Toc338959740" w:history="1">
+          <w:hyperlink w:anchor="_Toc339041109" w:history="1">
             <w:r>
               <w:rPr>
                 <w:rStyle w:val="Hipervnculo"/>
@@ -2809,7 +2809,7 @@
                 <w:noProof/>
                 <w:webHidden/>
               </w:rPr>
-              <w:instrText xml:space="preserve"> PAGEREF _Toc338959740 \h </w:instrText>
+              <w:instrText xml:space="preserve"> PAGEREF _Toc339041109 \h </w:instrText>
             </w:r>
             <w:r>
               <w:rPr>
@@ -2883,7 +2883,7 @@
           <w:lang w:val="es-ES" w:eastAsia="es-ES" w:bidi="ar-SA"/>
         </w:rPr>
       </w:pPr>
-      <w:hyperlink w:anchor="_Toc338959741" w:history="1">
+      <w:hyperlink w:anchor="_Toc339036886" w:history="1">
         <w:r>
           <w:rPr>
             <w:rStyle w:val="Hipervnculo"/>
@@ -2928,7 +2928,7 @@
             <w:noProof/>
             <w:webHidden/>
           </w:rPr>
-          <w:instrText xml:space="preserve"> PAGEREF _Toc338959741 \h </w:instrText>
+          <w:instrText xml:space="preserve"> PAGEREF _Toc339036886 \h </w:instrText>
         </w:r>
         <w:r>
           <w:rPr>
@@ -2975,7 +2975,7 @@
           <w:lang w:val="es-ES" w:eastAsia="es-ES" w:bidi="ar-SA"/>
         </w:rPr>
       </w:pPr>
-      <w:hyperlink w:anchor="_Toc338959742" w:history="1">
+      <w:hyperlink w:anchor="_Toc339036887" w:history="1">
         <w:r>
           <w:rPr>
             <w:rStyle w:val="Hipervnculo"/>
@@ -3020,7 +3020,7 @@
             <w:noProof/>
             <w:webHidden/>
           </w:rPr>
-          <w:instrText xml:space="preserve"> PAGEREF _Toc338959742 \h </w:instrText>
+          <w:instrText xml:space="preserve"> PAGEREF _Toc339036887 \h </w:instrText>
         </w:r>
         <w:r>
           <w:rPr>
@@ -3067,7 +3067,7 @@
           <w:lang w:val="es-ES" w:eastAsia="es-ES" w:bidi="ar-SA"/>
         </w:rPr>
       </w:pPr>
-      <w:hyperlink w:anchor="_Toc338959743" w:history="1">
+      <w:hyperlink w:anchor="_Toc339036888" w:history="1">
         <w:r>
           <w:rPr>
             <w:rStyle w:val="Hipervnculo"/>
@@ -3112,7 +3112,7 @@
             <w:noProof/>
             <w:webHidden/>
           </w:rPr>
-          <w:instrText xml:space="preserve"> PAGEREF _Toc338959743 \h </w:instrText>
+          <w:instrText xml:space="preserve"> PAGEREF _Toc339036888 \h </w:instrText>
         </w:r>
         <w:r>
           <w:rPr>
@@ -3159,7 +3159,7 @@
           <w:lang w:val="es-ES" w:eastAsia="es-ES" w:bidi="ar-SA"/>
         </w:rPr>
       </w:pPr>
-      <w:hyperlink w:anchor="_Toc338959744" w:history="1">
+      <w:hyperlink w:anchor="_Toc339036889" w:history="1">
         <w:r>
           <w:rPr>
             <w:rStyle w:val="Hipervnculo"/>
@@ -3204,7 +3204,7 @@
             <w:noProof/>
             <w:webHidden/>
           </w:rPr>
-          <w:instrText xml:space="preserve"> PAGEREF _Toc338959744 \h </w:instrText>
+          <w:instrText xml:space="preserve"> PAGEREF _Toc339036889 \h </w:instrText>
         </w:r>
         <w:r>
           <w:rPr>
@@ -3251,7 +3251,7 @@
           <w:lang w:val="es-ES" w:eastAsia="es-ES" w:bidi="ar-SA"/>
         </w:rPr>
       </w:pPr>
-      <w:hyperlink w:anchor="_Toc338959745" w:history="1">
+      <w:hyperlink w:anchor="_Toc339036890" w:history="1">
         <w:r>
           <w:rPr>
             <w:rStyle w:val="Hipervnculo"/>
@@ -3311,7 +3311,7 @@
             <w:noProof/>
             <w:webHidden/>
           </w:rPr>
-          <w:instrText xml:space="preserve"> PAGEREF _Toc338959745 \h </w:instrText>
+          <w:instrText xml:space="preserve"> PAGEREF _Toc339036890 \h </w:instrText>
         </w:r>
         <w:r>
           <w:rPr>
@@ -3358,7 +3358,7 @@
           <w:lang w:val="es-ES" w:eastAsia="es-ES" w:bidi="ar-SA"/>
         </w:rPr>
       </w:pPr>
-      <w:hyperlink w:anchor="_Toc338959746" w:history="1">
+      <w:hyperlink w:anchor="_Toc339036891" w:history="1">
         <w:r>
           <w:rPr>
             <w:rStyle w:val="Hipervnculo"/>
@@ -3433,7 +3433,7 @@
             <w:noProof/>
             <w:webHidden/>
           </w:rPr>
-          <w:instrText xml:space="preserve"> PAGEREF _Toc338959746 \h </w:instrText>
+          <w:instrText xml:space="preserve"> PAGEREF _Toc339036891 \h </w:instrText>
         </w:r>
         <w:r>
           <w:rPr>
@@ -3480,7 +3480,7 @@
           <w:lang w:val="es-ES" w:eastAsia="es-ES" w:bidi="ar-SA"/>
         </w:rPr>
       </w:pPr>
-      <w:hyperlink w:anchor="_Toc338959747" w:history="1">
+      <w:hyperlink w:anchor="_Toc339036892" w:history="1">
         <w:r>
           <w:rPr>
             <w:rStyle w:val="Hipervnculo"/>
@@ -3540,7 +3540,7 @@
             <w:noProof/>
             <w:webHidden/>
           </w:rPr>
-          <w:instrText xml:space="preserve"> PAGEREF _Toc338959747 \h </w:instrText>
+          <w:instrText xml:space="preserve"> PAGEREF _Toc339036892 \h </w:instrText>
         </w:r>
         <w:r>
           <w:rPr>
@@ -3587,7 +3587,7 @@
           <w:lang w:val="es-ES" w:eastAsia="es-ES" w:bidi="ar-SA"/>
         </w:rPr>
       </w:pPr>
-      <w:hyperlink w:anchor="_Toc338959748" w:history="1">
+      <w:hyperlink w:anchor="_Toc339036893" w:history="1">
         <w:r>
           <w:rPr>
             <w:rStyle w:val="Hipervnculo"/>
@@ -3647,7 +3647,7 @@
             <w:noProof/>
             <w:webHidden/>
           </w:rPr>
-          <w:instrText xml:space="preserve"> PAGEREF _Toc338959748 \h </w:instrText>
+          <w:instrText xml:space="preserve"> PAGEREF _Toc339036893 \h </w:instrText>
         </w:r>
         <w:r>
           <w:rPr>
@@ -3694,7 +3694,7 @@
           <w:lang w:val="es-ES" w:eastAsia="es-ES" w:bidi="ar-SA"/>
         </w:rPr>
       </w:pPr>
-      <w:hyperlink w:anchor="_Toc338959749" w:history="1">
+      <w:hyperlink w:anchor="_Toc339036894" w:history="1">
         <w:r>
           <w:rPr>
             <w:rStyle w:val="Hipervnculo"/>
@@ -3754,7 +3754,7 @@
             <w:noProof/>
             <w:webHidden/>
           </w:rPr>
-          <w:instrText xml:space="preserve"> PAGEREF _Toc338959749 \h </w:instrText>
+          <w:instrText xml:space="preserve"> PAGEREF _Toc339036894 \h </w:instrText>
         </w:r>
         <w:r>
           <w:rPr>
@@ -3801,7 +3801,7 @@
           <w:lang w:val="es-ES" w:eastAsia="es-ES" w:bidi="ar-SA"/>
         </w:rPr>
       </w:pPr>
-      <w:hyperlink w:anchor="_Toc338959750" w:history="1">
+      <w:hyperlink w:anchor="_Toc339036895" w:history="1">
         <w:r>
           <w:rPr>
             <w:rStyle w:val="Hipervnculo"/>
@@ -3825,7 +3825,7 @@
             <w:rStyle w:val="Hipervnculo"/>
             <w:noProof/>
           </w:rPr>
-          <w:t>Framework escollit, el Sencha Touch 2</w:t>
+          <w:t>Exemple de panell Kanban</w:t>
         </w:r>
         <w:r>
           <w:rPr>
@@ -3846,7 +3846,7 @@
             <w:noProof/>
             <w:webHidden/>
           </w:rPr>
-          <w:instrText xml:space="preserve"> PAGEREF _Toc338959750 \h </w:instrText>
+          <w:instrText xml:space="preserve"> PAGEREF _Toc339036895 \h </w:instrText>
         </w:r>
         <w:r>
           <w:rPr>
@@ -3866,7 +3866,7 @@
             <w:noProof/>
             <w:webHidden/>
           </w:rPr>
-          <w:t>15</w:t>
+          <w:t>14</w:t>
         </w:r>
         <w:r>
           <w:rPr>
@@ -3893,7 +3893,7 @@
           <w:lang w:val="es-ES" w:eastAsia="es-ES" w:bidi="ar-SA"/>
         </w:rPr>
       </w:pPr>
-      <w:hyperlink w:anchor="_Toc338959751" w:history="1">
+      <w:hyperlink w:anchor="_Toc339036896" w:history="1">
         <w:r>
           <w:rPr>
             <w:rStyle w:val="Hipervnculo"/>
@@ -3917,7 +3917,7 @@
             <w:rStyle w:val="Hipervnculo"/>
             <w:noProof/>
           </w:rPr>
-          <w:t>Llenguatges usats per a l’elaboració del projecte</w:t>
+          <w:t>Framework escollit, el Sencha Touch 2</w:t>
         </w:r>
         <w:r>
           <w:rPr>
@@ -3938,7 +3938,7 @@
             <w:noProof/>
             <w:webHidden/>
           </w:rPr>
-          <w:instrText xml:space="preserve"> PAGEREF _Toc338959751 \h </w:instrText>
+          <w:instrText xml:space="preserve"> PAGEREF _Toc339036896 \h </w:instrText>
         </w:r>
         <w:r>
           <w:rPr>
@@ -3985,7 +3985,7 @@
           <w:lang w:val="es-ES" w:eastAsia="es-ES" w:bidi="ar-SA"/>
         </w:rPr>
       </w:pPr>
-      <w:hyperlink w:anchor="_Toc338959752" w:history="1">
+      <w:hyperlink w:anchor="_Toc339036897" w:history="1">
         <w:r>
           <w:rPr>
             <w:rStyle w:val="Hipervnculo"/>
@@ -4009,7 +4009,7 @@
             <w:rStyle w:val="Hipervnculo"/>
             <w:noProof/>
           </w:rPr>
-          <w:t>Servidor escollit, pur JavaScript</w:t>
+          <w:t>Llenguatges usats per a l’elaboració del projecte</w:t>
         </w:r>
         <w:r>
           <w:rPr>
@@ -4030,7 +4030,7 @@
             <w:noProof/>
             <w:webHidden/>
           </w:rPr>
-          <w:instrText xml:space="preserve"> PAGEREF _Toc338959752 \h </w:instrText>
+          <w:instrText xml:space="preserve"> PAGEREF _Toc339036897 \h </w:instrText>
         </w:r>
         <w:r>
           <w:rPr>
@@ -4050,7 +4050,7 @@
             <w:noProof/>
             <w:webHidden/>
           </w:rPr>
-          <w:t>16</w:t>
+          <w:t>15</w:t>
         </w:r>
         <w:r>
           <w:rPr>
@@ -4077,7 +4077,7 @@
           <w:lang w:val="es-ES" w:eastAsia="es-ES" w:bidi="ar-SA"/>
         </w:rPr>
       </w:pPr>
-      <w:hyperlink w:anchor="_Toc338959753" w:history="1">
+      <w:hyperlink w:anchor="_Toc339036898" w:history="1">
         <w:r>
           <w:rPr>
             <w:rStyle w:val="Hipervnculo"/>
@@ -4101,7 +4101,7 @@
             <w:rStyle w:val="Hipervnculo"/>
             <w:noProof/>
           </w:rPr>
-          <w:t>Sistema de control de versions del nostre projecte</w:t>
+          <w:t>Servidor escollit, pur JavaScript</w:t>
         </w:r>
         <w:r>
           <w:rPr>
@@ -4122,7 +4122,7 @@
             <w:noProof/>
             <w:webHidden/>
           </w:rPr>
-          <w:instrText xml:space="preserve"> PAGEREF _Toc338959753 \h </w:instrText>
+          <w:instrText xml:space="preserve"> PAGEREF _Toc339036898 \h </w:instrText>
         </w:r>
         <w:r>
           <w:rPr>
@@ -4169,7 +4169,7 @@
           <w:lang w:val="es-ES" w:eastAsia="es-ES" w:bidi="ar-SA"/>
         </w:rPr>
       </w:pPr>
-      <w:hyperlink w:anchor="_Toc338959754" w:history="1">
+      <w:hyperlink w:anchor="_Toc339036899" w:history="1">
         <w:r>
           <w:rPr>
             <w:rStyle w:val="Hipervnculo"/>
@@ -4193,7 +4193,7 @@
             <w:rStyle w:val="Hipervnculo"/>
             <w:noProof/>
           </w:rPr>
-          <w:t>Model Vista Controlador (MVC) del framework Sencha Touch</w:t>
+          <w:t>Sistema de control de versions del nostre projecte</w:t>
         </w:r>
         <w:r>
           <w:rPr>
@@ -4214,7 +4214,7 @@
             <w:noProof/>
             <w:webHidden/>
           </w:rPr>
-          <w:instrText xml:space="preserve"> PAGEREF _Toc338959754 \h </w:instrText>
+          <w:instrText xml:space="preserve"> PAGEREF _Toc339036899 \h </w:instrText>
         </w:r>
         <w:r>
           <w:rPr>
@@ -4261,7 +4261,7 @@
           <w:lang w:val="es-ES" w:eastAsia="es-ES" w:bidi="ar-SA"/>
         </w:rPr>
       </w:pPr>
-      <w:hyperlink w:anchor="_Toc338959755" w:history="1">
+      <w:hyperlink w:anchor="_Toc339036900" w:history="1">
         <w:r>
           <w:rPr>
             <w:rStyle w:val="Hipervnculo"/>
@@ -4285,7 +4285,7 @@
             <w:rStyle w:val="Hipervnculo"/>
             <w:noProof/>
           </w:rPr>
-          <w:t>Pantalla d’inici de l’aplicació, llistes d’estudi, i pantalla detall de la llista</w:t>
+          <w:t>Model Vista Controlador (MVC) del framework Sencha Touch</w:t>
         </w:r>
         <w:r>
           <w:rPr>
@@ -4306,7 +4306,7 @@
             <w:noProof/>
             <w:webHidden/>
           </w:rPr>
-          <w:instrText xml:space="preserve"> PAGEREF _Toc338959755 \h </w:instrText>
+          <w:instrText xml:space="preserve"> PAGEREF _Toc339036900 \h </w:instrText>
         </w:r>
         <w:r>
           <w:rPr>
@@ -4326,7 +4326,7 @@
             <w:noProof/>
             <w:webHidden/>
           </w:rPr>
-          <w:t>17</w:t>
+          <w:t>16</w:t>
         </w:r>
         <w:r>
           <w:rPr>
@@ -4353,7 +4353,7 @@
           <w:lang w:val="es-ES" w:eastAsia="es-ES" w:bidi="ar-SA"/>
         </w:rPr>
       </w:pPr>
-      <w:hyperlink w:anchor="_Toc338959756" w:history="1">
+      <w:hyperlink w:anchor="_Toc339036901" w:history="1">
         <w:r>
           <w:rPr>
             <w:rStyle w:val="Hipervnculo"/>
@@ -4377,7 +4377,7 @@
             <w:rStyle w:val="Hipervnculo"/>
             <w:noProof/>
           </w:rPr>
-          <w:t>Pantalles d’edició i d’esborrat d’una llista</w:t>
+          <w:t>Pantalla d’inici de l’aplicació, llistes d’estudi, i pantalla detall de la llista</w:t>
         </w:r>
         <w:r>
           <w:rPr>
@@ -4398,7 +4398,7 @@
             <w:noProof/>
             <w:webHidden/>
           </w:rPr>
-          <w:instrText xml:space="preserve"> PAGEREF _Toc338959756 \h </w:instrText>
+          <w:instrText xml:space="preserve"> PAGEREF _Toc339036901 \h </w:instrText>
         </w:r>
         <w:r>
           <w:rPr>
@@ -4418,7 +4418,7 @@
             <w:noProof/>
             <w:webHidden/>
           </w:rPr>
-          <w:t>18</w:t>
+          <w:t>17</w:t>
         </w:r>
         <w:r>
           <w:rPr>
@@ -4445,7 +4445,7 @@
           <w:lang w:val="es-ES" w:eastAsia="es-ES" w:bidi="ar-SA"/>
         </w:rPr>
       </w:pPr>
-      <w:hyperlink w:anchor="_Toc338959757" w:history="1">
+      <w:hyperlink w:anchor="_Toc339036902" w:history="1">
         <w:r>
           <w:rPr>
             <w:rStyle w:val="Hipervnculo"/>
@@ -4469,7 +4469,7 @@
             <w:rStyle w:val="Hipervnculo"/>
             <w:noProof/>
           </w:rPr>
-          <w:t>Pantalla per veure el detall del concepte d’una llista</w:t>
+          <w:t>Pantalles d’edició i d’esborrat d’una llista</w:t>
         </w:r>
         <w:r>
           <w:rPr>
@@ -4490,7 +4490,7 @@
             <w:noProof/>
             <w:webHidden/>
           </w:rPr>
-          <w:instrText xml:space="preserve"> PAGEREF _Toc338959757 \h </w:instrText>
+          <w:instrText xml:space="preserve"> PAGEREF _Toc339036902 \h </w:instrText>
         </w:r>
         <w:r>
           <w:rPr>
@@ -4510,7 +4510,7 @@
             <w:noProof/>
             <w:webHidden/>
           </w:rPr>
-          <w:t>19</w:t>
+          <w:t>18</w:t>
         </w:r>
         <w:r>
           <w:rPr>
@@ -4537,7 +4537,7 @@
           <w:lang w:val="es-ES" w:eastAsia="es-ES" w:bidi="ar-SA"/>
         </w:rPr>
       </w:pPr>
-      <w:hyperlink w:anchor="_Toc338959758" w:history="1">
+      <w:hyperlink w:anchor="_Toc339036903" w:history="1">
         <w:r>
           <w:rPr>
             <w:rStyle w:val="Hipervnculo"/>
@@ -4561,7 +4561,7 @@
             <w:rStyle w:val="Hipervnculo"/>
             <w:noProof/>
           </w:rPr>
-          <w:t>Pantalles llistat i detall del diccionari</w:t>
+          <w:t>Pantalla per veure el detall del concepte d’una llista</w:t>
         </w:r>
         <w:r>
           <w:rPr>
@@ -4582,7 +4582,7 @@
             <w:noProof/>
             <w:webHidden/>
           </w:rPr>
-          <w:instrText xml:space="preserve"> PAGEREF _Toc338959758 \h </w:instrText>
+          <w:instrText xml:space="preserve"> PAGEREF _Toc339036903 \h </w:instrText>
         </w:r>
         <w:r>
           <w:rPr>
@@ -4602,7 +4602,7 @@
             <w:noProof/>
             <w:webHidden/>
           </w:rPr>
-          <w:t>20</w:t>
+          <w:t>19</w:t>
         </w:r>
         <w:r>
           <w:rPr>
@@ -4629,7 +4629,7 @@
           <w:lang w:val="es-ES" w:eastAsia="es-ES" w:bidi="ar-SA"/>
         </w:rPr>
       </w:pPr>
-      <w:hyperlink w:anchor="_Toc338959759" w:history="1">
+      <w:hyperlink w:anchor="_Toc339036904" w:history="1">
         <w:r>
           <w:rPr>
             <w:rStyle w:val="Hipervnculo"/>
@@ -4653,7 +4653,7 @@
             <w:rStyle w:val="Hipervnculo"/>
             <w:noProof/>
           </w:rPr>
-          <w:t>Pantalles d’edició i de diàleg d’un concepte</w:t>
+          <w:t>Pantalles llistat i detall del diccionari</w:t>
         </w:r>
         <w:r>
           <w:rPr>
@@ -4674,7 +4674,7 @@
             <w:noProof/>
             <w:webHidden/>
           </w:rPr>
-          <w:instrText xml:space="preserve"> PAGEREF _Toc338959759 \h </w:instrText>
+          <w:instrText xml:space="preserve"> PAGEREF _Toc339036904 \h </w:instrText>
         </w:r>
         <w:r>
           <w:rPr>
@@ -4694,7 +4694,7 @@
             <w:noProof/>
             <w:webHidden/>
           </w:rPr>
-          <w:t>21</w:t>
+          <w:t>20</w:t>
         </w:r>
         <w:r>
           <w:rPr>
@@ -4721,7 +4721,7 @@
           <w:lang w:val="es-ES" w:eastAsia="es-ES" w:bidi="ar-SA"/>
         </w:rPr>
       </w:pPr>
-      <w:hyperlink w:anchor="_Toc338959760" w:history="1">
+      <w:hyperlink w:anchor="_Toc339036905" w:history="1">
         <w:r>
           <w:rPr>
             <w:rStyle w:val="Hipervnculo"/>
@@ -4745,7 +4745,7 @@
             <w:rStyle w:val="Hipervnculo"/>
             <w:noProof/>
           </w:rPr>
-          <w:t>Pantalla prèvia a l’inici de l’exercici per a escollir una llista</w:t>
+          <w:t>Pantalles d’edició i de diàleg d’un concepte</w:t>
         </w:r>
         <w:r>
           <w:rPr>
@@ -4766,7 +4766,7 @@
             <w:noProof/>
             <w:webHidden/>
           </w:rPr>
-          <w:instrText xml:space="preserve"> PAGEREF _Toc338959760 \h </w:instrText>
+          <w:instrText xml:space="preserve"> PAGEREF _Toc339036905 \h </w:instrText>
         </w:r>
         <w:r>
           <w:rPr>
@@ -4786,7 +4786,7 @@
             <w:noProof/>
             <w:webHidden/>
           </w:rPr>
-          <w:t>22</w:t>
+          <w:t>21</w:t>
         </w:r>
         <w:r>
           <w:rPr>
@@ -4813,7 +4813,7 @@
           <w:lang w:val="es-ES" w:eastAsia="es-ES" w:bidi="ar-SA"/>
         </w:rPr>
       </w:pPr>
-      <w:hyperlink w:anchor="_Toc338959761" w:history="1">
+      <w:hyperlink w:anchor="_Toc339036906" w:history="1">
         <w:r>
           <w:rPr>
             <w:rStyle w:val="Hipervnculo"/>
@@ -4837,7 +4837,7 @@
             <w:rStyle w:val="Hipervnculo"/>
             <w:noProof/>
           </w:rPr>
-          <w:t>Pantalles de l’exercici, anvers i revers de la targeta amb el concepte escrit</w:t>
+          <w:t>Pantalla prèvia a l’inici de l’exercici per a escollir una llista</w:t>
         </w:r>
         <w:r>
           <w:rPr>
@@ -4858,7 +4858,7 @@
             <w:noProof/>
             <w:webHidden/>
           </w:rPr>
-          <w:instrText xml:space="preserve"> PAGEREF _Toc338959761 \h </w:instrText>
+          <w:instrText xml:space="preserve"> PAGEREF _Toc339036906 \h </w:instrText>
         </w:r>
         <w:r>
           <w:rPr>
@@ -4878,7 +4878,7 @@
             <w:noProof/>
             <w:webHidden/>
           </w:rPr>
-          <w:t>23</w:t>
+          <w:t>22</w:t>
         </w:r>
         <w:r>
           <w:rPr>
@@ -4905,7 +4905,7 @@
           <w:lang w:val="es-ES" w:eastAsia="es-ES" w:bidi="ar-SA"/>
         </w:rPr>
       </w:pPr>
-      <w:hyperlink w:anchor="_Toc338959762" w:history="1">
+      <w:hyperlink w:anchor="_Toc339036907" w:history="1">
         <w:r>
           <w:rPr>
             <w:rStyle w:val="Hipervnculo"/>
@@ -4929,7 +4929,7 @@
             <w:rStyle w:val="Hipervnculo"/>
             <w:noProof/>
           </w:rPr>
-          <w:t>Diagrama de classes del model del client</w:t>
+          <w:t>Pantalles de l’exercici, anvers i revers de la targeta amb el concepte escrit</w:t>
         </w:r>
         <w:r>
           <w:rPr>
@@ -4950,7 +4950,7 @@
             <w:noProof/>
             <w:webHidden/>
           </w:rPr>
-          <w:instrText xml:space="preserve"> PAGEREF _Toc338959762 \h </w:instrText>
+          <w:instrText xml:space="preserve"> PAGEREF _Toc339036907 \h </w:instrText>
         </w:r>
         <w:r>
           <w:rPr>
@@ -4997,7 +4997,7 @@
           <w:lang w:val="es-ES" w:eastAsia="es-ES" w:bidi="ar-SA"/>
         </w:rPr>
       </w:pPr>
-      <w:hyperlink w:anchor="_Toc338959763" w:history="1">
+      <w:hyperlink w:anchor="_Toc339036908" w:history="1">
         <w:r>
           <w:rPr>
             <w:rStyle w:val="Hipervnculo"/>
@@ -5021,6 +5021,98 @@
             <w:rStyle w:val="Hipervnculo"/>
             <w:noProof/>
           </w:rPr>
+          <w:t>Diagrama de classes del model del client</w:t>
+        </w:r>
+        <w:r>
+          <w:rPr>
+            <w:noProof/>
+            <w:webHidden/>
+          </w:rPr>
+          <w:tab/>
+        </w:r>
+        <w:r>
+          <w:rPr>
+            <w:noProof/>
+            <w:webHidden/>
+          </w:rPr>
+          <w:fldChar w:fldCharType="begin"/>
+        </w:r>
+        <w:r>
+          <w:rPr>
+            <w:noProof/>
+            <w:webHidden/>
+          </w:rPr>
+          <w:instrText xml:space="preserve"> PAGEREF _Toc339036908 \h </w:instrText>
+        </w:r>
+        <w:r>
+          <w:rPr>
+            <w:noProof/>
+            <w:webHidden/>
+          </w:rPr>
+        </w:r>
+        <w:r>
+          <w:rPr>
+            <w:noProof/>
+            <w:webHidden/>
+          </w:rPr>
+          <w:fldChar w:fldCharType="separate"/>
+        </w:r>
+        <w:r>
+          <w:rPr>
+            <w:noProof/>
+            <w:webHidden/>
+          </w:rPr>
+          <w:t>23</w:t>
+        </w:r>
+        <w:r>
+          <w:rPr>
+            <w:noProof/>
+            <w:webHidden/>
+          </w:rPr>
+          <w:fldChar w:fldCharType="end"/>
+        </w:r>
+      </w:hyperlink>
+    </w:p>
+    <w:p>
+      <w:pPr>
+        <w:pStyle w:val="Tabladeilustraciones"/>
+        <w:tabs>
+          <w:tab w:val="left" w:pos="1540"/>
+          <w:tab w:val="right" w:leader="dot" w:pos="8494"/>
+        </w:tabs>
+        <w:rPr>
+          <w:rFonts w:eastAsiaTheme="minorEastAsia" w:cstheme="minorBidi"/>
+          <w:smallCaps w:val="0"/>
+          <w:noProof/>
+          <w:sz w:val="22"/>
+          <w:szCs w:val="22"/>
+          <w:lang w:val="es-ES" w:eastAsia="es-ES" w:bidi="ar-SA"/>
+        </w:rPr>
+      </w:pPr>
+      <w:hyperlink w:anchor="_Toc339036909" w:history="1">
+        <w:r>
+          <w:rPr>
+            <w:rStyle w:val="Hipervnculo"/>
+            <w:noProof/>
+          </w:rPr>
+          <w:t>Il·lustració 24.</w:t>
+        </w:r>
+        <w:r>
+          <w:rPr>
+            <w:rFonts w:eastAsiaTheme="minorEastAsia" w:cstheme="minorBidi"/>
+            <w:smallCaps w:val="0"/>
+            <w:noProof/>
+            <w:sz w:val="22"/>
+            <w:szCs w:val="22"/>
+            <w:lang w:val="es-ES" w:eastAsia="es-ES" w:bidi="ar-SA"/>
+          </w:rPr>
+          <w:tab/>
+        </w:r>
+        <w:r>
+          <w:rPr>
+            <w:rStyle w:val="Hipervnculo"/>
+            <w:noProof/>
+          </w:rPr>
           <w:t>Diagrama de classes del model del servidor. Diagrama fet amb l’eina ArgoUML (http://argouml.tigris.org/).</w:t>
         </w:r>
         <w:r>
@@ -5042,7 +5134,7 @@
             <w:noProof/>
             <w:webHidden/>
           </w:rPr>
-          <w:instrText xml:space="preserve"> PAGEREF _Toc338959763 \h </w:instrText>
+          <w:instrText xml:space="preserve"> PAGEREF _Toc339036909 \h </w:instrText>
         </w:r>
         <w:r>
           <w:rPr>
@@ -5102,7 +5194,7 @@
           <w:rFonts w:eastAsiaTheme="minorEastAsia"/>
         </w:rPr>
       </w:pPr>
-      <w:bookmarkStart w:id="0" w:name="_Toc338959711"/>
+      <w:bookmarkStart w:id="0" w:name="_Toc339041080"/>
       <w:r>
         <w:rPr>
           <w:rFonts w:eastAsiaTheme="minorEastAsia"/>
@@ -5115,7 +5207,7 @@
       <w:pPr>
         <w:pStyle w:val="Ttulo2"/>
       </w:pPr>
-      <w:bookmarkStart w:id="1" w:name="_Toc338959712"/>
+      <w:bookmarkStart w:id="1" w:name="_Toc339041081"/>
       <w:r>
         <w:t>Idea</w:t>
       </w:r>
@@ -5233,7 +5325,7 @@
       <w:pPr>
         <w:pStyle w:val="Ttulo2"/>
       </w:pPr>
-      <w:bookmarkStart w:id="2" w:name="_Toc338959713"/>
+      <w:bookmarkStart w:id="2" w:name="_Toc339041082"/>
       <w:r>
         <w:t>Possible funcionament</w:t>
       </w:r>
@@ -5345,7 +5437,7 @@
       <w:pPr>
         <w:pStyle w:val="Ttulo2"/>
       </w:pPr>
-      <w:bookmarkStart w:id="3" w:name="_Toc338959714"/>
+      <w:bookmarkStart w:id="3" w:name="_Toc339041083"/>
       <w:r>
         <w:t>Objectius</w:t>
       </w:r>
@@ -5355,7 +5447,7 @@
       <w:pPr>
         <w:pStyle w:val="Ttulo3"/>
       </w:pPr>
-      <w:bookmarkStart w:id="4" w:name="_Toc338959715"/>
+      <w:bookmarkStart w:id="4" w:name="_Toc339041084"/>
       <w:r>
         <w:t>Objectiu general</w:t>
       </w:r>
@@ -5408,7 +5500,7 @@
       <w:pPr>
         <w:pStyle w:val="Ttulo3"/>
       </w:pPr>
-      <w:bookmarkStart w:id="5" w:name="_Toc338959716"/>
+      <w:bookmarkStart w:id="5" w:name="_Toc339041085"/>
       <w:r>
         <w:t>Objectius específics</w:t>
       </w:r>
@@ -5482,7 +5574,7 @@
       <w:pPr>
         <w:pStyle w:val="Ttulo2"/>
       </w:pPr>
-      <w:bookmarkStart w:id="6" w:name="_Toc338959717"/>
+      <w:bookmarkStart w:id="6" w:name="_Toc339041086"/>
       <w:r>
         <w:t>Planificació amb fites i temporalització</w:t>
       </w:r>
@@ -5584,7 +5676,7 @@
       <w:pPr>
         <w:pStyle w:val="Illustracionsnumerades"/>
       </w:pPr>
-      <w:bookmarkStart w:id="7" w:name="_Toc338959741"/>
+      <w:bookmarkStart w:id="7" w:name="_Toc339036886"/>
       <w:r>
         <w:t>Diagrama Gantt de planificació</w:t>
       </w:r>
@@ -5606,7 +5698,7 @@
       <w:pPr>
         <w:pStyle w:val="Ttulo1"/>
       </w:pPr>
-      <w:bookmarkStart w:id="8" w:name="_Toc338959718"/>
+      <w:bookmarkStart w:id="8" w:name="_Toc339041087"/>
       <w:r>
         <w:lastRenderedPageBreak/>
         <w:t>Estat de l’art</w:t>
@@ -5639,7 +5731,19 @@
         <w:rPr>
           <w:lang w:bidi="ar-SA"/>
         </w:rPr>
-        <w:t xml:space="preserve"> es pot fer servir amb ordinador + ratolí, tablet android o tauleta gràfica, i </w:t>
+        <w:t xml:space="preserve"> es pot fer servir </w:t>
+      </w:r>
+      <w:r>
+        <w:rPr>
+          <w:lang w:bidi="ar-SA"/>
+        </w:rPr>
+        <w:t>amb un ordinador o un tablet A</w:t>
+      </w:r>
+      <w:r>
+        <w:rPr>
+          <w:lang w:bidi="ar-SA"/>
+        </w:rPr>
+        <w:t xml:space="preserve">ndroid, i </w:t>
       </w:r>
       <w:r>
         <w:t xml:space="preserve">conté, per una banda, </w:t>
@@ -5728,7 +5832,7 @@
       <w:pPr>
         <w:pStyle w:val="Illustracionsnumerades"/>
       </w:pPr>
-      <w:bookmarkStart w:id="9" w:name="_Toc338959742"/>
+      <w:bookmarkStart w:id="9" w:name="_Toc339036887"/>
       <w:r>
         <w:t>Selecció d’imatges kanji en el QVE</w:t>
       </w:r>
@@ -5819,7 +5923,7 @@
       <w:pPr>
         <w:pStyle w:val="Illustracionsnumerades"/>
       </w:pPr>
-      <w:bookmarkStart w:id="10" w:name="_Toc338959743"/>
+      <w:bookmarkStart w:id="10" w:name="_Toc339036888"/>
       <w:r>
         <w:t>Pantalla d’informació d’un kanji en el QVE</w:t>
       </w:r>
@@ -6056,7 +6160,7 @@
       <w:pPr>
         <w:pStyle w:val="Illustracionsnumerades"/>
       </w:pPr>
-      <w:bookmarkStart w:id="11" w:name="_Toc338959744"/>
+      <w:bookmarkStart w:id="11" w:name="_Toc339036889"/>
       <w:r>
         <w:t>Pantalles de pràctica d’escriptura</w:t>
       </w:r>
@@ -6107,7 +6211,7 @@
       <w:pPr>
         <w:pStyle w:val="Ttulo1"/>
       </w:pPr>
-      <w:bookmarkStart w:id="12" w:name="_Toc338959719"/>
+      <w:bookmarkStart w:id="12" w:name="_Toc339041088"/>
       <w:r>
         <w:lastRenderedPageBreak/>
         <w:t>Estudi de mercat</w:t>
@@ -6143,7 +6247,7 @@
       <w:pPr>
         <w:pStyle w:val="Ttulo2"/>
       </w:pPr>
-      <w:bookmarkStart w:id="13" w:name="_Toc338959720"/>
+      <w:bookmarkStart w:id="13" w:name="_Toc339041089"/>
       <w:r>
         <w:t>Diccionaris</w:t>
       </w:r>
@@ -6266,7 +6370,7 @@
                     <a:blip r:embed="rId20">
                       <a:extLst>
                         <a:ext uri="{28A0092B-C50C-407E-A947-70E740481C1C}">
-                          <a14:useLocalDpi xmlns="" xmlns:wpc="http://schemas.microsoft.com/office/word/2010/wordprocessingCanvas" xmlns:mo="http://schemas.microsoft.com/office/mac/office/2008/main" xmlns:mc="http://schemas.openxmlformats.org/markup-compatibility/2006" xmlns:mv="urn:schemas-microsoft-com:mac:vml" xmlns:o="urn:schemas-microsoft-com:office:office" xmlns:v="urn:schemas-microsoft-com:vml" xmlns:wp14="http://schemas.microsoft.com/office/word/2010/wordprocessingDrawing" xmlns:w10="urn:schemas-microsoft-com:office:word" xmlns:w="http://schemas.openxmlformats.org/wordprocessingml/2006/main" xmlns:w14="http://schemas.microsoft.com/office/word/2010/wordml" xmlns:wpg="http://schemas.microsoft.com/office/word/2010/wordprocessingGroup" xmlns:wpi="http://schemas.microsoft.com/office/word/2010/wordprocessingInk" xmlns:wps="http://schemas.microsoft.com/office/word/2010/wordprocessingShape" xmlns:a14="http://schemas.microsoft.com/office/drawing/2010/main" val="0"/>
+                          <a14:useLocalDpi xmlns:a14="http://schemas.microsoft.com/office/drawing/2010/main" xmlns:wps="http://schemas.microsoft.com/office/word/2010/wordprocessingShape" xmlns:wpi="http://schemas.microsoft.com/office/word/2010/wordprocessingInk" xmlns:wpg="http://schemas.microsoft.com/office/word/2010/wordprocessingGroup" xmlns:w14="http://schemas.microsoft.com/office/word/2010/wordml" xmlns:w="http://schemas.openxmlformats.org/wordprocessingml/2006/main" xmlns:w10="urn:schemas-microsoft-com:office:word" xmlns:wp14="http://schemas.microsoft.com/office/word/2010/wordprocessingDrawing" xmlns:v="urn:schemas-microsoft-com:vml" xmlns:o="urn:schemas-microsoft-com:office:office" xmlns:mv="urn:schemas-microsoft-com:mac:vml" xmlns:mc="http://schemas.openxmlformats.org/markup-compatibility/2006" xmlns:mo="http://schemas.microsoft.com/office/mac/office/2008/main" xmlns:wpc="http://schemas.microsoft.com/office/word/2010/wordprocessingCanvas" xmlns="" val="0"/>
                         </a:ext>
                       </a:extLst>
                     </a:blip>
@@ -6330,7 +6434,7 @@
                     <a:blip r:embed="rId21">
                       <a:extLst>
                         <a:ext uri="{28A0092B-C50C-407E-A947-70E740481C1C}">
-                          <a14:useLocalDpi xmlns="" xmlns:wpc="http://schemas.microsoft.com/office/word/2010/wordprocessingCanvas" xmlns:mo="http://schemas.microsoft.com/office/mac/office/2008/main" xmlns:mc="http://schemas.openxmlformats.org/markup-compatibility/2006" xmlns:mv="urn:schemas-microsoft-com:mac:vml" xmlns:o="urn:schemas-microsoft-com:office:office" xmlns:v="urn:schemas-microsoft-com:vml" xmlns:wp14="http://schemas.microsoft.com/office/word/2010/wordprocessingDrawing" xmlns:w10="urn:schemas-microsoft-com:office:word" xmlns:w="http://schemas.openxmlformats.org/wordprocessingml/2006/main" xmlns:w14="http://schemas.microsoft.com/office/word/2010/wordml" xmlns:wpg="http://schemas.microsoft.com/office/word/2010/wordprocessingGroup" xmlns:wpi="http://schemas.microsoft.com/office/word/2010/wordprocessingInk" xmlns:wps="http://schemas.microsoft.com/office/word/2010/wordprocessingShape" xmlns:a14="http://schemas.microsoft.com/office/drawing/2010/main" val="0"/>
+                          <a14:useLocalDpi xmlns:a14="http://schemas.microsoft.com/office/drawing/2010/main" xmlns:wps="http://schemas.microsoft.com/office/word/2010/wordprocessingShape" xmlns:wpi="http://schemas.microsoft.com/office/word/2010/wordprocessingInk" xmlns:wpg="http://schemas.microsoft.com/office/word/2010/wordprocessingGroup" xmlns:w14="http://schemas.microsoft.com/office/word/2010/wordml" xmlns:w="http://schemas.openxmlformats.org/wordprocessingml/2006/main" xmlns:w10="urn:schemas-microsoft-com:office:word" xmlns:wp14="http://schemas.microsoft.com/office/word/2010/wordprocessingDrawing" xmlns:v="urn:schemas-microsoft-com:vml" xmlns:o="urn:schemas-microsoft-com:office:office" xmlns:mv="urn:schemas-microsoft-com:mac:vml" xmlns:mc="http://schemas.openxmlformats.org/markup-compatibility/2006" xmlns:mo="http://schemas.microsoft.com/office/mac/office/2008/main" xmlns:wpc="http://schemas.microsoft.com/office/word/2010/wordprocessingCanvas" xmlns="" val="0"/>
                         </a:ext>
                       </a:extLst>
                     </a:blip>
@@ -6363,7 +6467,7 @@
       <w:pPr>
         <w:pStyle w:val="Illustracionsnumerades"/>
       </w:pPr>
-      <w:bookmarkStart w:id="14" w:name="_Toc338959745"/>
+      <w:bookmarkStart w:id="14" w:name="_Toc339036890"/>
       <w:r>
         <w:t>Pantalles de consulta de definició (esquerra) i cerca d’una paraula (</w:t>
       </w:r>
@@ -6396,7 +6500,7 @@
       <w:pPr>
         <w:pStyle w:val="Ttulo2"/>
       </w:pPr>
-      <w:bookmarkStart w:id="15" w:name="_Toc338959721"/>
+      <w:bookmarkStart w:id="15" w:name="_Toc339041090"/>
       <w:r>
         <w:rPr>
           <w:i/>
@@ -6517,7 +6621,7 @@
                     <a:blip r:embed="rId23">
                       <a:extLst>
                         <a:ext uri="{28A0092B-C50C-407E-A947-70E740481C1C}">
-                          <a14:useLocalDpi xmlns="" xmlns:wpc="http://schemas.microsoft.com/office/word/2010/wordprocessingCanvas" xmlns:mo="http://schemas.microsoft.com/office/mac/office/2008/main" xmlns:mc="http://schemas.openxmlformats.org/markup-compatibility/2006" xmlns:mv="urn:schemas-microsoft-com:mac:vml" xmlns:o="urn:schemas-microsoft-com:office:office" xmlns:v="urn:schemas-microsoft-com:vml" xmlns:wp14="http://schemas.microsoft.com/office/word/2010/wordprocessingDrawing" xmlns:w10="urn:schemas-microsoft-com:office:word" xmlns:w="http://schemas.openxmlformats.org/wordprocessingml/2006/main" xmlns:w14="http://schemas.microsoft.com/office/word/2010/wordml" xmlns:wpg="http://schemas.microsoft.com/office/word/2010/wordprocessingGroup" xmlns:wpi="http://schemas.microsoft.com/office/word/2010/wordprocessingInk" xmlns:wps="http://schemas.microsoft.com/office/word/2010/wordprocessingShape" xmlns:a14="http://schemas.microsoft.com/office/drawing/2010/main" val="0"/>
+                          <a14:useLocalDpi xmlns:a14="http://schemas.microsoft.com/office/drawing/2010/main" xmlns:wps="http://schemas.microsoft.com/office/word/2010/wordprocessingShape" xmlns:wpi="http://schemas.microsoft.com/office/word/2010/wordprocessingInk" xmlns:wpg="http://schemas.microsoft.com/office/word/2010/wordprocessingGroup" xmlns:w14="http://schemas.microsoft.com/office/word/2010/wordml" xmlns:w="http://schemas.openxmlformats.org/wordprocessingml/2006/main" xmlns:w10="urn:schemas-microsoft-com:office:word" xmlns:wp14="http://schemas.microsoft.com/office/word/2010/wordprocessingDrawing" xmlns:v="urn:schemas-microsoft-com:vml" xmlns:o="urn:schemas-microsoft-com:office:office" xmlns:mv="urn:schemas-microsoft-com:mac:vml" xmlns:mc="http://schemas.openxmlformats.org/markup-compatibility/2006" xmlns:mo="http://schemas.microsoft.com/office/mac/office/2008/main" xmlns:wpc="http://schemas.microsoft.com/office/word/2010/wordprocessingCanvas" xmlns="" val="0"/>
                         </a:ext>
                       </a:extLst>
                     </a:blip>
@@ -6574,7 +6678,7 @@
                     <a:blip r:embed="rId24">
                       <a:extLst>
                         <a:ext uri="{28A0092B-C50C-407E-A947-70E740481C1C}">
-                          <a14:useLocalDpi xmlns="" xmlns:wpc="http://schemas.microsoft.com/office/word/2010/wordprocessingCanvas" xmlns:mo="http://schemas.microsoft.com/office/mac/office/2008/main" xmlns:mc="http://schemas.openxmlformats.org/markup-compatibility/2006" xmlns:mv="urn:schemas-microsoft-com:mac:vml" xmlns:o="urn:schemas-microsoft-com:office:office" xmlns:v="urn:schemas-microsoft-com:vml" xmlns:wp14="http://schemas.microsoft.com/office/word/2010/wordprocessingDrawing" xmlns:w10="urn:schemas-microsoft-com:office:word" xmlns:w="http://schemas.openxmlformats.org/wordprocessingml/2006/main" xmlns:w14="http://schemas.microsoft.com/office/word/2010/wordml" xmlns:wpg="http://schemas.microsoft.com/office/word/2010/wordprocessingGroup" xmlns:wpi="http://schemas.microsoft.com/office/word/2010/wordprocessingInk" xmlns:wps="http://schemas.microsoft.com/office/word/2010/wordprocessingShape" xmlns:a14="http://schemas.microsoft.com/office/drawing/2010/main" val="0"/>
+                          <a14:useLocalDpi xmlns:a14="http://schemas.microsoft.com/office/drawing/2010/main" xmlns:wps="http://schemas.microsoft.com/office/word/2010/wordprocessingShape" xmlns:wpi="http://schemas.microsoft.com/office/word/2010/wordprocessingInk" xmlns:wpg="http://schemas.microsoft.com/office/word/2010/wordprocessingGroup" xmlns:w14="http://schemas.microsoft.com/office/word/2010/wordml" xmlns:w="http://schemas.openxmlformats.org/wordprocessingml/2006/main" xmlns:w10="urn:schemas-microsoft-com:office:word" xmlns:wp14="http://schemas.microsoft.com/office/word/2010/wordprocessingDrawing" xmlns:v="urn:schemas-microsoft-com:vml" xmlns:o="urn:schemas-microsoft-com:office:office" xmlns:mv="urn:schemas-microsoft-com:mac:vml" xmlns:mc="http://schemas.openxmlformats.org/markup-compatibility/2006" xmlns:mo="http://schemas.microsoft.com/office/mac/office/2008/main" xmlns:wpc="http://schemas.microsoft.com/office/word/2010/wordprocessingCanvas" xmlns="" val="0"/>
                         </a:ext>
                       </a:extLst>
                     </a:blip>
@@ -6631,7 +6735,7 @@
                     <a:blip r:embed="rId25">
                       <a:extLst>
                         <a:ext uri="{28A0092B-C50C-407E-A947-70E740481C1C}">
-                          <a14:useLocalDpi xmlns="" xmlns:wpc="http://schemas.microsoft.com/office/word/2010/wordprocessingCanvas" xmlns:mo="http://schemas.microsoft.com/office/mac/office/2008/main" xmlns:mc="http://schemas.openxmlformats.org/markup-compatibility/2006" xmlns:mv="urn:schemas-microsoft-com:mac:vml" xmlns:o="urn:schemas-microsoft-com:office:office" xmlns:v="urn:schemas-microsoft-com:vml" xmlns:wp14="http://schemas.microsoft.com/office/word/2010/wordprocessingDrawing" xmlns:w10="urn:schemas-microsoft-com:office:word" xmlns:w="http://schemas.openxmlformats.org/wordprocessingml/2006/main" xmlns:w14="http://schemas.microsoft.com/office/word/2010/wordml" xmlns:wpg="http://schemas.microsoft.com/office/word/2010/wordprocessingGroup" xmlns:wpi="http://schemas.microsoft.com/office/word/2010/wordprocessingInk" xmlns:wps="http://schemas.microsoft.com/office/word/2010/wordprocessingShape" xmlns:a14="http://schemas.microsoft.com/office/drawing/2010/main" val="0"/>
+                          <a14:useLocalDpi xmlns:a14="http://schemas.microsoft.com/office/drawing/2010/main" xmlns:wps="http://schemas.microsoft.com/office/word/2010/wordprocessingShape" xmlns:wpi="http://schemas.microsoft.com/office/word/2010/wordprocessingInk" xmlns:wpg="http://schemas.microsoft.com/office/word/2010/wordprocessingGroup" xmlns:w14="http://schemas.microsoft.com/office/word/2010/wordml" xmlns:w="http://schemas.openxmlformats.org/wordprocessingml/2006/main" xmlns:w10="urn:schemas-microsoft-com:office:word" xmlns:wp14="http://schemas.microsoft.com/office/word/2010/wordprocessingDrawing" xmlns:v="urn:schemas-microsoft-com:vml" xmlns:o="urn:schemas-microsoft-com:office:office" xmlns:mv="urn:schemas-microsoft-com:mac:vml" xmlns:mc="http://schemas.openxmlformats.org/markup-compatibility/2006" xmlns:mo="http://schemas.microsoft.com/office/mac/office/2008/main" xmlns:wpc="http://schemas.microsoft.com/office/word/2010/wordprocessingCanvas" xmlns="" val="0"/>
                         </a:ext>
                       </a:extLst>
                     </a:blip>
@@ -6664,7 +6768,7 @@
       <w:pPr>
         <w:pStyle w:val="Illustracionsnumerades"/>
       </w:pPr>
-      <w:bookmarkStart w:id="16" w:name="_Toc338959746"/>
+      <w:bookmarkStart w:id="16" w:name="_Toc339036891"/>
       <w:r>
         <w:t xml:space="preserve">Pantalles de pràctica amb flashcards. Captures corresponents a </w:t>
       </w:r>
@@ -6719,7 +6823,7 @@
       <w:pPr>
         <w:pStyle w:val="Ttulo2"/>
       </w:pPr>
-      <w:bookmarkStart w:id="17" w:name="_Toc338959722"/>
+      <w:bookmarkStart w:id="17" w:name="_Toc339041091"/>
       <w:r>
         <w:t>À</w:t>
       </w:r>
@@ -6783,7 +6887,7 @@
                     <a:blip r:embed="rId28">
                       <a:extLst>
                         <a:ext uri="{28A0092B-C50C-407E-A947-70E740481C1C}">
-                          <a14:useLocalDpi xmlns="" xmlns:wpc="http://schemas.microsoft.com/office/word/2010/wordprocessingCanvas" xmlns:mo="http://schemas.microsoft.com/office/mac/office/2008/main" xmlns:mc="http://schemas.openxmlformats.org/markup-compatibility/2006" xmlns:mv="urn:schemas-microsoft-com:mac:vml" xmlns:o="urn:schemas-microsoft-com:office:office" xmlns:v="urn:schemas-microsoft-com:vml" xmlns:wp14="http://schemas.microsoft.com/office/word/2010/wordprocessingDrawing" xmlns:w10="urn:schemas-microsoft-com:office:word" xmlns:w="http://schemas.openxmlformats.org/wordprocessingml/2006/main" xmlns:w14="http://schemas.microsoft.com/office/word/2010/wordml" xmlns:wpg="http://schemas.microsoft.com/office/word/2010/wordprocessingGroup" xmlns:wpi="http://schemas.microsoft.com/office/word/2010/wordprocessingInk" xmlns:wps="http://schemas.microsoft.com/office/word/2010/wordprocessingShape" xmlns:a14="http://schemas.microsoft.com/office/drawing/2010/main" val="0"/>
+                          <a14:useLocalDpi xmlns:a14="http://schemas.microsoft.com/office/drawing/2010/main" xmlns:wps="http://schemas.microsoft.com/office/word/2010/wordprocessingShape" xmlns:wpi="http://schemas.microsoft.com/office/word/2010/wordprocessingInk" xmlns:wpg="http://schemas.microsoft.com/office/word/2010/wordprocessingGroup" xmlns:w14="http://schemas.microsoft.com/office/word/2010/wordml" xmlns:w="http://schemas.openxmlformats.org/wordprocessingml/2006/main" xmlns:w10="urn:schemas-microsoft-com:office:word" xmlns:wp14="http://schemas.microsoft.com/office/word/2010/wordprocessingDrawing" xmlns:v="urn:schemas-microsoft-com:vml" xmlns:o="urn:schemas-microsoft-com:office:office" xmlns:mv="urn:schemas-microsoft-com:mac:vml" xmlns:mc="http://schemas.openxmlformats.org/markup-compatibility/2006" xmlns:mo="http://schemas.microsoft.com/office/mac/office/2008/main" xmlns:wpc="http://schemas.microsoft.com/office/word/2010/wordprocessingCanvas" xmlns="" val="0"/>
                         </a:ext>
                       </a:extLst>
                     </a:blip>
@@ -6840,7 +6944,7 @@
                     <a:blip r:embed="rId29">
                       <a:extLst>
                         <a:ext uri="{28A0092B-C50C-407E-A947-70E740481C1C}">
-                          <a14:useLocalDpi xmlns="" xmlns:wpc="http://schemas.microsoft.com/office/word/2010/wordprocessingCanvas" xmlns:mo="http://schemas.microsoft.com/office/mac/office/2008/main" xmlns:mc="http://schemas.openxmlformats.org/markup-compatibility/2006" xmlns:mv="urn:schemas-microsoft-com:mac:vml" xmlns:o="urn:schemas-microsoft-com:office:office" xmlns:v="urn:schemas-microsoft-com:vml" xmlns:wp14="http://schemas.microsoft.com/office/word/2010/wordprocessingDrawing" xmlns:w10="urn:schemas-microsoft-com:office:word" xmlns:w="http://schemas.openxmlformats.org/wordprocessingml/2006/main" xmlns:w14="http://schemas.microsoft.com/office/word/2010/wordml" xmlns:wpg="http://schemas.microsoft.com/office/word/2010/wordprocessingGroup" xmlns:wpi="http://schemas.microsoft.com/office/word/2010/wordprocessingInk" xmlns:wps="http://schemas.microsoft.com/office/word/2010/wordprocessingShape" xmlns:a14="http://schemas.microsoft.com/office/drawing/2010/main" val="0"/>
+                          <a14:useLocalDpi xmlns:a14="http://schemas.microsoft.com/office/drawing/2010/main" xmlns:wps="http://schemas.microsoft.com/office/word/2010/wordprocessingShape" xmlns:wpi="http://schemas.microsoft.com/office/word/2010/wordprocessingInk" xmlns:wpg="http://schemas.microsoft.com/office/word/2010/wordprocessingGroup" xmlns:w14="http://schemas.microsoft.com/office/word/2010/wordml" xmlns:w="http://schemas.openxmlformats.org/wordprocessingml/2006/main" xmlns:w10="urn:schemas-microsoft-com:office:word" xmlns:wp14="http://schemas.microsoft.com/office/word/2010/wordprocessingDrawing" xmlns:v="urn:schemas-microsoft-com:vml" xmlns:o="urn:schemas-microsoft-com:office:office" xmlns:mv="urn:schemas-microsoft-com:mac:vml" xmlns:mc="http://schemas.openxmlformats.org/markup-compatibility/2006" xmlns:mo="http://schemas.microsoft.com/office/mac/office/2008/main" xmlns:wpc="http://schemas.microsoft.com/office/word/2010/wordprocessingCanvas" xmlns="" val="0"/>
                         </a:ext>
                       </a:extLst>
                     </a:blip>
@@ -6897,7 +7001,7 @@
                     <a:blip r:embed="rId30">
                       <a:extLst>
                         <a:ext uri="{28A0092B-C50C-407E-A947-70E740481C1C}">
-                          <a14:useLocalDpi xmlns="" xmlns:wpc="http://schemas.microsoft.com/office/word/2010/wordprocessingCanvas" xmlns:mo="http://schemas.microsoft.com/office/mac/office/2008/main" xmlns:mc="http://schemas.openxmlformats.org/markup-compatibility/2006" xmlns:mv="urn:schemas-microsoft-com:mac:vml" xmlns:o="urn:schemas-microsoft-com:office:office" xmlns:v="urn:schemas-microsoft-com:vml" xmlns:wp14="http://schemas.microsoft.com/office/word/2010/wordprocessingDrawing" xmlns:w10="urn:schemas-microsoft-com:office:word" xmlns:w="http://schemas.openxmlformats.org/wordprocessingml/2006/main" xmlns:w14="http://schemas.microsoft.com/office/word/2010/wordml" xmlns:wpg="http://schemas.microsoft.com/office/word/2010/wordprocessingGroup" xmlns:wpi="http://schemas.microsoft.com/office/word/2010/wordprocessingInk" xmlns:wps="http://schemas.microsoft.com/office/word/2010/wordprocessingShape" xmlns:a14="http://schemas.microsoft.com/office/drawing/2010/main" val="0"/>
+                          <a14:useLocalDpi xmlns:a14="http://schemas.microsoft.com/office/drawing/2010/main" xmlns:wps="http://schemas.microsoft.com/office/word/2010/wordprocessingShape" xmlns:wpi="http://schemas.microsoft.com/office/word/2010/wordprocessingInk" xmlns:wpg="http://schemas.microsoft.com/office/word/2010/wordprocessingGroup" xmlns:w14="http://schemas.microsoft.com/office/word/2010/wordml" xmlns:w="http://schemas.openxmlformats.org/wordprocessingml/2006/main" xmlns:w10="urn:schemas-microsoft-com:office:word" xmlns:wp14="http://schemas.microsoft.com/office/word/2010/wordprocessingDrawing" xmlns:v="urn:schemas-microsoft-com:vml" xmlns:o="urn:schemas-microsoft-com:office:office" xmlns:mv="urn:schemas-microsoft-com:mac:vml" xmlns:mc="http://schemas.openxmlformats.org/markup-compatibility/2006" xmlns:mo="http://schemas.microsoft.com/office/mac/office/2008/main" xmlns:wpc="http://schemas.microsoft.com/office/word/2010/wordprocessingCanvas" xmlns="" val="0"/>
                         </a:ext>
                       </a:extLst>
                     </a:blip>
@@ -6930,7 +7034,7 @@
       <w:pPr>
         <w:pStyle w:val="Illustracionsnumerades"/>
       </w:pPr>
-      <w:bookmarkStart w:id="18" w:name="_Toc338959747"/>
+      <w:bookmarkStart w:id="18" w:name="_Toc339036892"/>
       <w:r>
         <w:t xml:space="preserve">Pantalles de pràctica amb àudio. Inclouen tant la possibilitat d’escoltar com sona una paraula, com la possibilitat de gravar la pròpia veu i re-escoltar-la posteriorment. Les captures mostrades corresponen a l’aplicació </w:t>
       </w:r>
@@ -6963,7 +7067,7 @@
       <w:pPr>
         <w:pStyle w:val="Ttulo2"/>
       </w:pPr>
-      <w:bookmarkStart w:id="19" w:name="_Toc338959723"/>
+      <w:bookmarkStart w:id="19" w:name="_Toc339041092"/>
       <w:r>
         <w:t>Pràctica de Traços</w:t>
       </w:r>
@@ -7023,7 +7127,7 @@
                     <a:blip r:embed="rId32">
                       <a:extLst>
                         <a:ext uri="{28A0092B-C50C-407E-A947-70E740481C1C}">
-                          <a14:useLocalDpi xmlns="" xmlns:wpc="http://schemas.microsoft.com/office/word/2010/wordprocessingCanvas" xmlns:mo="http://schemas.microsoft.com/office/mac/office/2008/main" xmlns:mc="http://schemas.openxmlformats.org/markup-compatibility/2006" xmlns:mv="urn:schemas-microsoft-com:mac:vml" xmlns:o="urn:schemas-microsoft-com:office:office" xmlns:v="urn:schemas-microsoft-com:vml" xmlns:wp14="http://schemas.microsoft.com/office/word/2010/wordprocessingDrawing" xmlns:w10="urn:schemas-microsoft-com:office:word" xmlns:w="http://schemas.openxmlformats.org/wordprocessingml/2006/main" xmlns:w14="http://schemas.microsoft.com/office/word/2010/wordml" xmlns:wpg="http://schemas.microsoft.com/office/word/2010/wordprocessingGroup" xmlns:wpi="http://schemas.microsoft.com/office/word/2010/wordprocessingInk" xmlns:wps="http://schemas.microsoft.com/office/word/2010/wordprocessingShape" xmlns:a14="http://schemas.microsoft.com/office/drawing/2010/main" val="0"/>
+                          <a14:useLocalDpi xmlns:a14="http://schemas.microsoft.com/office/drawing/2010/main" xmlns:wps="http://schemas.microsoft.com/office/word/2010/wordprocessingShape" xmlns:wpi="http://schemas.microsoft.com/office/word/2010/wordprocessingInk" xmlns:wpg="http://schemas.microsoft.com/office/word/2010/wordprocessingGroup" xmlns:w14="http://schemas.microsoft.com/office/word/2010/wordml" xmlns:w="http://schemas.openxmlformats.org/wordprocessingml/2006/main" xmlns:w10="urn:schemas-microsoft-com:office:word" xmlns:wp14="http://schemas.microsoft.com/office/word/2010/wordprocessingDrawing" xmlns:v="urn:schemas-microsoft-com:vml" xmlns:o="urn:schemas-microsoft-com:office:office" xmlns:mv="urn:schemas-microsoft-com:mac:vml" xmlns:mc="http://schemas.openxmlformats.org/markup-compatibility/2006" xmlns:mo="http://schemas.microsoft.com/office/mac/office/2008/main" xmlns:wpc="http://schemas.microsoft.com/office/word/2010/wordprocessingCanvas" xmlns="" val="0"/>
                         </a:ext>
                       </a:extLst>
                     </a:blip>
@@ -7080,7 +7184,7 @@
                     <a:blip r:embed="rId33">
                       <a:extLst>
                         <a:ext uri="{28A0092B-C50C-407E-A947-70E740481C1C}">
-                          <a14:useLocalDpi xmlns="" xmlns:wpc="http://schemas.microsoft.com/office/word/2010/wordprocessingCanvas" xmlns:mo="http://schemas.microsoft.com/office/mac/office/2008/main" xmlns:mc="http://schemas.openxmlformats.org/markup-compatibility/2006" xmlns:mv="urn:schemas-microsoft-com:mac:vml" xmlns:o="urn:schemas-microsoft-com:office:office" xmlns:v="urn:schemas-microsoft-com:vml" xmlns:wp14="http://schemas.microsoft.com/office/word/2010/wordprocessingDrawing" xmlns:w10="urn:schemas-microsoft-com:office:word" xmlns:w="http://schemas.openxmlformats.org/wordprocessingml/2006/main" xmlns:w14="http://schemas.microsoft.com/office/word/2010/wordml" xmlns:wpg="http://schemas.microsoft.com/office/word/2010/wordprocessingGroup" xmlns:wpi="http://schemas.microsoft.com/office/word/2010/wordprocessingInk" xmlns:wps="http://schemas.microsoft.com/office/word/2010/wordprocessingShape" xmlns:a14="http://schemas.microsoft.com/office/drawing/2010/main" val="0"/>
+                          <a14:useLocalDpi xmlns:a14="http://schemas.microsoft.com/office/drawing/2010/main" xmlns:wps="http://schemas.microsoft.com/office/word/2010/wordprocessingShape" xmlns:wpi="http://schemas.microsoft.com/office/word/2010/wordprocessingInk" xmlns:wpg="http://schemas.microsoft.com/office/word/2010/wordprocessingGroup" xmlns:w14="http://schemas.microsoft.com/office/word/2010/wordml" xmlns:w="http://schemas.openxmlformats.org/wordprocessingml/2006/main" xmlns:w10="urn:schemas-microsoft-com:office:word" xmlns:wp14="http://schemas.microsoft.com/office/word/2010/wordprocessingDrawing" xmlns:v="urn:schemas-microsoft-com:vml" xmlns:o="urn:schemas-microsoft-com:office:office" xmlns:mv="urn:schemas-microsoft-com:mac:vml" xmlns:mc="http://schemas.openxmlformats.org/markup-compatibility/2006" xmlns:mo="http://schemas.microsoft.com/office/mac/office/2008/main" xmlns:wpc="http://schemas.microsoft.com/office/word/2010/wordprocessingCanvas" xmlns="" val="0"/>
                         </a:ext>
                       </a:extLst>
                     </a:blip>
@@ -7113,7 +7217,7 @@
       <w:pPr>
         <w:pStyle w:val="Illustracionsnumerades"/>
       </w:pPr>
-      <w:bookmarkStart w:id="20" w:name="_Toc338959748"/>
+      <w:bookmarkStart w:id="20" w:name="_Toc339036893"/>
       <w:r>
         <w:lastRenderedPageBreak/>
         <w:t xml:space="preserve">Pantalles Per la pràctica amb els traços del llenguatge japonès. En aquest cas es l’aplicació es limita a ensenyar l’ordre i manera d’execució dels traços. Captures extretes de l’aplicació </w:t>
@@ -7173,7 +7277,7 @@
                     <a:blip r:embed="rId35">
                       <a:extLst>
                         <a:ext uri="{28A0092B-C50C-407E-A947-70E740481C1C}">
-                          <a14:useLocalDpi xmlns="" xmlns:wpc="http://schemas.microsoft.com/office/word/2010/wordprocessingCanvas" xmlns:mo="http://schemas.microsoft.com/office/mac/office/2008/main" xmlns:mc="http://schemas.openxmlformats.org/markup-compatibility/2006" xmlns:mv="urn:schemas-microsoft-com:mac:vml" xmlns:o="urn:schemas-microsoft-com:office:office" xmlns:v="urn:schemas-microsoft-com:vml" xmlns:wp14="http://schemas.microsoft.com/office/word/2010/wordprocessingDrawing" xmlns:w10="urn:schemas-microsoft-com:office:word" xmlns:w="http://schemas.openxmlformats.org/wordprocessingml/2006/main" xmlns:w14="http://schemas.microsoft.com/office/word/2010/wordml" xmlns:wpg="http://schemas.microsoft.com/office/word/2010/wordprocessingGroup" xmlns:wpi="http://schemas.microsoft.com/office/word/2010/wordprocessingInk" xmlns:wps="http://schemas.microsoft.com/office/word/2010/wordprocessingShape" xmlns:a14="http://schemas.microsoft.com/office/drawing/2010/main" val="0"/>
+                          <a14:useLocalDpi xmlns:a14="http://schemas.microsoft.com/office/drawing/2010/main" xmlns:wps="http://schemas.microsoft.com/office/word/2010/wordprocessingShape" xmlns:wpi="http://schemas.microsoft.com/office/word/2010/wordprocessingInk" xmlns:wpg="http://schemas.microsoft.com/office/word/2010/wordprocessingGroup" xmlns:w14="http://schemas.microsoft.com/office/word/2010/wordml" xmlns:w="http://schemas.openxmlformats.org/wordprocessingml/2006/main" xmlns:w10="urn:schemas-microsoft-com:office:word" xmlns:wp14="http://schemas.microsoft.com/office/word/2010/wordprocessingDrawing" xmlns:v="urn:schemas-microsoft-com:vml" xmlns:o="urn:schemas-microsoft-com:office:office" xmlns:mv="urn:schemas-microsoft-com:mac:vml" xmlns:mc="http://schemas.openxmlformats.org/markup-compatibility/2006" xmlns:mo="http://schemas.microsoft.com/office/mac/office/2008/main" xmlns:wpc="http://schemas.microsoft.com/office/word/2010/wordprocessingCanvas" xmlns="" val="0"/>
                         </a:ext>
                       </a:extLst>
                     </a:blip>
@@ -7233,7 +7337,7 @@
                     <a:blip r:embed="rId36">
                       <a:extLst>
                         <a:ext uri="{28A0092B-C50C-407E-A947-70E740481C1C}">
-                          <a14:useLocalDpi xmlns="" xmlns:wpc="http://schemas.microsoft.com/office/word/2010/wordprocessingCanvas" xmlns:mo="http://schemas.microsoft.com/office/mac/office/2008/main" xmlns:mc="http://schemas.openxmlformats.org/markup-compatibility/2006" xmlns:mv="urn:schemas-microsoft-com:mac:vml" xmlns:o="urn:schemas-microsoft-com:office:office" xmlns:v="urn:schemas-microsoft-com:vml" xmlns:wp14="http://schemas.microsoft.com/office/word/2010/wordprocessingDrawing" xmlns:w10="urn:schemas-microsoft-com:office:word" xmlns:w="http://schemas.openxmlformats.org/wordprocessingml/2006/main" xmlns:w14="http://schemas.microsoft.com/office/word/2010/wordml" xmlns:wpg="http://schemas.microsoft.com/office/word/2010/wordprocessingGroup" xmlns:wpi="http://schemas.microsoft.com/office/word/2010/wordprocessingInk" xmlns:wps="http://schemas.microsoft.com/office/word/2010/wordprocessingShape" xmlns:a14="http://schemas.microsoft.com/office/drawing/2010/main" val="0"/>
+                          <a14:useLocalDpi xmlns:a14="http://schemas.microsoft.com/office/drawing/2010/main" xmlns:wps="http://schemas.microsoft.com/office/word/2010/wordprocessingShape" xmlns:wpi="http://schemas.microsoft.com/office/word/2010/wordprocessingInk" xmlns:wpg="http://schemas.microsoft.com/office/word/2010/wordprocessingGroup" xmlns:w14="http://schemas.microsoft.com/office/word/2010/wordml" xmlns:w="http://schemas.openxmlformats.org/wordprocessingml/2006/main" xmlns:w10="urn:schemas-microsoft-com:office:word" xmlns:wp14="http://schemas.microsoft.com/office/word/2010/wordprocessingDrawing" xmlns:v="urn:schemas-microsoft-com:vml" xmlns:o="urn:schemas-microsoft-com:office:office" xmlns:mv="urn:schemas-microsoft-com:mac:vml" xmlns:mc="http://schemas.openxmlformats.org/markup-compatibility/2006" xmlns:mo="http://schemas.microsoft.com/office/mac/office/2008/main" xmlns:wpc="http://schemas.microsoft.com/office/word/2010/wordprocessingCanvas" xmlns="" val="0"/>
                         </a:ext>
                       </a:extLst>
                     </a:blip>
@@ -7273,7 +7377,7 @@
           <w:color w:val="266187"/>
         </w:rPr>
       </w:pPr>
-      <w:bookmarkStart w:id="21" w:name="_Toc338959749"/>
+      <w:bookmarkStart w:id="21" w:name="_Toc339036894"/>
       <w:r>
         <w:t xml:space="preserve">Pantalles Per la pràctica amb els traços del llenguatge japonès. Aquesta aplicació va una mica més enllà, i és més interactiva, de manera que avalua la pràctica de l’usuari, posant nota a l’execució dels traços d’un caràcter. Les captures s’han extret de l’aplicació </w:t>
       </w:r>
@@ -7318,7 +7422,7 @@
       <w:pPr>
         <w:pStyle w:val="Ttulo1"/>
       </w:pPr>
-      <w:bookmarkStart w:id="22" w:name="_Toc338959724"/>
+      <w:bookmarkStart w:id="22" w:name="_Toc339041093"/>
       <w:r>
         <w:lastRenderedPageBreak/>
         <w:t>Metodologia de treball</w:t>
@@ -7552,6 +7656,65 @@
         <w:t>.</w:t>
       </w:r>
     </w:p>
+    <w:p/>
+    <w:p>
+      <w:r>
+        <w:rPr>
+          <w:noProof/>
+          <w:lang w:val="es-ES" w:eastAsia="es-ES" w:bidi="ar-SA"/>
+        </w:rPr>
+        <w:drawing>
+          <wp:inline distT="0" distB="0" distL="0" distR="0">
+            <wp:extent cx="5400040" cy="1553210"/>
+            <wp:effectExtent l="19050" t="19050" r="10160" b="27940"/>
+            <wp:docPr id="15" name="14 Imagen" descr="kanban.png"/>
+            <wp:cNvGraphicFramePr>
+              <a:graphicFrameLocks xmlns:a="http://schemas.openxmlformats.org/drawingml/2006/main" noChangeAspect="1"/>
+            </wp:cNvGraphicFramePr>
+            <a:graphic xmlns:a="http://schemas.openxmlformats.org/drawingml/2006/main">
+              <a:graphicData uri="http://schemas.openxmlformats.org/drawingml/2006/picture">
+                <pic:pic xmlns:pic="http://schemas.openxmlformats.org/drawingml/2006/picture">
+                  <pic:nvPicPr>
+                    <pic:cNvPr id="0" name="kanban.png"/>
+                    <pic:cNvPicPr/>
+                  </pic:nvPicPr>
+                  <pic:blipFill>
+                    <a:blip r:embed="rId38"/>
+                    <a:stretch>
+                      <a:fillRect/>
+                    </a:stretch>
+                  </pic:blipFill>
+                  <pic:spPr>
+                    <a:xfrm>
+                      <a:off x="0" y="0"/>
+                      <a:ext cx="5400040" cy="1553210"/>
+                    </a:xfrm>
+                    <a:prstGeom prst="rect">
+                      <a:avLst/>
+                    </a:prstGeom>
+                    <a:ln>
+                      <a:solidFill>
+                        <a:schemeClr val="accent1"/>
+                      </a:solidFill>
+                    </a:ln>
+                  </pic:spPr>
+                </pic:pic>
+              </a:graphicData>
+            </a:graphic>
+          </wp:inline>
+        </w:drawing>
+      </w:r>
+    </w:p>
+    <w:p>
+      <w:pPr>
+        <w:pStyle w:val="Illustracionsnumerades"/>
+      </w:pPr>
+      <w:bookmarkStart w:id="23" w:name="_Toc339036895"/>
+      <w:r>
+        <w:t>Exemple de panell Kanban</w:t>
+      </w:r>
+      <w:bookmarkEnd w:id="23"/>
+    </w:p>
     <w:p>
       <w:pPr>
         <w:jc w:val="left"/>
@@ -7571,22 +7734,22 @@
       <w:pPr>
         <w:pStyle w:val="Ttulo1"/>
       </w:pPr>
-      <w:bookmarkStart w:id="23" w:name="_Toc338959725"/>
+      <w:bookmarkStart w:id="24" w:name="_Toc339041094"/>
       <w:r>
         <w:lastRenderedPageBreak/>
         <w:t>Anàlisi i disseny</w:t>
       </w:r>
-      <w:bookmarkEnd w:id="23"/>
+      <w:bookmarkEnd w:id="24"/>
     </w:p>
     <w:p>
       <w:pPr>
         <w:pStyle w:val="Ttulo2"/>
       </w:pPr>
-      <w:bookmarkStart w:id="24" w:name="_Toc338959726"/>
+      <w:bookmarkStart w:id="25" w:name="_Toc339041095"/>
       <w:r>
         <w:t>Tecnologia</w:t>
       </w:r>
-      <w:bookmarkEnd w:id="24"/>
+      <w:bookmarkEnd w:id="25"/>
     </w:p>
     <w:p>
       <w:pPr>
@@ -7632,7 +7795,25 @@
         <w:t>marc de treball que permet al desenvolupador construir</w:t>
       </w:r>
       <w:r>
-        <w:t xml:space="preserve"> aplicacions que funcionin en iOS, Android, BlackBerry, Kindle Fire, etc.</w:t>
+        <w:t xml:space="preserve"> aplicacions</w:t>
+      </w:r>
+      <w:r>
+        <w:t xml:space="preserve"> que funcionin en</w:t>
+      </w:r>
+      <w:r>
+        <w:t xml:space="preserve"> els sistemes operatius</w:t>
+      </w:r>
+      <w:r>
+        <w:t xml:space="preserve"> iOS o Android, i en dispositius tan variats com </w:t>
+      </w:r>
+      <w:r>
+        <w:t>BlackBerry, Kindle Fire,</w:t>
+      </w:r>
+      <w:r>
+        <w:t xml:space="preserve"> iPad, Nexus 7,</w:t>
+      </w:r>
+      <w:r>
+        <w:t xml:space="preserve"> etc.</w:t>
       </w:r>
     </w:p>
     <w:p>
@@ -7662,7 +7843,7 @@
                     </pic:cNvPicPr>
                   </pic:nvPicPr>
                   <pic:blipFill>
-                    <a:blip r:embed="rId38"/>
+                    <a:blip r:embed="rId39"/>
                     <a:srcRect/>
                     <a:stretch>
                       <a:fillRect/>
@@ -7697,11 +7878,11 @@
       <w:pPr>
         <w:pStyle w:val="Illustracionsnumerades"/>
       </w:pPr>
-      <w:bookmarkStart w:id="25" w:name="_Toc338959750"/>
+      <w:bookmarkStart w:id="26" w:name="_Toc339036896"/>
       <w:r>
         <w:t>Framework escollit, el Sencha Touch 2</w:t>
       </w:r>
-      <w:bookmarkEnd w:id="25"/>
+      <w:bookmarkEnd w:id="26"/>
     </w:p>
     <w:p>
       <w:pPr>
@@ -7771,7 +7952,7 @@
                     </pic:cNvPicPr>
                   </pic:nvPicPr>
                   <pic:blipFill>
-                    <a:blip r:embed="rId39"/>
+                    <a:blip r:embed="rId40"/>
                     <a:srcRect/>
                     <a:stretch>
                       <a:fillRect/>
@@ -7806,11 +7987,11 @@
       <w:pPr>
         <w:pStyle w:val="Illustracionsnumerades"/>
       </w:pPr>
-      <w:bookmarkStart w:id="26" w:name="_Toc338959751"/>
+      <w:bookmarkStart w:id="27" w:name="_Toc339036897"/>
       <w:r>
         <w:t>Llenguatges usats per a l’elaboració del projecte</w:t>
       </w:r>
-      <w:bookmarkEnd w:id="26"/>
+      <w:bookmarkEnd w:id="27"/>
     </w:p>
     <w:p>
       <w:pPr>
@@ -7902,7 +8083,7 @@
                     </pic:cNvPicPr>
                   </pic:nvPicPr>
                   <pic:blipFill>
-                    <a:blip r:embed="rId40"/>
+                    <a:blip r:embed="rId41"/>
                     <a:srcRect/>
                     <a:stretch>
                       <a:fillRect/>
@@ -7937,16 +8118,32 @@
       <w:pPr>
         <w:pStyle w:val="Illustracionsnumerades"/>
       </w:pPr>
-      <w:bookmarkStart w:id="27" w:name="_Toc338959752"/>
+      <w:bookmarkStart w:id="28" w:name="_Toc339036898"/>
       <w:r>
         <w:t>Servidor escollit, pur JavaScript</w:t>
       </w:r>
-      <w:bookmarkEnd w:id="27"/>
+      <w:bookmarkEnd w:id="28"/>
     </w:p>
     <w:p>
       <w:pPr>
         <w:ind w:firstLine="709"/>
       </w:pPr>
+    </w:p>
+    <w:p>
+      <w:pPr>
+        <w:ind w:firstLine="709"/>
+      </w:pPr>
+      <w:r>
+        <w:t>La base de dades que utilitzarem per guardar certs objectes serà MySQL (versió 5.5 o superior)</w:t>
+      </w:r>
+      <w:r>
+        <w:t>.</w:t>
+      </w:r>
+    </w:p>
+    <w:p>
+      <w:pPr>
+        <w:ind w:firstLine="709"/>
+      </w:pPr>
       <w:r>
         <w:t>Per últi</w:t>
       </w:r>
@@ -7982,7 +8179,7 @@
       </w:r>
     </w:p>
     <w:p>
-      <w:hyperlink r:id="rId41" w:history="1">
+      <w:hyperlink r:id="rId42" w:history="1">
         <w:r>
           <w:rPr>
             <w:rStyle w:val="Hipervnculo"/>
@@ -8018,7 +8215,7 @@
                     </pic:cNvPicPr>
                   </pic:nvPicPr>
                   <pic:blipFill>
-                    <a:blip r:embed="rId42"/>
+                    <a:blip r:embed="rId43"/>
                     <a:srcRect/>
                     <a:stretch>
                       <a:fillRect/>
@@ -8053,21 +8250,21 @@
       <w:pPr>
         <w:pStyle w:val="Illustracionsnumerades"/>
       </w:pPr>
-      <w:bookmarkStart w:id="28" w:name="_Toc338959753"/>
+      <w:bookmarkStart w:id="29" w:name="_Toc339036899"/>
       <w:r>
         <w:t>Sistema de control de versions del nostre projecte</w:t>
       </w:r>
-      <w:bookmarkEnd w:id="28"/>
+      <w:bookmarkEnd w:id="29"/>
     </w:p>
     <w:p>
       <w:pPr>
         <w:pStyle w:val="Ttulo2"/>
       </w:pPr>
-      <w:bookmarkStart w:id="29" w:name="_Toc338959727"/>
+      <w:bookmarkStart w:id="30" w:name="_Toc339041096"/>
       <w:r>
         <w:t>Arquitectura del sistema</w:t>
       </w:r>
-      <w:bookmarkEnd w:id="29"/>
+      <w:bookmarkEnd w:id="30"/>
     </w:p>
     <w:p>
       <w:pPr>
@@ -8130,7 +8327,7 @@
                     </pic:cNvPicPr>
                   </pic:nvPicPr>
                   <pic:blipFill>
-                    <a:blip r:embed="rId43"/>
+                    <a:blip r:embed="rId44"/>
                     <a:srcRect/>
                     <a:stretch>
                       <a:fillRect/>
@@ -8165,11 +8362,11 @@
       <w:pPr>
         <w:pStyle w:val="Illustracionsnumerades"/>
       </w:pPr>
-      <w:bookmarkStart w:id="30" w:name="_Toc338959754"/>
+      <w:bookmarkStart w:id="31" w:name="_Toc339036900"/>
       <w:r>
         <w:t>Model Vista Controlador (MVC) del framework Sencha Touch</w:t>
       </w:r>
-      <w:bookmarkEnd w:id="30"/>
+      <w:bookmarkEnd w:id="31"/>
     </w:p>
     <w:p>
       <w:pPr>
@@ -8186,6 +8383,7 @@
         <w:rPr>
           <w:iCs/>
         </w:rPr>
+        <w:lastRenderedPageBreak/>
         <w:t xml:space="preserve">Una capa </w:t>
       </w:r>
       <w:r>
@@ -8223,7 +8421,6 @@
         <w:rPr>
           <w:iCs/>
         </w:rPr>
-        <w:lastRenderedPageBreak/>
         <w:t xml:space="preserve">Una capa </w:t>
       </w:r>
       <w:r>
@@ -8376,14 +8573,14 @@
       <w:pPr>
         <w:pStyle w:val="Ttulo2"/>
       </w:pPr>
-      <w:bookmarkStart w:id="31" w:name="_Toc338959728"/>
+      <w:bookmarkStart w:id="32" w:name="_Toc339041097"/>
       <w:r>
         <w:t>Disseny preliminar de</w:t>
       </w:r>
       <w:r>
         <w:t>l mòdul client</w:t>
       </w:r>
-      <w:bookmarkEnd w:id="31"/>
+      <w:bookmarkEnd w:id="32"/>
     </w:p>
     <w:p>
       <w:pPr>
@@ -8412,11 +8609,11 @@
       <w:pPr>
         <w:pStyle w:val="Ttulo3"/>
       </w:pPr>
-      <w:bookmarkStart w:id="32" w:name="_Toc338959729"/>
+      <w:bookmarkStart w:id="33" w:name="_Toc339041098"/>
       <w:r>
         <w:t>Les pantalles del client</w:t>
       </w:r>
-      <w:bookmarkEnd w:id="32"/>
+      <w:bookmarkEnd w:id="33"/>
     </w:p>
     <w:p>
       <w:pPr>
@@ -8448,47 +8645,6 @@
                 <pic:pic xmlns:pic="http://schemas.openxmlformats.org/drawingml/2006/picture">
                   <pic:nvPicPr>
                     <pic:cNvPr id="0" name="Llistes d'estudi.jpg"/>
-                    <pic:cNvPicPr/>
-                  </pic:nvPicPr>
-                  <pic:blipFill>
-                    <a:blip r:embed="rId44"/>
-                    <a:stretch>
-                      <a:fillRect/>
-                    </a:stretch>
-                  </pic:blipFill>
-                  <pic:spPr>
-                    <a:xfrm>
-                      <a:off x="0" y="0"/>
-                      <a:ext cx="2340864" cy="4584192"/>
-                    </a:xfrm>
-                    <a:prstGeom prst="rect">
-                      <a:avLst/>
-                    </a:prstGeom>
-                  </pic:spPr>
-                </pic:pic>
-              </a:graphicData>
-            </a:graphic>
-          </wp:inline>
-        </w:drawing>
-      </w:r>
-      <w:r>
-        <w:rPr>
-          <w:noProof/>
-          <w:lang w:val="es-ES" w:eastAsia="es-ES" w:bidi="ar-SA"/>
-        </w:rPr>
-        <w:drawing>
-          <wp:inline distT="0" distB="0" distL="0" distR="0">
-            <wp:extent cx="2340864" cy="4584192"/>
-            <wp:effectExtent l="19050" t="0" r="2286" b="0"/>
-            <wp:docPr id="21" name="20 Imagen" descr="Llista d'estudi.jpg"/>
-            <wp:cNvGraphicFramePr>
-              <a:graphicFrameLocks xmlns:a="http://schemas.openxmlformats.org/drawingml/2006/main" noChangeAspect="1"/>
-            </wp:cNvGraphicFramePr>
-            <a:graphic xmlns:a="http://schemas.openxmlformats.org/drawingml/2006/main">
-              <a:graphicData uri="http://schemas.openxmlformats.org/drawingml/2006/picture">
-                <pic:pic xmlns:pic="http://schemas.openxmlformats.org/drawingml/2006/picture">
-                  <pic:nvPicPr>
-                    <pic:cNvPr id="0" name="Llista d'estudi.jpg"/>
                     <pic:cNvPicPr/>
                   </pic:nvPicPr>
                   <pic:blipFill>
@@ -8512,35 +8668,16 @@
           </wp:inline>
         </w:drawing>
       </w:r>
-    </w:p>
-    <w:p>
-      <w:pPr>
-        <w:pStyle w:val="Illustracionsnumerades"/>
-      </w:pPr>
-      <w:bookmarkStart w:id="33" w:name="_Toc338959755"/>
-      <w:r>
-        <w:t>Pantalla d’inici de l’aplicació, llistes d’estudi, i pantalla detall de la llista</w:t>
-      </w:r>
-      <w:bookmarkEnd w:id="33"/>
-    </w:p>
-    <w:p>
-      <w:pPr>
-        <w:jc w:val="center"/>
-        <w:rPr>
-          <w:rStyle w:val="Referenciasutil"/>
-        </w:rPr>
-      </w:pPr>
       <w:r>
         <w:rPr>
           <w:noProof/>
           <w:lang w:val="es-ES" w:eastAsia="es-ES" w:bidi="ar-SA"/>
         </w:rPr>
-        <w:lastRenderedPageBreak/>
         <w:drawing>
           <wp:inline distT="0" distB="0" distL="0" distR="0">
             <wp:extent cx="2340864" cy="4584192"/>
             <wp:effectExtent l="19050" t="0" r="2286" b="0"/>
-            <wp:docPr id="22" name="21 Imagen" descr="Nova llista o Edició llista.jpg"/>
+            <wp:docPr id="21" name="20 Imagen" descr="Llista d'estudi.jpg"/>
             <wp:cNvGraphicFramePr>
               <a:graphicFrameLocks xmlns:a="http://schemas.openxmlformats.org/drawingml/2006/main" noChangeAspect="1"/>
             </wp:cNvGraphicFramePr>
@@ -8548,7 +8685,7 @@
               <a:graphicData uri="http://schemas.openxmlformats.org/drawingml/2006/picture">
                 <pic:pic xmlns:pic="http://schemas.openxmlformats.org/drawingml/2006/picture">
                   <pic:nvPicPr>
-                    <pic:cNvPr id="0" name="Nova llista o Edició llista.jpg"/>
+                    <pic:cNvPr id="0" name="Llista d'estudi.jpg"/>
                     <pic:cNvPicPr/>
                   </pic:nvPicPr>
                   <pic:blipFill>
@@ -8572,6 +8709,25 @@
           </wp:inline>
         </w:drawing>
       </w:r>
+    </w:p>
+    <w:p>
+      <w:pPr>
+        <w:pStyle w:val="Illustracionsnumerades"/>
+      </w:pPr>
+      <w:bookmarkStart w:id="34" w:name="_Toc339036901"/>
+      <w:r>
+        <w:lastRenderedPageBreak/>
+        <w:t>Pantalla d’inici de l’aplicació, llistes d’estudi, i pantalla detall de la llista</w:t>
+      </w:r>
+      <w:bookmarkEnd w:id="34"/>
+    </w:p>
+    <w:p>
+      <w:pPr>
+        <w:jc w:val="center"/>
+        <w:rPr>
+          <w:rStyle w:val="Referenciasutil"/>
+        </w:rPr>
+      </w:pPr>
       <w:r>
         <w:rPr>
           <w:noProof/>
@@ -8581,7 +8737,7 @@
           <wp:inline distT="0" distB="0" distL="0" distR="0">
             <wp:extent cx="2340864" cy="4584192"/>
             <wp:effectExtent l="19050" t="0" r="2286" b="0"/>
-            <wp:docPr id="23" name="22 Imagen" descr="Esborrar llista.jpg"/>
+            <wp:docPr id="22" name="21 Imagen" descr="Nova llista o Edició llista.jpg"/>
             <wp:cNvGraphicFramePr>
               <a:graphicFrameLocks xmlns:a="http://schemas.openxmlformats.org/drawingml/2006/main" noChangeAspect="1"/>
             </wp:cNvGraphicFramePr>
@@ -8589,7 +8745,7 @@
               <a:graphicData uri="http://schemas.openxmlformats.org/drawingml/2006/picture">
                 <pic:pic xmlns:pic="http://schemas.openxmlformats.org/drawingml/2006/picture">
                   <pic:nvPicPr>
-                    <pic:cNvPr id="0" name="Esborrar llista.jpg"/>
+                    <pic:cNvPr id="0" name="Nova llista o Edició llista.jpg"/>
                     <pic:cNvPicPr/>
                   </pic:nvPicPr>
                   <pic:blipFill>
@@ -8613,39 +8769,16 @@
           </wp:inline>
         </w:drawing>
       </w:r>
-    </w:p>
-    <w:p>
-      <w:pPr>
-        <w:pStyle w:val="Illustracionsnumerades"/>
-      </w:pPr>
-      <w:bookmarkStart w:id="34" w:name="_Toc338959756"/>
-      <w:r>
-        <w:t>Pantalles d’edició i d’esborrat d’una llista</w:t>
-      </w:r>
-      <w:bookmarkEnd w:id="34"/>
-    </w:p>
-    <w:p>
-      <w:pPr>
-        <w:jc w:val="center"/>
-        <w:rPr>
-          <w:rStyle w:val="Referenciasutil"/>
-        </w:rPr>
-      </w:pPr>
-      <w:r>
-        <w:rPr>
-          <w:rFonts w:asciiTheme="minorHAnsi" w:eastAsiaTheme="minorEastAsia" w:hAnsiTheme="minorHAnsi" w:cstheme="minorBidi"/>
-          <w:i/>
-          <w:iCs/>
+      <w:r>
+        <w:rPr>
           <w:noProof/>
-          <w:color w:val="0B759B" w:themeColor="accent2" w:themeShade="7F"/>
           <w:lang w:val="es-ES" w:eastAsia="es-ES" w:bidi="ar-SA"/>
         </w:rPr>
-        <w:lastRenderedPageBreak/>
         <w:drawing>
           <wp:inline distT="0" distB="0" distL="0" distR="0">
             <wp:extent cx="2340864" cy="4584192"/>
             <wp:effectExtent l="19050" t="0" r="2286" b="0"/>
-            <wp:docPr id="24" name="23 Imagen" descr="Paraula de la llista.jpg"/>
+            <wp:docPr id="23" name="22 Imagen" descr="Esborrar llista.jpg"/>
             <wp:cNvGraphicFramePr>
               <a:graphicFrameLocks xmlns:a="http://schemas.openxmlformats.org/drawingml/2006/main" noChangeAspect="1"/>
             </wp:cNvGraphicFramePr>
@@ -8653,7 +8786,7 @@
               <a:graphicData uri="http://schemas.openxmlformats.org/drawingml/2006/picture">
                 <pic:pic xmlns:pic="http://schemas.openxmlformats.org/drawingml/2006/picture">
                   <pic:nvPicPr>
-                    <pic:cNvPr id="0" name="Paraula de la llista.jpg"/>
+                    <pic:cNvPr id="0" name="Esborrar llista.jpg"/>
                     <pic:cNvPicPr/>
                   </pic:nvPicPr>
                   <pic:blipFill>
@@ -8681,43 +8814,27 @@
     <w:p>
       <w:pPr>
         <w:pStyle w:val="Illustracionsnumerades"/>
+      </w:pPr>
+      <w:bookmarkStart w:id="35" w:name="_Toc339036902"/>
+      <w:r>
+        <w:t>Pantalles d’edició i d’esborrat d’una llista</w:t>
+      </w:r>
+      <w:bookmarkEnd w:id="35"/>
+    </w:p>
+    <w:p>
+      <w:pPr>
+        <w:jc w:val="center"/>
         <w:rPr>
           <w:rStyle w:val="Referenciasutil"/>
         </w:rPr>
       </w:pPr>
-      <w:bookmarkStart w:id="35" w:name="_Toc338959757"/>
-      <w:r>
-        <w:t>Pantalla per veure el detall del concepte d’una llista</w:t>
-      </w:r>
-      <w:bookmarkEnd w:id="35"/>
-    </w:p>
-    <w:p>
-      <w:pPr>
-        <w:pStyle w:val="Ttulo4"/>
-        <w:rPr>
-          <w:rStyle w:val="Referenciasutil"/>
-          <w:rFonts w:asciiTheme="majorHAnsi" w:eastAsiaTheme="majorEastAsia" w:hAnsiTheme="majorHAnsi" w:cstheme="majorBidi"/>
-          <w:i w:val="0"/>
-          <w:iCs w:val="0"/>
-        </w:rPr>
-      </w:pPr>
-      <w:r>
-        <w:rPr>
-          <w:rStyle w:val="Referenciasutil"/>
-          <w:rFonts w:asciiTheme="majorHAnsi" w:eastAsiaTheme="majorEastAsia" w:hAnsiTheme="majorHAnsi" w:cstheme="majorBidi"/>
-          <w:i w:val="0"/>
-          <w:iCs w:val="0"/>
-        </w:rPr>
-        <w:t>Diccionari</w:t>
-      </w:r>
-    </w:p>
-    <w:p>
-      <w:pPr>
-        <w:jc w:val="center"/>
-      </w:pPr>
-      <w:r>
-        <w:rPr>
+      <w:r>
+        <w:rPr>
+          <w:rFonts w:asciiTheme="minorHAnsi" w:eastAsiaTheme="minorEastAsia" w:hAnsiTheme="minorHAnsi" w:cstheme="minorBidi"/>
+          <w:i/>
+          <w:iCs/>
           <w:noProof/>
+          <w:color w:val="0B759B" w:themeColor="accent2" w:themeShade="7F"/>
           <w:lang w:val="es-ES" w:eastAsia="es-ES" w:bidi="ar-SA"/>
         </w:rPr>
         <w:lastRenderedPageBreak/>
@@ -8725,7 +8842,7 @@
           <wp:inline distT="0" distB="0" distL="0" distR="0">
             <wp:extent cx="2340864" cy="4584192"/>
             <wp:effectExtent l="19050" t="0" r="2286" b="0"/>
-            <wp:docPr id="25" name="24 Imagen" descr="Diccionari.jpg"/>
+            <wp:docPr id="24" name="23 Imagen" descr="Paraula de la llista.jpg"/>
             <wp:cNvGraphicFramePr>
               <a:graphicFrameLocks xmlns:a="http://schemas.openxmlformats.org/drawingml/2006/main" noChangeAspect="1"/>
             </wp:cNvGraphicFramePr>
@@ -8733,7 +8850,7 @@
               <a:graphicData uri="http://schemas.openxmlformats.org/drawingml/2006/picture">
                 <pic:pic xmlns:pic="http://schemas.openxmlformats.org/drawingml/2006/picture">
                   <pic:nvPicPr>
-                    <pic:cNvPr id="0" name="Diccionari.jpg"/>
+                    <pic:cNvPr id="0" name="Paraula de la llista.jpg"/>
                     <pic:cNvPicPr/>
                   </pic:nvPicPr>
                   <pic:blipFill>
@@ -8757,16 +8874,55 @@
           </wp:inline>
         </w:drawing>
       </w:r>
+    </w:p>
+    <w:p>
+      <w:pPr>
+        <w:pStyle w:val="Illustracionsnumerades"/>
+        <w:rPr>
+          <w:rStyle w:val="Referenciasutil"/>
+        </w:rPr>
+      </w:pPr>
+      <w:bookmarkStart w:id="36" w:name="_Toc339036903"/>
+      <w:r>
+        <w:t>Pantalla per veure el detall del concepte d’una llista</w:t>
+      </w:r>
+      <w:bookmarkEnd w:id="36"/>
+    </w:p>
+    <w:p>
+      <w:pPr>
+        <w:pStyle w:val="Ttulo4"/>
+        <w:rPr>
+          <w:rStyle w:val="Referenciasutil"/>
+          <w:rFonts w:asciiTheme="majorHAnsi" w:eastAsiaTheme="majorEastAsia" w:hAnsiTheme="majorHAnsi" w:cstheme="majorBidi"/>
+          <w:i w:val="0"/>
+          <w:iCs w:val="0"/>
+        </w:rPr>
+      </w:pPr>
+      <w:r>
+        <w:rPr>
+          <w:rStyle w:val="Referenciasutil"/>
+          <w:rFonts w:asciiTheme="majorHAnsi" w:eastAsiaTheme="majorEastAsia" w:hAnsiTheme="majorHAnsi" w:cstheme="majorBidi"/>
+          <w:i w:val="0"/>
+          <w:iCs w:val="0"/>
+        </w:rPr>
+        <w:t>Diccionari</w:t>
+      </w:r>
+    </w:p>
+    <w:p>
+      <w:pPr>
+        <w:jc w:val="center"/>
+      </w:pPr>
       <w:r>
         <w:rPr>
           <w:noProof/>
           <w:lang w:val="es-ES" w:eastAsia="es-ES" w:bidi="ar-SA"/>
         </w:rPr>
+        <w:lastRenderedPageBreak/>
         <w:drawing>
           <wp:inline distT="0" distB="0" distL="0" distR="0">
             <wp:extent cx="2340864" cy="4584192"/>
             <wp:effectExtent l="19050" t="0" r="2286" b="0"/>
-            <wp:docPr id="26" name="25 Imagen" descr="Paraula.jpg"/>
+            <wp:docPr id="25" name="24 Imagen" descr="Diccionari.jpg"/>
             <wp:cNvGraphicFramePr>
               <a:graphicFrameLocks xmlns:a="http://schemas.openxmlformats.org/drawingml/2006/main" noChangeAspect="1"/>
             </wp:cNvGraphicFramePr>
@@ -8774,7 +8930,7 @@
               <a:graphicData uri="http://schemas.openxmlformats.org/drawingml/2006/picture">
                 <pic:pic xmlns:pic="http://schemas.openxmlformats.org/drawingml/2006/picture">
                   <pic:nvPicPr>
-                    <pic:cNvPr id="0" name="Paraula.jpg"/>
+                    <pic:cNvPr id="0" name="Diccionari.jpg"/>
                     <pic:cNvPicPr/>
                   </pic:nvPicPr>
                   <pic:blipFill>
@@ -8798,39 +8954,16 @@
           </wp:inline>
         </w:drawing>
       </w:r>
-    </w:p>
-    <w:p>
-      <w:pPr>
-        <w:pStyle w:val="Illustracionsnumerades"/>
-      </w:pPr>
-      <w:bookmarkStart w:id="36" w:name="_Toc338959758"/>
-      <w:r>
-        <w:t>Pantalles llistat i detall del diccionari</w:t>
-      </w:r>
-      <w:bookmarkEnd w:id="36"/>
-    </w:p>
-    <w:p>
-      <w:pPr>
-        <w:jc w:val="center"/>
-        <w:rPr>
-          <w:rStyle w:val="Referenciasutil"/>
-        </w:rPr>
-      </w:pPr>
-      <w:r>
-        <w:rPr>
-          <w:rFonts w:asciiTheme="minorHAnsi" w:eastAsiaTheme="minorEastAsia" w:hAnsiTheme="minorHAnsi" w:cstheme="minorBidi"/>
-          <w:i/>
-          <w:iCs/>
+      <w:r>
+        <w:rPr>
           <w:noProof/>
-          <w:color w:val="0B759B" w:themeColor="accent2" w:themeShade="7F"/>
           <w:lang w:val="es-ES" w:eastAsia="es-ES" w:bidi="ar-SA"/>
         </w:rPr>
-        <w:lastRenderedPageBreak/>
         <w:drawing>
           <wp:inline distT="0" distB="0" distL="0" distR="0">
             <wp:extent cx="2340864" cy="4584192"/>
             <wp:effectExtent l="19050" t="0" r="2286" b="0"/>
-            <wp:docPr id="27" name="26 Imagen" descr="Alta o Edició.jpg"/>
+            <wp:docPr id="26" name="25 Imagen" descr="Paraula.jpg"/>
             <wp:cNvGraphicFramePr>
               <a:graphicFrameLocks xmlns:a="http://schemas.openxmlformats.org/drawingml/2006/main" noChangeAspect="1"/>
             </wp:cNvGraphicFramePr>
@@ -8838,7 +8971,7 @@
               <a:graphicData uri="http://schemas.openxmlformats.org/drawingml/2006/picture">
                 <pic:pic xmlns:pic="http://schemas.openxmlformats.org/drawingml/2006/picture">
                   <pic:nvPicPr>
-                    <pic:cNvPr id="0" name="Alta o Edició.jpg"/>
+                    <pic:cNvPr id="0" name="Paraula.jpg"/>
                     <pic:cNvPicPr/>
                   </pic:nvPicPr>
                   <pic:blipFill>
@@ -8862,6 +8995,24 @@
           </wp:inline>
         </w:drawing>
       </w:r>
+    </w:p>
+    <w:p>
+      <w:pPr>
+        <w:pStyle w:val="Illustracionsnumerades"/>
+      </w:pPr>
+      <w:bookmarkStart w:id="37" w:name="_Toc339036904"/>
+      <w:r>
+        <w:t>Pantalles llistat i detall del diccionari</w:t>
+      </w:r>
+      <w:bookmarkEnd w:id="37"/>
+    </w:p>
+    <w:p>
+      <w:pPr>
+        <w:jc w:val="center"/>
+        <w:rPr>
+          <w:rStyle w:val="Referenciasutil"/>
+        </w:rPr>
+      </w:pPr>
       <w:r>
         <w:rPr>
           <w:rFonts w:asciiTheme="minorHAnsi" w:eastAsiaTheme="minorEastAsia" w:hAnsiTheme="minorHAnsi" w:cstheme="minorBidi"/>
@@ -8871,11 +9022,12 @@
           <w:color w:val="0B759B" w:themeColor="accent2" w:themeShade="7F"/>
           <w:lang w:val="es-ES" w:eastAsia="es-ES" w:bidi="ar-SA"/>
         </w:rPr>
+        <w:lastRenderedPageBreak/>
         <w:drawing>
           <wp:inline distT="0" distB="0" distL="0" distR="0">
             <wp:extent cx="2340864" cy="4584192"/>
             <wp:effectExtent l="19050" t="0" r="2286" b="0"/>
-            <wp:docPr id="28" name="27 Imagen" descr="Diàleg.jpg"/>
+            <wp:docPr id="27" name="26 Imagen" descr="Alta o Edició.jpg"/>
             <wp:cNvGraphicFramePr>
               <a:graphicFrameLocks xmlns:a="http://schemas.openxmlformats.org/drawingml/2006/main" noChangeAspect="1"/>
             </wp:cNvGraphicFramePr>
@@ -8883,7 +9035,7 @@
               <a:graphicData uri="http://schemas.openxmlformats.org/drawingml/2006/picture">
                 <pic:pic xmlns:pic="http://schemas.openxmlformats.org/drawingml/2006/picture">
                   <pic:nvPicPr>
-                    <pic:cNvPr id="0" name="Diàleg.jpg"/>
+                    <pic:cNvPr id="0" name="Alta o Edició.jpg"/>
                     <pic:cNvPicPr/>
                   </pic:nvPicPr>
                   <pic:blipFill>
@@ -8907,47 +9059,6 @@
           </wp:inline>
         </w:drawing>
       </w:r>
-    </w:p>
-    <w:p>
-      <w:pPr>
-        <w:pStyle w:val="Illustracionsnumerades"/>
-        <w:ind w:left="0" w:firstLine="0"/>
-        <w:rPr>
-          <w:rStyle w:val="Referenciasutil"/>
-        </w:rPr>
-      </w:pPr>
-      <w:bookmarkStart w:id="37" w:name="_Toc338959759"/>
-      <w:r>
-        <w:t>Pantalles d’edició i de diàleg d’un concepte</w:t>
-      </w:r>
-      <w:bookmarkEnd w:id="37"/>
-    </w:p>
-    <w:p>
-      <w:pPr>
-        <w:pStyle w:val="Ttulo4"/>
-        <w:rPr>
-          <w:rStyle w:val="Referenciasutil"/>
-          <w:rFonts w:asciiTheme="majorHAnsi" w:eastAsiaTheme="majorEastAsia" w:hAnsiTheme="majorHAnsi" w:cstheme="majorBidi"/>
-          <w:i w:val="0"/>
-          <w:iCs w:val="0"/>
-        </w:rPr>
-      </w:pPr>
-      <w:r>
-        <w:rPr>
-          <w:rStyle w:val="Referenciasutil"/>
-          <w:rFonts w:asciiTheme="majorHAnsi" w:eastAsiaTheme="majorEastAsia" w:hAnsiTheme="majorHAnsi" w:cstheme="majorBidi"/>
-          <w:iCs w:val="0"/>
-        </w:rPr>
-        <w:t>Flashcards</w:t>
-      </w:r>
-    </w:p>
-    <w:p>
-      <w:pPr>
-        <w:jc w:val="center"/>
-        <w:rPr>
-          <w:rStyle w:val="Referenciasutil"/>
-        </w:rPr>
-      </w:pPr>
       <w:r>
         <w:rPr>
           <w:rFonts w:asciiTheme="minorHAnsi" w:eastAsiaTheme="minorEastAsia" w:hAnsiTheme="minorHAnsi" w:cstheme="minorBidi"/>
@@ -8957,12 +9068,11 @@
           <w:color w:val="0B759B" w:themeColor="accent2" w:themeShade="7F"/>
           <w:lang w:val="es-ES" w:eastAsia="es-ES" w:bidi="ar-SA"/>
         </w:rPr>
-        <w:lastRenderedPageBreak/>
         <w:drawing>
           <wp:inline distT="0" distB="0" distL="0" distR="0">
             <wp:extent cx="2340864" cy="4584192"/>
             <wp:effectExtent l="19050" t="0" r="2286" b="0"/>
-            <wp:docPr id="30" name="29 Imagen" descr="Prèvia Flashcards.jpg"/>
+            <wp:docPr id="28" name="27 Imagen" descr="Diàleg.jpg"/>
             <wp:cNvGraphicFramePr>
               <a:graphicFrameLocks xmlns:a="http://schemas.openxmlformats.org/drawingml/2006/main" noChangeAspect="1"/>
             </wp:cNvGraphicFramePr>
@@ -8970,7 +9080,7 @@
               <a:graphicData uri="http://schemas.openxmlformats.org/drawingml/2006/picture">
                 <pic:pic xmlns:pic="http://schemas.openxmlformats.org/drawingml/2006/picture">
                   <pic:nvPicPr>
-                    <pic:cNvPr id="0" name="Prèvia Flashcards.jpg"/>
+                    <pic:cNvPr id="0" name="Diàleg.jpg"/>
                     <pic:cNvPicPr/>
                   </pic:nvPicPr>
                   <pic:blipFill>
@@ -8998,20 +9108,35 @@
     <w:p>
       <w:pPr>
         <w:pStyle w:val="Illustracionsnumerades"/>
-      </w:pPr>
-      <w:bookmarkStart w:id="38" w:name="_Toc338959760"/>
-      <w:r>
-        <w:t>Pantalla prèvia a l’inici de l’exercici per a escollir una llista</w:t>
+        <w:ind w:left="0" w:firstLine="0"/>
+        <w:rPr>
+          <w:rStyle w:val="Referenciasutil"/>
+        </w:rPr>
+      </w:pPr>
+      <w:bookmarkStart w:id="38" w:name="_Toc339036905"/>
+      <w:r>
+        <w:t>Pantalles d’edició i de diàleg d’un concepte</w:t>
       </w:r>
       <w:bookmarkEnd w:id="38"/>
     </w:p>
     <w:p>
       <w:pPr>
-        <w:jc w:val="center"/>
+        <w:pStyle w:val="Ttulo4"/>
         <w:rPr>
           <w:rStyle w:val="Referenciasutil"/>
-        </w:rPr>
-      </w:pPr>
+          <w:rFonts w:asciiTheme="majorHAnsi" w:eastAsiaTheme="majorEastAsia" w:hAnsiTheme="majorHAnsi" w:cstheme="majorBidi"/>
+          <w:i w:val="0"/>
+          <w:iCs w:val="0"/>
+        </w:rPr>
+      </w:pPr>
+      <w:r>
+        <w:rPr>
+          <w:rStyle w:val="Referenciasutil"/>
+          <w:rFonts w:asciiTheme="majorHAnsi" w:eastAsiaTheme="majorEastAsia" w:hAnsiTheme="majorHAnsi" w:cstheme="majorBidi"/>
+          <w:iCs w:val="0"/>
+        </w:rPr>
+        <w:t>Flashcards</w:t>
+      </w:r>
     </w:p>
     <w:p>
       <w:pPr>
@@ -9034,7 +9159,7 @@
           <wp:inline distT="0" distB="0" distL="0" distR="0">
             <wp:extent cx="2340864" cy="4584192"/>
             <wp:effectExtent l="19050" t="0" r="2286" b="0"/>
-            <wp:docPr id="33" name="31 Imagen" descr="Flashcards.jpg"/>
+            <wp:docPr id="30" name="29 Imagen" descr="Prèvia Flashcards.jpg"/>
             <wp:cNvGraphicFramePr>
               <a:graphicFrameLocks xmlns:a="http://schemas.openxmlformats.org/drawingml/2006/main" noChangeAspect="1"/>
             </wp:cNvGraphicFramePr>
@@ -9042,7 +9167,7 @@
               <a:graphicData uri="http://schemas.openxmlformats.org/drawingml/2006/picture">
                 <pic:pic xmlns:pic="http://schemas.openxmlformats.org/drawingml/2006/picture">
                   <pic:nvPicPr>
-                    <pic:cNvPr id="0" name="Flashcards.jpg"/>
+                    <pic:cNvPr id="0" name="Prèvia Flashcards.jpg"/>
                     <pic:cNvPicPr/>
                   </pic:nvPicPr>
                   <pic:blipFill>
@@ -9066,6 +9191,32 @@
           </wp:inline>
         </w:drawing>
       </w:r>
+    </w:p>
+    <w:p>
+      <w:pPr>
+        <w:pStyle w:val="Illustracionsnumerades"/>
+      </w:pPr>
+      <w:bookmarkStart w:id="39" w:name="_Toc339036906"/>
+      <w:r>
+        <w:t>Pantalla prèvia a l’inici de l’exercici per a escollir una llista</w:t>
+      </w:r>
+      <w:bookmarkEnd w:id="39"/>
+    </w:p>
+    <w:p>
+      <w:pPr>
+        <w:jc w:val="center"/>
+        <w:rPr>
+          <w:rStyle w:val="Referenciasutil"/>
+        </w:rPr>
+      </w:pPr>
+    </w:p>
+    <w:p>
+      <w:pPr>
+        <w:jc w:val="center"/>
+        <w:rPr>
+          <w:rStyle w:val="Referenciasutil"/>
+        </w:rPr>
+      </w:pPr>
       <w:r>
         <w:rPr>
           <w:rFonts w:asciiTheme="minorHAnsi" w:eastAsiaTheme="minorEastAsia" w:hAnsiTheme="minorHAnsi" w:cstheme="minorBidi"/>
@@ -9075,11 +9226,12 @@
           <w:color w:val="0B759B" w:themeColor="accent2" w:themeShade="7F"/>
           <w:lang w:val="es-ES" w:eastAsia="es-ES" w:bidi="ar-SA"/>
         </w:rPr>
+        <w:lastRenderedPageBreak/>
         <w:drawing>
           <wp:inline distT="0" distB="0" distL="0" distR="0">
             <wp:extent cx="2340864" cy="4584192"/>
             <wp:effectExtent l="19050" t="0" r="2286" b="0"/>
-            <wp:docPr id="31" name="30 Imagen" descr="Flashcards Revers.jpg"/>
+            <wp:docPr id="33" name="31 Imagen" descr="Flashcards.jpg"/>
             <wp:cNvGraphicFramePr>
               <a:graphicFrameLocks xmlns:a="http://schemas.openxmlformats.org/drawingml/2006/main" noChangeAspect="1"/>
             </wp:cNvGraphicFramePr>
@@ -9087,7 +9239,7 @@
               <a:graphicData uri="http://schemas.openxmlformats.org/drawingml/2006/picture">
                 <pic:pic xmlns:pic="http://schemas.openxmlformats.org/drawingml/2006/picture">
                   <pic:nvPicPr>
-                    <pic:cNvPr id="0" name="Flashcards Revers.jpg"/>
+                    <pic:cNvPr id="0" name="Flashcards.jpg"/>
                     <pic:cNvPicPr/>
                   </pic:nvPicPr>
                   <pic:blipFill>
@@ -9111,30 +9263,75 @@
           </wp:inline>
         </w:drawing>
       </w:r>
+      <w:r>
+        <w:rPr>
+          <w:rFonts w:asciiTheme="minorHAnsi" w:eastAsiaTheme="minorEastAsia" w:hAnsiTheme="minorHAnsi" w:cstheme="minorBidi"/>
+          <w:i/>
+          <w:iCs/>
+          <w:noProof/>
+          <w:color w:val="0B759B" w:themeColor="accent2" w:themeShade="7F"/>
+          <w:lang w:val="es-ES" w:eastAsia="es-ES" w:bidi="ar-SA"/>
+        </w:rPr>
+        <w:drawing>
+          <wp:inline distT="0" distB="0" distL="0" distR="0">
+            <wp:extent cx="2340864" cy="4584192"/>
+            <wp:effectExtent l="19050" t="0" r="2286" b="0"/>
+            <wp:docPr id="31" name="30 Imagen" descr="Flashcards Revers.jpg"/>
+            <wp:cNvGraphicFramePr>
+              <a:graphicFrameLocks xmlns:a="http://schemas.openxmlformats.org/drawingml/2006/main" noChangeAspect="1"/>
+            </wp:cNvGraphicFramePr>
+            <a:graphic xmlns:a="http://schemas.openxmlformats.org/drawingml/2006/main">
+              <a:graphicData uri="http://schemas.openxmlformats.org/drawingml/2006/picture">
+                <pic:pic xmlns:pic="http://schemas.openxmlformats.org/drawingml/2006/picture">
+                  <pic:nvPicPr>
+                    <pic:cNvPr id="0" name="Flashcards Revers.jpg"/>
+                    <pic:cNvPicPr/>
+                  </pic:nvPicPr>
+                  <pic:blipFill>
+                    <a:blip r:embed="rId56"/>
+                    <a:stretch>
+                      <a:fillRect/>
+                    </a:stretch>
+                  </pic:blipFill>
+                  <pic:spPr>
+                    <a:xfrm>
+                      <a:off x="0" y="0"/>
+                      <a:ext cx="2340864" cy="4584192"/>
+                    </a:xfrm>
+                    <a:prstGeom prst="rect">
+                      <a:avLst/>
+                    </a:prstGeom>
+                  </pic:spPr>
+                </pic:pic>
+              </a:graphicData>
+            </a:graphic>
+          </wp:inline>
+        </w:drawing>
+      </w:r>
     </w:p>
     <w:p>
       <w:pPr>
         <w:pStyle w:val="Illustracionsnumerades"/>
         <w:ind w:left="0" w:firstLine="0"/>
       </w:pPr>
-      <w:bookmarkStart w:id="39" w:name="_Toc338959761"/>
+      <w:bookmarkStart w:id="40" w:name="_Toc339036907"/>
       <w:r>
         <w:t>Pantalles de l’exercici, anvers i revers de la targeta amb el concepte escrit</w:t>
       </w:r>
-      <w:bookmarkEnd w:id="39"/>
+      <w:bookmarkEnd w:id="40"/>
     </w:p>
     <w:p>
       <w:pPr>
         <w:pStyle w:val="Ttulo3"/>
       </w:pPr>
-      <w:bookmarkStart w:id="40" w:name="_Toc338959730"/>
+      <w:bookmarkStart w:id="41" w:name="_Toc339041099"/>
       <w:r>
         <w:t>E</w:t>
       </w:r>
       <w:r>
         <w:t>ls objectes del model</w:t>
       </w:r>
-      <w:bookmarkEnd w:id="40"/>
+      <w:bookmarkEnd w:id="41"/>
     </w:p>
     <w:p>
       <w:pPr>
@@ -9171,7 +9368,7 @@
                     </pic:cNvPicPr>
                   </pic:nvPicPr>
                   <pic:blipFill>
-                    <a:blip r:embed="rId56"/>
+                    <a:blip r:embed="rId57"/>
                     <a:srcRect/>
                     <a:stretch>
                       <a:fillRect/>
@@ -9204,11 +9401,11 @@
       <w:pPr>
         <w:pStyle w:val="Illustracionsnumerades"/>
       </w:pPr>
-      <w:bookmarkStart w:id="41" w:name="_Toc338959762"/>
+      <w:bookmarkStart w:id="42" w:name="_Toc339036908"/>
       <w:r>
         <w:t>Diagrama de classes del model del client</w:t>
       </w:r>
-      <w:bookmarkEnd w:id="41"/>
+      <w:bookmarkEnd w:id="42"/>
     </w:p>
     <w:p>
       <w:pPr>
@@ -9799,11 +9996,11 @@
       <w:pPr>
         <w:pStyle w:val="Ttulo3"/>
       </w:pPr>
-      <w:bookmarkStart w:id="42" w:name="_Toc338959731"/>
+      <w:bookmarkStart w:id="43" w:name="_Toc339041100"/>
       <w:r>
         <w:t>Peticions Client – Client</w:t>
       </w:r>
-      <w:bookmarkEnd w:id="42"/>
+      <w:bookmarkEnd w:id="43"/>
     </w:p>
     <w:p>
       <w:pPr>
@@ -13559,14 +13756,14 @@
       <w:pPr>
         <w:pStyle w:val="Ttulo2"/>
       </w:pPr>
-      <w:bookmarkStart w:id="43" w:name="_Toc338959732"/>
+      <w:bookmarkStart w:id="44" w:name="_Toc339041101"/>
       <w:r>
         <w:t>D</w:t>
       </w:r>
       <w:r>
         <w:t>isseny preliminar del mòdul del servidor</w:t>
       </w:r>
-      <w:bookmarkEnd w:id="43"/>
+      <w:bookmarkEnd w:id="44"/>
     </w:p>
     <w:p>
       <w:pPr>
@@ -13588,14 +13785,20 @@
         <w:t>certes</w:t>
       </w:r>
       <w:r>
-        <w:t xml:space="preserve"> accions del client. D’aquesta manera, sempre que es vulgui realitzar alguna operació des de les pantalles, aquesta operació serà gestionada pel servidor. Aquesta arquitectura té avantatges i desavantatges, que mostrem a continuació.</w:t>
+        <w:t xml:space="preserve"> accions del client. D’aquesta manera, sempre que es vulgui realitzar alguna operació des de les pantalles, aquesta operació serà gestionada pel servidor. Aquesta arquitectura té avantatges i </w:t>
+      </w:r>
+      <w:r>
+        <w:t>inconvenients</w:t>
+      </w:r>
+      <w:r>
+        <w:t>, que mostrem a continuació.</w:t>
       </w:r>
     </w:p>
     <w:p>
       <w:pPr>
         <w:pStyle w:val="Ttulo3"/>
       </w:pPr>
-      <w:bookmarkStart w:id="44" w:name="_Toc338959733"/>
+      <w:bookmarkStart w:id="45" w:name="_Toc339041102"/>
       <w:r>
         <w:t>Avantatges de la implementació de les ac</w:t>
       </w:r>
@@ -13605,7 +13808,7 @@
       <w:r>
         <w:t xml:space="preserve"> servidor</w:t>
       </w:r>
-      <w:bookmarkEnd w:id="44"/>
+      <w:bookmarkEnd w:id="45"/>
     </w:p>
     <w:p>
       <w:pPr>
@@ -13659,7 +13862,7 @@
       <w:pPr>
         <w:pStyle w:val="Ttulo3"/>
       </w:pPr>
-      <w:bookmarkStart w:id="45" w:name="_Toc338959734"/>
+      <w:bookmarkStart w:id="46" w:name="_Toc339041103"/>
       <w:r>
         <w:t>Inconvenients de la</w:t>
       </w:r>
@@ -13669,7 +13872,7 @@
       <w:r>
         <w:t xml:space="preserve"> servidor</w:t>
       </w:r>
-      <w:bookmarkEnd w:id="45"/>
+      <w:bookmarkEnd w:id="46"/>
     </w:p>
     <w:p>
       <w:pPr>
@@ -13705,11 +13908,11 @@
       <w:pPr>
         <w:pStyle w:val="Ttulo3"/>
       </w:pPr>
-      <w:bookmarkStart w:id="46" w:name="_Toc338959735"/>
+      <w:bookmarkStart w:id="47" w:name="_Toc339041104"/>
       <w:r>
         <w:t>El controlador</w:t>
       </w:r>
-      <w:bookmarkEnd w:id="46"/>
+      <w:bookmarkEnd w:id="47"/>
     </w:p>
     <w:p>
       <w:r>
@@ -13768,11 +13971,11 @@
       <w:pPr>
         <w:pStyle w:val="Ttulo3"/>
       </w:pPr>
-      <w:bookmarkStart w:id="47" w:name="_Toc338959736"/>
+      <w:bookmarkStart w:id="48" w:name="_Toc339041105"/>
       <w:r>
         <w:t>El Model</w:t>
       </w:r>
-      <w:bookmarkEnd w:id="47"/>
+      <w:bookmarkEnd w:id="48"/>
     </w:p>
     <w:p>
       <w:r>
@@ -13817,11 +14020,11 @@
       <w:pPr>
         <w:pStyle w:val="Ttulo3"/>
       </w:pPr>
-      <w:bookmarkStart w:id="48" w:name="_Toc338959737"/>
+      <w:bookmarkStart w:id="49" w:name="_Toc339041106"/>
       <w:r>
         <w:t>Els objectes del model</w:t>
       </w:r>
-      <w:bookmarkEnd w:id="48"/>
+      <w:bookmarkEnd w:id="49"/>
     </w:p>
     <w:p>
       <w:pPr>
@@ -13865,10 +14068,10 @@
                     </pic:cNvPicPr>
                   </pic:nvPicPr>
                   <pic:blipFill rotWithShape="1">
-                    <a:blip r:embed="rId57">
+                    <a:blip r:embed="rId58">
                       <a:extLst>
                         <a:ext uri="{28A0092B-C50C-407E-A947-70E740481C1C}">
-                          <a14:useLocalDpi xmlns="" xmlns:wpc="http://schemas.microsoft.com/office/word/2010/wordprocessingCanvas" xmlns:mo="http://schemas.microsoft.com/office/mac/office/2008/main" xmlns:mc="http://schemas.openxmlformats.org/markup-compatibility/2006" xmlns:mv="urn:schemas-microsoft-com:mac:vml" xmlns:o="urn:schemas-microsoft-com:office:office" xmlns:v="urn:schemas-microsoft-com:vml" xmlns:wp14="http://schemas.microsoft.com/office/word/2010/wordprocessingDrawing" xmlns:w10="urn:schemas-microsoft-com:office:word" xmlns:w="http://schemas.openxmlformats.org/wordprocessingml/2006/main" xmlns:w14="http://schemas.microsoft.com/office/word/2010/wordml" xmlns:wpg="http://schemas.microsoft.com/office/word/2010/wordprocessingGroup" xmlns:wpi="http://schemas.microsoft.com/office/word/2010/wordprocessingInk" xmlns:wps="http://schemas.microsoft.com/office/word/2010/wordprocessingShape" xmlns:a14="http://schemas.microsoft.com/office/drawing/2010/main" val="0"/>
+                          <a14:useLocalDpi xmlns:a14="http://schemas.microsoft.com/office/drawing/2010/main" xmlns:wps="http://schemas.microsoft.com/office/word/2010/wordprocessingShape" xmlns:wpi="http://schemas.microsoft.com/office/word/2010/wordprocessingInk" xmlns:wpg="http://schemas.microsoft.com/office/word/2010/wordprocessingGroup" xmlns:w14="http://schemas.microsoft.com/office/word/2010/wordml" xmlns:w="http://schemas.openxmlformats.org/wordprocessingml/2006/main" xmlns:w10="urn:schemas-microsoft-com:office:word" xmlns:wp14="http://schemas.microsoft.com/office/word/2010/wordprocessingDrawing" xmlns:v="urn:schemas-microsoft-com:vml" xmlns:o="urn:schemas-microsoft-com:office:office" xmlns:mv="urn:schemas-microsoft-com:mac:vml" xmlns:mc="http://schemas.openxmlformats.org/markup-compatibility/2006" xmlns:mo="http://schemas.microsoft.com/office/mac/office/2008/main" xmlns:wpc="http://schemas.microsoft.com/office/word/2010/wordprocessingCanvas" xmlns="" val="0"/>
                         </a:ext>
                       </a:extLst>
                     </a:blip>
@@ -13889,7 +14092,7 @@
                     </a:ln>
                     <a:extLst>
                       <a:ext uri="{53640926-AAD7-44d8-BBD7-CCE9431645EC}">
-                        <a14:shadowObscured xmlns="" xmlns:wpc="http://schemas.microsoft.com/office/word/2010/wordprocessingCanvas" xmlns:mo="http://schemas.microsoft.com/office/mac/office/2008/main" xmlns:mc="http://schemas.openxmlformats.org/markup-compatibility/2006" xmlns:mv="urn:schemas-microsoft-com:mac:vml" xmlns:o="urn:schemas-microsoft-com:office:office" xmlns:v="urn:schemas-microsoft-com:vml" xmlns:wp14="http://schemas.microsoft.com/office/word/2010/wordprocessingDrawing" xmlns:w10="urn:schemas-microsoft-com:office:word" xmlns:w="http://schemas.openxmlformats.org/wordprocessingml/2006/main" xmlns:w14="http://schemas.microsoft.com/office/word/2010/wordml" xmlns:wpg="http://schemas.microsoft.com/office/word/2010/wordprocessingGroup" xmlns:wpi="http://schemas.microsoft.com/office/word/2010/wordprocessingInk" xmlns:wps="http://schemas.microsoft.com/office/word/2010/wordprocessingShape" xmlns:a14="http://schemas.microsoft.com/office/drawing/2010/main"/>
+                        <a14:shadowObscured xmlns:a14="http://schemas.microsoft.com/office/drawing/2010/main" xmlns:wps="http://schemas.microsoft.com/office/word/2010/wordprocessingShape" xmlns:wpi="http://schemas.microsoft.com/office/word/2010/wordprocessingInk" xmlns:wpg="http://schemas.microsoft.com/office/word/2010/wordprocessingGroup" xmlns:w14="http://schemas.microsoft.com/office/word/2010/wordml" xmlns:w="http://schemas.openxmlformats.org/wordprocessingml/2006/main" xmlns:w10="urn:schemas-microsoft-com:office:word" xmlns:wp14="http://schemas.microsoft.com/office/word/2010/wordprocessingDrawing" xmlns:v="urn:schemas-microsoft-com:vml" xmlns:o="urn:schemas-microsoft-com:office:office" xmlns:mv="urn:schemas-microsoft-com:mac:vml" xmlns:mc="http://schemas.openxmlformats.org/markup-compatibility/2006" xmlns:mo="http://schemas.microsoft.com/office/mac/office/2008/main" xmlns:wpc="http://schemas.microsoft.com/office/word/2010/wordprocessingCanvas" xmlns=""/>
                       </a:ext>
                     </a:extLst>
                   </pic:spPr>
@@ -13910,11 +14113,11 @@
           <w:color w:val="0B759B" w:themeColor="accent2" w:themeShade="7F"/>
         </w:rPr>
       </w:pPr>
-      <w:bookmarkStart w:id="49" w:name="_Toc338959763"/>
+      <w:bookmarkStart w:id="50" w:name="_Toc339036909"/>
       <w:r>
         <w:t>Diagrama de classes del model del servidor. Diagrama fet amb l’eina ArgoUML (</w:t>
       </w:r>
-      <w:hyperlink r:id="rId58" w:history="1">
+      <w:hyperlink r:id="rId59" w:history="1">
         <w:r>
           <w:rPr>
             <w:rStyle w:val="Hipervnculo"/>
@@ -13925,7 +14128,7 @@
       <w:r>
         <w:t>).</w:t>
       </w:r>
-      <w:bookmarkEnd w:id="49"/>
+      <w:bookmarkEnd w:id="50"/>
     </w:p>
     <w:p>
       <w:r>
@@ -14212,11 +14415,11 @@
       <w:pPr>
         <w:pStyle w:val="Ttulo3"/>
       </w:pPr>
-      <w:bookmarkStart w:id="50" w:name="_Toc338959738"/>
+      <w:bookmarkStart w:id="51" w:name="_Toc339041107"/>
       <w:r>
         <w:t>Emmagatzematge de dades</w:t>
       </w:r>
-      <w:bookmarkEnd w:id="50"/>
+      <w:bookmarkEnd w:id="51"/>
       <w:r>
         <w:t xml:space="preserve"> </w:t>
       </w:r>
@@ -14392,14 +14595,14 @@
       <w:pPr>
         <w:pStyle w:val="Ttulo3"/>
       </w:pPr>
-      <w:bookmarkStart w:id="51" w:name="_Toc338959739"/>
+      <w:bookmarkStart w:id="52" w:name="_Toc339041108"/>
       <w:r>
         <w:t>C</w:t>
       </w:r>
       <w:r>
         <w:t>omunicacions client – servidor</w:t>
       </w:r>
-      <w:bookmarkEnd w:id="51"/>
+      <w:bookmarkEnd w:id="52"/>
     </w:p>
     <w:p>
       <w:pPr>
@@ -14700,14 +14903,14 @@
       <w:pPr>
         <w:pStyle w:val="Ttulo3"/>
       </w:pPr>
-      <w:bookmarkStart w:id="52" w:name="_Toc338959740"/>
+      <w:bookmarkStart w:id="53" w:name="_Toc339041109"/>
       <w:r>
         <w:t>Peticions</w:t>
       </w:r>
       <w:r>
         <w:t xml:space="preserve"> Client – Servidor</w:t>
       </w:r>
-      <w:bookmarkEnd w:id="52"/>
+      <w:bookmarkEnd w:id="53"/>
     </w:p>
     <w:tbl>
       <w:tblPr>
@@ -16551,7 +16754,7 @@
     </w:tbl>
     <w:p/>
     <w:sectPr>
-      <w:headerReference w:type="default" r:id="rId59"/>
+      <w:headerReference w:type="default" r:id="rId60"/>
       <w:pgSz w:w="11906" w:h="16838"/>
       <w:pgMar w:top="1588" w:right="1701" w:bottom="1418" w:left="1701" w:header="709" w:footer="709" w:gutter="0"/>
       <w:cols w:space="708"/>
@@ -16611,7 +16814,7 @@
         <w:rPr>
           <w:noProof/>
         </w:rPr>
-        <w:t>3</w:t>
+        <w:t>7</w:t>
       </w:r>
     </w:fldSimple>
     <w:r>
@@ -22486,7 +22689,7 @@
 </file>
 
 <file path=customXml/itemProps1.xml><?xml version="1.0" encoding="utf-8"?>
-<ds:datastoreItem xmlns:ds="http://schemas.openxmlformats.org/officeDocument/2006/customXml" ds:itemID="{5D692897-5CC4-4B48-965F-EB3581747D11}">
+<ds:datastoreItem xmlns:ds="http://schemas.openxmlformats.org/officeDocument/2006/customXml" ds:itemID="{5DB23480-3F49-4566-B737-3B1467A4937D}">
   <ds:schemaRefs>
     <ds:schemaRef ds:uri="http://schemas.openxmlformats.org/officeDocument/2006/bibliography"/>
   </ds:schemaRefs>

</xml_diff>

<commit_message>
Fitxers preparats per lliurar a la PAC 2
</commit_message>
<xml_diff>
--- a/Memoria/Memoria_Salvador/LorcaSansSalvadorMemoriaPFC.docx
+++ b/Memoria/Memoria_Salvador/LorcaSansSalvadorMemoriaPFC.docx
@@ -1,6 +1,6 @@
 
 <file path=word/document.xml><?xml version="1.0" encoding="utf-8"?>
-<w:document xmlns:ve="http://schemas.openxmlformats.org/markup-compatibility/2006" xmlns:o="urn:schemas-microsoft-com:office:office" xmlns:r="http://schemas.openxmlformats.org/officeDocument/2006/relationships" xmlns:m="http://schemas.openxmlformats.org/officeDocument/2006/math" xmlns:v="urn:schemas-microsoft-com:vml" xmlns:wp="http://schemas.openxmlformats.org/drawingml/2006/wordprocessingDrawing" xmlns:w10="urn:schemas-microsoft-com:office:word" xmlns:w="http://schemas.openxmlformats.org/wordprocessingml/2006/main" xmlns:wne="http://schemas.microsoft.com/office/word/2006/wordml">
+<w:document xmlns:wpc="http://schemas.microsoft.com/office/word/2010/wordprocessingCanvas" xmlns:mc="http://schemas.openxmlformats.org/markup-compatibility/2006" xmlns:o="urn:schemas-microsoft-com:office:office" xmlns:r="http://schemas.openxmlformats.org/officeDocument/2006/relationships" xmlns:m="http://schemas.openxmlformats.org/officeDocument/2006/math" xmlns:v="urn:schemas-microsoft-com:vml" xmlns:wp14="http://schemas.microsoft.com/office/word/2010/wordprocessingDrawing" xmlns:wp="http://schemas.openxmlformats.org/drawingml/2006/wordprocessingDrawing" xmlns:w10="urn:schemas-microsoft-com:office:word" xmlns:w="http://schemas.openxmlformats.org/wordprocessingml/2006/main" xmlns:w14="http://schemas.microsoft.com/office/word/2010/wordml" xmlns:wpg="http://schemas.microsoft.com/office/word/2010/wordprocessingGroup" xmlns:wpi="http://schemas.microsoft.com/office/word/2010/wordprocessingInk" xmlns:wne="http://schemas.microsoft.com/office/word/2006/wordml" xmlns:wps="http://schemas.microsoft.com/office/word/2010/wordprocessingShape" mc:Ignorable="w14 wp14">
   <w:body>
     <w:p>
       <w:pPr>
@@ -69,7 +69,7 @@
                     </pic:cNvPicPr>
                   </pic:nvPicPr>
                   <pic:blipFill>
-                    <a:blip r:embed="rId8" cstate="print"/>
+                    <a:blip r:embed="rId9" cstate="print"/>
                     <a:srcRect/>
                     <a:stretch>
                       <a:fillRect/>
@@ -199,8 +199,8 @@
           <w:rStyle w:val="nfasisintenso"/>
         </w:rPr>
         <w:sectPr>
-          <w:headerReference w:type="default" r:id="rId9"/>
-          <w:footerReference w:type="default" r:id="rId10"/>
+          <w:headerReference w:type="default" r:id="rId10"/>
+          <w:footerReference w:type="default" r:id="rId11"/>
           <w:pgSz w:w="11906" w:h="16838"/>
           <w:pgMar w:top="1588" w:right="1701" w:bottom="1418" w:left="1701" w:header="709" w:footer="709" w:gutter="0"/>
           <w:cols w:space="708"/>
@@ -272,7 +272,7 @@
           <w:r>
             <w:fldChar w:fldCharType="separate"/>
           </w:r>
-          <w:hyperlink w:anchor="_Toc339041080" w:history="1">
+          <w:hyperlink w:anchor="_Toc339438271" w:history="1">
             <w:r>
               <w:rPr>
                 <w:rStyle w:val="Hipervnculo"/>
@@ -314,7 +314,7 @@
                 <w:noProof/>
                 <w:webHidden/>
               </w:rPr>
-              <w:instrText xml:space="preserve"> PAGEREF _Toc339041080 \h </w:instrText>
+              <w:instrText xml:space="preserve"> PAGEREF _Toc339438271 \h </w:instrText>
             </w:r>
             <w:r>
               <w:rPr>
@@ -358,7 +358,7 @@
               <w:lang w:val="es-ES" w:eastAsia="es-ES" w:bidi="ar-SA"/>
             </w:rPr>
           </w:pPr>
-          <w:hyperlink w:anchor="_Toc339041081" w:history="1">
+          <w:hyperlink w:anchor="_Toc339438272" w:history="1">
             <w:r>
               <w:rPr>
                 <w:rStyle w:val="Hipervnculo"/>
@@ -400,7 +400,7 @@
                 <w:noProof/>
                 <w:webHidden/>
               </w:rPr>
-              <w:instrText xml:space="preserve"> PAGEREF _Toc339041081 \h </w:instrText>
+              <w:instrText xml:space="preserve"> PAGEREF _Toc339438272 \h </w:instrText>
             </w:r>
             <w:r>
               <w:rPr>
@@ -444,7 +444,7 @@
               <w:lang w:val="es-ES" w:eastAsia="es-ES" w:bidi="ar-SA"/>
             </w:rPr>
           </w:pPr>
-          <w:hyperlink w:anchor="_Toc339041082" w:history="1">
+          <w:hyperlink w:anchor="_Toc339438273" w:history="1">
             <w:r>
               <w:rPr>
                 <w:rStyle w:val="Hipervnculo"/>
@@ -486,7 +486,7 @@
                 <w:noProof/>
                 <w:webHidden/>
               </w:rPr>
-              <w:instrText xml:space="preserve"> PAGEREF _Toc339041082 \h </w:instrText>
+              <w:instrText xml:space="preserve"> PAGEREF _Toc339438273 \h </w:instrText>
             </w:r>
             <w:r>
               <w:rPr>
@@ -530,7 +530,7 @@
               <w:lang w:val="es-ES" w:eastAsia="es-ES" w:bidi="ar-SA"/>
             </w:rPr>
           </w:pPr>
-          <w:hyperlink w:anchor="_Toc339041083" w:history="1">
+          <w:hyperlink w:anchor="_Toc339438274" w:history="1">
             <w:r>
               <w:rPr>
                 <w:rStyle w:val="Hipervnculo"/>
@@ -572,7 +572,7 @@
                 <w:noProof/>
                 <w:webHidden/>
               </w:rPr>
-              <w:instrText xml:space="preserve"> PAGEREF _Toc339041083 \h </w:instrText>
+              <w:instrText xml:space="preserve"> PAGEREF _Toc339438274 \h </w:instrText>
             </w:r>
             <w:r>
               <w:rPr>
@@ -616,7 +616,7 @@
               <w:lang w:val="es-ES" w:eastAsia="es-ES" w:bidi="ar-SA"/>
             </w:rPr>
           </w:pPr>
-          <w:hyperlink w:anchor="_Toc339041084" w:history="1">
+          <w:hyperlink w:anchor="_Toc339438275" w:history="1">
             <w:r>
               <w:rPr>
                 <w:rStyle w:val="Hipervnculo"/>
@@ -658,7 +658,7 @@
                 <w:noProof/>
                 <w:webHidden/>
               </w:rPr>
-              <w:instrText xml:space="preserve"> PAGEREF _Toc339041084 \h </w:instrText>
+              <w:instrText xml:space="preserve"> PAGEREF _Toc339438275 \h </w:instrText>
             </w:r>
             <w:r>
               <w:rPr>
@@ -702,7 +702,7 @@
               <w:lang w:val="es-ES" w:eastAsia="es-ES" w:bidi="ar-SA"/>
             </w:rPr>
           </w:pPr>
-          <w:hyperlink w:anchor="_Toc339041085" w:history="1">
+          <w:hyperlink w:anchor="_Toc339438276" w:history="1">
             <w:r>
               <w:rPr>
                 <w:rStyle w:val="Hipervnculo"/>
@@ -744,7 +744,7 @@
                 <w:noProof/>
                 <w:webHidden/>
               </w:rPr>
-              <w:instrText xml:space="preserve"> PAGEREF _Toc339041085 \h </w:instrText>
+              <w:instrText xml:space="preserve"> PAGEREF _Toc339438276 \h </w:instrText>
             </w:r>
             <w:r>
               <w:rPr>
@@ -788,7 +788,7 @@
               <w:lang w:val="es-ES" w:eastAsia="es-ES" w:bidi="ar-SA"/>
             </w:rPr>
           </w:pPr>
-          <w:hyperlink w:anchor="_Toc339041086" w:history="1">
+          <w:hyperlink w:anchor="_Toc339438277" w:history="1">
             <w:r>
               <w:rPr>
                 <w:rStyle w:val="Hipervnculo"/>
@@ -830,7 +830,7 @@
                 <w:noProof/>
                 <w:webHidden/>
               </w:rPr>
-              <w:instrText xml:space="preserve"> PAGEREF _Toc339041086 \h </w:instrText>
+              <w:instrText xml:space="preserve"> PAGEREF _Toc339438277 \h </w:instrText>
             </w:r>
             <w:r>
               <w:rPr>
@@ -874,7 +874,7 @@
               <w:lang w:val="es-ES" w:eastAsia="es-ES" w:bidi="ar-SA"/>
             </w:rPr>
           </w:pPr>
-          <w:hyperlink w:anchor="_Toc339041087" w:history="1">
+          <w:hyperlink w:anchor="_Toc339438278" w:history="1">
             <w:r>
               <w:rPr>
                 <w:rStyle w:val="Hipervnculo"/>
@@ -916,7 +916,7 @@
                 <w:noProof/>
                 <w:webHidden/>
               </w:rPr>
-              <w:instrText xml:space="preserve"> PAGEREF _Toc339041087 \h </w:instrText>
+              <w:instrText xml:space="preserve"> PAGEREF _Toc339438278 \h </w:instrText>
             </w:r>
             <w:r>
               <w:rPr>
@@ -960,7 +960,7 @@
               <w:lang w:val="es-ES" w:eastAsia="es-ES" w:bidi="ar-SA"/>
             </w:rPr>
           </w:pPr>
-          <w:hyperlink w:anchor="_Toc339041088" w:history="1">
+          <w:hyperlink w:anchor="_Toc339438279" w:history="1">
             <w:r>
               <w:rPr>
                 <w:rStyle w:val="Hipervnculo"/>
@@ -1002,7 +1002,7 @@
                 <w:noProof/>
                 <w:webHidden/>
               </w:rPr>
-              <w:instrText xml:space="preserve"> PAGEREF _Toc339041088 \h </w:instrText>
+              <w:instrText xml:space="preserve"> PAGEREF _Toc339438279 \h </w:instrText>
             </w:r>
             <w:r>
               <w:rPr>
@@ -1046,7 +1046,7 @@
               <w:lang w:val="es-ES" w:eastAsia="es-ES" w:bidi="ar-SA"/>
             </w:rPr>
           </w:pPr>
-          <w:hyperlink w:anchor="_Toc339041089" w:history="1">
+          <w:hyperlink w:anchor="_Toc339438280" w:history="1">
             <w:r>
               <w:rPr>
                 <w:rStyle w:val="Hipervnculo"/>
@@ -1088,7 +1088,7 @@
                 <w:noProof/>
                 <w:webHidden/>
               </w:rPr>
-              <w:instrText xml:space="preserve"> PAGEREF _Toc339041089 \h </w:instrText>
+              <w:instrText xml:space="preserve"> PAGEREF _Toc339438280 \h </w:instrText>
             </w:r>
             <w:r>
               <w:rPr>
@@ -1132,7 +1132,7 @@
               <w:lang w:val="es-ES" w:eastAsia="es-ES" w:bidi="ar-SA"/>
             </w:rPr>
           </w:pPr>
-          <w:hyperlink w:anchor="_Toc339041090" w:history="1">
+          <w:hyperlink w:anchor="_Toc339438281" w:history="1">
             <w:r>
               <w:rPr>
                 <w:rStyle w:val="Hipervnculo"/>
@@ -1175,7 +1175,7 @@
                 <w:noProof/>
                 <w:webHidden/>
               </w:rPr>
-              <w:instrText xml:space="preserve"> PAGEREF _Toc339041090 \h </w:instrText>
+              <w:instrText xml:space="preserve"> PAGEREF _Toc339438281 \h </w:instrText>
             </w:r>
             <w:r>
               <w:rPr>
@@ -1219,7 +1219,7 @@
               <w:lang w:val="es-ES" w:eastAsia="es-ES" w:bidi="ar-SA"/>
             </w:rPr>
           </w:pPr>
-          <w:hyperlink w:anchor="_Toc339041091" w:history="1">
+          <w:hyperlink w:anchor="_Toc339438282" w:history="1">
             <w:r>
               <w:rPr>
                 <w:rStyle w:val="Hipervnculo"/>
@@ -1261,7 +1261,7 @@
                 <w:noProof/>
                 <w:webHidden/>
               </w:rPr>
-              <w:instrText xml:space="preserve"> PAGEREF _Toc339041091 \h </w:instrText>
+              <w:instrText xml:space="preserve"> PAGEREF _Toc339438282 \h </w:instrText>
             </w:r>
             <w:r>
               <w:rPr>
@@ -1305,7 +1305,7 @@
               <w:lang w:val="es-ES" w:eastAsia="es-ES" w:bidi="ar-SA"/>
             </w:rPr>
           </w:pPr>
-          <w:hyperlink w:anchor="_Toc339041092" w:history="1">
+          <w:hyperlink w:anchor="_Toc339438283" w:history="1">
             <w:r>
               <w:rPr>
                 <w:rStyle w:val="Hipervnculo"/>
@@ -1347,7 +1347,7 @@
                 <w:noProof/>
                 <w:webHidden/>
               </w:rPr>
-              <w:instrText xml:space="preserve"> PAGEREF _Toc339041092 \h </w:instrText>
+              <w:instrText xml:space="preserve"> PAGEREF _Toc339438283 \h </w:instrText>
             </w:r>
             <w:r>
               <w:rPr>
@@ -1391,7 +1391,7 @@
               <w:lang w:val="es-ES" w:eastAsia="es-ES" w:bidi="ar-SA"/>
             </w:rPr>
           </w:pPr>
-          <w:hyperlink w:anchor="_Toc339041093" w:history="1">
+          <w:hyperlink w:anchor="_Toc339438284" w:history="1">
             <w:r>
               <w:rPr>
                 <w:rStyle w:val="Hipervnculo"/>
@@ -1433,7 +1433,7 @@
                 <w:noProof/>
                 <w:webHidden/>
               </w:rPr>
-              <w:instrText xml:space="preserve"> PAGEREF _Toc339041093 \h </w:instrText>
+              <w:instrText xml:space="preserve"> PAGEREF _Toc339438284 \h </w:instrText>
             </w:r>
             <w:r>
               <w:rPr>
@@ -1463,6 +1463,8 @@
               <w:fldChar w:fldCharType="end"/>
             </w:r>
           </w:hyperlink>
+          <w:bookmarkStart w:id="0" w:name="_GoBack"/>
+          <w:bookmarkEnd w:id="0"/>
         </w:p>
         <w:p>
           <w:pPr>
@@ -1477,7 +1479,7 @@
               <w:lang w:val="es-ES" w:eastAsia="es-ES" w:bidi="ar-SA"/>
             </w:rPr>
           </w:pPr>
-          <w:hyperlink w:anchor="_Toc339041094" w:history="1">
+          <w:hyperlink w:anchor="_Toc339438285" w:history="1">
             <w:r>
               <w:rPr>
                 <w:rStyle w:val="Hipervnculo"/>
@@ -1519,7 +1521,7 @@
                 <w:noProof/>
                 <w:webHidden/>
               </w:rPr>
-              <w:instrText xml:space="preserve"> PAGEREF _Toc339041094 \h </w:instrText>
+              <w:instrText xml:space="preserve"> PAGEREF _Toc339438285 \h </w:instrText>
             </w:r>
             <w:r>
               <w:rPr>
@@ -1563,7 +1565,7 @@
               <w:lang w:val="es-ES" w:eastAsia="es-ES" w:bidi="ar-SA"/>
             </w:rPr>
           </w:pPr>
-          <w:hyperlink w:anchor="_Toc339041095" w:history="1">
+          <w:hyperlink w:anchor="_Toc339438286" w:history="1">
             <w:r>
               <w:rPr>
                 <w:rStyle w:val="Hipervnculo"/>
@@ -1605,7 +1607,7 @@
                 <w:noProof/>
                 <w:webHidden/>
               </w:rPr>
-              <w:instrText xml:space="preserve"> PAGEREF _Toc339041095 \h </w:instrText>
+              <w:instrText xml:space="preserve"> PAGEREF _Toc339438286 \h </w:instrText>
             </w:r>
             <w:r>
               <w:rPr>
@@ -1649,7 +1651,7 @@
               <w:lang w:val="es-ES" w:eastAsia="es-ES" w:bidi="ar-SA"/>
             </w:rPr>
           </w:pPr>
-          <w:hyperlink w:anchor="_Toc339041096" w:history="1">
+          <w:hyperlink w:anchor="_Toc339438287" w:history="1">
             <w:r>
               <w:rPr>
                 <w:rStyle w:val="Hipervnculo"/>
@@ -1691,7 +1693,7 @@
                 <w:noProof/>
                 <w:webHidden/>
               </w:rPr>
-              <w:instrText xml:space="preserve"> PAGEREF _Toc339041096 \h </w:instrText>
+              <w:instrText xml:space="preserve"> PAGEREF _Toc339438287 \h </w:instrText>
             </w:r>
             <w:r>
               <w:rPr>
@@ -1735,7 +1737,7 @@
               <w:lang w:val="es-ES" w:eastAsia="es-ES" w:bidi="ar-SA"/>
             </w:rPr>
           </w:pPr>
-          <w:hyperlink w:anchor="_Toc339041097" w:history="1">
+          <w:hyperlink w:anchor="_Toc339438288" w:history="1">
             <w:r>
               <w:rPr>
                 <w:rStyle w:val="Hipervnculo"/>
@@ -1777,7 +1779,7 @@
                 <w:noProof/>
                 <w:webHidden/>
               </w:rPr>
-              <w:instrText xml:space="preserve"> PAGEREF _Toc339041097 \h </w:instrText>
+              <w:instrText xml:space="preserve"> PAGEREF _Toc339438288 \h </w:instrText>
             </w:r>
             <w:r>
               <w:rPr>
@@ -1821,7 +1823,7 @@
               <w:lang w:val="es-ES" w:eastAsia="es-ES" w:bidi="ar-SA"/>
             </w:rPr>
           </w:pPr>
-          <w:hyperlink w:anchor="_Toc339041098" w:history="1">
+          <w:hyperlink w:anchor="_Toc339438289" w:history="1">
             <w:r>
               <w:rPr>
                 <w:rStyle w:val="Hipervnculo"/>
@@ -1863,7 +1865,7 @@
                 <w:noProof/>
                 <w:webHidden/>
               </w:rPr>
-              <w:instrText xml:space="preserve"> PAGEREF _Toc339041098 \h </w:instrText>
+              <w:instrText xml:space="preserve"> PAGEREF _Toc339438289 \h </w:instrText>
             </w:r>
             <w:r>
               <w:rPr>
@@ -1907,7 +1909,7 @@
               <w:lang w:val="es-ES" w:eastAsia="es-ES" w:bidi="ar-SA"/>
             </w:rPr>
           </w:pPr>
-          <w:hyperlink w:anchor="_Toc339041099" w:history="1">
+          <w:hyperlink w:anchor="_Toc339438290" w:history="1">
             <w:r>
               <w:rPr>
                 <w:rStyle w:val="Hipervnculo"/>
@@ -1949,7 +1951,7 @@
                 <w:noProof/>
                 <w:webHidden/>
               </w:rPr>
-              <w:instrText xml:space="preserve"> PAGEREF _Toc339041099 \h </w:instrText>
+              <w:instrText xml:space="preserve"> PAGEREF _Toc339438290 \h </w:instrText>
             </w:r>
             <w:r>
               <w:rPr>
@@ -1993,7 +1995,7 @@
               <w:lang w:val="es-ES" w:eastAsia="es-ES" w:bidi="ar-SA"/>
             </w:rPr>
           </w:pPr>
-          <w:hyperlink w:anchor="_Toc339041100" w:history="1">
+          <w:hyperlink w:anchor="_Toc339438291" w:history="1">
             <w:r>
               <w:rPr>
                 <w:rStyle w:val="Hipervnculo"/>
@@ -2035,7 +2037,7 @@
                 <w:noProof/>
                 <w:webHidden/>
               </w:rPr>
-              <w:instrText xml:space="preserve"> PAGEREF _Toc339041100 \h </w:instrText>
+              <w:instrText xml:space="preserve"> PAGEREF _Toc339438291 \h </w:instrText>
             </w:r>
             <w:r>
               <w:rPr>
@@ -2079,7 +2081,7 @@
               <w:lang w:val="es-ES" w:eastAsia="es-ES" w:bidi="ar-SA"/>
             </w:rPr>
           </w:pPr>
-          <w:hyperlink w:anchor="_Toc339041101" w:history="1">
+          <w:hyperlink w:anchor="_Toc339438292" w:history="1">
             <w:r>
               <w:rPr>
                 <w:rStyle w:val="Hipervnculo"/>
@@ -2121,7 +2123,7 @@
                 <w:noProof/>
                 <w:webHidden/>
               </w:rPr>
-              <w:instrText xml:space="preserve"> PAGEREF _Toc339041101 \h </w:instrText>
+              <w:instrText xml:space="preserve"> PAGEREF _Toc339438292 \h </w:instrText>
             </w:r>
             <w:r>
               <w:rPr>
@@ -2165,7 +2167,7 @@
               <w:lang w:val="es-ES" w:eastAsia="es-ES" w:bidi="ar-SA"/>
             </w:rPr>
           </w:pPr>
-          <w:hyperlink w:anchor="_Toc339041102" w:history="1">
+          <w:hyperlink w:anchor="_Toc339438293" w:history="1">
             <w:r>
               <w:rPr>
                 <w:rStyle w:val="Hipervnculo"/>
@@ -2207,7 +2209,7 @@
                 <w:noProof/>
                 <w:webHidden/>
               </w:rPr>
-              <w:instrText xml:space="preserve"> PAGEREF _Toc339041102 \h </w:instrText>
+              <w:instrText xml:space="preserve"> PAGEREF _Toc339438293 \h </w:instrText>
             </w:r>
             <w:r>
               <w:rPr>
@@ -2251,7 +2253,7 @@
               <w:lang w:val="es-ES" w:eastAsia="es-ES" w:bidi="ar-SA"/>
             </w:rPr>
           </w:pPr>
-          <w:hyperlink w:anchor="_Toc339041103" w:history="1">
+          <w:hyperlink w:anchor="_Toc339438294" w:history="1">
             <w:r>
               <w:rPr>
                 <w:rStyle w:val="Hipervnculo"/>
@@ -2293,7 +2295,7 @@
                 <w:noProof/>
                 <w:webHidden/>
               </w:rPr>
-              <w:instrText xml:space="preserve"> PAGEREF _Toc339041103 \h </w:instrText>
+              <w:instrText xml:space="preserve"> PAGEREF _Toc339438294 \h </w:instrText>
             </w:r>
             <w:r>
               <w:rPr>
@@ -2337,7 +2339,7 @@
               <w:lang w:val="es-ES" w:eastAsia="es-ES" w:bidi="ar-SA"/>
             </w:rPr>
           </w:pPr>
-          <w:hyperlink w:anchor="_Toc339041104" w:history="1">
+          <w:hyperlink w:anchor="_Toc339438295" w:history="1">
             <w:r>
               <w:rPr>
                 <w:rStyle w:val="Hipervnculo"/>
@@ -2379,7 +2381,7 @@
                 <w:noProof/>
                 <w:webHidden/>
               </w:rPr>
-              <w:instrText xml:space="preserve"> PAGEREF _Toc339041104 \h </w:instrText>
+              <w:instrText xml:space="preserve"> PAGEREF _Toc339438295 \h </w:instrText>
             </w:r>
             <w:r>
               <w:rPr>
@@ -2423,7 +2425,7 @@
               <w:lang w:val="es-ES" w:eastAsia="es-ES" w:bidi="ar-SA"/>
             </w:rPr>
           </w:pPr>
-          <w:hyperlink w:anchor="_Toc339041105" w:history="1">
+          <w:hyperlink w:anchor="_Toc339438296" w:history="1">
             <w:r>
               <w:rPr>
                 <w:rStyle w:val="Hipervnculo"/>
@@ -2444,7 +2446,7 @@
                 <w:rStyle w:val="Hipervnculo"/>
                 <w:noProof/>
               </w:rPr>
-              <w:t>El Model</w:t>
+              <w:t>El model</w:t>
             </w:r>
             <w:r>
               <w:rPr>
@@ -2465,7 +2467,7 @@
                 <w:noProof/>
                 <w:webHidden/>
               </w:rPr>
-              <w:instrText xml:space="preserve"> PAGEREF _Toc339041105 \h </w:instrText>
+              <w:instrText xml:space="preserve"> PAGEREF _Toc339438296 \h </w:instrText>
             </w:r>
             <w:r>
               <w:rPr>
@@ -2509,7 +2511,7 @@
               <w:lang w:val="es-ES" w:eastAsia="es-ES" w:bidi="ar-SA"/>
             </w:rPr>
           </w:pPr>
-          <w:hyperlink w:anchor="_Toc339041106" w:history="1">
+          <w:hyperlink w:anchor="_Toc339438297" w:history="1">
             <w:r>
               <w:rPr>
                 <w:rStyle w:val="Hipervnculo"/>
@@ -2551,7 +2553,7 @@
                 <w:noProof/>
                 <w:webHidden/>
               </w:rPr>
-              <w:instrText xml:space="preserve"> PAGEREF _Toc339041106 \h </w:instrText>
+              <w:instrText xml:space="preserve"> PAGEREF _Toc339438297 \h </w:instrText>
             </w:r>
             <w:r>
               <w:rPr>
@@ -2595,7 +2597,7 @@
               <w:lang w:val="es-ES" w:eastAsia="es-ES" w:bidi="ar-SA"/>
             </w:rPr>
           </w:pPr>
-          <w:hyperlink w:anchor="_Toc339041107" w:history="1">
+          <w:hyperlink w:anchor="_Toc339438298" w:history="1">
             <w:r>
               <w:rPr>
                 <w:rStyle w:val="Hipervnculo"/>
@@ -2637,7 +2639,7 @@
                 <w:noProof/>
                 <w:webHidden/>
               </w:rPr>
-              <w:instrText xml:space="preserve"> PAGEREF _Toc339041107 \h </w:instrText>
+              <w:instrText xml:space="preserve"> PAGEREF _Toc339438298 \h </w:instrText>
             </w:r>
             <w:r>
               <w:rPr>
@@ -2681,7 +2683,7 @@
               <w:lang w:val="es-ES" w:eastAsia="es-ES" w:bidi="ar-SA"/>
             </w:rPr>
           </w:pPr>
-          <w:hyperlink w:anchor="_Toc339041108" w:history="1">
+          <w:hyperlink w:anchor="_Toc339438299" w:history="1">
             <w:r>
               <w:rPr>
                 <w:rStyle w:val="Hipervnculo"/>
@@ -2723,7 +2725,7 @@
                 <w:noProof/>
                 <w:webHidden/>
               </w:rPr>
-              <w:instrText xml:space="preserve"> PAGEREF _Toc339041108 \h </w:instrText>
+              <w:instrText xml:space="preserve"> PAGEREF _Toc339438299 \h </w:instrText>
             </w:r>
             <w:r>
               <w:rPr>
@@ -2767,7 +2769,7 @@
               <w:lang w:val="es-ES" w:eastAsia="es-ES" w:bidi="ar-SA"/>
             </w:rPr>
           </w:pPr>
-          <w:hyperlink w:anchor="_Toc339041109" w:history="1">
+          <w:hyperlink w:anchor="_Toc339438300" w:history="1">
             <w:r>
               <w:rPr>
                 <w:rStyle w:val="Hipervnculo"/>
@@ -2809,7 +2811,7 @@
                 <w:noProof/>
                 <w:webHidden/>
               </w:rPr>
-              <w:instrText xml:space="preserve"> PAGEREF _Toc339041109 \h </w:instrText>
+              <w:instrText xml:space="preserve"> PAGEREF _Toc339438300 \h </w:instrText>
             </w:r>
             <w:r>
               <w:rPr>
@@ -2883,7 +2885,7 @@
           <w:lang w:val="es-ES" w:eastAsia="es-ES" w:bidi="ar-SA"/>
         </w:rPr>
       </w:pPr>
-      <w:hyperlink w:anchor="_Toc339036886" w:history="1">
+      <w:hyperlink w:anchor="_Toc339438247" w:history="1">
         <w:r>
           <w:rPr>
             <w:rStyle w:val="Hipervnculo"/>
@@ -2928,7 +2930,7 @@
             <w:noProof/>
             <w:webHidden/>
           </w:rPr>
-          <w:instrText xml:space="preserve"> PAGEREF _Toc339036886 \h </w:instrText>
+          <w:instrText xml:space="preserve"> PAGEREF _Toc339438247 \h </w:instrText>
         </w:r>
         <w:r>
           <w:rPr>
@@ -2975,7 +2977,7 @@
           <w:lang w:val="es-ES" w:eastAsia="es-ES" w:bidi="ar-SA"/>
         </w:rPr>
       </w:pPr>
-      <w:hyperlink w:anchor="_Toc339036887" w:history="1">
+      <w:hyperlink w:anchor="_Toc339438248" w:history="1">
         <w:r>
           <w:rPr>
             <w:rStyle w:val="Hipervnculo"/>
@@ -3020,7 +3022,7 @@
             <w:noProof/>
             <w:webHidden/>
           </w:rPr>
-          <w:instrText xml:space="preserve"> PAGEREF _Toc339036887 \h </w:instrText>
+          <w:instrText xml:space="preserve"> PAGEREF _Toc339438248 \h </w:instrText>
         </w:r>
         <w:r>
           <w:rPr>
@@ -3067,7 +3069,7 @@
           <w:lang w:val="es-ES" w:eastAsia="es-ES" w:bidi="ar-SA"/>
         </w:rPr>
       </w:pPr>
-      <w:hyperlink w:anchor="_Toc339036888" w:history="1">
+      <w:hyperlink w:anchor="_Toc339438249" w:history="1">
         <w:r>
           <w:rPr>
             <w:rStyle w:val="Hipervnculo"/>
@@ -3112,7 +3114,7 @@
             <w:noProof/>
             <w:webHidden/>
           </w:rPr>
-          <w:instrText xml:space="preserve"> PAGEREF _Toc339036888 \h </w:instrText>
+          <w:instrText xml:space="preserve"> PAGEREF _Toc339438249 \h </w:instrText>
         </w:r>
         <w:r>
           <w:rPr>
@@ -3159,7 +3161,7 @@
           <w:lang w:val="es-ES" w:eastAsia="es-ES" w:bidi="ar-SA"/>
         </w:rPr>
       </w:pPr>
-      <w:hyperlink w:anchor="_Toc339036889" w:history="1">
+      <w:hyperlink w:anchor="_Toc339438250" w:history="1">
         <w:r>
           <w:rPr>
             <w:rStyle w:val="Hipervnculo"/>
@@ -3204,7 +3206,7 @@
             <w:noProof/>
             <w:webHidden/>
           </w:rPr>
-          <w:instrText xml:space="preserve"> PAGEREF _Toc339036889 \h </w:instrText>
+          <w:instrText xml:space="preserve"> PAGEREF _Toc339438250 \h </w:instrText>
         </w:r>
         <w:r>
           <w:rPr>
@@ -3251,7 +3253,7 @@
           <w:lang w:val="es-ES" w:eastAsia="es-ES" w:bidi="ar-SA"/>
         </w:rPr>
       </w:pPr>
-      <w:hyperlink w:anchor="_Toc339036890" w:history="1">
+      <w:hyperlink w:anchor="_Toc339438251" w:history="1">
         <w:r>
           <w:rPr>
             <w:rStyle w:val="Hipervnculo"/>
@@ -3311,7 +3313,7 @@
             <w:noProof/>
             <w:webHidden/>
           </w:rPr>
-          <w:instrText xml:space="preserve"> PAGEREF _Toc339036890 \h </w:instrText>
+          <w:instrText xml:space="preserve"> PAGEREF _Toc339438251 \h </w:instrText>
         </w:r>
         <w:r>
           <w:rPr>
@@ -3358,7 +3360,7 @@
           <w:lang w:val="es-ES" w:eastAsia="es-ES" w:bidi="ar-SA"/>
         </w:rPr>
       </w:pPr>
-      <w:hyperlink w:anchor="_Toc339036891" w:history="1">
+      <w:hyperlink w:anchor="_Toc339438252" w:history="1">
         <w:r>
           <w:rPr>
             <w:rStyle w:val="Hipervnculo"/>
@@ -3433,7 +3435,7 @@
             <w:noProof/>
             <w:webHidden/>
           </w:rPr>
-          <w:instrText xml:space="preserve"> PAGEREF _Toc339036891 \h </w:instrText>
+          <w:instrText xml:space="preserve"> PAGEREF _Toc339438252 \h </w:instrText>
         </w:r>
         <w:r>
           <w:rPr>
@@ -3480,7 +3482,7 @@
           <w:lang w:val="es-ES" w:eastAsia="es-ES" w:bidi="ar-SA"/>
         </w:rPr>
       </w:pPr>
-      <w:hyperlink w:anchor="_Toc339036892" w:history="1">
+      <w:hyperlink w:anchor="_Toc339438253" w:history="1">
         <w:r>
           <w:rPr>
             <w:rStyle w:val="Hipervnculo"/>
@@ -3540,7 +3542,7 @@
             <w:noProof/>
             <w:webHidden/>
           </w:rPr>
-          <w:instrText xml:space="preserve"> PAGEREF _Toc339036892 \h </w:instrText>
+          <w:instrText xml:space="preserve"> PAGEREF _Toc339438253 \h </w:instrText>
         </w:r>
         <w:r>
           <w:rPr>
@@ -3587,7 +3589,7 @@
           <w:lang w:val="es-ES" w:eastAsia="es-ES" w:bidi="ar-SA"/>
         </w:rPr>
       </w:pPr>
-      <w:hyperlink w:anchor="_Toc339036893" w:history="1">
+      <w:hyperlink w:anchor="_Toc339438254" w:history="1">
         <w:r>
           <w:rPr>
             <w:rStyle w:val="Hipervnculo"/>
@@ -3647,7 +3649,7 @@
             <w:noProof/>
             <w:webHidden/>
           </w:rPr>
-          <w:instrText xml:space="preserve"> PAGEREF _Toc339036893 \h </w:instrText>
+          <w:instrText xml:space="preserve"> PAGEREF _Toc339438254 \h </w:instrText>
         </w:r>
         <w:r>
           <w:rPr>
@@ -3694,7 +3696,7 @@
           <w:lang w:val="es-ES" w:eastAsia="es-ES" w:bidi="ar-SA"/>
         </w:rPr>
       </w:pPr>
-      <w:hyperlink w:anchor="_Toc339036894" w:history="1">
+      <w:hyperlink w:anchor="_Toc339438255" w:history="1">
         <w:r>
           <w:rPr>
             <w:rStyle w:val="Hipervnculo"/>
@@ -3754,7 +3756,7 @@
             <w:noProof/>
             <w:webHidden/>
           </w:rPr>
-          <w:instrText xml:space="preserve"> PAGEREF _Toc339036894 \h </w:instrText>
+          <w:instrText xml:space="preserve"> PAGEREF _Toc339438255 \h </w:instrText>
         </w:r>
         <w:r>
           <w:rPr>
@@ -3801,7 +3803,7 @@
           <w:lang w:val="es-ES" w:eastAsia="es-ES" w:bidi="ar-SA"/>
         </w:rPr>
       </w:pPr>
-      <w:hyperlink w:anchor="_Toc339036895" w:history="1">
+      <w:hyperlink w:anchor="_Toc339438256" w:history="1">
         <w:r>
           <w:rPr>
             <w:rStyle w:val="Hipervnculo"/>
@@ -3846,7 +3848,7 @@
             <w:noProof/>
             <w:webHidden/>
           </w:rPr>
-          <w:instrText xml:space="preserve"> PAGEREF _Toc339036895 \h </w:instrText>
+          <w:instrText xml:space="preserve"> PAGEREF _Toc339438256 \h </w:instrText>
         </w:r>
         <w:r>
           <w:rPr>
@@ -3893,7 +3895,7 @@
           <w:lang w:val="es-ES" w:eastAsia="es-ES" w:bidi="ar-SA"/>
         </w:rPr>
       </w:pPr>
-      <w:hyperlink w:anchor="_Toc339036896" w:history="1">
+      <w:hyperlink w:anchor="_Toc339438257" w:history="1">
         <w:r>
           <w:rPr>
             <w:rStyle w:val="Hipervnculo"/>
@@ -3938,7 +3940,7 @@
             <w:noProof/>
             <w:webHidden/>
           </w:rPr>
-          <w:instrText xml:space="preserve"> PAGEREF _Toc339036896 \h </w:instrText>
+          <w:instrText xml:space="preserve"> PAGEREF _Toc339438257 \h </w:instrText>
         </w:r>
         <w:r>
           <w:rPr>
@@ -3985,7 +3987,7 @@
           <w:lang w:val="es-ES" w:eastAsia="es-ES" w:bidi="ar-SA"/>
         </w:rPr>
       </w:pPr>
-      <w:hyperlink w:anchor="_Toc339036897" w:history="1">
+      <w:hyperlink w:anchor="_Toc339438258" w:history="1">
         <w:r>
           <w:rPr>
             <w:rStyle w:val="Hipervnculo"/>
@@ -4030,7 +4032,7 @@
             <w:noProof/>
             <w:webHidden/>
           </w:rPr>
-          <w:instrText xml:space="preserve"> PAGEREF _Toc339036897 \h </w:instrText>
+          <w:instrText xml:space="preserve"> PAGEREF _Toc339438258 \h </w:instrText>
         </w:r>
         <w:r>
           <w:rPr>
@@ -4077,7 +4079,7 @@
           <w:lang w:val="es-ES" w:eastAsia="es-ES" w:bidi="ar-SA"/>
         </w:rPr>
       </w:pPr>
-      <w:hyperlink w:anchor="_Toc339036898" w:history="1">
+      <w:hyperlink w:anchor="_Toc339438259" w:history="1">
         <w:r>
           <w:rPr>
             <w:rStyle w:val="Hipervnculo"/>
@@ -4122,7 +4124,7 @@
             <w:noProof/>
             <w:webHidden/>
           </w:rPr>
-          <w:instrText xml:space="preserve"> PAGEREF _Toc339036898 \h </w:instrText>
+          <w:instrText xml:space="preserve"> PAGEREF _Toc339438259 \h </w:instrText>
         </w:r>
         <w:r>
           <w:rPr>
@@ -4169,7 +4171,7 @@
           <w:lang w:val="es-ES" w:eastAsia="es-ES" w:bidi="ar-SA"/>
         </w:rPr>
       </w:pPr>
-      <w:hyperlink w:anchor="_Toc339036899" w:history="1">
+      <w:hyperlink w:anchor="_Toc339438260" w:history="1">
         <w:r>
           <w:rPr>
             <w:rStyle w:val="Hipervnculo"/>
@@ -4214,7 +4216,7 @@
             <w:noProof/>
             <w:webHidden/>
           </w:rPr>
-          <w:instrText xml:space="preserve"> PAGEREF _Toc339036899 \h </w:instrText>
+          <w:instrText xml:space="preserve"> PAGEREF _Toc339438260 \h </w:instrText>
         </w:r>
         <w:r>
           <w:rPr>
@@ -4261,7 +4263,7 @@
           <w:lang w:val="es-ES" w:eastAsia="es-ES" w:bidi="ar-SA"/>
         </w:rPr>
       </w:pPr>
-      <w:hyperlink w:anchor="_Toc339036900" w:history="1">
+      <w:hyperlink w:anchor="_Toc339438261" w:history="1">
         <w:r>
           <w:rPr>
             <w:rStyle w:val="Hipervnculo"/>
@@ -4306,7 +4308,7 @@
             <w:noProof/>
             <w:webHidden/>
           </w:rPr>
-          <w:instrText xml:space="preserve"> PAGEREF _Toc339036900 \h </w:instrText>
+          <w:instrText xml:space="preserve"> PAGEREF _Toc339438261 \h </w:instrText>
         </w:r>
         <w:r>
           <w:rPr>
@@ -4353,7 +4355,7 @@
           <w:lang w:val="es-ES" w:eastAsia="es-ES" w:bidi="ar-SA"/>
         </w:rPr>
       </w:pPr>
-      <w:hyperlink w:anchor="_Toc339036901" w:history="1">
+      <w:hyperlink w:anchor="_Toc339438262" w:history="1">
         <w:r>
           <w:rPr>
             <w:rStyle w:val="Hipervnculo"/>
@@ -4398,7 +4400,7 @@
             <w:noProof/>
             <w:webHidden/>
           </w:rPr>
-          <w:instrText xml:space="preserve"> PAGEREF _Toc339036901 \h </w:instrText>
+          <w:instrText xml:space="preserve"> PAGEREF _Toc339438262 \h </w:instrText>
         </w:r>
         <w:r>
           <w:rPr>
@@ -4418,7 +4420,7 @@
             <w:noProof/>
             <w:webHidden/>
           </w:rPr>
-          <w:t>17</w:t>
+          <w:t>18</w:t>
         </w:r>
         <w:r>
           <w:rPr>
@@ -4445,7 +4447,7 @@
           <w:lang w:val="es-ES" w:eastAsia="es-ES" w:bidi="ar-SA"/>
         </w:rPr>
       </w:pPr>
-      <w:hyperlink w:anchor="_Toc339036902" w:history="1">
+      <w:hyperlink w:anchor="_Toc339438263" w:history="1">
         <w:r>
           <w:rPr>
             <w:rStyle w:val="Hipervnculo"/>
@@ -4490,7 +4492,7 @@
             <w:noProof/>
             <w:webHidden/>
           </w:rPr>
-          <w:instrText xml:space="preserve"> PAGEREF _Toc339036902 \h </w:instrText>
+          <w:instrText xml:space="preserve"> PAGEREF _Toc339438263 \h </w:instrText>
         </w:r>
         <w:r>
           <w:rPr>
@@ -4537,7 +4539,7 @@
           <w:lang w:val="es-ES" w:eastAsia="es-ES" w:bidi="ar-SA"/>
         </w:rPr>
       </w:pPr>
-      <w:hyperlink w:anchor="_Toc339036903" w:history="1">
+      <w:hyperlink w:anchor="_Toc339438264" w:history="1">
         <w:r>
           <w:rPr>
             <w:rStyle w:val="Hipervnculo"/>
@@ -4582,7 +4584,7 @@
             <w:noProof/>
             <w:webHidden/>
           </w:rPr>
-          <w:instrText xml:space="preserve"> PAGEREF _Toc339036903 \h </w:instrText>
+          <w:instrText xml:space="preserve"> PAGEREF _Toc339438264 \h </w:instrText>
         </w:r>
         <w:r>
           <w:rPr>
@@ -4629,7 +4631,7 @@
           <w:lang w:val="es-ES" w:eastAsia="es-ES" w:bidi="ar-SA"/>
         </w:rPr>
       </w:pPr>
-      <w:hyperlink w:anchor="_Toc339036904" w:history="1">
+      <w:hyperlink w:anchor="_Toc339438265" w:history="1">
         <w:r>
           <w:rPr>
             <w:rStyle w:val="Hipervnculo"/>
@@ -4674,7 +4676,7 @@
             <w:noProof/>
             <w:webHidden/>
           </w:rPr>
-          <w:instrText xml:space="preserve"> PAGEREF _Toc339036904 \h </w:instrText>
+          <w:instrText xml:space="preserve"> PAGEREF _Toc339438265 \h </w:instrText>
         </w:r>
         <w:r>
           <w:rPr>
@@ -4721,7 +4723,7 @@
           <w:lang w:val="es-ES" w:eastAsia="es-ES" w:bidi="ar-SA"/>
         </w:rPr>
       </w:pPr>
-      <w:hyperlink w:anchor="_Toc339036905" w:history="1">
+      <w:hyperlink w:anchor="_Toc339438266" w:history="1">
         <w:r>
           <w:rPr>
             <w:rStyle w:val="Hipervnculo"/>
@@ -4766,7 +4768,7 @@
             <w:noProof/>
             <w:webHidden/>
           </w:rPr>
-          <w:instrText xml:space="preserve"> PAGEREF _Toc339036905 \h </w:instrText>
+          <w:instrText xml:space="preserve"> PAGEREF _Toc339438266 \h </w:instrText>
         </w:r>
         <w:r>
           <w:rPr>
@@ -4813,7 +4815,7 @@
           <w:lang w:val="es-ES" w:eastAsia="es-ES" w:bidi="ar-SA"/>
         </w:rPr>
       </w:pPr>
-      <w:hyperlink w:anchor="_Toc339036906" w:history="1">
+      <w:hyperlink w:anchor="_Toc339438267" w:history="1">
         <w:r>
           <w:rPr>
             <w:rStyle w:val="Hipervnculo"/>
@@ -4858,7 +4860,7 @@
             <w:noProof/>
             <w:webHidden/>
           </w:rPr>
-          <w:instrText xml:space="preserve"> PAGEREF _Toc339036906 \h </w:instrText>
+          <w:instrText xml:space="preserve"> PAGEREF _Toc339438267 \h </w:instrText>
         </w:r>
         <w:r>
           <w:rPr>
@@ -4905,7 +4907,7 @@
           <w:lang w:val="es-ES" w:eastAsia="es-ES" w:bidi="ar-SA"/>
         </w:rPr>
       </w:pPr>
-      <w:hyperlink w:anchor="_Toc339036907" w:history="1">
+      <w:hyperlink w:anchor="_Toc339438268" w:history="1">
         <w:r>
           <w:rPr>
             <w:rStyle w:val="Hipervnculo"/>
@@ -4950,7 +4952,7 @@
             <w:noProof/>
             <w:webHidden/>
           </w:rPr>
-          <w:instrText xml:space="preserve"> PAGEREF _Toc339036907 \h </w:instrText>
+          <w:instrText xml:space="preserve"> PAGEREF _Toc339438268 \h </w:instrText>
         </w:r>
         <w:r>
           <w:rPr>
@@ -4997,7 +4999,7 @@
           <w:lang w:val="es-ES" w:eastAsia="es-ES" w:bidi="ar-SA"/>
         </w:rPr>
       </w:pPr>
-      <w:hyperlink w:anchor="_Toc339036908" w:history="1">
+      <w:hyperlink w:anchor="_Toc339438269" w:history="1">
         <w:r>
           <w:rPr>
             <w:rStyle w:val="Hipervnculo"/>
@@ -5042,7 +5044,7 @@
             <w:noProof/>
             <w:webHidden/>
           </w:rPr>
-          <w:instrText xml:space="preserve"> PAGEREF _Toc339036908 \h </w:instrText>
+          <w:instrText xml:space="preserve"> PAGEREF _Toc339438269 \h </w:instrText>
         </w:r>
         <w:r>
           <w:rPr>
@@ -5089,7 +5091,7 @@
           <w:lang w:val="es-ES" w:eastAsia="es-ES" w:bidi="ar-SA"/>
         </w:rPr>
       </w:pPr>
-      <w:hyperlink w:anchor="_Toc339036909" w:history="1">
+      <w:hyperlink w:anchor="_Toc339438270" w:history="1">
         <w:r>
           <w:rPr>
             <w:rStyle w:val="Hipervnculo"/>
@@ -5134,7 +5136,7 @@
             <w:noProof/>
             <w:webHidden/>
           </w:rPr>
-          <w:instrText xml:space="preserve"> PAGEREF _Toc339036909 \h </w:instrText>
+          <w:instrText xml:space="preserve"> PAGEREF _Toc339438270 \h </w:instrText>
         </w:r>
         <w:r>
           <w:rPr>
@@ -5194,24 +5196,24 @@
           <w:rFonts w:eastAsiaTheme="minorEastAsia"/>
         </w:rPr>
       </w:pPr>
-      <w:bookmarkStart w:id="0" w:name="_Toc339041080"/>
+      <w:bookmarkStart w:id="1" w:name="_Toc339438271"/>
       <w:r>
         <w:rPr>
           <w:rFonts w:eastAsiaTheme="minorEastAsia"/>
         </w:rPr>
         <w:t>Introducció</w:t>
       </w:r>
-      <w:bookmarkEnd w:id="0"/>
+      <w:bookmarkEnd w:id="1"/>
     </w:p>
     <w:p>
       <w:pPr>
         <w:pStyle w:val="Ttulo2"/>
       </w:pPr>
-      <w:bookmarkStart w:id="1" w:name="_Toc339041081"/>
+      <w:bookmarkStart w:id="2" w:name="_Toc339438272"/>
       <w:r>
         <w:t>Idea</w:t>
       </w:r>
-      <w:bookmarkEnd w:id="1"/>
+      <w:bookmarkEnd w:id="2"/>
     </w:p>
     <w:p>
       <w:pPr>
@@ -5325,11 +5327,11 @@
       <w:pPr>
         <w:pStyle w:val="Ttulo2"/>
       </w:pPr>
-      <w:bookmarkStart w:id="2" w:name="_Toc339041082"/>
+      <w:bookmarkStart w:id="3" w:name="_Toc339438273"/>
       <w:r>
         <w:t>Possible funcionament</w:t>
       </w:r>
-      <w:bookmarkEnd w:id="2"/>
+      <w:bookmarkEnd w:id="3"/>
     </w:p>
     <w:p>
       <w:pPr>
@@ -5437,21 +5439,21 @@
       <w:pPr>
         <w:pStyle w:val="Ttulo2"/>
       </w:pPr>
-      <w:bookmarkStart w:id="3" w:name="_Toc339041083"/>
+      <w:bookmarkStart w:id="4" w:name="_Toc339438274"/>
       <w:r>
         <w:t>Objectius</w:t>
       </w:r>
-      <w:bookmarkEnd w:id="3"/>
+      <w:bookmarkEnd w:id="4"/>
     </w:p>
     <w:p>
       <w:pPr>
         <w:pStyle w:val="Ttulo3"/>
       </w:pPr>
-      <w:bookmarkStart w:id="4" w:name="_Toc339041084"/>
+      <w:bookmarkStart w:id="5" w:name="_Toc339438275"/>
       <w:r>
         <w:t>Objectiu general</w:t>
       </w:r>
-      <w:bookmarkEnd w:id="4"/>
+      <w:bookmarkEnd w:id="5"/>
     </w:p>
     <w:p>
       <w:pPr>
@@ -5500,11 +5502,11 @@
       <w:pPr>
         <w:pStyle w:val="Ttulo3"/>
       </w:pPr>
-      <w:bookmarkStart w:id="5" w:name="_Toc339041085"/>
+      <w:bookmarkStart w:id="6" w:name="_Toc339438276"/>
       <w:r>
         <w:t>Objectius específics</w:t>
       </w:r>
-      <w:bookmarkEnd w:id="5"/>
+      <w:bookmarkEnd w:id="6"/>
     </w:p>
     <w:p>
       <w:pPr>
@@ -5574,11 +5576,11 @@
       <w:pPr>
         <w:pStyle w:val="Ttulo2"/>
       </w:pPr>
-      <w:bookmarkStart w:id="6" w:name="_Toc339041086"/>
+      <w:bookmarkStart w:id="7" w:name="_Toc339438277"/>
       <w:r>
         <w:t>Planificació amb fites i temporalització</w:t>
       </w:r>
-      <w:bookmarkEnd w:id="6"/>
+      <w:bookmarkEnd w:id="7"/>
     </w:p>
     <w:p>
       <w:pPr>
@@ -5609,8 +5611,8 @@
       <w:pPr>
         <w:ind w:firstLine="709"/>
         <w:sectPr>
-          <w:headerReference w:type="default" r:id="rId11"/>
-          <w:footerReference w:type="default" r:id="rId12"/>
+          <w:headerReference w:type="default" r:id="rId12"/>
+          <w:footerReference w:type="default" r:id="rId13"/>
           <w:pgSz w:w="11906" w:h="16838"/>
           <w:pgMar w:top="1588" w:right="1701" w:bottom="1418" w:left="1701" w:header="709" w:footer="709" w:gutter="0"/>
           <w:cols w:space="708"/>
@@ -5643,7 +5645,7 @@
                     </pic:cNvPicPr>
                   </pic:nvPicPr>
                   <pic:blipFill>
-                    <a:blip r:embed="rId13"/>
+                    <a:blip r:embed="rId14"/>
                     <a:srcRect/>
                     <a:stretch>
                       <a:fillRect/>
@@ -5676,17 +5678,17 @@
       <w:pPr>
         <w:pStyle w:val="Illustracionsnumerades"/>
       </w:pPr>
-      <w:bookmarkStart w:id="7" w:name="_Toc339036886"/>
+      <w:bookmarkStart w:id="8" w:name="_Toc339438247"/>
       <w:r>
         <w:t>Diagrama Gantt de planificació</w:t>
       </w:r>
-      <w:bookmarkEnd w:id="7"/>
+      <w:bookmarkEnd w:id="8"/>
     </w:p>
     <w:p>
       <w:pPr>
         <w:ind w:firstLine="709"/>
         <w:sectPr>
-          <w:headerReference w:type="default" r:id="rId14"/>
+          <w:headerReference w:type="default" r:id="rId15"/>
           <w:pgSz w:w="16838" w:h="11906" w:orient="landscape"/>
           <w:pgMar w:top="1588" w:right="1418" w:bottom="1701" w:left="1418" w:header="709" w:footer="709" w:gutter="0"/>
           <w:cols w:space="708"/>
@@ -5698,12 +5700,12 @@
       <w:pPr>
         <w:pStyle w:val="Ttulo1"/>
       </w:pPr>
-      <w:bookmarkStart w:id="8" w:name="_Toc339041087"/>
+      <w:bookmarkStart w:id="9" w:name="_Toc339438278"/>
       <w:r>
         <w:lastRenderedPageBreak/>
         <w:t>Estat de l’art</w:t>
       </w:r>
-      <w:bookmarkEnd w:id="8"/>
+      <w:bookmarkEnd w:id="9"/>
     </w:p>
     <w:p>
       <w:r>
@@ -5797,7 +5799,7 @@
                     </pic:cNvPicPr>
                   </pic:nvPicPr>
                   <pic:blipFill>
-                    <a:blip r:embed="rId15"/>
+                    <a:blip r:embed="rId16"/>
                     <a:srcRect/>
                     <a:stretch>
                       <a:fillRect/>
@@ -5832,11 +5834,11 @@
       <w:pPr>
         <w:pStyle w:val="Illustracionsnumerades"/>
       </w:pPr>
-      <w:bookmarkStart w:id="9" w:name="_Toc339036887"/>
+      <w:bookmarkStart w:id="10" w:name="_Toc339438248"/>
       <w:r>
         <w:t>Selecció d’imatges kanji en el QVE</w:t>
       </w:r>
-      <w:bookmarkEnd w:id="9"/>
+      <w:bookmarkEnd w:id="10"/>
     </w:p>
     <w:p>
       <w:pPr>
@@ -5888,7 +5890,7 @@
                     </pic:cNvPicPr>
                   </pic:nvPicPr>
                   <pic:blipFill>
-                    <a:blip r:embed="rId16"/>
+                    <a:blip r:embed="rId17"/>
                     <a:srcRect/>
                     <a:stretch>
                       <a:fillRect/>
@@ -5923,11 +5925,11 @@
       <w:pPr>
         <w:pStyle w:val="Illustracionsnumerades"/>
       </w:pPr>
-      <w:bookmarkStart w:id="10" w:name="_Toc339036888"/>
+      <w:bookmarkStart w:id="11" w:name="_Toc339438249"/>
       <w:r>
         <w:t>Pantalla d’informació d’un kanji en el QVE</w:t>
       </w:r>
-      <w:bookmarkEnd w:id="10"/>
+      <w:bookmarkEnd w:id="11"/>
     </w:p>
     <w:p>
       <w:pPr>
@@ -6015,7 +6017,7 @@
                     </pic:cNvPicPr>
                   </pic:nvPicPr>
                   <pic:blipFill>
-                    <a:blip r:embed="rId17"/>
+                    <a:blip r:embed="rId18"/>
                     <a:srcRect/>
                     <a:stretch>
                       <a:fillRect/>
@@ -6070,7 +6072,7 @@
                     </pic:cNvPicPr>
                   </pic:nvPicPr>
                   <pic:blipFill>
-                    <a:blip r:embed="rId18"/>
+                    <a:blip r:embed="rId19"/>
                     <a:srcRect/>
                     <a:stretch>
                       <a:fillRect/>
@@ -6125,7 +6127,7 @@
                     </pic:cNvPicPr>
                   </pic:nvPicPr>
                   <pic:blipFill>
-                    <a:blip r:embed="rId19"/>
+                    <a:blip r:embed="rId20"/>
                     <a:srcRect/>
                     <a:stretch>
                       <a:fillRect/>
@@ -6160,11 +6162,11 @@
       <w:pPr>
         <w:pStyle w:val="Illustracionsnumerades"/>
       </w:pPr>
-      <w:bookmarkStart w:id="11" w:name="_Toc339036889"/>
+      <w:bookmarkStart w:id="12" w:name="_Toc339438250"/>
       <w:r>
         <w:t>Pantalles de pràctica d’escriptura</w:t>
       </w:r>
-      <w:bookmarkEnd w:id="11"/>
+      <w:bookmarkEnd w:id="12"/>
     </w:p>
     <w:p>
       <w:pPr>
@@ -6211,12 +6213,12 @@
       <w:pPr>
         <w:pStyle w:val="Ttulo1"/>
       </w:pPr>
-      <w:bookmarkStart w:id="12" w:name="_Toc339041088"/>
+      <w:bookmarkStart w:id="13" w:name="_Toc339438279"/>
       <w:r>
         <w:lastRenderedPageBreak/>
         <w:t>Estudi de mercat</w:t>
       </w:r>
-      <w:bookmarkEnd w:id="12"/>
+      <w:bookmarkEnd w:id="13"/>
     </w:p>
     <w:p>
       <w:pPr>
@@ -6247,11 +6249,11 @@
       <w:pPr>
         <w:pStyle w:val="Ttulo2"/>
       </w:pPr>
-      <w:bookmarkStart w:id="13" w:name="_Toc339041089"/>
+      <w:bookmarkStart w:id="14" w:name="_Toc339438280"/>
       <w:r>
         <w:t>Diccionaris</w:t>
       </w:r>
-      <w:bookmarkEnd w:id="13"/>
+      <w:bookmarkEnd w:id="14"/>
     </w:p>
     <w:p>
       <w:pPr>
@@ -6367,10 +6369,10 @@
                     </pic:cNvPicPr>
                   </pic:nvPicPr>
                   <pic:blipFill>
-                    <a:blip r:embed="rId20">
+                    <a:blip r:embed="rId21">
                       <a:extLst>
                         <a:ext uri="{28A0092B-C50C-407E-A947-70E740481C1C}">
-                          <a14:useLocalDpi xmlns:a14="http://schemas.microsoft.com/office/drawing/2010/main" xmlns:wps="http://schemas.microsoft.com/office/word/2010/wordprocessingShape" xmlns:wpi="http://schemas.microsoft.com/office/word/2010/wordprocessingInk" xmlns:wpg="http://schemas.microsoft.com/office/word/2010/wordprocessingGroup" xmlns:w14="http://schemas.microsoft.com/office/word/2010/wordml" xmlns:w="http://schemas.openxmlformats.org/wordprocessingml/2006/main" xmlns:w10="urn:schemas-microsoft-com:office:word" xmlns:wp14="http://schemas.microsoft.com/office/word/2010/wordprocessingDrawing" xmlns:v="urn:schemas-microsoft-com:vml" xmlns:o="urn:schemas-microsoft-com:office:office" xmlns:mv="urn:schemas-microsoft-com:mac:vml" xmlns:mc="http://schemas.openxmlformats.org/markup-compatibility/2006" xmlns:mo="http://schemas.microsoft.com/office/mac/office/2008/main" xmlns:wpc="http://schemas.microsoft.com/office/word/2010/wordprocessingCanvas" xmlns="" val="0"/>
+                          <a14:useLocalDpi xmlns:a14="http://schemas.microsoft.com/office/drawing/2010/main" val="0"/>
                         </a:ext>
                       </a:extLst>
                     </a:blip>
@@ -6431,10 +6433,10 @@
                     </pic:cNvPicPr>
                   </pic:nvPicPr>
                   <pic:blipFill>
-                    <a:blip r:embed="rId21">
+                    <a:blip r:embed="rId22">
                       <a:extLst>
                         <a:ext uri="{28A0092B-C50C-407E-A947-70E740481C1C}">
-                          <a14:useLocalDpi xmlns:a14="http://schemas.microsoft.com/office/drawing/2010/main" xmlns:wps="http://schemas.microsoft.com/office/word/2010/wordprocessingShape" xmlns:wpi="http://schemas.microsoft.com/office/word/2010/wordprocessingInk" xmlns:wpg="http://schemas.microsoft.com/office/word/2010/wordprocessingGroup" xmlns:w14="http://schemas.microsoft.com/office/word/2010/wordml" xmlns:w="http://schemas.openxmlformats.org/wordprocessingml/2006/main" xmlns:w10="urn:schemas-microsoft-com:office:word" xmlns:wp14="http://schemas.microsoft.com/office/word/2010/wordprocessingDrawing" xmlns:v="urn:schemas-microsoft-com:vml" xmlns:o="urn:schemas-microsoft-com:office:office" xmlns:mv="urn:schemas-microsoft-com:mac:vml" xmlns:mc="http://schemas.openxmlformats.org/markup-compatibility/2006" xmlns:mo="http://schemas.microsoft.com/office/mac/office/2008/main" xmlns:wpc="http://schemas.microsoft.com/office/word/2010/wordprocessingCanvas" xmlns="" val="0"/>
+                          <a14:useLocalDpi xmlns:a14="http://schemas.microsoft.com/office/drawing/2010/main" val="0"/>
                         </a:ext>
                       </a:extLst>
                     </a:blip>
@@ -6467,7 +6469,7 @@
       <w:pPr>
         <w:pStyle w:val="Illustracionsnumerades"/>
       </w:pPr>
-      <w:bookmarkStart w:id="14" w:name="_Toc339036890"/>
+      <w:bookmarkStart w:id="15" w:name="_Toc339438251"/>
       <w:r>
         <w:t>Pantalles de consulta de definició (esquerra) i cerca d’una paraula (</w:t>
       </w:r>
@@ -6480,7 +6482,7 @@
       <w:r>
         <w:t xml:space="preserve">: </w:t>
       </w:r>
-      <w:hyperlink r:id="rId22" w:history="1">
+      <w:hyperlink r:id="rId23" w:history="1">
         <w:r>
           <w:rPr>
             <w:rStyle w:val="Hipervnculo"/>
@@ -6491,7 +6493,7 @@
       <w:r>
         <w:t>).</w:t>
       </w:r>
-      <w:bookmarkEnd w:id="14"/>
+      <w:bookmarkEnd w:id="15"/>
       <w:r>
         <w:t xml:space="preserve"> </w:t>
       </w:r>
@@ -6500,14 +6502,14 @@
       <w:pPr>
         <w:pStyle w:val="Ttulo2"/>
       </w:pPr>
-      <w:bookmarkStart w:id="15" w:name="_Toc339041090"/>
+      <w:bookmarkStart w:id="16" w:name="_Toc339438281"/>
       <w:r>
         <w:rPr>
           <w:i/>
         </w:rPr>
         <w:t>Flashcards</w:t>
       </w:r>
-      <w:bookmarkEnd w:id="15"/>
+      <w:bookmarkEnd w:id="16"/>
     </w:p>
     <w:p>
       <w:pPr>
@@ -6618,10 +6620,10 @@
                     </pic:cNvPicPr>
                   </pic:nvPicPr>
                   <pic:blipFill>
-                    <a:blip r:embed="rId23">
+                    <a:blip r:embed="rId24">
                       <a:extLst>
                         <a:ext uri="{28A0092B-C50C-407E-A947-70E740481C1C}">
-                          <a14:useLocalDpi xmlns:a14="http://schemas.microsoft.com/office/drawing/2010/main" xmlns:wps="http://schemas.microsoft.com/office/word/2010/wordprocessingShape" xmlns:wpi="http://schemas.microsoft.com/office/word/2010/wordprocessingInk" xmlns:wpg="http://schemas.microsoft.com/office/word/2010/wordprocessingGroup" xmlns:w14="http://schemas.microsoft.com/office/word/2010/wordml" xmlns:w="http://schemas.openxmlformats.org/wordprocessingml/2006/main" xmlns:w10="urn:schemas-microsoft-com:office:word" xmlns:wp14="http://schemas.microsoft.com/office/word/2010/wordprocessingDrawing" xmlns:v="urn:schemas-microsoft-com:vml" xmlns:o="urn:schemas-microsoft-com:office:office" xmlns:mv="urn:schemas-microsoft-com:mac:vml" xmlns:mc="http://schemas.openxmlformats.org/markup-compatibility/2006" xmlns:mo="http://schemas.microsoft.com/office/mac/office/2008/main" xmlns:wpc="http://schemas.microsoft.com/office/word/2010/wordprocessingCanvas" xmlns="" val="0"/>
+                          <a14:useLocalDpi xmlns:a14="http://schemas.microsoft.com/office/drawing/2010/main" val="0"/>
                         </a:ext>
                       </a:extLst>
                     </a:blip>
@@ -6675,10 +6677,10 @@
                     </pic:cNvPicPr>
                   </pic:nvPicPr>
                   <pic:blipFill>
-                    <a:blip r:embed="rId24">
+                    <a:blip r:embed="rId25">
                       <a:extLst>
                         <a:ext uri="{28A0092B-C50C-407E-A947-70E740481C1C}">
-                          <a14:useLocalDpi xmlns:a14="http://schemas.microsoft.com/office/drawing/2010/main" xmlns:wps="http://schemas.microsoft.com/office/word/2010/wordprocessingShape" xmlns:wpi="http://schemas.microsoft.com/office/word/2010/wordprocessingInk" xmlns:wpg="http://schemas.microsoft.com/office/word/2010/wordprocessingGroup" xmlns:w14="http://schemas.microsoft.com/office/word/2010/wordml" xmlns:w="http://schemas.openxmlformats.org/wordprocessingml/2006/main" xmlns:w10="urn:schemas-microsoft-com:office:word" xmlns:wp14="http://schemas.microsoft.com/office/word/2010/wordprocessingDrawing" xmlns:v="urn:schemas-microsoft-com:vml" xmlns:o="urn:schemas-microsoft-com:office:office" xmlns:mv="urn:schemas-microsoft-com:mac:vml" xmlns:mc="http://schemas.openxmlformats.org/markup-compatibility/2006" xmlns:mo="http://schemas.microsoft.com/office/mac/office/2008/main" xmlns:wpc="http://schemas.microsoft.com/office/word/2010/wordprocessingCanvas" xmlns="" val="0"/>
+                          <a14:useLocalDpi xmlns:a14="http://schemas.microsoft.com/office/drawing/2010/main" val="0"/>
                         </a:ext>
                       </a:extLst>
                     </a:blip>
@@ -6732,10 +6734,10 @@
                     </pic:cNvPicPr>
                   </pic:nvPicPr>
                   <pic:blipFill>
-                    <a:blip r:embed="rId25">
+                    <a:blip r:embed="rId26">
                       <a:extLst>
                         <a:ext uri="{28A0092B-C50C-407E-A947-70E740481C1C}">
-                          <a14:useLocalDpi xmlns:a14="http://schemas.microsoft.com/office/drawing/2010/main" xmlns:wps="http://schemas.microsoft.com/office/word/2010/wordprocessingShape" xmlns:wpi="http://schemas.microsoft.com/office/word/2010/wordprocessingInk" xmlns:wpg="http://schemas.microsoft.com/office/word/2010/wordprocessingGroup" xmlns:w14="http://schemas.microsoft.com/office/word/2010/wordml" xmlns:w="http://schemas.openxmlformats.org/wordprocessingml/2006/main" xmlns:w10="urn:schemas-microsoft-com:office:word" xmlns:wp14="http://schemas.microsoft.com/office/word/2010/wordprocessingDrawing" xmlns:v="urn:schemas-microsoft-com:vml" xmlns:o="urn:schemas-microsoft-com:office:office" xmlns:mv="urn:schemas-microsoft-com:mac:vml" xmlns:mc="http://schemas.openxmlformats.org/markup-compatibility/2006" xmlns:mo="http://schemas.microsoft.com/office/mac/office/2008/main" xmlns:wpc="http://schemas.microsoft.com/office/word/2010/wordprocessingCanvas" xmlns="" val="0"/>
+                          <a14:useLocalDpi xmlns:a14="http://schemas.microsoft.com/office/drawing/2010/main" val="0"/>
                         </a:ext>
                       </a:extLst>
                     </a:blip>
@@ -6768,7 +6770,7 @@
       <w:pPr>
         <w:pStyle w:val="Illustracionsnumerades"/>
       </w:pPr>
-      <w:bookmarkStart w:id="16" w:name="_Toc339036891"/>
+      <w:bookmarkStart w:id="17" w:name="_Toc339438252"/>
       <w:r>
         <w:t xml:space="preserve">Pantalles de pràctica amb flashcards. Captures corresponents a </w:t>
       </w:r>
@@ -6781,7 +6783,7 @@
       <w:r>
         <w:t xml:space="preserve"> (primera captura, </w:t>
       </w:r>
-      <w:hyperlink r:id="rId26" w:history="1">
+      <w:hyperlink r:id="rId27" w:history="1">
         <w:r>
           <w:rPr>
             <w:rStyle w:val="Hipervnculo"/>
@@ -6802,7 +6804,7 @@
       <w:r>
         <w:t xml:space="preserve"> (segona i tercera captures, </w:t>
       </w:r>
-      <w:hyperlink r:id="rId27" w:history="1">
+      <w:hyperlink r:id="rId28" w:history="1">
         <w:r>
           <w:rPr>
             <w:rStyle w:val="Hipervnculo"/>
@@ -6814,7 +6816,7 @@
       <w:r>
         <w:t>).</w:t>
       </w:r>
-      <w:bookmarkEnd w:id="16"/>
+      <w:bookmarkEnd w:id="17"/>
       <w:r>
         <w:t xml:space="preserve"> </w:t>
       </w:r>
@@ -6823,14 +6825,14 @@
       <w:pPr>
         <w:pStyle w:val="Ttulo2"/>
       </w:pPr>
-      <w:bookmarkStart w:id="17" w:name="_Toc339041091"/>
+      <w:bookmarkStart w:id="18" w:name="_Toc339438282"/>
       <w:r>
         <w:t>À</w:t>
       </w:r>
       <w:r>
         <w:t>udio</w:t>
       </w:r>
-      <w:bookmarkEnd w:id="17"/>
+      <w:bookmarkEnd w:id="18"/>
     </w:p>
     <w:p>
       <w:pPr>
@@ -6884,10 +6886,10 @@
                     </pic:cNvPicPr>
                   </pic:nvPicPr>
                   <pic:blipFill>
-                    <a:blip r:embed="rId28">
+                    <a:blip r:embed="rId29">
                       <a:extLst>
                         <a:ext uri="{28A0092B-C50C-407E-A947-70E740481C1C}">
-                          <a14:useLocalDpi xmlns:a14="http://schemas.microsoft.com/office/drawing/2010/main" xmlns:wps="http://schemas.microsoft.com/office/word/2010/wordprocessingShape" xmlns:wpi="http://schemas.microsoft.com/office/word/2010/wordprocessingInk" xmlns:wpg="http://schemas.microsoft.com/office/word/2010/wordprocessingGroup" xmlns:w14="http://schemas.microsoft.com/office/word/2010/wordml" xmlns:w="http://schemas.openxmlformats.org/wordprocessingml/2006/main" xmlns:w10="urn:schemas-microsoft-com:office:word" xmlns:wp14="http://schemas.microsoft.com/office/word/2010/wordprocessingDrawing" xmlns:v="urn:schemas-microsoft-com:vml" xmlns:o="urn:schemas-microsoft-com:office:office" xmlns:mv="urn:schemas-microsoft-com:mac:vml" xmlns:mc="http://schemas.openxmlformats.org/markup-compatibility/2006" xmlns:mo="http://schemas.microsoft.com/office/mac/office/2008/main" xmlns:wpc="http://schemas.microsoft.com/office/word/2010/wordprocessingCanvas" xmlns="" val="0"/>
+                          <a14:useLocalDpi xmlns:a14="http://schemas.microsoft.com/office/drawing/2010/main" val="0"/>
                         </a:ext>
                       </a:extLst>
                     </a:blip>
@@ -6941,10 +6943,10 @@
                     </pic:cNvPicPr>
                   </pic:nvPicPr>
                   <pic:blipFill>
-                    <a:blip r:embed="rId29">
+                    <a:blip r:embed="rId30">
                       <a:extLst>
                         <a:ext uri="{28A0092B-C50C-407E-A947-70E740481C1C}">
-                          <a14:useLocalDpi xmlns:a14="http://schemas.microsoft.com/office/drawing/2010/main" xmlns:wps="http://schemas.microsoft.com/office/word/2010/wordprocessingShape" xmlns:wpi="http://schemas.microsoft.com/office/word/2010/wordprocessingInk" xmlns:wpg="http://schemas.microsoft.com/office/word/2010/wordprocessingGroup" xmlns:w14="http://schemas.microsoft.com/office/word/2010/wordml" xmlns:w="http://schemas.openxmlformats.org/wordprocessingml/2006/main" xmlns:w10="urn:schemas-microsoft-com:office:word" xmlns:wp14="http://schemas.microsoft.com/office/word/2010/wordprocessingDrawing" xmlns:v="urn:schemas-microsoft-com:vml" xmlns:o="urn:schemas-microsoft-com:office:office" xmlns:mv="urn:schemas-microsoft-com:mac:vml" xmlns:mc="http://schemas.openxmlformats.org/markup-compatibility/2006" xmlns:mo="http://schemas.microsoft.com/office/mac/office/2008/main" xmlns:wpc="http://schemas.microsoft.com/office/word/2010/wordprocessingCanvas" xmlns="" val="0"/>
+                          <a14:useLocalDpi xmlns:a14="http://schemas.microsoft.com/office/drawing/2010/main" val="0"/>
                         </a:ext>
                       </a:extLst>
                     </a:blip>
@@ -6998,10 +7000,10 @@
                     </pic:cNvPicPr>
                   </pic:nvPicPr>
                   <pic:blipFill>
-                    <a:blip r:embed="rId30">
+                    <a:blip r:embed="rId31">
                       <a:extLst>
                         <a:ext uri="{28A0092B-C50C-407E-A947-70E740481C1C}">
-                          <a14:useLocalDpi xmlns:a14="http://schemas.microsoft.com/office/drawing/2010/main" xmlns:wps="http://schemas.microsoft.com/office/word/2010/wordprocessingShape" xmlns:wpi="http://schemas.microsoft.com/office/word/2010/wordprocessingInk" xmlns:wpg="http://schemas.microsoft.com/office/word/2010/wordprocessingGroup" xmlns:w14="http://schemas.microsoft.com/office/word/2010/wordml" xmlns:w="http://schemas.openxmlformats.org/wordprocessingml/2006/main" xmlns:w10="urn:schemas-microsoft-com:office:word" xmlns:wp14="http://schemas.microsoft.com/office/word/2010/wordprocessingDrawing" xmlns:v="urn:schemas-microsoft-com:vml" xmlns:o="urn:schemas-microsoft-com:office:office" xmlns:mv="urn:schemas-microsoft-com:mac:vml" xmlns:mc="http://schemas.openxmlformats.org/markup-compatibility/2006" xmlns:mo="http://schemas.microsoft.com/office/mac/office/2008/main" xmlns:wpc="http://schemas.microsoft.com/office/word/2010/wordprocessingCanvas" xmlns="" val="0"/>
+                          <a14:useLocalDpi xmlns:a14="http://schemas.microsoft.com/office/drawing/2010/main" val="0"/>
                         </a:ext>
                       </a:extLst>
                     </a:blip>
@@ -7034,7 +7036,7 @@
       <w:pPr>
         <w:pStyle w:val="Illustracionsnumerades"/>
       </w:pPr>
-      <w:bookmarkStart w:id="18" w:name="_Toc339036892"/>
+      <w:bookmarkStart w:id="19" w:name="_Toc339438253"/>
       <w:r>
         <w:t xml:space="preserve">Pantalles de pràctica amb àudio. Inclouen tant la possibilitat d’escoltar com sona una paraula, com la possibilitat de gravar la pròpia veu i re-escoltar-la posteriorment. Les captures mostrades corresponen a l’aplicació </w:t>
       </w:r>
@@ -7047,7 +7049,7 @@
       <w:r>
         <w:t xml:space="preserve"> (</w:t>
       </w:r>
-      <w:hyperlink r:id="rId31" w:history="1">
+      <w:hyperlink r:id="rId32" w:history="1">
         <w:r>
           <w:rPr>
             <w:rStyle w:val="Hipervnculo"/>
@@ -7058,7 +7060,7 @@
       <w:r>
         <w:t>).</w:t>
       </w:r>
-      <w:bookmarkEnd w:id="18"/>
+      <w:bookmarkEnd w:id="19"/>
       <w:r>
         <w:t xml:space="preserve"> </w:t>
       </w:r>
@@ -7067,11 +7069,11 @@
       <w:pPr>
         <w:pStyle w:val="Ttulo2"/>
       </w:pPr>
-      <w:bookmarkStart w:id="19" w:name="_Toc339041092"/>
+      <w:bookmarkStart w:id="20" w:name="_Toc339438283"/>
       <w:r>
         <w:t>Pràctica de Traços</w:t>
       </w:r>
-      <w:bookmarkEnd w:id="19"/>
+      <w:bookmarkEnd w:id="20"/>
     </w:p>
     <w:p>
       <w:pPr>
@@ -7124,10 +7126,10 @@
                     </pic:cNvPicPr>
                   </pic:nvPicPr>
                   <pic:blipFill>
-                    <a:blip r:embed="rId32">
+                    <a:blip r:embed="rId33">
                       <a:extLst>
                         <a:ext uri="{28A0092B-C50C-407E-A947-70E740481C1C}">
-                          <a14:useLocalDpi xmlns:a14="http://schemas.microsoft.com/office/drawing/2010/main" xmlns:wps="http://schemas.microsoft.com/office/word/2010/wordprocessingShape" xmlns:wpi="http://schemas.microsoft.com/office/word/2010/wordprocessingInk" xmlns:wpg="http://schemas.microsoft.com/office/word/2010/wordprocessingGroup" xmlns:w14="http://schemas.microsoft.com/office/word/2010/wordml" xmlns:w="http://schemas.openxmlformats.org/wordprocessingml/2006/main" xmlns:w10="urn:schemas-microsoft-com:office:word" xmlns:wp14="http://schemas.microsoft.com/office/word/2010/wordprocessingDrawing" xmlns:v="urn:schemas-microsoft-com:vml" xmlns:o="urn:schemas-microsoft-com:office:office" xmlns:mv="urn:schemas-microsoft-com:mac:vml" xmlns:mc="http://schemas.openxmlformats.org/markup-compatibility/2006" xmlns:mo="http://schemas.microsoft.com/office/mac/office/2008/main" xmlns:wpc="http://schemas.microsoft.com/office/word/2010/wordprocessingCanvas" xmlns="" val="0"/>
+                          <a14:useLocalDpi xmlns:a14="http://schemas.microsoft.com/office/drawing/2010/main" val="0"/>
                         </a:ext>
                       </a:extLst>
                     </a:blip>
@@ -7181,10 +7183,10 @@
                     </pic:cNvPicPr>
                   </pic:nvPicPr>
                   <pic:blipFill>
-                    <a:blip r:embed="rId33">
+                    <a:blip r:embed="rId34">
                       <a:extLst>
                         <a:ext uri="{28A0092B-C50C-407E-A947-70E740481C1C}">
-                          <a14:useLocalDpi xmlns:a14="http://schemas.microsoft.com/office/drawing/2010/main" xmlns:wps="http://schemas.microsoft.com/office/word/2010/wordprocessingShape" xmlns:wpi="http://schemas.microsoft.com/office/word/2010/wordprocessingInk" xmlns:wpg="http://schemas.microsoft.com/office/word/2010/wordprocessingGroup" xmlns:w14="http://schemas.microsoft.com/office/word/2010/wordml" xmlns:w="http://schemas.openxmlformats.org/wordprocessingml/2006/main" xmlns:w10="urn:schemas-microsoft-com:office:word" xmlns:wp14="http://schemas.microsoft.com/office/word/2010/wordprocessingDrawing" xmlns:v="urn:schemas-microsoft-com:vml" xmlns:o="urn:schemas-microsoft-com:office:office" xmlns:mv="urn:schemas-microsoft-com:mac:vml" xmlns:mc="http://schemas.openxmlformats.org/markup-compatibility/2006" xmlns:mo="http://schemas.microsoft.com/office/mac/office/2008/main" xmlns:wpc="http://schemas.microsoft.com/office/word/2010/wordprocessingCanvas" xmlns="" val="0"/>
+                          <a14:useLocalDpi xmlns:a14="http://schemas.microsoft.com/office/drawing/2010/main" val="0"/>
                         </a:ext>
                       </a:extLst>
                     </a:blip>
@@ -7217,7 +7219,7 @@
       <w:pPr>
         <w:pStyle w:val="Illustracionsnumerades"/>
       </w:pPr>
-      <w:bookmarkStart w:id="20" w:name="_Toc339036893"/>
+      <w:bookmarkStart w:id="21" w:name="_Toc339438254"/>
       <w:r>
         <w:lastRenderedPageBreak/>
         <w:t xml:space="preserve">Pantalles Per la pràctica amb els traços del llenguatge japonès. En aquest cas es l’aplicació es limita a ensenyar l’ordre i manera d’execució dels traços. Captures extretes de l’aplicació </w:t>
@@ -7231,7 +7233,7 @@
       <w:r>
         <w:t xml:space="preserve"> (</w:t>
       </w:r>
-      <w:hyperlink r:id="rId34" w:history="1">
+      <w:hyperlink r:id="rId35" w:history="1">
         <w:r>
           <w:rPr>
             <w:rStyle w:val="Hipervnculo"/>
@@ -7242,7 +7244,7 @@
       <w:r>
         <w:t>).</w:t>
       </w:r>
-      <w:bookmarkEnd w:id="20"/>
+      <w:bookmarkEnd w:id="21"/>
     </w:p>
     <w:p>
       <w:pPr>
@@ -7274,10 +7276,10 @@
                     </pic:cNvPicPr>
                   </pic:nvPicPr>
                   <pic:blipFill>
-                    <a:blip r:embed="rId35">
+                    <a:blip r:embed="rId36">
                       <a:extLst>
                         <a:ext uri="{28A0092B-C50C-407E-A947-70E740481C1C}">
-                          <a14:useLocalDpi xmlns:a14="http://schemas.microsoft.com/office/drawing/2010/main" xmlns:wps="http://schemas.microsoft.com/office/word/2010/wordprocessingShape" xmlns:wpi="http://schemas.microsoft.com/office/word/2010/wordprocessingInk" xmlns:wpg="http://schemas.microsoft.com/office/word/2010/wordprocessingGroup" xmlns:w14="http://schemas.microsoft.com/office/word/2010/wordml" xmlns:w="http://schemas.openxmlformats.org/wordprocessingml/2006/main" xmlns:w10="urn:schemas-microsoft-com:office:word" xmlns:wp14="http://schemas.microsoft.com/office/word/2010/wordprocessingDrawing" xmlns:v="urn:schemas-microsoft-com:vml" xmlns:o="urn:schemas-microsoft-com:office:office" xmlns:mv="urn:schemas-microsoft-com:mac:vml" xmlns:mc="http://schemas.openxmlformats.org/markup-compatibility/2006" xmlns:mo="http://schemas.microsoft.com/office/mac/office/2008/main" xmlns:wpc="http://schemas.microsoft.com/office/word/2010/wordprocessingCanvas" xmlns="" val="0"/>
+                          <a14:useLocalDpi xmlns:a14="http://schemas.microsoft.com/office/drawing/2010/main" val="0"/>
                         </a:ext>
                       </a:extLst>
                     </a:blip>
@@ -7334,10 +7336,10 @@
                     </pic:cNvPicPr>
                   </pic:nvPicPr>
                   <pic:blipFill>
-                    <a:blip r:embed="rId36">
+                    <a:blip r:embed="rId37">
                       <a:extLst>
                         <a:ext uri="{28A0092B-C50C-407E-A947-70E740481C1C}">
-                          <a14:useLocalDpi xmlns:a14="http://schemas.microsoft.com/office/drawing/2010/main" xmlns:wps="http://schemas.microsoft.com/office/word/2010/wordprocessingShape" xmlns:wpi="http://schemas.microsoft.com/office/word/2010/wordprocessingInk" xmlns:wpg="http://schemas.microsoft.com/office/word/2010/wordprocessingGroup" xmlns:w14="http://schemas.microsoft.com/office/word/2010/wordml" xmlns:w="http://schemas.openxmlformats.org/wordprocessingml/2006/main" xmlns:w10="urn:schemas-microsoft-com:office:word" xmlns:wp14="http://schemas.microsoft.com/office/word/2010/wordprocessingDrawing" xmlns:v="urn:schemas-microsoft-com:vml" xmlns:o="urn:schemas-microsoft-com:office:office" xmlns:mv="urn:schemas-microsoft-com:mac:vml" xmlns:mc="http://schemas.openxmlformats.org/markup-compatibility/2006" xmlns:mo="http://schemas.microsoft.com/office/mac/office/2008/main" xmlns:wpc="http://schemas.microsoft.com/office/word/2010/wordprocessingCanvas" xmlns="" val="0"/>
+                          <a14:useLocalDpi xmlns:a14="http://schemas.microsoft.com/office/drawing/2010/main" val="0"/>
                         </a:ext>
                       </a:extLst>
                     </a:blip>
@@ -7377,7 +7379,7 @@
           <w:color w:val="266187"/>
         </w:rPr>
       </w:pPr>
-      <w:bookmarkStart w:id="21" w:name="_Toc339036894"/>
+      <w:bookmarkStart w:id="22" w:name="_Toc339438255"/>
       <w:r>
         <w:t xml:space="preserve">Pantalles Per la pràctica amb els traços del llenguatge japonès. Aquesta aplicació va una mica més enllà, i és més interactiva, de manera que avalua la pràctica de l’usuari, posant nota a l’execució dels traços d’un caràcter. Les captures s’han extret de l’aplicació </w:t>
       </w:r>
@@ -7390,7 +7392,7 @@
       <w:r>
         <w:t>(</w:t>
       </w:r>
-      <w:hyperlink r:id="rId37" w:history="1">
+      <w:hyperlink r:id="rId38" w:history="1">
         <w:r>
           <w:rPr>
             <w:rStyle w:val="Hipervnculo"/>
@@ -7401,7 +7403,7 @@
       <w:r>
         <w:t>).</w:t>
       </w:r>
-      <w:bookmarkEnd w:id="21"/>
+      <w:bookmarkEnd w:id="22"/>
     </w:p>
     <w:p>
       <w:pPr>
@@ -7422,12 +7424,12 @@
       <w:pPr>
         <w:pStyle w:val="Ttulo1"/>
       </w:pPr>
-      <w:bookmarkStart w:id="22" w:name="_Toc339041093"/>
+      <w:bookmarkStart w:id="23" w:name="_Toc339438284"/>
       <w:r>
         <w:lastRenderedPageBreak/>
         <w:t>Metodologia de treball</w:t>
       </w:r>
-      <w:bookmarkEnd w:id="22"/>
+      <w:bookmarkEnd w:id="23"/>
     </w:p>
     <w:p>
       <w:pPr>
@@ -7679,7 +7681,7 @@
                     <pic:cNvPicPr/>
                   </pic:nvPicPr>
                   <pic:blipFill>
-                    <a:blip r:embed="rId38"/>
+                    <a:blip r:embed="rId39"/>
                     <a:stretch>
                       <a:fillRect/>
                     </a:stretch>
@@ -7709,11 +7711,11 @@
       <w:pPr>
         <w:pStyle w:val="Illustracionsnumerades"/>
       </w:pPr>
-      <w:bookmarkStart w:id="23" w:name="_Toc339036895"/>
+      <w:bookmarkStart w:id="24" w:name="_Toc339438256"/>
       <w:r>
         <w:t>Exemple de panell Kanban</w:t>
       </w:r>
-      <w:bookmarkEnd w:id="23"/>
+      <w:bookmarkEnd w:id="24"/>
     </w:p>
     <w:p>
       <w:pPr>
@@ -7734,22 +7736,22 @@
       <w:pPr>
         <w:pStyle w:val="Ttulo1"/>
       </w:pPr>
-      <w:bookmarkStart w:id="24" w:name="_Toc339041094"/>
+      <w:bookmarkStart w:id="25" w:name="_Toc339438285"/>
       <w:r>
         <w:lastRenderedPageBreak/>
         <w:t>Anàlisi i disseny</w:t>
       </w:r>
-      <w:bookmarkEnd w:id="24"/>
+      <w:bookmarkEnd w:id="25"/>
     </w:p>
     <w:p>
       <w:pPr>
         <w:pStyle w:val="Ttulo2"/>
       </w:pPr>
-      <w:bookmarkStart w:id="25" w:name="_Toc339041095"/>
+      <w:bookmarkStart w:id="26" w:name="_Toc339438286"/>
       <w:r>
         <w:t>Tecnologia</w:t>
       </w:r>
-      <w:bookmarkEnd w:id="25"/>
+      <w:bookmarkEnd w:id="26"/>
     </w:p>
     <w:p>
       <w:pPr>
@@ -7843,7 +7845,7 @@
                     </pic:cNvPicPr>
                   </pic:nvPicPr>
                   <pic:blipFill>
-                    <a:blip r:embed="rId39"/>
+                    <a:blip r:embed="rId40"/>
                     <a:srcRect/>
                     <a:stretch>
                       <a:fillRect/>
@@ -7878,11 +7880,11 @@
       <w:pPr>
         <w:pStyle w:val="Illustracionsnumerades"/>
       </w:pPr>
-      <w:bookmarkStart w:id="26" w:name="_Toc339036896"/>
+      <w:bookmarkStart w:id="27" w:name="_Toc339438257"/>
       <w:r>
         <w:t>Framework escollit, el Sencha Touch 2</w:t>
       </w:r>
-      <w:bookmarkEnd w:id="26"/>
+      <w:bookmarkEnd w:id="27"/>
     </w:p>
     <w:p>
       <w:pPr>
@@ -7952,7 +7954,7 @@
                     </pic:cNvPicPr>
                   </pic:nvPicPr>
                   <pic:blipFill>
-                    <a:blip r:embed="rId40"/>
+                    <a:blip r:embed="rId41"/>
                     <a:srcRect/>
                     <a:stretch>
                       <a:fillRect/>
@@ -7987,11 +7989,11 @@
       <w:pPr>
         <w:pStyle w:val="Illustracionsnumerades"/>
       </w:pPr>
-      <w:bookmarkStart w:id="27" w:name="_Toc339036897"/>
+      <w:bookmarkStart w:id="28" w:name="_Toc339438258"/>
       <w:r>
         <w:t>Llenguatges usats per a l’elaboració del projecte</w:t>
       </w:r>
-      <w:bookmarkEnd w:id="27"/>
+      <w:bookmarkEnd w:id="28"/>
     </w:p>
     <w:p>
       <w:pPr>
@@ -8083,7 +8085,7 @@
                     </pic:cNvPicPr>
                   </pic:nvPicPr>
                   <pic:blipFill>
-                    <a:blip r:embed="rId41"/>
+                    <a:blip r:embed="rId42"/>
                     <a:srcRect/>
                     <a:stretch>
                       <a:fillRect/>
@@ -8118,11 +8120,11 @@
       <w:pPr>
         <w:pStyle w:val="Illustracionsnumerades"/>
       </w:pPr>
-      <w:bookmarkStart w:id="28" w:name="_Toc339036898"/>
+      <w:bookmarkStart w:id="29" w:name="_Toc339438259"/>
       <w:r>
         <w:t>Servidor escollit, pur JavaScript</w:t>
       </w:r>
-      <w:bookmarkEnd w:id="28"/>
+      <w:bookmarkEnd w:id="29"/>
     </w:p>
     <w:p>
       <w:pPr>
@@ -8179,7 +8181,7 @@
       </w:r>
     </w:p>
     <w:p>
-      <w:hyperlink r:id="rId42" w:history="1">
+      <w:hyperlink r:id="rId43" w:history="1">
         <w:r>
           <w:rPr>
             <w:rStyle w:val="Hipervnculo"/>
@@ -8215,7 +8217,7 @@
                     </pic:cNvPicPr>
                   </pic:nvPicPr>
                   <pic:blipFill>
-                    <a:blip r:embed="rId43"/>
+                    <a:blip r:embed="rId44"/>
                     <a:srcRect/>
                     <a:stretch>
                       <a:fillRect/>
@@ -8250,21 +8252,21 @@
       <w:pPr>
         <w:pStyle w:val="Illustracionsnumerades"/>
       </w:pPr>
-      <w:bookmarkStart w:id="29" w:name="_Toc339036899"/>
+      <w:bookmarkStart w:id="30" w:name="_Toc339438260"/>
       <w:r>
         <w:t>Sistema de control de versions del nostre projecte</w:t>
       </w:r>
-      <w:bookmarkEnd w:id="29"/>
+      <w:bookmarkEnd w:id="30"/>
     </w:p>
     <w:p>
       <w:pPr>
         <w:pStyle w:val="Ttulo2"/>
       </w:pPr>
-      <w:bookmarkStart w:id="30" w:name="_Toc339041096"/>
+      <w:bookmarkStart w:id="31" w:name="_Toc339438287"/>
       <w:r>
         <w:t>Arquitectura del sistema</w:t>
       </w:r>
-      <w:bookmarkEnd w:id="30"/>
+      <w:bookmarkEnd w:id="31"/>
     </w:p>
     <w:p>
       <w:pPr>
@@ -8327,7 +8329,7 @@
                     </pic:cNvPicPr>
                   </pic:nvPicPr>
                   <pic:blipFill>
-                    <a:blip r:embed="rId44"/>
+                    <a:blip r:embed="rId45"/>
                     <a:srcRect/>
                     <a:stretch>
                       <a:fillRect/>
@@ -8362,11 +8364,11 @@
       <w:pPr>
         <w:pStyle w:val="Illustracionsnumerades"/>
       </w:pPr>
-      <w:bookmarkStart w:id="31" w:name="_Toc339036900"/>
+      <w:bookmarkStart w:id="32" w:name="_Toc339438261"/>
       <w:r>
         <w:t>Model Vista Controlador (MVC) del framework Sencha Touch</w:t>
       </w:r>
-      <w:bookmarkEnd w:id="31"/>
+      <w:bookmarkEnd w:id="32"/>
     </w:p>
     <w:p>
       <w:pPr>
@@ -8573,14 +8575,14 @@
       <w:pPr>
         <w:pStyle w:val="Ttulo2"/>
       </w:pPr>
-      <w:bookmarkStart w:id="32" w:name="_Toc339041097"/>
+      <w:bookmarkStart w:id="33" w:name="_Toc339438288"/>
       <w:r>
         <w:t>Disseny preliminar de</w:t>
       </w:r>
       <w:r>
         <w:t>l mòdul client</w:t>
       </w:r>
-      <w:bookmarkEnd w:id="32"/>
+      <w:bookmarkEnd w:id="33"/>
     </w:p>
     <w:p>
       <w:pPr>
@@ -8609,11 +8611,11 @@
       <w:pPr>
         <w:pStyle w:val="Ttulo3"/>
       </w:pPr>
-      <w:bookmarkStart w:id="33" w:name="_Toc339041098"/>
+      <w:bookmarkStart w:id="34" w:name="_Toc339438289"/>
       <w:r>
         <w:t>Les pantalles del client</w:t>
       </w:r>
-      <w:bookmarkEnd w:id="33"/>
+      <w:bookmarkEnd w:id="34"/>
     </w:p>
     <w:p>
       <w:pPr>
@@ -8645,47 +8647,6 @@
                 <pic:pic xmlns:pic="http://schemas.openxmlformats.org/drawingml/2006/picture">
                   <pic:nvPicPr>
                     <pic:cNvPr id="0" name="Llistes d'estudi.jpg"/>
-                    <pic:cNvPicPr/>
-                  </pic:nvPicPr>
-                  <pic:blipFill>
-                    <a:blip r:embed="rId45"/>
-                    <a:stretch>
-                      <a:fillRect/>
-                    </a:stretch>
-                  </pic:blipFill>
-                  <pic:spPr>
-                    <a:xfrm>
-                      <a:off x="0" y="0"/>
-                      <a:ext cx="2340864" cy="4584192"/>
-                    </a:xfrm>
-                    <a:prstGeom prst="rect">
-                      <a:avLst/>
-                    </a:prstGeom>
-                  </pic:spPr>
-                </pic:pic>
-              </a:graphicData>
-            </a:graphic>
-          </wp:inline>
-        </w:drawing>
-      </w:r>
-      <w:r>
-        <w:rPr>
-          <w:noProof/>
-          <w:lang w:val="es-ES" w:eastAsia="es-ES" w:bidi="ar-SA"/>
-        </w:rPr>
-        <w:drawing>
-          <wp:inline distT="0" distB="0" distL="0" distR="0">
-            <wp:extent cx="2340864" cy="4584192"/>
-            <wp:effectExtent l="19050" t="0" r="2286" b="0"/>
-            <wp:docPr id="21" name="20 Imagen" descr="Llista d'estudi.jpg"/>
-            <wp:cNvGraphicFramePr>
-              <a:graphicFrameLocks xmlns:a="http://schemas.openxmlformats.org/drawingml/2006/main" noChangeAspect="1"/>
-            </wp:cNvGraphicFramePr>
-            <a:graphic xmlns:a="http://schemas.openxmlformats.org/drawingml/2006/main">
-              <a:graphicData uri="http://schemas.openxmlformats.org/drawingml/2006/picture">
-                <pic:pic xmlns:pic="http://schemas.openxmlformats.org/drawingml/2006/picture">
-                  <pic:nvPicPr>
-                    <pic:cNvPr id="0" name="Llista d'estudi.jpg"/>
                     <pic:cNvPicPr/>
                   </pic:nvPicPr>
                   <pic:blipFill>
@@ -8709,25 +8670,6 @@
           </wp:inline>
         </w:drawing>
       </w:r>
-    </w:p>
-    <w:p>
-      <w:pPr>
-        <w:pStyle w:val="Illustracionsnumerades"/>
-      </w:pPr>
-      <w:bookmarkStart w:id="34" w:name="_Toc339036901"/>
-      <w:r>
-        <w:lastRenderedPageBreak/>
-        <w:t>Pantalla d’inici de l’aplicació, llistes d’estudi, i pantalla detall de la llista</w:t>
-      </w:r>
-      <w:bookmarkEnd w:id="34"/>
-    </w:p>
-    <w:p>
-      <w:pPr>
-        <w:jc w:val="center"/>
-        <w:rPr>
-          <w:rStyle w:val="Referenciasutil"/>
-        </w:rPr>
-      </w:pPr>
       <w:r>
         <w:rPr>
           <w:noProof/>
@@ -8737,7 +8679,7 @@
           <wp:inline distT="0" distB="0" distL="0" distR="0">
             <wp:extent cx="2340864" cy="4584192"/>
             <wp:effectExtent l="19050" t="0" r="2286" b="0"/>
-            <wp:docPr id="22" name="21 Imagen" descr="Nova llista o Edició llista.jpg"/>
+            <wp:docPr id="21" name="20 Imagen" descr="Llista d'estudi.jpg"/>
             <wp:cNvGraphicFramePr>
               <a:graphicFrameLocks xmlns:a="http://schemas.openxmlformats.org/drawingml/2006/main" noChangeAspect="1"/>
             </wp:cNvGraphicFramePr>
@@ -8745,7 +8687,7 @@
               <a:graphicData uri="http://schemas.openxmlformats.org/drawingml/2006/picture">
                 <pic:pic xmlns:pic="http://schemas.openxmlformats.org/drawingml/2006/picture">
                   <pic:nvPicPr>
-                    <pic:cNvPr id="0" name="Nova llista o Edició llista.jpg"/>
+                    <pic:cNvPr id="0" name="Llista d'estudi.jpg"/>
                     <pic:cNvPicPr/>
                   </pic:nvPicPr>
                   <pic:blipFill>
@@ -8769,6 +8711,25 @@
           </wp:inline>
         </w:drawing>
       </w:r>
+    </w:p>
+    <w:p>
+      <w:pPr>
+        <w:pStyle w:val="Illustracionsnumerades"/>
+      </w:pPr>
+      <w:bookmarkStart w:id="35" w:name="_Toc339438262"/>
+      <w:r>
+        <w:lastRenderedPageBreak/>
+        <w:t>Pantalla d’inici de l’aplicació, llistes d’estudi, i pantalla detall de la llista</w:t>
+      </w:r>
+      <w:bookmarkEnd w:id="35"/>
+    </w:p>
+    <w:p>
+      <w:pPr>
+        <w:jc w:val="center"/>
+        <w:rPr>
+          <w:rStyle w:val="Referenciasutil"/>
+        </w:rPr>
+      </w:pPr>
       <w:r>
         <w:rPr>
           <w:noProof/>
@@ -8778,7 +8739,7 @@
           <wp:inline distT="0" distB="0" distL="0" distR="0">
             <wp:extent cx="2340864" cy="4584192"/>
             <wp:effectExtent l="19050" t="0" r="2286" b="0"/>
-            <wp:docPr id="23" name="22 Imagen" descr="Esborrar llista.jpg"/>
+            <wp:docPr id="22" name="21 Imagen" descr="Nova llista o Edició llista.jpg"/>
             <wp:cNvGraphicFramePr>
               <a:graphicFrameLocks xmlns:a="http://schemas.openxmlformats.org/drawingml/2006/main" noChangeAspect="1"/>
             </wp:cNvGraphicFramePr>
@@ -8786,7 +8747,7 @@
               <a:graphicData uri="http://schemas.openxmlformats.org/drawingml/2006/picture">
                 <pic:pic xmlns:pic="http://schemas.openxmlformats.org/drawingml/2006/picture">
                   <pic:nvPicPr>
-                    <pic:cNvPr id="0" name="Esborrar llista.jpg"/>
+                    <pic:cNvPr id="0" name="Nova llista o Edició llista.jpg"/>
                     <pic:cNvPicPr/>
                   </pic:nvPicPr>
                   <pic:blipFill>
@@ -8810,39 +8771,16 @@
           </wp:inline>
         </w:drawing>
       </w:r>
-    </w:p>
-    <w:p>
-      <w:pPr>
-        <w:pStyle w:val="Illustracionsnumerades"/>
-      </w:pPr>
-      <w:bookmarkStart w:id="35" w:name="_Toc339036902"/>
-      <w:r>
-        <w:t>Pantalles d’edició i d’esborrat d’una llista</w:t>
-      </w:r>
-      <w:bookmarkEnd w:id="35"/>
-    </w:p>
-    <w:p>
-      <w:pPr>
-        <w:jc w:val="center"/>
-        <w:rPr>
-          <w:rStyle w:val="Referenciasutil"/>
-        </w:rPr>
-      </w:pPr>
-      <w:r>
-        <w:rPr>
-          <w:rFonts w:asciiTheme="minorHAnsi" w:eastAsiaTheme="minorEastAsia" w:hAnsiTheme="minorHAnsi" w:cstheme="minorBidi"/>
-          <w:i/>
-          <w:iCs/>
+      <w:r>
+        <w:rPr>
           <w:noProof/>
-          <w:color w:val="0B759B" w:themeColor="accent2" w:themeShade="7F"/>
           <w:lang w:val="es-ES" w:eastAsia="es-ES" w:bidi="ar-SA"/>
         </w:rPr>
-        <w:lastRenderedPageBreak/>
         <w:drawing>
           <wp:inline distT="0" distB="0" distL="0" distR="0">
             <wp:extent cx="2340864" cy="4584192"/>
             <wp:effectExtent l="19050" t="0" r="2286" b="0"/>
-            <wp:docPr id="24" name="23 Imagen" descr="Paraula de la llista.jpg"/>
+            <wp:docPr id="23" name="22 Imagen" descr="Esborrar llista.jpg"/>
             <wp:cNvGraphicFramePr>
               <a:graphicFrameLocks xmlns:a="http://schemas.openxmlformats.org/drawingml/2006/main" noChangeAspect="1"/>
             </wp:cNvGraphicFramePr>
@@ -8850,7 +8788,7 @@
               <a:graphicData uri="http://schemas.openxmlformats.org/drawingml/2006/picture">
                 <pic:pic xmlns:pic="http://schemas.openxmlformats.org/drawingml/2006/picture">
                   <pic:nvPicPr>
-                    <pic:cNvPr id="0" name="Paraula de la llista.jpg"/>
+                    <pic:cNvPr id="0" name="Esborrar llista.jpg"/>
                     <pic:cNvPicPr/>
                   </pic:nvPicPr>
                   <pic:blipFill>
@@ -8878,43 +8816,27 @@
     <w:p>
       <w:pPr>
         <w:pStyle w:val="Illustracionsnumerades"/>
+      </w:pPr>
+      <w:bookmarkStart w:id="36" w:name="_Toc339438263"/>
+      <w:r>
+        <w:t>Pantalles d’edició i d’esborrat d’una llista</w:t>
+      </w:r>
+      <w:bookmarkEnd w:id="36"/>
+    </w:p>
+    <w:p>
+      <w:pPr>
+        <w:jc w:val="center"/>
         <w:rPr>
           <w:rStyle w:val="Referenciasutil"/>
         </w:rPr>
       </w:pPr>
-      <w:bookmarkStart w:id="36" w:name="_Toc339036903"/>
-      <w:r>
-        <w:t>Pantalla per veure el detall del concepte d’una llista</w:t>
-      </w:r>
-      <w:bookmarkEnd w:id="36"/>
-    </w:p>
-    <w:p>
-      <w:pPr>
-        <w:pStyle w:val="Ttulo4"/>
-        <w:rPr>
-          <w:rStyle w:val="Referenciasutil"/>
-          <w:rFonts w:asciiTheme="majorHAnsi" w:eastAsiaTheme="majorEastAsia" w:hAnsiTheme="majorHAnsi" w:cstheme="majorBidi"/>
-          <w:i w:val="0"/>
-          <w:iCs w:val="0"/>
-        </w:rPr>
-      </w:pPr>
-      <w:r>
-        <w:rPr>
-          <w:rStyle w:val="Referenciasutil"/>
-          <w:rFonts w:asciiTheme="majorHAnsi" w:eastAsiaTheme="majorEastAsia" w:hAnsiTheme="majorHAnsi" w:cstheme="majorBidi"/>
-          <w:i w:val="0"/>
-          <w:iCs w:val="0"/>
-        </w:rPr>
-        <w:t>Diccionari</w:t>
-      </w:r>
-    </w:p>
-    <w:p>
-      <w:pPr>
-        <w:jc w:val="center"/>
-      </w:pPr>
-      <w:r>
-        <w:rPr>
+      <w:r>
+        <w:rPr>
+          <w:rFonts w:asciiTheme="minorHAnsi" w:eastAsiaTheme="minorEastAsia" w:hAnsiTheme="minorHAnsi" w:cstheme="minorBidi"/>
+          <w:i/>
+          <w:iCs/>
           <w:noProof/>
+          <w:color w:val="0B759B" w:themeColor="accent2" w:themeShade="7F"/>
           <w:lang w:val="es-ES" w:eastAsia="es-ES" w:bidi="ar-SA"/>
         </w:rPr>
         <w:lastRenderedPageBreak/>
@@ -8922,7 +8844,7 @@
           <wp:inline distT="0" distB="0" distL="0" distR="0">
             <wp:extent cx="2340864" cy="4584192"/>
             <wp:effectExtent l="19050" t="0" r="2286" b="0"/>
-            <wp:docPr id="25" name="24 Imagen" descr="Diccionari.jpg"/>
+            <wp:docPr id="24" name="23 Imagen" descr="Paraula de la llista.jpg"/>
             <wp:cNvGraphicFramePr>
               <a:graphicFrameLocks xmlns:a="http://schemas.openxmlformats.org/drawingml/2006/main" noChangeAspect="1"/>
             </wp:cNvGraphicFramePr>
@@ -8930,7 +8852,7 @@
               <a:graphicData uri="http://schemas.openxmlformats.org/drawingml/2006/picture">
                 <pic:pic xmlns:pic="http://schemas.openxmlformats.org/drawingml/2006/picture">
                   <pic:nvPicPr>
-                    <pic:cNvPr id="0" name="Diccionari.jpg"/>
+                    <pic:cNvPr id="0" name="Paraula de la llista.jpg"/>
                     <pic:cNvPicPr/>
                   </pic:nvPicPr>
                   <pic:blipFill>
@@ -8954,16 +8876,55 @@
           </wp:inline>
         </w:drawing>
       </w:r>
+    </w:p>
+    <w:p>
+      <w:pPr>
+        <w:pStyle w:val="Illustracionsnumerades"/>
+        <w:rPr>
+          <w:rStyle w:val="Referenciasutil"/>
+        </w:rPr>
+      </w:pPr>
+      <w:bookmarkStart w:id="37" w:name="_Toc339438264"/>
+      <w:r>
+        <w:t>Pantalla per veure el detall del concepte d’una llista</w:t>
+      </w:r>
+      <w:bookmarkEnd w:id="37"/>
+    </w:p>
+    <w:p>
+      <w:pPr>
+        <w:pStyle w:val="Ttulo4"/>
+        <w:rPr>
+          <w:rStyle w:val="Referenciasutil"/>
+          <w:rFonts w:asciiTheme="majorHAnsi" w:eastAsiaTheme="majorEastAsia" w:hAnsiTheme="majorHAnsi" w:cstheme="majorBidi"/>
+          <w:i w:val="0"/>
+          <w:iCs w:val="0"/>
+        </w:rPr>
+      </w:pPr>
+      <w:r>
+        <w:rPr>
+          <w:rStyle w:val="Referenciasutil"/>
+          <w:rFonts w:asciiTheme="majorHAnsi" w:eastAsiaTheme="majorEastAsia" w:hAnsiTheme="majorHAnsi" w:cstheme="majorBidi"/>
+          <w:i w:val="0"/>
+          <w:iCs w:val="0"/>
+        </w:rPr>
+        <w:t>Diccionari</w:t>
+      </w:r>
+    </w:p>
+    <w:p>
+      <w:pPr>
+        <w:jc w:val="center"/>
+      </w:pPr>
       <w:r>
         <w:rPr>
           <w:noProof/>
           <w:lang w:val="es-ES" w:eastAsia="es-ES" w:bidi="ar-SA"/>
         </w:rPr>
+        <w:lastRenderedPageBreak/>
         <w:drawing>
           <wp:inline distT="0" distB="0" distL="0" distR="0">
             <wp:extent cx="2340864" cy="4584192"/>
             <wp:effectExtent l="19050" t="0" r="2286" b="0"/>
-            <wp:docPr id="26" name="25 Imagen" descr="Paraula.jpg"/>
+            <wp:docPr id="25" name="24 Imagen" descr="Diccionari.jpg"/>
             <wp:cNvGraphicFramePr>
               <a:graphicFrameLocks xmlns:a="http://schemas.openxmlformats.org/drawingml/2006/main" noChangeAspect="1"/>
             </wp:cNvGraphicFramePr>
@@ -8971,7 +8932,7 @@
               <a:graphicData uri="http://schemas.openxmlformats.org/drawingml/2006/picture">
                 <pic:pic xmlns:pic="http://schemas.openxmlformats.org/drawingml/2006/picture">
                   <pic:nvPicPr>
-                    <pic:cNvPr id="0" name="Paraula.jpg"/>
+                    <pic:cNvPr id="0" name="Diccionari.jpg"/>
                     <pic:cNvPicPr/>
                   </pic:nvPicPr>
                   <pic:blipFill>
@@ -8995,39 +8956,16 @@
           </wp:inline>
         </w:drawing>
       </w:r>
-    </w:p>
-    <w:p>
-      <w:pPr>
-        <w:pStyle w:val="Illustracionsnumerades"/>
-      </w:pPr>
-      <w:bookmarkStart w:id="37" w:name="_Toc339036904"/>
-      <w:r>
-        <w:t>Pantalles llistat i detall del diccionari</w:t>
-      </w:r>
-      <w:bookmarkEnd w:id="37"/>
-    </w:p>
-    <w:p>
-      <w:pPr>
-        <w:jc w:val="center"/>
-        <w:rPr>
-          <w:rStyle w:val="Referenciasutil"/>
-        </w:rPr>
-      </w:pPr>
-      <w:r>
-        <w:rPr>
-          <w:rFonts w:asciiTheme="minorHAnsi" w:eastAsiaTheme="minorEastAsia" w:hAnsiTheme="minorHAnsi" w:cstheme="minorBidi"/>
-          <w:i/>
-          <w:iCs/>
+      <w:r>
+        <w:rPr>
           <w:noProof/>
-          <w:color w:val="0B759B" w:themeColor="accent2" w:themeShade="7F"/>
           <w:lang w:val="es-ES" w:eastAsia="es-ES" w:bidi="ar-SA"/>
         </w:rPr>
-        <w:lastRenderedPageBreak/>
         <w:drawing>
           <wp:inline distT="0" distB="0" distL="0" distR="0">
             <wp:extent cx="2340864" cy="4584192"/>
             <wp:effectExtent l="19050" t="0" r="2286" b="0"/>
-            <wp:docPr id="27" name="26 Imagen" descr="Alta o Edició.jpg"/>
+            <wp:docPr id="26" name="25 Imagen" descr="Paraula.jpg"/>
             <wp:cNvGraphicFramePr>
               <a:graphicFrameLocks xmlns:a="http://schemas.openxmlformats.org/drawingml/2006/main" noChangeAspect="1"/>
             </wp:cNvGraphicFramePr>
@@ -9035,7 +8973,7 @@
               <a:graphicData uri="http://schemas.openxmlformats.org/drawingml/2006/picture">
                 <pic:pic xmlns:pic="http://schemas.openxmlformats.org/drawingml/2006/picture">
                   <pic:nvPicPr>
-                    <pic:cNvPr id="0" name="Alta o Edició.jpg"/>
+                    <pic:cNvPr id="0" name="Paraula.jpg"/>
                     <pic:cNvPicPr/>
                   </pic:nvPicPr>
                   <pic:blipFill>
@@ -9059,6 +8997,24 @@
           </wp:inline>
         </w:drawing>
       </w:r>
+    </w:p>
+    <w:p>
+      <w:pPr>
+        <w:pStyle w:val="Illustracionsnumerades"/>
+      </w:pPr>
+      <w:bookmarkStart w:id="38" w:name="_Toc339438265"/>
+      <w:r>
+        <w:t>Pantalles llistat i detall del diccionari</w:t>
+      </w:r>
+      <w:bookmarkEnd w:id="38"/>
+    </w:p>
+    <w:p>
+      <w:pPr>
+        <w:jc w:val="center"/>
+        <w:rPr>
+          <w:rStyle w:val="Referenciasutil"/>
+        </w:rPr>
+      </w:pPr>
       <w:r>
         <w:rPr>
           <w:rFonts w:asciiTheme="minorHAnsi" w:eastAsiaTheme="minorEastAsia" w:hAnsiTheme="minorHAnsi" w:cstheme="minorBidi"/>
@@ -9068,11 +9024,12 @@
           <w:color w:val="0B759B" w:themeColor="accent2" w:themeShade="7F"/>
           <w:lang w:val="es-ES" w:eastAsia="es-ES" w:bidi="ar-SA"/>
         </w:rPr>
+        <w:lastRenderedPageBreak/>
         <w:drawing>
           <wp:inline distT="0" distB="0" distL="0" distR="0">
             <wp:extent cx="2340864" cy="4584192"/>
             <wp:effectExtent l="19050" t="0" r="2286" b="0"/>
-            <wp:docPr id="28" name="27 Imagen" descr="Diàleg.jpg"/>
+            <wp:docPr id="27" name="26 Imagen" descr="Alta o Edició.jpg"/>
             <wp:cNvGraphicFramePr>
               <a:graphicFrameLocks xmlns:a="http://schemas.openxmlformats.org/drawingml/2006/main" noChangeAspect="1"/>
             </wp:cNvGraphicFramePr>
@@ -9080,7 +9037,7 @@
               <a:graphicData uri="http://schemas.openxmlformats.org/drawingml/2006/picture">
                 <pic:pic xmlns:pic="http://schemas.openxmlformats.org/drawingml/2006/picture">
                   <pic:nvPicPr>
-                    <pic:cNvPr id="0" name="Diàleg.jpg"/>
+                    <pic:cNvPr id="0" name="Alta o Edició.jpg"/>
                     <pic:cNvPicPr/>
                   </pic:nvPicPr>
                   <pic:blipFill>
@@ -9104,47 +9061,6 @@
           </wp:inline>
         </w:drawing>
       </w:r>
-    </w:p>
-    <w:p>
-      <w:pPr>
-        <w:pStyle w:val="Illustracionsnumerades"/>
-        <w:ind w:left="0" w:firstLine="0"/>
-        <w:rPr>
-          <w:rStyle w:val="Referenciasutil"/>
-        </w:rPr>
-      </w:pPr>
-      <w:bookmarkStart w:id="38" w:name="_Toc339036905"/>
-      <w:r>
-        <w:t>Pantalles d’edició i de diàleg d’un concepte</w:t>
-      </w:r>
-      <w:bookmarkEnd w:id="38"/>
-    </w:p>
-    <w:p>
-      <w:pPr>
-        <w:pStyle w:val="Ttulo4"/>
-        <w:rPr>
-          <w:rStyle w:val="Referenciasutil"/>
-          <w:rFonts w:asciiTheme="majorHAnsi" w:eastAsiaTheme="majorEastAsia" w:hAnsiTheme="majorHAnsi" w:cstheme="majorBidi"/>
-          <w:i w:val="0"/>
-          <w:iCs w:val="0"/>
-        </w:rPr>
-      </w:pPr>
-      <w:r>
-        <w:rPr>
-          <w:rStyle w:val="Referenciasutil"/>
-          <w:rFonts w:asciiTheme="majorHAnsi" w:eastAsiaTheme="majorEastAsia" w:hAnsiTheme="majorHAnsi" w:cstheme="majorBidi"/>
-          <w:iCs w:val="0"/>
-        </w:rPr>
-        <w:t>Flashcards</w:t>
-      </w:r>
-    </w:p>
-    <w:p>
-      <w:pPr>
-        <w:jc w:val="center"/>
-        <w:rPr>
-          <w:rStyle w:val="Referenciasutil"/>
-        </w:rPr>
-      </w:pPr>
       <w:r>
         <w:rPr>
           <w:rFonts w:asciiTheme="minorHAnsi" w:eastAsiaTheme="minorEastAsia" w:hAnsiTheme="minorHAnsi" w:cstheme="minorBidi"/>
@@ -9154,12 +9070,11 @@
           <w:color w:val="0B759B" w:themeColor="accent2" w:themeShade="7F"/>
           <w:lang w:val="es-ES" w:eastAsia="es-ES" w:bidi="ar-SA"/>
         </w:rPr>
-        <w:lastRenderedPageBreak/>
         <w:drawing>
           <wp:inline distT="0" distB="0" distL="0" distR="0">
             <wp:extent cx="2340864" cy="4584192"/>
             <wp:effectExtent l="19050" t="0" r="2286" b="0"/>
-            <wp:docPr id="30" name="29 Imagen" descr="Prèvia Flashcards.jpg"/>
+            <wp:docPr id="28" name="27 Imagen" descr="Diàleg.jpg"/>
             <wp:cNvGraphicFramePr>
               <a:graphicFrameLocks xmlns:a="http://schemas.openxmlformats.org/drawingml/2006/main" noChangeAspect="1"/>
             </wp:cNvGraphicFramePr>
@@ -9167,7 +9082,7 @@
               <a:graphicData uri="http://schemas.openxmlformats.org/drawingml/2006/picture">
                 <pic:pic xmlns:pic="http://schemas.openxmlformats.org/drawingml/2006/picture">
                   <pic:nvPicPr>
-                    <pic:cNvPr id="0" name="Prèvia Flashcards.jpg"/>
+                    <pic:cNvPr id="0" name="Diàleg.jpg"/>
                     <pic:cNvPicPr/>
                   </pic:nvPicPr>
                   <pic:blipFill>
@@ -9195,20 +9110,35 @@
     <w:p>
       <w:pPr>
         <w:pStyle w:val="Illustracionsnumerades"/>
-      </w:pPr>
-      <w:bookmarkStart w:id="39" w:name="_Toc339036906"/>
-      <w:r>
-        <w:t>Pantalla prèvia a l’inici de l’exercici per a escollir una llista</w:t>
+        <w:ind w:left="0" w:firstLine="0"/>
+        <w:rPr>
+          <w:rStyle w:val="Referenciasutil"/>
+        </w:rPr>
+      </w:pPr>
+      <w:bookmarkStart w:id="39" w:name="_Toc339438266"/>
+      <w:r>
+        <w:t>Pantalles d’edició i de diàleg d’un concepte</w:t>
       </w:r>
       <w:bookmarkEnd w:id="39"/>
     </w:p>
     <w:p>
       <w:pPr>
-        <w:jc w:val="center"/>
+        <w:pStyle w:val="Ttulo4"/>
         <w:rPr>
           <w:rStyle w:val="Referenciasutil"/>
-        </w:rPr>
-      </w:pPr>
+          <w:rFonts w:asciiTheme="majorHAnsi" w:eastAsiaTheme="majorEastAsia" w:hAnsiTheme="majorHAnsi" w:cstheme="majorBidi"/>
+          <w:i w:val="0"/>
+          <w:iCs w:val="0"/>
+        </w:rPr>
+      </w:pPr>
+      <w:r>
+        <w:rPr>
+          <w:rStyle w:val="Referenciasutil"/>
+          <w:rFonts w:asciiTheme="majorHAnsi" w:eastAsiaTheme="majorEastAsia" w:hAnsiTheme="majorHAnsi" w:cstheme="majorBidi"/>
+          <w:iCs w:val="0"/>
+        </w:rPr>
+        <w:t>Flashcards</w:t>
+      </w:r>
     </w:p>
     <w:p>
       <w:pPr>
@@ -9231,7 +9161,7 @@
           <wp:inline distT="0" distB="0" distL="0" distR="0">
             <wp:extent cx="2340864" cy="4584192"/>
             <wp:effectExtent l="19050" t="0" r="2286" b="0"/>
-            <wp:docPr id="33" name="31 Imagen" descr="Flashcards.jpg"/>
+            <wp:docPr id="30" name="29 Imagen" descr="Prèvia Flashcards.jpg"/>
             <wp:cNvGraphicFramePr>
               <a:graphicFrameLocks xmlns:a="http://schemas.openxmlformats.org/drawingml/2006/main" noChangeAspect="1"/>
             </wp:cNvGraphicFramePr>
@@ -9239,7 +9169,7 @@
               <a:graphicData uri="http://schemas.openxmlformats.org/drawingml/2006/picture">
                 <pic:pic xmlns:pic="http://schemas.openxmlformats.org/drawingml/2006/picture">
                   <pic:nvPicPr>
-                    <pic:cNvPr id="0" name="Flashcards.jpg"/>
+                    <pic:cNvPr id="0" name="Prèvia Flashcards.jpg"/>
                     <pic:cNvPicPr/>
                   </pic:nvPicPr>
                   <pic:blipFill>
@@ -9263,6 +9193,32 @@
           </wp:inline>
         </w:drawing>
       </w:r>
+    </w:p>
+    <w:p>
+      <w:pPr>
+        <w:pStyle w:val="Illustracionsnumerades"/>
+      </w:pPr>
+      <w:bookmarkStart w:id="40" w:name="_Toc339438267"/>
+      <w:r>
+        <w:t>Pantalla prèvia a l’inici de l’exercici per a escollir una llista</w:t>
+      </w:r>
+      <w:bookmarkEnd w:id="40"/>
+    </w:p>
+    <w:p>
+      <w:pPr>
+        <w:jc w:val="center"/>
+        <w:rPr>
+          <w:rStyle w:val="Referenciasutil"/>
+        </w:rPr>
+      </w:pPr>
+    </w:p>
+    <w:p>
+      <w:pPr>
+        <w:jc w:val="center"/>
+        <w:rPr>
+          <w:rStyle w:val="Referenciasutil"/>
+        </w:rPr>
+      </w:pPr>
       <w:r>
         <w:rPr>
           <w:rFonts w:asciiTheme="minorHAnsi" w:eastAsiaTheme="minorEastAsia" w:hAnsiTheme="minorHAnsi" w:cstheme="minorBidi"/>
@@ -9272,11 +9228,12 @@
           <w:color w:val="0B759B" w:themeColor="accent2" w:themeShade="7F"/>
           <w:lang w:val="es-ES" w:eastAsia="es-ES" w:bidi="ar-SA"/>
         </w:rPr>
+        <w:lastRenderedPageBreak/>
         <w:drawing>
           <wp:inline distT="0" distB="0" distL="0" distR="0">
             <wp:extent cx="2340864" cy="4584192"/>
             <wp:effectExtent l="19050" t="0" r="2286" b="0"/>
-            <wp:docPr id="31" name="30 Imagen" descr="Flashcards Revers.jpg"/>
+            <wp:docPr id="33" name="31 Imagen" descr="Flashcards.jpg"/>
             <wp:cNvGraphicFramePr>
               <a:graphicFrameLocks xmlns:a="http://schemas.openxmlformats.org/drawingml/2006/main" noChangeAspect="1"/>
             </wp:cNvGraphicFramePr>
@@ -9284,7 +9241,7 @@
               <a:graphicData uri="http://schemas.openxmlformats.org/drawingml/2006/picture">
                 <pic:pic xmlns:pic="http://schemas.openxmlformats.org/drawingml/2006/picture">
                   <pic:nvPicPr>
-                    <pic:cNvPr id="0" name="Flashcards Revers.jpg"/>
+                    <pic:cNvPr id="0" name="Flashcards.jpg"/>
                     <pic:cNvPicPr/>
                   </pic:nvPicPr>
                   <pic:blipFill>
@@ -9308,30 +9265,75 @@
           </wp:inline>
         </w:drawing>
       </w:r>
+      <w:r>
+        <w:rPr>
+          <w:rFonts w:asciiTheme="minorHAnsi" w:eastAsiaTheme="minorEastAsia" w:hAnsiTheme="minorHAnsi" w:cstheme="minorBidi"/>
+          <w:i/>
+          <w:iCs/>
+          <w:noProof/>
+          <w:color w:val="0B759B" w:themeColor="accent2" w:themeShade="7F"/>
+          <w:lang w:val="es-ES" w:eastAsia="es-ES" w:bidi="ar-SA"/>
+        </w:rPr>
+        <w:drawing>
+          <wp:inline distT="0" distB="0" distL="0" distR="0">
+            <wp:extent cx="2340864" cy="4584192"/>
+            <wp:effectExtent l="19050" t="0" r="2286" b="0"/>
+            <wp:docPr id="31" name="30 Imagen" descr="Flashcards Revers.jpg"/>
+            <wp:cNvGraphicFramePr>
+              <a:graphicFrameLocks xmlns:a="http://schemas.openxmlformats.org/drawingml/2006/main" noChangeAspect="1"/>
+            </wp:cNvGraphicFramePr>
+            <a:graphic xmlns:a="http://schemas.openxmlformats.org/drawingml/2006/main">
+              <a:graphicData uri="http://schemas.openxmlformats.org/drawingml/2006/picture">
+                <pic:pic xmlns:pic="http://schemas.openxmlformats.org/drawingml/2006/picture">
+                  <pic:nvPicPr>
+                    <pic:cNvPr id="0" name="Flashcards Revers.jpg"/>
+                    <pic:cNvPicPr/>
+                  </pic:nvPicPr>
+                  <pic:blipFill>
+                    <a:blip r:embed="rId57"/>
+                    <a:stretch>
+                      <a:fillRect/>
+                    </a:stretch>
+                  </pic:blipFill>
+                  <pic:spPr>
+                    <a:xfrm>
+                      <a:off x="0" y="0"/>
+                      <a:ext cx="2340864" cy="4584192"/>
+                    </a:xfrm>
+                    <a:prstGeom prst="rect">
+                      <a:avLst/>
+                    </a:prstGeom>
+                  </pic:spPr>
+                </pic:pic>
+              </a:graphicData>
+            </a:graphic>
+          </wp:inline>
+        </w:drawing>
+      </w:r>
     </w:p>
     <w:p>
       <w:pPr>
         <w:pStyle w:val="Illustracionsnumerades"/>
         <w:ind w:left="0" w:firstLine="0"/>
       </w:pPr>
-      <w:bookmarkStart w:id="40" w:name="_Toc339036907"/>
+      <w:bookmarkStart w:id="41" w:name="_Toc339438268"/>
       <w:r>
         <w:t>Pantalles de l’exercici, anvers i revers de la targeta amb el concepte escrit</w:t>
       </w:r>
-      <w:bookmarkEnd w:id="40"/>
+      <w:bookmarkEnd w:id="41"/>
     </w:p>
     <w:p>
       <w:pPr>
         <w:pStyle w:val="Ttulo3"/>
       </w:pPr>
-      <w:bookmarkStart w:id="41" w:name="_Toc339041099"/>
+      <w:bookmarkStart w:id="42" w:name="_Toc339438290"/>
       <w:r>
         <w:t>E</w:t>
       </w:r>
       <w:r>
         <w:t>ls objectes del model</w:t>
       </w:r>
-      <w:bookmarkEnd w:id="41"/>
+      <w:bookmarkEnd w:id="42"/>
     </w:p>
     <w:p>
       <w:pPr>
@@ -9368,7 +9370,7 @@
                     </pic:cNvPicPr>
                   </pic:nvPicPr>
                   <pic:blipFill>
-                    <a:blip r:embed="rId57"/>
+                    <a:blip r:embed="rId58"/>
                     <a:srcRect/>
                     <a:stretch>
                       <a:fillRect/>
@@ -9401,11 +9403,11 @@
       <w:pPr>
         <w:pStyle w:val="Illustracionsnumerades"/>
       </w:pPr>
-      <w:bookmarkStart w:id="42" w:name="_Toc339036908"/>
+      <w:bookmarkStart w:id="43" w:name="_Toc339438269"/>
       <w:r>
         <w:t>Diagrama de classes del model del client</w:t>
       </w:r>
-      <w:bookmarkEnd w:id="42"/>
+      <w:bookmarkEnd w:id="43"/>
     </w:p>
     <w:p>
       <w:pPr>
@@ -9996,11 +9998,11 @@
       <w:pPr>
         <w:pStyle w:val="Ttulo3"/>
       </w:pPr>
-      <w:bookmarkStart w:id="43" w:name="_Toc339041100"/>
+      <w:bookmarkStart w:id="44" w:name="_Toc339438291"/>
       <w:r>
         <w:t>Peticions Client – Client</w:t>
       </w:r>
-      <w:bookmarkEnd w:id="43"/>
+      <w:bookmarkEnd w:id="44"/>
     </w:p>
     <w:p>
       <w:pPr>
@@ -10167,7 +10169,7 @@
       <w:tblPr>
         <w:tblStyle w:val="Tablaconcuadrcula"/>
         <w:tblW w:w="0" w:type="auto"/>
-        <w:tblLook w:val="04A0"/>
+        <w:tblLook w:val="04A0" w:firstRow="1" w:lastRow="0" w:firstColumn="1" w:lastColumn="0" w:noHBand="0" w:noVBand="1"/>
       </w:tblPr>
       <w:tblGrid>
         <w:gridCol w:w="1809"/>
@@ -10446,7 +10448,7 @@
       <w:tblPr>
         <w:tblStyle w:val="Tablaconcuadrcula"/>
         <w:tblW w:w="0" w:type="auto"/>
-        <w:tblLook w:val="04A0"/>
+        <w:tblLook w:val="04A0" w:firstRow="1" w:lastRow="0" w:firstColumn="1" w:lastColumn="0" w:noHBand="0" w:noVBand="1"/>
       </w:tblPr>
       <w:tblGrid>
         <w:gridCol w:w="1809"/>
@@ -10731,7 +10733,7 @@
       <w:tblPr>
         <w:tblStyle w:val="Tablaconcuadrcula"/>
         <w:tblW w:w="0" w:type="auto"/>
-        <w:tblLook w:val="04A0"/>
+        <w:tblLook w:val="04A0" w:firstRow="1" w:lastRow="0" w:firstColumn="1" w:lastColumn="0" w:noHBand="0" w:noVBand="1"/>
       </w:tblPr>
       <w:tblGrid>
         <w:gridCol w:w="1809"/>
@@ -11008,7 +11010,7 @@
       <w:tblPr>
         <w:tblStyle w:val="Tablaconcuadrcula"/>
         <w:tblW w:w="0" w:type="auto"/>
-        <w:tblLook w:val="04A0"/>
+        <w:tblLook w:val="04A0" w:firstRow="1" w:lastRow="0" w:firstColumn="1" w:lastColumn="0" w:noHBand="0" w:noVBand="1"/>
       </w:tblPr>
       <w:tblGrid>
         <w:gridCol w:w="1809"/>
@@ -11448,7 +11450,7 @@
       <w:tblPr>
         <w:tblStyle w:val="Tablaconcuadrcula"/>
         <w:tblW w:w="0" w:type="auto"/>
-        <w:tblLook w:val="04A0"/>
+        <w:tblLook w:val="04A0" w:firstRow="1" w:lastRow="0" w:firstColumn="1" w:lastColumn="0" w:noHBand="0" w:noVBand="1"/>
       </w:tblPr>
       <w:tblGrid>
         <w:gridCol w:w="1809"/>
@@ -11838,7 +11840,7 @@
       <w:tblPr>
         <w:tblStyle w:val="Tablaconcuadrcula"/>
         <w:tblW w:w="0" w:type="auto"/>
-        <w:tblLook w:val="04A0"/>
+        <w:tblLook w:val="04A0" w:firstRow="1" w:lastRow="0" w:firstColumn="1" w:lastColumn="0" w:noHBand="0" w:noVBand="1"/>
       </w:tblPr>
       <w:tblGrid>
         <w:gridCol w:w="1809"/>
@@ -12135,7 +12137,7 @@
       <w:tblPr>
         <w:tblStyle w:val="Tablaconcuadrcula"/>
         <w:tblW w:w="0" w:type="auto"/>
-        <w:tblLook w:val="04A0"/>
+        <w:tblLook w:val="04A0" w:firstRow="1" w:lastRow="0" w:firstColumn="1" w:lastColumn="0" w:noHBand="0" w:noVBand="1"/>
       </w:tblPr>
       <w:tblGrid>
         <w:gridCol w:w="1809"/>
@@ -12602,7 +12604,7 @@
       <w:tblPr>
         <w:tblStyle w:val="Tablaconcuadrcula"/>
         <w:tblW w:w="0" w:type="auto"/>
-        <w:tblLook w:val="04A0"/>
+        <w:tblLook w:val="04A0" w:firstRow="1" w:lastRow="0" w:firstColumn="1" w:lastColumn="0" w:noHBand="0" w:noVBand="1"/>
       </w:tblPr>
       <w:tblGrid>
         <w:gridCol w:w="1809"/>
@@ -12896,7 +12898,7 @@
       <w:tblPr>
         <w:tblStyle w:val="Tablaconcuadrcula"/>
         <w:tblW w:w="0" w:type="auto"/>
-        <w:tblLook w:val="04A0"/>
+        <w:tblLook w:val="04A0" w:firstRow="1" w:lastRow="0" w:firstColumn="1" w:lastColumn="0" w:noHBand="0" w:noVBand="1"/>
       </w:tblPr>
       <w:tblGrid>
         <w:gridCol w:w="1809"/>
@@ -13210,7 +13212,7 @@
       <w:tblPr>
         <w:tblStyle w:val="Tablaconcuadrcula"/>
         <w:tblW w:w="0" w:type="auto"/>
-        <w:tblLook w:val="04A0"/>
+        <w:tblLook w:val="04A0" w:firstRow="1" w:lastRow="0" w:firstColumn="1" w:lastColumn="0" w:noHBand="0" w:noVBand="1"/>
       </w:tblPr>
       <w:tblGrid>
         <w:gridCol w:w="1809"/>
@@ -13489,7 +13491,7 @@
       <w:tblPr>
         <w:tblStyle w:val="Tablaconcuadrcula"/>
         <w:tblW w:w="0" w:type="auto"/>
-        <w:tblLook w:val="04A0"/>
+        <w:tblLook w:val="04A0" w:firstRow="1" w:lastRow="0" w:firstColumn="1" w:lastColumn="0" w:noHBand="0" w:noVBand="1"/>
       </w:tblPr>
       <w:tblGrid>
         <w:gridCol w:w="1809"/>
@@ -13756,14 +13758,14 @@
       <w:pPr>
         <w:pStyle w:val="Ttulo2"/>
       </w:pPr>
-      <w:bookmarkStart w:id="44" w:name="_Toc339041101"/>
+      <w:bookmarkStart w:id="45" w:name="_Toc339438292"/>
       <w:r>
         <w:t>D</w:t>
       </w:r>
       <w:r>
         <w:t>isseny preliminar del mòdul del servidor</w:t>
       </w:r>
-      <w:bookmarkEnd w:id="44"/>
+      <w:bookmarkEnd w:id="45"/>
     </w:p>
     <w:p>
       <w:pPr>
@@ -13798,7 +13800,7 @@
       <w:pPr>
         <w:pStyle w:val="Ttulo3"/>
       </w:pPr>
-      <w:bookmarkStart w:id="45" w:name="_Toc339041102"/>
+      <w:bookmarkStart w:id="46" w:name="_Toc339438293"/>
       <w:r>
         <w:t>Avantatges de la implementació de les ac</w:t>
       </w:r>
@@ -13808,7 +13810,7 @@
       <w:r>
         <w:t xml:space="preserve"> servidor</w:t>
       </w:r>
-      <w:bookmarkEnd w:id="45"/>
+      <w:bookmarkEnd w:id="46"/>
     </w:p>
     <w:p>
       <w:pPr>
@@ -13862,7 +13864,7 @@
       <w:pPr>
         <w:pStyle w:val="Ttulo3"/>
       </w:pPr>
-      <w:bookmarkStart w:id="46" w:name="_Toc339041103"/>
+      <w:bookmarkStart w:id="47" w:name="_Toc339438294"/>
       <w:r>
         <w:t>Inconvenients de la</w:t>
       </w:r>
@@ -13872,7 +13874,7 @@
       <w:r>
         <w:t xml:space="preserve"> servidor</w:t>
       </w:r>
-      <w:bookmarkEnd w:id="46"/>
+      <w:bookmarkEnd w:id="47"/>
     </w:p>
     <w:p>
       <w:pPr>
@@ -13908,11 +13910,11 @@
       <w:pPr>
         <w:pStyle w:val="Ttulo3"/>
       </w:pPr>
-      <w:bookmarkStart w:id="47" w:name="_Toc339041104"/>
+      <w:bookmarkStart w:id="48" w:name="_Toc339438295"/>
       <w:r>
         <w:t>El controlador</w:t>
       </w:r>
-      <w:bookmarkEnd w:id="47"/>
+      <w:bookmarkEnd w:id="48"/>
     </w:p>
     <w:p>
       <w:r>
@@ -13971,11 +13973,17 @@
       <w:pPr>
         <w:pStyle w:val="Ttulo3"/>
       </w:pPr>
-      <w:bookmarkStart w:id="48" w:name="_Toc339041105"/>
-      <w:r>
-        <w:t>El Model</w:t>
-      </w:r>
-      <w:bookmarkEnd w:id="48"/>
+      <w:bookmarkStart w:id="49" w:name="_Toc339438296"/>
+      <w:r>
+        <w:t xml:space="preserve">El </w:t>
+      </w:r>
+      <w:r>
+        <w:t>m</w:t>
+      </w:r>
+      <w:r>
+        <w:t>odel</w:t>
+      </w:r>
+      <w:bookmarkEnd w:id="49"/>
     </w:p>
     <w:p>
       <w:r>
@@ -14020,11 +14028,11 @@
       <w:pPr>
         <w:pStyle w:val="Ttulo3"/>
       </w:pPr>
-      <w:bookmarkStart w:id="49" w:name="_Toc339041106"/>
+      <w:bookmarkStart w:id="50" w:name="_Toc339438297"/>
       <w:r>
         <w:t>Els objectes del model</w:t>
       </w:r>
-      <w:bookmarkEnd w:id="49"/>
+      <w:bookmarkEnd w:id="50"/>
     </w:p>
     <w:p>
       <w:pPr>
@@ -14068,10 +14076,10 @@
                     </pic:cNvPicPr>
                   </pic:nvPicPr>
                   <pic:blipFill rotWithShape="1">
-                    <a:blip r:embed="rId58">
+                    <a:blip r:embed="rId59">
                       <a:extLst>
                         <a:ext uri="{28A0092B-C50C-407E-A947-70E740481C1C}">
-                          <a14:useLocalDpi xmlns:a14="http://schemas.microsoft.com/office/drawing/2010/main" xmlns:wps="http://schemas.microsoft.com/office/word/2010/wordprocessingShape" xmlns:wpi="http://schemas.microsoft.com/office/word/2010/wordprocessingInk" xmlns:wpg="http://schemas.microsoft.com/office/word/2010/wordprocessingGroup" xmlns:w14="http://schemas.microsoft.com/office/word/2010/wordml" xmlns:w="http://schemas.openxmlformats.org/wordprocessingml/2006/main" xmlns:w10="urn:schemas-microsoft-com:office:word" xmlns:wp14="http://schemas.microsoft.com/office/word/2010/wordprocessingDrawing" xmlns:v="urn:schemas-microsoft-com:vml" xmlns:o="urn:schemas-microsoft-com:office:office" xmlns:mv="urn:schemas-microsoft-com:mac:vml" xmlns:mc="http://schemas.openxmlformats.org/markup-compatibility/2006" xmlns:mo="http://schemas.microsoft.com/office/mac/office/2008/main" xmlns:wpc="http://schemas.microsoft.com/office/word/2010/wordprocessingCanvas" xmlns="" val="0"/>
+                          <a14:useLocalDpi xmlns:a14="http://schemas.microsoft.com/office/drawing/2010/main" val="0"/>
                         </a:ext>
                       </a:extLst>
                     </a:blip>
@@ -14091,8 +14099,8 @@
                       <a:noFill/>
                     </a:ln>
                     <a:extLst>
-                      <a:ext uri="{53640926-AAD7-44d8-BBD7-CCE9431645EC}">
-                        <a14:shadowObscured xmlns:a14="http://schemas.microsoft.com/office/drawing/2010/main" xmlns:wps="http://schemas.microsoft.com/office/word/2010/wordprocessingShape" xmlns:wpi="http://schemas.microsoft.com/office/word/2010/wordprocessingInk" xmlns:wpg="http://schemas.microsoft.com/office/word/2010/wordprocessingGroup" xmlns:w14="http://schemas.microsoft.com/office/word/2010/wordml" xmlns:w="http://schemas.openxmlformats.org/wordprocessingml/2006/main" xmlns:w10="urn:schemas-microsoft-com:office:word" xmlns:wp14="http://schemas.microsoft.com/office/word/2010/wordprocessingDrawing" xmlns:v="urn:schemas-microsoft-com:vml" xmlns:o="urn:schemas-microsoft-com:office:office" xmlns:mv="urn:schemas-microsoft-com:mac:vml" xmlns:mc="http://schemas.openxmlformats.org/markup-compatibility/2006" xmlns:mo="http://schemas.microsoft.com/office/mac/office/2008/main" xmlns:wpc="http://schemas.microsoft.com/office/word/2010/wordprocessingCanvas" xmlns=""/>
+                      <a:ext uri="{53640926-AAD7-44D8-BBD7-CCE9431645EC}">
+                        <a14:shadowObscured xmlns:a14="http://schemas.microsoft.com/office/drawing/2010/main"/>
                       </a:ext>
                     </a:extLst>
                   </pic:spPr>
@@ -14113,11 +14121,11 @@
           <w:color w:val="0B759B" w:themeColor="accent2" w:themeShade="7F"/>
         </w:rPr>
       </w:pPr>
-      <w:bookmarkStart w:id="50" w:name="_Toc339036909"/>
+      <w:bookmarkStart w:id="51" w:name="_Toc339438270"/>
       <w:r>
         <w:t>Diagrama de classes del model del servidor. Diagrama fet amb l’eina ArgoUML (</w:t>
       </w:r>
-      <w:hyperlink r:id="rId59" w:history="1">
+      <w:hyperlink r:id="rId60" w:history="1">
         <w:r>
           <w:rPr>
             <w:rStyle w:val="Hipervnculo"/>
@@ -14128,7 +14136,7 @@
       <w:r>
         <w:t>).</w:t>
       </w:r>
-      <w:bookmarkEnd w:id="50"/>
+      <w:bookmarkEnd w:id="51"/>
     </w:p>
     <w:p>
       <w:r>
@@ -14415,11 +14423,11 @@
       <w:pPr>
         <w:pStyle w:val="Ttulo3"/>
       </w:pPr>
-      <w:bookmarkStart w:id="51" w:name="_Toc339041107"/>
+      <w:bookmarkStart w:id="52" w:name="_Toc339438298"/>
       <w:r>
         <w:t>Emmagatzematge de dades</w:t>
       </w:r>
-      <w:bookmarkEnd w:id="51"/>
+      <w:bookmarkEnd w:id="52"/>
       <w:r>
         <w:t xml:space="preserve"> </w:t>
       </w:r>
@@ -14595,14 +14603,14 @@
       <w:pPr>
         <w:pStyle w:val="Ttulo3"/>
       </w:pPr>
-      <w:bookmarkStart w:id="52" w:name="_Toc339041108"/>
+      <w:bookmarkStart w:id="53" w:name="_Toc339438299"/>
       <w:r>
         <w:t>C</w:t>
       </w:r>
       <w:r>
         <w:t>omunicacions client – servidor</w:t>
       </w:r>
-      <w:bookmarkEnd w:id="52"/>
+      <w:bookmarkEnd w:id="53"/>
     </w:p>
     <w:p>
       <w:pPr>
@@ -14903,20 +14911,20 @@
       <w:pPr>
         <w:pStyle w:val="Ttulo3"/>
       </w:pPr>
-      <w:bookmarkStart w:id="53" w:name="_Toc339041109"/>
+      <w:bookmarkStart w:id="54" w:name="_Toc339438300"/>
       <w:r>
         <w:t>Peticions</w:t>
       </w:r>
       <w:r>
         <w:t xml:space="preserve"> Client – Servidor</w:t>
       </w:r>
-      <w:bookmarkEnd w:id="53"/>
+      <w:bookmarkEnd w:id="54"/>
     </w:p>
     <w:tbl>
       <w:tblPr>
         <w:tblStyle w:val="Tablaconcuadrcula"/>
         <w:tblW w:w="0" w:type="auto"/>
-        <w:tblLook w:val="04A0"/>
+        <w:tblLook w:val="04A0" w:firstRow="1" w:lastRow="0" w:firstColumn="1" w:lastColumn="0" w:noHBand="0" w:noVBand="1"/>
       </w:tblPr>
       <w:tblGrid>
         <w:gridCol w:w="1809"/>
@@ -15300,7 +15308,7 @@
       <w:tblPr>
         <w:tblStyle w:val="Tablaconcuadrcula"/>
         <w:tblW w:w="0" w:type="auto"/>
-        <w:tblLook w:val="04A0"/>
+        <w:tblLook w:val="04A0" w:firstRow="1" w:lastRow="0" w:firstColumn="1" w:lastColumn="0" w:noHBand="0" w:noVBand="1"/>
       </w:tblPr>
       <w:tblGrid>
         <w:gridCol w:w="1809"/>
@@ -15751,7 +15759,7 @@
       <w:tblPr>
         <w:tblStyle w:val="Tablaconcuadrcula"/>
         <w:tblW w:w="0" w:type="auto"/>
-        <w:tblLook w:val="04A0"/>
+        <w:tblLook w:val="04A0" w:firstRow="1" w:lastRow="0" w:firstColumn="1" w:lastColumn="0" w:noHBand="0" w:noVBand="1"/>
       </w:tblPr>
       <w:tblGrid>
         <w:gridCol w:w="1809"/>
@@ -16041,7 +16049,7 @@
       <w:tblPr>
         <w:tblStyle w:val="Tablaconcuadrcula"/>
         <w:tblW w:w="0" w:type="auto"/>
-        <w:tblLook w:val="04A0"/>
+        <w:tblLook w:val="04A0" w:firstRow="1" w:lastRow="0" w:firstColumn="1" w:lastColumn="0" w:noHBand="0" w:noVBand="1"/>
       </w:tblPr>
       <w:tblGrid>
         <w:gridCol w:w="1809"/>
@@ -16391,7 +16399,7 @@
       <w:tblPr>
         <w:tblStyle w:val="Tablaconcuadrcula"/>
         <w:tblW w:w="0" w:type="auto"/>
-        <w:tblLook w:val="04A0"/>
+        <w:tblLook w:val="04A0" w:firstRow="1" w:lastRow="0" w:firstColumn="1" w:lastColumn="0" w:noHBand="0" w:noVBand="1"/>
       </w:tblPr>
       <w:tblGrid>
         <w:gridCol w:w="1809"/>
@@ -16754,7 +16762,7 @@
     </w:tbl>
     <w:p/>
     <w:sectPr>
-      <w:headerReference w:type="default" r:id="rId60"/>
+      <w:headerReference w:type="default" r:id="rId61"/>
       <w:pgSz w:w="11906" w:h="16838"/>
       <w:pgMar w:top="1588" w:right="1701" w:bottom="1418" w:left="1701" w:header="709" w:footer="709" w:gutter="0"/>
       <w:cols w:space="708"/>
@@ -16765,7 +16773,7 @@
 </file>
 
 <file path=word/endnotes.xml><?xml version="1.0" encoding="utf-8"?>
-<w:endnotes xmlns:ve="http://schemas.openxmlformats.org/markup-compatibility/2006" xmlns:o="urn:schemas-microsoft-com:office:office" xmlns:r="http://schemas.openxmlformats.org/officeDocument/2006/relationships" xmlns:m="http://schemas.openxmlformats.org/officeDocument/2006/math" xmlns:v="urn:schemas-microsoft-com:vml" xmlns:wp="http://schemas.openxmlformats.org/drawingml/2006/wordprocessingDrawing" xmlns:w10="urn:schemas-microsoft-com:office:word" xmlns:w="http://schemas.openxmlformats.org/wordprocessingml/2006/main" xmlns:wne="http://schemas.microsoft.com/office/word/2006/wordml">
+<w:endnotes xmlns:wpc="http://schemas.microsoft.com/office/word/2010/wordprocessingCanvas" xmlns:mc="http://schemas.openxmlformats.org/markup-compatibility/2006" xmlns:o="urn:schemas-microsoft-com:office:office" xmlns:r="http://schemas.openxmlformats.org/officeDocument/2006/relationships" xmlns:m="http://schemas.openxmlformats.org/officeDocument/2006/math" xmlns:v="urn:schemas-microsoft-com:vml" xmlns:wp14="http://schemas.microsoft.com/office/word/2010/wordprocessingDrawing" xmlns:wp="http://schemas.openxmlformats.org/drawingml/2006/wordprocessingDrawing" xmlns:w10="urn:schemas-microsoft-com:office:word" xmlns:w="http://schemas.openxmlformats.org/wordprocessingml/2006/main" xmlns:w14="http://schemas.microsoft.com/office/word/2010/wordml" xmlns:wpg="http://schemas.microsoft.com/office/word/2010/wordprocessingGroup" xmlns:wpi="http://schemas.microsoft.com/office/word/2010/wordprocessingInk" xmlns:wne="http://schemas.microsoft.com/office/word/2006/wordml" xmlns:wps="http://schemas.microsoft.com/office/word/2010/wordprocessingShape" mc:Ignorable="w14 wp14">
   <w:endnote w:type="separator" w:id="-1">
     <w:p>
       <w:pPr>
@@ -16790,7 +16798,7 @@
 </file>
 
 <file path=word/footer1.xml><?xml version="1.0" encoding="utf-8"?>
-<w:ftr xmlns:ve="http://schemas.openxmlformats.org/markup-compatibility/2006" xmlns:o="urn:schemas-microsoft-com:office:office" xmlns:r="http://schemas.openxmlformats.org/officeDocument/2006/relationships" xmlns:m="http://schemas.openxmlformats.org/officeDocument/2006/math" xmlns:v="urn:schemas-microsoft-com:vml" xmlns:wp="http://schemas.openxmlformats.org/drawingml/2006/wordprocessingDrawing" xmlns:w10="urn:schemas-microsoft-com:office:word" xmlns:w="http://schemas.openxmlformats.org/wordprocessingml/2006/main" xmlns:wne="http://schemas.microsoft.com/office/word/2006/wordml">
+<w:ftr xmlns:wpc="http://schemas.microsoft.com/office/word/2010/wordprocessingCanvas" xmlns:mc="http://schemas.openxmlformats.org/markup-compatibility/2006" xmlns:o="urn:schemas-microsoft-com:office:office" xmlns:r="http://schemas.openxmlformats.org/officeDocument/2006/relationships" xmlns:m="http://schemas.openxmlformats.org/officeDocument/2006/math" xmlns:v="urn:schemas-microsoft-com:vml" xmlns:wp14="http://schemas.microsoft.com/office/word/2010/wordprocessingDrawing" xmlns:wp="http://schemas.openxmlformats.org/drawingml/2006/wordprocessingDrawing" xmlns:w10="urn:schemas-microsoft-com:office:word" xmlns:w="http://schemas.openxmlformats.org/wordprocessingml/2006/main" xmlns:w14="http://schemas.microsoft.com/office/word/2010/wordml" xmlns:wpg="http://schemas.microsoft.com/office/word/2010/wordprocessingGroup" xmlns:wpi="http://schemas.microsoft.com/office/word/2010/wordprocessingInk" xmlns:wne="http://schemas.microsoft.com/office/word/2006/wordml" xmlns:wps="http://schemas.microsoft.com/office/word/2010/wordprocessingShape" mc:Ignorable="w14 wp14">
   <w:p>
     <w:pPr>
       <w:pStyle w:val="Piedepgina"/>
@@ -16801,7 +16809,7 @@
 </file>
 
 <file path=word/footer2.xml><?xml version="1.0" encoding="utf-8"?>
-<w:ftr xmlns:ve="http://schemas.openxmlformats.org/markup-compatibility/2006" xmlns:o="urn:schemas-microsoft-com:office:office" xmlns:r="http://schemas.openxmlformats.org/officeDocument/2006/relationships" xmlns:m="http://schemas.openxmlformats.org/officeDocument/2006/math" xmlns:v="urn:schemas-microsoft-com:vml" xmlns:wp="http://schemas.openxmlformats.org/drawingml/2006/wordprocessingDrawing" xmlns:w10="urn:schemas-microsoft-com:office:word" xmlns:w="http://schemas.openxmlformats.org/wordprocessingml/2006/main" xmlns:wne="http://schemas.microsoft.com/office/word/2006/wordml">
+<w:ftr xmlns:wpc="http://schemas.microsoft.com/office/word/2010/wordprocessingCanvas" xmlns:mc="http://schemas.openxmlformats.org/markup-compatibility/2006" xmlns:o="urn:schemas-microsoft-com:office:office" xmlns:r="http://schemas.openxmlformats.org/officeDocument/2006/relationships" xmlns:m="http://schemas.openxmlformats.org/officeDocument/2006/math" xmlns:v="urn:schemas-microsoft-com:vml" xmlns:wp14="http://schemas.microsoft.com/office/word/2010/wordprocessingDrawing" xmlns:wp="http://schemas.openxmlformats.org/drawingml/2006/wordprocessingDrawing" xmlns:w10="urn:schemas-microsoft-com:office:word" xmlns:w="http://schemas.openxmlformats.org/wordprocessingml/2006/main" xmlns:w14="http://schemas.microsoft.com/office/word/2010/wordml" xmlns:wpg="http://schemas.microsoft.com/office/word/2010/wordprocessingGroup" xmlns:wpi="http://schemas.microsoft.com/office/word/2010/wordprocessingInk" xmlns:wne="http://schemas.microsoft.com/office/word/2006/wordml" xmlns:wps="http://schemas.microsoft.com/office/word/2010/wordprocessingShape" mc:Ignorable="w14 wp14">
   <w:p>
     <w:pPr>
       <w:pStyle w:val="Piedepgina"/>
@@ -16809,25 +16817,51 @@
     <w:r>
       <w:t xml:space="preserve">- Pàgina </w:t>
     </w:r>
-    <w:fldSimple w:instr=" PAGE ">
-      <w:r>
-        <w:rPr>
-          <w:noProof/>
-        </w:rPr>
-        <w:t>7</w:t>
-      </w:r>
-    </w:fldSimple>
+    <w:r>
+      <w:fldChar w:fldCharType="begin"/>
+    </w:r>
+    <w:r>
+      <w:instrText xml:space="preserve"> PAGE </w:instrText>
+    </w:r>
+    <w:r>
+      <w:fldChar w:fldCharType="separate"/>
+    </w:r>
+    <w:r>
+      <w:rPr>
+        <w:noProof/>
+      </w:rPr>
+      <w:t>2</w:t>
+    </w:r>
+    <w:r>
+      <w:rPr>
+        <w:noProof/>
+      </w:rPr>
+      <w:fldChar w:fldCharType="end"/>
+    </w:r>
     <w:r>
       <w:t xml:space="preserve"> de </w:t>
     </w:r>
-    <w:fldSimple w:instr=" NUMPAGES ">
-      <w:r>
-        <w:rPr>
-          <w:noProof/>
-        </w:rPr>
-        <w:t>34</w:t>
-      </w:r>
-    </w:fldSimple>
+    <w:r>
+      <w:fldChar w:fldCharType="begin"/>
+    </w:r>
+    <w:r>
+      <w:instrText xml:space="preserve"> NUMPAGES </w:instrText>
+    </w:r>
+    <w:r>
+      <w:fldChar w:fldCharType="separate"/>
+    </w:r>
+    <w:r>
+      <w:rPr>
+        <w:noProof/>
+      </w:rPr>
+      <w:t>34</w:t>
+    </w:r>
+    <w:r>
+      <w:rPr>
+        <w:noProof/>
+      </w:rPr>
+      <w:fldChar w:fldCharType="end"/>
+    </w:r>
     <w:r>
       <w:t xml:space="preserve"> -</w:t>
     </w:r>
@@ -16841,7 +16875,7 @@
 </file>
 
 <file path=word/footnotes.xml><?xml version="1.0" encoding="utf-8"?>
-<w:footnotes xmlns:ve="http://schemas.openxmlformats.org/markup-compatibility/2006" xmlns:o="urn:schemas-microsoft-com:office:office" xmlns:r="http://schemas.openxmlformats.org/officeDocument/2006/relationships" xmlns:m="http://schemas.openxmlformats.org/officeDocument/2006/math" xmlns:v="urn:schemas-microsoft-com:vml" xmlns:wp="http://schemas.openxmlformats.org/drawingml/2006/wordprocessingDrawing" xmlns:w10="urn:schemas-microsoft-com:office:word" xmlns:w="http://schemas.openxmlformats.org/wordprocessingml/2006/main" xmlns:wne="http://schemas.microsoft.com/office/word/2006/wordml">
+<w:footnotes xmlns:wpc="http://schemas.microsoft.com/office/word/2010/wordprocessingCanvas" xmlns:mc="http://schemas.openxmlformats.org/markup-compatibility/2006" xmlns:o="urn:schemas-microsoft-com:office:office" xmlns:r="http://schemas.openxmlformats.org/officeDocument/2006/relationships" xmlns:m="http://schemas.openxmlformats.org/officeDocument/2006/math" xmlns:v="urn:schemas-microsoft-com:vml" xmlns:wp14="http://schemas.microsoft.com/office/word/2010/wordprocessingDrawing" xmlns:wp="http://schemas.openxmlformats.org/drawingml/2006/wordprocessingDrawing" xmlns:w10="urn:schemas-microsoft-com:office:word" xmlns:w="http://schemas.openxmlformats.org/wordprocessingml/2006/main" xmlns:w14="http://schemas.microsoft.com/office/word/2010/wordml" xmlns:wpg="http://schemas.microsoft.com/office/word/2010/wordprocessingGroup" xmlns:wpi="http://schemas.microsoft.com/office/word/2010/wordprocessingInk" xmlns:wne="http://schemas.microsoft.com/office/word/2006/wordml" xmlns:wps="http://schemas.microsoft.com/office/word/2010/wordprocessingShape" mc:Ignorable="w14 wp14">
   <w:footnote w:type="separator" w:id="-1">
     <w:p>
       <w:pPr>
@@ -16893,7 +16927,10 @@
         <w:footnoteRef/>
       </w:r>
       <w:r>
-        <w:t xml:space="preserve"> Kanban </w:t>
+        <w:t xml:space="preserve"> </w:t>
+      </w:r>
+      <w:r>
+        <w:t xml:space="preserve">Kanban </w:t>
       </w:r>
       <w:r>
         <w:t xml:space="preserve">és un terme que pot traduir-se com a etiqueta o tiquet </w:t>
@@ -16954,7 +16991,7 @@
 </file>
 
 <file path=word/header1.xml><?xml version="1.0" encoding="utf-8"?>
-<w:hdr xmlns:ve="http://schemas.openxmlformats.org/markup-compatibility/2006" xmlns:o="urn:schemas-microsoft-com:office:office" xmlns:r="http://schemas.openxmlformats.org/officeDocument/2006/relationships" xmlns:m="http://schemas.openxmlformats.org/officeDocument/2006/math" xmlns:v="urn:schemas-microsoft-com:vml" xmlns:wp="http://schemas.openxmlformats.org/drawingml/2006/wordprocessingDrawing" xmlns:w10="urn:schemas-microsoft-com:office:word" xmlns:w="http://schemas.openxmlformats.org/wordprocessingml/2006/main" xmlns:wne="http://schemas.microsoft.com/office/word/2006/wordml">
+<w:hdr xmlns:wpc="http://schemas.microsoft.com/office/word/2010/wordprocessingCanvas" xmlns:mc="http://schemas.openxmlformats.org/markup-compatibility/2006" xmlns:o="urn:schemas-microsoft-com:office:office" xmlns:r="http://schemas.openxmlformats.org/officeDocument/2006/relationships" xmlns:m="http://schemas.openxmlformats.org/officeDocument/2006/math" xmlns:v="urn:schemas-microsoft-com:vml" xmlns:wp14="http://schemas.microsoft.com/office/word/2010/wordprocessingDrawing" xmlns:wp="http://schemas.openxmlformats.org/drawingml/2006/wordprocessingDrawing" xmlns:w10="urn:schemas-microsoft-com:office:word" xmlns:w="http://schemas.openxmlformats.org/wordprocessingml/2006/main" xmlns:w14="http://schemas.microsoft.com/office/word/2010/wordml" xmlns:wpg="http://schemas.microsoft.com/office/word/2010/wordprocessingGroup" xmlns:wpi="http://schemas.microsoft.com/office/word/2010/wordprocessingInk" xmlns:wne="http://schemas.microsoft.com/office/word/2006/wordml" xmlns:wps="http://schemas.microsoft.com/office/word/2010/wordprocessingShape" mc:Ignorable="w14 wp14">
   <w:p>
     <w:pPr>
       <w:pStyle w:val="Encabezado"/>
@@ -16969,7 +17006,7 @@
 </file>
 
 <file path=word/header2.xml><?xml version="1.0" encoding="utf-8"?>
-<w:hdr xmlns:ve="http://schemas.openxmlformats.org/markup-compatibility/2006" xmlns:o="urn:schemas-microsoft-com:office:office" xmlns:r="http://schemas.openxmlformats.org/officeDocument/2006/relationships" xmlns:m="http://schemas.openxmlformats.org/officeDocument/2006/math" xmlns:v="urn:schemas-microsoft-com:vml" xmlns:wp="http://schemas.openxmlformats.org/drawingml/2006/wordprocessingDrawing" xmlns:w10="urn:schemas-microsoft-com:office:word" xmlns:w="http://schemas.openxmlformats.org/wordprocessingml/2006/main" xmlns:wne="http://schemas.microsoft.com/office/word/2006/wordml">
+<w:hdr xmlns:wpc="http://schemas.microsoft.com/office/word/2010/wordprocessingCanvas" xmlns:mc="http://schemas.openxmlformats.org/markup-compatibility/2006" xmlns:o="urn:schemas-microsoft-com:office:office" xmlns:r="http://schemas.openxmlformats.org/officeDocument/2006/relationships" xmlns:m="http://schemas.openxmlformats.org/officeDocument/2006/math" xmlns:v="urn:schemas-microsoft-com:vml" xmlns:wp14="http://schemas.microsoft.com/office/word/2010/wordprocessingDrawing" xmlns:wp="http://schemas.openxmlformats.org/drawingml/2006/wordprocessingDrawing" xmlns:w10="urn:schemas-microsoft-com:office:word" xmlns:w="http://schemas.openxmlformats.org/wordprocessingml/2006/main" xmlns:w14="http://schemas.microsoft.com/office/word/2010/wordml" xmlns:wpg="http://schemas.microsoft.com/office/word/2010/wordprocessingGroup" xmlns:wpi="http://schemas.microsoft.com/office/word/2010/wordprocessingInk" xmlns:wne="http://schemas.microsoft.com/office/word/2006/wordml" xmlns:wps="http://schemas.microsoft.com/office/word/2010/wordprocessingShape" mc:Ignorable="w14 wp14">
   <w:p>
     <w:pPr>
       <w:pStyle w:val="Encabezado"/>
@@ -17056,7 +17093,7 @@
 </file>
 
 <file path=word/header3.xml><?xml version="1.0" encoding="utf-8"?>
-<w:hdr xmlns:ve="http://schemas.openxmlformats.org/markup-compatibility/2006" xmlns:o="urn:schemas-microsoft-com:office:office" xmlns:r="http://schemas.openxmlformats.org/officeDocument/2006/relationships" xmlns:m="http://schemas.openxmlformats.org/officeDocument/2006/math" xmlns:v="urn:schemas-microsoft-com:vml" xmlns:wp="http://schemas.openxmlformats.org/drawingml/2006/wordprocessingDrawing" xmlns:w10="urn:schemas-microsoft-com:office:word" xmlns:w="http://schemas.openxmlformats.org/wordprocessingml/2006/main" xmlns:wne="http://schemas.microsoft.com/office/word/2006/wordml">
+<w:hdr xmlns:wpc="http://schemas.microsoft.com/office/word/2010/wordprocessingCanvas" xmlns:mc="http://schemas.openxmlformats.org/markup-compatibility/2006" xmlns:o="urn:schemas-microsoft-com:office:office" xmlns:r="http://schemas.openxmlformats.org/officeDocument/2006/relationships" xmlns:m="http://schemas.openxmlformats.org/officeDocument/2006/math" xmlns:v="urn:schemas-microsoft-com:vml" xmlns:wp14="http://schemas.microsoft.com/office/word/2010/wordprocessingDrawing" xmlns:wp="http://schemas.openxmlformats.org/drawingml/2006/wordprocessingDrawing" xmlns:w10="urn:schemas-microsoft-com:office:word" xmlns:w="http://schemas.openxmlformats.org/wordprocessingml/2006/main" xmlns:w14="http://schemas.microsoft.com/office/word/2010/wordml" xmlns:wpg="http://schemas.microsoft.com/office/word/2010/wordprocessingGroup" xmlns:wpi="http://schemas.microsoft.com/office/word/2010/wordprocessingInk" xmlns:wne="http://schemas.microsoft.com/office/word/2006/wordml" xmlns:wps="http://schemas.microsoft.com/office/word/2010/wordprocessingShape" mc:Ignorable="w14 wp14">
   <w:p>
     <w:pPr>
       <w:pStyle w:val="Encabezado"/>
@@ -17133,7 +17170,7 @@
 </file>
 
 <file path=word/header4.xml><?xml version="1.0" encoding="utf-8"?>
-<w:hdr xmlns:ve="http://schemas.openxmlformats.org/markup-compatibility/2006" xmlns:o="urn:schemas-microsoft-com:office:office" xmlns:r="http://schemas.openxmlformats.org/officeDocument/2006/relationships" xmlns:m="http://schemas.openxmlformats.org/officeDocument/2006/math" xmlns:v="urn:schemas-microsoft-com:vml" xmlns:wp="http://schemas.openxmlformats.org/drawingml/2006/wordprocessingDrawing" xmlns:w10="urn:schemas-microsoft-com:office:word" xmlns:w="http://schemas.openxmlformats.org/wordprocessingml/2006/main" xmlns:wne="http://schemas.microsoft.com/office/word/2006/wordml">
+<w:hdr xmlns:wpc="http://schemas.microsoft.com/office/word/2010/wordprocessingCanvas" xmlns:mc="http://schemas.openxmlformats.org/markup-compatibility/2006" xmlns:o="urn:schemas-microsoft-com:office:office" xmlns:r="http://schemas.openxmlformats.org/officeDocument/2006/relationships" xmlns:m="http://schemas.openxmlformats.org/officeDocument/2006/math" xmlns:v="urn:schemas-microsoft-com:vml" xmlns:wp14="http://schemas.microsoft.com/office/word/2010/wordprocessingDrawing" xmlns:wp="http://schemas.openxmlformats.org/drawingml/2006/wordprocessingDrawing" xmlns:w10="urn:schemas-microsoft-com:office:word" xmlns:w="http://schemas.openxmlformats.org/wordprocessingml/2006/main" xmlns:w14="http://schemas.microsoft.com/office/word/2010/wordml" xmlns:wpg="http://schemas.microsoft.com/office/word/2010/wordprocessingGroup" xmlns:wpi="http://schemas.microsoft.com/office/word/2010/wordprocessingInk" xmlns:wne="http://schemas.microsoft.com/office/word/2006/wordml" xmlns:wps="http://schemas.microsoft.com/office/word/2010/wordprocessingShape" mc:Ignorable="w14 wp14">
   <w:p>
     <w:pPr>
       <w:pStyle w:val="Encabezado"/>
@@ -17210,7 +17247,7 @@
 </file>
 
 <file path=word/numbering.xml><?xml version="1.0" encoding="utf-8"?>
-<w:numbering xmlns:ve="http://schemas.openxmlformats.org/markup-compatibility/2006" xmlns:o="urn:schemas-microsoft-com:office:office" xmlns:r="http://schemas.openxmlformats.org/officeDocument/2006/relationships" xmlns:m="http://schemas.openxmlformats.org/officeDocument/2006/math" xmlns:v="urn:schemas-microsoft-com:vml" xmlns:wp="http://schemas.openxmlformats.org/drawingml/2006/wordprocessingDrawing" xmlns:w10="urn:schemas-microsoft-com:office:word" xmlns:w="http://schemas.openxmlformats.org/wordprocessingml/2006/main" xmlns:wne="http://schemas.microsoft.com/office/word/2006/wordml">
+<w:numbering xmlns:wpc="http://schemas.microsoft.com/office/word/2010/wordprocessingCanvas" xmlns:mc="http://schemas.openxmlformats.org/markup-compatibility/2006" xmlns:o="urn:schemas-microsoft-com:office:office" xmlns:r="http://schemas.openxmlformats.org/officeDocument/2006/relationships" xmlns:m="http://schemas.openxmlformats.org/officeDocument/2006/math" xmlns:v="urn:schemas-microsoft-com:vml" xmlns:wp14="http://schemas.microsoft.com/office/word/2010/wordprocessingDrawing" xmlns:wp="http://schemas.openxmlformats.org/drawingml/2006/wordprocessingDrawing" xmlns:w10="urn:schemas-microsoft-com:office:word" xmlns:w="http://schemas.openxmlformats.org/wordprocessingml/2006/main" xmlns:w14="http://schemas.microsoft.com/office/word/2010/wordml" xmlns:wpg="http://schemas.microsoft.com/office/word/2010/wordprocessingGroup" xmlns:wpi="http://schemas.microsoft.com/office/word/2010/wordprocessingInk" xmlns:wne="http://schemas.microsoft.com/office/word/2006/wordml" xmlns:wps="http://schemas.microsoft.com/office/word/2010/wordprocessingShape" mc:Ignorable="w14 wp14">
   <w:abstractNum w:abstractNumId="0">
     <w:nsid w:val="13B95132"/>
     <w:multiLevelType w:val="hybridMultilevel"/>
@@ -20873,7 +20910,7 @@
 </file>
 
 <file path=word/styles.xml><?xml version="1.0" encoding="utf-8"?>
-<w:styles xmlns:r="http://schemas.openxmlformats.org/officeDocument/2006/relationships" xmlns:w="http://schemas.openxmlformats.org/wordprocessingml/2006/main">
+<w:styles xmlns:mc="http://schemas.openxmlformats.org/markup-compatibility/2006" xmlns:r="http://schemas.openxmlformats.org/officeDocument/2006/relationships" xmlns:w="http://schemas.openxmlformats.org/wordprocessingml/2006/main" xmlns:w14="http://schemas.microsoft.com/office/word/2010/wordml" mc:Ignorable="w14">
   <w:docDefaults>
     <w:rPrDefault>
       <w:rPr>
@@ -21295,7 +21332,6 @@
     <w:uiPriority w:val="99"/>
     <w:semiHidden/>
     <w:unhideWhenUsed/>
-    <w:qFormat/>
     <w:tblPr>
       <w:tblInd w:w="0" w:type="dxa"/>
       <w:tblCellMar>
@@ -22199,7 +22235,7 @@
 </file>
 
 <file path=word/stylesWithEffects.xml><?xml version="1.0" encoding="utf-8"?>
-<w:styles xmlns:wpc="http://schemas.microsoft.com/office/word/2010/wordprocessingCanvas" xmlns:mo="http://schemas.microsoft.com/office/mac/office/2008/main" xmlns:mc="http://schemas.openxmlformats.org/markup-compatibility/2006" xmlns:mv="urn:schemas-microsoft-com:mac:vml" xmlns:o="urn:schemas-microsoft-com:office:office" xmlns:r="http://schemas.openxmlformats.org/officeDocument/2006/relationships" xmlns:m="http://schemas.openxmlformats.org/officeDocument/2006/math" xmlns:v="urn:schemas-microsoft-com:vml" xmlns:wp14="http://schemas.microsoft.com/office/word/2010/wordprocessingDrawing" xmlns:wp="http://schemas.openxmlformats.org/drawingml/2006/wordprocessingDrawing" xmlns:w10="urn:schemas-microsoft-com:office:word" xmlns:w="http://schemas.openxmlformats.org/wordprocessingml/2006/main" xmlns:w14="http://schemas.microsoft.com/office/word/2010/wordml" xmlns:wpg="http://schemas.microsoft.com/office/word/2010/wordprocessingGroup" xmlns:wpi="http://schemas.microsoft.com/office/word/2010/wordprocessingInk" xmlns:wne="http://schemas.microsoft.com/office/word/2006/wordml" xmlns:wps="http://schemas.microsoft.com/office/word/2010/wordprocessingShape" mc:Ignorable="w14 wp14">
+<w:styles xmlns:wpc="http://schemas.microsoft.com/office/word/2010/wordprocessingCanvas" xmlns:mc="http://schemas.openxmlformats.org/markup-compatibility/2006" xmlns:o="urn:schemas-microsoft-com:office:office" xmlns:r="http://schemas.openxmlformats.org/officeDocument/2006/relationships" xmlns:m="http://schemas.openxmlformats.org/officeDocument/2006/math" xmlns:v="urn:schemas-microsoft-com:vml" xmlns:wp14="http://schemas.microsoft.com/office/word/2010/wordprocessingDrawing" xmlns:wp="http://schemas.openxmlformats.org/drawingml/2006/wordprocessingDrawing" xmlns:w10="urn:schemas-microsoft-com:office:word" xmlns:w="http://schemas.openxmlformats.org/wordprocessingml/2006/main" xmlns:w14="http://schemas.microsoft.com/office/word/2010/wordml" xmlns:wpg="http://schemas.microsoft.com/office/word/2010/wordprocessingGroup" xmlns:wpi="http://schemas.microsoft.com/office/word/2010/wordprocessingInk" xmlns:wne="http://schemas.microsoft.com/office/word/2006/wordml" xmlns:wps="http://schemas.microsoft.com/office/word/2010/wordprocessingShape" mc:Ignorable="w14 wp14">
   <w:docDefaults>
     <w:rPrDefault>
       <w:rPr>
@@ -22215,7 +22251,7 @@
       </w:pPr>
     </w:pPrDefault>
   </w:docDefaults>
-  <w:latentStyles w:defLockedState="0" w:defUIPriority="99" w:defSemiHidden="1" w:defUnhideWhenUsed="1" w:defQFormat="0" w:count="276">
+  <w:latentStyles w:defLockedState="0" w:defUIPriority="99" w:defSemiHidden="1" w:defUnhideWhenUsed="1" w:defQFormat="0" w:count="267">
     <w:lsdException w:name="Normal" w:semiHidden="0" w:uiPriority="0" w:unhideWhenUsed="0" w:qFormat="1"/>
     <w:lsdException w:name="heading 1" w:semiHidden="0" w:uiPriority="9" w:unhideWhenUsed="0" w:qFormat="1"/>
     <w:lsdException w:name="heading 2" w:uiPriority="9" w:qFormat="1"/>
@@ -22358,13 +22394,13 @@
     <w:name w:val="Normal"/>
     <w:qFormat/>
   </w:style>
-  <w:style w:type="character" w:default="1" w:styleId="DefaultParagraphFont">
+  <w:style w:type="character" w:default="1" w:styleId="Fuentedeprrafopredeter">
     <w:name w:val="Default Paragraph Font"/>
     <w:uiPriority w:val="1"/>
     <w:semiHidden/>
     <w:unhideWhenUsed/>
   </w:style>
-  <w:style w:type="table" w:default="1" w:styleId="TableNormal">
+  <w:style w:type="table" w:default="1" w:styleId="Tablanormal">
     <w:name w:val="Normal Table"/>
     <w:uiPriority w:val="99"/>
     <w:semiHidden/>
@@ -22379,15 +22415,15 @@
       </w:tblCellMar>
     </w:tblPr>
   </w:style>
-  <w:style w:type="numbering" w:default="1" w:styleId="NoList">
+  <w:style w:type="numbering" w:default="1" w:styleId="Sinlista">
     <w:name w:val="No List"/>
     <w:uiPriority w:val="99"/>
     <w:semiHidden/>
     <w:unhideWhenUsed/>
   </w:style>
-  <w:style w:type="character" w:styleId="Hyperlink">
+  <w:style w:type="character" w:styleId="Hipervnculo">
     <w:name w:val="Hyperlink"/>
-    <w:basedOn w:val="DefaultParagraphFont"/>
+    <w:basedOn w:val="Fuentedeprrafopredeter"/>
     <w:uiPriority w:val="99"/>
     <w:unhideWhenUsed/>
     <w:rsid w:val="00CB3E2E"/>
@@ -22689,7 +22725,7 @@
 </file>
 
 <file path=customXml/itemProps1.xml><?xml version="1.0" encoding="utf-8"?>
-<ds:datastoreItem xmlns:ds="http://schemas.openxmlformats.org/officeDocument/2006/customXml" ds:itemID="{5DB23480-3F49-4566-B737-3B1467A4937D}">
+<ds:datastoreItem xmlns:ds="http://schemas.openxmlformats.org/officeDocument/2006/customXml" ds:itemID="{A81F93E4-58C5-4554-A2CE-BED8F33D329D}">
   <ds:schemaRefs>
     <ds:schemaRef ds:uri="http://schemas.openxmlformats.org/officeDocument/2006/bibliography"/>
   </ds:schemaRefs>

</xml_diff>

<commit_message>
Commit final branca master
</commit_message>
<xml_diff>
--- a/Memoria/Memoria_Salvador/LorcaSansSalvadorMemoriaPFC.docx
+++ b/Memoria/Memoria_Salvador/LorcaSansSalvadorMemoriaPFC.docx
@@ -5518,7 +5518,13 @@
             <w:rPr>
               <w:noProof/>
             </w:rPr>
-            <w:t>76</w:t>
+            <w:t>7</w:t>
+          </w:r>
+          <w:r>
+            <w:rPr>
+              <w:noProof/>
+            </w:rPr>
+            <w:t>6</w:t>
           </w:r>
           <w:r>
             <w:rPr>
@@ -5570,7 +5576,7 @@
           <w:lang w:val="es-ES" w:eastAsia="es-ES" w:bidi="ar-SA"/>
         </w:rPr>
       </w:pPr>
-      <w:hyperlink w:anchor="_Toc344836970" w:history="1">
+      <w:hyperlink w:anchor="_Toc345061212" w:history="1">
         <w:r>
           <w:rPr>
             <w:rStyle w:val="Hipervnculo"/>
@@ -5615,7 +5621,7 @@
             <w:noProof/>
             <w:webHidden/>
           </w:rPr>
-          <w:instrText xml:space="preserve"> PAGEREF _Toc344836970 \h </w:instrText>
+          <w:instrText xml:space="preserve"> PAGEREF _Toc345061212 \h </w:instrText>
         </w:r>
         <w:r>
           <w:rPr>
@@ -5662,7 +5668,7 @@
           <w:lang w:val="es-ES" w:eastAsia="es-ES" w:bidi="ar-SA"/>
         </w:rPr>
       </w:pPr>
-      <w:hyperlink w:anchor="_Toc344836971" w:history="1">
+      <w:hyperlink w:anchor="_Toc345061213" w:history="1">
         <w:r>
           <w:rPr>
             <w:rStyle w:val="Hipervnculo"/>
@@ -5707,7 +5713,7 @@
             <w:noProof/>
             <w:webHidden/>
           </w:rPr>
-          <w:instrText xml:space="preserve"> PAGEREF _Toc344836971 \h </w:instrText>
+          <w:instrText xml:space="preserve"> PAGEREF _Toc345061213 \h </w:instrText>
         </w:r>
         <w:r>
           <w:rPr>
@@ -5754,7 +5760,7 @@
           <w:lang w:val="es-ES" w:eastAsia="es-ES" w:bidi="ar-SA"/>
         </w:rPr>
       </w:pPr>
-      <w:hyperlink w:anchor="_Toc344836972" w:history="1">
+      <w:hyperlink w:anchor="_Toc345061214" w:history="1">
         <w:r>
           <w:rPr>
             <w:rStyle w:val="Hipervnculo"/>
@@ -5799,7 +5805,7 @@
             <w:noProof/>
             <w:webHidden/>
           </w:rPr>
-          <w:instrText xml:space="preserve"> PAGEREF _Toc344836972 \h </w:instrText>
+          <w:instrText xml:space="preserve"> PAGEREF _Toc345061214 \h </w:instrText>
         </w:r>
         <w:r>
           <w:rPr>
@@ -5846,7 +5852,7 @@
           <w:lang w:val="es-ES" w:eastAsia="es-ES" w:bidi="ar-SA"/>
         </w:rPr>
       </w:pPr>
-      <w:hyperlink w:anchor="_Toc344836973" w:history="1">
+      <w:hyperlink w:anchor="_Toc345061215" w:history="1">
         <w:r>
           <w:rPr>
             <w:rStyle w:val="Hipervnculo"/>
@@ -5891,7 +5897,7 @@
             <w:noProof/>
             <w:webHidden/>
           </w:rPr>
-          <w:instrText xml:space="preserve"> PAGEREF _Toc344836973 \h </w:instrText>
+          <w:instrText xml:space="preserve"> PAGEREF _Toc345061215 \h </w:instrText>
         </w:r>
         <w:r>
           <w:rPr>
@@ -5938,7 +5944,7 @@
           <w:lang w:val="es-ES" w:eastAsia="es-ES" w:bidi="ar-SA"/>
         </w:rPr>
       </w:pPr>
-      <w:hyperlink w:anchor="_Toc344836974" w:history="1">
+      <w:hyperlink w:anchor="_Toc345061216" w:history="1">
         <w:r>
           <w:rPr>
             <w:rStyle w:val="Hipervnculo"/>
@@ -5998,7 +6004,7 @@
             <w:noProof/>
             <w:webHidden/>
           </w:rPr>
-          <w:instrText xml:space="preserve"> PAGEREF _Toc344836974 \h </w:instrText>
+          <w:instrText xml:space="preserve"> PAGEREF _Toc345061216 \h </w:instrText>
         </w:r>
         <w:r>
           <w:rPr>
@@ -6045,7 +6051,7 @@
           <w:lang w:val="es-ES" w:eastAsia="es-ES" w:bidi="ar-SA"/>
         </w:rPr>
       </w:pPr>
-      <w:hyperlink w:anchor="_Toc344836975" w:history="1">
+      <w:hyperlink w:anchor="_Toc345061217" w:history="1">
         <w:r>
           <w:rPr>
             <w:rStyle w:val="Hipervnculo"/>
@@ -6120,7 +6126,7 @@
             <w:noProof/>
             <w:webHidden/>
           </w:rPr>
-          <w:instrText xml:space="preserve"> PAGEREF _Toc344836975 \h </w:instrText>
+          <w:instrText xml:space="preserve"> PAGEREF _Toc345061217 \h </w:instrText>
         </w:r>
         <w:r>
           <w:rPr>
@@ -6167,7 +6173,7 @@
           <w:lang w:val="es-ES" w:eastAsia="es-ES" w:bidi="ar-SA"/>
         </w:rPr>
       </w:pPr>
-      <w:hyperlink w:anchor="_Toc344836976" w:history="1">
+      <w:hyperlink w:anchor="_Toc345061218" w:history="1">
         <w:r>
           <w:rPr>
             <w:rStyle w:val="Hipervnculo"/>
@@ -6227,7 +6233,7 @@
             <w:noProof/>
             <w:webHidden/>
           </w:rPr>
-          <w:instrText xml:space="preserve"> PAGEREF _Toc344836976 \h </w:instrText>
+          <w:instrText xml:space="preserve"> PAGEREF _Toc345061218 \h </w:instrText>
         </w:r>
         <w:r>
           <w:rPr>
@@ -6274,7 +6280,7 @@
           <w:lang w:val="es-ES" w:eastAsia="es-ES" w:bidi="ar-SA"/>
         </w:rPr>
       </w:pPr>
-      <w:hyperlink w:anchor="_Toc344836977" w:history="1">
+      <w:hyperlink w:anchor="_Toc345061219" w:history="1">
         <w:r>
           <w:rPr>
             <w:rStyle w:val="Hipervnculo"/>
@@ -6334,7 +6340,7 @@
             <w:noProof/>
             <w:webHidden/>
           </w:rPr>
-          <w:instrText xml:space="preserve"> PAGEREF _Toc344836977 \h </w:instrText>
+          <w:instrText xml:space="preserve"> PAGEREF _Toc345061219 \h </w:instrText>
         </w:r>
         <w:r>
           <w:rPr>
@@ -6381,7 +6387,7 @@
           <w:lang w:val="es-ES" w:eastAsia="es-ES" w:bidi="ar-SA"/>
         </w:rPr>
       </w:pPr>
-      <w:hyperlink w:anchor="_Toc344836978" w:history="1">
+      <w:hyperlink w:anchor="_Toc345061220" w:history="1">
         <w:r>
           <w:rPr>
             <w:rStyle w:val="Hipervnculo"/>
@@ -6441,7 +6447,7 @@
             <w:noProof/>
             <w:webHidden/>
           </w:rPr>
-          <w:instrText xml:space="preserve"> PAGEREF _Toc344836978 \h </w:instrText>
+          <w:instrText xml:space="preserve"> PAGEREF _Toc345061220 \h </w:instrText>
         </w:r>
         <w:r>
           <w:rPr>
@@ -6488,7 +6494,7 @@
           <w:lang w:val="es-ES" w:eastAsia="es-ES" w:bidi="ar-SA"/>
         </w:rPr>
       </w:pPr>
-      <w:hyperlink w:anchor="_Toc344836979" w:history="1">
+      <w:hyperlink w:anchor="_Toc345061221" w:history="1">
         <w:r>
           <w:rPr>
             <w:rStyle w:val="Hipervnculo"/>
@@ -6533,7 +6539,7 @@
             <w:noProof/>
             <w:webHidden/>
           </w:rPr>
-          <w:instrText xml:space="preserve"> PAGEREF _Toc344836979 \h </w:instrText>
+          <w:instrText xml:space="preserve"> PAGEREF _Toc345061221 \h </w:instrText>
         </w:r>
         <w:r>
           <w:rPr>
@@ -6580,7 +6586,7 @@
           <w:lang w:val="es-ES" w:eastAsia="es-ES" w:bidi="ar-SA"/>
         </w:rPr>
       </w:pPr>
-      <w:hyperlink w:anchor="_Toc344836980" w:history="1">
+      <w:hyperlink w:anchor="_Toc345061222" w:history="1">
         <w:r>
           <w:rPr>
             <w:rStyle w:val="Hipervnculo"/>
@@ -6625,7 +6631,7 @@
             <w:noProof/>
             <w:webHidden/>
           </w:rPr>
-          <w:instrText xml:space="preserve"> PAGEREF _Toc344836980 \h </w:instrText>
+          <w:instrText xml:space="preserve"> PAGEREF _Toc345061222 \h </w:instrText>
         </w:r>
         <w:r>
           <w:rPr>
@@ -6672,7 +6678,7 @@
           <w:lang w:val="es-ES" w:eastAsia="es-ES" w:bidi="ar-SA"/>
         </w:rPr>
       </w:pPr>
-      <w:hyperlink w:anchor="_Toc344836981" w:history="1">
+      <w:hyperlink w:anchor="_Toc345061223" w:history="1">
         <w:r>
           <w:rPr>
             <w:rStyle w:val="Hipervnculo"/>
@@ -6717,7 +6723,7 @@
             <w:noProof/>
             <w:webHidden/>
           </w:rPr>
-          <w:instrText xml:space="preserve"> PAGEREF _Toc344836981 \h </w:instrText>
+          <w:instrText xml:space="preserve"> PAGEREF _Toc345061223 \h </w:instrText>
         </w:r>
         <w:r>
           <w:rPr>
@@ -6764,7 +6770,7 @@
           <w:lang w:val="es-ES" w:eastAsia="es-ES" w:bidi="ar-SA"/>
         </w:rPr>
       </w:pPr>
-      <w:hyperlink w:anchor="_Toc344836982" w:history="1">
+      <w:hyperlink w:anchor="_Toc345061224" w:history="1">
         <w:r>
           <w:rPr>
             <w:rStyle w:val="Hipervnculo"/>
@@ -6809,7 +6815,7 @@
             <w:noProof/>
             <w:webHidden/>
           </w:rPr>
-          <w:instrText xml:space="preserve"> PAGEREF _Toc344836982 \h </w:instrText>
+          <w:instrText xml:space="preserve"> PAGEREF _Toc345061224 \h </w:instrText>
         </w:r>
         <w:r>
           <w:rPr>
@@ -6856,7 +6862,7 @@
           <w:lang w:val="es-ES" w:eastAsia="es-ES" w:bidi="ar-SA"/>
         </w:rPr>
       </w:pPr>
-      <w:hyperlink w:anchor="_Toc344836983" w:history="1">
+      <w:hyperlink w:anchor="_Toc345061225" w:history="1">
         <w:r>
           <w:rPr>
             <w:rStyle w:val="Hipervnculo"/>
@@ -6901,7 +6907,7 @@
             <w:noProof/>
             <w:webHidden/>
           </w:rPr>
-          <w:instrText xml:space="preserve"> PAGEREF _Toc344836983 \h </w:instrText>
+          <w:instrText xml:space="preserve"> PAGEREF _Toc345061225 \h </w:instrText>
         </w:r>
         <w:r>
           <w:rPr>
@@ -6948,7 +6954,7 @@
           <w:lang w:val="es-ES" w:eastAsia="es-ES" w:bidi="ar-SA"/>
         </w:rPr>
       </w:pPr>
-      <w:hyperlink w:anchor="_Toc344836984" w:history="1">
+      <w:hyperlink w:anchor="_Toc345061226" w:history="1">
         <w:r>
           <w:rPr>
             <w:rStyle w:val="Hipervnculo"/>
@@ -6993,7 +6999,7 @@
             <w:noProof/>
             <w:webHidden/>
           </w:rPr>
-          <w:instrText xml:space="preserve"> PAGEREF _Toc344836984 \h </w:instrText>
+          <w:instrText xml:space="preserve"> PAGEREF _Toc345061226 \h </w:instrText>
         </w:r>
         <w:r>
           <w:rPr>
@@ -7040,7 +7046,7 @@
           <w:lang w:val="es-ES" w:eastAsia="es-ES" w:bidi="ar-SA"/>
         </w:rPr>
       </w:pPr>
-      <w:hyperlink w:anchor="_Toc344836985" w:history="1">
+      <w:hyperlink w:anchor="_Toc345061227" w:history="1">
         <w:r>
           <w:rPr>
             <w:rStyle w:val="Hipervnculo"/>
@@ -7085,7 +7091,7 @@
             <w:noProof/>
             <w:webHidden/>
           </w:rPr>
-          <w:instrText xml:space="preserve"> PAGEREF _Toc344836985 \h </w:instrText>
+          <w:instrText xml:space="preserve"> PAGEREF _Toc345061227 \h </w:instrText>
         </w:r>
         <w:r>
           <w:rPr>
@@ -7132,7 +7138,7 @@
           <w:lang w:val="es-ES" w:eastAsia="es-ES" w:bidi="ar-SA"/>
         </w:rPr>
       </w:pPr>
-      <w:hyperlink w:anchor="_Toc344836986" w:history="1">
+      <w:hyperlink w:anchor="_Toc345061228" w:history="1">
         <w:r>
           <w:rPr>
             <w:rStyle w:val="Hipervnculo"/>
@@ -7177,7 +7183,7 @@
             <w:noProof/>
             <w:webHidden/>
           </w:rPr>
-          <w:instrText xml:space="preserve"> PAGEREF _Toc344836986 \h </w:instrText>
+          <w:instrText xml:space="preserve"> PAGEREF _Toc345061228 \h </w:instrText>
         </w:r>
         <w:r>
           <w:rPr>
@@ -7224,7 +7230,7 @@
           <w:lang w:val="es-ES" w:eastAsia="es-ES" w:bidi="ar-SA"/>
         </w:rPr>
       </w:pPr>
-      <w:hyperlink w:anchor="_Toc344836987" w:history="1">
+      <w:hyperlink w:anchor="_Toc345061229" w:history="1">
         <w:r>
           <w:rPr>
             <w:rStyle w:val="Hipervnculo"/>
@@ -7269,7 +7275,7 @@
             <w:noProof/>
             <w:webHidden/>
           </w:rPr>
-          <w:instrText xml:space="preserve"> PAGEREF _Toc344836987 \h </w:instrText>
+          <w:instrText xml:space="preserve"> PAGEREF _Toc345061229 \h </w:instrText>
         </w:r>
         <w:r>
           <w:rPr>
@@ -7316,7 +7322,7 @@
           <w:lang w:val="es-ES" w:eastAsia="es-ES" w:bidi="ar-SA"/>
         </w:rPr>
       </w:pPr>
-      <w:hyperlink w:anchor="_Toc344836988" w:history="1">
+      <w:hyperlink w:anchor="_Toc345061230" w:history="1">
         <w:r>
           <w:rPr>
             <w:rStyle w:val="Hipervnculo"/>
@@ -7361,7 +7367,7 @@
             <w:noProof/>
             <w:webHidden/>
           </w:rPr>
-          <w:instrText xml:space="preserve"> PAGEREF _Toc344836988 \h </w:instrText>
+          <w:instrText xml:space="preserve"> PAGEREF _Toc345061230 \h </w:instrText>
         </w:r>
         <w:r>
           <w:rPr>
@@ -7408,7 +7414,7 @@
           <w:lang w:val="es-ES" w:eastAsia="es-ES" w:bidi="ar-SA"/>
         </w:rPr>
       </w:pPr>
-      <w:hyperlink w:anchor="_Toc344836989" w:history="1">
+      <w:hyperlink w:anchor="_Toc345061231" w:history="1">
         <w:r>
           <w:rPr>
             <w:rStyle w:val="Hipervnculo"/>
@@ -7453,7 +7459,7 @@
             <w:noProof/>
             <w:webHidden/>
           </w:rPr>
-          <w:instrText xml:space="preserve"> PAGEREF _Toc344836989 \h </w:instrText>
+          <w:instrText xml:space="preserve"> PAGEREF _Toc345061231 \h </w:instrText>
         </w:r>
         <w:r>
           <w:rPr>
@@ -7500,7 +7506,7 @@
           <w:lang w:val="es-ES" w:eastAsia="es-ES" w:bidi="ar-SA"/>
         </w:rPr>
       </w:pPr>
-      <w:hyperlink w:anchor="_Toc344836990" w:history="1">
+      <w:hyperlink w:anchor="_Toc345061232" w:history="1">
         <w:r>
           <w:rPr>
             <w:rStyle w:val="Hipervnculo"/>
@@ -7545,7 +7551,7 @@
             <w:noProof/>
             <w:webHidden/>
           </w:rPr>
-          <w:instrText xml:space="preserve"> PAGEREF _Toc344836990 \h </w:instrText>
+          <w:instrText xml:space="preserve"> PAGEREF _Toc345061232 \h </w:instrText>
         </w:r>
         <w:r>
           <w:rPr>
@@ -7592,7 +7598,7 @@
           <w:lang w:val="es-ES" w:eastAsia="es-ES" w:bidi="ar-SA"/>
         </w:rPr>
       </w:pPr>
-      <w:hyperlink w:anchor="_Toc344836991" w:history="1">
+      <w:hyperlink w:anchor="_Toc345061233" w:history="1">
         <w:r>
           <w:rPr>
             <w:rStyle w:val="Hipervnculo"/>
@@ -7637,7 +7643,7 @@
             <w:noProof/>
             <w:webHidden/>
           </w:rPr>
-          <w:instrText xml:space="preserve"> PAGEREF _Toc344836991 \h </w:instrText>
+          <w:instrText xml:space="preserve"> PAGEREF _Toc345061233 \h </w:instrText>
         </w:r>
         <w:r>
           <w:rPr>
@@ -7684,7 +7690,7 @@
           <w:lang w:val="es-ES" w:eastAsia="es-ES" w:bidi="ar-SA"/>
         </w:rPr>
       </w:pPr>
-      <w:hyperlink w:anchor="_Toc344836992" w:history="1">
+      <w:hyperlink w:anchor="_Toc345061234" w:history="1">
         <w:r>
           <w:rPr>
             <w:rStyle w:val="Hipervnculo"/>
@@ -7729,7 +7735,7 @@
             <w:noProof/>
             <w:webHidden/>
           </w:rPr>
-          <w:instrText xml:space="preserve"> PAGEREF _Toc344836992 \h </w:instrText>
+          <w:instrText xml:space="preserve"> PAGEREF _Toc345061234 \h </w:instrText>
         </w:r>
         <w:r>
           <w:rPr>
@@ -7776,7 +7782,7 @@
           <w:lang w:val="es-ES" w:eastAsia="es-ES" w:bidi="ar-SA"/>
         </w:rPr>
       </w:pPr>
-      <w:hyperlink w:anchor="_Toc344836993" w:history="1">
+      <w:hyperlink w:anchor="_Toc345061235" w:history="1">
         <w:r>
           <w:rPr>
             <w:rStyle w:val="Hipervnculo"/>
@@ -7821,7 +7827,7 @@
             <w:noProof/>
             <w:webHidden/>
           </w:rPr>
-          <w:instrText xml:space="preserve"> PAGEREF _Toc344836993 \h </w:instrText>
+          <w:instrText xml:space="preserve"> PAGEREF _Toc345061235 \h </w:instrText>
         </w:r>
         <w:r>
           <w:rPr>
@@ -7868,7 +7874,7 @@
           <w:lang w:val="es-ES" w:eastAsia="es-ES" w:bidi="ar-SA"/>
         </w:rPr>
       </w:pPr>
-      <w:hyperlink w:anchor="_Toc344836994" w:history="1">
+      <w:hyperlink w:anchor="_Toc345061236" w:history="1">
         <w:r>
           <w:rPr>
             <w:rStyle w:val="Hipervnculo"/>
@@ -7913,7 +7919,7 @@
             <w:noProof/>
             <w:webHidden/>
           </w:rPr>
-          <w:instrText xml:space="preserve"> PAGEREF _Toc344836994 \h </w:instrText>
+          <w:instrText xml:space="preserve"> PAGEREF _Toc345061236 \h </w:instrText>
         </w:r>
         <w:r>
           <w:rPr>
@@ -7960,7 +7966,7 @@
           <w:lang w:val="es-ES" w:eastAsia="es-ES" w:bidi="ar-SA"/>
         </w:rPr>
       </w:pPr>
-      <w:hyperlink w:anchor="_Toc344836995" w:history="1">
+      <w:hyperlink w:anchor="_Toc345061237" w:history="1">
         <w:r>
           <w:rPr>
             <w:rStyle w:val="Hipervnculo"/>
@@ -8005,7 +8011,7 @@
             <w:noProof/>
             <w:webHidden/>
           </w:rPr>
-          <w:instrText xml:space="preserve"> PAGEREF _Toc344836995 \h </w:instrText>
+          <w:instrText xml:space="preserve"> PAGEREF _Toc345061237 \h </w:instrText>
         </w:r>
         <w:r>
           <w:rPr>
@@ -8025,7 +8031,7 @@
             <w:noProof/>
             <w:webHidden/>
           </w:rPr>
-          <w:t>39</w:t>
+          <w:t>41</w:t>
         </w:r>
         <w:r>
           <w:rPr>
@@ -8052,7 +8058,7 @@
           <w:lang w:val="es-ES" w:eastAsia="es-ES" w:bidi="ar-SA"/>
         </w:rPr>
       </w:pPr>
-      <w:hyperlink w:anchor="_Toc344836996" w:history="1">
+      <w:hyperlink w:anchor="_Toc345061238" w:history="1">
         <w:r>
           <w:rPr>
             <w:rStyle w:val="Hipervnculo"/>
@@ -8097,7 +8103,7 @@
             <w:noProof/>
             <w:webHidden/>
           </w:rPr>
-          <w:instrText xml:space="preserve"> PAGEREF _Toc344836996 \h </w:instrText>
+          <w:instrText xml:space="preserve"> PAGEREF _Toc345061238 \h </w:instrText>
         </w:r>
         <w:r>
           <w:rPr>
@@ -8117,7 +8123,7 @@
             <w:noProof/>
             <w:webHidden/>
           </w:rPr>
-          <w:t>40</w:t>
+          <w:t>42</w:t>
         </w:r>
         <w:r>
           <w:rPr>
@@ -8144,7 +8150,7 @@
           <w:lang w:val="es-ES" w:eastAsia="es-ES" w:bidi="ar-SA"/>
         </w:rPr>
       </w:pPr>
-      <w:hyperlink w:anchor="_Toc344836997" w:history="1">
+      <w:hyperlink w:anchor="_Toc345061239" w:history="1">
         <w:r>
           <w:rPr>
             <w:rStyle w:val="Hipervnculo"/>
@@ -8189,7 +8195,7 @@
             <w:noProof/>
             <w:webHidden/>
           </w:rPr>
-          <w:instrText xml:space="preserve"> PAGEREF _Toc344836997 \h </w:instrText>
+          <w:instrText xml:space="preserve"> PAGEREF _Toc345061239 \h </w:instrText>
         </w:r>
         <w:r>
           <w:rPr>
@@ -8209,7 +8215,7 @@
             <w:noProof/>
             <w:webHidden/>
           </w:rPr>
-          <w:t>41</w:t>
+          <w:t>43</w:t>
         </w:r>
         <w:r>
           <w:rPr>
@@ -8236,7 +8242,7 @@
           <w:lang w:val="es-ES" w:eastAsia="es-ES" w:bidi="ar-SA"/>
         </w:rPr>
       </w:pPr>
-      <w:hyperlink w:anchor="_Toc344836998" w:history="1">
+      <w:hyperlink w:anchor="_Toc345061240" w:history="1">
         <w:r>
           <w:rPr>
             <w:rStyle w:val="Hipervnculo"/>
@@ -8281,7 +8287,7 @@
             <w:noProof/>
             <w:webHidden/>
           </w:rPr>
-          <w:instrText xml:space="preserve"> PAGEREF _Toc344836998 \h </w:instrText>
+          <w:instrText xml:space="preserve"> PAGEREF _Toc345061240 \h </w:instrText>
         </w:r>
         <w:r>
           <w:rPr>
@@ -8301,7 +8307,7 @@
             <w:noProof/>
             <w:webHidden/>
           </w:rPr>
-          <w:t>42</w:t>
+          <w:t>44</w:t>
         </w:r>
         <w:r>
           <w:rPr>
@@ -8328,7 +8334,7 @@
           <w:lang w:val="es-ES" w:eastAsia="es-ES" w:bidi="ar-SA"/>
         </w:rPr>
       </w:pPr>
-      <w:hyperlink w:anchor="_Toc344836999" w:history="1">
+      <w:hyperlink w:anchor="_Toc345061241" w:history="1">
         <w:r>
           <w:rPr>
             <w:rStyle w:val="Hipervnculo"/>
@@ -8373,7 +8379,7 @@
             <w:noProof/>
             <w:webHidden/>
           </w:rPr>
-          <w:instrText xml:space="preserve"> PAGEREF _Toc344836999 \h </w:instrText>
+          <w:instrText xml:space="preserve"> PAGEREF _Toc345061241 \h </w:instrText>
         </w:r>
         <w:r>
           <w:rPr>
@@ -8393,7 +8399,7 @@
             <w:noProof/>
             <w:webHidden/>
           </w:rPr>
-          <w:t>43</w:t>
+          <w:t>45</w:t>
         </w:r>
         <w:r>
           <w:rPr>
@@ -8420,7 +8426,7 @@
           <w:lang w:val="es-ES" w:eastAsia="es-ES" w:bidi="ar-SA"/>
         </w:rPr>
       </w:pPr>
-      <w:hyperlink w:anchor="_Toc344837000" w:history="1">
+      <w:hyperlink w:anchor="_Toc345061242" w:history="1">
         <w:r>
           <w:rPr>
             <w:rStyle w:val="Hipervnculo"/>
@@ -8465,7 +8471,7 @@
             <w:noProof/>
             <w:webHidden/>
           </w:rPr>
-          <w:instrText xml:space="preserve"> PAGEREF _Toc344837000 \h </w:instrText>
+          <w:instrText xml:space="preserve"> PAGEREF _Toc345061242 \h </w:instrText>
         </w:r>
         <w:r>
           <w:rPr>
@@ -8485,7 +8491,7 @@
             <w:noProof/>
             <w:webHidden/>
           </w:rPr>
-          <w:t>44</w:t>
+          <w:t>46</w:t>
         </w:r>
         <w:r>
           <w:rPr>
@@ -8512,7 +8518,7 @@
           <w:lang w:val="es-ES" w:eastAsia="es-ES" w:bidi="ar-SA"/>
         </w:rPr>
       </w:pPr>
-      <w:hyperlink w:anchor="_Toc344837001" w:history="1">
+      <w:hyperlink w:anchor="_Toc345061243" w:history="1">
         <w:r>
           <w:rPr>
             <w:rStyle w:val="Hipervnculo"/>
@@ -8557,7 +8563,7 @@
             <w:noProof/>
             <w:webHidden/>
           </w:rPr>
-          <w:instrText xml:space="preserve"> PAGEREF _Toc344837001 \h </w:instrText>
+          <w:instrText xml:space="preserve"> PAGEREF _Toc345061243 \h </w:instrText>
         </w:r>
         <w:r>
           <w:rPr>
@@ -8577,7 +8583,7 @@
             <w:noProof/>
             <w:webHidden/>
           </w:rPr>
-          <w:t>45</w:t>
+          <w:t>47</w:t>
         </w:r>
         <w:r>
           <w:rPr>
@@ -8604,7 +8610,7 @@
           <w:lang w:val="es-ES" w:eastAsia="es-ES" w:bidi="ar-SA"/>
         </w:rPr>
       </w:pPr>
-      <w:hyperlink w:anchor="_Toc344837002" w:history="1">
+      <w:hyperlink w:anchor="_Toc345061244" w:history="1">
         <w:r>
           <w:rPr>
             <w:rStyle w:val="Hipervnculo"/>
@@ -8649,7 +8655,7 @@
             <w:noProof/>
             <w:webHidden/>
           </w:rPr>
-          <w:instrText xml:space="preserve"> PAGEREF _Toc344837002 \h </w:instrText>
+          <w:instrText xml:space="preserve"> PAGEREF _Toc345061244 \h </w:instrText>
         </w:r>
         <w:r>
           <w:rPr>
@@ -8669,7 +8675,7 @@
             <w:noProof/>
             <w:webHidden/>
           </w:rPr>
-          <w:t>46</w:t>
+          <w:t>48</w:t>
         </w:r>
         <w:r>
           <w:rPr>
@@ -8696,7 +8702,7 @@
           <w:lang w:val="es-ES" w:eastAsia="es-ES" w:bidi="ar-SA"/>
         </w:rPr>
       </w:pPr>
-      <w:hyperlink w:anchor="_Toc344837003" w:history="1">
+      <w:hyperlink w:anchor="_Toc345061245" w:history="1">
         <w:r>
           <w:rPr>
             <w:rStyle w:val="Hipervnculo"/>
@@ -8741,7 +8747,7 @@
             <w:noProof/>
             <w:webHidden/>
           </w:rPr>
-          <w:instrText xml:space="preserve"> PAGEREF _Toc344837003 \h </w:instrText>
+          <w:instrText xml:space="preserve"> PAGEREF _Toc345061245 \h </w:instrText>
         </w:r>
         <w:r>
           <w:rPr>
@@ -8761,7 +8767,7 @@
             <w:noProof/>
             <w:webHidden/>
           </w:rPr>
-          <w:t>47</w:t>
+          <w:t>49</w:t>
         </w:r>
         <w:r>
           <w:rPr>
@@ -8788,7 +8794,7 @@
           <w:lang w:val="es-ES" w:eastAsia="es-ES" w:bidi="ar-SA"/>
         </w:rPr>
       </w:pPr>
-      <w:hyperlink w:anchor="_Toc344837004" w:history="1">
+      <w:hyperlink w:anchor="_Toc345061246" w:history="1">
         <w:r>
           <w:rPr>
             <w:rStyle w:val="Hipervnculo"/>
@@ -8833,7 +8839,7 @@
             <w:noProof/>
             <w:webHidden/>
           </w:rPr>
-          <w:instrText xml:space="preserve"> PAGEREF _Toc344837004 \h </w:instrText>
+          <w:instrText xml:space="preserve"> PAGEREF _Toc345061246 \h </w:instrText>
         </w:r>
         <w:r>
           <w:rPr>
@@ -8853,7 +8859,7 @@
             <w:noProof/>
             <w:webHidden/>
           </w:rPr>
-          <w:t>48</w:t>
+          <w:t>50</w:t>
         </w:r>
         <w:r>
           <w:rPr>
@@ -8880,7 +8886,7 @@
           <w:lang w:val="es-ES" w:eastAsia="es-ES" w:bidi="ar-SA"/>
         </w:rPr>
       </w:pPr>
-      <w:hyperlink w:anchor="_Toc344837005" w:history="1">
+      <w:hyperlink w:anchor="_Toc345061247" w:history="1">
         <w:r>
           <w:rPr>
             <w:rStyle w:val="Hipervnculo"/>
@@ -8925,7 +8931,7 @@
             <w:noProof/>
             <w:webHidden/>
           </w:rPr>
-          <w:instrText xml:space="preserve"> PAGEREF _Toc344837005 \h </w:instrText>
+          <w:instrText xml:space="preserve"> PAGEREF _Toc345061247 \h </w:instrText>
         </w:r>
         <w:r>
           <w:rPr>
@@ -8945,7 +8951,7 @@
             <w:noProof/>
             <w:webHidden/>
           </w:rPr>
-          <w:t>49</w:t>
+          <w:t>51</w:t>
         </w:r>
         <w:r>
           <w:rPr>
@@ -8972,7 +8978,7 @@
           <w:lang w:val="es-ES" w:eastAsia="es-ES" w:bidi="ar-SA"/>
         </w:rPr>
       </w:pPr>
-      <w:hyperlink w:anchor="_Toc344837006" w:history="1">
+      <w:hyperlink w:anchor="_Toc345061248" w:history="1">
         <w:r>
           <w:rPr>
             <w:rStyle w:val="Hipervnculo"/>
@@ -9017,7 +9023,7 @@
             <w:noProof/>
             <w:webHidden/>
           </w:rPr>
-          <w:instrText xml:space="preserve"> PAGEREF _Toc344837006 \h </w:instrText>
+          <w:instrText xml:space="preserve"> PAGEREF _Toc345061248 \h </w:instrText>
         </w:r>
         <w:r>
           <w:rPr>
@@ -9037,7 +9043,7 @@
             <w:noProof/>
             <w:webHidden/>
           </w:rPr>
-          <w:t>50</w:t>
+          <w:t>52</w:t>
         </w:r>
         <w:r>
           <w:rPr>
@@ -9064,7 +9070,7 @@
           <w:lang w:val="es-ES" w:eastAsia="es-ES" w:bidi="ar-SA"/>
         </w:rPr>
       </w:pPr>
-      <w:hyperlink w:anchor="_Toc344837007" w:history="1">
+      <w:hyperlink w:anchor="_Toc345061249" w:history="1">
         <w:r>
           <w:rPr>
             <w:rStyle w:val="Hipervnculo"/>
@@ -9109,7 +9115,7 @@
             <w:noProof/>
             <w:webHidden/>
           </w:rPr>
-          <w:instrText xml:space="preserve"> PAGEREF _Toc344837007 \h </w:instrText>
+          <w:instrText xml:space="preserve"> PAGEREF _Toc345061249 \h </w:instrText>
         </w:r>
         <w:r>
           <w:rPr>
@@ -9129,7 +9135,7 @@
             <w:noProof/>
             <w:webHidden/>
           </w:rPr>
-          <w:t>61</w:t>
+          <w:t>65</w:t>
         </w:r>
         <w:r>
           <w:rPr>
@@ -9156,7 +9162,7 @@
           <w:lang w:val="es-ES" w:eastAsia="es-ES" w:bidi="ar-SA"/>
         </w:rPr>
       </w:pPr>
-      <w:hyperlink w:anchor="_Toc344837008" w:history="1">
+      <w:hyperlink w:anchor="_Toc345061250" w:history="1">
         <w:r>
           <w:rPr>
             <w:rStyle w:val="Hipervnculo"/>
@@ -9201,7 +9207,7 @@
             <w:noProof/>
             <w:webHidden/>
           </w:rPr>
-          <w:instrText xml:space="preserve"> PAGEREF _Toc344837008 \h </w:instrText>
+          <w:instrText xml:space="preserve"> PAGEREF _Toc345061250 \h </w:instrText>
         </w:r>
         <w:r>
           <w:rPr>
@@ -9221,7 +9227,7 @@
             <w:noProof/>
             <w:webHidden/>
           </w:rPr>
-          <w:t>65</w:t>
+          <w:t>71</w:t>
         </w:r>
         <w:r>
           <w:rPr>
@@ -9248,7 +9254,7 @@
           <w:lang w:val="es-ES" w:eastAsia="es-ES" w:bidi="ar-SA"/>
         </w:rPr>
       </w:pPr>
-      <w:hyperlink w:anchor="_Toc344837009" w:history="1">
+      <w:hyperlink w:anchor="_Toc345061251" w:history="1">
         <w:r>
           <w:rPr>
             <w:rStyle w:val="Hipervnculo"/>
@@ -9293,7 +9299,7 @@
             <w:noProof/>
             <w:webHidden/>
           </w:rPr>
-          <w:instrText xml:space="preserve"> PAGEREF _Toc344837009 \h </w:instrText>
+          <w:instrText xml:space="preserve"> PAGEREF _Toc345061251 \h </w:instrText>
         </w:r>
         <w:r>
           <w:rPr>
@@ -9313,7 +9319,7 @@
             <w:noProof/>
             <w:webHidden/>
           </w:rPr>
-          <w:t>65</w:t>
+          <w:t>71</w:t>
         </w:r>
         <w:r>
           <w:rPr>
@@ -9340,7 +9346,7 @@
           <w:lang w:val="es-ES" w:eastAsia="es-ES" w:bidi="ar-SA"/>
         </w:rPr>
       </w:pPr>
-      <w:hyperlink w:anchor="_Toc344837010" w:history="1">
+      <w:hyperlink w:anchor="_Toc345061252" w:history="1">
         <w:r>
           <w:rPr>
             <w:rStyle w:val="Hipervnculo"/>
@@ -9385,7 +9391,7 @@
             <w:noProof/>
             <w:webHidden/>
           </w:rPr>
-          <w:instrText xml:space="preserve"> PAGEREF _Toc344837010 \h </w:instrText>
+          <w:instrText xml:space="preserve"> PAGEREF _Toc345061252 \h </w:instrText>
         </w:r>
         <w:r>
           <w:rPr>
@@ -9405,7 +9411,7 @@
             <w:noProof/>
             <w:webHidden/>
           </w:rPr>
-          <w:t>66</w:t>
+          <w:t>72</w:t>
         </w:r>
         <w:r>
           <w:rPr>
@@ -9432,7 +9438,7 @@
           <w:lang w:val="es-ES" w:eastAsia="es-ES" w:bidi="ar-SA"/>
         </w:rPr>
       </w:pPr>
-      <w:hyperlink w:anchor="_Toc344837011" w:history="1">
+      <w:hyperlink w:anchor="_Toc345061253" w:history="1">
         <w:r>
           <w:rPr>
             <w:rStyle w:val="Hipervnculo"/>
@@ -9477,7 +9483,7 @@
             <w:noProof/>
             <w:webHidden/>
           </w:rPr>
-          <w:instrText xml:space="preserve"> PAGEREF _Toc344837011 \h </w:instrText>
+          <w:instrText xml:space="preserve"> PAGEREF _Toc345061253 \h </w:instrText>
         </w:r>
         <w:r>
           <w:rPr>
@@ -9497,7 +9503,7 @@
             <w:noProof/>
             <w:webHidden/>
           </w:rPr>
-          <w:t>66</w:t>
+          <w:t>72</w:t>
         </w:r>
         <w:r>
           <w:rPr>
@@ -9524,7 +9530,7 @@
           <w:lang w:val="es-ES" w:eastAsia="es-ES" w:bidi="ar-SA"/>
         </w:rPr>
       </w:pPr>
-      <w:hyperlink w:anchor="_Toc344837012" w:history="1">
+      <w:hyperlink w:anchor="_Toc345061254" w:history="1">
         <w:r>
           <w:rPr>
             <w:rStyle w:val="Hipervnculo"/>
@@ -9548,7 +9554,7 @@
             <w:rStyle w:val="Hipervnculo"/>
             <w:noProof/>
           </w:rPr>
-          <w:t>Llistat de fitxers creats en la petició de creació de nova paraula</w:t>
+          <w:t>Resultat de l’intent d’inserció de paraula ja existent a la base de dades</w:t>
         </w:r>
         <w:r>
           <w:rPr>
@@ -9569,7 +9575,7 @@
             <w:noProof/>
             <w:webHidden/>
           </w:rPr>
-          <w:instrText xml:space="preserve"> PAGEREF _Toc344837012 \h </w:instrText>
+          <w:instrText xml:space="preserve"> PAGEREF _Toc345061254 \h </w:instrText>
         </w:r>
         <w:r>
           <w:rPr>
@@ -9589,7 +9595,7 @@
             <w:noProof/>
             <w:webHidden/>
           </w:rPr>
-          <w:t>67</w:t>
+          <w:t>73</w:t>
         </w:r>
         <w:r>
           <w:rPr>
@@ -9616,7 +9622,7 @@
           <w:lang w:val="es-ES" w:eastAsia="es-ES" w:bidi="ar-SA"/>
         </w:rPr>
       </w:pPr>
-      <w:hyperlink w:anchor="_Toc344837013" w:history="1">
+      <w:hyperlink w:anchor="_Toc345061255" w:history="1">
         <w:r>
           <w:rPr>
             <w:rStyle w:val="Hipervnculo"/>
@@ -9640,7 +9646,7 @@
             <w:rStyle w:val="Hipervnculo"/>
             <w:noProof/>
           </w:rPr>
-          <w:t>Resultat de l’intent d’inserció de paraula ja existent a la base de dades</w:t>
+          <w:t>Petició de paraula a partir de l’ID</w:t>
         </w:r>
         <w:r>
           <w:rPr>
@@ -9661,7 +9667,7 @@
             <w:noProof/>
             <w:webHidden/>
           </w:rPr>
-          <w:instrText xml:space="preserve"> PAGEREF _Toc344837013 \h </w:instrText>
+          <w:instrText xml:space="preserve"> PAGEREF _Toc345061255 \h </w:instrText>
         </w:r>
         <w:r>
           <w:rPr>
@@ -9681,7 +9687,7 @@
             <w:noProof/>
             <w:webHidden/>
           </w:rPr>
-          <w:t>67</w:t>
+          <w:t>73</w:t>
         </w:r>
         <w:r>
           <w:rPr>
@@ -9708,7 +9714,7 @@
           <w:lang w:val="es-ES" w:eastAsia="es-ES" w:bidi="ar-SA"/>
         </w:rPr>
       </w:pPr>
-      <w:hyperlink w:anchor="_Toc344837014" w:history="1">
+      <w:hyperlink w:anchor="_Toc345061256" w:history="1">
         <w:r>
           <w:rPr>
             <w:rStyle w:val="Hipervnculo"/>
@@ -9732,7 +9738,7 @@
             <w:rStyle w:val="Hipervnculo"/>
             <w:noProof/>
           </w:rPr>
-          <w:t>Petició de paraula a partir de l’ID</w:t>
+          <w:t>Resposta a petició de paraula per ID sense resultat</w:t>
         </w:r>
         <w:r>
           <w:rPr>
@@ -9753,7 +9759,7 @@
             <w:noProof/>
             <w:webHidden/>
           </w:rPr>
-          <w:instrText xml:space="preserve"> PAGEREF _Toc344837014 \h </w:instrText>
+          <w:instrText xml:space="preserve"> PAGEREF _Toc345061256 \h </w:instrText>
         </w:r>
         <w:r>
           <w:rPr>
@@ -9773,7 +9779,7 @@
             <w:noProof/>
             <w:webHidden/>
           </w:rPr>
-          <w:t>68</w:t>
+          <w:t>74</w:t>
         </w:r>
         <w:r>
           <w:rPr>
@@ -9800,7 +9806,7 @@
           <w:lang w:val="es-ES" w:eastAsia="es-ES" w:bidi="ar-SA"/>
         </w:rPr>
       </w:pPr>
-      <w:hyperlink w:anchor="_Toc344837015" w:history="1">
+      <w:hyperlink w:anchor="_Toc345061257" w:history="1">
         <w:r>
           <w:rPr>
             <w:rStyle w:val="Hipervnculo"/>
@@ -9824,7 +9830,7 @@
             <w:rStyle w:val="Hipervnculo"/>
             <w:noProof/>
           </w:rPr>
-          <w:t>Resposta a petició de paraula per ID sense resultat</w:t>
+          <w:t>Resposta a petició de llistat de paraules</w:t>
         </w:r>
         <w:r>
           <w:rPr>
@@ -9845,7 +9851,7 @@
             <w:noProof/>
             <w:webHidden/>
           </w:rPr>
-          <w:instrText xml:space="preserve"> PAGEREF _Toc344837015 \h </w:instrText>
+          <w:instrText xml:space="preserve"> PAGEREF _Toc345061257 \h </w:instrText>
         </w:r>
         <w:r>
           <w:rPr>
@@ -9865,7 +9871,191 @@
             <w:noProof/>
             <w:webHidden/>
           </w:rPr>
-          <w:t>69</w:t>
+          <w:t>75</w:t>
+        </w:r>
+        <w:r>
+          <w:rPr>
+            <w:noProof/>
+            <w:webHidden/>
+          </w:rPr>
+          <w:fldChar w:fldCharType="end"/>
+        </w:r>
+      </w:hyperlink>
+    </w:p>
+    <w:p>
+      <w:pPr>
+        <w:pStyle w:val="Tabladeilustraciones"/>
+        <w:tabs>
+          <w:tab w:val="left" w:pos="1540"/>
+          <w:tab w:val="right" w:leader="dot" w:pos="8494"/>
+        </w:tabs>
+        <w:rPr>
+          <w:rFonts w:eastAsiaTheme="minorEastAsia" w:cstheme="minorBidi"/>
+          <w:smallCaps w:val="0"/>
+          <w:noProof/>
+          <w:sz w:val="22"/>
+          <w:szCs w:val="22"/>
+          <w:lang w:val="es-ES" w:eastAsia="es-ES" w:bidi="ar-SA"/>
+        </w:rPr>
+      </w:pPr>
+      <w:hyperlink w:anchor="_Toc345061258" w:history="1">
+        <w:r>
+          <w:rPr>
+            <w:rStyle w:val="Hipervnculo"/>
+            <w:noProof/>
+          </w:rPr>
+          <w:t>Il·lustració 47.</w:t>
+        </w:r>
+        <w:r>
+          <w:rPr>
+            <w:rFonts w:eastAsiaTheme="minorEastAsia" w:cstheme="minorBidi"/>
+            <w:smallCaps w:val="0"/>
+            <w:noProof/>
+            <w:sz w:val="22"/>
+            <w:szCs w:val="22"/>
+            <w:lang w:val="es-ES" w:eastAsia="es-ES" w:bidi="ar-SA"/>
+          </w:rPr>
+          <w:tab/>
+        </w:r>
+        <w:r>
+          <w:rPr>
+            <w:rStyle w:val="Hipervnculo"/>
+            <w:noProof/>
+          </w:rPr>
+          <w:t>Petició de llista de paraules sense resultats</w:t>
+        </w:r>
+        <w:r>
+          <w:rPr>
+            <w:noProof/>
+            <w:webHidden/>
+          </w:rPr>
+          <w:tab/>
+        </w:r>
+        <w:r>
+          <w:rPr>
+            <w:noProof/>
+            <w:webHidden/>
+          </w:rPr>
+          <w:fldChar w:fldCharType="begin"/>
+        </w:r>
+        <w:r>
+          <w:rPr>
+            <w:noProof/>
+            <w:webHidden/>
+          </w:rPr>
+          <w:instrText xml:space="preserve"> PAGEREF _Toc345061258 \h </w:instrText>
+        </w:r>
+        <w:r>
+          <w:rPr>
+            <w:noProof/>
+            <w:webHidden/>
+          </w:rPr>
+        </w:r>
+        <w:r>
+          <w:rPr>
+            <w:noProof/>
+            <w:webHidden/>
+          </w:rPr>
+          <w:fldChar w:fldCharType="separate"/>
+        </w:r>
+        <w:r>
+          <w:rPr>
+            <w:noProof/>
+            <w:webHidden/>
+          </w:rPr>
+          <w:t>75</w:t>
+        </w:r>
+        <w:r>
+          <w:rPr>
+            <w:noProof/>
+            <w:webHidden/>
+          </w:rPr>
+          <w:fldChar w:fldCharType="end"/>
+        </w:r>
+      </w:hyperlink>
+    </w:p>
+    <w:p>
+      <w:pPr>
+        <w:pStyle w:val="Tabladeilustraciones"/>
+        <w:tabs>
+          <w:tab w:val="left" w:pos="1540"/>
+          <w:tab w:val="right" w:leader="dot" w:pos="8494"/>
+        </w:tabs>
+        <w:rPr>
+          <w:rFonts w:eastAsiaTheme="minorEastAsia" w:cstheme="minorBidi"/>
+          <w:smallCaps w:val="0"/>
+          <w:noProof/>
+          <w:sz w:val="22"/>
+          <w:szCs w:val="22"/>
+          <w:lang w:val="es-ES" w:eastAsia="es-ES" w:bidi="ar-SA"/>
+        </w:rPr>
+      </w:pPr>
+      <w:hyperlink w:anchor="_Toc345061259" w:history="1">
+        <w:r>
+          <w:rPr>
+            <w:rStyle w:val="Hipervnculo"/>
+            <w:noProof/>
+          </w:rPr>
+          <w:t>Il·lustració 48.</w:t>
+        </w:r>
+        <w:r>
+          <w:rPr>
+            <w:rFonts w:eastAsiaTheme="minorEastAsia" w:cstheme="minorBidi"/>
+            <w:smallCaps w:val="0"/>
+            <w:noProof/>
+            <w:sz w:val="22"/>
+            <w:szCs w:val="22"/>
+            <w:lang w:val="es-ES" w:eastAsia="es-ES" w:bidi="ar-SA"/>
+          </w:rPr>
+          <w:tab/>
+        </w:r>
+        <w:r>
+          <w:rPr>
+            <w:rStyle w:val="Hipervnculo"/>
+            <w:noProof/>
+          </w:rPr>
+          <w:t>Petició d’acció incorrecta</w:t>
+        </w:r>
+        <w:r>
+          <w:rPr>
+            <w:noProof/>
+            <w:webHidden/>
+          </w:rPr>
+          <w:tab/>
+        </w:r>
+        <w:r>
+          <w:rPr>
+            <w:noProof/>
+            <w:webHidden/>
+          </w:rPr>
+          <w:fldChar w:fldCharType="begin"/>
+        </w:r>
+        <w:r>
+          <w:rPr>
+            <w:noProof/>
+            <w:webHidden/>
+          </w:rPr>
+          <w:instrText xml:space="preserve"> PAGEREF _Toc345061259 \h </w:instrText>
+        </w:r>
+        <w:r>
+          <w:rPr>
+            <w:noProof/>
+            <w:webHidden/>
+          </w:rPr>
+        </w:r>
+        <w:r>
+          <w:rPr>
+            <w:noProof/>
+            <w:webHidden/>
+          </w:rPr>
+          <w:fldChar w:fldCharType="separate"/>
+        </w:r>
+        <w:r>
+          <w:rPr>
+            <w:noProof/>
+            <w:webHidden/>
+          </w:rPr>
+          <w:t>76</w:t>
         </w:r>
         <w:r>
           <w:rPr>
@@ -10433,7 +10623,7 @@
       <w:pPr>
         <w:pStyle w:val="Illustracionsnumerades"/>
       </w:pPr>
-      <w:bookmarkStart w:id="7" w:name="_Toc344836970"/>
+      <w:bookmarkStart w:id="7" w:name="_Toc345061212"/>
       <w:r>
         <w:t>Diagrama Gantt de planificació</w:t>
       </w:r>
@@ -10588,7 +10778,7 @@
       <w:pPr>
         <w:pStyle w:val="Illustracionsnumerades"/>
       </w:pPr>
-      <w:bookmarkStart w:id="9" w:name="_Toc344836971"/>
+      <w:bookmarkStart w:id="9" w:name="_Toc345061213"/>
       <w:r>
         <w:t>Selecció d’imatges kanji en el QVE</w:t>
       </w:r>
@@ -10676,7 +10866,7 @@
       <w:pPr>
         <w:pStyle w:val="Illustracionsnumerades"/>
       </w:pPr>
-      <w:bookmarkStart w:id="10" w:name="_Toc344836972"/>
+      <w:bookmarkStart w:id="10" w:name="_Toc345061214"/>
       <w:r>
         <w:t>Pantalla d’informació d’un kanji en el QVE</w:t>
       </w:r>
@@ -10907,7 +11097,7 @@
       <w:pPr>
         <w:pStyle w:val="Illustracionsnumerades"/>
       </w:pPr>
-      <w:bookmarkStart w:id="11" w:name="_Toc344836973"/>
+      <w:bookmarkStart w:id="11" w:name="_Toc345061215"/>
       <w:r>
         <w:t>Pantalles de pràctica d’escriptura</w:t>
       </w:r>
@@ -11102,7 +11292,7 @@
                     <a:blip r:embed="rId20">
                       <a:extLst>
                         <a:ext uri="{28A0092B-C50C-407E-A947-70E740481C1C}">
-                          <a14:useLocalDpi xmlns="" xmlns:wpc="http://schemas.microsoft.com/office/word/2010/wordprocessingCanvas" xmlns:mo="http://schemas.microsoft.com/office/mac/office/2008/main" xmlns:mc="http://schemas.openxmlformats.org/markup-compatibility/2006" xmlns:mv="urn:schemas-microsoft-com:mac:vml" xmlns:o="urn:schemas-microsoft-com:office:office" xmlns:v="urn:schemas-microsoft-com:vml" xmlns:wp14="http://schemas.microsoft.com/office/word/2010/wordprocessingDrawing" xmlns:w10="urn:schemas-microsoft-com:office:word" xmlns:w="http://schemas.openxmlformats.org/wordprocessingml/2006/main" xmlns:w14="http://schemas.microsoft.com/office/word/2010/wordml" xmlns:wpg="http://schemas.microsoft.com/office/word/2010/wordprocessingGroup" xmlns:wpi="http://schemas.microsoft.com/office/word/2010/wordprocessingInk" xmlns:wps="http://schemas.microsoft.com/office/word/2010/wordprocessingShape" xmlns:a14="http://schemas.microsoft.com/office/drawing/2010/main" val="0"/>
+                          <a14:useLocalDpi xmlns:a14="http://schemas.microsoft.com/office/drawing/2010/main" xmlns:wps="http://schemas.microsoft.com/office/word/2010/wordprocessingShape" xmlns:wpi="http://schemas.microsoft.com/office/word/2010/wordprocessingInk" xmlns:wpg="http://schemas.microsoft.com/office/word/2010/wordprocessingGroup" xmlns:w14="http://schemas.microsoft.com/office/word/2010/wordml" xmlns:w="http://schemas.openxmlformats.org/wordprocessingml/2006/main" xmlns:w10="urn:schemas-microsoft-com:office:word" xmlns:wp14="http://schemas.microsoft.com/office/word/2010/wordprocessingDrawing" xmlns:v="urn:schemas-microsoft-com:vml" xmlns:o="urn:schemas-microsoft-com:office:office" xmlns:mv="urn:schemas-microsoft-com:mac:vml" xmlns:mc="http://schemas.openxmlformats.org/markup-compatibility/2006" xmlns:mo="http://schemas.microsoft.com/office/mac/office/2008/main" xmlns:wpc="http://schemas.microsoft.com/office/word/2010/wordprocessingCanvas" xmlns="" val="0"/>
                         </a:ext>
                       </a:extLst>
                     </a:blip>
@@ -11168,7 +11358,7 @@
                     <a:blip r:embed="rId21">
                       <a:extLst>
                         <a:ext uri="{28A0092B-C50C-407E-A947-70E740481C1C}">
-                          <a14:useLocalDpi xmlns="" xmlns:wpc="http://schemas.microsoft.com/office/word/2010/wordprocessingCanvas" xmlns:mo="http://schemas.microsoft.com/office/mac/office/2008/main" xmlns:mc="http://schemas.openxmlformats.org/markup-compatibility/2006" xmlns:mv="urn:schemas-microsoft-com:mac:vml" xmlns:o="urn:schemas-microsoft-com:office:office" xmlns:v="urn:schemas-microsoft-com:vml" xmlns:wp14="http://schemas.microsoft.com/office/word/2010/wordprocessingDrawing" xmlns:w10="urn:schemas-microsoft-com:office:word" xmlns:w="http://schemas.openxmlformats.org/wordprocessingml/2006/main" xmlns:w14="http://schemas.microsoft.com/office/word/2010/wordml" xmlns:wpg="http://schemas.microsoft.com/office/word/2010/wordprocessingGroup" xmlns:wpi="http://schemas.microsoft.com/office/word/2010/wordprocessingInk" xmlns:wps="http://schemas.microsoft.com/office/word/2010/wordprocessingShape" xmlns:a14="http://schemas.microsoft.com/office/drawing/2010/main" val="0"/>
+                          <a14:useLocalDpi xmlns:a14="http://schemas.microsoft.com/office/drawing/2010/main" xmlns:wps="http://schemas.microsoft.com/office/word/2010/wordprocessingShape" xmlns:wpi="http://schemas.microsoft.com/office/word/2010/wordprocessingInk" xmlns:wpg="http://schemas.microsoft.com/office/word/2010/wordprocessingGroup" xmlns:w14="http://schemas.microsoft.com/office/word/2010/wordml" xmlns:w="http://schemas.openxmlformats.org/wordprocessingml/2006/main" xmlns:w10="urn:schemas-microsoft-com:office:word" xmlns:wp14="http://schemas.microsoft.com/office/word/2010/wordprocessingDrawing" xmlns:v="urn:schemas-microsoft-com:vml" xmlns:o="urn:schemas-microsoft-com:office:office" xmlns:mv="urn:schemas-microsoft-com:mac:vml" xmlns:mc="http://schemas.openxmlformats.org/markup-compatibility/2006" xmlns:mo="http://schemas.microsoft.com/office/mac/office/2008/main" xmlns:wpc="http://schemas.microsoft.com/office/word/2010/wordprocessingCanvas" xmlns="" val="0"/>
                         </a:ext>
                       </a:extLst>
                     </a:blip>
@@ -11203,7 +11393,7 @@
       <w:pPr>
         <w:pStyle w:val="Illustracionsnumerades"/>
       </w:pPr>
-      <w:bookmarkStart w:id="14" w:name="_Toc344836974"/>
+      <w:bookmarkStart w:id="14" w:name="_Toc345061216"/>
       <w:r>
         <w:t>Pantalles de consulta de definició (esquerra) i cerca d’una paraula (</w:t>
       </w:r>
@@ -11351,7 +11541,7 @@
                     <a:blip r:embed="rId23">
                       <a:extLst>
                         <a:ext uri="{28A0092B-C50C-407E-A947-70E740481C1C}">
-                          <a14:useLocalDpi xmlns="" xmlns:wpc="http://schemas.microsoft.com/office/word/2010/wordprocessingCanvas" xmlns:mo="http://schemas.microsoft.com/office/mac/office/2008/main" xmlns:mc="http://schemas.openxmlformats.org/markup-compatibility/2006" xmlns:mv="urn:schemas-microsoft-com:mac:vml" xmlns:o="urn:schemas-microsoft-com:office:office" xmlns:v="urn:schemas-microsoft-com:vml" xmlns:wp14="http://schemas.microsoft.com/office/word/2010/wordprocessingDrawing" xmlns:w10="urn:schemas-microsoft-com:office:word" xmlns:w="http://schemas.openxmlformats.org/wordprocessingml/2006/main" xmlns:w14="http://schemas.microsoft.com/office/word/2010/wordml" xmlns:wpg="http://schemas.microsoft.com/office/word/2010/wordprocessingGroup" xmlns:wpi="http://schemas.microsoft.com/office/word/2010/wordprocessingInk" xmlns:wps="http://schemas.microsoft.com/office/word/2010/wordprocessingShape" xmlns:a14="http://schemas.microsoft.com/office/drawing/2010/main" val="0"/>
+                          <a14:useLocalDpi xmlns:a14="http://schemas.microsoft.com/office/drawing/2010/main" xmlns:wps="http://schemas.microsoft.com/office/word/2010/wordprocessingShape" xmlns:wpi="http://schemas.microsoft.com/office/word/2010/wordprocessingInk" xmlns:wpg="http://schemas.microsoft.com/office/word/2010/wordprocessingGroup" xmlns:w14="http://schemas.microsoft.com/office/word/2010/wordml" xmlns:w="http://schemas.openxmlformats.org/wordprocessingml/2006/main" xmlns:w10="urn:schemas-microsoft-com:office:word" xmlns:wp14="http://schemas.microsoft.com/office/word/2010/wordprocessingDrawing" xmlns:v="urn:schemas-microsoft-com:vml" xmlns:o="urn:schemas-microsoft-com:office:office" xmlns:mv="urn:schemas-microsoft-com:mac:vml" xmlns:mc="http://schemas.openxmlformats.org/markup-compatibility/2006" xmlns:mo="http://schemas.microsoft.com/office/mac/office/2008/main" xmlns:wpc="http://schemas.microsoft.com/office/word/2010/wordprocessingCanvas" xmlns="" val="0"/>
                         </a:ext>
                       </a:extLst>
                     </a:blip>
@@ -11407,7 +11597,7 @@
                     <a:blip r:embed="rId24">
                       <a:extLst>
                         <a:ext uri="{28A0092B-C50C-407E-A947-70E740481C1C}">
-                          <a14:useLocalDpi xmlns="" xmlns:wpc="http://schemas.microsoft.com/office/word/2010/wordprocessingCanvas" xmlns:mo="http://schemas.microsoft.com/office/mac/office/2008/main" xmlns:mc="http://schemas.openxmlformats.org/markup-compatibility/2006" xmlns:mv="urn:schemas-microsoft-com:mac:vml" xmlns:o="urn:schemas-microsoft-com:office:office" xmlns:v="urn:schemas-microsoft-com:vml" xmlns:wp14="http://schemas.microsoft.com/office/word/2010/wordprocessingDrawing" xmlns:w10="urn:schemas-microsoft-com:office:word" xmlns:w="http://schemas.openxmlformats.org/wordprocessingml/2006/main" xmlns:w14="http://schemas.microsoft.com/office/word/2010/wordml" xmlns:wpg="http://schemas.microsoft.com/office/word/2010/wordprocessingGroup" xmlns:wpi="http://schemas.microsoft.com/office/word/2010/wordprocessingInk" xmlns:wps="http://schemas.microsoft.com/office/word/2010/wordprocessingShape" xmlns:a14="http://schemas.microsoft.com/office/drawing/2010/main" val="0"/>
+                          <a14:useLocalDpi xmlns:a14="http://schemas.microsoft.com/office/drawing/2010/main" xmlns:wps="http://schemas.microsoft.com/office/word/2010/wordprocessingShape" xmlns:wpi="http://schemas.microsoft.com/office/word/2010/wordprocessingInk" xmlns:wpg="http://schemas.microsoft.com/office/word/2010/wordprocessingGroup" xmlns:w14="http://schemas.microsoft.com/office/word/2010/wordml" xmlns:w="http://schemas.openxmlformats.org/wordprocessingml/2006/main" xmlns:w10="urn:schemas-microsoft-com:office:word" xmlns:wp14="http://schemas.microsoft.com/office/word/2010/wordprocessingDrawing" xmlns:v="urn:schemas-microsoft-com:vml" xmlns:o="urn:schemas-microsoft-com:office:office" xmlns:mv="urn:schemas-microsoft-com:mac:vml" xmlns:mc="http://schemas.openxmlformats.org/markup-compatibility/2006" xmlns:mo="http://schemas.microsoft.com/office/mac/office/2008/main" xmlns:wpc="http://schemas.microsoft.com/office/word/2010/wordprocessingCanvas" xmlns="" val="0"/>
                         </a:ext>
                       </a:extLst>
                     </a:blip>
@@ -11463,7 +11653,7 @@
                     <a:blip r:embed="rId25">
                       <a:extLst>
                         <a:ext uri="{28A0092B-C50C-407E-A947-70E740481C1C}">
-                          <a14:useLocalDpi xmlns="" xmlns:wpc="http://schemas.microsoft.com/office/word/2010/wordprocessingCanvas" xmlns:mo="http://schemas.microsoft.com/office/mac/office/2008/main" xmlns:mc="http://schemas.openxmlformats.org/markup-compatibility/2006" xmlns:mv="urn:schemas-microsoft-com:mac:vml" xmlns:o="urn:schemas-microsoft-com:office:office" xmlns:v="urn:schemas-microsoft-com:vml" xmlns:wp14="http://schemas.microsoft.com/office/word/2010/wordprocessingDrawing" xmlns:w10="urn:schemas-microsoft-com:office:word" xmlns:w="http://schemas.openxmlformats.org/wordprocessingml/2006/main" xmlns:w14="http://schemas.microsoft.com/office/word/2010/wordml" xmlns:wpg="http://schemas.microsoft.com/office/word/2010/wordprocessingGroup" xmlns:wpi="http://schemas.microsoft.com/office/word/2010/wordprocessingInk" xmlns:wps="http://schemas.microsoft.com/office/word/2010/wordprocessingShape" xmlns:a14="http://schemas.microsoft.com/office/drawing/2010/main" val="0"/>
+                          <a14:useLocalDpi xmlns:a14="http://schemas.microsoft.com/office/drawing/2010/main" xmlns:wps="http://schemas.microsoft.com/office/word/2010/wordprocessingShape" xmlns:wpi="http://schemas.microsoft.com/office/word/2010/wordprocessingInk" xmlns:wpg="http://schemas.microsoft.com/office/word/2010/wordprocessingGroup" xmlns:w14="http://schemas.microsoft.com/office/word/2010/wordml" xmlns:w="http://schemas.openxmlformats.org/wordprocessingml/2006/main" xmlns:w10="urn:schemas-microsoft-com:office:word" xmlns:wp14="http://schemas.microsoft.com/office/word/2010/wordprocessingDrawing" xmlns:v="urn:schemas-microsoft-com:vml" xmlns:o="urn:schemas-microsoft-com:office:office" xmlns:mv="urn:schemas-microsoft-com:mac:vml" xmlns:mc="http://schemas.openxmlformats.org/markup-compatibility/2006" xmlns:mo="http://schemas.microsoft.com/office/mac/office/2008/main" xmlns:wpc="http://schemas.microsoft.com/office/word/2010/wordprocessingCanvas" xmlns="" val="0"/>
                         </a:ext>
                       </a:extLst>
                     </a:blip>
@@ -11498,7 +11688,7 @@
       <w:pPr>
         <w:pStyle w:val="Illustracionsnumerades"/>
       </w:pPr>
-      <w:bookmarkStart w:id="16" w:name="_Toc344836975"/>
+      <w:bookmarkStart w:id="16" w:name="_Toc345061217"/>
       <w:r>
         <w:t xml:space="preserve">Pantalles de pràctica amb flashcards. Captures corresponents a </w:t>
       </w:r>
@@ -11608,7 +11798,7 @@
                     <a:blip r:embed="rId28">
                       <a:extLst>
                         <a:ext uri="{28A0092B-C50C-407E-A947-70E740481C1C}">
-                          <a14:useLocalDpi xmlns="" xmlns:wpc="http://schemas.microsoft.com/office/word/2010/wordprocessingCanvas" xmlns:mo="http://schemas.microsoft.com/office/mac/office/2008/main" xmlns:mc="http://schemas.openxmlformats.org/markup-compatibility/2006" xmlns:mv="urn:schemas-microsoft-com:mac:vml" xmlns:o="urn:schemas-microsoft-com:office:office" xmlns:v="urn:schemas-microsoft-com:vml" xmlns:wp14="http://schemas.microsoft.com/office/word/2010/wordprocessingDrawing" xmlns:w10="urn:schemas-microsoft-com:office:word" xmlns:w="http://schemas.openxmlformats.org/wordprocessingml/2006/main" xmlns:w14="http://schemas.microsoft.com/office/word/2010/wordml" xmlns:wpg="http://schemas.microsoft.com/office/word/2010/wordprocessingGroup" xmlns:wpi="http://schemas.microsoft.com/office/word/2010/wordprocessingInk" xmlns:wps="http://schemas.microsoft.com/office/word/2010/wordprocessingShape" xmlns:a14="http://schemas.microsoft.com/office/drawing/2010/main" val="0"/>
+                          <a14:useLocalDpi xmlns:a14="http://schemas.microsoft.com/office/drawing/2010/main" xmlns:wps="http://schemas.microsoft.com/office/word/2010/wordprocessingShape" xmlns:wpi="http://schemas.microsoft.com/office/word/2010/wordprocessingInk" xmlns:wpg="http://schemas.microsoft.com/office/word/2010/wordprocessingGroup" xmlns:w14="http://schemas.microsoft.com/office/word/2010/wordml" xmlns:w="http://schemas.openxmlformats.org/wordprocessingml/2006/main" xmlns:w10="urn:schemas-microsoft-com:office:word" xmlns:wp14="http://schemas.microsoft.com/office/word/2010/wordprocessingDrawing" xmlns:v="urn:schemas-microsoft-com:vml" xmlns:o="urn:schemas-microsoft-com:office:office" xmlns:mv="urn:schemas-microsoft-com:mac:vml" xmlns:mc="http://schemas.openxmlformats.org/markup-compatibility/2006" xmlns:mo="http://schemas.microsoft.com/office/mac/office/2008/main" xmlns:wpc="http://schemas.microsoft.com/office/word/2010/wordprocessingCanvas" xmlns="" val="0"/>
                         </a:ext>
                       </a:extLst>
                     </a:blip>
@@ -11667,7 +11857,7 @@
                     <a:blip r:embed="rId29">
                       <a:extLst>
                         <a:ext uri="{28A0092B-C50C-407E-A947-70E740481C1C}">
-                          <a14:useLocalDpi xmlns="" xmlns:wpc="http://schemas.microsoft.com/office/word/2010/wordprocessingCanvas" xmlns:mo="http://schemas.microsoft.com/office/mac/office/2008/main" xmlns:mc="http://schemas.openxmlformats.org/markup-compatibility/2006" xmlns:mv="urn:schemas-microsoft-com:mac:vml" xmlns:o="urn:schemas-microsoft-com:office:office" xmlns:v="urn:schemas-microsoft-com:vml" xmlns:wp14="http://schemas.microsoft.com/office/word/2010/wordprocessingDrawing" xmlns:w10="urn:schemas-microsoft-com:office:word" xmlns:w="http://schemas.openxmlformats.org/wordprocessingml/2006/main" xmlns:w14="http://schemas.microsoft.com/office/word/2010/wordml" xmlns:wpg="http://schemas.microsoft.com/office/word/2010/wordprocessingGroup" xmlns:wpi="http://schemas.microsoft.com/office/word/2010/wordprocessingInk" xmlns:wps="http://schemas.microsoft.com/office/word/2010/wordprocessingShape" xmlns:a14="http://schemas.microsoft.com/office/drawing/2010/main" val="0"/>
+                          <a14:useLocalDpi xmlns:a14="http://schemas.microsoft.com/office/drawing/2010/main" xmlns:wps="http://schemas.microsoft.com/office/word/2010/wordprocessingShape" xmlns:wpi="http://schemas.microsoft.com/office/word/2010/wordprocessingInk" xmlns:wpg="http://schemas.microsoft.com/office/word/2010/wordprocessingGroup" xmlns:w14="http://schemas.microsoft.com/office/word/2010/wordml" xmlns:w="http://schemas.openxmlformats.org/wordprocessingml/2006/main" xmlns:w10="urn:schemas-microsoft-com:office:word" xmlns:wp14="http://schemas.microsoft.com/office/word/2010/wordprocessingDrawing" xmlns:v="urn:schemas-microsoft-com:vml" xmlns:o="urn:schemas-microsoft-com:office:office" xmlns:mv="urn:schemas-microsoft-com:mac:vml" xmlns:mc="http://schemas.openxmlformats.org/markup-compatibility/2006" xmlns:mo="http://schemas.microsoft.com/office/mac/office/2008/main" xmlns:wpc="http://schemas.microsoft.com/office/word/2010/wordprocessingCanvas" xmlns="" val="0"/>
                         </a:ext>
                       </a:extLst>
                     </a:blip>
@@ -11726,7 +11916,7 @@
                     <a:blip r:embed="rId30">
                       <a:extLst>
                         <a:ext uri="{28A0092B-C50C-407E-A947-70E740481C1C}">
-                          <a14:useLocalDpi xmlns="" xmlns:wpc="http://schemas.microsoft.com/office/word/2010/wordprocessingCanvas" xmlns:mo="http://schemas.microsoft.com/office/mac/office/2008/main" xmlns:mc="http://schemas.openxmlformats.org/markup-compatibility/2006" xmlns:mv="urn:schemas-microsoft-com:mac:vml" xmlns:o="urn:schemas-microsoft-com:office:office" xmlns:v="urn:schemas-microsoft-com:vml" xmlns:wp14="http://schemas.microsoft.com/office/word/2010/wordprocessingDrawing" xmlns:w10="urn:schemas-microsoft-com:office:word" xmlns:w="http://schemas.openxmlformats.org/wordprocessingml/2006/main" xmlns:w14="http://schemas.microsoft.com/office/word/2010/wordml" xmlns:wpg="http://schemas.microsoft.com/office/word/2010/wordprocessingGroup" xmlns:wpi="http://schemas.microsoft.com/office/word/2010/wordprocessingInk" xmlns:wps="http://schemas.microsoft.com/office/word/2010/wordprocessingShape" xmlns:a14="http://schemas.microsoft.com/office/drawing/2010/main" val="0"/>
+                          <a14:useLocalDpi xmlns:a14="http://schemas.microsoft.com/office/drawing/2010/main" xmlns:wps="http://schemas.microsoft.com/office/word/2010/wordprocessingShape" xmlns:wpi="http://schemas.microsoft.com/office/word/2010/wordprocessingInk" xmlns:wpg="http://schemas.microsoft.com/office/word/2010/wordprocessingGroup" xmlns:w14="http://schemas.microsoft.com/office/word/2010/wordml" xmlns:w="http://schemas.openxmlformats.org/wordprocessingml/2006/main" xmlns:w10="urn:schemas-microsoft-com:office:word" xmlns:wp14="http://schemas.microsoft.com/office/word/2010/wordprocessingDrawing" xmlns:v="urn:schemas-microsoft-com:vml" xmlns:o="urn:schemas-microsoft-com:office:office" xmlns:mv="urn:schemas-microsoft-com:mac:vml" xmlns:mc="http://schemas.openxmlformats.org/markup-compatibility/2006" xmlns:mo="http://schemas.microsoft.com/office/mac/office/2008/main" xmlns:wpc="http://schemas.microsoft.com/office/word/2010/wordprocessingCanvas" xmlns="" val="0"/>
                         </a:ext>
                       </a:extLst>
                     </a:blip>
@@ -11761,7 +11951,7 @@
       <w:pPr>
         <w:pStyle w:val="Illustracionsnumerades"/>
       </w:pPr>
-      <w:bookmarkStart w:id="18" w:name="_Toc344836976"/>
+      <w:bookmarkStart w:id="18" w:name="_Toc345061218"/>
       <w:r>
         <w:t xml:space="preserve">Pantalles de pràctica amb àudio. Inclouen tant la possibilitat d’escoltar com sona una paraula, com la possibilitat de gravar la pròpia veu i re-escoltar-la posteriorment. Les captures mostrades corresponen a l’aplicació </w:t>
       </w:r>
@@ -11849,7 +12039,7 @@
                     <a:blip r:embed="rId32">
                       <a:extLst>
                         <a:ext uri="{28A0092B-C50C-407E-A947-70E740481C1C}">
-                          <a14:useLocalDpi xmlns="" xmlns:wpc="http://schemas.microsoft.com/office/word/2010/wordprocessingCanvas" xmlns:mo="http://schemas.microsoft.com/office/mac/office/2008/main" xmlns:mc="http://schemas.openxmlformats.org/markup-compatibility/2006" xmlns:mv="urn:schemas-microsoft-com:mac:vml" xmlns:o="urn:schemas-microsoft-com:office:office" xmlns:v="urn:schemas-microsoft-com:vml" xmlns:wp14="http://schemas.microsoft.com/office/word/2010/wordprocessingDrawing" xmlns:w10="urn:schemas-microsoft-com:office:word" xmlns:w="http://schemas.openxmlformats.org/wordprocessingml/2006/main" xmlns:w14="http://schemas.microsoft.com/office/word/2010/wordml" xmlns:wpg="http://schemas.microsoft.com/office/word/2010/wordprocessingGroup" xmlns:wpi="http://schemas.microsoft.com/office/word/2010/wordprocessingInk" xmlns:wps="http://schemas.microsoft.com/office/word/2010/wordprocessingShape" xmlns:a14="http://schemas.microsoft.com/office/drawing/2010/main" val="0"/>
+                          <a14:useLocalDpi xmlns:a14="http://schemas.microsoft.com/office/drawing/2010/main" xmlns:wps="http://schemas.microsoft.com/office/word/2010/wordprocessingShape" xmlns:wpi="http://schemas.microsoft.com/office/word/2010/wordprocessingInk" xmlns:wpg="http://schemas.microsoft.com/office/word/2010/wordprocessingGroup" xmlns:w14="http://schemas.microsoft.com/office/word/2010/wordml" xmlns:w="http://schemas.openxmlformats.org/wordprocessingml/2006/main" xmlns:w10="urn:schemas-microsoft-com:office:word" xmlns:wp14="http://schemas.microsoft.com/office/word/2010/wordprocessingDrawing" xmlns:v="urn:schemas-microsoft-com:vml" xmlns:o="urn:schemas-microsoft-com:office:office" xmlns:mv="urn:schemas-microsoft-com:mac:vml" xmlns:mc="http://schemas.openxmlformats.org/markup-compatibility/2006" xmlns:mo="http://schemas.microsoft.com/office/mac/office/2008/main" xmlns:wpc="http://schemas.microsoft.com/office/word/2010/wordprocessingCanvas" xmlns="" val="0"/>
                         </a:ext>
                       </a:extLst>
                     </a:blip>
@@ -11905,7 +12095,7 @@
                     <a:blip r:embed="rId33">
                       <a:extLst>
                         <a:ext uri="{28A0092B-C50C-407E-A947-70E740481C1C}">
-                          <a14:useLocalDpi xmlns="" xmlns:wpc="http://schemas.microsoft.com/office/word/2010/wordprocessingCanvas" xmlns:mo="http://schemas.microsoft.com/office/mac/office/2008/main" xmlns:mc="http://schemas.openxmlformats.org/markup-compatibility/2006" xmlns:mv="urn:schemas-microsoft-com:mac:vml" xmlns:o="urn:schemas-microsoft-com:office:office" xmlns:v="urn:schemas-microsoft-com:vml" xmlns:wp14="http://schemas.microsoft.com/office/word/2010/wordprocessingDrawing" xmlns:w10="urn:schemas-microsoft-com:office:word" xmlns:w="http://schemas.openxmlformats.org/wordprocessingml/2006/main" xmlns:w14="http://schemas.microsoft.com/office/word/2010/wordml" xmlns:wpg="http://schemas.microsoft.com/office/word/2010/wordprocessingGroup" xmlns:wpi="http://schemas.microsoft.com/office/word/2010/wordprocessingInk" xmlns:wps="http://schemas.microsoft.com/office/word/2010/wordprocessingShape" xmlns:a14="http://schemas.microsoft.com/office/drawing/2010/main" val="0"/>
+                          <a14:useLocalDpi xmlns:a14="http://schemas.microsoft.com/office/drawing/2010/main" xmlns:wps="http://schemas.microsoft.com/office/word/2010/wordprocessingShape" xmlns:wpi="http://schemas.microsoft.com/office/word/2010/wordprocessingInk" xmlns:wpg="http://schemas.microsoft.com/office/word/2010/wordprocessingGroup" xmlns:w14="http://schemas.microsoft.com/office/word/2010/wordml" xmlns:w="http://schemas.openxmlformats.org/wordprocessingml/2006/main" xmlns:w10="urn:schemas-microsoft-com:office:word" xmlns:wp14="http://schemas.microsoft.com/office/word/2010/wordprocessingDrawing" xmlns:v="urn:schemas-microsoft-com:vml" xmlns:o="urn:schemas-microsoft-com:office:office" xmlns:mv="urn:schemas-microsoft-com:mac:vml" xmlns:mc="http://schemas.openxmlformats.org/markup-compatibility/2006" xmlns:mo="http://schemas.microsoft.com/office/mac/office/2008/main" xmlns:wpc="http://schemas.microsoft.com/office/word/2010/wordprocessingCanvas" xmlns="" val="0"/>
                         </a:ext>
                       </a:extLst>
                     </a:blip>
@@ -11941,7 +12131,7 @@
         <w:pStyle w:val="Illustracionsnumerades"/>
         <w:outlineLvl w:val="0"/>
       </w:pPr>
-      <w:bookmarkStart w:id="20" w:name="_Toc344836977"/>
+      <w:bookmarkStart w:id="20" w:name="_Toc345061219"/>
       <w:r>
         <w:t xml:space="preserve">Pantalles Per la pràctica amb els traços del llenguatge japonès. En aquest cas es l’aplicació es limita a ensenyar l’ordre i manera d’execució dels traços. Captures extretes de l’aplicació </w:t>
       </w:r>
@@ -12000,7 +12190,7 @@
                     <a:blip r:embed="rId35">
                       <a:extLst>
                         <a:ext uri="{28A0092B-C50C-407E-A947-70E740481C1C}">
-                          <a14:useLocalDpi xmlns="" xmlns:wpc="http://schemas.microsoft.com/office/word/2010/wordprocessingCanvas" xmlns:mo="http://schemas.microsoft.com/office/mac/office/2008/main" xmlns:mc="http://schemas.openxmlformats.org/markup-compatibility/2006" xmlns:mv="urn:schemas-microsoft-com:mac:vml" xmlns:o="urn:schemas-microsoft-com:office:office" xmlns:v="urn:schemas-microsoft-com:vml" xmlns:wp14="http://schemas.microsoft.com/office/word/2010/wordprocessingDrawing" xmlns:w10="urn:schemas-microsoft-com:office:word" xmlns:w="http://schemas.openxmlformats.org/wordprocessingml/2006/main" xmlns:w14="http://schemas.microsoft.com/office/word/2010/wordml" xmlns:wpg="http://schemas.microsoft.com/office/word/2010/wordprocessingGroup" xmlns:wpi="http://schemas.microsoft.com/office/word/2010/wordprocessingInk" xmlns:wps="http://schemas.microsoft.com/office/word/2010/wordprocessingShape" xmlns:a14="http://schemas.microsoft.com/office/drawing/2010/main" val="0"/>
+                          <a14:useLocalDpi xmlns:a14="http://schemas.microsoft.com/office/drawing/2010/main" xmlns:wps="http://schemas.microsoft.com/office/word/2010/wordprocessingShape" xmlns:wpi="http://schemas.microsoft.com/office/word/2010/wordprocessingInk" xmlns:wpg="http://schemas.microsoft.com/office/word/2010/wordprocessingGroup" xmlns:w14="http://schemas.microsoft.com/office/word/2010/wordml" xmlns:w="http://schemas.openxmlformats.org/wordprocessingml/2006/main" xmlns:w10="urn:schemas-microsoft-com:office:word" xmlns:wp14="http://schemas.microsoft.com/office/word/2010/wordprocessingDrawing" xmlns:v="urn:schemas-microsoft-com:vml" xmlns:o="urn:schemas-microsoft-com:office:office" xmlns:mv="urn:schemas-microsoft-com:mac:vml" xmlns:mc="http://schemas.openxmlformats.org/markup-compatibility/2006" xmlns:mo="http://schemas.microsoft.com/office/mac/office/2008/main" xmlns:wpc="http://schemas.microsoft.com/office/word/2010/wordprocessingCanvas" xmlns="" val="0"/>
                         </a:ext>
                       </a:extLst>
                     </a:blip>
@@ -12062,7 +12252,7 @@
                     <a:blip r:embed="rId36">
                       <a:extLst>
                         <a:ext uri="{28A0092B-C50C-407E-A947-70E740481C1C}">
-                          <a14:useLocalDpi xmlns="" xmlns:wpc="http://schemas.microsoft.com/office/word/2010/wordprocessingCanvas" xmlns:mo="http://schemas.microsoft.com/office/mac/office/2008/main" xmlns:mc="http://schemas.openxmlformats.org/markup-compatibility/2006" xmlns:mv="urn:schemas-microsoft-com:mac:vml" xmlns:o="urn:schemas-microsoft-com:office:office" xmlns:v="urn:schemas-microsoft-com:vml" xmlns:wp14="http://schemas.microsoft.com/office/word/2010/wordprocessingDrawing" xmlns:w10="urn:schemas-microsoft-com:office:word" xmlns:w="http://schemas.openxmlformats.org/wordprocessingml/2006/main" xmlns:w14="http://schemas.microsoft.com/office/word/2010/wordml" xmlns:wpg="http://schemas.microsoft.com/office/word/2010/wordprocessingGroup" xmlns:wpi="http://schemas.microsoft.com/office/word/2010/wordprocessingInk" xmlns:wps="http://schemas.microsoft.com/office/word/2010/wordprocessingShape" xmlns:a14="http://schemas.microsoft.com/office/drawing/2010/main" val="0"/>
+                          <a14:useLocalDpi xmlns:a14="http://schemas.microsoft.com/office/drawing/2010/main" xmlns:wps="http://schemas.microsoft.com/office/word/2010/wordprocessingShape" xmlns:wpi="http://schemas.microsoft.com/office/word/2010/wordprocessingInk" xmlns:wpg="http://schemas.microsoft.com/office/word/2010/wordprocessingGroup" xmlns:w14="http://schemas.microsoft.com/office/word/2010/wordml" xmlns:w="http://schemas.openxmlformats.org/wordprocessingml/2006/main" xmlns:w10="urn:schemas-microsoft-com:office:word" xmlns:wp14="http://schemas.microsoft.com/office/word/2010/wordprocessingDrawing" xmlns:v="urn:schemas-microsoft-com:vml" xmlns:o="urn:schemas-microsoft-com:office:office" xmlns:mv="urn:schemas-microsoft-com:mac:vml" xmlns:mc="http://schemas.openxmlformats.org/markup-compatibility/2006" xmlns:mo="http://schemas.microsoft.com/office/mac/office/2008/main" xmlns:wpc="http://schemas.microsoft.com/office/word/2010/wordprocessingCanvas" xmlns="" val="0"/>
                         </a:ext>
                       </a:extLst>
                     </a:blip>
@@ -12104,7 +12294,7 @@
           <w:color w:val="266187"/>
         </w:rPr>
       </w:pPr>
-      <w:bookmarkStart w:id="21" w:name="_Toc344836978"/>
+      <w:bookmarkStart w:id="21" w:name="_Toc345061220"/>
       <w:r>
         <w:t xml:space="preserve">Pantalles Per la pràctica amb els traços del llenguatge japonès. Aquesta aplicació va una mica més enllà, i és més interactiva, de manera que avalua la pràctica de l’usuari, posant nota a l’execució dels traços d’un caràcter. Les captures s’han extret de l’aplicació </w:t>
       </w:r>
@@ -12430,7 +12620,7 @@
       <w:pPr>
         <w:pStyle w:val="Illustracionsnumerades"/>
       </w:pPr>
-      <w:bookmarkStart w:id="23" w:name="_Toc344836979"/>
+      <w:bookmarkStart w:id="23" w:name="_Toc345061221"/>
       <w:r>
         <w:t>Exemple de panell Kanban</w:t>
       </w:r>
@@ -12596,7 +12786,7 @@
       <w:pPr>
         <w:pStyle w:val="Illustracionsnumerades"/>
       </w:pPr>
-      <w:bookmarkStart w:id="26" w:name="_Toc344836980"/>
+      <w:bookmarkStart w:id="26" w:name="_Toc345061222"/>
       <w:r>
         <w:t>Framework escollit, el Sencha Touch 2</w:t>
       </w:r>
@@ -12702,7 +12892,7 @@
       <w:pPr>
         <w:pStyle w:val="Illustracionsnumerades"/>
       </w:pPr>
-      <w:bookmarkStart w:id="27" w:name="_Toc344836981"/>
+      <w:bookmarkStart w:id="27" w:name="_Toc345061223"/>
       <w:r>
         <w:t>Llenguatges usats per a l’elaboració del projecte</w:t>
       </w:r>
@@ -12773,7 +12963,7 @@
                     <a:blip r:embed="rId41">
                       <a:extLst>
                         <a:ext uri="{28A0092B-C50C-407E-A947-70E740481C1C}">
-                          <a14:useLocalDpi xmlns="" xmlns:wpc="http://schemas.microsoft.com/office/word/2010/wordprocessingCanvas" xmlns:mo="http://schemas.microsoft.com/office/mac/office/2008/main" xmlns:mc="http://schemas.openxmlformats.org/markup-compatibility/2006" xmlns:mv="urn:schemas-microsoft-com:mac:vml" xmlns:o="urn:schemas-microsoft-com:office:office" xmlns:v="urn:schemas-microsoft-com:vml" xmlns:wp14="http://schemas.microsoft.com/office/word/2010/wordprocessingDrawing" xmlns:w10="urn:schemas-microsoft-com:office:word" xmlns:w="http://schemas.openxmlformats.org/wordprocessingml/2006/main" xmlns:w14="http://schemas.microsoft.com/office/word/2010/wordml" xmlns:wpg="http://schemas.microsoft.com/office/word/2010/wordprocessingGroup" xmlns:wpi="http://schemas.microsoft.com/office/word/2010/wordprocessingInk" xmlns:wps="http://schemas.microsoft.com/office/word/2010/wordprocessingShape" xmlns:a14="http://schemas.microsoft.com/office/drawing/2010/main" val="0"/>
+                          <a14:useLocalDpi xmlns:a14="http://schemas.microsoft.com/office/drawing/2010/main" xmlns:wps="http://schemas.microsoft.com/office/word/2010/wordprocessingShape" xmlns:wpi="http://schemas.microsoft.com/office/word/2010/wordprocessingInk" xmlns:wpg="http://schemas.microsoft.com/office/word/2010/wordprocessingGroup" xmlns:w14="http://schemas.microsoft.com/office/word/2010/wordml" xmlns:w="http://schemas.openxmlformats.org/wordprocessingml/2006/main" xmlns:w10="urn:schemas-microsoft-com:office:word" xmlns:wp14="http://schemas.microsoft.com/office/word/2010/wordprocessingDrawing" xmlns:v="urn:schemas-microsoft-com:vml" xmlns:o="urn:schemas-microsoft-com:office:office" xmlns:mv="urn:schemas-microsoft-com:mac:vml" xmlns:mc="http://schemas.openxmlformats.org/markup-compatibility/2006" xmlns:mo="http://schemas.microsoft.com/office/mac/office/2008/main" xmlns:wpc="http://schemas.microsoft.com/office/word/2010/wordprocessingCanvas" xmlns="" val="0"/>
                         </a:ext>
                       </a:extLst>
                     </a:blip>
@@ -12808,7 +12998,7 @@
       <w:pPr>
         <w:pStyle w:val="Illustracionsnumerades"/>
       </w:pPr>
-      <w:bookmarkStart w:id="28" w:name="_Toc344836982"/>
+      <w:bookmarkStart w:id="28" w:name="_Toc345061224"/>
       <w:r>
         <w:t>Servidor escollit, basat en Java</w:t>
       </w:r>
@@ -12882,7 +13072,7 @@
       <w:pPr>
         <w:pStyle w:val="Illustracionsnumerades"/>
       </w:pPr>
-      <w:bookmarkStart w:id="29" w:name="_Toc344836983"/>
+      <w:bookmarkStart w:id="29" w:name="_Toc345061225"/>
       <w:r>
         <w:t>Base de dades escollida</w:t>
       </w:r>
@@ -12998,7 +13188,7 @@
       <w:pPr>
         <w:pStyle w:val="Illustracionsnumerades"/>
       </w:pPr>
-      <w:bookmarkStart w:id="30" w:name="_Toc344836984"/>
+      <w:bookmarkStart w:id="30" w:name="_Toc345061226"/>
       <w:r>
         <w:t>Sistema de control de versions del nostre projecte</w:t>
       </w:r>
@@ -13105,7 +13295,7 @@
       <w:pPr>
         <w:pStyle w:val="Illustracionsnumerades"/>
       </w:pPr>
-      <w:bookmarkStart w:id="32" w:name="_Toc344836985"/>
+      <w:bookmarkStart w:id="32" w:name="_Toc345061227"/>
       <w:r>
         <w:t>Model Vista Controlador (MVC) del framework Sencha Touch</w:t>
       </w:r>
@@ -13453,7 +13643,7 @@
       <w:pPr>
         <w:pStyle w:val="Illustracionsnumerades"/>
       </w:pPr>
-      <w:bookmarkStart w:id="35" w:name="_Toc344836986"/>
+      <w:bookmarkStart w:id="35" w:name="_Toc345061228"/>
       <w:r>
         <w:t>Pantalla d’inici de l’aplicació, llistes d’estudi, i pantalla detall de la llista</w:t>
       </w:r>
@@ -13554,7 +13744,7 @@
       <w:pPr>
         <w:pStyle w:val="Illustracionsnumerades"/>
       </w:pPr>
-      <w:bookmarkStart w:id="36" w:name="_Toc344836987"/>
+      <w:bookmarkStart w:id="36" w:name="_Toc345061229"/>
       <w:r>
         <w:t>Pantalles d’edició i d’esborrat d’una llista</w:t>
       </w:r>
@@ -13621,7 +13811,7 @@
           <w:rStyle w:val="Referenciasutil"/>
         </w:rPr>
       </w:pPr>
-      <w:bookmarkStart w:id="37" w:name="_Toc344836988"/>
+      <w:bookmarkStart w:id="37" w:name="_Toc345061230"/>
       <w:r>
         <w:t>Pantalla per veure el detall del concepte d’una llista</w:t>
       </w:r>
@@ -13739,7 +13929,7 @@
       <w:pPr>
         <w:pStyle w:val="Illustracionsnumerades"/>
       </w:pPr>
-      <w:bookmarkStart w:id="38" w:name="_Toc344836989"/>
+      <w:bookmarkStart w:id="38" w:name="_Toc345061231"/>
       <w:r>
         <w:t>Pantalles llistat i detall del diccionari</w:t>
       </w:r>
@@ -13852,7 +14042,7 @@
           <w:rStyle w:val="Referenciasutil"/>
         </w:rPr>
       </w:pPr>
-      <w:bookmarkStart w:id="39" w:name="_Toc344836990"/>
+      <w:bookmarkStart w:id="39" w:name="_Toc345061232"/>
       <w:r>
         <w:t>Pantalles d’edició i de diàleg d’un concepte</w:t>
       </w:r>
@@ -13935,7 +14125,7 @@
       <w:pPr>
         <w:pStyle w:val="Illustracionsnumerades"/>
       </w:pPr>
-      <w:bookmarkStart w:id="40" w:name="_Toc344836991"/>
+      <w:bookmarkStart w:id="40" w:name="_Toc345061233"/>
       <w:r>
         <w:t>Pantalla prèvia a l’inici de l’exercici per a escollir una llista</w:t>
       </w:r>
@@ -14053,7 +14243,7 @@
         <w:pStyle w:val="Illustracionsnumerades"/>
         <w:ind w:left="0" w:firstLine="0"/>
       </w:pPr>
-      <w:bookmarkStart w:id="41" w:name="_Toc344836992"/>
+      <w:bookmarkStart w:id="41" w:name="_Toc345061234"/>
       <w:r>
         <w:t>Pantalles de l’exercici, anvers i revers de la targeta amb el concepte escrit</w:t>
       </w:r>
@@ -14142,7 +14332,7 @@
       <w:pPr>
         <w:pStyle w:val="Illustracionsnumerades"/>
       </w:pPr>
-      <w:bookmarkStart w:id="44" w:name="_Toc344836993"/>
+      <w:bookmarkStart w:id="44" w:name="_Toc345061235"/>
       <w:r>
         <w:t>Diagrama de classes del model del client</w:t>
       </w:r>
@@ -18799,7 +18989,7 @@
                     <a:blip r:embed="rId59">
                       <a:extLst>
                         <a:ext uri="{28A0092B-C50C-407E-A947-70E740481C1C}">
-                          <a14:useLocalDpi xmlns="" xmlns:wpc="http://schemas.microsoft.com/office/word/2010/wordprocessingCanvas" xmlns:mo="http://schemas.microsoft.com/office/mac/office/2008/main" xmlns:mc="http://schemas.openxmlformats.org/markup-compatibility/2006" xmlns:mv="urn:schemas-microsoft-com:mac:vml" xmlns:o="urn:schemas-microsoft-com:office:office" xmlns:v="urn:schemas-microsoft-com:vml" xmlns:wp14="http://schemas.microsoft.com/office/word/2010/wordprocessingDrawing" xmlns:w10="urn:schemas-microsoft-com:office:word" xmlns:w="http://schemas.openxmlformats.org/wordprocessingml/2006/main" xmlns:w14="http://schemas.microsoft.com/office/word/2010/wordml" xmlns:wpg="http://schemas.microsoft.com/office/word/2010/wordprocessingGroup" xmlns:wpi="http://schemas.microsoft.com/office/word/2010/wordprocessingInk" xmlns:wps="http://schemas.microsoft.com/office/word/2010/wordprocessingShape" xmlns:a14="http://schemas.microsoft.com/office/drawing/2010/main" val="0"/>
+                          <a14:useLocalDpi xmlns:a14="http://schemas.microsoft.com/office/drawing/2010/main" xmlns:wps="http://schemas.microsoft.com/office/word/2010/wordprocessingShape" xmlns:wpi="http://schemas.microsoft.com/office/word/2010/wordprocessingInk" xmlns:wpg="http://schemas.microsoft.com/office/word/2010/wordprocessingGroup" xmlns:w14="http://schemas.microsoft.com/office/word/2010/wordml" xmlns:w="http://schemas.openxmlformats.org/wordprocessingml/2006/main" xmlns:w10="urn:schemas-microsoft-com:office:word" xmlns:wp14="http://schemas.microsoft.com/office/word/2010/wordprocessingDrawing" xmlns:v="urn:schemas-microsoft-com:vml" xmlns:o="urn:schemas-microsoft-com:office:office" xmlns:mv="urn:schemas-microsoft-com:mac:vml" xmlns:mc="http://schemas.openxmlformats.org/markup-compatibility/2006" xmlns:mo="http://schemas.microsoft.com/office/mac/office/2008/main" xmlns:wpc="http://schemas.microsoft.com/office/word/2010/wordprocessingCanvas" xmlns="" val="0"/>
                         </a:ext>
                       </a:extLst>
                     </a:blip>
@@ -18820,7 +19010,7 @@
                     </a:ln>
                     <a:extLst>
                       <a:ext uri="{53640926-AAD7-44d8-BBD7-CCE9431645EC}">
-                        <a14:shadowObscured xmlns="" xmlns:wpc="http://schemas.microsoft.com/office/word/2010/wordprocessingCanvas" xmlns:mo="http://schemas.microsoft.com/office/mac/office/2008/main" xmlns:mc="http://schemas.openxmlformats.org/markup-compatibility/2006" xmlns:mv="urn:schemas-microsoft-com:mac:vml" xmlns:o="urn:schemas-microsoft-com:office:office" xmlns:v="urn:schemas-microsoft-com:vml" xmlns:wp14="http://schemas.microsoft.com/office/word/2010/wordprocessingDrawing" xmlns:w10="urn:schemas-microsoft-com:office:word" xmlns:w="http://schemas.openxmlformats.org/wordprocessingml/2006/main" xmlns:w14="http://schemas.microsoft.com/office/word/2010/wordml" xmlns:wpg="http://schemas.microsoft.com/office/word/2010/wordprocessingGroup" xmlns:wpi="http://schemas.microsoft.com/office/word/2010/wordprocessingInk" xmlns:wps="http://schemas.microsoft.com/office/word/2010/wordprocessingShape" xmlns:a14="http://schemas.microsoft.com/office/drawing/2010/main"/>
+                        <a14:shadowObscured xmlns:a14="http://schemas.microsoft.com/office/drawing/2010/main" xmlns:wps="http://schemas.microsoft.com/office/word/2010/wordprocessingShape" xmlns:wpi="http://schemas.microsoft.com/office/word/2010/wordprocessingInk" xmlns:wpg="http://schemas.microsoft.com/office/word/2010/wordprocessingGroup" xmlns:w14="http://schemas.microsoft.com/office/word/2010/wordml" xmlns:w="http://schemas.openxmlformats.org/wordprocessingml/2006/main" xmlns:w10="urn:schemas-microsoft-com:office:word" xmlns:wp14="http://schemas.microsoft.com/office/word/2010/wordprocessingDrawing" xmlns:v="urn:schemas-microsoft-com:vml" xmlns:o="urn:schemas-microsoft-com:office:office" xmlns:mv="urn:schemas-microsoft-com:mac:vml" xmlns:mc="http://schemas.openxmlformats.org/markup-compatibility/2006" xmlns:mo="http://schemas.microsoft.com/office/mac/office/2008/main" xmlns:wpc="http://schemas.microsoft.com/office/word/2010/wordprocessingCanvas" xmlns=""/>
                       </a:ext>
                     </a:extLst>
                   </pic:spPr>
@@ -18841,7 +19031,7 @@
           <w:color w:val="0B759B" w:themeColor="accent2" w:themeShade="7F"/>
         </w:rPr>
       </w:pPr>
-      <w:bookmarkStart w:id="52" w:name="_Toc344836994"/>
+      <w:bookmarkStart w:id="52" w:name="_Toc345061236"/>
       <w:r>
         <w:t>Diagrama de classes del model del servidor. Diagrama fet amb l’eina ArgoUML (</w:t>
       </w:r>
@@ -22828,7 +23018,7 @@
       <w:pPr>
         <w:pStyle w:val="Illustracionsnumerades"/>
       </w:pPr>
-      <w:bookmarkStart w:id="59" w:name="_Toc344836995"/>
+      <w:bookmarkStart w:id="59" w:name="_Toc345061237"/>
       <w:r>
         <w:t>Pantalla inicial de l’aplicació. Llistat de paraules del manteniment Diccionari</w:t>
       </w:r>
@@ -22992,7 +23182,7 @@
       <w:pPr>
         <w:pStyle w:val="Illustracionsnumerades"/>
       </w:pPr>
-      <w:bookmarkStart w:id="61" w:name="_Toc344836996"/>
+      <w:bookmarkStart w:id="61" w:name="_Toc345061238"/>
       <w:r>
         <w:t>Pantalla detall d’una paraula</w:t>
       </w:r>
@@ -23144,7 +23334,7 @@
         <w:pStyle w:val="Illustracionsnumerades"/>
         <w:outlineLvl w:val="0"/>
       </w:pPr>
-      <w:bookmarkStart w:id="63" w:name="_Toc344836997"/>
+      <w:bookmarkStart w:id="63" w:name="_Toc345061239"/>
       <w:r>
         <w:t>Pantalla d’opcions que es poden dur a terme amb una paraula</w:t>
       </w:r>
@@ -23301,7 +23491,7 @@
         <w:pStyle w:val="Illustracionsnumerades"/>
         <w:outlineLvl w:val="0"/>
       </w:pPr>
-      <w:bookmarkStart w:id="65" w:name="_Toc344836998"/>
+      <w:bookmarkStart w:id="65" w:name="_Toc345061240"/>
       <w:r>
         <w:t>Pantalla de creació de paraules</w:t>
       </w:r>
@@ -23402,7 +23592,7 @@
       <w:pPr>
         <w:pStyle w:val="Illustracionsnumerades"/>
       </w:pPr>
-      <w:bookmarkStart w:id="66" w:name="_Toc344836999"/>
+      <w:bookmarkStart w:id="66" w:name="_Toc345061241"/>
       <w:r>
         <w:t xml:space="preserve">Exemple d’introducció de símbols Kanji amb l’aplicació de teclat </w:t>
       </w:r>
@@ -23529,7 +23719,7 @@
       <w:pPr>
         <w:pStyle w:val="Illustracionsnumerades"/>
       </w:pPr>
-      <w:bookmarkStart w:id="68" w:name="_Toc344837000"/>
+      <w:bookmarkStart w:id="68" w:name="_Toc345061242"/>
       <w:r>
         <w:t>Pantalla d’esborrat d’una paraula</w:t>
       </w:r>
@@ -23651,7 +23841,7 @@
       <w:pPr>
         <w:pStyle w:val="Illustracionsnumerades"/>
       </w:pPr>
-      <w:bookmarkStart w:id="70" w:name="_Toc344837001"/>
+      <w:bookmarkStart w:id="70" w:name="_Toc345061243"/>
       <w:r>
         <w:t>Pantalla d’edició d’una paraula</w:t>
       </w:r>
@@ -23823,7 +24013,7 @@
         <w:pStyle w:val="Illustracionsnumerades"/>
         <w:outlineLvl w:val="0"/>
       </w:pPr>
-      <w:bookmarkStart w:id="72" w:name="_Toc344837002"/>
+      <w:bookmarkStart w:id="72" w:name="_Toc345061244"/>
       <w:r>
         <w:t xml:space="preserve">Pantalla </w:t>
       </w:r>
@@ -23970,7 +24160,7 @@
       <w:pPr>
         <w:pStyle w:val="Illustracionsnumerades"/>
       </w:pPr>
-      <w:bookmarkStart w:id="74" w:name="_Toc344837003"/>
+      <w:bookmarkStart w:id="74" w:name="_Toc345061245"/>
       <w:r>
         <w:t>Pantalla per seleccionar una llista d’estudi</w:t>
       </w:r>
@@ -24147,7 +24337,7 @@
       <w:pPr>
         <w:pStyle w:val="Illustracionsnumerades"/>
       </w:pPr>
-      <w:bookmarkStart w:id="76" w:name="_Toc344837004"/>
+      <w:bookmarkStart w:id="76" w:name="_Toc345061246"/>
       <w:r>
         <w:t>Pregunta de la targeta</w:t>
       </w:r>
@@ -24321,7 +24511,7 @@
       <w:pPr>
         <w:pStyle w:val="Illustracionsnumerades"/>
       </w:pPr>
-      <w:bookmarkStart w:id="78" w:name="_Toc344837005"/>
+      <w:bookmarkStart w:id="78" w:name="_Toc345061247"/>
       <w:r>
         <w:t>Resposta de la targeta</w:t>
       </w:r>
@@ -24433,7 +24623,7 @@
         <w:pStyle w:val="Illustracionsnumerades"/>
         <w:outlineLvl w:val="0"/>
       </w:pPr>
-      <w:bookmarkStart w:id="80" w:name="_Toc344837006"/>
+      <w:bookmarkStart w:id="80" w:name="_Toc345061248"/>
       <w:r>
         <w:t>Exercici acabat amb èxit</w:t>
       </w:r>
@@ -30618,7 +30808,7 @@
                     <a:blip r:embed="rId83">
                       <a:extLst>
                         <a:ext uri="{28A0092B-C50C-407E-A947-70E740481C1C}">
-                          <a14:useLocalDpi xmlns="" xmlns:wpc="http://schemas.microsoft.com/office/word/2010/wordprocessingCanvas" xmlns:mo="http://schemas.microsoft.com/office/mac/office/2008/main" xmlns:mc="http://schemas.openxmlformats.org/markup-compatibility/2006" xmlns:mv="urn:schemas-microsoft-com:mac:vml" xmlns:o="urn:schemas-microsoft-com:office:office" xmlns:v="urn:schemas-microsoft-com:vml" xmlns:wp14="http://schemas.microsoft.com/office/word/2010/wordprocessingDrawing" xmlns:w10="urn:schemas-microsoft-com:office:word" xmlns:w="http://schemas.openxmlformats.org/wordprocessingml/2006/main" xmlns:w14="http://schemas.microsoft.com/office/word/2010/wordml" xmlns:wpg="http://schemas.microsoft.com/office/word/2010/wordprocessingGroup" xmlns:wpi="http://schemas.microsoft.com/office/word/2010/wordprocessingInk" xmlns:wps="http://schemas.microsoft.com/office/word/2010/wordprocessingShape" xmlns:a14="http://schemas.microsoft.com/office/drawing/2010/main" val="0"/>
+                          <a14:useLocalDpi xmlns:a14="http://schemas.microsoft.com/office/drawing/2010/main" xmlns:wps="http://schemas.microsoft.com/office/word/2010/wordprocessingShape" xmlns:wpi="http://schemas.microsoft.com/office/word/2010/wordprocessingInk" xmlns:wpg="http://schemas.microsoft.com/office/word/2010/wordprocessingGroup" xmlns:w14="http://schemas.microsoft.com/office/word/2010/wordml" xmlns:w="http://schemas.openxmlformats.org/wordprocessingml/2006/main" xmlns:w10="urn:schemas-microsoft-com:office:word" xmlns:wp14="http://schemas.microsoft.com/office/word/2010/wordprocessingDrawing" xmlns:v="urn:schemas-microsoft-com:vml" xmlns:o="urn:schemas-microsoft-com:office:office" xmlns:mv="urn:schemas-microsoft-com:mac:vml" xmlns:mc="http://schemas.openxmlformats.org/markup-compatibility/2006" xmlns:mo="http://schemas.microsoft.com/office/mac/office/2008/main" xmlns:wpc="http://schemas.microsoft.com/office/word/2010/wordprocessingCanvas" xmlns="" val="0"/>
                         </a:ext>
                       </a:extLst>
                     </a:blip>
@@ -30650,6 +30840,7 @@
         </w:rPr>
       </w:pPr>
       <w:bookmarkStart w:id="111" w:name="_Toc344483585"/>
+      <w:bookmarkStart w:id="112" w:name="_Toc345061249"/>
       <w:r>
         <w:rPr>
           <w:lang w:bidi="ar-SA"/>
@@ -30657,6 +30848,7 @@
         <w:t>Pantalla de log del servidor MongoDB</w:t>
       </w:r>
       <w:bookmarkEnd w:id="111"/>
+      <w:bookmarkEnd w:id="112"/>
     </w:p>
     <w:p>
       <w:r>
@@ -32463,11 +32655,11 @@
       <w:pPr>
         <w:pStyle w:val="Ttulo3"/>
       </w:pPr>
-      <w:bookmarkStart w:id="112" w:name="_Toc218845501"/>
+      <w:bookmarkStart w:id="113" w:name="_Toc218845501"/>
       <w:r>
         <w:t>El procés d’empaquetatge i desplegament</w:t>
       </w:r>
-      <w:bookmarkEnd w:id="112"/>
+      <w:bookmarkEnd w:id="113"/>
     </w:p>
     <w:p>
       <w:r>
@@ -33420,13 +33612,13 @@
       <w:pPr>
         <w:pStyle w:val="Ttulo3"/>
       </w:pPr>
-      <w:bookmarkStart w:id="113" w:name="_Toc344483866"/>
-      <w:bookmarkStart w:id="114" w:name="_Toc218845502"/>
+      <w:bookmarkStart w:id="114" w:name="_Toc344483866"/>
+      <w:bookmarkStart w:id="115" w:name="_Toc218845502"/>
       <w:r>
         <w:t>Llibreries utilitzades</w:t>
       </w:r>
-      <w:bookmarkEnd w:id="113"/>
       <w:bookmarkEnd w:id="114"/>
+      <w:bookmarkEnd w:id="115"/>
     </w:p>
     <w:p>
       <w:r>
@@ -33898,13 +34090,13 @@
       <w:pPr>
         <w:pStyle w:val="Ttulo3"/>
       </w:pPr>
-      <w:bookmarkStart w:id="115" w:name="_Toc344483867"/>
-      <w:bookmarkStart w:id="116" w:name="_Toc218845503"/>
+      <w:bookmarkStart w:id="116" w:name="_Toc344483867"/>
+      <w:bookmarkStart w:id="117" w:name="_Toc218845503"/>
       <w:r>
         <w:t>Simulació de peticions al servidor</w:t>
       </w:r>
-      <w:bookmarkEnd w:id="115"/>
       <w:bookmarkEnd w:id="116"/>
+      <w:bookmarkEnd w:id="117"/>
     </w:p>
     <w:p>
       <w:r>
@@ -33979,7 +34171,7 @@
                     <a:blip r:embed="rId98">
                       <a:extLst>
                         <a:ext uri="{28A0092B-C50C-407E-A947-70E740481C1C}">
-                          <a14:useLocalDpi xmlns="" xmlns:wpc="http://schemas.microsoft.com/office/word/2010/wordprocessingCanvas" xmlns:mo="http://schemas.microsoft.com/office/mac/office/2008/main" xmlns:mc="http://schemas.openxmlformats.org/markup-compatibility/2006" xmlns:mv="urn:schemas-microsoft-com:mac:vml" xmlns:o="urn:schemas-microsoft-com:office:office" xmlns:v="urn:schemas-microsoft-com:vml" xmlns:wp14="http://schemas.microsoft.com/office/word/2010/wordprocessingDrawing" xmlns:w10="urn:schemas-microsoft-com:office:word" xmlns:w="http://schemas.openxmlformats.org/wordprocessingml/2006/main" xmlns:w14="http://schemas.microsoft.com/office/word/2010/wordml" xmlns:wpg="http://schemas.microsoft.com/office/word/2010/wordprocessingGroup" xmlns:wpi="http://schemas.microsoft.com/office/word/2010/wordprocessingInk" xmlns:wps="http://schemas.microsoft.com/office/word/2010/wordprocessingShape" xmlns:a14="http://schemas.microsoft.com/office/drawing/2010/main" val="0"/>
+                          <a14:useLocalDpi xmlns:a14="http://schemas.microsoft.com/office/drawing/2010/main" xmlns:wps="http://schemas.microsoft.com/office/word/2010/wordprocessingShape" xmlns:wpi="http://schemas.microsoft.com/office/word/2010/wordprocessingInk" xmlns:wpg="http://schemas.microsoft.com/office/word/2010/wordprocessingGroup" xmlns:w14="http://schemas.microsoft.com/office/word/2010/wordml" xmlns:w="http://schemas.openxmlformats.org/wordprocessingml/2006/main" xmlns:w10="urn:schemas-microsoft-com:office:word" xmlns:wp14="http://schemas.microsoft.com/office/word/2010/wordprocessingDrawing" xmlns:v="urn:schemas-microsoft-com:vml" xmlns:o="urn:schemas-microsoft-com:office:office" xmlns:mv="urn:schemas-microsoft-com:mac:vml" xmlns:mc="http://schemas.openxmlformats.org/markup-compatibility/2006" xmlns:mo="http://schemas.microsoft.com/office/mac/office/2008/main" xmlns:wpc="http://schemas.microsoft.com/office/word/2010/wordprocessingCanvas" xmlns="" val="0"/>
                         </a:ext>
                       </a:extLst>
                     </a:blip>
@@ -34012,11 +34204,13 @@
       <w:pPr>
         <w:pStyle w:val="Illustracionsnumerades"/>
       </w:pPr>
-      <w:bookmarkStart w:id="117" w:name="_Toc344483586"/>
+      <w:bookmarkStart w:id="118" w:name="_Toc344483586"/>
+      <w:bookmarkStart w:id="119" w:name="_Toc345061250"/>
       <w:r>
         <w:t>Pantalla de l’aplicació Dev HTTP Client, per fer proves amb peticions al servidor</w:t>
       </w:r>
-      <w:bookmarkEnd w:id="117"/>
+      <w:bookmarkEnd w:id="118"/>
+      <w:bookmarkEnd w:id="119"/>
     </w:p>
     <w:p>
       <w:r>
@@ -34163,7 +34357,7 @@
                     <a:blip r:embed="rId99">
                       <a:extLst>
                         <a:ext uri="{28A0092B-C50C-407E-A947-70E740481C1C}">
-                          <a14:useLocalDpi xmlns="" xmlns:wpc="http://schemas.microsoft.com/office/word/2010/wordprocessingCanvas" xmlns:mo="http://schemas.microsoft.com/office/mac/office/2008/main" xmlns:mc="http://schemas.openxmlformats.org/markup-compatibility/2006" xmlns:mv="urn:schemas-microsoft-com:mac:vml" xmlns:o="urn:schemas-microsoft-com:office:office" xmlns:v="urn:schemas-microsoft-com:vml" xmlns:wp14="http://schemas.microsoft.com/office/word/2010/wordprocessingDrawing" xmlns:w10="urn:schemas-microsoft-com:office:word" xmlns:w="http://schemas.openxmlformats.org/wordprocessingml/2006/main" xmlns:w14="http://schemas.microsoft.com/office/word/2010/wordml" xmlns:wpg="http://schemas.microsoft.com/office/word/2010/wordprocessingGroup" xmlns:wpi="http://schemas.microsoft.com/office/word/2010/wordprocessingInk" xmlns:wps="http://schemas.microsoft.com/office/word/2010/wordprocessingShape" xmlns:a14="http://schemas.microsoft.com/office/drawing/2010/main" val="0"/>
+                          <a14:useLocalDpi xmlns:a14="http://schemas.microsoft.com/office/drawing/2010/main" xmlns:wps="http://schemas.microsoft.com/office/word/2010/wordprocessingShape" xmlns:wpi="http://schemas.microsoft.com/office/word/2010/wordprocessingInk" xmlns:wpg="http://schemas.microsoft.com/office/word/2010/wordprocessingGroup" xmlns:w14="http://schemas.microsoft.com/office/word/2010/wordml" xmlns:w="http://schemas.openxmlformats.org/wordprocessingml/2006/main" xmlns:w10="urn:schemas-microsoft-com:office:word" xmlns:wp14="http://schemas.microsoft.com/office/word/2010/wordprocessingDrawing" xmlns:v="urn:schemas-microsoft-com:vml" xmlns:o="urn:schemas-microsoft-com:office:office" xmlns:mv="urn:schemas-microsoft-com:mac:vml" xmlns:mc="http://schemas.openxmlformats.org/markup-compatibility/2006" xmlns:mo="http://schemas.microsoft.com/office/mac/office/2008/main" xmlns:wpc="http://schemas.microsoft.com/office/word/2010/wordprocessingCanvas" xmlns="" val="0"/>
                         </a:ext>
                       </a:extLst>
                     </a:blip>
@@ -34191,11 +34385,13 @@
       <w:pPr>
         <w:pStyle w:val="Illustracionsnumerades"/>
       </w:pPr>
-      <w:bookmarkStart w:id="118" w:name="_Toc344483587"/>
+      <w:bookmarkStart w:id="120" w:name="_Toc344483587"/>
+      <w:bookmarkStart w:id="121" w:name="_Toc345061251"/>
       <w:r>
         <w:t>Servidor de base de dades MongoDB, sense registres</w:t>
       </w:r>
-      <w:bookmarkEnd w:id="118"/>
+      <w:bookmarkEnd w:id="120"/>
+      <w:bookmarkEnd w:id="121"/>
     </w:p>
     <w:p>
       <w:r>
@@ -34230,7 +34426,7 @@
                     <a:blip r:embed="rId100">
                       <a:extLst>
                         <a:ext uri="{28A0092B-C50C-407E-A947-70E740481C1C}">
-                          <a14:useLocalDpi xmlns="" xmlns:wpc="http://schemas.microsoft.com/office/word/2010/wordprocessingCanvas" xmlns:mo="http://schemas.microsoft.com/office/mac/office/2008/main" xmlns:mc="http://schemas.openxmlformats.org/markup-compatibility/2006" xmlns:mv="urn:schemas-microsoft-com:mac:vml" xmlns:o="urn:schemas-microsoft-com:office:office" xmlns:v="urn:schemas-microsoft-com:vml" xmlns:wp14="http://schemas.microsoft.com/office/word/2010/wordprocessingDrawing" xmlns:w10="urn:schemas-microsoft-com:office:word" xmlns:w="http://schemas.openxmlformats.org/wordprocessingml/2006/main" xmlns:w14="http://schemas.microsoft.com/office/word/2010/wordml" xmlns:wpg="http://schemas.microsoft.com/office/word/2010/wordprocessingGroup" xmlns:wpi="http://schemas.microsoft.com/office/word/2010/wordprocessingInk" xmlns:wps="http://schemas.microsoft.com/office/word/2010/wordprocessingShape" xmlns:a14="http://schemas.microsoft.com/office/drawing/2010/main" val="0"/>
+                          <a14:useLocalDpi xmlns:a14="http://schemas.microsoft.com/office/drawing/2010/main" xmlns:wps="http://schemas.microsoft.com/office/word/2010/wordprocessingShape" xmlns:wpi="http://schemas.microsoft.com/office/word/2010/wordprocessingInk" xmlns:wpg="http://schemas.microsoft.com/office/word/2010/wordprocessingGroup" xmlns:w14="http://schemas.microsoft.com/office/word/2010/wordml" xmlns:w="http://schemas.openxmlformats.org/wordprocessingml/2006/main" xmlns:w10="urn:schemas-microsoft-com:office:word" xmlns:wp14="http://schemas.microsoft.com/office/word/2010/wordprocessingDrawing" xmlns:v="urn:schemas-microsoft-com:vml" xmlns:o="urn:schemas-microsoft-com:office:office" xmlns:mv="urn:schemas-microsoft-com:mac:vml" xmlns:mc="http://schemas.openxmlformats.org/markup-compatibility/2006" xmlns:mo="http://schemas.microsoft.com/office/mac/office/2008/main" xmlns:wpc="http://schemas.microsoft.com/office/word/2010/wordprocessingCanvas" xmlns="" val="0"/>
                         </a:ext>
                       </a:extLst>
                     </a:blip>
@@ -34263,11 +34459,13 @@
       <w:pPr>
         <w:pStyle w:val="Illustracionsnumerades"/>
       </w:pPr>
-      <w:bookmarkStart w:id="119" w:name="_Toc344483588"/>
+      <w:bookmarkStart w:id="122" w:name="_Toc344483588"/>
+      <w:bookmarkStart w:id="123" w:name="_Toc345061252"/>
       <w:r>
         <w:t>Resposta del servidor a una petició de creació de nova paraula</w:t>
       </w:r>
-      <w:bookmarkEnd w:id="119"/>
+      <w:bookmarkEnd w:id="122"/>
+      <w:bookmarkEnd w:id="123"/>
     </w:p>
     <w:p>
       <w:r>
@@ -34350,7 +34548,7 @@
                     <a:blip r:embed="rId101">
                       <a:extLst>
                         <a:ext uri="{28A0092B-C50C-407E-A947-70E740481C1C}">
-                          <a14:useLocalDpi xmlns="" xmlns:wpc="http://schemas.microsoft.com/office/word/2010/wordprocessingCanvas" xmlns:mo="http://schemas.microsoft.com/office/mac/office/2008/main" xmlns:mc="http://schemas.openxmlformats.org/markup-compatibility/2006" xmlns:mv="urn:schemas-microsoft-com:mac:vml" xmlns:o="urn:schemas-microsoft-com:office:office" xmlns:v="urn:schemas-microsoft-com:vml" xmlns:wp14="http://schemas.microsoft.com/office/word/2010/wordprocessingDrawing" xmlns:w10="urn:schemas-microsoft-com:office:word" xmlns:w="http://schemas.openxmlformats.org/wordprocessingml/2006/main" xmlns:w14="http://schemas.microsoft.com/office/word/2010/wordml" xmlns:wpg="http://schemas.microsoft.com/office/word/2010/wordprocessingGroup" xmlns:wpi="http://schemas.microsoft.com/office/word/2010/wordprocessingInk" xmlns:wps="http://schemas.microsoft.com/office/word/2010/wordprocessingShape" xmlns:a14="http://schemas.microsoft.com/office/drawing/2010/main" val="0"/>
+                          <a14:useLocalDpi xmlns:a14="http://schemas.microsoft.com/office/drawing/2010/main" xmlns:wps="http://schemas.microsoft.com/office/word/2010/wordprocessingShape" xmlns:wpi="http://schemas.microsoft.com/office/word/2010/wordprocessingInk" xmlns:wpg="http://schemas.microsoft.com/office/word/2010/wordprocessingGroup" xmlns:w14="http://schemas.microsoft.com/office/word/2010/wordml" xmlns:w="http://schemas.openxmlformats.org/wordprocessingml/2006/main" xmlns:w10="urn:schemas-microsoft-com:office:word" xmlns:wp14="http://schemas.microsoft.com/office/word/2010/wordprocessingDrawing" xmlns:v="urn:schemas-microsoft-com:vml" xmlns:o="urn:schemas-microsoft-com:office:office" xmlns:mv="urn:schemas-microsoft-com:mac:vml" xmlns:mc="http://schemas.openxmlformats.org/markup-compatibility/2006" xmlns:mo="http://schemas.microsoft.com/office/mac/office/2008/main" xmlns:wpc="http://schemas.microsoft.com/office/word/2010/wordprocessingCanvas" xmlns="" val="0"/>
                         </a:ext>
                       </a:extLst>
                     </a:blip>
@@ -34371,7 +34569,7 @@
                     </a:ln>
                     <a:extLst>
                       <a:ext uri="{53640926-AAD7-44d8-BBD7-CCE9431645EC}">
-                        <a14:shadowObscured xmlns="" xmlns:wpc="http://schemas.microsoft.com/office/word/2010/wordprocessingCanvas" xmlns:mo="http://schemas.microsoft.com/office/mac/office/2008/main" xmlns:mc="http://schemas.openxmlformats.org/markup-compatibility/2006" xmlns:mv="urn:schemas-microsoft-com:mac:vml" xmlns:o="urn:schemas-microsoft-com:office:office" xmlns:v="urn:schemas-microsoft-com:vml" xmlns:wp14="http://schemas.microsoft.com/office/word/2010/wordprocessingDrawing" xmlns:w10="urn:schemas-microsoft-com:office:word" xmlns:w="http://schemas.openxmlformats.org/wordprocessingml/2006/main" xmlns:w14="http://schemas.microsoft.com/office/word/2010/wordml" xmlns:wpg="http://schemas.microsoft.com/office/word/2010/wordprocessingGroup" xmlns:wpi="http://schemas.microsoft.com/office/word/2010/wordprocessingInk" xmlns:wps="http://schemas.microsoft.com/office/word/2010/wordprocessingShape" xmlns:a14="http://schemas.microsoft.com/office/drawing/2010/main"/>
+                        <a14:shadowObscured xmlns:a14="http://schemas.microsoft.com/office/drawing/2010/main" xmlns:wps="http://schemas.microsoft.com/office/word/2010/wordprocessingShape" xmlns:wpi="http://schemas.microsoft.com/office/word/2010/wordprocessingInk" xmlns:wpg="http://schemas.microsoft.com/office/word/2010/wordprocessingGroup" xmlns:w14="http://schemas.microsoft.com/office/word/2010/wordml" xmlns:w="http://schemas.openxmlformats.org/wordprocessingml/2006/main" xmlns:w10="urn:schemas-microsoft-com:office:word" xmlns:wp14="http://schemas.microsoft.com/office/word/2010/wordprocessingDrawing" xmlns:v="urn:schemas-microsoft-com:vml" xmlns:o="urn:schemas-microsoft-com:office:office" xmlns:mv="urn:schemas-microsoft-com:mac:vml" xmlns:mc="http://schemas.openxmlformats.org/markup-compatibility/2006" xmlns:mo="http://schemas.microsoft.com/office/mac/office/2008/main" xmlns:wpc="http://schemas.microsoft.com/office/word/2010/wordprocessingCanvas" xmlns=""/>
                       </a:ext>
                     </a:extLst>
                   </pic:spPr>
@@ -34386,11 +34584,13 @@
       <w:pPr>
         <w:pStyle w:val="Illustracionsnumerades"/>
       </w:pPr>
-      <w:bookmarkStart w:id="120" w:name="_Toc344483589"/>
+      <w:bookmarkStart w:id="124" w:name="_Toc344483589"/>
+      <w:bookmarkStart w:id="125" w:name="_Toc345061253"/>
       <w:r>
         <w:t>Consulta de registres a la base de dades, amb la paraula recent creada</w:t>
       </w:r>
-      <w:bookmarkEnd w:id="120"/>
+      <w:bookmarkEnd w:id="124"/>
+      <w:bookmarkEnd w:id="125"/>
     </w:p>
     <w:p>
       <w:pPr>
@@ -34445,7 +34645,7 @@
                     <a:blip r:embed="rId102">
                       <a:extLst>
                         <a:ext uri="{28A0092B-C50C-407E-A947-70E740481C1C}">
-                          <a14:useLocalDpi xmlns="" xmlns:wpc="http://schemas.microsoft.com/office/word/2010/wordprocessingCanvas" xmlns:mo="http://schemas.microsoft.com/office/mac/office/2008/main" xmlns:mc="http://schemas.openxmlformats.org/markup-compatibility/2006" xmlns:mv="urn:schemas-microsoft-com:mac:vml" xmlns:o="urn:schemas-microsoft-com:office:office" xmlns:v="urn:schemas-microsoft-com:vml" xmlns:wp14="http://schemas.microsoft.com/office/word/2010/wordprocessingDrawing" xmlns:w10="urn:schemas-microsoft-com:office:word" xmlns:w="http://schemas.openxmlformats.org/wordprocessingml/2006/main" xmlns:w14="http://schemas.microsoft.com/office/word/2010/wordml" xmlns:wpg="http://schemas.microsoft.com/office/word/2010/wordprocessingGroup" xmlns:wpi="http://schemas.microsoft.com/office/word/2010/wordprocessingInk" xmlns:wps="http://schemas.microsoft.com/office/word/2010/wordprocessingShape" xmlns:a14="http://schemas.microsoft.com/office/drawing/2010/main" val="0"/>
+                          <a14:useLocalDpi xmlns:a14="http://schemas.microsoft.com/office/drawing/2010/main" xmlns:wps="http://schemas.microsoft.com/office/word/2010/wordprocessingShape" xmlns:wpi="http://schemas.microsoft.com/office/word/2010/wordprocessingInk" xmlns:wpg="http://schemas.microsoft.com/office/word/2010/wordprocessingGroup" xmlns:w14="http://schemas.microsoft.com/office/word/2010/wordml" xmlns:w="http://schemas.openxmlformats.org/wordprocessingml/2006/main" xmlns:w10="urn:schemas-microsoft-com:office:word" xmlns:wp14="http://schemas.microsoft.com/office/word/2010/wordprocessingDrawing" xmlns:v="urn:schemas-microsoft-com:vml" xmlns:o="urn:schemas-microsoft-com:office:office" xmlns:mv="urn:schemas-microsoft-com:mac:vml" xmlns:mc="http://schemas.openxmlformats.org/markup-compatibility/2006" xmlns:mo="http://schemas.microsoft.com/office/mac/office/2008/main" xmlns:wpc="http://schemas.microsoft.com/office/word/2010/wordprocessingCanvas" xmlns="" val="0"/>
                         </a:ext>
                       </a:extLst>
                     </a:blip>
@@ -34479,11 +34679,13 @@
         <w:pStyle w:val="Illustracionsnumerades"/>
         <w:outlineLvl w:val="0"/>
       </w:pPr>
-      <w:bookmarkStart w:id="121" w:name="_Toc344483591"/>
+      <w:bookmarkStart w:id="126" w:name="_Toc344483591"/>
+      <w:bookmarkStart w:id="127" w:name="_Toc345061254"/>
       <w:r>
         <w:t>Resultat de l’intent d’inserció de paraula ja existent a la base de dades</w:t>
       </w:r>
-      <w:bookmarkEnd w:id="121"/>
+      <w:bookmarkEnd w:id="126"/>
+      <w:bookmarkEnd w:id="127"/>
     </w:p>
     <w:p>
       <w:r>
@@ -34570,7 +34772,7 @@
                     <a:blip r:embed="rId103">
                       <a:extLst>
                         <a:ext uri="{28A0092B-C50C-407E-A947-70E740481C1C}">
-                          <a14:useLocalDpi xmlns="" xmlns:wpc="http://schemas.microsoft.com/office/word/2010/wordprocessingCanvas" xmlns:mo="http://schemas.microsoft.com/office/mac/office/2008/main" xmlns:mc="http://schemas.openxmlformats.org/markup-compatibility/2006" xmlns:mv="urn:schemas-microsoft-com:mac:vml" xmlns:o="urn:schemas-microsoft-com:office:office" xmlns:v="urn:schemas-microsoft-com:vml" xmlns:wp14="http://schemas.microsoft.com/office/word/2010/wordprocessingDrawing" xmlns:w10="urn:schemas-microsoft-com:office:word" xmlns:w="http://schemas.openxmlformats.org/wordprocessingml/2006/main" xmlns:w14="http://schemas.microsoft.com/office/word/2010/wordml" xmlns:wpg="http://schemas.microsoft.com/office/word/2010/wordprocessingGroup" xmlns:wpi="http://schemas.microsoft.com/office/word/2010/wordprocessingInk" xmlns:wps="http://schemas.microsoft.com/office/word/2010/wordprocessingShape" xmlns:a14="http://schemas.microsoft.com/office/drawing/2010/main" val="0"/>
+                          <a14:useLocalDpi xmlns:a14="http://schemas.microsoft.com/office/drawing/2010/main" xmlns:wps="http://schemas.microsoft.com/office/word/2010/wordprocessingShape" xmlns:wpi="http://schemas.microsoft.com/office/word/2010/wordprocessingInk" xmlns:wpg="http://schemas.microsoft.com/office/word/2010/wordprocessingGroup" xmlns:w14="http://schemas.microsoft.com/office/word/2010/wordml" xmlns:w="http://schemas.openxmlformats.org/wordprocessingml/2006/main" xmlns:w10="urn:schemas-microsoft-com:office:word" xmlns:wp14="http://schemas.microsoft.com/office/word/2010/wordprocessingDrawing" xmlns:v="urn:schemas-microsoft-com:vml" xmlns:o="urn:schemas-microsoft-com:office:office" xmlns:mv="urn:schemas-microsoft-com:mac:vml" xmlns:mc="http://schemas.openxmlformats.org/markup-compatibility/2006" xmlns:mo="http://schemas.microsoft.com/office/mac/office/2008/main" xmlns:wpc="http://schemas.microsoft.com/office/word/2010/wordprocessingCanvas" xmlns="" val="0"/>
                         </a:ext>
                       </a:extLst>
                     </a:blip>
@@ -34603,11 +34805,13 @@
       <w:pPr>
         <w:pStyle w:val="Illustracionsnumerades"/>
       </w:pPr>
-      <w:bookmarkStart w:id="122" w:name="_Toc344483592"/>
+      <w:bookmarkStart w:id="128" w:name="_Toc344483592"/>
+      <w:bookmarkStart w:id="129" w:name="_Toc345061255"/>
       <w:r>
         <w:t>Petició de paraula a partir de l’ID</w:t>
       </w:r>
-      <w:bookmarkEnd w:id="122"/>
+      <w:bookmarkEnd w:id="128"/>
+      <w:bookmarkEnd w:id="129"/>
     </w:p>
     <w:p>
       <w:r>
@@ -34658,7 +34862,7 @@
                     <a:blip r:embed="rId104">
                       <a:extLst>
                         <a:ext uri="{28A0092B-C50C-407E-A947-70E740481C1C}">
-                          <a14:useLocalDpi xmlns="" xmlns:wpc="http://schemas.microsoft.com/office/word/2010/wordprocessingCanvas" xmlns:mo="http://schemas.microsoft.com/office/mac/office/2008/main" xmlns:mc="http://schemas.openxmlformats.org/markup-compatibility/2006" xmlns:mv="urn:schemas-microsoft-com:mac:vml" xmlns:o="urn:schemas-microsoft-com:office:office" xmlns:v="urn:schemas-microsoft-com:vml" xmlns:wp14="http://schemas.microsoft.com/office/word/2010/wordprocessingDrawing" xmlns:w10="urn:schemas-microsoft-com:office:word" xmlns:w="http://schemas.openxmlformats.org/wordprocessingml/2006/main" xmlns:w14="http://schemas.microsoft.com/office/word/2010/wordml" xmlns:wpg="http://schemas.microsoft.com/office/word/2010/wordprocessingGroup" xmlns:wpi="http://schemas.microsoft.com/office/word/2010/wordprocessingInk" xmlns:wps="http://schemas.microsoft.com/office/word/2010/wordprocessingShape" xmlns:a14="http://schemas.microsoft.com/office/drawing/2010/main" val="0"/>
+                          <a14:useLocalDpi xmlns:a14="http://schemas.microsoft.com/office/drawing/2010/main" xmlns:wps="http://schemas.microsoft.com/office/word/2010/wordprocessingShape" xmlns:wpi="http://schemas.microsoft.com/office/word/2010/wordprocessingInk" xmlns:wpg="http://schemas.microsoft.com/office/word/2010/wordprocessingGroup" xmlns:w14="http://schemas.microsoft.com/office/word/2010/wordml" xmlns:w="http://schemas.openxmlformats.org/wordprocessingml/2006/main" xmlns:w10="urn:schemas-microsoft-com:office:word" xmlns:wp14="http://schemas.microsoft.com/office/word/2010/wordprocessingDrawing" xmlns:v="urn:schemas-microsoft-com:vml" xmlns:o="urn:schemas-microsoft-com:office:office" xmlns:mv="urn:schemas-microsoft-com:mac:vml" xmlns:mc="http://schemas.openxmlformats.org/markup-compatibility/2006" xmlns:mo="http://schemas.microsoft.com/office/mac/office/2008/main" xmlns:wpc="http://schemas.microsoft.com/office/word/2010/wordprocessingCanvas" xmlns="" val="0"/>
                         </a:ext>
                       </a:extLst>
                     </a:blip>
@@ -34692,11 +34896,13 @@
         <w:pStyle w:val="Illustracionsnumerades"/>
         <w:outlineLvl w:val="0"/>
       </w:pPr>
-      <w:bookmarkStart w:id="123" w:name="_Toc344483593"/>
+      <w:bookmarkStart w:id="130" w:name="_Toc344483593"/>
+      <w:bookmarkStart w:id="131" w:name="_Toc345061256"/>
       <w:r>
         <w:t>Resposta a petició de paraula per ID sense resultat</w:t>
       </w:r>
-      <w:bookmarkEnd w:id="123"/>
+      <w:bookmarkEnd w:id="130"/>
+      <w:bookmarkEnd w:id="131"/>
     </w:p>
     <w:p>
       <w:r>
@@ -34771,7 +34977,7 @@
                     <a:blip r:embed="rId105">
                       <a:extLst>
                         <a:ext uri="{28A0092B-C50C-407E-A947-70E740481C1C}">
-                          <a14:useLocalDpi xmlns="" xmlns:wpc="http://schemas.microsoft.com/office/word/2010/wordprocessingCanvas" xmlns:mo="http://schemas.microsoft.com/office/mac/office/2008/main" xmlns:mc="http://schemas.openxmlformats.org/markup-compatibility/2006" xmlns:mv="urn:schemas-microsoft-com:mac:vml" xmlns:o="urn:schemas-microsoft-com:office:office" xmlns:v="urn:schemas-microsoft-com:vml" xmlns:wp14="http://schemas.microsoft.com/office/word/2010/wordprocessingDrawing" xmlns:w10="urn:schemas-microsoft-com:office:word" xmlns:w="http://schemas.openxmlformats.org/wordprocessingml/2006/main" xmlns:w14="http://schemas.microsoft.com/office/word/2010/wordml" xmlns:wpg="http://schemas.microsoft.com/office/word/2010/wordprocessingGroup" xmlns:wpi="http://schemas.microsoft.com/office/word/2010/wordprocessingInk" xmlns:wps="http://schemas.microsoft.com/office/word/2010/wordprocessingShape" xmlns:a14="http://schemas.microsoft.com/office/drawing/2010/main" val="0"/>
+                          <a14:useLocalDpi xmlns:a14="http://schemas.microsoft.com/office/drawing/2010/main" xmlns:wps="http://schemas.microsoft.com/office/word/2010/wordprocessingShape" xmlns:wpi="http://schemas.microsoft.com/office/word/2010/wordprocessingInk" xmlns:wpg="http://schemas.microsoft.com/office/word/2010/wordprocessingGroup" xmlns:w14="http://schemas.microsoft.com/office/word/2010/wordml" xmlns:w="http://schemas.openxmlformats.org/wordprocessingml/2006/main" xmlns:w10="urn:schemas-microsoft-com:office:word" xmlns:wp14="http://schemas.microsoft.com/office/word/2010/wordprocessingDrawing" xmlns:v="urn:schemas-microsoft-com:vml" xmlns:o="urn:schemas-microsoft-com:office:office" xmlns:mv="urn:schemas-microsoft-com:mac:vml" xmlns:mc="http://schemas.openxmlformats.org/markup-compatibility/2006" xmlns:mo="http://schemas.microsoft.com/office/mac/office/2008/main" xmlns:wpc="http://schemas.microsoft.com/office/word/2010/wordprocessingCanvas" xmlns="" val="0"/>
                         </a:ext>
                       </a:extLst>
                     </a:blip>
@@ -34804,9 +35010,11 @@
       <w:pPr>
         <w:pStyle w:val="Illustracionsnumerades"/>
       </w:pPr>
+      <w:bookmarkStart w:id="132" w:name="_Toc345061257"/>
       <w:r>
         <w:t>Resposta a petició de llistat de paraules</w:t>
       </w:r>
+      <w:bookmarkEnd w:id="132"/>
     </w:p>
     <w:p>
       <w:r>
@@ -34863,7 +35071,7 @@
                     <a:blip r:embed="rId106">
                       <a:extLst>
                         <a:ext uri="{28A0092B-C50C-407E-A947-70E740481C1C}">
-                          <a14:useLocalDpi xmlns="" xmlns:wpc="http://schemas.microsoft.com/office/word/2010/wordprocessingCanvas" xmlns:mo="http://schemas.microsoft.com/office/mac/office/2008/main" xmlns:mc="http://schemas.openxmlformats.org/markup-compatibility/2006" xmlns:mv="urn:schemas-microsoft-com:mac:vml" xmlns:o="urn:schemas-microsoft-com:office:office" xmlns:v="urn:schemas-microsoft-com:vml" xmlns:wp14="http://schemas.microsoft.com/office/word/2010/wordprocessingDrawing" xmlns:w10="urn:schemas-microsoft-com:office:word" xmlns:w="http://schemas.openxmlformats.org/wordprocessingml/2006/main" xmlns:w14="http://schemas.microsoft.com/office/word/2010/wordml" xmlns:wpg="http://schemas.microsoft.com/office/word/2010/wordprocessingGroup" xmlns:wpi="http://schemas.microsoft.com/office/word/2010/wordprocessingInk" xmlns:wps="http://schemas.microsoft.com/office/word/2010/wordprocessingShape" xmlns:a14="http://schemas.microsoft.com/office/drawing/2010/main" val="0"/>
+                          <a14:useLocalDpi xmlns:a14="http://schemas.microsoft.com/office/drawing/2010/main" xmlns:wps="http://schemas.microsoft.com/office/word/2010/wordprocessingShape" xmlns:wpi="http://schemas.microsoft.com/office/word/2010/wordprocessingInk" xmlns:wpg="http://schemas.microsoft.com/office/word/2010/wordprocessingGroup" xmlns:w14="http://schemas.microsoft.com/office/word/2010/wordml" xmlns:w="http://schemas.openxmlformats.org/wordprocessingml/2006/main" xmlns:w10="urn:schemas-microsoft-com:office:word" xmlns:wp14="http://schemas.microsoft.com/office/word/2010/wordprocessingDrawing" xmlns:v="urn:schemas-microsoft-com:vml" xmlns:o="urn:schemas-microsoft-com:office:office" xmlns:mv="urn:schemas-microsoft-com:mac:vml" xmlns:mc="http://schemas.openxmlformats.org/markup-compatibility/2006" xmlns:mo="http://schemas.microsoft.com/office/mac/office/2008/main" xmlns:wpc="http://schemas.microsoft.com/office/word/2010/wordprocessingCanvas" xmlns="" val="0"/>
                         </a:ext>
                       </a:extLst>
                     </a:blip>
@@ -34896,9 +35104,11 @@
       <w:pPr>
         <w:pStyle w:val="Illustracionsnumerades"/>
       </w:pPr>
+      <w:bookmarkStart w:id="133" w:name="_Toc345061258"/>
       <w:r>
         <w:t>Petició de llista de paraules sense resultats</w:t>
       </w:r>
+      <w:bookmarkEnd w:id="133"/>
     </w:p>
     <w:p>
       <w:pPr>
@@ -34946,7 +35156,7 @@
                     <a:blip r:embed="rId107">
                       <a:extLst>
                         <a:ext uri="{28A0092B-C50C-407E-A947-70E740481C1C}">
-                          <a14:useLocalDpi xmlns="" xmlns:wpc="http://schemas.microsoft.com/office/word/2010/wordprocessingCanvas" xmlns:mo="http://schemas.microsoft.com/office/mac/office/2008/main" xmlns:mc="http://schemas.openxmlformats.org/markup-compatibility/2006" xmlns:mv="urn:schemas-microsoft-com:mac:vml" xmlns:o="urn:schemas-microsoft-com:office:office" xmlns:v="urn:schemas-microsoft-com:vml" xmlns:wp14="http://schemas.microsoft.com/office/word/2010/wordprocessingDrawing" xmlns:w10="urn:schemas-microsoft-com:office:word" xmlns:w="http://schemas.openxmlformats.org/wordprocessingml/2006/main" xmlns:w14="http://schemas.microsoft.com/office/word/2010/wordml" xmlns:wpg="http://schemas.microsoft.com/office/word/2010/wordprocessingGroup" xmlns:wpi="http://schemas.microsoft.com/office/word/2010/wordprocessingInk" xmlns:wps="http://schemas.microsoft.com/office/word/2010/wordprocessingShape" xmlns:a14="http://schemas.microsoft.com/office/drawing/2010/main" val="0"/>
+                          <a14:useLocalDpi xmlns:a14="http://schemas.microsoft.com/office/drawing/2010/main" xmlns:wps="http://schemas.microsoft.com/office/word/2010/wordprocessingShape" xmlns:wpi="http://schemas.microsoft.com/office/word/2010/wordprocessingInk" xmlns:wpg="http://schemas.microsoft.com/office/word/2010/wordprocessingGroup" xmlns:w14="http://schemas.microsoft.com/office/word/2010/wordml" xmlns:w="http://schemas.openxmlformats.org/wordprocessingml/2006/main" xmlns:w10="urn:schemas-microsoft-com:office:word" xmlns:wp14="http://schemas.microsoft.com/office/word/2010/wordprocessingDrawing" xmlns:v="urn:schemas-microsoft-com:vml" xmlns:o="urn:schemas-microsoft-com:office:office" xmlns:mv="urn:schemas-microsoft-com:mac:vml" xmlns:mc="http://schemas.openxmlformats.org/markup-compatibility/2006" xmlns:mo="http://schemas.microsoft.com/office/mac/office/2008/main" xmlns:wpc="http://schemas.microsoft.com/office/word/2010/wordprocessingCanvas" xmlns="" val="0"/>
                         </a:ext>
                       </a:extLst>
                     </a:blip>
@@ -34979,9 +35189,11 @@
       <w:pPr>
         <w:pStyle w:val="Illustracionsnumerades"/>
       </w:pPr>
+      <w:bookmarkStart w:id="134" w:name="_Toc345061259"/>
       <w:r>
         <w:t>Petició d’acció incorrecta</w:t>
       </w:r>
+      <w:bookmarkEnd w:id="134"/>
     </w:p>
     <w:p>
       <w:r>
@@ -35001,13 +35213,13 @@
       <w:pPr>
         <w:pStyle w:val="Ttulo3"/>
       </w:pPr>
-      <w:bookmarkStart w:id="124" w:name="_Toc218832143"/>
-      <w:bookmarkStart w:id="125" w:name="_Toc218845504"/>
+      <w:bookmarkStart w:id="135" w:name="_Toc218832143"/>
+      <w:bookmarkStart w:id="136" w:name="_Toc218845504"/>
       <w:r>
         <w:t>Llicència del mòdul del servidor</w:t>
       </w:r>
-      <w:bookmarkEnd w:id="124"/>
-      <w:bookmarkEnd w:id="125"/>
+      <w:bookmarkEnd w:id="135"/>
+      <w:bookmarkEnd w:id="136"/>
     </w:p>
     <w:p>
       <w:r>
@@ -35034,14 +35246,14 @@
       <w:pPr>
         <w:pStyle w:val="Ttulo1"/>
       </w:pPr>
-      <w:bookmarkStart w:id="126" w:name="_Toc218845505"/>
+      <w:bookmarkStart w:id="137" w:name="_Toc218845505"/>
       <w:r>
         <w:t xml:space="preserve">Annex – </w:t>
       </w:r>
       <w:r>
         <w:t>Recursos adjunts</w:t>
       </w:r>
-      <w:bookmarkEnd w:id="126"/>
+      <w:bookmarkEnd w:id="137"/>
     </w:p>
     <w:p>
       <w:r>
@@ -42454,7 +42666,7 @@
 </file>
 
 <file path=customXml/itemProps1.xml><?xml version="1.0" encoding="utf-8"?>
-<ds:datastoreItem xmlns:ds="http://schemas.openxmlformats.org/officeDocument/2006/customXml" ds:itemID="{9A45AC60-566A-47A2-A4C4-C37BE62D1BFA}">
+<ds:datastoreItem xmlns:ds="http://schemas.openxmlformats.org/officeDocument/2006/customXml" ds:itemID="{B6B6866C-4DBD-462F-B819-6B78D966339C}">
   <ds:schemaRefs>
     <ds:schemaRef ds:uri="http://schemas.openxmlformats.org/officeDocument/2006/bibliography"/>
   </ds:schemaRefs>

</xml_diff>